<commit_message>
Documentation (Appbar included), Contact now with burgermenu instead of back-arrow, member "tab" only for actual members ( no longer shown for guests), Burgermenu reformatted, oh and a catalogue typo fix ^^
</commit_message>
<xml_diff>
--- a/Documentation/Lions4Charity_-_Documentation.docx
+++ b/Documentation/Lions4Charity_-_Documentation.docx
@@ -33,6 +33,7 @@
           <w:lang w:val="en-US"/>
         </w:rPr>
       </w:pPr>
+      <w:proofErr w:type="spellStart"/>
       <w:r>
         <w:rPr>
           <w:sz w:val="36"/>
@@ -41,6 +42,7 @@
         </w:rPr>
         <w:t>LionsApp</w:t>
       </w:r>
+      <w:proofErr w:type="spellEnd"/>
       <w:r>
         <w:rPr>
           <w:sz w:val="36"/>
@@ -139,8 +141,17 @@
                 <w:sz w:val="24"/>
                 <w:szCs w:val="24"/>
               </w:rPr>
-              <w:t>Prof. Dr. Stephan Kurpjuweit</w:t>
-            </w:r>
+              <w:t xml:space="preserve">Prof. Dr. Stephan </w:t>
+            </w:r>
+            <w:proofErr w:type="spellStart"/>
+            <w:r>
+              <w:rPr>
+                <w:sz w:val="24"/>
+                <w:szCs w:val="24"/>
+              </w:rPr>
+              <w:t>Kurpjuweit</w:t>
+            </w:r>
+            <w:proofErr w:type="spellEnd"/>
             <w:r>
               <w:rPr>
                 <w:sz w:val="24"/>
@@ -452,7 +463,7 @@
           <w:r>
             <w:fldChar w:fldCharType="separate"/>
           </w:r>
-          <w:hyperlink w:anchor="_Toc128386905" w:history="1">
+          <w:hyperlink w:anchor="_Toc128394548" w:history="1">
             <w:r>
               <w:rPr>
                 <w:rStyle w:val="Hyperlink"/>
@@ -480,7 +491,7 @@
                 <w:noProof/>
                 <w:webHidden/>
               </w:rPr>
-              <w:instrText xml:space="preserve"> PAGEREF _Toc128386905 \h </w:instrText>
+              <w:instrText xml:space="preserve"> PAGEREF _Toc128394548 \h </w:instrText>
             </w:r>
             <w:r>
               <w:rPr>
@@ -523,7 +534,7 @@
               <w:lang w:eastAsia="de-DE"/>
             </w:rPr>
           </w:pPr>
-          <w:hyperlink w:anchor="_Toc128386906" w:history="1">
+          <w:hyperlink w:anchor="_Toc128394549" w:history="1">
             <w:r>
               <w:rPr>
                 <w:rStyle w:val="Hyperlink"/>
@@ -551,7 +562,7 @@
                 <w:noProof/>
                 <w:webHidden/>
               </w:rPr>
-              <w:instrText xml:space="preserve"> PAGEREF _Toc128386906 \h </w:instrText>
+              <w:instrText xml:space="preserve"> PAGEREF _Toc128394549 \h </w:instrText>
             </w:r>
             <w:r>
               <w:rPr>
@@ -594,7 +605,7 @@
               <w:lang w:eastAsia="de-DE"/>
             </w:rPr>
           </w:pPr>
-          <w:hyperlink w:anchor="_Toc128386907" w:history="1">
+          <w:hyperlink w:anchor="_Toc128394550" w:history="1">
             <w:r>
               <w:rPr>
                 <w:rStyle w:val="Hyperlink"/>
@@ -622,7 +633,7 @@
                 <w:noProof/>
                 <w:webHidden/>
               </w:rPr>
-              <w:instrText xml:space="preserve"> PAGEREF _Toc128386907 \h </w:instrText>
+              <w:instrText xml:space="preserve"> PAGEREF _Toc128394550 \h </w:instrText>
             </w:r>
             <w:r>
               <w:rPr>
@@ -665,7 +676,7 @@
               <w:lang w:eastAsia="de-DE"/>
             </w:rPr>
           </w:pPr>
-          <w:hyperlink w:anchor="_Toc128386908" w:history="1">
+          <w:hyperlink w:anchor="_Toc128394551" w:history="1">
             <w:r>
               <w:rPr>
                 <w:rStyle w:val="Hyperlink"/>
@@ -693,7 +704,7 @@
                 <w:noProof/>
                 <w:webHidden/>
               </w:rPr>
-              <w:instrText xml:space="preserve"> PAGEREF _Toc128386908 \h </w:instrText>
+              <w:instrText xml:space="preserve"> PAGEREF _Toc128394551 \h </w:instrText>
             </w:r>
             <w:r>
               <w:rPr>
@@ -736,7 +747,7 @@
               <w:lang w:eastAsia="de-DE"/>
             </w:rPr>
           </w:pPr>
-          <w:hyperlink w:anchor="_Toc128386909" w:history="1">
+          <w:hyperlink w:anchor="_Toc128394552" w:history="1">
             <w:r>
               <w:rPr>
                 <w:rStyle w:val="Hyperlink"/>
@@ -764,7 +775,7 @@
                 <w:noProof/>
                 <w:webHidden/>
               </w:rPr>
-              <w:instrText xml:space="preserve"> PAGEREF _Toc128386909 \h </w:instrText>
+              <w:instrText xml:space="preserve"> PAGEREF _Toc128394552 \h </w:instrText>
             </w:r>
             <w:r>
               <w:rPr>
@@ -807,7 +818,7 @@
               <w:lang w:eastAsia="de-DE"/>
             </w:rPr>
           </w:pPr>
-          <w:hyperlink w:anchor="_Toc128386910" w:history="1">
+          <w:hyperlink w:anchor="_Toc128394553" w:history="1">
             <w:r>
               <w:rPr>
                 <w:rStyle w:val="Hyperlink"/>
@@ -835,7 +846,7 @@
                 <w:noProof/>
                 <w:webHidden/>
               </w:rPr>
-              <w:instrText xml:space="preserve"> PAGEREF _Toc128386910 \h </w:instrText>
+              <w:instrText xml:space="preserve"> PAGEREF _Toc128394553 \h </w:instrText>
             </w:r>
             <w:r>
               <w:rPr>
@@ -878,7 +889,7 @@
               <w:lang w:eastAsia="de-DE"/>
             </w:rPr>
           </w:pPr>
-          <w:hyperlink w:anchor="_Toc128386911" w:history="1">
+          <w:hyperlink w:anchor="_Toc128394554" w:history="1">
             <w:r>
               <w:rPr>
                 <w:rStyle w:val="Hyperlink"/>
@@ -906,7 +917,7 @@
                 <w:noProof/>
                 <w:webHidden/>
               </w:rPr>
-              <w:instrText xml:space="preserve"> PAGEREF _Toc128386911 \h </w:instrText>
+              <w:instrText xml:space="preserve"> PAGEREF _Toc128394554 \h </w:instrText>
             </w:r>
             <w:r>
               <w:rPr>
@@ -926,7 +937,7 @@
                 <w:noProof/>
                 <w:webHidden/>
               </w:rPr>
-              <w:t>8</w:t>
+              <w:t>9</w:t>
             </w:r>
             <w:r>
               <w:rPr>
@@ -949,7 +960,7 @@
               <w:lang w:eastAsia="de-DE"/>
             </w:rPr>
           </w:pPr>
-          <w:hyperlink w:anchor="_Toc128386912" w:history="1">
+          <w:hyperlink w:anchor="_Toc128394555" w:history="1">
             <w:r>
               <w:rPr>
                 <w:rStyle w:val="Hyperlink"/>
@@ -977,7 +988,7 @@
                 <w:noProof/>
                 <w:webHidden/>
               </w:rPr>
-              <w:instrText xml:space="preserve"> PAGEREF _Toc128386912 \h </w:instrText>
+              <w:instrText xml:space="preserve"> PAGEREF _Toc128394555 \h </w:instrText>
             </w:r>
             <w:r>
               <w:rPr>
@@ -997,7 +1008,7 @@
                 <w:noProof/>
                 <w:webHidden/>
               </w:rPr>
-              <w:t>12</w:t>
+              <w:t>14</w:t>
             </w:r>
             <w:r>
               <w:rPr>
@@ -1020,7 +1031,7 @@
               <w:lang w:eastAsia="de-DE"/>
             </w:rPr>
           </w:pPr>
-          <w:hyperlink w:anchor="_Toc128386913" w:history="1">
+          <w:hyperlink w:anchor="_Toc128394556" w:history="1">
             <w:r>
               <w:rPr>
                 <w:rStyle w:val="Hyperlink"/>
@@ -1048,7 +1059,7 @@
                 <w:noProof/>
                 <w:webHidden/>
               </w:rPr>
-              <w:instrText xml:space="preserve"> PAGEREF _Toc128386913 \h </w:instrText>
+              <w:instrText xml:space="preserve"> PAGEREF _Toc128394556 \h </w:instrText>
             </w:r>
             <w:r>
               <w:rPr>
@@ -1068,7 +1079,7 @@
                 <w:noProof/>
                 <w:webHidden/>
               </w:rPr>
-              <w:t>13</w:t>
+              <w:t>18</w:t>
             </w:r>
             <w:r>
               <w:rPr>
@@ -1111,7 +1122,7 @@
           <w:lang w:eastAsia="de-DE"/>
         </w:rPr>
       </w:pPr>
-      <w:bookmarkStart w:id="0" w:name="_Toc128386905"/>
+      <w:bookmarkStart w:id="0" w:name="_Toc128394548"/>
       <w:r>
         <w:rPr>
           <w:lang w:eastAsia="de-DE"/>
@@ -1123,8 +1134,16 @@
         <w:rPr>
           <w:lang w:eastAsia="de-DE"/>
         </w:rPr>
-        <w:t>m Introduction</w:t>
-      </w:r>
+        <w:t xml:space="preserve">m </w:t>
+      </w:r>
+      <w:proofErr w:type="spellStart"/>
+      <w:r>
+        <w:rPr>
+          <w:lang w:eastAsia="de-DE"/>
+        </w:rPr>
+        <w:t>Introduction</w:t>
+      </w:r>
+      <w:proofErr w:type="spellEnd"/>
       <w:r>
         <w:rPr>
           <w:lang w:eastAsia="de-DE"/>
@@ -1202,12 +1221,14 @@
                 <w:lang w:eastAsia="de-DE"/>
               </w:rPr>
             </w:pPr>
+            <w:proofErr w:type="gramStart"/>
             <w:r>
               <w:rPr>
                 <w:lang w:eastAsia="de-DE"/>
               </w:rPr>
               <w:t>Email</w:t>
             </w:r>
+            <w:proofErr w:type="gramEnd"/>
           </w:p>
         </w:tc>
         <w:tc>
@@ -1261,104 +1282,140 @@
                 <w:bCs w:val="0"/>
                 <w:lang w:eastAsia="de-DE"/>
               </w:rPr>
-              <w:t xml:space="preserve"> Ibrahimova</w:t>
-            </w:r>
-          </w:p>
-        </w:tc>
-        <w:tc>
-          <w:tcPr>
-            <w:tcW w:w="1706" w:type="dxa"/>
-          </w:tcPr>
-          <w:p>
-            <w:pPr>
-              <w:cnfStyle w:val="000000100000" w:firstRow="0" w:lastRow="0" w:firstColumn="0" w:lastColumn="0" w:oddVBand="0" w:evenVBand="0" w:oddHBand="1" w:evenHBand="0" w:firstRowFirstColumn="0" w:firstRowLastColumn="0" w:lastRowFirstColumn="0" w:lastRowLastColumn="0"/>
-              <w:rPr>
-                <w:lang w:eastAsia="de-DE"/>
-              </w:rPr>
-            </w:pPr>
-            <w:r>
-              <w:rPr>
-                <w:lang w:eastAsia="de-DE"/>
-              </w:rPr>
-              <w:t>Product Owner</w:t>
-            </w:r>
-          </w:p>
-        </w:tc>
-        <w:tc>
-          <w:tcPr>
-            <w:tcW w:w="2401" w:type="dxa"/>
-          </w:tcPr>
-          <w:p>
-            <w:pPr>
-              <w:cnfStyle w:val="000000100000" w:firstRow="0" w:lastRow="0" w:firstColumn="0" w:lastColumn="0" w:oddVBand="0" w:evenVBand="0" w:oddHBand="1" w:evenHBand="0" w:firstRowFirstColumn="0" w:firstRowLastColumn="0" w:lastRowFirstColumn="0" w:lastRowLastColumn="0"/>
-              <w:rPr>
-                <w:lang w:eastAsia="de-DE"/>
-              </w:rPr>
-            </w:pPr>
-            <w:r>
-              <w:rPr>
-                <w:lang w:eastAsia="de-DE"/>
-              </w:rPr>
-              <w:t>i</w:t>
-            </w:r>
-            <w:r>
-              <w:rPr>
-                <w:lang w:eastAsia="de-DE"/>
-              </w:rPr>
-              <w:t>nf</w:t>
-            </w:r>
-            <w:r>
-              <w:rPr>
-                <w:lang w:eastAsia="de-DE"/>
-              </w:rPr>
-              <w:t>3530@hs-worms.de</w:t>
-            </w:r>
-          </w:p>
-        </w:tc>
-        <w:tc>
-          <w:tcPr>
-            <w:tcW w:w="2266" w:type="dxa"/>
-          </w:tcPr>
-          <w:p>
-            <w:pPr>
-              <w:cnfStyle w:val="000000100000" w:firstRow="0" w:lastRow="0" w:firstColumn="0" w:lastColumn="0" w:oddVBand="0" w:evenVBand="0" w:oddHBand="1" w:evenHBand="0" w:firstRowFirstColumn="0" w:firstRowLastColumn="0" w:lastRowFirstColumn="0" w:lastRowLastColumn="0"/>
-              <w:rPr>
-                <w:lang w:eastAsia="de-DE"/>
-              </w:rPr>
-            </w:pPr>
-          </w:p>
-        </w:tc>
-      </w:tr>
-      <w:tr>
-        <w:tc>
-          <w:tcPr>
-            <w:cnfStyle w:val="001000000000" w:firstRow="0" w:lastRow="0" w:firstColumn="1" w:lastColumn="0" w:oddVBand="0" w:evenVBand="0" w:oddHBand="0" w:evenHBand="0" w:firstRowFirstColumn="0" w:firstRowLastColumn="0" w:lastRowFirstColumn="0" w:lastRowLastColumn="0"/>
-            <w:tcW w:w="2689" w:type="dxa"/>
-          </w:tcPr>
-          <w:p>
-            <w:pPr>
+              <w:t xml:space="preserve"> </w:t>
+            </w:r>
+            <w:proofErr w:type="spellStart"/>
+            <w:r>
               <w:rPr>
                 <w:b w:val="0"/>
                 <w:bCs w:val="0"/>
                 <w:lang w:eastAsia="de-DE"/>
               </w:rPr>
-            </w:pPr>
-            <w:r>
+              <w:t>Ibrahimova</w:t>
+            </w:r>
+            <w:proofErr w:type="spellEnd"/>
+          </w:p>
+        </w:tc>
+        <w:tc>
+          <w:tcPr>
+            <w:tcW w:w="1706" w:type="dxa"/>
+          </w:tcPr>
+          <w:p>
+            <w:pPr>
+              <w:cnfStyle w:val="000000100000" w:firstRow="0" w:lastRow="0" w:firstColumn="0" w:lastColumn="0" w:oddVBand="0" w:evenVBand="0" w:oddHBand="1" w:evenHBand="0" w:firstRowFirstColumn="0" w:firstRowLastColumn="0" w:lastRowFirstColumn="0" w:lastRowLastColumn="0"/>
+              <w:rPr>
+                <w:lang w:eastAsia="de-DE"/>
+              </w:rPr>
+            </w:pPr>
+            <w:proofErr w:type="spellStart"/>
+            <w:r>
+              <w:rPr>
+                <w:lang w:eastAsia="de-DE"/>
+              </w:rPr>
+              <w:t>Product</w:t>
+            </w:r>
+            <w:proofErr w:type="spellEnd"/>
+            <w:r>
+              <w:rPr>
+                <w:lang w:eastAsia="de-DE"/>
+              </w:rPr>
+              <w:t xml:space="preserve"> </w:t>
+            </w:r>
+            <w:proofErr w:type="spellStart"/>
+            <w:r>
+              <w:rPr>
+                <w:lang w:eastAsia="de-DE"/>
+              </w:rPr>
+              <w:t>Owner</w:t>
+            </w:r>
+            <w:proofErr w:type="spellEnd"/>
+          </w:p>
+        </w:tc>
+        <w:tc>
+          <w:tcPr>
+            <w:tcW w:w="2401" w:type="dxa"/>
+          </w:tcPr>
+          <w:p>
+            <w:pPr>
+              <w:cnfStyle w:val="000000100000" w:firstRow="0" w:lastRow="0" w:firstColumn="0" w:lastColumn="0" w:oddVBand="0" w:evenVBand="0" w:oddHBand="1" w:evenHBand="0" w:firstRowFirstColumn="0" w:firstRowLastColumn="0" w:lastRowFirstColumn="0" w:lastRowLastColumn="0"/>
+              <w:rPr>
+                <w:lang w:eastAsia="de-DE"/>
+              </w:rPr>
+            </w:pPr>
+            <w:r>
+              <w:rPr>
+                <w:lang w:eastAsia="de-DE"/>
+              </w:rPr>
+              <w:t>i</w:t>
+            </w:r>
+            <w:r>
+              <w:rPr>
+                <w:lang w:eastAsia="de-DE"/>
+              </w:rPr>
+              <w:t>nf</w:t>
+            </w:r>
+            <w:r>
+              <w:rPr>
+                <w:lang w:eastAsia="de-DE"/>
+              </w:rPr>
+              <w:t>3530@hs-worms.de</w:t>
+            </w:r>
+          </w:p>
+        </w:tc>
+        <w:tc>
+          <w:tcPr>
+            <w:tcW w:w="2266" w:type="dxa"/>
+          </w:tcPr>
+          <w:p>
+            <w:pPr>
+              <w:cnfStyle w:val="000000100000" w:firstRow="0" w:lastRow="0" w:firstColumn="0" w:lastColumn="0" w:oddVBand="0" w:evenVBand="0" w:oddHBand="1" w:evenHBand="0" w:firstRowFirstColumn="0" w:firstRowLastColumn="0" w:lastRowFirstColumn="0" w:lastRowLastColumn="0"/>
+              <w:rPr>
+                <w:lang w:eastAsia="de-DE"/>
+              </w:rPr>
+            </w:pPr>
+          </w:p>
+        </w:tc>
+      </w:tr>
+      <w:tr>
+        <w:tc>
+          <w:tcPr>
+            <w:cnfStyle w:val="001000000000" w:firstRow="0" w:lastRow="0" w:firstColumn="1" w:lastColumn="0" w:oddVBand="0" w:evenVBand="0" w:oddHBand="0" w:evenHBand="0" w:firstRowFirstColumn="0" w:firstRowLastColumn="0" w:lastRowFirstColumn="0" w:lastRowLastColumn="0"/>
+            <w:tcW w:w="2689" w:type="dxa"/>
+          </w:tcPr>
+          <w:p>
+            <w:pPr>
               <w:rPr>
                 <w:b w:val="0"/>
                 <w:bCs w:val="0"/>
                 <w:lang w:eastAsia="de-DE"/>
               </w:rPr>
-              <w:t>Ayoub</w:t>
-            </w:r>
+            </w:pPr>
             <w:r>
               <w:rPr>
                 <w:b w:val="0"/>
                 <w:bCs w:val="0"/>
                 <w:lang w:eastAsia="de-DE"/>
               </w:rPr>
-              <w:t xml:space="preserve"> El-Mrabet</w:t>
-            </w:r>
+              <w:t>Ayoub</w:t>
+            </w:r>
+            <w:r>
+              <w:rPr>
+                <w:b w:val="0"/>
+                <w:bCs w:val="0"/>
+                <w:lang w:eastAsia="de-DE"/>
+              </w:rPr>
+              <w:t xml:space="preserve"> El-</w:t>
+            </w:r>
+            <w:proofErr w:type="spellStart"/>
+            <w:r>
+              <w:rPr>
+                <w:b w:val="0"/>
+                <w:bCs w:val="0"/>
+                <w:lang w:eastAsia="de-DE"/>
+              </w:rPr>
+              <w:t>Mrabet</w:t>
+            </w:r>
+            <w:proofErr w:type="spellEnd"/>
           </w:p>
         </w:tc>
         <w:tc>
@@ -1372,11 +1429,19 @@
                 <w:lang w:eastAsia="de-DE"/>
               </w:rPr>
             </w:pPr>
+            <w:proofErr w:type="spellStart"/>
             <w:r>
               <w:rPr>
                 <w:lang w:eastAsia="de-DE"/>
               </w:rPr>
-              <w:t>Scrum Master</w:t>
+              <w:t>Scrum</w:t>
+            </w:r>
+            <w:proofErr w:type="spellEnd"/>
+            <w:r>
+              <w:rPr>
+                <w:lang w:eastAsia="de-DE"/>
+              </w:rPr>
+              <w:t xml:space="preserve"> Master</w:t>
             </w:r>
           </w:p>
         </w:tc>
@@ -1521,13 +1586,23 @@
                 <w:lang w:eastAsia="de-DE"/>
               </w:rPr>
             </w:pPr>
+            <w:proofErr w:type="spellStart"/>
             <w:r>
               <w:rPr>
                 <w:b w:val="0"/>
                 <w:bCs w:val="0"/>
                 <w:lang w:eastAsia="de-DE"/>
               </w:rPr>
-              <w:t>Kristiyan Ivanov</w:t>
+              <w:t>Kristiyan</w:t>
+            </w:r>
+            <w:proofErr w:type="spellEnd"/>
+            <w:r>
+              <w:rPr>
+                <w:b w:val="0"/>
+                <w:bCs w:val="0"/>
+                <w:lang w:eastAsia="de-DE"/>
+              </w:rPr>
+              <w:t xml:space="preserve"> Ivanov</w:t>
             </w:r>
           </w:p>
         </w:tc>
@@ -1612,8 +1687,18 @@
                 <w:bCs w:val="0"/>
                 <w:lang w:eastAsia="de-DE"/>
               </w:rPr>
-              <w:t>Omer Guimdo-Achoungo</w:t>
-            </w:r>
+              <w:t xml:space="preserve">Omer </w:t>
+            </w:r>
+            <w:proofErr w:type="spellStart"/>
+            <w:r>
+              <w:rPr>
+                <w:b w:val="0"/>
+                <w:bCs w:val="0"/>
+                <w:lang w:eastAsia="de-DE"/>
+              </w:rPr>
+              <w:t>Guimdo-Achoungo</w:t>
+            </w:r>
+            <w:proofErr w:type="spellEnd"/>
           </w:p>
         </w:tc>
         <w:tc>
@@ -1779,14 +1864,34 @@
                 <w:lang w:eastAsia="de-DE"/>
               </w:rPr>
             </w:pPr>
+            <w:proofErr w:type="spellStart"/>
             <w:r>
               <w:rPr>
                 <w:b w:val="0"/>
                 <w:bCs w:val="0"/>
                 <w:lang w:eastAsia="de-DE"/>
               </w:rPr>
-              <w:t>Mikulas Willaschek</w:t>
-            </w:r>
+              <w:t>Mikulas</w:t>
+            </w:r>
+            <w:proofErr w:type="spellEnd"/>
+            <w:r>
+              <w:rPr>
+                <w:b w:val="0"/>
+                <w:bCs w:val="0"/>
+                <w:lang w:eastAsia="de-DE"/>
+              </w:rPr>
+              <w:t xml:space="preserve"> </w:t>
+            </w:r>
+            <w:proofErr w:type="spellStart"/>
+            <w:r>
+              <w:rPr>
+                <w:b w:val="0"/>
+                <w:bCs w:val="0"/>
+                <w:lang w:eastAsia="de-DE"/>
+              </w:rPr>
+              <w:t>Willaschek</w:t>
+            </w:r>
+            <w:proofErr w:type="spellEnd"/>
           </w:p>
         </w:tc>
         <w:tc>
@@ -2070,7 +2175,7 @@
         </w:rPr>
       </w:pPr>
       <w:bookmarkStart w:id="1" w:name="_Toc126695034"/>
-      <w:bookmarkStart w:id="2" w:name="_Toc128386906"/>
+      <w:bookmarkStart w:id="2" w:name="_Toc128394549"/>
       <w:r>
         <w:rPr>
           <w:lang w:val="en-US"/>
@@ -2097,7 +2202,63 @@
         <w:rPr>
           <w:lang w:val="en-US"/>
         </w:rPr>
-        <w:t>pplication is to develop an application working as both an Application aswell as an Web-App. It’s supposed to enable a simplistic donation process for Guests and should have the option for Users to sign up and therefore have access to more functions and benefits on the application. The App in itself includes an calendar, a project-catalogue, aswell as Events, an donation screen and a chat.</w:t>
+        <w:t xml:space="preserve">pplication is to develop an application working as both an </w:t>
+      </w:r>
+      <w:proofErr w:type="gramStart"/>
+      <w:r>
+        <w:rPr>
+          <w:lang w:val="en-US"/>
+        </w:rPr>
+        <w:t>Application</w:t>
+      </w:r>
+      <w:proofErr w:type="gramEnd"/>
+      <w:r>
+        <w:rPr>
+          <w:lang w:val="en-US"/>
+        </w:rPr>
+        <w:t xml:space="preserve"> </w:t>
+      </w:r>
+      <w:proofErr w:type="spellStart"/>
+      <w:r>
+        <w:rPr>
+          <w:lang w:val="en-US"/>
+        </w:rPr>
+        <w:t>aswell</w:t>
+      </w:r>
+      <w:proofErr w:type="spellEnd"/>
+      <w:r>
+        <w:rPr>
+          <w:lang w:val="en-US"/>
+        </w:rPr>
+        <w:t xml:space="preserve"> as an Web-App. It’s supposed to enable a simplistic donation process for Guests and should have the option for Users to sign up and therefore have access to more functions and benefits on the application. The App in itself includes </w:t>
+      </w:r>
+      <w:proofErr w:type="gramStart"/>
+      <w:r>
+        <w:rPr>
+          <w:lang w:val="en-US"/>
+        </w:rPr>
+        <w:t>an</w:t>
+      </w:r>
+      <w:proofErr w:type="gramEnd"/>
+      <w:r>
+        <w:rPr>
+          <w:lang w:val="en-US"/>
+        </w:rPr>
+        <w:t xml:space="preserve"> calendar, a project-catalogue, </w:t>
+      </w:r>
+      <w:proofErr w:type="spellStart"/>
+      <w:r>
+        <w:rPr>
+          <w:lang w:val="en-US"/>
+        </w:rPr>
+        <w:t>aswell</w:t>
+      </w:r>
+      <w:proofErr w:type="spellEnd"/>
+      <w:r>
+        <w:rPr>
+          <w:lang w:val="en-US"/>
+        </w:rPr>
+        <w:t xml:space="preserve"> as Events, an donation screen and a chat.</w:t>
       </w:r>
     </w:p>
     <w:p>
@@ -2108,7 +2269,7 @@
         </w:rPr>
       </w:pPr>
       <w:bookmarkStart w:id="3" w:name="_Toc126695035"/>
-      <w:bookmarkStart w:id="4" w:name="_Toc128386907"/>
+      <w:bookmarkStart w:id="4" w:name="_Toc128394550"/>
       <w:r>
         <w:rPr>
           <w:lang w:val="en-US"/>
@@ -2321,8 +2482,16 @@
         <w:rPr>
           <w:lang w:val="en-US"/>
         </w:rPr>
-        <w:t>Select Paymethode</w:t>
-      </w:r>
+        <w:t xml:space="preserve">Select </w:t>
+      </w:r>
+      <w:proofErr w:type="spellStart"/>
+      <w:r>
+        <w:rPr>
+          <w:lang w:val="en-US"/>
+        </w:rPr>
+        <w:t>Paymethode</w:t>
+      </w:r>
+      <w:proofErr w:type="spellEnd"/>
     </w:p>
     <w:p>
       <w:pPr>
@@ -2393,8 +2562,16 @@
         <w:rPr>
           <w:lang w:val="en-US"/>
         </w:rPr>
-        <w:t>Display specific Event</w:t>
-      </w:r>
+        <w:t xml:space="preserve">Display specific </w:t>
+      </w:r>
+      <w:proofErr w:type="gramStart"/>
+      <w:r>
+        <w:rPr>
+          <w:lang w:val="en-US"/>
+        </w:rPr>
+        <w:t>Event</w:t>
+      </w:r>
+      <w:proofErr w:type="gramEnd"/>
     </w:p>
     <w:p>
       <w:pPr>
@@ -2483,8 +2660,16 @@
         <w:rPr>
           <w:lang w:val="en-US"/>
         </w:rPr>
-        <w:t>Display specific project</w:t>
-      </w:r>
+        <w:t xml:space="preserve">Display specific </w:t>
+      </w:r>
+      <w:proofErr w:type="gramStart"/>
+      <w:r>
+        <w:rPr>
+          <w:lang w:val="en-US"/>
+        </w:rPr>
+        <w:t>project</w:t>
+      </w:r>
+      <w:proofErr w:type="gramEnd"/>
     </w:p>
     <w:p>
       <w:pPr>
@@ -2501,8 +2686,16 @@
         <w:rPr>
           <w:lang w:val="en-US"/>
         </w:rPr>
-        <w:t>Create project</w:t>
-      </w:r>
+        <w:t xml:space="preserve">Create </w:t>
+      </w:r>
+      <w:proofErr w:type="gramStart"/>
+      <w:r>
+        <w:rPr>
+          <w:lang w:val="en-US"/>
+        </w:rPr>
+        <w:t>project</w:t>
+      </w:r>
+      <w:proofErr w:type="gramEnd"/>
     </w:p>
     <w:p>
       <w:pPr>
@@ -2519,8 +2712,16 @@
         <w:rPr>
           <w:lang w:val="en-US"/>
         </w:rPr>
-        <w:t>Edit project</w:t>
-      </w:r>
+        <w:t xml:space="preserve">Edit </w:t>
+      </w:r>
+      <w:proofErr w:type="gramStart"/>
+      <w:r>
+        <w:rPr>
+          <w:lang w:val="en-US"/>
+        </w:rPr>
+        <w:t>project</w:t>
+      </w:r>
+      <w:proofErr w:type="gramEnd"/>
     </w:p>
     <w:p>
       <w:pPr>
@@ -2537,8 +2738,16 @@
         <w:rPr>
           <w:lang w:val="en-US"/>
         </w:rPr>
-        <w:t>Delete project</w:t>
-      </w:r>
+        <w:t xml:space="preserve">Delete </w:t>
+      </w:r>
+      <w:proofErr w:type="gramStart"/>
+      <w:r>
+        <w:rPr>
+          <w:lang w:val="en-US"/>
+        </w:rPr>
+        <w:t>project</w:t>
+      </w:r>
+      <w:proofErr w:type="gramEnd"/>
     </w:p>
     <w:p>
       <w:pPr>
@@ -3601,7 +3810,7 @@
           <w:lang w:val="en-US"/>
         </w:rPr>
       </w:pPr>
-      <w:bookmarkStart w:id="6" w:name="_Toc128386908"/>
+      <w:bookmarkStart w:id="6" w:name="_Toc128394551"/>
       <w:r>
         <w:rPr>
           <w:lang w:val="en-US"/>
@@ -3768,7 +3977,21 @@
               <w:rPr>
                 <w:lang w:val="en-US"/>
               </w:rPr>
-              <w:t>As we aim to make the donation process as easy as possible, we always have to think of the donators</w:t>
+              <w:t xml:space="preserve">As we aim to make the donation process as easy as possible, we always </w:t>
+            </w:r>
+            <w:proofErr w:type="gramStart"/>
+            <w:r>
+              <w:rPr>
+                <w:lang w:val="en-US"/>
+              </w:rPr>
+              <w:t>have to</w:t>
+            </w:r>
+            <w:proofErr w:type="gramEnd"/>
+            <w:r>
+              <w:rPr>
+                <w:lang w:val="en-US"/>
+              </w:rPr>
+              <w:t xml:space="preserve"> think of the donators</w:t>
             </w:r>
             <w:r>
               <w:rPr>
@@ -3937,7 +4160,21 @@
               <w:rPr>
                 <w:lang w:val="en-US"/>
               </w:rPr>
-              <w:t>still have to consider them or main audience group.</w:t>
+              <w:t xml:space="preserve">still </w:t>
+            </w:r>
+            <w:proofErr w:type="gramStart"/>
+            <w:r>
+              <w:rPr>
+                <w:lang w:val="en-US"/>
+              </w:rPr>
+              <w:t>have to</w:t>
+            </w:r>
+            <w:proofErr w:type="gramEnd"/>
+            <w:r>
+              <w:rPr>
+                <w:lang w:val="en-US"/>
+              </w:rPr>
+              <w:t xml:space="preserve"> consider them or main audience group.</w:t>
             </w:r>
           </w:p>
         </w:tc>
@@ -4132,7 +4369,21 @@
               <w:rPr>
                 <w:lang w:val="en-US"/>
               </w:rPr>
-              <w:t xml:space="preserve">money transactions, the state has to </w:t>
+              <w:t xml:space="preserve">money transactions, the state </w:t>
+            </w:r>
+            <w:proofErr w:type="gramStart"/>
+            <w:r>
+              <w:rPr>
+                <w:lang w:val="en-US"/>
+              </w:rPr>
+              <w:t>has to</w:t>
+            </w:r>
+            <w:proofErr w:type="gramEnd"/>
+            <w:r>
+              <w:rPr>
+                <w:lang w:val="en-US"/>
+              </w:rPr>
+              <w:t xml:space="preserve"> </w:t>
             </w:r>
             <w:r>
               <w:rPr>
@@ -4209,7 +4460,21 @@
               <w:rPr>
                 <w:lang w:val="en-US"/>
               </w:rPr>
-              <w:t>As they are the ones who actually benefit from the gathering of money, we should keep them in mind.</w:t>
+              <w:t xml:space="preserve">As they are the ones who </w:t>
+            </w:r>
+            <w:proofErr w:type="gramStart"/>
+            <w:r>
+              <w:rPr>
+                <w:lang w:val="en-US"/>
+              </w:rPr>
+              <w:t>actually benefit</w:t>
+            </w:r>
+            <w:proofErr w:type="gramEnd"/>
+            <w:r>
+              <w:rPr>
+                <w:lang w:val="en-US"/>
+              </w:rPr>
+              <w:t xml:space="preserve"> from the gathering of money, we should keep them in mind.</w:t>
             </w:r>
           </w:p>
         </w:tc>
@@ -4244,7 +4509,7 @@
         </w:rPr>
       </w:pPr>
       <w:bookmarkStart w:id="7" w:name="_Toc126695037"/>
-      <w:bookmarkStart w:id="8" w:name="_Toc128386909"/>
+      <w:bookmarkStart w:id="8" w:name="_Toc128394552"/>
       <w:r>
         <w:rPr>
           <w:lang w:val="en-US"/>
@@ -5096,7 +5361,7 @@
         </w:rPr>
       </w:pPr>
       <w:bookmarkStart w:id="10" w:name="_Toc126695038"/>
-      <w:bookmarkStart w:id="11" w:name="_Toc128386910"/>
+      <w:bookmarkStart w:id="11" w:name="_Toc128394553"/>
       <w:r>
         <w:rPr>
           <w:lang w:val="en-US"/>
@@ -5847,7 +6112,6 @@
         </w:rPr>
       </w:pPr>
       <w:bookmarkStart w:id="12" w:name="_Toc126695039"/>
-      <w:bookmarkStart w:id="13" w:name="_Toc128386911"/>
     </w:p>
     <w:p>
       <w:pPr>
@@ -5874,6 +6138,7 @@
           <w:lang w:val="en-US"/>
         </w:rPr>
       </w:pPr>
+      <w:bookmarkStart w:id="13" w:name="_Toc128394554"/>
       <w:r>
         <w:rPr>
           <w:lang w:val="en-US"/>
@@ -5900,7 +6165,21 @@
         <w:rPr>
           <w:lang w:val="en-US"/>
         </w:rPr>
-        <w:t>Before we could get to work, we had to do some planning. So we started off by taking another look at the presented project we had presented to us and the Requirements that our customer had defined:</w:t>
+        <w:t xml:space="preserve">Before we could get to work, we had to do some planning. </w:t>
+      </w:r>
+      <w:proofErr w:type="gramStart"/>
+      <w:r>
+        <w:rPr>
+          <w:lang w:val="en-US"/>
+        </w:rPr>
+        <w:t>So</w:t>
+      </w:r>
+      <w:proofErr w:type="gramEnd"/>
+      <w:r>
+        <w:rPr>
+          <w:lang w:val="en-US"/>
+        </w:rPr>
+        <w:t xml:space="preserve"> we started off by taking another look at the presented project we had presented to us and the Requirements that our customer had defined:</w:t>
       </w:r>
     </w:p>
     <w:p>
@@ -5990,13 +6269,41 @@
         <w:rPr>
           <w:lang w:val="en-US"/>
         </w:rPr>
-        <w:t xml:space="preserve">This helped us get a general idea, but wasn’t enough to fully understand what the final version would have to look like, so we continued our Research and </w:t>
-      </w:r>
-      <w:r>
-        <w:rPr>
-          <w:lang w:val="en-US"/>
-        </w:rPr>
-        <w:t>started Brainstorming once again. For this we used the previously designed Brainstorming board that all of the groups created before:</w:t>
+        <w:t xml:space="preserve">This helped us get a general </w:t>
+      </w:r>
+      <w:proofErr w:type="gramStart"/>
+      <w:r>
+        <w:rPr>
+          <w:lang w:val="en-US"/>
+        </w:rPr>
+        <w:t>idea, but</w:t>
+      </w:r>
+      <w:proofErr w:type="gramEnd"/>
+      <w:r>
+        <w:rPr>
+          <w:lang w:val="en-US"/>
+        </w:rPr>
+        <w:t xml:space="preserve"> wasn’t enough to fully understand what the final version would have to look like, so we continued our Research and </w:t>
+      </w:r>
+      <w:r>
+        <w:rPr>
+          <w:lang w:val="en-US"/>
+        </w:rPr>
+        <w:t xml:space="preserve">started Brainstorming once again. For this we used the previously designed Brainstorming board that </w:t>
+      </w:r>
+      <w:proofErr w:type="gramStart"/>
+      <w:r>
+        <w:rPr>
+          <w:lang w:val="en-US"/>
+        </w:rPr>
+        <w:t>all of</w:t>
+      </w:r>
+      <w:proofErr w:type="gramEnd"/>
+      <w:r>
+        <w:rPr>
+          <w:lang w:val="en-US"/>
+        </w:rPr>
+        <w:t xml:space="preserve"> the groups created before:</w:t>
       </w:r>
     </w:p>
     <w:p>
@@ -6022,7 +6329,35 @@
         <w:rPr>
           <w:lang w:val="en-US"/>
         </w:rPr>
-        <w:t>Now that we had a bunch of input combined with the original ideas from our Customer, we started working on our understanding of the application and how it should work. In doing so we made a board ourselves, gathering our Ideas that we thought would be necessary in defining a united understanding of the product we were about to develop.</w:t>
+        <w:t xml:space="preserve">Now that we had a bunch of input combined with the original ideas from our </w:t>
+      </w:r>
+      <w:proofErr w:type="gramStart"/>
+      <w:r>
+        <w:rPr>
+          <w:lang w:val="en-US"/>
+        </w:rPr>
+        <w:t>Customer</w:t>
+      </w:r>
+      <w:proofErr w:type="gramEnd"/>
+      <w:r>
+        <w:rPr>
+          <w:lang w:val="en-US"/>
+        </w:rPr>
+        <w:t xml:space="preserve">, we started working on our understanding of the application and how it should work. In doing so we made a board ourselves, gathering our </w:t>
+      </w:r>
+      <w:proofErr w:type="gramStart"/>
+      <w:r>
+        <w:rPr>
+          <w:lang w:val="en-US"/>
+        </w:rPr>
+        <w:t>Ideas</w:t>
+      </w:r>
+      <w:proofErr w:type="gramEnd"/>
+      <w:r>
+        <w:rPr>
+          <w:lang w:val="en-US"/>
+        </w:rPr>
+        <w:t xml:space="preserve"> that we thought would be necessary in defining a united understanding of the product we were about to develop.</w:t>
       </w:r>
     </w:p>
     <w:p>
@@ -6061,26 +6396,68 @@
         <w:rPr>
           <w:lang w:val="en-US"/>
         </w:rPr>
-        <w:t>In doing so, we realized quickly, that we would need a Database to store all of the Data (be it user-related or for the events itself).</w:t>
-      </w:r>
-      <w:r>
-        <w:rPr>
-          <w:lang w:val="en-US"/>
-        </w:rPr>
-        <w:t xml:space="preserve"> Luckily we had a bunch of dedicated Network-Security majors that volunteered to start the learning process regarding those Databases and decided on the Firebase.</w:t>
-      </w:r>
-    </w:p>
-    <w:p>
-      <w:pPr>
-        <w:rPr>
-          <w:lang w:val="en-US"/>
-        </w:rPr>
-      </w:pPr>
-      <w:r>
-        <w:rPr>
-          <w:lang w:val="en-US"/>
-        </w:rPr>
-        <w:t xml:space="preserve">We still wanted some sort of visualization. Afterall we were working with an Application, so Mockups would be helpful for all of us to best understand which Screens we would need and what each of the Screens would require. We turned to </w:t>
+        <w:t xml:space="preserve">In doing so, we realized quickly, that we would need a Database to store </w:t>
+      </w:r>
+      <w:proofErr w:type="gramStart"/>
+      <w:r>
+        <w:rPr>
+          <w:lang w:val="en-US"/>
+        </w:rPr>
+        <w:t>all of</w:t>
+      </w:r>
+      <w:proofErr w:type="gramEnd"/>
+      <w:r>
+        <w:rPr>
+          <w:lang w:val="en-US"/>
+        </w:rPr>
+        <w:t xml:space="preserve"> the Data (be it user-related or for the events itself).</w:t>
+      </w:r>
+      <w:r>
+        <w:rPr>
+          <w:lang w:val="en-US"/>
+        </w:rPr>
+        <w:t xml:space="preserve"> </w:t>
+      </w:r>
+      <w:proofErr w:type="gramStart"/>
+      <w:r>
+        <w:rPr>
+          <w:lang w:val="en-US"/>
+        </w:rPr>
+        <w:t>Luckily</w:t>
+      </w:r>
+      <w:proofErr w:type="gramEnd"/>
+      <w:r>
+        <w:rPr>
+          <w:lang w:val="en-US"/>
+        </w:rPr>
+        <w:t xml:space="preserve"> we had a bunch of dedicated Network-Security majors that volunteered to start the learning process regarding those Databases and decided on the Firebase.</w:t>
+      </w:r>
+    </w:p>
+    <w:p>
+      <w:pPr>
+        <w:rPr>
+          <w:lang w:val="en-US"/>
+        </w:rPr>
+      </w:pPr>
+      <w:r>
+        <w:rPr>
+          <w:lang w:val="en-US"/>
+        </w:rPr>
+        <w:t xml:space="preserve">We still wanted some sort of visualization. Afterall we were working with an </w:t>
+      </w:r>
+      <w:proofErr w:type="gramStart"/>
+      <w:r>
+        <w:rPr>
+          <w:lang w:val="en-US"/>
+        </w:rPr>
+        <w:t>Application</w:t>
+      </w:r>
+      <w:proofErr w:type="gramEnd"/>
+      <w:r>
+        <w:rPr>
+          <w:lang w:val="en-US"/>
+        </w:rPr>
+        <w:t xml:space="preserve">, so Mockups would be helpful for all of us to best understand which Screens we would need and what each of the Screens would require. We turned to </w:t>
       </w:r>
       <w:hyperlink r:id="rId14" w:history="1">
         <w:r>
@@ -6136,20 +6513,48 @@
         <w:rPr>
           <w:lang w:val="en-US"/>
         </w:rPr>
-        <w:t xml:space="preserve"> defined previously. The focus of the application should be, that a guest could SCAN A QR-Code and donate to an Event (or Activity), without jumping through too many hoops. Considering that this was one of the core things our Customer wanted, we started off thinking about how that would look like and created an “Epic” just for that occasion. The customer would scan a QR-Code, open the App, donate to the cause, would then have an option to log in/ register, OR just continue as a guest, select a payment method, for legal reasons input the required data for a donation certificate, before finally being presented with the Notification of the successful donation done.</w:t>
-      </w:r>
-    </w:p>
-    <w:p>
-      <w:pPr>
-        <w:rPr>
-          <w:lang w:val="en-US"/>
-        </w:rPr>
-      </w:pPr>
-      <w:r>
-        <w:rPr>
-          <w:lang w:val="en-US"/>
-        </w:rPr>
-        <w:t xml:space="preserve">The created an happy path of that process in </w:t>
+        <w:t xml:space="preserve"> defined previously. The focus of the application should be, that a guest could SCAN A QR-Code and donate to an Event (or Activity), without jumping through too many hoops. Considering that this was one of the core things our </w:t>
+      </w:r>
+      <w:proofErr w:type="gramStart"/>
+      <w:r>
+        <w:rPr>
+          <w:lang w:val="en-US"/>
+        </w:rPr>
+        <w:t>Customer</w:t>
+      </w:r>
+      <w:proofErr w:type="gramEnd"/>
+      <w:r>
+        <w:rPr>
+          <w:lang w:val="en-US"/>
+        </w:rPr>
+        <w:t xml:space="preserve"> wanted, we started off thinking about how that would look like and created an “Epic” just for that occasion. The customer would scan a QR-Code, open the App, donate to the cause, would then have an option to log in/ register, OR just continue as a guest, select a payment method, for legal reasons input the required data for a donation certificate, before finally being presented with the Notification of the successful donation done.</w:t>
+      </w:r>
+    </w:p>
+    <w:p>
+      <w:pPr>
+        <w:rPr>
+          <w:lang w:val="en-US"/>
+        </w:rPr>
+      </w:pPr>
+      <w:r>
+        <w:rPr>
+          <w:lang w:val="en-US"/>
+        </w:rPr>
+        <w:t xml:space="preserve">The created </w:t>
+      </w:r>
+      <w:proofErr w:type="gramStart"/>
+      <w:r>
+        <w:rPr>
+          <w:lang w:val="en-US"/>
+        </w:rPr>
+        <w:t>an</w:t>
+      </w:r>
+      <w:proofErr w:type="gramEnd"/>
+      <w:r>
+        <w:rPr>
+          <w:lang w:val="en-US"/>
+        </w:rPr>
+        <w:t xml:space="preserve"> happy path of that process in </w:t>
       </w:r>
       <w:r>
         <w:rPr>
@@ -6325,80 +6730,178 @@
         <w:rPr>
           <w:lang w:val="en-US"/>
         </w:rPr>
-        <w:t xml:space="preserve">Now that we had a general process portrayed, we started thinking about how each of those pages  would generally look like. In doing so, we created simple wireframes for each of the required Screens. </w:t>
-      </w:r>
-    </w:p>
-    <w:p>
-      <w:pPr>
-        <w:rPr>
-          <w:lang w:val="en-US"/>
-        </w:rPr>
-      </w:pPr>
-      <w:r>
-        <w:rPr>
-          <w:lang w:val="en-US"/>
-        </w:rPr>
-        <w:t xml:space="preserve"> In doing so, we quickly realized, that this would require a bunch of pages and therefore some sort of Navigation to make it useable. So we started working with an Burger menu. In addition of that we thought it to be a nice feature to add a Bottom Navigation Bar for the core Screens that you would want to access. By thinking about it in detail, we started realizing, that this wouldn’t apply to the </w:t>
-      </w:r>
-      <w:r>
-        <w:rPr>
-          <w:lang w:val="en-US"/>
-        </w:rPr>
-        <w:t xml:space="preserve">guest that would just want to donate without a lot of distractions. This started a discussion on which roles there actually are, so we agreed upon a guest, a member and some sort of admin initially. </w:t>
-      </w:r>
-    </w:p>
-    <w:p>
-      <w:pPr>
-        <w:rPr>
-          <w:lang w:val="en-US"/>
-        </w:rPr>
-      </w:pPr>
-    </w:p>
-    <w:p>
-      <w:pPr>
-        <w:rPr>
-          <w:lang w:val="en-US"/>
-        </w:rPr>
-      </w:pPr>
-    </w:p>
-    <w:p>
-      <w:pPr>
-        <w:rPr>
-          <w:lang w:val="en-US"/>
-        </w:rPr>
-      </w:pPr>
-    </w:p>
-    <w:p>
-      <w:pPr>
-        <w:rPr>
-          <w:lang w:val="en-US"/>
-        </w:rPr>
-      </w:pPr>
-    </w:p>
-    <w:p>
-      <w:pPr>
-        <w:rPr>
-          <w:lang w:val="en-US"/>
-        </w:rPr>
-      </w:pPr>
-      <w:r>
-        <w:rPr>
-          <w:lang w:val="en-US"/>
-        </w:rPr>
-        <w:t>We continued to create wireframes for each of the required Screens in the process, including Buttons, Textfields and first Icons that would require functions behind it in the respective screens lateron.</w:t>
-      </w:r>
-    </w:p>
-    <w:p>
-      <w:pPr>
-        <w:rPr>
-          <w:lang w:val="en-US"/>
-        </w:rPr>
-      </w:pPr>
-      <w:r>
-        <w:rPr>
-          <w:lang w:val="en-US"/>
-        </w:rPr>
-        <w:t xml:space="preserve">In defining and using our Burgermenu we required an united understanding of what the application would have as Screens. So, we started thinking about what we would want in that. </w:t>
+        <w:t xml:space="preserve">Now that we had a general process portrayed, we started thinking about how each of those </w:t>
+      </w:r>
+      <w:proofErr w:type="gramStart"/>
+      <w:r>
+        <w:rPr>
+          <w:lang w:val="en-US"/>
+        </w:rPr>
+        <w:t>pages  would</w:t>
+      </w:r>
+      <w:proofErr w:type="gramEnd"/>
+      <w:r>
+        <w:rPr>
+          <w:lang w:val="en-US"/>
+        </w:rPr>
+        <w:t xml:space="preserve"> generally look like. In doing so, we created simple wireframes for each of the required Screens. </w:t>
+      </w:r>
+    </w:p>
+    <w:p>
+      <w:pPr>
+        <w:rPr>
+          <w:lang w:val="en-US"/>
+        </w:rPr>
+      </w:pPr>
+      <w:r>
+        <w:rPr>
+          <w:lang w:val="en-US"/>
+        </w:rPr>
+        <w:t xml:space="preserve"> In doing so, we quickly realized, that this would require a bunch of pages and therefore some sort of Navigation to make it useable. </w:t>
+      </w:r>
+      <w:proofErr w:type="gramStart"/>
+      <w:r>
+        <w:rPr>
+          <w:lang w:val="en-US"/>
+        </w:rPr>
+        <w:t>So</w:t>
+      </w:r>
+      <w:proofErr w:type="gramEnd"/>
+      <w:r>
+        <w:rPr>
+          <w:lang w:val="en-US"/>
+        </w:rPr>
+        <w:t xml:space="preserve"> we started working with an Burger menu. In addition of that we thought it to be a nice feature to add a Bottom Navigation Bar for the core Screens that you would want to access. By thinking about it in detail, we started realizing, that this wouldn’t apply to the </w:t>
+      </w:r>
+      <w:r>
+        <w:rPr>
+          <w:lang w:val="en-US"/>
+        </w:rPr>
+        <w:t xml:space="preserve">guest that would just want to donate without a lot of distractions. This started a discussion on which roles there </w:t>
+      </w:r>
+      <w:proofErr w:type="gramStart"/>
+      <w:r>
+        <w:rPr>
+          <w:lang w:val="en-US"/>
+        </w:rPr>
+        <w:t>actually are</w:t>
+      </w:r>
+      <w:proofErr w:type="gramEnd"/>
+      <w:r>
+        <w:rPr>
+          <w:lang w:val="en-US"/>
+        </w:rPr>
+        <w:t xml:space="preserve">, so we agreed upon a guest, a member and some sort of admin initially. </w:t>
+      </w:r>
+    </w:p>
+    <w:p>
+      <w:pPr>
+        <w:rPr>
+          <w:lang w:val="en-US"/>
+        </w:rPr>
+      </w:pPr>
+    </w:p>
+    <w:p>
+      <w:pPr>
+        <w:rPr>
+          <w:lang w:val="en-US"/>
+        </w:rPr>
+      </w:pPr>
+    </w:p>
+    <w:p>
+      <w:pPr>
+        <w:rPr>
+          <w:lang w:val="en-US"/>
+        </w:rPr>
+      </w:pPr>
+    </w:p>
+    <w:p>
+      <w:pPr>
+        <w:rPr>
+          <w:lang w:val="en-US"/>
+        </w:rPr>
+      </w:pPr>
+    </w:p>
+    <w:p>
+      <w:pPr>
+        <w:rPr>
+          <w:lang w:val="en-US"/>
+        </w:rPr>
+      </w:pPr>
+      <w:r>
+        <w:rPr>
+          <w:lang w:val="en-US"/>
+        </w:rPr>
+        <w:t xml:space="preserve">We continued to create wireframes for each of the required Screens in the process, including Buttons, </w:t>
+      </w:r>
+      <w:proofErr w:type="spellStart"/>
+      <w:r>
+        <w:rPr>
+          <w:lang w:val="en-US"/>
+        </w:rPr>
+        <w:t>Textfields</w:t>
+      </w:r>
+      <w:proofErr w:type="spellEnd"/>
+      <w:r>
+        <w:rPr>
+          <w:lang w:val="en-US"/>
+        </w:rPr>
+        <w:t xml:space="preserve"> and first Icons that would require functions behind it in the respective screens </w:t>
+      </w:r>
+      <w:proofErr w:type="spellStart"/>
+      <w:r>
+        <w:rPr>
+          <w:lang w:val="en-US"/>
+        </w:rPr>
+        <w:t>lateron</w:t>
+      </w:r>
+      <w:proofErr w:type="spellEnd"/>
+      <w:r>
+        <w:rPr>
+          <w:lang w:val="en-US"/>
+        </w:rPr>
+        <w:t>.</w:t>
+      </w:r>
+    </w:p>
+    <w:p>
+      <w:pPr>
+        <w:rPr>
+          <w:lang w:val="en-US"/>
+        </w:rPr>
+      </w:pPr>
+      <w:r>
+        <w:rPr>
+          <w:lang w:val="en-US"/>
+        </w:rPr>
+        <w:t xml:space="preserve">In defining and using our </w:t>
+      </w:r>
+      <w:proofErr w:type="spellStart"/>
+      <w:r>
+        <w:rPr>
+          <w:lang w:val="en-US"/>
+        </w:rPr>
+        <w:t>Burgermenu</w:t>
+      </w:r>
+      <w:proofErr w:type="spellEnd"/>
+      <w:r>
+        <w:rPr>
+          <w:lang w:val="en-US"/>
+        </w:rPr>
+        <w:t xml:space="preserve"> we required </w:t>
+      </w:r>
+      <w:proofErr w:type="gramStart"/>
+      <w:r>
+        <w:rPr>
+          <w:lang w:val="en-US"/>
+        </w:rPr>
+        <w:t>an</w:t>
+      </w:r>
+      <w:proofErr w:type="gramEnd"/>
+      <w:r>
+        <w:rPr>
+          <w:lang w:val="en-US"/>
+        </w:rPr>
+        <w:t xml:space="preserve"> united understanding of what the application would have as Screens. So, we started thinking about what we would want in that. </w:t>
       </w:r>
     </w:p>
     <w:p>
@@ -6466,7 +6969,49 @@
         <w:rPr>
           <w:lang w:val="en-US"/>
         </w:rPr>
-        <w:t xml:space="preserve">After some discussing, we ended up on the 6 most important Screens, or rather Categories at this point , as each of these screens would have a bunch of screens following in the process. Those screens are the User tab, to customize data, change settings and administrate subscriptions etc, the calendar to portray events, the Catalogue to show the projects that the Lions Club does their events (activities) for, the donation tab, which would be our starting page, and the impressum </w:t>
+        <w:t xml:space="preserve">After some discussing, we ended up on the 6 most important Screens, or rather Categories at this </w:t>
+      </w:r>
+      <w:proofErr w:type="gramStart"/>
+      <w:r>
+        <w:rPr>
+          <w:lang w:val="en-US"/>
+        </w:rPr>
+        <w:t>point ,</w:t>
+      </w:r>
+      <w:proofErr w:type="gramEnd"/>
+      <w:r>
+        <w:rPr>
+          <w:lang w:val="en-US"/>
+        </w:rPr>
+        <w:t xml:space="preserve"> as each of these screens would have a bunch of screens following in the process. Those screens are the User tab, to customize data, change settings and administrate subscriptions </w:t>
+      </w:r>
+      <w:proofErr w:type="spellStart"/>
+      <w:r>
+        <w:rPr>
+          <w:lang w:val="en-US"/>
+        </w:rPr>
+        <w:t>etc</w:t>
+      </w:r>
+      <w:proofErr w:type="spellEnd"/>
+      <w:r>
+        <w:rPr>
+          <w:lang w:val="en-US"/>
+        </w:rPr>
+        <w:t xml:space="preserve">, the calendar to portray events, the Catalogue to show the projects that the Lions Club does their events (activities) for, the donation tab, which would be our starting page, and the </w:t>
+      </w:r>
+      <w:proofErr w:type="spellStart"/>
+      <w:r>
+        <w:rPr>
+          <w:lang w:val="en-US"/>
+        </w:rPr>
+        <w:t>impressum</w:t>
+      </w:r>
+      <w:proofErr w:type="spellEnd"/>
+      <w:r>
+        <w:rPr>
+          <w:lang w:val="en-US"/>
+        </w:rPr>
+        <w:t xml:space="preserve"> </w:t>
       </w:r>
       <w:r>
         <w:rPr>
@@ -6490,7 +7035,21 @@
         <w:rPr>
           <w:lang w:val="en-US"/>
         </w:rPr>
-        <w:t xml:space="preserve">. We also noted that there would be some sort of an chat, even though we weren’t quite clear on how that would look in realization.  </w:t>
+        <w:t xml:space="preserve">. We also noted that there would be some sort of </w:t>
+      </w:r>
+      <w:proofErr w:type="gramStart"/>
+      <w:r>
+        <w:rPr>
+          <w:lang w:val="en-US"/>
+        </w:rPr>
+        <w:t>an</w:t>
+      </w:r>
+      <w:proofErr w:type="gramEnd"/>
+      <w:r>
+        <w:rPr>
+          <w:lang w:val="en-US"/>
+        </w:rPr>
+        <w:t xml:space="preserve"> chat, even though we weren’t quite clear on how that would look in realization.  </w:t>
       </w:r>
     </w:p>
     <w:p>
@@ -6504,7 +7063,49 @@
         <w:rPr>
           <w:lang w:val="en-US"/>
         </w:rPr>
-        <w:t xml:space="preserve">We created Wireframes for all of the screens we thought necessary in those categories aswell as further categories (such as the events, the contact form, the login page etc) and created the flutter repository. </w:t>
+        <w:t xml:space="preserve">We created Wireframes for </w:t>
+      </w:r>
+      <w:proofErr w:type="gramStart"/>
+      <w:r>
+        <w:rPr>
+          <w:lang w:val="en-US"/>
+        </w:rPr>
+        <w:t>all of</w:t>
+      </w:r>
+      <w:proofErr w:type="gramEnd"/>
+      <w:r>
+        <w:rPr>
+          <w:lang w:val="en-US"/>
+        </w:rPr>
+        <w:t xml:space="preserve"> the screens we thought necessary in those categories </w:t>
+      </w:r>
+      <w:proofErr w:type="spellStart"/>
+      <w:r>
+        <w:rPr>
+          <w:lang w:val="en-US"/>
+        </w:rPr>
+        <w:t>aswell</w:t>
+      </w:r>
+      <w:proofErr w:type="spellEnd"/>
+      <w:r>
+        <w:rPr>
+          <w:lang w:val="en-US"/>
+        </w:rPr>
+        <w:t xml:space="preserve"> as further categories (such as the events, the contact form, the login page </w:t>
+      </w:r>
+      <w:proofErr w:type="spellStart"/>
+      <w:r>
+        <w:rPr>
+          <w:lang w:val="en-US"/>
+        </w:rPr>
+        <w:t>etc</w:t>
+      </w:r>
+      <w:proofErr w:type="spellEnd"/>
+      <w:r>
+        <w:rPr>
+          <w:lang w:val="en-US"/>
+        </w:rPr>
+        <w:t xml:space="preserve">) and created the flutter repository. </w:t>
       </w:r>
     </w:p>
     <w:p>
@@ -6678,7 +7279,21 @@
           <w:lang w:val="en-US"/>
         </w:rPr>
         <w:lastRenderedPageBreak/>
-        <w:t>Since there is a lot of changes in understanding while working on an application, we realized that it would help realizing how the projects worked with the events regarding the databases, so we started to visualize it for us aswell:</w:t>
+        <w:t xml:space="preserve">Since there is a lot of changes in understanding while working on an application, we realized that it would help realizing how the projects worked with the events regarding the databases, so we started to visualize it for us </w:t>
+      </w:r>
+      <w:proofErr w:type="spellStart"/>
+      <w:r>
+        <w:rPr>
+          <w:lang w:val="en-US"/>
+        </w:rPr>
+        <w:t>aswell</w:t>
+      </w:r>
+      <w:proofErr w:type="spellEnd"/>
+      <w:r>
+        <w:rPr>
+          <w:lang w:val="en-US"/>
+        </w:rPr>
+        <w:t>:</w:t>
       </w:r>
       <w:r>
         <w:rPr>
@@ -6697,6 +7312,7 @@
       </w:pPr>
       <w:r>
         <w:rPr>
+          <w:noProof/>
           <w:lang w:val="en-US"/>
         </w:rPr>
         <w:drawing>
@@ -6747,7 +7363,35 @@
         <w:rPr>
           <w:lang w:val="en-US"/>
         </w:rPr>
-        <w:t>We’d have an Admin create a project with certain attributes (projectname, description, further details, aswell as a unique identifier). This project would then be stored in the Firebase storage.</w:t>
+        <w:t>We’d have an Admin create a project with certain attributes (</w:t>
+      </w:r>
+      <w:proofErr w:type="spellStart"/>
+      <w:r>
+        <w:rPr>
+          <w:lang w:val="en-US"/>
+        </w:rPr>
+        <w:t>projectname</w:t>
+      </w:r>
+      <w:proofErr w:type="spellEnd"/>
+      <w:r>
+        <w:rPr>
+          <w:lang w:val="en-US"/>
+        </w:rPr>
+        <w:t xml:space="preserve">, description, further details, </w:t>
+      </w:r>
+      <w:proofErr w:type="spellStart"/>
+      <w:r>
+        <w:rPr>
+          <w:lang w:val="en-US"/>
+        </w:rPr>
+        <w:t>aswell</w:t>
+      </w:r>
+      <w:proofErr w:type="spellEnd"/>
+      <w:r>
+        <w:rPr>
+          <w:lang w:val="en-US"/>
+        </w:rPr>
+        <w:t xml:space="preserve"> as a unique identifier). This project would then be stored in the Firebase storage.</w:t>
       </w:r>
     </w:p>
     <w:p>
@@ -6761,7 +7405,63 @@
         <w:rPr>
           <w:lang w:val="en-US"/>
         </w:rPr>
-        <w:t xml:space="preserve">Members can create an Event customizing the date of the event (startingdate aswell as ending date), define an description, select a purpose ( linked to the created projects) and an optional goal of the donation, aswell as sponsors, a counter and an unique identifier. </w:t>
+        <w:t>Members can create an Event customizing the date of the event (</w:t>
+      </w:r>
+      <w:proofErr w:type="spellStart"/>
+      <w:r>
+        <w:rPr>
+          <w:lang w:val="en-US"/>
+        </w:rPr>
+        <w:t>startingdate</w:t>
+      </w:r>
+      <w:proofErr w:type="spellEnd"/>
+      <w:r>
+        <w:rPr>
+          <w:lang w:val="en-US"/>
+        </w:rPr>
+        <w:t xml:space="preserve"> </w:t>
+      </w:r>
+      <w:proofErr w:type="spellStart"/>
+      <w:r>
+        <w:rPr>
+          <w:lang w:val="en-US"/>
+        </w:rPr>
+        <w:t>aswell</w:t>
+      </w:r>
+      <w:proofErr w:type="spellEnd"/>
+      <w:r>
+        <w:rPr>
+          <w:lang w:val="en-US"/>
+        </w:rPr>
+        <w:t xml:space="preserve"> as ending date), define an description, select a purpose </w:t>
+      </w:r>
+      <w:proofErr w:type="gramStart"/>
+      <w:r>
+        <w:rPr>
+          <w:lang w:val="en-US"/>
+        </w:rPr>
+        <w:t>( linked</w:t>
+      </w:r>
+      <w:proofErr w:type="gramEnd"/>
+      <w:r>
+        <w:rPr>
+          <w:lang w:val="en-US"/>
+        </w:rPr>
+        <w:t xml:space="preserve"> to the created projects) and an optional goal of the donation, </w:t>
+      </w:r>
+      <w:proofErr w:type="spellStart"/>
+      <w:r>
+        <w:rPr>
+          <w:lang w:val="en-US"/>
+        </w:rPr>
+        <w:t>aswell</w:t>
+      </w:r>
+      <w:proofErr w:type="spellEnd"/>
+      <w:r>
+        <w:rPr>
+          <w:lang w:val="en-US"/>
+        </w:rPr>
+        <w:t xml:space="preserve"> as sponsors, a counter and an unique identifier. </w:t>
       </w:r>
     </w:p>
     <w:p>
@@ -6791,7 +7491,7 @@
           <w:lang w:val="en-US"/>
         </w:rPr>
       </w:pPr>
-      <w:bookmarkStart w:id="14" w:name="_Toc128386912"/>
+      <w:bookmarkStart w:id="14" w:name="_Toc128394555"/>
       <w:r>
         <w:rPr>
           <w:lang w:val="en-US"/>
@@ -6836,17 +7536,68 @@
         <w:rPr>
           <w:lang w:val="en-US"/>
         </w:rPr>
-        <w:t xml:space="preserve"> (e.g. UserManagement) and defined a State for these classes. The general structure of flutter uses a build widget that returns a Scaffold. As one can already see, we customized a drawer with a class called BurgerMenu().</w:t>
-      </w:r>
-    </w:p>
-    <w:p>
-      <w:pPr>
-        <w:rPr>
-          <w:lang w:val="en-US"/>
-        </w:rPr>
-      </w:pPr>
-      <w:r>
-        <w:rPr>
+        <w:t xml:space="preserve"> (</w:t>
+      </w:r>
+      <w:proofErr w:type="gramStart"/>
+      <w:r>
+        <w:rPr>
+          <w:lang w:val="en-US"/>
+        </w:rPr>
+        <w:t>e.g.</w:t>
+      </w:r>
+      <w:proofErr w:type="gramEnd"/>
+      <w:r>
+        <w:rPr>
+          <w:lang w:val="en-US"/>
+        </w:rPr>
+        <w:t xml:space="preserve"> </w:t>
+      </w:r>
+      <w:proofErr w:type="spellStart"/>
+      <w:r>
+        <w:rPr>
+          <w:lang w:val="en-US"/>
+        </w:rPr>
+        <w:t>UserManagement</w:t>
+      </w:r>
+      <w:proofErr w:type="spellEnd"/>
+      <w:r>
+        <w:rPr>
+          <w:lang w:val="en-US"/>
+        </w:rPr>
+        <w:t xml:space="preserve">) and defined a State for these classes. The general structure of flutter uses a build widget that returns a Scaffold. As one can already see, we customized a drawer with a class called </w:t>
+      </w:r>
+      <w:proofErr w:type="spellStart"/>
+      <w:proofErr w:type="gramStart"/>
+      <w:r>
+        <w:rPr>
+          <w:lang w:val="en-US"/>
+        </w:rPr>
+        <w:t>BurgerMenu</w:t>
+      </w:r>
+      <w:proofErr w:type="spellEnd"/>
+      <w:r>
+        <w:rPr>
+          <w:lang w:val="en-US"/>
+        </w:rPr>
+        <w:t>(</w:t>
+      </w:r>
+      <w:proofErr w:type="gramEnd"/>
+      <w:r>
+        <w:rPr>
+          <w:lang w:val="en-US"/>
+        </w:rPr>
+        <w:t>).</w:t>
+      </w:r>
+    </w:p>
+    <w:p>
+      <w:pPr>
+        <w:rPr>
+          <w:lang w:val="en-US"/>
+        </w:rPr>
+      </w:pPr>
+      <w:r>
+        <w:rPr>
+          <w:noProof/>
           <w:lang w:val="en-US"/>
         </w:rPr>
         <w:drawing>
@@ -6897,7 +7648,21 @@
         <w:rPr>
           <w:lang w:val="en-US"/>
         </w:rPr>
-        <w:t>Now let’s look at the Burgermenu, as it is included in most of our screens.</w:t>
+        <w:t xml:space="preserve">Now let’s look at the </w:t>
+      </w:r>
+      <w:proofErr w:type="spellStart"/>
+      <w:r>
+        <w:rPr>
+          <w:lang w:val="en-US"/>
+        </w:rPr>
+        <w:t>Burgermenu</w:t>
+      </w:r>
+      <w:proofErr w:type="spellEnd"/>
+      <w:r>
+        <w:rPr>
+          <w:lang w:val="en-US"/>
+        </w:rPr>
+        <w:t>, as it is included in most of our screens.</w:t>
       </w:r>
     </w:p>
     <w:p>
@@ -6909,6 +7674,7 @@
       </w:pPr>
       <w:r>
         <w:rPr>
+          <w:noProof/>
           <w:lang w:val="en-US"/>
         </w:rPr>
         <w:lastRenderedPageBreak/>
@@ -6966,7 +7732,175 @@
         <w:rPr>
           <w:lang w:val="en-US"/>
         </w:rPr>
-        <w:t>The Burgermenu is a StatefulWidget. It is scrollable and uses a scrollcontroller. In its core it is a Drawer, which is why it was defined as Drawer in the UserManagement-class earlier. The entire BurgerMenu functions as a ListView. All of the objects included are defined as children of that ListView. As the general implementation of its elements is similar, let’s take a look at some exemplary ListItems: First of all, there is the DrawerHeader. As one might assume, it it the Caption of the List.</w:t>
+        <w:t xml:space="preserve">The </w:t>
+      </w:r>
+      <w:proofErr w:type="spellStart"/>
+      <w:r>
+        <w:rPr>
+          <w:lang w:val="en-US"/>
+        </w:rPr>
+        <w:t>Burgermenu</w:t>
+      </w:r>
+      <w:proofErr w:type="spellEnd"/>
+      <w:r>
+        <w:rPr>
+          <w:lang w:val="en-US"/>
+        </w:rPr>
+        <w:t xml:space="preserve"> is a </w:t>
+      </w:r>
+      <w:proofErr w:type="spellStart"/>
+      <w:r>
+        <w:rPr>
+          <w:lang w:val="en-US"/>
+        </w:rPr>
+        <w:t>StatefulWidget</w:t>
+      </w:r>
+      <w:proofErr w:type="spellEnd"/>
+      <w:r>
+        <w:rPr>
+          <w:lang w:val="en-US"/>
+        </w:rPr>
+        <w:t xml:space="preserve">. It is scrollable and uses a </w:t>
+      </w:r>
+      <w:proofErr w:type="spellStart"/>
+      <w:r>
+        <w:rPr>
+          <w:lang w:val="en-US"/>
+        </w:rPr>
+        <w:t>scrollcontroller</w:t>
+      </w:r>
+      <w:proofErr w:type="spellEnd"/>
+      <w:r>
+        <w:rPr>
+          <w:lang w:val="en-US"/>
+        </w:rPr>
+        <w:t xml:space="preserve">. In its core it is a Drawer, which is why it was defined as Drawer in the </w:t>
+      </w:r>
+      <w:proofErr w:type="spellStart"/>
+      <w:r>
+        <w:rPr>
+          <w:lang w:val="en-US"/>
+        </w:rPr>
+        <w:t>UserManagement</w:t>
+      </w:r>
+      <w:proofErr w:type="spellEnd"/>
+      <w:r>
+        <w:rPr>
+          <w:lang w:val="en-US"/>
+        </w:rPr>
+        <w:t xml:space="preserve">-class earlier. The entire </w:t>
+      </w:r>
+      <w:proofErr w:type="spellStart"/>
+      <w:r>
+        <w:rPr>
+          <w:lang w:val="en-US"/>
+        </w:rPr>
+        <w:t>BurgerMenu</w:t>
+      </w:r>
+      <w:proofErr w:type="spellEnd"/>
+      <w:r>
+        <w:rPr>
+          <w:lang w:val="en-US"/>
+        </w:rPr>
+        <w:t xml:space="preserve"> functions as a </w:t>
+      </w:r>
+      <w:proofErr w:type="spellStart"/>
+      <w:r>
+        <w:rPr>
+          <w:lang w:val="en-US"/>
+        </w:rPr>
+        <w:t>ListView</w:t>
+      </w:r>
+      <w:proofErr w:type="spellEnd"/>
+      <w:r>
+        <w:rPr>
+          <w:lang w:val="en-US"/>
+        </w:rPr>
+        <w:t xml:space="preserve">. </w:t>
+      </w:r>
+      <w:proofErr w:type="gramStart"/>
+      <w:r>
+        <w:rPr>
+          <w:lang w:val="en-US"/>
+        </w:rPr>
+        <w:t>All of</w:t>
+      </w:r>
+      <w:proofErr w:type="gramEnd"/>
+      <w:r>
+        <w:rPr>
+          <w:lang w:val="en-US"/>
+        </w:rPr>
+        <w:t xml:space="preserve"> the objects included are defined as children of that </w:t>
+      </w:r>
+      <w:proofErr w:type="spellStart"/>
+      <w:r>
+        <w:rPr>
+          <w:lang w:val="en-US"/>
+        </w:rPr>
+        <w:t>ListView</w:t>
+      </w:r>
+      <w:proofErr w:type="spellEnd"/>
+      <w:r>
+        <w:rPr>
+          <w:lang w:val="en-US"/>
+        </w:rPr>
+        <w:t xml:space="preserve">. As the general implementation of its elements is similar, let’s </w:t>
+      </w:r>
+      <w:proofErr w:type="gramStart"/>
+      <w:r>
+        <w:rPr>
+          <w:lang w:val="en-US"/>
+        </w:rPr>
+        <w:t>take a look</w:t>
+      </w:r>
+      <w:proofErr w:type="gramEnd"/>
+      <w:r>
+        <w:rPr>
+          <w:lang w:val="en-US"/>
+        </w:rPr>
+        <w:t xml:space="preserve"> at some exemplary </w:t>
+      </w:r>
+      <w:proofErr w:type="spellStart"/>
+      <w:r>
+        <w:rPr>
+          <w:lang w:val="en-US"/>
+        </w:rPr>
+        <w:t>ListItems</w:t>
+      </w:r>
+      <w:proofErr w:type="spellEnd"/>
+      <w:r>
+        <w:rPr>
+          <w:lang w:val="en-US"/>
+        </w:rPr>
+        <w:t xml:space="preserve">: First of all, there is the </w:t>
+      </w:r>
+      <w:proofErr w:type="spellStart"/>
+      <w:r>
+        <w:rPr>
+          <w:lang w:val="en-US"/>
+        </w:rPr>
+        <w:t>DrawerHeader</w:t>
+      </w:r>
+      <w:proofErr w:type="spellEnd"/>
+      <w:r>
+        <w:rPr>
+          <w:lang w:val="en-US"/>
+        </w:rPr>
+        <w:t xml:space="preserve">. As one might assume, it </w:t>
+      </w:r>
+      <w:proofErr w:type="spellStart"/>
+      <w:r>
+        <w:rPr>
+          <w:lang w:val="en-US"/>
+        </w:rPr>
+        <w:t>it</w:t>
+      </w:r>
+      <w:proofErr w:type="spellEnd"/>
+      <w:r>
+        <w:rPr>
+          <w:lang w:val="en-US"/>
+        </w:rPr>
+        <w:t xml:space="preserve"> the Caption of the List.</w:t>
       </w:r>
     </w:p>
     <w:p>
@@ -6980,7 +7914,14 @@
         <w:rPr>
           <w:lang w:val="en-US"/>
         </w:rPr>
-        <w:t xml:space="preserve">We customized the Header a bit, although none of these changes are final and are up to be changed in the near </w:t>
+        <w:t xml:space="preserve">We customized the Header a bit, although none of these changes are final and are up to be changed in the </w:t>
+      </w:r>
+      <w:proofErr w:type="gramStart"/>
+      <w:r>
+        <w:rPr>
+          <w:lang w:val="en-US"/>
+        </w:rPr>
+        <w:t xml:space="preserve">near </w:t>
       </w:r>
       <w:r>
         <w:rPr>
@@ -6988,6 +7929,7 @@
         </w:rPr>
         <w:t>.</w:t>
       </w:r>
+      <w:proofErr w:type="gramEnd"/>
     </w:p>
     <w:p>
       <w:pPr>
@@ -6996,11 +7938,33 @@
           <w:lang w:val="en-US"/>
         </w:rPr>
       </w:pPr>
-      <w:r>
-        <w:rPr>
-          <w:lang w:val="en-US"/>
-        </w:rPr>
-        <w:t>Furthermore we created Header-ListTiles, which are just used to group the pages for the user.</w:t>
+      <w:proofErr w:type="gramStart"/>
+      <w:r>
+        <w:rPr>
+          <w:lang w:val="en-US"/>
+        </w:rPr>
+        <w:t>Furthermore</w:t>
+      </w:r>
+      <w:proofErr w:type="gramEnd"/>
+      <w:r>
+        <w:rPr>
+          <w:lang w:val="en-US"/>
+        </w:rPr>
+        <w:t xml:space="preserve"> we created Header-</w:t>
+      </w:r>
+      <w:proofErr w:type="spellStart"/>
+      <w:r>
+        <w:rPr>
+          <w:lang w:val="en-US"/>
+        </w:rPr>
+        <w:t>ListTiles</w:t>
+      </w:r>
+      <w:proofErr w:type="spellEnd"/>
+      <w:r>
+        <w:rPr>
+          <w:lang w:val="en-US"/>
+        </w:rPr>
+        <w:t>, which are just used to group the pages for the user.</w:t>
       </w:r>
     </w:p>
     <w:p>
@@ -7012,6 +7976,7 @@
       </w:pPr>
       <w:r>
         <w:rPr>
+          <w:noProof/>
           <w:lang w:val="en-US"/>
         </w:rPr>
         <w:drawing>
@@ -7076,7 +8041,35 @@
         <w:rPr>
           <w:lang w:val="en-US"/>
         </w:rPr>
-        <w:t>Those Header-ListTiles look as follows: they have a title, which is just a Text with a certain Style ( here: bold), and a specific background Color: (here: grey).</w:t>
+        <w:t>Those Header-</w:t>
+      </w:r>
+      <w:proofErr w:type="spellStart"/>
+      <w:r>
+        <w:rPr>
+          <w:lang w:val="en-US"/>
+        </w:rPr>
+        <w:t>ListTiles</w:t>
+      </w:r>
+      <w:proofErr w:type="spellEnd"/>
+      <w:r>
+        <w:rPr>
+          <w:lang w:val="en-US"/>
+        </w:rPr>
+        <w:t xml:space="preserve"> look as follows: they have a title, which is just a Text with a certain Style </w:t>
+      </w:r>
+      <w:proofErr w:type="gramStart"/>
+      <w:r>
+        <w:rPr>
+          <w:lang w:val="en-US"/>
+        </w:rPr>
+        <w:t>( here</w:t>
+      </w:r>
+      <w:proofErr w:type="gramEnd"/>
+      <w:r>
+        <w:rPr>
+          <w:lang w:val="en-US"/>
+        </w:rPr>
+        <w:t>: bold), and a specific background Color: (here: grey).</w:t>
       </w:r>
     </w:p>
     <w:p>
@@ -7128,6 +8121,7 @@
       </w:pPr>
       <w:r>
         <w:rPr>
+          <w:noProof/>
           <w:lang w:val="en-US"/>
         </w:rPr>
         <w:lastRenderedPageBreak/>
@@ -7185,13 +8179,139 @@
         <w:rPr>
           <w:lang w:val="en-US"/>
         </w:rPr>
-        <w:t xml:space="preserve">The Second type of ListTiles are the ones handling navigation in the BurgerMenu. While the header tiles were just there for organizational purposes, these ones actually have functionality attached to them. First we define, which role sees the specific ListTile (not every role can see every screen). We do that by accessing the privileges file that we created (will be looked at shortly). If the User has the certain privileges required to see that tile, they see this screen in the Burgermenu with an Icon </w:t>
-      </w:r>
-      <w:r>
-        <w:rPr>
-          <w:lang w:val="en-US"/>
-        </w:rPr>
-        <w:t>at the start of it (leading) and a title ( name of the screen). In the onTap we define, where the Navigator sends us. First we pop the current State (the current Screen). This is required for performance reasons. Then we push to the Named Screen (here the ‘/Events’-Screen). The whole tile is considered an Container.</w:t>
+        <w:t xml:space="preserve">The Second type of </w:t>
+      </w:r>
+      <w:proofErr w:type="spellStart"/>
+      <w:r>
+        <w:rPr>
+          <w:lang w:val="en-US"/>
+        </w:rPr>
+        <w:t>ListTiles</w:t>
+      </w:r>
+      <w:proofErr w:type="spellEnd"/>
+      <w:r>
+        <w:rPr>
+          <w:lang w:val="en-US"/>
+        </w:rPr>
+        <w:t xml:space="preserve"> are the ones handling navigation in the </w:t>
+      </w:r>
+      <w:proofErr w:type="spellStart"/>
+      <w:r>
+        <w:rPr>
+          <w:lang w:val="en-US"/>
+        </w:rPr>
+        <w:t>BurgerMenu</w:t>
+      </w:r>
+      <w:proofErr w:type="spellEnd"/>
+      <w:r>
+        <w:rPr>
+          <w:lang w:val="en-US"/>
+        </w:rPr>
+        <w:t xml:space="preserve">. While the header tiles were just there for organizational purposes, these ones </w:t>
+      </w:r>
+      <w:proofErr w:type="gramStart"/>
+      <w:r>
+        <w:rPr>
+          <w:lang w:val="en-US"/>
+        </w:rPr>
+        <w:t>actually have</w:t>
+      </w:r>
+      <w:proofErr w:type="gramEnd"/>
+      <w:r>
+        <w:rPr>
+          <w:lang w:val="en-US"/>
+        </w:rPr>
+        <w:t xml:space="preserve"> functionality attached to them. </w:t>
+      </w:r>
+      <w:proofErr w:type="gramStart"/>
+      <w:r>
+        <w:rPr>
+          <w:lang w:val="en-US"/>
+        </w:rPr>
+        <w:t>First</w:t>
+      </w:r>
+      <w:proofErr w:type="gramEnd"/>
+      <w:r>
+        <w:rPr>
+          <w:lang w:val="en-US"/>
+        </w:rPr>
+        <w:t xml:space="preserve"> we define, which role sees the specific </w:t>
+      </w:r>
+      <w:proofErr w:type="spellStart"/>
+      <w:r>
+        <w:rPr>
+          <w:lang w:val="en-US"/>
+        </w:rPr>
+        <w:t>ListTile</w:t>
+      </w:r>
+      <w:proofErr w:type="spellEnd"/>
+      <w:r>
+        <w:rPr>
+          <w:lang w:val="en-US"/>
+        </w:rPr>
+        <w:t xml:space="preserve"> (not every role can see every screen). We do that by accessing the privileges file that we created (will be looked at shortly). If the User has the certain privileges required to see that tile, they see this screen in the </w:t>
+      </w:r>
+      <w:proofErr w:type="spellStart"/>
+      <w:r>
+        <w:rPr>
+          <w:lang w:val="en-US"/>
+        </w:rPr>
+        <w:t>Burgermenu</w:t>
+      </w:r>
+      <w:proofErr w:type="spellEnd"/>
+      <w:r>
+        <w:rPr>
+          <w:lang w:val="en-US"/>
+        </w:rPr>
+        <w:t xml:space="preserve"> with an Icon </w:t>
+      </w:r>
+      <w:r>
+        <w:rPr>
+          <w:lang w:val="en-US"/>
+        </w:rPr>
+        <w:t xml:space="preserve">at the start of it (leading) and a title ( name of the screen). In the </w:t>
+      </w:r>
+      <w:proofErr w:type="spellStart"/>
+      <w:r>
+        <w:rPr>
+          <w:lang w:val="en-US"/>
+        </w:rPr>
+        <w:t>onTap</w:t>
+      </w:r>
+      <w:proofErr w:type="spellEnd"/>
+      <w:r>
+        <w:rPr>
+          <w:lang w:val="en-US"/>
+        </w:rPr>
+        <w:t xml:space="preserve"> we define, where the Navigator sends us. </w:t>
+      </w:r>
+      <w:proofErr w:type="gramStart"/>
+      <w:r>
+        <w:rPr>
+          <w:lang w:val="en-US"/>
+        </w:rPr>
+        <w:t>First</w:t>
+      </w:r>
+      <w:proofErr w:type="gramEnd"/>
+      <w:r>
+        <w:rPr>
+          <w:lang w:val="en-US"/>
+        </w:rPr>
+        <w:t xml:space="preserve"> we pop the current State (the current Screen). This is required for performance reasons. Then we push to the Named Screen (here the ‘/Events’-Screen). The whole tile is considered </w:t>
+      </w:r>
+      <w:proofErr w:type="gramStart"/>
+      <w:r>
+        <w:rPr>
+          <w:lang w:val="en-US"/>
+        </w:rPr>
+        <w:t>an</w:t>
+      </w:r>
+      <w:proofErr w:type="gramEnd"/>
+      <w:r>
+        <w:rPr>
+          <w:lang w:val="en-US"/>
+        </w:rPr>
+        <w:t xml:space="preserve"> Container.</w:t>
       </w:r>
     </w:p>
     <w:p>
@@ -7205,7 +8325,21 @@
         <w:rPr>
           <w:lang w:val="en-US"/>
         </w:rPr>
-        <w:t>The general design of the Burgermenu looks something like this:</w:t>
+        <w:t xml:space="preserve">The general design of the </w:t>
+      </w:r>
+      <w:proofErr w:type="spellStart"/>
+      <w:r>
+        <w:rPr>
+          <w:lang w:val="en-US"/>
+        </w:rPr>
+        <w:t>Burgermenu</w:t>
+      </w:r>
+      <w:proofErr w:type="spellEnd"/>
+      <w:r>
+        <w:rPr>
+          <w:lang w:val="en-US"/>
+        </w:rPr>
+        <w:t xml:space="preserve"> looks something like this:</w:t>
       </w:r>
     </w:p>
     <w:p>
@@ -7217,6 +8351,7 @@
       </w:pPr>
       <w:r>
         <w:rPr>
+          <w:noProof/>
           <w:lang w:val="en-US"/>
         </w:rPr>
         <w:drawing>
@@ -7280,7 +8415,35 @@
           <w:lang w:val="en-US"/>
         </w:rPr>
         <w:lastRenderedPageBreak/>
-        <w:t>As already hinted at when discussing the Burgermenu-class, let’s  look at the privileges:</w:t>
+        <w:t xml:space="preserve">As already hinted at when discussing the </w:t>
+      </w:r>
+      <w:proofErr w:type="spellStart"/>
+      <w:r>
+        <w:rPr>
+          <w:lang w:val="en-US"/>
+        </w:rPr>
+        <w:t>Burgermenu</w:t>
+      </w:r>
+      <w:proofErr w:type="spellEnd"/>
+      <w:r>
+        <w:rPr>
+          <w:lang w:val="en-US"/>
+        </w:rPr>
+        <w:t xml:space="preserve">-class, </w:t>
+      </w:r>
+      <w:proofErr w:type="gramStart"/>
+      <w:r>
+        <w:rPr>
+          <w:lang w:val="en-US"/>
+        </w:rPr>
+        <w:t>let’s  look</w:t>
+      </w:r>
+      <w:proofErr w:type="gramEnd"/>
+      <w:r>
+        <w:rPr>
+          <w:lang w:val="en-US"/>
+        </w:rPr>
+        <w:t xml:space="preserve"> at the privileges:</w:t>
       </w:r>
     </w:p>
     <w:p>
@@ -7292,10 +8455,11 @@
       </w:pPr>
       <w:r>
         <w:rPr>
+          <w:noProof/>
           <w:lang w:val="en-US"/>
         </w:rPr>
         <w:drawing>
-          <wp:anchor distT="0" distB="0" distL="114300" distR="114300" simplePos="0" relativeHeight="251663360" behindDoc="0" locked="0" layoutInCell="1" allowOverlap="1" wp14:anchorId="1C71326F" wp14:editId="32F28874">
+          <wp:anchor distT="0" distB="0" distL="114300" distR="114300" simplePos="0" relativeHeight="251663360" behindDoc="0" locked="0" layoutInCell="1" allowOverlap="1" wp14:anchorId="1C71326F" wp14:editId="0BD96748">
             <wp:simplePos x="0" y="0"/>
             <wp:positionH relativeFrom="column">
               <wp:posOffset>-2648</wp:posOffset>
@@ -7348,7 +8512,35 @@
         <w:rPr>
           <w:lang w:val="en-US"/>
         </w:rPr>
-        <w:t>Just like the previous classes, this one is a StatefulWidget aswell, with a starting privilege attached to it as a String. As there are four viable roles, those could be “Guest”, “Friend”, “Member”, or even “Admin”.</w:t>
+        <w:t xml:space="preserve">Just like the previous classes, this one is a </w:t>
+      </w:r>
+      <w:proofErr w:type="spellStart"/>
+      <w:r>
+        <w:rPr>
+          <w:lang w:val="en-US"/>
+        </w:rPr>
+        <w:t>StatefulWidget</w:t>
+      </w:r>
+      <w:proofErr w:type="spellEnd"/>
+      <w:r>
+        <w:rPr>
+          <w:lang w:val="en-US"/>
+        </w:rPr>
+        <w:t xml:space="preserve"> </w:t>
+      </w:r>
+      <w:proofErr w:type="spellStart"/>
+      <w:r>
+        <w:rPr>
+          <w:lang w:val="en-US"/>
+        </w:rPr>
+        <w:t>aswell</w:t>
+      </w:r>
+      <w:proofErr w:type="spellEnd"/>
+      <w:r>
+        <w:rPr>
+          <w:lang w:val="en-US"/>
+        </w:rPr>
+        <w:t>, with a starting privilege attached to it as a String. As there are four viable roles, those could be “Guest”, “Friend”, “Member”, or even “Admin”.</w:t>
       </w:r>
     </w:p>
     <w:p>
@@ -7364,6 +8556,328 @@
         </w:rPr>
         <w:t xml:space="preserve">We return a placeholder object in this class. </w:t>
       </w:r>
+    </w:p>
+    <w:p>
+      <w:pPr>
+        <w:spacing w:line="259" w:lineRule="auto"/>
+        <w:rPr>
+          <w:lang w:val="en-US"/>
+        </w:rPr>
+      </w:pPr>
+    </w:p>
+    <w:p>
+      <w:pPr>
+        <w:spacing w:line="259" w:lineRule="auto"/>
+        <w:rPr>
+          <w:lang w:val="en-US"/>
+        </w:rPr>
+      </w:pPr>
+      <w:proofErr w:type="gramStart"/>
+      <w:r>
+        <w:rPr>
+          <w:lang w:val="en-US"/>
+        </w:rPr>
+        <w:t>Similar to</w:t>
+      </w:r>
+      <w:proofErr w:type="gramEnd"/>
+      <w:r>
+        <w:rPr>
+          <w:lang w:val="en-US"/>
+        </w:rPr>
+        <w:t xml:space="preserve"> us modifying our drawer with the </w:t>
+      </w:r>
+      <w:proofErr w:type="spellStart"/>
+      <w:r>
+        <w:rPr>
+          <w:lang w:val="en-US"/>
+        </w:rPr>
+        <w:t>BurgerMenu</w:t>
+      </w:r>
+      <w:proofErr w:type="spellEnd"/>
+      <w:r>
+        <w:rPr>
+          <w:lang w:val="en-US"/>
+        </w:rPr>
+        <w:t xml:space="preserve">, we also modified our </w:t>
+      </w:r>
+      <w:proofErr w:type="spellStart"/>
+      <w:r>
+        <w:rPr>
+          <w:lang w:val="en-US"/>
+        </w:rPr>
+        <w:t>appbar</w:t>
+      </w:r>
+      <w:proofErr w:type="spellEnd"/>
+      <w:r>
+        <w:rPr>
+          <w:lang w:val="en-US"/>
+        </w:rPr>
+        <w:t xml:space="preserve"> </w:t>
+      </w:r>
+      <w:r>
+        <w:rPr>
+          <w:lang w:val="en-US"/>
+        </w:rPr>
+        <w:drawing>
+          <wp:anchor distT="0" distB="0" distL="114300" distR="114300" simplePos="0" relativeHeight="251664384" behindDoc="0" locked="0" layoutInCell="1" allowOverlap="1" wp14:anchorId="5621705A" wp14:editId="5F60719D">
+            <wp:simplePos x="0" y="0"/>
+            <wp:positionH relativeFrom="column">
+              <wp:posOffset>3810</wp:posOffset>
+            </wp:positionH>
+            <wp:positionV relativeFrom="paragraph">
+              <wp:posOffset>182880</wp:posOffset>
+            </wp:positionV>
+            <wp:extent cx="3019425" cy="1047750"/>
+            <wp:effectExtent l="0" t="0" r="9525" b="0"/>
+            <wp:wrapSquare wrapText="bothSides"/>
+            <wp:docPr id="4" name="Grafik 4" descr="Ein Bild, das Text enthält.&#10;&#10;Automatisch generierte Beschreibung"/>
+            <wp:cNvGraphicFramePr>
+              <a:graphicFrameLocks xmlns:a="http://schemas.openxmlformats.org/drawingml/2006/main" noChangeAspect="1"/>
+            </wp:cNvGraphicFramePr>
+            <a:graphic xmlns:a="http://schemas.openxmlformats.org/drawingml/2006/main">
+              <a:graphicData uri="http://schemas.openxmlformats.org/drawingml/2006/picture">
+                <pic:pic xmlns:pic="http://schemas.openxmlformats.org/drawingml/2006/picture">
+                  <pic:nvPicPr>
+                    <pic:cNvPr id="4" name="Grafik 4" descr="Ein Bild, das Text enthält.&#10;&#10;Automatisch generierte Beschreibung"/>
+                    <pic:cNvPicPr/>
+                  </pic:nvPicPr>
+                  <pic:blipFill>
+                    <a:blip r:embed="rId27">
+                      <a:extLst>
+                        <a:ext uri="{28A0092B-C50C-407E-A947-70E740481C1C}">
+                          <a14:useLocalDpi xmlns:a14="http://schemas.microsoft.com/office/drawing/2010/main" val="0"/>
+                        </a:ext>
+                      </a:extLst>
+                    </a:blip>
+                    <a:stretch>
+                      <a:fillRect/>
+                    </a:stretch>
+                  </pic:blipFill>
+                  <pic:spPr>
+                    <a:xfrm>
+                      <a:off x="0" y="0"/>
+                      <a:ext cx="3019425" cy="1047750"/>
+                    </a:xfrm>
+                    <a:prstGeom prst="rect">
+                      <a:avLst/>
+                    </a:prstGeom>
+                  </pic:spPr>
+                </pic:pic>
+              </a:graphicData>
+            </a:graphic>
+          </wp:anchor>
+        </w:drawing>
+      </w:r>
+      <w:r>
+        <w:rPr>
+          <w:lang w:val="en-US"/>
+        </w:rPr>
+        <w:t>and created a class called “</w:t>
+      </w:r>
+      <w:proofErr w:type="spellStart"/>
+      <w:r>
+        <w:rPr>
+          <w:lang w:val="en-US"/>
+        </w:rPr>
+        <w:t>MyAppBar</w:t>
+      </w:r>
+      <w:proofErr w:type="spellEnd"/>
+      <w:r>
+        <w:rPr>
+          <w:lang w:val="en-US"/>
+        </w:rPr>
+        <w:t xml:space="preserve">”. All that this widget required was a title. </w:t>
+      </w:r>
+    </w:p>
+    <w:p>
+      <w:pPr>
+        <w:spacing w:line="259" w:lineRule="auto"/>
+        <w:rPr>
+          <w:lang w:val="en-US"/>
+        </w:rPr>
+      </w:pPr>
+    </w:p>
+    <w:p>
+      <w:pPr>
+        <w:spacing w:line="259" w:lineRule="auto"/>
+        <w:rPr>
+          <w:lang w:val="en-US"/>
+        </w:rPr>
+      </w:pPr>
+      <w:r>
+        <w:rPr>
+          <w:lang w:val="en-US"/>
+        </w:rPr>
+        <w:t>Let’s look at how that class works in detail:</w:t>
+      </w:r>
+    </w:p>
+    <w:p>
+      <w:pPr>
+        <w:spacing w:line="259" w:lineRule="auto"/>
+        <w:rPr>
+          <w:lang w:val="en-US"/>
+        </w:rPr>
+      </w:pPr>
+      <w:r>
+        <w:rPr>
+          <w:lang w:val="en-US"/>
+        </w:rPr>
+        <w:drawing>
+          <wp:anchor distT="0" distB="0" distL="114300" distR="114300" simplePos="0" relativeHeight="251665408" behindDoc="0" locked="0" layoutInCell="1" allowOverlap="1" wp14:anchorId="49AEDA22" wp14:editId="097F9650">
+            <wp:simplePos x="0" y="0"/>
+            <wp:positionH relativeFrom="margin">
+              <wp:align>left</wp:align>
+            </wp:positionH>
+            <wp:positionV relativeFrom="paragraph">
+              <wp:posOffset>50092</wp:posOffset>
+            </wp:positionV>
+            <wp:extent cx="4210050" cy="3600450"/>
+            <wp:effectExtent l="0" t="0" r="0" b="0"/>
+            <wp:wrapSquare wrapText="bothSides"/>
+            <wp:docPr id="10" name="Grafik 10" descr="Ein Bild, das Text enthält.&#10;&#10;Automatisch generierte Beschreibung"/>
+            <wp:cNvGraphicFramePr>
+              <a:graphicFrameLocks xmlns:a="http://schemas.openxmlformats.org/drawingml/2006/main" noChangeAspect="1"/>
+            </wp:cNvGraphicFramePr>
+            <a:graphic xmlns:a="http://schemas.openxmlformats.org/drawingml/2006/main">
+              <a:graphicData uri="http://schemas.openxmlformats.org/drawingml/2006/picture">
+                <pic:pic xmlns:pic="http://schemas.openxmlformats.org/drawingml/2006/picture">
+                  <pic:nvPicPr>
+                    <pic:cNvPr id="10" name="Grafik 10" descr="Ein Bild, das Text enthält.&#10;&#10;Automatisch generierte Beschreibung"/>
+                    <pic:cNvPicPr/>
+                  </pic:nvPicPr>
+                  <pic:blipFill>
+                    <a:blip r:embed="rId28">
+                      <a:extLst>
+                        <a:ext uri="{28A0092B-C50C-407E-A947-70E740481C1C}">
+                          <a14:useLocalDpi xmlns:a14="http://schemas.microsoft.com/office/drawing/2010/main" val="0"/>
+                        </a:ext>
+                      </a:extLst>
+                    </a:blip>
+                    <a:stretch>
+                      <a:fillRect/>
+                    </a:stretch>
+                  </pic:blipFill>
+                  <pic:spPr>
+                    <a:xfrm>
+                      <a:off x="0" y="0"/>
+                      <a:ext cx="4210050" cy="3600450"/>
+                    </a:xfrm>
+                    <a:prstGeom prst="rect">
+                      <a:avLst/>
+                    </a:prstGeom>
+                  </pic:spPr>
+                </pic:pic>
+              </a:graphicData>
+            </a:graphic>
+          </wp:anchor>
+        </w:drawing>
+      </w:r>
+      <w:r>
+        <w:rPr>
+          <w:lang w:val="en-US"/>
+        </w:rPr>
+        <w:t xml:space="preserve">This Stateful Widget has a build function including the context as </w:t>
+      </w:r>
+      <w:proofErr w:type="spellStart"/>
+      <w:r>
+        <w:rPr>
+          <w:lang w:val="en-US"/>
+        </w:rPr>
+        <w:t>BuildContext</w:t>
+      </w:r>
+      <w:proofErr w:type="spellEnd"/>
+      <w:r>
+        <w:rPr>
+          <w:lang w:val="en-US"/>
+        </w:rPr>
+        <w:t xml:space="preserve">, and returns the </w:t>
+      </w:r>
+      <w:proofErr w:type="spellStart"/>
+      <w:r>
+        <w:rPr>
+          <w:lang w:val="en-US"/>
+        </w:rPr>
+        <w:t>AppBar</w:t>
+      </w:r>
+      <w:proofErr w:type="spellEnd"/>
+      <w:r>
+        <w:rPr>
+          <w:lang w:val="en-US"/>
+        </w:rPr>
+        <w:t xml:space="preserve">, which takes the widgets used title (the parameter we need to provide). Additionally, this is only shown for registered Users ( Friends, Members and Admins). We did this because we added an </w:t>
+      </w:r>
+      <w:proofErr w:type="spellStart"/>
+      <w:r>
+        <w:rPr>
+          <w:lang w:val="en-US"/>
+        </w:rPr>
+        <w:t>Iconbutton</w:t>
+      </w:r>
+      <w:proofErr w:type="spellEnd"/>
+      <w:r>
+        <w:rPr>
+          <w:lang w:val="en-US"/>
+        </w:rPr>
+        <w:t xml:space="preserve"> , that’s supposed to lead to the User-Settings. Showing such an Icon for a User that’s not registered would be pointless.</w:t>
+      </w:r>
+    </w:p>
+    <w:p>
+      <w:pPr>
+        <w:spacing w:line="259" w:lineRule="auto"/>
+        <w:rPr>
+          <w:lang w:val="en-US"/>
+        </w:rPr>
+      </w:pPr>
+      <w:r>
+        <w:rPr>
+          <w:lang w:val="en-US"/>
+        </w:rPr>
+        <w:t xml:space="preserve">The </w:t>
+      </w:r>
+      <w:proofErr w:type="spellStart"/>
+      <w:r>
+        <w:rPr>
+          <w:lang w:val="en-US"/>
+        </w:rPr>
+        <w:t>Appbar</w:t>
+      </w:r>
+      <w:proofErr w:type="spellEnd"/>
+      <w:r>
+        <w:rPr>
+          <w:lang w:val="en-US"/>
+        </w:rPr>
+        <w:t xml:space="preserve"> is the Bar portrayed on the top of the Screen.</w:t>
+      </w:r>
+    </w:p>
+    <w:p>
+      <w:pPr>
+        <w:spacing w:line="259" w:lineRule="auto"/>
+        <w:rPr>
+          <w:lang w:val="en-US"/>
+        </w:rPr>
+      </w:pPr>
+      <w:r>
+        <w:rPr>
+          <w:lang w:val="en-US"/>
+        </w:rPr>
+        <w:br w:type="page"/>
+      </w:r>
+    </w:p>
+    <w:p>
+      <w:pPr>
+        <w:spacing w:line="259" w:lineRule="auto"/>
+        <w:rPr>
+          <w:lang w:val="en-US"/>
+        </w:rPr>
+      </w:pPr>
+    </w:p>
+    <w:p>
+      <w:pPr>
+        <w:spacing w:line="259" w:lineRule="auto"/>
+        <w:rPr>
+          <w:lang w:val="en-US"/>
+        </w:rPr>
+      </w:pPr>
       <w:r>
         <w:rPr>
           <w:lang w:val="en-US"/>
@@ -7391,7 +8905,7 @@
         </w:rPr>
       </w:pPr>
       <w:bookmarkStart w:id="15" w:name="_Glossary:"/>
-      <w:bookmarkStart w:id="16" w:name="_Toc128386913"/>
+      <w:bookmarkStart w:id="16" w:name="_Toc128394556"/>
       <w:bookmarkEnd w:id="15"/>
       <w:r>
         <w:rPr>
@@ -7463,7 +8977,35 @@
         <w:rPr>
           <w:lang w:val="en-US"/>
         </w:rPr>
-        <w:t>Logged In User: A logged in User is a User that is currently signed into the Application with an Email aswell as an password.</w:t>
+        <w:t xml:space="preserve">Logged In User: A logged in User is a User that is currently signed into the Application with an Email </w:t>
+      </w:r>
+      <w:proofErr w:type="spellStart"/>
+      <w:r>
+        <w:rPr>
+          <w:lang w:val="en-US"/>
+        </w:rPr>
+        <w:t>aswell</w:t>
+      </w:r>
+      <w:proofErr w:type="spellEnd"/>
+      <w:r>
+        <w:rPr>
+          <w:lang w:val="en-US"/>
+        </w:rPr>
+        <w:t xml:space="preserve"> as </w:t>
+      </w:r>
+      <w:proofErr w:type="gramStart"/>
+      <w:r>
+        <w:rPr>
+          <w:lang w:val="en-US"/>
+        </w:rPr>
+        <w:t>an</w:t>
+      </w:r>
+      <w:proofErr w:type="gramEnd"/>
+      <w:r>
+        <w:rPr>
+          <w:lang w:val="en-US"/>
+        </w:rPr>
+        <w:t xml:space="preserve"> password.</w:t>
       </w:r>
     </w:p>
     <w:p>
@@ -7526,7 +9068,21 @@
         <w:rPr>
           <w:lang w:val="en-US"/>
         </w:rPr>
-        <w:t xml:space="preserve"> as Projects in our Application ) as</w:t>
+        <w:t xml:space="preserve"> as Projects in our </w:t>
+      </w:r>
+      <w:proofErr w:type="gramStart"/>
+      <w:r>
+        <w:rPr>
+          <w:lang w:val="en-US"/>
+        </w:rPr>
+        <w:t>Application )</w:t>
+      </w:r>
+      <w:proofErr w:type="gramEnd"/>
+      <w:r>
+        <w:rPr>
+          <w:lang w:val="en-US"/>
+        </w:rPr>
+        <w:t xml:space="preserve"> as</w:t>
       </w:r>
       <w:r>
         <w:rPr>
@@ -7557,20 +9113,62 @@
         <w:rPr>
           <w:lang w:val="en-US"/>
         </w:rPr>
-        <w:t>ue has all of the projects available portrayed in it in a List.</w:t>
-      </w:r>
-    </w:p>
-    <w:p>
-      <w:pPr>
-        <w:rPr>
-          <w:lang w:val="en-US"/>
-        </w:rPr>
-      </w:pPr>
-      <w:r>
-        <w:rPr>
-          <w:lang w:val="en-US"/>
-        </w:rPr>
-        <w:t>Projects: Projects are Categories that summarize an Catastrophy that occurred around the world. In the project, you can read up on the catastrophy, as</w:t>
+        <w:t xml:space="preserve">ue has </w:t>
+      </w:r>
+      <w:proofErr w:type="gramStart"/>
+      <w:r>
+        <w:rPr>
+          <w:lang w:val="en-US"/>
+        </w:rPr>
+        <w:t>all of</w:t>
+      </w:r>
+      <w:proofErr w:type="gramEnd"/>
+      <w:r>
+        <w:rPr>
+          <w:lang w:val="en-US"/>
+        </w:rPr>
+        <w:t xml:space="preserve"> the projects available portrayed in it in a List.</w:t>
+      </w:r>
+    </w:p>
+    <w:p>
+      <w:pPr>
+        <w:rPr>
+          <w:lang w:val="en-US"/>
+        </w:rPr>
+      </w:pPr>
+      <w:r>
+        <w:rPr>
+          <w:lang w:val="en-US"/>
+        </w:rPr>
+        <w:t xml:space="preserve">Projects: Projects are Categories that summarize an </w:t>
+      </w:r>
+      <w:proofErr w:type="spellStart"/>
+      <w:r>
+        <w:rPr>
+          <w:lang w:val="en-US"/>
+        </w:rPr>
+        <w:t>Catastrophy</w:t>
+      </w:r>
+      <w:proofErr w:type="spellEnd"/>
+      <w:r>
+        <w:rPr>
+          <w:lang w:val="en-US"/>
+        </w:rPr>
+        <w:t xml:space="preserve"> that occurred around the world. In the project, you can read up on the </w:t>
+      </w:r>
+      <w:proofErr w:type="spellStart"/>
+      <w:r>
+        <w:rPr>
+          <w:lang w:val="en-US"/>
+        </w:rPr>
+        <w:t>catastrophy</w:t>
+      </w:r>
+      <w:proofErr w:type="spellEnd"/>
+      <w:r>
+        <w:rPr>
+          <w:lang w:val="en-US"/>
+        </w:rPr>
+        <w:t>, as</w:t>
       </w:r>
       <w:r>
         <w:rPr>
@@ -7600,20 +9198,48 @@
         <w:rPr>
           <w:lang w:val="en-US"/>
         </w:rPr>
-        <w:t xml:space="preserve"> They are listed in the Catalogue </w:t>
-      </w:r>
-    </w:p>
-    <w:p>
-      <w:pPr>
-        <w:rPr>
-          <w:lang w:val="en-US"/>
-        </w:rPr>
-      </w:pPr>
-      <w:r>
-        <w:rPr>
-          <w:lang w:val="en-US"/>
-        </w:rPr>
-        <w:t xml:space="preserve">Events: Events are datebound Activities, that have the purpose of collecting money to donate for one of the Projects. </w:t>
+        <w:t xml:space="preserve"> They are listed in the </w:t>
+      </w:r>
+      <w:proofErr w:type="gramStart"/>
+      <w:r>
+        <w:rPr>
+          <w:lang w:val="en-US"/>
+        </w:rPr>
+        <w:t>Catalogue</w:t>
+      </w:r>
+      <w:proofErr w:type="gramEnd"/>
+      <w:r>
+        <w:rPr>
+          <w:lang w:val="en-US"/>
+        </w:rPr>
+        <w:t xml:space="preserve"> </w:t>
+      </w:r>
+    </w:p>
+    <w:p>
+      <w:pPr>
+        <w:rPr>
+          <w:lang w:val="en-US"/>
+        </w:rPr>
+      </w:pPr>
+      <w:r>
+        <w:rPr>
+          <w:lang w:val="en-US"/>
+        </w:rPr>
+        <w:t xml:space="preserve">Events: Events are </w:t>
+      </w:r>
+      <w:proofErr w:type="spellStart"/>
+      <w:r>
+        <w:rPr>
+          <w:lang w:val="en-US"/>
+        </w:rPr>
+        <w:t>datebound</w:t>
+      </w:r>
+      <w:proofErr w:type="spellEnd"/>
+      <w:r>
+        <w:rPr>
+          <w:lang w:val="en-US"/>
+        </w:rPr>
+        <w:t xml:space="preserve"> Activities, that have the purpose of collecting money to donate for one of the Projects. </w:t>
       </w:r>
       <w:r>
         <w:rPr>
@@ -7645,20 +9271,48 @@
         <w:rPr>
           <w:lang w:val="en-US"/>
         </w:rPr>
-        <w:t>Customer: This refers to the person that contracted us to develop this Application (in this case Prof. Dr. Kurpjuweit)</w:t>
-      </w:r>
-    </w:p>
-    <w:p>
-      <w:pPr>
-        <w:rPr>
-          <w:lang w:val="en-US"/>
-        </w:rPr>
-      </w:pPr>
-      <w:r>
-        <w:rPr>
-          <w:lang w:val="en-US"/>
-        </w:rPr>
-        <w:t xml:space="preserve">Database: Storage medium to store all of the Data , be it Events (Activities) , Catalogue entries (Projects), or User Data ( Email, Password etc.) </w:t>
+        <w:t xml:space="preserve">Customer: This refers to the person that contracted us to develop this Application (in this case Prof. Dr. </w:t>
+      </w:r>
+      <w:proofErr w:type="spellStart"/>
+      <w:r>
+        <w:rPr>
+          <w:lang w:val="en-US"/>
+        </w:rPr>
+        <w:t>Kurpjuweit</w:t>
+      </w:r>
+      <w:proofErr w:type="spellEnd"/>
+      <w:r>
+        <w:rPr>
+          <w:lang w:val="en-US"/>
+        </w:rPr>
+        <w:t>)</w:t>
+      </w:r>
+    </w:p>
+    <w:p>
+      <w:pPr>
+        <w:rPr>
+          <w:lang w:val="en-US"/>
+        </w:rPr>
+      </w:pPr>
+      <w:r>
+        <w:rPr>
+          <w:lang w:val="en-US"/>
+        </w:rPr>
+        <w:t xml:space="preserve">Database: Storage medium to store all of the </w:t>
+      </w:r>
+      <w:proofErr w:type="gramStart"/>
+      <w:r>
+        <w:rPr>
+          <w:lang w:val="en-US"/>
+        </w:rPr>
+        <w:t>Data ,</w:t>
+      </w:r>
+      <w:proofErr w:type="gramEnd"/>
+      <w:r>
+        <w:rPr>
+          <w:lang w:val="en-US"/>
+        </w:rPr>
+        <w:t xml:space="preserve"> be it Events (Activities) , Catalogue entries (Projects), or User Data ( Email, Password etc.) </w:t>
       </w:r>
     </w:p>
     <w:p>
@@ -7706,11 +9360,19 @@
           <w:lang w:val="en-US"/>
         </w:rPr>
       </w:pPr>
-      <w:r>
-        <w:rPr>
-          <w:lang w:val="en-US"/>
-        </w:rPr>
-        <w:t>Burgermenu: a navigation menu mostly implied at the top of the screen with an icon. By clicking on it, a List of entries is shown that can be used to navigate to specific screens.</w:t>
+      <w:proofErr w:type="spellStart"/>
+      <w:r>
+        <w:rPr>
+          <w:lang w:val="en-US"/>
+        </w:rPr>
+        <w:t>Burgermenu</w:t>
+      </w:r>
+      <w:proofErr w:type="spellEnd"/>
+      <w:r>
+        <w:rPr>
+          <w:lang w:val="en-US"/>
+        </w:rPr>
+        <w:t>: a navigation menu mostly implied at the top of the screen with an icon. By clicking on it, a List of entries is shown that can be used to navigate to specific screens.</w:t>
       </w:r>
     </w:p>
     <w:sectPr>

</xml_diff>

<commit_message>
Snipping Tool bugged. 1 sec...
</commit_message>
<xml_diff>
--- a/Documentation/Lions4Charity_-_Documentation.docx
+++ b/Documentation/Lions4Charity_-_Documentation.docx
@@ -33,7 +33,6 @@
           <w:lang w:val="en-US"/>
         </w:rPr>
       </w:pPr>
-      <w:proofErr w:type="spellStart"/>
       <w:r>
         <w:rPr>
           <w:sz w:val="36"/>
@@ -42,7 +41,6 @@
         </w:rPr>
         <w:t>LionsApp</w:t>
       </w:r>
-      <w:proofErr w:type="spellEnd"/>
       <w:r>
         <w:rPr>
           <w:sz w:val="36"/>
@@ -141,17 +139,8 @@
                 <w:sz w:val="24"/>
                 <w:szCs w:val="24"/>
               </w:rPr>
-              <w:t xml:space="preserve">Prof. Dr. Stephan </w:t>
-            </w:r>
-            <w:proofErr w:type="spellStart"/>
-            <w:r>
-              <w:rPr>
-                <w:sz w:val="24"/>
-                <w:szCs w:val="24"/>
-              </w:rPr>
-              <w:t>Kurpjuweit</w:t>
-            </w:r>
-            <w:proofErr w:type="spellEnd"/>
+              <w:t>Prof. Dr. Stephan Kurpjuweit</w:t>
+            </w:r>
             <w:r>
               <w:rPr>
                 <w:sz w:val="24"/>
@@ -1134,16 +1123,8 @@
         <w:rPr>
           <w:lang w:eastAsia="de-DE"/>
         </w:rPr>
-        <w:t xml:space="preserve">m </w:t>
-      </w:r>
-      <w:proofErr w:type="spellStart"/>
-      <w:r>
-        <w:rPr>
-          <w:lang w:eastAsia="de-DE"/>
-        </w:rPr>
-        <w:t>Introduction</w:t>
-      </w:r>
-      <w:proofErr w:type="spellEnd"/>
+        <w:t>m Introduction</w:t>
+      </w:r>
       <w:r>
         <w:rPr>
           <w:lang w:eastAsia="de-DE"/>
@@ -1221,14 +1202,12 @@
                 <w:lang w:eastAsia="de-DE"/>
               </w:rPr>
             </w:pPr>
-            <w:proofErr w:type="gramStart"/>
             <w:r>
               <w:rPr>
                 <w:lang w:eastAsia="de-DE"/>
               </w:rPr>
               <w:t>Email</w:t>
             </w:r>
-            <w:proofErr w:type="gramEnd"/>
           </w:p>
         </w:tc>
         <w:tc>
@@ -1282,166 +1261,122 @@
                 <w:bCs w:val="0"/>
                 <w:lang w:eastAsia="de-DE"/>
               </w:rPr>
-              <w:t xml:space="preserve"> </w:t>
-            </w:r>
-            <w:proofErr w:type="spellStart"/>
-            <w:r>
+              <w:t xml:space="preserve"> Ibrahimova</w:t>
+            </w:r>
+          </w:p>
+        </w:tc>
+        <w:tc>
+          <w:tcPr>
+            <w:tcW w:w="1706" w:type="dxa"/>
+          </w:tcPr>
+          <w:p>
+            <w:pPr>
+              <w:cnfStyle w:val="000000100000" w:firstRow="0" w:lastRow="0" w:firstColumn="0" w:lastColumn="0" w:oddVBand="0" w:evenVBand="0" w:oddHBand="1" w:evenHBand="0" w:firstRowFirstColumn="0" w:firstRowLastColumn="0" w:lastRowFirstColumn="0" w:lastRowLastColumn="0"/>
+              <w:rPr>
+                <w:lang w:eastAsia="de-DE"/>
+              </w:rPr>
+            </w:pPr>
+            <w:r>
+              <w:rPr>
+                <w:lang w:eastAsia="de-DE"/>
+              </w:rPr>
+              <w:t>Product Owner</w:t>
+            </w:r>
+          </w:p>
+        </w:tc>
+        <w:tc>
+          <w:tcPr>
+            <w:tcW w:w="2401" w:type="dxa"/>
+          </w:tcPr>
+          <w:p>
+            <w:pPr>
+              <w:cnfStyle w:val="000000100000" w:firstRow="0" w:lastRow="0" w:firstColumn="0" w:lastColumn="0" w:oddVBand="0" w:evenVBand="0" w:oddHBand="1" w:evenHBand="0" w:firstRowFirstColumn="0" w:firstRowLastColumn="0" w:lastRowFirstColumn="0" w:lastRowLastColumn="0"/>
+              <w:rPr>
+                <w:lang w:eastAsia="de-DE"/>
+              </w:rPr>
+            </w:pPr>
+            <w:r>
+              <w:rPr>
+                <w:lang w:eastAsia="de-DE"/>
+              </w:rPr>
+              <w:t>i</w:t>
+            </w:r>
+            <w:r>
+              <w:rPr>
+                <w:lang w:eastAsia="de-DE"/>
+              </w:rPr>
+              <w:t>nf</w:t>
+            </w:r>
+            <w:r>
+              <w:rPr>
+                <w:lang w:eastAsia="de-DE"/>
+              </w:rPr>
+              <w:t>3530@hs-worms.de</w:t>
+            </w:r>
+          </w:p>
+        </w:tc>
+        <w:tc>
+          <w:tcPr>
+            <w:tcW w:w="2266" w:type="dxa"/>
+          </w:tcPr>
+          <w:p>
+            <w:pPr>
+              <w:cnfStyle w:val="000000100000" w:firstRow="0" w:lastRow="0" w:firstColumn="0" w:lastColumn="0" w:oddVBand="0" w:evenVBand="0" w:oddHBand="1" w:evenHBand="0" w:firstRowFirstColumn="0" w:firstRowLastColumn="0" w:lastRowFirstColumn="0" w:lastRowLastColumn="0"/>
+              <w:rPr>
+                <w:lang w:eastAsia="de-DE"/>
+              </w:rPr>
+            </w:pPr>
+          </w:p>
+        </w:tc>
+      </w:tr>
+      <w:tr>
+        <w:tc>
+          <w:tcPr>
+            <w:cnfStyle w:val="001000000000" w:firstRow="0" w:lastRow="0" w:firstColumn="1" w:lastColumn="0" w:oddVBand="0" w:evenVBand="0" w:oddHBand="0" w:evenHBand="0" w:firstRowFirstColumn="0" w:firstRowLastColumn="0" w:lastRowFirstColumn="0" w:lastRowLastColumn="0"/>
+            <w:tcW w:w="2689" w:type="dxa"/>
+          </w:tcPr>
+          <w:p>
+            <w:pPr>
               <w:rPr>
                 <w:b w:val="0"/>
                 <w:bCs w:val="0"/>
                 <w:lang w:eastAsia="de-DE"/>
               </w:rPr>
-              <w:t>Ibrahimova</w:t>
-            </w:r>
-            <w:proofErr w:type="spellEnd"/>
-          </w:p>
-        </w:tc>
-        <w:tc>
-          <w:tcPr>
-            <w:tcW w:w="1706" w:type="dxa"/>
-          </w:tcPr>
-          <w:p>
-            <w:pPr>
-              <w:cnfStyle w:val="000000100000" w:firstRow="0" w:lastRow="0" w:firstColumn="0" w:lastColumn="0" w:oddVBand="0" w:evenVBand="0" w:oddHBand="1" w:evenHBand="0" w:firstRowFirstColumn="0" w:firstRowLastColumn="0" w:lastRowFirstColumn="0" w:lastRowLastColumn="0"/>
-              <w:rPr>
-                <w:lang w:eastAsia="de-DE"/>
-              </w:rPr>
-            </w:pPr>
-            <w:proofErr w:type="spellStart"/>
-            <w:r>
-              <w:rPr>
-                <w:lang w:eastAsia="de-DE"/>
-              </w:rPr>
-              <w:t>Product</w:t>
-            </w:r>
-            <w:proofErr w:type="spellEnd"/>
-            <w:r>
-              <w:rPr>
-                <w:lang w:eastAsia="de-DE"/>
-              </w:rPr>
-              <w:t xml:space="preserve"> </w:t>
-            </w:r>
-            <w:proofErr w:type="spellStart"/>
-            <w:r>
-              <w:rPr>
-                <w:lang w:eastAsia="de-DE"/>
-              </w:rPr>
-              <w:t>Owner</w:t>
-            </w:r>
-            <w:proofErr w:type="spellEnd"/>
-          </w:p>
-        </w:tc>
-        <w:tc>
-          <w:tcPr>
-            <w:tcW w:w="2401" w:type="dxa"/>
-          </w:tcPr>
-          <w:p>
-            <w:pPr>
-              <w:cnfStyle w:val="000000100000" w:firstRow="0" w:lastRow="0" w:firstColumn="0" w:lastColumn="0" w:oddVBand="0" w:evenVBand="0" w:oddHBand="1" w:evenHBand="0" w:firstRowFirstColumn="0" w:firstRowLastColumn="0" w:lastRowFirstColumn="0" w:lastRowLastColumn="0"/>
-              <w:rPr>
-                <w:lang w:eastAsia="de-DE"/>
-              </w:rPr>
-            </w:pPr>
-            <w:r>
-              <w:rPr>
-                <w:lang w:eastAsia="de-DE"/>
-              </w:rPr>
-              <w:t>i</w:t>
-            </w:r>
-            <w:r>
-              <w:rPr>
-                <w:lang w:eastAsia="de-DE"/>
-              </w:rPr>
-              <w:t>nf</w:t>
-            </w:r>
-            <w:r>
-              <w:rPr>
-                <w:lang w:eastAsia="de-DE"/>
-              </w:rPr>
-              <w:t>3530@hs-worms.de</w:t>
-            </w:r>
-          </w:p>
-        </w:tc>
-        <w:tc>
-          <w:tcPr>
-            <w:tcW w:w="2266" w:type="dxa"/>
-          </w:tcPr>
-          <w:p>
-            <w:pPr>
-              <w:cnfStyle w:val="000000100000" w:firstRow="0" w:lastRow="0" w:firstColumn="0" w:lastColumn="0" w:oddVBand="0" w:evenVBand="0" w:oddHBand="1" w:evenHBand="0" w:firstRowFirstColumn="0" w:firstRowLastColumn="0" w:lastRowFirstColumn="0" w:lastRowLastColumn="0"/>
-              <w:rPr>
-                <w:lang w:eastAsia="de-DE"/>
-              </w:rPr>
-            </w:pPr>
-          </w:p>
-        </w:tc>
-      </w:tr>
-      <w:tr>
-        <w:tc>
-          <w:tcPr>
-            <w:cnfStyle w:val="001000000000" w:firstRow="0" w:lastRow="0" w:firstColumn="1" w:lastColumn="0" w:oddVBand="0" w:evenVBand="0" w:oddHBand="0" w:evenHBand="0" w:firstRowFirstColumn="0" w:firstRowLastColumn="0" w:lastRowFirstColumn="0" w:lastRowLastColumn="0"/>
-            <w:tcW w:w="2689" w:type="dxa"/>
-          </w:tcPr>
-          <w:p>
-            <w:pPr>
+            </w:pPr>
+            <w:r>
               <w:rPr>
                 <w:b w:val="0"/>
                 <w:bCs w:val="0"/>
                 <w:lang w:eastAsia="de-DE"/>
               </w:rPr>
-            </w:pPr>
+              <w:t>Ayoub</w:t>
+            </w:r>
             <w:r>
               <w:rPr>
                 <w:b w:val="0"/>
                 <w:bCs w:val="0"/>
                 <w:lang w:eastAsia="de-DE"/>
               </w:rPr>
-              <w:t>Ayoub</w:t>
-            </w:r>
-            <w:r>
-              <w:rPr>
-                <w:b w:val="0"/>
-                <w:bCs w:val="0"/>
+              <w:t xml:space="preserve"> El-Mrabet</w:t>
+            </w:r>
+          </w:p>
+        </w:tc>
+        <w:tc>
+          <w:tcPr>
+            <w:tcW w:w="1706" w:type="dxa"/>
+          </w:tcPr>
+          <w:p>
+            <w:pPr>
+              <w:cnfStyle w:val="000000000000" w:firstRow="0" w:lastRow="0" w:firstColumn="0" w:lastColumn="0" w:oddVBand="0" w:evenVBand="0" w:oddHBand="0" w:evenHBand="0" w:firstRowFirstColumn="0" w:firstRowLastColumn="0" w:lastRowFirstColumn="0" w:lastRowLastColumn="0"/>
+              <w:rPr>
                 <w:lang w:eastAsia="de-DE"/>
               </w:rPr>
-              <w:t xml:space="preserve"> El-</w:t>
-            </w:r>
-            <w:proofErr w:type="spellStart"/>
-            <w:r>
-              <w:rPr>
-                <w:b w:val="0"/>
-                <w:bCs w:val="0"/>
+            </w:pPr>
+            <w:r>
+              <w:rPr>
                 <w:lang w:eastAsia="de-DE"/>
               </w:rPr>
-              <w:t>Mrabet</w:t>
-            </w:r>
-            <w:proofErr w:type="spellEnd"/>
-          </w:p>
-        </w:tc>
-        <w:tc>
-          <w:tcPr>
-            <w:tcW w:w="1706" w:type="dxa"/>
-          </w:tcPr>
-          <w:p>
-            <w:pPr>
-              <w:cnfStyle w:val="000000000000" w:firstRow="0" w:lastRow="0" w:firstColumn="0" w:lastColumn="0" w:oddVBand="0" w:evenVBand="0" w:oddHBand="0" w:evenHBand="0" w:firstRowFirstColumn="0" w:firstRowLastColumn="0" w:lastRowFirstColumn="0" w:lastRowLastColumn="0"/>
-              <w:rPr>
-                <w:lang w:eastAsia="de-DE"/>
-              </w:rPr>
-            </w:pPr>
-            <w:proofErr w:type="spellStart"/>
-            <w:r>
-              <w:rPr>
-                <w:lang w:eastAsia="de-DE"/>
-              </w:rPr>
-              <w:t>Scrum</w:t>
-            </w:r>
-            <w:proofErr w:type="spellEnd"/>
-            <w:r>
-              <w:rPr>
-                <w:lang w:eastAsia="de-DE"/>
-              </w:rPr>
-              <w:t xml:space="preserve"> Master</w:t>
+              <w:t>Scrum Master</w:t>
             </w:r>
           </w:p>
         </w:tc>
@@ -1586,23 +1521,13 @@
                 <w:lang w:eastAsia="de-DE"/>
               </w:rPr>
             </w:pPr>
-            <w:proofErr w:type="spellStart"/>
             <w:r>
               <w:rPr>
                 <w:b w:val="0"/>
                 <w:bCs w:val="0"/>
                 <w:lang w:eastAsia="de-DE"/>
               </w:rPr>
-              <w:t>Kristiyan</w:t>
-            </w:r>
-            <w:proofErr w:type="spellEnd"/>
-            <w:r>
-              <w:rPr>
-                <w:b w:val="0"/>
-                <w:bCs w:val="0"/>
-                <w:lang w:eastAsia="de-DE"/>
-              </w:rPr>
-              <w:t xml:space="preserve"> Ivanov</w:t>
+              <w:t>Kristiyan Ivanov</w:t>
             </w:r>
           </w:p>
         </w:tc>
@@ -1687,18 +1612,8 @@
                 <w:bCs w:val="0"/>
                 <w:lang w:eastAsia="de-DE"/>
               </w:rPr>
-              <w:t xml:space="preserve">Omer </w:t>
-            </w:r>
-            <w:proofErr w:type="spellStart"/>
-            <w:r>
-              <w:rPr>
-                <w:b w:val="0"/>
-                <w:bCs w:val="0"/>
-                <w:lang w:eastAsia="de-DE"/>
-              </w:rPr>
-              <w:t>Guimdo-Achoungo</w:t>
-            </w:r>
-            <w:proofErr w:type="spellEnd"/>
+              <w:t>Omer Guimdo-Achoungo</w:t>
+            </w:r>
           </w:p>
         </w:tc>
         <w:tc>
@@ -1864,34 +1779,14 @@
                 <w:lang w:eastAsia="de-DE"/>
               </w:rPr>
             </w:pPr>
-            <w:proofErr w:type="spellStart"/>
             <w:r>
               <w:rPr>
                 <w:b w:val="0"/>
                 <w:bCs w:val="0"/>
                 <w:lang w:eastAsia="de-DE"/>
               </w:rPr>
-              <w:t>Mikulas</w:t>
-            </w:r>
-            <w:proofErr w:type="spellEnd"/>
-            <w:r>
-              <w:rPr>
-                <w:b w:val="0"/>
-                <w:bCs w:val="0"/>
-                <w:lang w:eastAsia="de-DE"/>
-              </w:rPr>
-              <w:t xml:space="preserve"> </w:t>
-            </w:r>
-            <w:proofErr w:type="spellStart"/>
-            <w:r>
-              <w:rPr>
-                <w:b w:val="0"/>
-                <w:bCs w:val="0"/>
-                <w:lang w:eastAsia="de-DE"/>
-              </w:rPr>
-              <w:t>Willaschek</w:t>
-            </w:r>
-            <w:proofErr w:type="spellEnd"/>
+              <w:t>Mikulas Willaschek</w:t>
+            </w:r>
           </w:p>
         </w:tc>
         <w:tc>
@@ -2204,61 +2099,40 @@
         </w:rPr>
         <w:t xml:space="preserve">pplication is to develop an application working as both an </w:t>
       </w:r>
-      <w:proofErr w:type="gramStart"/>
-      <w:r>
-        <w:rPr>
-          <w:lang w:val="en-US"/>
-        </w:rPr>
-        <w:t>Application</w:t>
-      </w:r>
-      <w:proofErr w:type="gramEnd"/>
-      <w:r>
-        <w:rPr>
-          <w:lang w:val="en-US"/>
-        </w:rPr>
-        <w:t xml:space="preserve"> </w:t>
-      </w:r>
-      <w:proofErr w:type="spellStart"/>
-      <w:r>
-        <w:rPr>
-          <w:lang w:val="en-US"/>
-        </w:rPr>
-        <w:t>aswell</w:t>
-      </w:r>
-      <w:proofErr w:type="spellEnd"/>
-      <w:r>
-        <w:rPr>
-          <w:lang w:val="en-US"/>
-        </w:rPr>
-        <w:t xml:space="preserve"> as an Web-App. It’s supposed to enable a simplistic donation process for Guests and should have the option for Users to sign up and therefore have access to more functions and benefits on the application. The App in itself includes </w:t>
-      </w:r>
-      <w:proofErr w:type="gramStart"/>
-      <w:r>
-        <w:rPr>
-          <w:lang w:val="en-US"/>
-        </w:rPr>
-        <w:t>an</w:t>
-      </w:r>
-      <w:proofErr w:type="gramEnd"/>
-      <w:r>
-        <w:rPr>
-          <w:lang w:val="en-US"/>
-        </w:rPr>
-        <w:t xml:space="preserve"> calendar, a project-catalogue, </w:t>
-      </w:r>
-      <w:proofErr w:type="spellStart"/>
-      <w:r>
-        <w:rPr>
-          <w:lang w:val="en-US"/>
-        </w:rPr>
-        <w:t>aswell</w:t>
-      </w:r>
-      <w:proofErr w:type="spellEnd"/>
-      <w:r>
-        <w:rPr>
-          <w:lang w:val="en-US"/>
-        </w:rPr>
-        <w:t xml:space="preserve"> as Events, an donation screen and a chat.</w:t>
+      <w:hyperlink w:anchor="_Glossary:" w:history="1">
+        <w:r>
+          <w:rPr>
+            <w:rStyle w:val="Hyperlink"/>
+            <w:lang w:val="en-US"/>
+          </w:rPr>
+          <w:t>Applic</w:t>
+        </w:r>
+        <w:r>
+          <w:rPr>
+            <w:rStyle w:val="Hyperlink"/>
+            <w:lang w:val="en-US"/>
+          </w:rPr>
+          <w:t>a</w:t>
+        </w:r>
+        <w:r>
+          <w:rPr>
+            <w:rStyle w:val="Hyperlink"/>
+            <w:lang w:val="en-US"/>
+          </w:rPr>
+          <w:t>tion</w:t>
+        </w:r>
+      </w:hyperlink>
+      <w:r>
+        <w:rPr>
+          <w:lang w:val="en-US"/>
+        </w:rPr>
+        <w:t>,</w:t>
+      </w:r>
+      <w:r>
+        <w:rPr>
+          <w:lang w:val="en-US"/>
+        </w:rPr>
+        <w:t xml:space="preserve"> aswell as an Web-App. It’s supposed to enable a simplistic donation process for Guests and should have the option for Users to sign up and therefore have access to more functions and benefits on the application. The App in itself includes an calendar, a project-catalogue, aswell as Events, an donation screen and a chat.</w:t>
       </w:r>
     </w:p>
     <w:p>
@@ -2482,16 +2356,8 @@
         <w:rPr>
           <w:lang w:val="en-US"/>
         </w:rPr>
-        <w:t xml:space="preserve">Select </w:t>
-      </w:r>
-      <w:proofErr w:type="spellStart"/>
-      <w:r>
-        <w:rPr>
-          <w:lang w:val="en-US"/>
-        </w:rPr>
-        <w:t>Paymethode</w:t>
-      </w:r>
-      <w:proofErr w:type="spellEnd"/>
+        <w:t>Select Paymethode</w:t>
+      </w:r>
     </w:p>
     <w:p>
       <w:pPr>
@@ -2562,16 +2428,8 @@
         <w:rPr>
           <w:lang w:val="en-US"/>
         </w:rPr>
-        <w:t xml:space="preserve">Display specific </w:t>
-      </w:r>
-      <w:proofErr w:type="gramStart"/>
-      <w:r>
-        <w:rPr>
-          <w:lang w:val="en-US"/>
-        </w:rPr>
-        <w:t>Event</w:t>
-      </w:r>
-      <w:proofErr w:type="gramEnd"/>
+        <w:t>Display specific Event</w:t>
+      </w:r>
     </w:p>
     <w:p>
       <w:pPr>
@@ -2660,16 +2518,8 @@
         <w:rPr>
           <w:lang w:val="en-US"/>
         </w:rPr>
-        <w:t xml:space="preserve">Display specific </w:t>
-      </w:r>
-      <w:proofErr w:type="gramStart"/>
-      <w:r>
-        <w:rPr>
-          <w:lang w:val="en-US"/>
-        </w:rPr>
-        <w:t>project</w:t>
-      </w:r>
-      <w:proofErr w:type="gramEnd"/>
+        <w:t>Display specific project</w:t>
+      </w:r>
     </w:p>
     <w:p>
       <w:pPr>
@@ -2686,16 +2536,8 @@
         <w:rPr>
           <w:lang w:val="en-US"/>
         </w:rPr>
-        <w:t xml:space="preserve">Create </w:t>
-      </w:r>
-      <w:proofErr w:type="gramStart"/>
-      <w:r>
-        <w:rPr>
-          <w:lang w:val="en-US"/>
-        </w:rPr>
-        <w:t>project</w:t>
-      </w:r>
-      <w:proofErr w:type="gramEnd"/>
+        <w:t>Create project</w:t>
+      </w:r>
     </w:p>
     <w:p>
       <w:pPr>
@@ -2712,16 +2554,8 @@
         <w:rPr>
           <w:lang w:val="en-US"/>
         </w:rPr>
-        <w:t xml:space="preserve">Edit </w:t>
-      </w:r>
-      <w:proofErr w:type="gramStart"/>
-      <w:r>
-        <w:rPr>
-          <w:lang w:val="en-US"/>
-        </w:rPr>
-        <w:t>project</w:t>
-      </w:r>
-      <w:proofErr w:type="gramEnd"/>
+        <w:t>Edit project</w:t>
+      </w:r>
     </w:p>
     <w:p>
       <w:pPr>
@@ -2738,16 +2572,8 @@
         <w:rPr>
           <w:lang w:val="en-US"/>
         </w:rPr>
-        <w:t xml:space="preserve">Delete </w:t>
-      </w:r>
-      <w:proofErr w:type="gramStart"/>
-      <w:r>
-        <w:rPr>
-          <w:lang w:val="en-US"/>
-        </w:rPr>
-        <w:t>project</w:t>
-      </w:r>
-      <w:proofErr w:type="gramEnd"/>
+        <w:t>Delete project</w:t>
+      </w:r>
     </w:p>
     <w:p>
       <w:pPr>
@@ -3977,21 +3803,7 @@
               <w:rPr>
                 <w:lang w:val="en-US"/>
               </w:rPr>
-              <w:t xml:space="preserve">As we aim to make the donation process as easy as possible, we always </w:t>
-            </w:r>
-            <w:proofErr w:type="gramStart"/>
-            <w:r>
-              <w:rPr>
-                <w:lang w:val="en-US"/>
-              </w:rPr>
-              <w:t>have to</w:t>
-            </w:r>
-            <w:proofErr w:type="gramEnd"/>
-            <w:r>
-              <w:rPr>
-                <w:lang w:val="en-US"/>
-              </w:rPr>
-              <w:t xml:space="preserve"> think of the donators</w:t>
+              <w:t>As we aim to make the donation process as easy as possible, we always have to think of the donators</w:t>
             </w:r>
             <w:r>
               <w:rPr>
@@ -4160,21 +3972,7 @@
               <w:rPr>
                 <w:lang w:val="en-US"/>
               </w:rPr>
-              <w:t xml:space="preserve">still </w:t>
-            </w:r>
-            <w:proofErr w:type="gramStart"/>
-            <w:r>
-              <w:rPr>
-                <w:lang w:val="en-US"/>
-              </w:rPr>
-              <w:t>have to</w:t>
-            </w:r>
-            <w:proofErr w:type="gramEnd"/>
-            <w:r>
-              <w:rPr>
-                <w:lang w:val="en-US"/>
-              </w:rPr>
-              <w:t xml:space="preserve"> consider them or main audience group.</w:t>
+              <w:t>still have to consider them or main audience group.</w:t>
             </w:r>
           </w:p>
         </w:tc>
@@ -4369,21 +4167,7 @@
               <w:rPr>
                 <w:lang w:val="en-US"/>
               </w:rPr>
-              <w:t xml:space="preserve">money transactions, the state </w:t>
-            </w:r>
-            <w:proofErr w:type="gramStart"/>
-            <w:r>
-              <w:rPr>
-                <w:lang w:val="en-US"/>
-              </w:rPr>
-              <w:t>has to</w:t>
-            </w:r>
-            <w:proofErr w:type="gramEnd"/>
-            <w:r>
-              <w:rPr>
-                <w:lang w:val="en-US"/>
-              </w:rPr>
-              <w:t xml:space="preserve"> </w:t>
+              <w:t xml:space="preserve">money transactions, the state has to </w:t>
             </w:r>
             <w:r>
               <w:rPr>
@@ -4460,21 +4244,7 @@
               <w:rPr>
                 <w:lang w:val="en-US"/>
               </w:rPr>
-              <w:t xml:space="preserve">As they are the ones who </w:t>
-            </w:r>
-            <w:proofErr w:type="gramStart"/>
-            <w:r>
-              <w:rPr>
-                <w:lang w:val="en-US"/>
-              </w:rPr>
-              <w:t>actually benefit</w:t>
-            </w:r>
-            <w:proofErr w:type="gramEnd"/>
-            <w:r>
-              <w:rPr>
-                <w:lang w:val="en-US"/>
-              </w:rPr>
-              <w:t xml:space="preserve"> from the gathering of money, we should keep them in mind.</w:t>
+              <w:t>As they are the ones who actually benefit from the gathering of money, we should keep them in mind.</w:t>
             </w:r>
           </w:p>
         </w:tc>
@@ -6165,21 +5935,7 @@
         <w:rPr>
           <w:lang w:val="en-US"/>
         </w:rPr>
-        <w:t xml:space="preserve">Before we could get to work, we had to do some planning. </w:t>
-      </w:r>
-      <w:proofErr w:type="gramStart"/>
-      <w:r>
-        <w:rPr>
-          <w:lang w:val="en-US"/>
-        </w:rPr>
-        <w:t>So</w:t>
-      </w:r>
-      <w:proofErr w:type="gramEnd"/>
-      <w:r>
-        <w:rPr>
-          <w:lang w:val="en-US"/>
-        </w:rPr>
-        <w:t xml:space="preserve"> we started off by taking another look at the presented project we had presented to us and the Requirements that our customer had defined:</w:t>
+        <w:t>Before we could get to work, we had to do some planning. So we started off by taking another look at the presented project we had presented to us and the Requirements that our customer had defined:</w:t>
       </w:r>
     </w:p>
     <w:p>
@@ -6269,41 +6025,13 @@
         <w:rPr>
           <w:lang w:val="en-US"/>
         </w:rPr>
-        <w:t xml:space="preserve">This helped us get a general </w:t>
-      </w:r>
-      <w:proofErr w:type="gramStart"/>
-      <w:r>
-        <w:rPr>
-          <w:lang w:val="en-US"/>
-        </w:rPr>
-        <w:t>idea, but</w:t>
-      </w:r>
-      <w:proofErr w:type="gramEnd"/>
-      <w:r>
-        <w:rPr>
-          <w:lang w:val="en-US"/>
-        </w:rPr>
-        <w:t xml:space="preserve"> wasn’t enough to fully understand what the final version would have to look like, so we continued our Research and </w:t>
-      </w:r>
-      <w:r>
-        <w:rPr>
-          <w:lang w:val="en-US"/>
-        </w:rPr>
-        <w:t xml:space="preserve">started Brainstorming once again. For this we used the previously designed Brainstorming board that </w:t>
-      </w:r>
-      <w:proofErr w:type="gramStart"/>
-      <w:r>
-        <w:rPr>
-          <w:lang w:val="en-US"/>
-        </w:rPr>
-        <w:t>all of</w:t>
-      </w:r>
-      <w:proofErr w:type="gramEnd"/>
-      <w:r>
-        <w:rPr>
-          <w:lang w:val="en-US"/>
-        </w:rPr>
-        <w:t xml:space="preserve"> the groups created before:</w:t>
+        <w:t xml:space="preserve">This helped us get a general idea, but wasn’t enough to fully understand what the final version would have to look like, so we continued our Research and </w:t>
+      </w:r>
+      <w:r>
+        <w:rPr>
+          <w:lang w:val="en-US"/>
+        </w:rPr>
+        <w:t>started Brainstorming once again. For this we used the previously designed Brainstorming board that all of the groups created before:</w:t>
       </w:r>
     </w:p>
     <w:p>
@@ -6329,35 +6057,7 @@
         <w:rPr>
           <w:lang w:val="en-US"/>
         </w:rPr>
-        <w:t xml:space="preserve">Now that we had a bunch of input combined with the original ideas from our </w:t>
-      </w:r>
-      <w:proofErr w:type="gramStart"/>
-      <w:r>
-        <w:rPr>
-          <w:lang w:val="en-US"/>
-        </w:rPr>
-        <w:t>Customer</w:t>
-      </w:r>
-      <w:proofErr w:type="gramEnd"/>
-      <w:r>
-        <w:rPr>
-          <w:lang w:val="en-US"/>
-        </w:rPr>
-        <w:t xml:space="preserve">, we started working on our understanding of the application and how it should work. In doing so we made a board ourselves, gathering our </w:t>
-      </w:r>
-      <w:proofErr w:type="gramStart"/>
-      <w:r>
-        <w:rPr>
-          <w:lang w:val="en-US"/>
-        </w:rPr>
-        <w:t>Ideas</w:t>
-      </w:r>
-      <w:proofErr w:type="gramEnd"/>
-      <w:r>
-        <w:rPr>
-          <w:lang w:val="en-US"/>
-        </w:rPr>
-        <w:t xml:space="preserve"> that we thought would be necessary in defining a united understanding of the product we were about to develop.</w:t>
+        <w:t>Now that we had a bunch of input combined with the original ideas from our Customer, we started working on our understanding of the application and how it should work. In doing so we made a board ourselves, gathering our Ideas that we thought would be necessary in defining a united understanding of the product we were about to develop.</w:t>
       </w:r>
     </w:p>
     <w:p>
@@ -6396,68 +6096,26 @@
         <w:rPr>
           <w:lang w:val="en-US"/>
         </w:rPr>
-        <w:t xml:space="preserve">In doing so, we realized quickly, that we would need a Database to store </w:t>
-      </w:r>
-      <w:proofErr w:type="gramStart"/>
-      <w:r>
-        <w:rPr>
-          <w:lang w:val="en-US"/>
-        </w:rPr>
-        <w:t>all of</w:t>
-      </w:r>
-      <w:proofErr w:type="gramEnd"/>
-      <w:r>
-        <w:rPr>
-          <w:lang w:val="en-US"/>
-        </w:rPr>
-        <w:t xml:space="preserve"> the Data (be it user-related or for the events itself).</w:t>
-      </w:r>
-      <w:r>
-        <w:rPr>
-          <w:lang w:val="en-US"/>
-        </w:rPr>
-        <w:t xml:space="preserve"> </w:t>
-      </w:r>
-      <w:proofErr w:type="gramStart"/>
-      <w:r>
-        <w:rPr>
-          <w:lang w:val="en-US"/>
-        </w:rPr>
-        <w:t>Luckily</w:t>
-      </w:r>
-      <w:proofErr w:type="gramEnd"/>
-      <w:r>
-        <w:rPr>
-          <w:lang w:val="en-US"/>
-        </w:rPr>
-        <w:t xml:space="preserve"> we had a bunch of dedicated Network-Security majors that volunteered to start the learning process regarding those Databases and decided on the Firebase.</w:t>
-      </w:r>
-    </w:p>
-    <w:p>
-      <w:pPr>
-        <w:rPr>
-          <w:lang w:val="en-US"/>
-        </w:rPr>
-      </w:pPr>
-      <w:r>
-        <w:rPr>
-          <w:lang w:val="en-US"/>
-        </w:rPr>
-        <w:t xml:space="preserve">We still wanted some sort of visualization. Afterall we were working with an </w:t>
-      </w:r>
-      <w:proofErr w:type="gramStart"/>
-      <w:r>
-        <w:rPr>
-          <w:lang w:val="en-US"/>
-        </w:rPr>
-        <w:t>Application</w:t>
-      </w:r>
-      <w:proofErr w:type="gramEnd"/>
-      <w:r>
-        <w:rPr>
-          <w:lang w:val="en-US"/>
-        </w:rPr>
-        <w:t xml:space="preserve">, so Mockups would be helpful for all of us to best understand which Screens we would need and what each of the Screens would require. We turned to </w:t>
+        <w:t>In doing so, we realized quickly, that we would need a Database to store all of the Data (be it user-related or for the events itself).</w:t>
+      </w:r>
+      <w:r>
+        <w:rPr>
+          <w:lang w:val="en-US"/>
+        </w:rPr>
+        <w:t xml:space="preserve"> Luckily we had a bunch of dedicated Network-Security majors that volunteered to start the learning process regarding those Databases and decided on the Firebase.</w:t>
+      </w:r>
+    </w:p>
+    <w:p>
+      <w:pPr>
+        <w:rPr>
+          <w:lang w:val="en-US"/>
+        </w:rPr>
+      </w:pPr>
+      <w:r>
+        <w:rPr>
+          <w:lang w:val="en-US"/>
+        </w:rPr>
+        <w:t xml:space="preserve">We still wanted some sort of visualization. Afterall we were working with an Application, so Mockups would be helpful for all of us to best understand which Screens we would need and what each of the Screens would require. We turned to </w:t>
       </w:r>
       <w:hyperlink r:id="rId14" w:history="1">
         <w:r>
@@ -6513,48 +6171,20 @@
         <w:rPr>
           <w:lang w:val="en-US"/>
         </w:rPr>
-        <w:t xml:space="preserve"> defined previously. The focus of the application should be, that a guest could SCAN A QR-Code and donate to an Event (or Activity), without jumping through too many hoops. Considering that this was one of the core things our </w:t>
-      </w:r>
-      <w:proofErr w:type="gramStart"/>
-      <w:r>
-        <w:rPr>
-          <w:lang w:val="en-US"/>
-        </w:rPr>
-        <w:t>Customer</w:t>
-      </w:r>
-      <w:proofErr w:type="gramEnd"/>
-      <w:r>
-        <w:rPr>
-          <w:lang w:val="en-US"/>
-        </w:rPr>
-        <w:t xml:space="preserve"> wanted, we started off thinking about how that would look like and created an “Epic” just for that occasion. The customer would scan a QR-Code, open the App, donate to the cause, would then have an option to log in/ register, OR just continue as a guest, select a payment method, for legal reasons input the required data for a donation certificate, before finally being presented with the Notification of the successful donation done.</w:t>
-      </w:r>
-    </w:p>
-    <w:p>
-      <w:pPr>
-        <w:rPr>
-          <w:lang w:val="en-US"/>
-        </w:rPr>
-      </w:pPr>
-      <w:r>
-        <w:rPr>
-          <w:lang w:val="en-US"/>
-        </w:rPr>
-        <w:t xml:space="preserve">The created </w:t>
-      </w:r>
-      <w:proofErr w:type="gramStart"/>
-      <w:r>
-        <w:rPr>
-          <w:lang w:val="en-US"/>
-        </w:rPr>
-        <w:t>an</w:t>
-      </w:r>
-      <w:proofErr w:type="gramEnd"/>
-      <w:r>
-        <w:rPr>
-          <w:lang w:val="en-US"/>
-        </w:rPr>
-        <w:t xml:space="preserve"> happy path of that process in </w:t>
+        <w:t xml:space="preserve"> defined previously. The focus of the application should be, that a guest could SCAN A QR-Code and donate to an Event (or Activity), without jumping through too many hoops. Considering that this was one of the core things our Customer wanted, we started off thinking about how that would look like and created an “Epic” just for that occasion. The customer would scan a QR-Code, open the App, donate to the cause, would then have an option to log in/ register, OR just continue as a guest, select a payment method, for legal reasons input the required data for a donation certificate, before finally being presented with the Notification of the successful donation done.</w:t>
+      </w:r>
+    </w:p>
+    <w:p>
+      <w:pPr>
+        <w:rPr>
+          <w:lang w:val="en-US"/>
+        </w:rPr>
+      </w:pPr>
+      <w:r>
+        <w:rPr>
+          <w:lang w:val="en-US"/>
+        </w:rPr>
+        <w:t xml:space="preserve">The created an happy path of that process in </w:t>
       </w:r>
       <w:r>
         <w:rPr>
@@ -6730,178 +6360,80 @@
         <w:rPr>
           <w:lang w:val="en-US"/>
         </w:rPr>
-        <w:t xml:space="preserve">Now that we had a general process portrayed, we started thinking about how each of those </w:t>
-      </w:r>
-      <w:proofErr w:type="gramStart"/>
-      <w:r>
-        <w:rPr>
-          <w:lang w:val="en-US"/>
-        </w:rPr>
-        <w:t>pages  would</w:t>
-      </w:r>
-      <w:proofErr w:type="gramEnd"/>
-      <w:r>
-        <w:rPr>
-          <w:lang w:val="en-US"/>
-        </w:rPr>
-        <w:t xml:space="preserve"> generally look like. In doing so, we created simple wireframes for each of the required Screens. </w:t>
-      </w:r>
-    </w:p>
-    <w:p>
-      <w:pPr>
-        <w:rPr>
-          <w:lang w:val="en-US"/>
-        </w:rPr>
-      </w:pPr>
-      <w:r>
-        <w:rPr>
-          <w:lang w:val="en-US"/>
-        </w:rPr>
-        <w:t xml:space="preserve"> In doing so, we quickly realized, that this would require a bunch of pages and therefore some sort of Navigation to make it useable. </w:t>
-      </w:r>
-      <w:proofErr w:type="gramStart"/>
-      <w:r>
-        <w:rPr>
-          <w:lang w:val="en-US"/>
-        </w:rPr>
-        <w:t>So</w:t>
-      </w:r>
-      <w:proofErr w:type="gramEnd"/>
-      <w:r>
-        <w:rPr>
-          <w:lang w:val="en-US"/>
-        </w:rPr>
-        <w:t xml:space="preserve"> we started working with an Burger menu. In addition of that we thought it to be a nice feature to add a Bottom Navigation Bar for the core Screens that you would want to access. By thinking about it in detail, we started realizing, that this wouldn’t apply to the </w:t>
-      </w:r>
-      <w:r>
-        <w:rPr>
-          <w:lang w:val="en-US"/>
-        </w:rPr>
-        <w:t xml:space="preserve">guest that would just want to donate without a lot of distractions. This started a discussion on which roles there </w:t>
-      </w:r>
-      <w:proofErr w:type="gramStart"/>
-      <w:r>
-        <w:rPr>
-          <w:lang w:val="en-US"/>
-        </w:rPr>
-        <w:t>actually are</w:t>
-      </w:r>
-      <w:proofErr w:type="gramEnd"/>
-      <w:r>
-        <w:rPr>
-          <w:lang w:val="en-US"/>
-        </w:rPr>
-        <w:t xml:space="preserve">, so we agreed upon a guest, a member and some sort of admin initially. </w:t>
-      </w:r>
-    </w:p>
-    <w:p>
-      <w:pPr>
-        <w:rPr>
-          <w:lang w:val="en-US"/>
-        </w:rPr>
-      </w:pPr>
-    </w:p>
-    <w:p>
-      <w:pPr>
-        <w:rPr>
-          <w:lang w:val="en-US"/>
-        </w:rPr>
-      </w:pPr>
-    </w:p>
-    <w:p>
-      <w:pPr>
-        <w:rPr>
-          <w:lang w:val="en-US"/>
-        </w:rPr>
-      </w:pPr>
-    </w:p>
-    <w:p>
-      <w:pPr>
-        <w:rPr>
-          <w:lang w:val="en-US"/>
-        </w:rPr>
-      </w:pPr>
-    </w:p>
-    <w:p>
-      <w:pPr>
-        <w:rPr>
-          <w:lang w:val="en-US"/>
-        </w:rPr>
-      </w:pPr>
-      <w:r>
-        <w:rPr>
-          <w:lang w:val="en-US"/>
-        </w:rPr>
-        <w:t xml:space="preserve">We continued to create wireframes for each of the required Screens in the process, including Buttons, </w:t>
-      </w:r>
-      <w:proofErr w:type="spellStart"/>
-      <w:r>
-        <w:rPr>
-          <w:lang w:val="en-US"/>
-        </w:rPr>
-        <w:t>Textfields</w:t>
-      </w:r>
-      <w:proofErr w:type="spellEnd"/>
-      <w:r>
-        <w:rPr>
-          <w:lang w:val="en-US"/>
-        </w:rPr>
-        <w:t xml:space="preserve"> and first Icons that would require functions behind it in the respective screens </w:t>
-      </w:r>
-      <w:proofErr w:type="spellStart"/>
-      <w:r>
-        <w:rPr>
-          <w:lang w:val="en-US"/>
-        </w:rPr>
-        <w:t>lateron</w:t>
-      </w:r>
-      <w:proofErr w:type="spellEnd"/>
-      <w:r>
-        <w:rPr>
-          <w:lang w:val="en-US"/>
-        </w:rPr>
-        <w:t>.</w:t>
-      </w:r>
-    </w:p>
-    <w:p>
-      <w:pPr>
-        <w:rPr>
-          <w:lang w:val="en-US"/>
-        </w:rPr>
-      </w:pPr>
-      <w:r>
-        <w:rPr>
-          <w:lang w:val="en-US"/>
-        </w:rPr>
-        <w:t xml:space="preserve">In defining and using our </w:t>
-      </w:r>
-      <w:proofErr w:type="spellStart"/>
-      <w:r>
-        <w:rPr>
-          <w:lang w:val="en-US"/>
-        </w:rPr>
-        <w:t>Burgermenu</w:t>
-      </w:r>
-      <w:proofErr w:type="spellEnd"/>
-      <w:r>
-        <w:rPr>
-          <w:lang w:val="en-US"/>
-        </w:rPr>
-        <w:t xml:space="preserve"> we required </w:t>
-      </w:r>
-      <w:proofErr w:type="gramStart"/>
-      <w:r>
-        <w:rPr>
-          <w:lang w:val="en-US"/>
-        </w:rPr>
-        <w:t>an</w:t>
-      </w:r>
-      <w:proofErr w:type="gramEnd"/>
-      <w:r>
-        <w:rPr>
-          <w:lang w:val="en-US"/>
-        </w:rPr>
-        <w:t xml:space="preserve"> united understanding of what the application would have as Screens. So, we started thinking about what we would want in that. </w:t>
+        <w:t xml:space="preserve">Now that we had a general process portrayed, we started thinking about how each of those pages  would generally look like. In doing so, we created simple wireframes for each of the required Screens. </w:t>
+      </w:r>
+    </w:p>
+    <w:p>
+      <w:pPr>
+        <w:rPr>
+          <w:lang w:val="en-US"/>
+        </w:rPr>
+      </w:pPr>
+      <w:r>
+        <w:rPr>
+          <w:lang w:val="en-US"/>
+        </w:rPr>
+        <w:t xml:space="preserve"> In doing so, we quickly realized, that this would require a bunch of pages and therefore some sort of Navigation to make it useable. So we started working with an Burger menu. In addition of that we thought it to be a nice feature to add a Bottom Navigation Bar for the core Screens that you would want to access. By thinking about it in detail, we started realizing, that this wouldn’t apply to the </w:t>
+      </w:r>
+      <w:r>
+        <w:rPr>
+          <w:lang w:val="en-US"/>
+        </w:rPr>
+        <w:t xml:space="preserve">guest that would just want to donate without a lot of distractions. This started a discussion on which roles there actually are, so we agreed upon a guest, a member and some sort of admin initially. </w:t>
+      </w:r>
+    </w:p>
+    <w:p>
+      <w:pPr>
+        <w:rPr>
+          <w:lang w:val="en-US"/>
+        </w:rPr>
+      </w:pPr>
+    </w:p>
+    <w:p>
+      <w:pPr>
+        <w:rPr>
+          <w:lang w:val="en-US"/>
+        </w:rPr>
+      </w:pPr>
+    </w:p>
+    <w:p>
+      <w:pPr>
+        <w:rPr>
+          <w:lang w:val="en-US"/>
+        </w:rPr>
+      </w:pPr>
+    </w:p>
+    <w:p>
+      <w:pPr>
+        <w:rPr>
+          <w:lang w:val="en-US"/>
+        </w:rPr>
+      </w:pPr>
+    </w:p>
+    <w:p>
+      <w:pPr>
+        <w:rPr>
+          <w:lang w:val="en-US"/>
+        </w:rPr>
+      </w:pPr>
+      <w:r>
+        <w:rPr>
+          <w:lang w:val="en-US"/>
+        </w:rPr>
+        <w:t>We continued to create wireframes for each of the required Screens in the process, including Buttons, Textfields and first Icons that would require functions behind it in the respective screens lateron.</w:t>
+      </w:r>
+    </w:p>
+    <w:p>
+      <w:pPr>
+        <w:rPr>
+          <w:lang w:val="en-US"/>
+        </w:rPr>
+      </w:pPr>
+      <w:r>
+        <w:rPr>
+          <w:lang w:val="en-US"/>
+        </w:rPr>
+        <w:t xml:space="preserve">In defining and using our Burgermenu we required an united understanding of what the application would have as Screens. So, we started thinking about what we would want in that. </w:t>
       </w:r>
     </w:p>
     <w:p>
@@ -6969,49 +6501,7 @@
         <w:rPr>
           <w:lang w:val="en-US"/>
         </w:rPr>
-        <w:t xml:space="preserve">After some discussing, we ended up on the 6 most important Screens, or rather Categories at this </w:t>
-      </w:r>
-      <w:proofErr w:type="gramStart"/>
-      <w:r>
-        <w:rPr>
-          <w:lang w:val="en-US"/>
-        </w:rPr>
-        <w:t>point ,</w:t>
-      </w:r>
-      <w:proofErr w:type="gramEnd"/>
-      <w:r>
-        <w:rPr>
-          <w:lang w:val="en-US"/>
-        </w:rPr>
-        <w:t xml:space="preserve"> as each of these screens would have a bunch of screens following in the process. Those screens are the User tab, to customize data, change settings and administrate subscriptions </w:t>
-      </w:r>
-      <w:proofErr w:type="spellStart"/>
-      <w:r>
-        <w:rPr>
-          <w:lang w:val="en-US"/>
-        </w:rPr>
-        <w:t>etc</w:t>
-      </w:r>
-      <w:proofErr w:type="spellEnd"/>
-      <w:r>
-        <w:rPr>
-          <w:lang w:val="en-US"/>
-        </w:rPr>
-        <w:t xml:space="preserve">, the calendar to portray events, the Catalogue to show the projects that the Lions Club does their events (activities) for, the donation tab, which would be our starting page, and the </w:t>
-      </w:r>
-      <w:proofErr w:type="spellStart"/>
-      <w:r>
-        <w:rPr>
-          <w:lang w:val="en-US"/>
-        </w:rPr>
-        <w:t>impressum</w:t>
-      </w:r>
-      <w:proofErr w:type="spellEnd"/>
-      <w:r>
-        <w:rPr>
-          <w:lang w:val="en-US"/>
-        </w:rPr>
-        <w:t xml:space="preserve"> </w:t>
+        <w:t xml:space="preserve">After some discussing, we ended up on the 6 most important Screens, or rather Categories at this point , as each of these screens would have a bunch of screens following in the process. Those screens are the User tab, to customize data, change settings and administrate subscriptions etc, the calendar to portray events, the Catalogue to show the projects that the Lions Club does their events (activities) for, the donation tab, which would be our starting page, and the impressum </w:t>
       </w:r>
       <w:r>
         <w:rPr>
@@ -7035,21 +6525,7 @@
         <w:rPr>
           <w:lang w:val="en-US"/>
         </w:rPr>
-        <w:t xml:space="preserve">. We also noted that there would be some sort of </w:t>
-      </w:r>
-      <w:proofErr w:type="gramStart"/>
-      <w:r>
-        <w:rPr>
-          <w:lang w:val="en-US"/>
-        </w:rPr>
-        <w:t>an</w:t>
-      </w:r>
-      <w:proofErr w:type="gramEnd"/>
-      <w:r>
-        <w:rPr>
-          <w:lang w:val="en-US"/>
-        </w:rPr>
-        <w:t xml:space="preserve"> chat, even though we weren’t quite clear on how that would look in realization.  </w:t>
+        <w:t xml:space="preserve">. We also noted that there would be some sort of an chat, even though we weren’t quite clear on how that would look in realization.  </w:t>
       </w:r>
     </w:p>
     <w:p>
@@ -7063,49 +6539,7 @@
         <w:rPr>
           <w:lang w:val="en-US"/>
         </w:rPr>
-        <w:t xml:space="preserve">We created Wireframes for </w:t>
-      </w:r>
-      <w:proofErr w:type="gramStart"/>
-      <w:r>
-        <w:rPr>
-          <w:lang w:val="en-US"/>
-        </w:rPr>
-        <w:t>all of</w:t>
-      </w:r>
-      <w:proofErr w:type="gramEnd"/>
-      <w:r>
-        <w:rPr>
-          <w:lang w:val="en-US"/>
-        </w:rPr>
-        <w:t xml:space="preserve"> the screens we thought necessary in those categories </w:t>
-      </w:r>
-      <w:proofErr w:type="spellStart"/>
-      <w:r>
-        <w:rPr>
-          <w:lang w:val="en-US"/>
-        </w:rPr>
-        <w:t>aswell</w:t>
-      </w:r>
-      <w:proofErr w:type="spellEnd"/>
-      <w:r>
-        <w:rPr>
-          <w:lang w:val="en-US"/>
-        </w:rPr>
-        <w:t xml:space="preserve"> as further categories (such as the events, the contact form, the login page </w:t>
-      </w:r>
-      <w:proofErr w:type="spellStart"/>
-      <w:r>
-        <w:rPr>
-          <w:lang w:val="en-US"/>
-        </w:rPr>
-        <w:t>etc</w:t>
-      </w:r>
-      <w:proofErr w:type="spellEnd"/>
-      <w:r>
-        <w:rPr>
-          <w:lang w:val="en-US"/>
-        </w:rPr>
-        <w:t xml:space="preserve">) and created the flutter repository. </w:t>
+        <w:t xml:space="preserve">We created Wireframes for all of the screens we thought necessary in those categories aswell as further categories (such as the events, the contact form, the login page etc) and created the flutter repository. </w:t>
       </w:r>
     </w:p>
     <w:p>
@@ -7279,21 +6713,7 @@
           <w:lang w:val="en-US"/>
         </w:rPr>
         <w:lastRenderedPageBreak/>
-        <w:t xml:space="preserve">Since there is a lot of changes in understanding while working on an application, we realized that it would help realizing how the projects worked with the events regarding the databases, so we started to visualize it for us </w:t>
-      </w:r>
-      <w:proofErr w:type="spellStart"/>
-      <w:r>
-        <w:rPr>
-          <w:lang w:val="en-US"/>
-        </w:rPr>
-        <w:t>aswell</w:t>
-      </w:r>
-      <w:proofErr w:type="spellEnd"/>
-      <w:r>
-        <w:rPr>
-          <w:lang w:val="en-US"/>
-        </w:rPr>
-        <w:t>:</w:t>
+        <w:t>Since there is a lot of changes in understanding while working on an application, we realized that it would help realizing how the projects worked with the events regarding the databases, so we started to visualize it for us aswell:</w:t>
       </w:r>
       <w:r>
         <w:rPr>
@@ -7363,35 +6783,7 @@
         <w:rPr>
           <w:lang w:val="en-US"/>
         </w:rPr>
-        <w:t>We’d have an Admin create a project with certain attributes (</w:t>
-      </w:r>
-      <w:proofErr w:type="spellStart"/>
-      <w:r>
-        <w:rPr>
-          <w:lang w:val="en-US"/>
-        </w:rPr>
-        <w:t>projectname</w:t>
-      </w:r>
-      <w:proofErr w:type="spellEnd"/>
-      <w:r>
-        <w:rPr>
-          <w:lang w:val="en-US"/>
-        </w:rPr>
-        <w:t xml:space="preserve">, description, further details, </w:t>
-      </w:r>
-      <w:proofErr w:type="spellStart"/>
-      <w:r>
-        <w:rPr>
-          <w:lang w:val="en-US"/>
-        </w:rPr>
-        <w:t>aswell</w:t>
-      </w:r>
-      <w:proofErr w:type="spellEnd"/>
-      <w:r>
-        <w:rPr>
-          <w:lang w:val="en-US"/>
-        </w:rPr>
-        <w:t xml:space="preserve"> as a unique identifier). This project would then be stored in the Firebase storage.</w:t>
+        <w:t>We’d have an Admin create a project with certain attributes (projectname, description, further details, aswell as a unique identifier). This project would then be stored in the Firebase storage.</w:t>
       </w:r>
     </w:p>
     <w:p>
@@ -7405,64 +6797,28 @@
         <w:rPr>
           <w:lang w:val="en-US"/>
         </w:rPr>
-        <w:t>Members can create an Event customizing the date of the event (</w:t>
-      </w:r>
-      <w:proofErr w:type="spellStart"/>
-      <w:r>
-        <w:rPr>
-          <w:lang w:val="en-US"/>
-        </w:rPr>
-        <w:t>startingdate</w:t>
-      </w:r>
-      <w:proofErr w:type="spellEnd"/>
+        <w:t xml:space="preserve">Members can create an Event customizing the date of the event (startingdate aswell as ending date), define an description, select a purpose ( linked to the created projects) and an optional goal of the donation, aswell as sponsors, a counter and an unique identifier. </w:t>
+      </w:r>
+    </w:p>
+    <w:p>
+      <w:pPr>
+        <w:spacing w:line="259" w:lineRule="auto"/>
+        <w:rPr>
+          <w:lang w:val="en-US"/>
+        </w:rPr>
+      </w:pPr>
+      <w:r>
+        <w:rPr>
+          <w:lang w:val="en-US"/>
+        </w:rPr>
+        <w:t>In summarization, a member can create an event and optionally select from the existing projects as to what the money is saved for.</w:t>
+      </w:r>
       <w:r>
         <w:rPr>
           <w:lang w:val="en-US"/>
         </w:rPr>
         <w:t xml:space="preserve"> </w:t>
       </w:r>
-      <w:proofErr w:type="spellStart"/>
-      <w:r>
-        <w:rPr>
-          <w:lang w:val="en-US"/>
-        </w:rPr>
-        <w:t>aswell</w:t>
-      </w:r>
-      <w:proofErr w:type="spellEnd"/>
-      <w:r>
-        <w:rPr>
-          <w:lang w:val="en-US"/>
-        </w:rPr>
-        <w:t xml:space="preserve"> as ending date), define an description, select a purpose </w:t>
-      </w:r>
-      <w:proofErr w:type="gramStart"/>
-      <w:r>
-        <w:rPr>
-          <w:lang w:val="en-US"/>
-        </w:rPr>
-        <w:t>( linked</w:t>
-      </w:r>
-      <w:proofErr w:type="gramEnd"/>
-      <w:r>
-        <w:rPr>
-          <w:lang w:val="en-US"/>
-        </w:rPr>
-        <w:t xml:space="preserve"> to the created projects) and an optional goal of the donation, </w:t>
-      </w:r>
-      <w:proofErr w:type="spellStart"/>
-      <w:r>
-        <w:rPr>
-          <w:lang w:val="en-US"/>
-        </w:rPr>
-        <w:t>aswell</w:t>
-      </w:r>
-      <w:proofErr w:type="spellEnd"/>
-      <w:r>
-        <w:rPr>
-          <w:lang w:val="en-US"/>
-        </w:rPr>
-        <w:t xml:space="preserve"> as sponsors, a counter and an unique identifier. </w:t>
-      </w:r>
     </w:p>
     <w:p>
       <w:pPr>
@@ -7475,7 +6831,124 @@
         <w:rPr>
           <w:lang w:val="en-US"/>
         </w:rPr>
-        <w:t>In summarization, a member can create an event and optionally select from the existing projects as to what the money is saved for.</w:t>
+        <w:t xml:space="preserve">In the process of planning we also discussed, how we would best realize the QR-Code. For the QR-Code to work, we’d need some way to create an QR-Code, and for the QR-Code to link us to a specific page. </w:t>
+      </w:r>
+    </w:p>
+    <w:p>
+      <w:pPr>
+        <w:spacing w:line="259" w:lineRule="auto"/>
+        <w:rPr>
+          <w:lang w:val="en-US"/>
+        </w:rPr>
+      </w:pPr>
+      <w:r>
+        <w:rPr>
+          <w:lang w:val="en-US"/>
+        </w:rPr>
+        <w:br w:type="page"/>
+      </w:r>
+    </w:p>
+    <w:p>
+      <w:pPr>
+        <w:spacing w:line="259" w:lineRule="auto"/>
+        <w:rPr>
+          <w:lang w:val="en-US"/>
+        </w:rPr>
+      </w:pPr>
+      <w:r>
+        <w:rPr>
+          <w:lang w:val="en-US"/>
+        </w:rPr>
+        <w:lastRenderedPageBreak/>
+        <w:t>In thinking about the specific pages, we realized that we would have to implement routes into our structure. In doing so we thought of the official routes known to us and mapped them for us:</w:t>
+      </w:r>
+    </w:p>
+    <w:p>
+      <w:pPr>
+        <w:spacing w:line="259" w:lineRule="auto"/>
+        <w:rPr>
+          <w:lang w:val="en-US"/>
+        </w:rPr>
+      </w:pPr>
+      <w:r>
+        <w:rPr>
+          <w:lang w:val="en-US"/>
+        </w:rPr>
+        <w:drawing>
+          <wp:inline distT="0" distB="0" distL="0" distR="0" wp14:anchorId="0EB11DBA" wp14:editId="3F5B17C3">
+            <wp:extent cx="5760720" cy="4373245"/>
+            <wp:effectExtent l="0" t="0" r="0" b="8255"/>
+            <wp:docPr id="17" name="Grafik 17"/>
+            <wp:cNvGraphicFramePr>
+              <a:graphicFrameLocks xmlns:a="http://schemas.openxmlformats.org/drawingml/2006/main" noChangeAspect="1"/>
+            </wp:cNvGraphicFramePr>
+            <a:graphic xmlns:a="http://schemas.openxmlformats.org/drawingml/2006/main">
+              <a:graphicData uri="http://schemas.openxmlformats.org/drawingml/2006/picture">
+                <pic:pic xmlns:pic="http://schemas.openxmlformats.org/drawingml/2006/picture">
+                  <pic:nvPicPr>
+                    <pic:cNvPr id="1" name=""/>
+                    <pic:cNvPicPr/>
+                  </pic:nvPicPr>
+                  <pic:blipFill>
+                    <a:blip r:embed="rId21"/>
+                    <a:stretch>
+                      <a:fillRect/>
+                    </a:stretch>
+                  </pic:blipFill>
+                  <pic:spPr>
+                    <a:xfrm>
+                      <a:off x="0" y="0"/>
+                      <a:ext cx="5760720" cy="4373245"/>
+                    </a:xfrm>
+                    <a:prstGeom prst="rect">
+                      <a:avLst/>
+                    </a:prstGeom>
+                  </pic:spPr>
+                </pic:pic>
+              </a:graphicData>
+            </a:graphic>
+          </wp:inline>
+        </w:drawing>
+      </w:r>
+    </w:p>
+    <w:p>
+      <w:pPr>
+        <w:pStyle w:val="berschrift4"/>
+        <w:rPr>
+          <w:lang w:val="en-US"/>
+        </w:rPr>
+      </w:pPr>
+      <w:r>
+        <w:rPr>
+          <w:lang w:val="en-US"/>
+        </w:rPr>
+        <w:t>The shown graphic represents parts of the routing process, as the entirety would be hard to depict in just one snapshot.</w:t>
+      </w:r>
+    </w:p>
+    <w:p>
+      <w:pPr>
+        <w:spacing w:line="259" w:lineRule="auto"/>
+        <w:rPr>
+          <w:lang w:val="en-US"/>
+        </w:rPr>
+      </w:pPr>
+      <w:r>
+        <w:rPr>
+          <w:lang w:val="en-US"/>
+        </w:rPr>
+        <w:t>This graphic helped us figuring out the dependencies of the screens</w:t>
+      </w:r>
+      <w:r>
+        <w:rPr>
+          <w:lang w:val="en-US"/>
+        </w:rPr>
+        <w:t>. It also encouraged the thinking process of where the navigation could take us. We started with core Navigation processes. Those being the Chat, the donation page, the calendar, the catalogue aswell as the user page and the login / register. We mapped where each of those processes would take us and in doing so got an even better understanding of how the app we tried to implement would work out in the end.</w:t>
+      </w:r>
+      <w:r>
+        <w:rPr>
+          <w:lang w:val="en-US"/>
+        </w:rPr>
+        <w:t xml:space="preserve"> </w:t>
       </w:r>
       <w:r>
         <w:rPr>
@@ -7536,57 +7009,7 @@
         <w:rPr>
           <w:lang w:val="en-US"/>
         </w:rPr>
-        <w:t xml:space="preserve"> (</w:t>
-      </w:r>
-      <w:proofErr w:type="gramStart"/>
-      <w:r>
-        <w:rPr>
-          <w:lang w:val="en-US"/>
-        </w:rPr>
-        <w:t>e.g.</w:t>
-      </w:r>
-      <w:proofErr w:type="gramEnd"/>
-      <w:r>
-        <w:rPr>
-          <w:lang w:val="en-US"/>
-        </w:rPr>
-        <w:t xml:space="preserve"> </w:t>
-      </w:r>
-      <w:proofErr w:type="spellStart"/>
-      <w:r>
-        <w:rPr>
-          <w:lang w:val="en-US"/>
-        </w:rPr>
-        <w:t>UserManagement</w:t>
-      </w:r>
-      <w:proofErr w:type="spellEnd"/>
-      <w:r>
-        <w:rPr>
-          <w:lang w:val="en-US"/>
-        </w:rPr>
-        <w:t xml:space="preserve">) and defined a State for these classes. The general structure of flutter uses a build widget that returns a Scaffold. As one can already see, we customized a drawer with a class called </w:t>
-      </w:r>
-      <w:proofErr w:type="spellStart"/>
-      <w:proofErr w:type="gramStart"/>
-      <w:r>
-        <w:rPr>
-          <w:lang w:val="en-US"/>
-        </w:rPr>
-        <w:t>BurgerMenu</w:t>
-      </w:r>
-      <w:proofErr w:type="spellEnd"/>
-      <w:r>
-        <w:rPr>
-          <w:lang w:val="en-US"/>
-        </w:rPr>
-        <w:t>(</w:t>
-      </w:r>
-      <w:proofErr w:type="gramEnd"/>
-      <w:r>
-        <w:rPr>
-          <w:lang w:val="en-US"/>
-        </w:rPr>
-        <w:t>).</w:t>
+        <w:t xml:space="preserve"> (e.g. UserManagement) and defined a State for these classes. The general structure of flutter uses a build widget that returns a Scaffold. As one can already see, we customized a drawer with a class called BurgerMenu().</w:t>
       </w:r>
     </w:p>
     <w:p>
@@ -7616,7 +7039,7 @@
                     <pic:cNvPicPr/>
                   </pic:nvPicPr>
                   <pic:blipFill>
-                    <a:blip r:embed="rId21"/>
+                    <a:blip r:embed="rId22"/>
                     <a:stretch>
                       <a:fillRect/>
                     </a:stretch>
@@ -7648,21 +7071,7 @@
         <w:rPr>
           <w:lang w:val="en-US"/>
         </w:rPr>
-        <w:t xml:space="preserve">Now let’s look at the </w:t>
-      </w:r>
-      <w:proofErr w:type="spellStart"/>
-      <w:r>
-        <w:rPr>
-          <w:lang w:val="en-US"/>
-        </w:rPr>
-        <w:t>Burgermenu</w:t>
-      </w:r>
-      <w:proofErr w:type="spellEnd"/>
-      <w:r>
-        <w:rPr>
-          <w:lang w:val="en-US"/>
-        </w:rPr>
-        <w:t>, as it is included in most of our screens.</w:t>
+        <w:t>Now let’s look at the Burgermenu, as it is included in most of our screens.</w:t>
       </w:r>
     </w:p>
     <w:p>
@@ -7702,7 +7111,7 @@
                     <pic:cNvPicPr/>
                   </pic:nvPicPr>
                   <pic:blipFill>
-                    <a:blip r:embed="rId22">
+                    <a:blip r:embed="rId23">
                       <a:extLst>
                         <a:ext uri="{28A0092B-C50C-407E-A947-70E740481C1C}">
                           <a14:useLocalDpi xmlns:a14="http://schemas.microsoft.com/office/drawing/2010/main" val="0"/>
@@ -7732,175 +7141,7 @@
         <w:rPr>
           <w:lang w:val="en-US"/>
         </w:rPr>
-        <w:t xml:space="preserve">The </w:t>
-      </w:r>
-      <w:proofErr w:type="spellStart"/>
-      <w:r>
-        <w:rPr>
-          <w:lang w:val="en-US"/>
-        </w:rPr>
-        <w:t>Burgermenu</w:t>
-      </w:r>
-      <w:proofErr w:type="spellEnd"/>
-      <w:r>
-        <w:rPr>
-          <w:lang w:val="en-US"/>
-        </w:rPr>
-        <w:t xml:space="preserve"> is a </w:t>
-      </w:r>
-      <w:proofErr w:type="spellStart"/>
-      <w:r>
-        <w:rPr>
-          <w:lang w:val="en-US"/>
-        </w:rPr>
-        <w:t>StatefulWidget</w:t>
-      </w:r>
-      <w:proofErr w:type="spellEnd"/>
-      <w:r>
-        <w:rPr>
-          <w:lang w:val="en-US"/>
-        </w:rPr>
-        <w:t xml:space="preserve">. It is scrollable and uses a </w:t>
-      </w:r>
-      <w:proofErr w:type="spellStart"/>
-      <w:r>
-        <w:rPr>
-          <w:lang w:val="en-US"/>
-        </w:rPr>
-        <w:t>scrollcontroller</w:t>
-      </w:r>
-      <w:proofErr w:type="spellEnd"/>
-      <w:r>
-        <w:rPr>
-          <w:lang w:val="en-US"/>
-        </w:rPr>
-        <w:t xml:space="preserve">. In its core it is a Drawer, which is why it was defined as Drawer in the </w:t>
-      </w:r>
-      <w:proofErr w:type="spellStart"/>
-      <w:r>
-        <w:rPr>
-          <w:lang w:val="en-US"/>
-        </w:rPr>
-        <w:t>UserManagement</w:t>
-      </w:r>
-      <w:proofErr w:type="spellEnd"/>
-      <w:r>
-        <w:rPr>
-          <w:lang w:val="en-US"/>
-        </w:rPr>
-        <w:t xml:space="preserve">-class earlier. The entire </w:t>
-      </w:r>
-      <w:proofErr w:type="spellStart"/>
-      <w:r>
-        <w:rPr>
-          <w:lang w:val="en-US"/>
-        </w:rPr>
-        <w:t>BurgerMenu</w:t>
-      </w:r>
-      <w:proofErr w:type="spellEnd"/>
-      <w:r>
-        <w:rPr>
-          <w:lang w:val="en-US"/>
-        </w:rPr>
-        <w:t xml:space="preserve"> functions as a </w:t>
-      </w:r>
-      <w:proofErr w:type="spellStart"/>
-      <w:r>
-        <w:rPr>
-          <w:lang w:val="en-US"/>
-        </w:rPr>
-        <w:t>ListView</w:t>
-      </w:r>
-      <w:proofErr w:type="spellEnd"/>
-      <w:r>
-        <w:rPr>
-          <w:lang w:val="en-US"/>
-        </w:rPr>
-        <w:t xml:space="preserve">. </w:t>
-      </w:r>
-      <w:proofErr w:type="gramStart"/>
-      <w:r>
-        <w:rPr>
-          <w:lang w:val="en-US"/>
-        </w:rPr>
-        <w:t>All of</w:t>
-      </w:r>
-      <w:proofErr w:type="gramEnd"/>
-      <w:r>
-        <w:rPr>
-          <w:lang w:val="en-US"/>
-        </w:rPr>
-        <w:t xml:space="preserve"> the objects included are defined as children of that </w:t>
-      </w:r>
-      <w:proofErr w:type="spellStart"/>
-      <w:r>
-        <w:rPr>
-          <w:lang w:val="en-US"/>
-        </w:rPr>
-        <w:t>ListView</w:t>
-      </w:r>
-      <w:proofErr w:type="spellEnd"/>
-      <w:r>
-        <w:rPr>
-          <w:lang w:val="en-US"/>
-        </w:rPr>
-        <w:t xml:space="preserve">. As the general implementation of its elements is similar, let’s </w:t>
-      </w:r>
-      <w:proofErr w:type="gramStart"/>
-      <w:r>
-        <w:rPr>
-          <w:lang w:val="en-US"/>
-        </w:rPr>
-        <w:t>take a look</w:t>
-      </w:r>
-      <w:proofErr w:type="gramEnd"/>
-      <w:r>
-        <w:rPr>
-          <w:lang w:val="en-US"/>
-        </w:rPr>
-        <w:t xml:space="preserve"> at some exemplary </w:t>
-      </w:r>
-      <w:proofErr w:type="spellStart"/>
-      <w:r>
-        <w:rPr>
-          <w:lang w:val="en-US"/>
-        </w:rPr>
-        <w:t>ListItems</w:t>
-      </w:r>
-      <w:proofErr w:type="spellEnd"/>
-      <w:r>
-        <w:rPr>
-          <w:lang w:val="en-US"/>
-        </w:rPr>
-        <w:t xml:space="preserve">: First of all, there is the </w:t>
-      </w:r>
-      <w:proofErr w:type="spellStart"/>
-      <w:r>
-        <w:rPr>
-          <w:lang w:val="en-US"/>
-        </w:rPr>
-        <w:t>DrawerHeader</w:t>
-      </w:r>
-      <w:proofErr w:type="spellEnd"/>
-      <w:r>
-        <w:rPr>
-          <w:lang w:val="en-US"/>
-        </w:rPr>
-        <w:t xml:space="preserve">. As one might assume, it </w:t>
-      </w:r>
-      <w:proofErr w:type="spellStart"/>
-      <w:r>
-        <w:rPr>
-          <w:lang w:val="en-US"/>
-        </w:rPr>
-        <w:t>it</w:t>
-      </w:r>
-      <w:proofErr w:type="spellEnd"/>
-      <w:r>
-        <w:rPr>
-          <w:lang w:val="en-US"/>
-        </w:rPr>
-        <w:t xml:space="preserve"> the Caption of the List.</w:t>
+        <w:t>The Burgermenu is a StatefulWidget. It is scrollable and uses a scrollcontroller. In its core it is a Drawer, which is why it was defined as Drawer in the UserManagement-class earlier. The entire BurgerMenu functions as a ListView. All of the objects included are defined as children of that ListView. As the general implementation of its elements is similar, let’s take a look at some exemplary ListItems: First of all, there is the DrawerHeader. As one might assume, it it the Caption of the List.</w:t>
       </w:r>
     </w:p>
     <w:p>
@@ -7914,14 +7155,7 @@
         <w:rPr>
           <w:lang w:val="en-US"/>
         </w:rPr>
-        <w:t xml:space="preserve">We customized the Header a bit, although none of these changes are final and are up to be changed in the </w:t>
-      </w:r>
-      <w:proofErr w:type="gramStart"/>
-      <w:r>
-        <w:rPr>
-          <w:lang w:val="en-US"/>
-        </w:rPr>
-        <w:t xml:space="preserve">near </w:t>
+        <w:t xml:space="preserve">We customized the Header a bit, although none of these changes are final and are up to be changed in the near </w:t>
       </w:r>
       <w:r>
         <w:rPr>
@@ -7929,7 +7163,6 @@
         </w:rPr>
         <w:t>.</w:t>
       </w:r>
-      <w:proofErr w:type="gramEnd"/>
     </w:p>
     <w:p>
       <w:pPr>
@@ -7938,33 +7171,11 @@
           <w:lang w:val="en-US"/>
         </w:rPr>
       </w:pPr>
-      <w:proofErr w:type="gramStart"/>
-      <w:r>
-        <w:rPr>
-          <w:lang w:val="en-US"/>
-        </w:rPr>
-        <w:t>Furthermore</w:t>
-      </w:r>
-      <w:proofErr w:type="gramEnd"/>
-      <w:r>
-        <w:rPr>
-          <w:lang w:val="en-US"/>
-        </w:rPr>
-        <w:t xml:space="preserve"> we created Header-</w:t>
-      </w:r>
-      <w:proofErr w:type="spellStart"/>
-      <w:r>
-        <w:rPr>
-          <w:lang w:val="en-US"/>
-        </w:rPr>
-        <w:t>ListTiles</w:t>
-      </w:r>
-      <w:proofErr w:type="spellEnd"/>
-      <w:r>
-        <w:rPr>
-          <w:lang w:val="en-US"/>
-        </w:rPr>
-        <w:t>, which are just used to group the pages for the user.</w:t>
+      <w:r>
+        <w:rPr>
+          <w:lang w:val="en-US"/>
+        </w:rPr>
+        <w:t>Furthermore we created Header-ListTiles, which are just used to group the pages for the user.</w:t>
       </w:r>
     </w:p>
     <w:p>
@@ -8003,7 +7214,7 @@
                     <pic:cNvPicPr/>
                   </pic:nvPicPr>
                   <pic:blipFill>
-                    <a:blip r:embed="rId23">
+                    <a:blip r:embed="rId24">
                       <a:extLst>
                         <a:ext uri="{28A0092B-C50C-407E-A947-70E740481C1C}">
                           <a14:useLocalDpi xmlns:a14="http://schemas.microsoft.com/office/drawing/2010/main" val="0"/>
@@ -8041,35 +7252,7 @@
         <w:rPr>
           <w:lang w:val="en-US"/>
         </w:rPr>
-        <w:t>Those Header-</w:t>
-      </w:r>
-      <w:proofErr w:type="spellStart"/>
-      <w:r>
-        <w:rPr>
-          <w:lang w:val="en-US"/>
-        </w:rPr>
-        <w:t>ListTiles</w:t>
-      </w:r>
-      <w:proofErr w:type="spellEnd"/>
-      <w:r>
-        <w:rPr>
-          <w:lang w:val="en-US"/>
-        </w:rPr>
-        <w:t xml:space="preserve"> look as follows: they have a title, which is just a Text with a certain Style </w:t>
-      </w:r>
-      <w:proofErr w:type="gramStart"/>
-      <w:r>
-        <w:rPr>
-          <w:lang w:val="en-US"/>
-        </w:rPr>
-        <w:t>( here</w:t>
-      </w:r>
-      <w:proofErr w:type="gramEnd"/>
-      <w:r>
-        <w:rPr>
-          <w:lang w:val="en-US"/>
-        </w:rPr>
-        <w:t>: bold), and a specific background Color: (here: grey).</w:t>
+        <w:t>Those Header-ListTiles look as follows: they have a title, which is just a Text with a certain Style ( here: bold), and a specific background Color: (here: grey).</w:t>
       </w:r>
     </w:p>
     <w:p>
@@ -8149,7 +7332,7 @@
                     <pic:cNvPicPr/>
                   </pic:nvPicPr>
                   <pic:blipFill>
-                    <a:blip r:embed="rId24">
+                    <a:blip r:embed="rId25">
                       <a:extLst>
                         <a:ext uri="{28A0092B-C50C-407E-A947-70E740481C1C}">
                           <a14:useLocalDpi xmlns:a14="http://schemas.microsoft.com/office/drawing/2010/main" val="0"/>
@@ -8179,139 +7362,13 @@
         <w:rPr>
           <w:lang w:val="en-US"/>
         </w:rPr>
-        <w:t xml:space="preserve">The Second type of </w:t>
-      </w:r>
-      <w:proofErr w:type="spellStart"/>
-      <w:r>
-        <w:rPr>
-          <w:lang w:val="en-US"/>
-        </w:rPr>
-        <w:t>ListTiles</w:t>
-      </w:r>
-      <w:proofErr w:type="spellEnd"/>
-      <w:r>
-        <w:rPr>
-          <w:lang w:val="en-US"/>
-        </w:rPr>
-        <w:t xml:space="preserve"> are the ones handling navigation in the </w:t>
-      </w:r>
-      <w:proofErr w:type="spellStart"/>
-      <w:r>
-        <w:rPr>
-          <w:lang w:val="en-US"/>
-        </w:rPr>
-        <w:t>BurgerMenu</w:t>
-      </w:r>
-      <w:proofErr w:type="spellEnd"/>
-      <w:r>
-        <w:rPr>
-          <w:lang w:val="en-US"/>
-        </w:rPr>
-        <w:t xml:space="preserve">. While the header tiles were just there for organizational purposes, these ones </w:t>
-      </w:r>
-      <w:proofErr w:type="gramStart"/>
-      <w:r>
-        <w:rPr>
-          <w:lang w:val="en-US"/>
-        </w:rPr>
-        <w:t>actually have</w:t>
-      </w:r>
-      <w:proofErr w:type="gramEnd"/>
-      <w:r>
-        <w:rPr>
-          <w:lang w:val="en-US"/>
-        </w:rPr>
-        <w:t xml:space="preserve"> functionality attached to them. </w:t>
-      </w:r>
-      <w:proofErr w:type="gramStart"/>
-      <w:r>
-        <w:rPr>
-          <w:lang w:val="en-US"/>
-        </w:rPr>
-        <w:t>First</w:t>
-      </w:r>
-      <w:proofErr w:type="gramEnd"/>
-      <w:r>
-        <w:rPr>
-          <w:lang w:val="en-US"/>
-        </w:rPr>
-        <w:t xml:space="preserve"> we define, which role sees the specific </w:t>
-      </w:r>
-      <w:proofErr w:type="spellStart"/>
-      <w:r>
-        <w:rPr>
-          <w:lang w:val="en-US"/>
-        </w:rPr>
-        <w:t>ListTile</w:t>
-      </w:r>
-      <w:proofErr w:type="spellEnd"/>
-      <w:r>
-        <w:rPr>
-          <w:lang w:val="en-US"/>
-        </w:rPr>
-        <w:t xml:space="preserve"> (not every role can see every screen). We do that by accessing the privileges file that we created (will be looked at shortly). If the User has the certain privileges required to see that tile, they see this screen in the </w:t>
-      </w:r>
-      <w:proofErr w:type="spellStart"/>
-      <w:r>
-        <w:rPr>
-          <w:lang w:val="en-US"/>
-        </w:rPr>
-        <w:t>Burgermenu</w:t>
-      </w:r>
-      <w:proofErr w:type="spellEnd"/>
-      <w:r>
-        <w:rPr>
-          <w:lang w:val="en-US"/>
-        </w:rPr>
-        <w:t xml:space="preserve"> with an Icon </w:t>
-      </w:r>
-      <w:r>
-        <w:rPr>
-          <w:lang w:val="en-US"/>
-        </w:rPr>
-        <w:t xml:space="preserve">at the start of it (leading) and a title ( name of the screen). In the </w:t>
-      </w:r>
-      <w:proofErr w:type="spellStart"/>
-      <w:r>
-        <w:rPr>
-          <w:lang w:val="en-US"/>
-        </w:rPr>
-        <w:t>onTap</w:t>
-      </w:r>
-      <w:proofErr w:type="spellEnd"/>
-      <w:r>
-        <w:rPr>
-          <w:lang w:val="en-US"/>
-        </w:rPr>
-        <w:t xml:space="preserve"> we define, where the Navigator sends us. </w:t>
-      </w:r>
-      <w:proofErr w:type="gramStart"/>
-      <w:r>
-        <w:rPr>
-          <w:lang w:val="en-US"/>
-        </w:rPr>
-        <w:t>First</w:t>
-      </w:r>
-      <w:proofErr w:type="gramEnd"/>
-      <w:r>
-        <w:rPr>
-          <w:lang w:val="en-US"/>
-        </w:rPr>
-        <w:t xml:space="preserve"> we pop the current State (the current Screen). This is required for performance reasons. Then we push to the Named Screen (here the ‘/Events’-Screen). The whole tile is considered </w:t>
-      </w:r>
-      <w:proofErr w:type="gramStart"/>
-      <w:r>
-        <w:rPr>
-          <w:lang w:val="en-US"/>
-        </w:rPr>
-        <w:t>an</w:t>
-      </w:r>
-      <w:proofErr w:type="gramEnd"/>
-      <w:r>
-        <w:rPr>
-          <w:lang w:val="en-US"/>
-        </w:rPr>
-        <w:t xml:space="preserve"> Container.</w:t>
+        <w:t xml:space="preserve">The Second type of ListTiles are the ones handling navigation in the BurgerMenu. While the header tiles were just there for organizational purposes, these ones actually have functionality attached to them. First we define, which role sees the specific ListTile (not every role can see every screen). We do that by accessing the privileges file that we created (will be looked at shortly). If the User has the certain privileges required to see that tile, they see this screen in the Burgermenu with an Icon </w:t>
+      </w:r>
+      <w:r>
+        <w:rPr>
+          <w:lang w:val="en-US"/>
+        </w:rPr>
+        <w:t>at the start of it (leading) and a title ( name of the screen). In the onTap we define, where the Navigator sends us. First we pop the current State (the current Screen). This is required for performance reasons. Then we push to the Named Screen (here the ‘/Events’-Screen). The whole tile is considered an Container.</w:t>
       </w:r>
     </w:p>
     <w:p>
@@ -8325,21 +7382,7 @@
         <w:rPr>
           <w:lang w:val="en-US"/>
         </w:rPr>
-        <w:t xml:space="preserve">The general design of the </w:t>
-      </w:r>
-      <w:proofErr w:type="spellStart"/>
-      <w:r>
-        <w:rPr>
-          <w:lang w:val="en-US"/>
-        </w:rPr>
-        <w:t>Burgermenu</w:t>
-      </w:r>
-      <w:proofErr w:type="spellEnd"/>
-      <w:r>
-        <w:rPr>
-          <w:lang w:val="en-US"/>
-        </w:rPr>
-        <w:t xml:space="preserve"> looks something like this:</w:t>
+        <w:t>The general design of the Burgermenu looks something like this:</w:t>
       </w:r>
     </w:p>
     <w:p>
@@ -8370,7 +7413,7 @@
                     <pic:cNvPicPr/>
                   </pic:nvPicPr>
                   <pic:blipFill>
-                    <a:blip r:embed="rId25"/>
+                    <a:blip r:embed="rId26"/>
                     <a:stretch>
                       <a:fillRect/>
                     </a:stretch>
@@ -8415,35 +7458,7 @@
           <w:lang w:val="en-US"/>
         </w:rPr>
         <w:lastRenderedPageBreak/>
-        <w:t xml:space="preserve">As already hinted at when discussing the </w:t>
-      </w:r>
-      <w:proofErr w:type="spellStart"/>
-      <w:r>
-        <w:rPr>
-          <w:lang w:val="en-US"/>
-        </w:rPr>
-        <w:t>Burgermenu</w:t>
-      </w:r>
-      <w:proofErr w:type="spellEnd"/>
-      <w:r>
-        <w:rPr>
-          <w:lang w:val="en-US"/>
-        </w:rPr>
-        <w:t xml:space="preserve">-class, </w:t>
-      </w:r>
-      <w:proofErr w:type="gramStart"/>
-      <w:r>
-        <w:rPr>
-          <w:lang w:val="en-US"/>
-        </w:rPr>
-        <w:t>let’s  look</w:t>
-      </w:r>
-      <w:proofErr w:type="gramEnd"/>
-      <w:r>
-        <w:rPr>
-          <w:lang w:val="en-US"/>
-        </w:rPr>
-        <w:t xml:space="preserve"> at the privileges:</w:t>
+        <w:t>As already hinted at when discussing the Burgermenu-class, let’s  look at the privileges:</w:t>
       </w:r>
     </w:p>
     <w:p>
@@ -8482,7 +7497,7 @@
                     <pic:cNvPicPr/>
                   </pic:nvPicPr>
                   <pic:blipFill>
-                    <a:blip r:embed="rId26">
+                    <a:blip r:embed="rId27">
                       <a:extLst>
                         <a:ext uri="{28A0092B-C50C-407E-A947-70E740481C1C}">
                           <a14:useLocalDpi xmlns:a14="http://schemas.microsoft.com/office/drawing/2010/main" val="0"/>
@@ -8512,35 +7527,7 @@
         <w:rPr>
           <w:lang w:val="en-US"/>
         </w:rPr>
-        <w:t xml:space="preserve">Just like the previous classes, this one is a </w:t>
-      </w:r>
-      <w:proofErr w:type="spellStart"/>
-      <w:r>
-        <w:rPr>
-          <w:lang w:val="en-US"/>
-        </w:rPr>
-        <w:t>StatefulWidget</w:t>
-      </w:r>
-      <w:proofErr w:type="spellEnd"/>
-      <w:r>
-        <w:rPr>
-          <w:lang w:val="en-US"/>
-        </w:rPr>
-        <w:t xml:space="preserve"> </w:t>
-      </w:r>
-      <w:proofErr w:type="spellStart"/>
-      <w:r>
-        <w:rPr>
-          <w:lang w:val="en-US"/>
-        </w:rPr>
-        <w:t>aswell</w:t>
-      </w:r>
-      <w:proofErr w:type="spellEnd"/>
-      <w:r>
-        <w:rPr>
-          <w:lang w:val="en-US"/>
-        </w:rPr>
-        <w:t>, with a starting privilege attached to it as a String. As there are four viable roles, those could be “Guest”, “Friend”, “Member”, or even “Admin”.</w:t>
+        <w:t>Just like the previous classes, this one is a StatefulWidget aswell, with a starting privilege attached to it as a String. As there are four viable roles, those could be “Guest”, “Friend”, “Member”, or even “Admin”.</w:t>
       </w:r>
     </w:p>
     <w:p>
@@ -8572,50 +7559,15 @@
           <w:lang w:val="en-US"/>
         </w:rPr>
       </w:pPr>
-      <w:proofErr w:type="gramStart"/>
-      <w:r>
-        <w:rPr>
-          <w:lang w:val="en-US"/>
-        </w:rPr>
-        <w:t>Similar to</w:t>
-      </w:r>
-      <w:proofErr w:type="gramEnd"/>
-      <w:r>
-        <w:rPr>
-          <w:lang w:val="en-US"/>
-        </w:rPr>
-        <w:t xml:space="preserve"> us modifying our drawer with the </w:t>
-      </w:r>
-      <w:proofErr w:type="spellStart"/>
-      <w:r>
-        <w:rPr>
-          <w:lang w:val="en-US"/>
-        </w:rPr>
-        <w:t>BurgerMenu</w:t>
-      </w:r>
-      <w:proofErr w:type="spellEnd"/>
-      <w:r>
-        <w:rPr>
-          <w:lang w:val="en-US"/>
-        </w:rPr>
-        <w:t xml:space="preserve">, we also modified our </w:t>
-      </w:r>
-      <w:proofErr w:type="spellStart"/>
-      <w:r>
-        <w:rPr>
-          <w:lang w:val="en-US"/>
-        </w:rPr>
-        <w:t>appbar</w:t>
-      </w:r>
-      <w:proofErr w:type="spellEnd"/>
-      <w:r>
-        <w:rPr>
-          <w:lang w:val="en-US"/>
-        </w:rPr>
-        <w:t xml:space="preserve"> </w:t>
-      </w:r>
-      <w:r>
-        <w:rPr>
+      <w:r>
+        <w:rPr>
+          <w:lang w:val="en-US"/>
+        </w:rPr>
+        <w:t xml:space="preserve">Similar to us modifying our drawer with the BurgerMenu, we also modified our appbar </w:t>
+      </w:r>
+      <w:r>
+        <w:rPr>
+          <w:noProof/>
           <w:lang w:val="en-US"/>
         </w:rPr>
         <w:drawing>
@@ -8642,7 +7594,7 @@
                     <pic:cNvPicPr/>
                   </pic:nvPicPr>
                   <pic:blipFill>
-                    <a:blip r:embed="rId27">
+                    <a:blip r:embed="rId28">
                       <a:extLst>
                         <a:ext uri="{28A0092B-C50C-407E-A947-70E740481C1C}">
                           <a14:useLocalDpi xmlns:a14="http://schemas.microsoft.com/office/drawing/2010/main" val="0"/>
@@ -8672,21 +7624,7 @@
         <w:rPr>
           <w:lang w:val="en-US"/>
         </w:rPr>
-        <w:t>and created a class called “</w:t>
-      </w:r>
-      <w:proofErr w:type="spellStart"/>
-      <w:r>
-        <w:rPr>
-          <w:lang w:val="en-US"/>
-        </w:rPr>
-        <w:t>MyAppBar</w:t>
-      </w:r>
-      <w:proofErr w:type="spellEnd"/>
-      <w:r>
-        <w:rPr>
-          <w:lang w:val="en-US"/>
-        </w:rPr>
-        <w:t xml:space="preserve">”. All that this widget required was a title. </w:t>
+        <w:t xml:space="preserve">and created a class called “MyAppBar”. All that this widget required was a title. </w:t>
       </w:r>
     </w:p>
     <w:p>
@@ -8720,6 +7658,7 @@
       </w:pPr>
       <w:r>
         <w:rPr>
+          <w:noProof/>
           <w:lang w:val="en-US"/>
         </w:rPr>
         <w:drawing>
@@ -8746,7 +7685,7 @@
                     <pic:cNvPicPr/>
                   </pic:nvPicPr>
                   <pic:blipFill>
-                    <a:blip r:embed="rId28">
+                    <a:blip r:embed="rId29">
                       <a:extLst>
                         <a:ext uri="{28A0092B-C50C-407E-A947-70E740481C1C}">
                           <a14:useLocalDpi xmlns:a14="http://schemas.microsoft.com/office/drawing/2010/main" val="0"/>
@@ -8776,49 +7715,7 @@
         <w:rPr>
           <w:lang w:val="en-US"/>
         </w:rPr>
-        <w:t xml:space="preserve">This Stateful Widget has a build function including the context as </w:t>
-      </w:r>
-      <w:proofErr w:type="spellStart"/>
-      <w:r>
-        <w:rPr>
-          <w:lang w:val="en-US"/>
-        </w:rPr>
-        <w:t>BuildContext</w:t>
-      </w:r>
-      <w:proofErr w:type="spellEnd"/>
-      <w:r>
-        <w:rPr>
-          <w:lang w:val="en-US"/>
-        </w:rPr>
-        <w:t xml:space="preserve">, and returns the </w:t>
-      </w:r>
-      <w:proofErr w:type="spellStart"/>
-      <w:r>
-        <w:rPr>
-          <w:lang w:val="en-US"/>
-        </w:rPr>
-        <w:t>AppBar</w:t>
-      </w:r>
-      <w:proofErr w:type="spellEnd"/>
-      <w:r>
-        <w:rPr>
-          <w:lang w:val="en-US"/>
-        </w:rPr>
-        <w:t xml:space="preserve">, which takes the widgets used title (the parameter we need to provide). Additionally, this is only shown for registered Users ( Friends, Members and Admins). We did this because we added an </w:t>
-      </w:r>
-      <w:proofErr w:type="spellStart"/>
-      <w:r>
-        <w:rPr>
-          <w:lang w:val="en-US"/>
-        </w:rPr>
-        <w:t>Iconbutton</w:t>
-      </w:r>
-      <w:proofErr w:type="spellEnd"/>
-      <w:r>
-        <w:rPr>
-          <w:lang w:val="en-US"/>
-        </w:rPr>
-        <w:t xml:space="preserve"> , that’s supposed to lead to the User-Settings. Showing such an Icon for a User that’s not registered would be pointless.</w:t>
+        <w:t>This Stateful Widget has a build function including the context as BuildContext, and returns the AppBar, which takes the widgets used title (the parameter we need to provide). Additionally, this is only shown for registered Users ( Friends, Members and Admins). We did this because we added an Iconbutton , that’s supposed to lead to the User-Settings. Showing such an Icon for a User that’s not registered would be pointless.</w:t>
       </w:r>
     </w:p>
     <w:p>
@@ -8832,21 +7729,7 @@
         <w:rPr>
           <w:lang w:val="en-US"/>
         </w:rPr>
-        <w:t xml:space="preserve">The </w:t>
-      </w:r>
-      <w:proofErr w:type="spellStart"/>
-      <w:r>
-        <w:rPr>
-          <w:lang w:val="en-US"/>
-        </w:rPr>
-        <w:t>Appbar</w:t>
-      </w:r>
-      <w:proofErr w:type="spellEnd"/>
-      <w:r>
-        <w:rPr>
-          <w:lang w:val="en-US"/>
-        </w:rPr>
-        <w:t xml:space="preserve"> is the Bar portrayed on the top of the Screen.</w:t>
+        <w:t>The Appbar is the Bar portrayed on the top of the Screen.</w:t>
       </w:r>
     </w:p>
     <w:p>
@@ -8865,11 +7748,92 @@
     </w:p>
     <w:p>
       <w:pPr>
-        <w:spacing w:line="259" w:lineRule="auto"/>
-        <w:rPr>
-          <w:lang w:val="en-US"/>
-        </w:rPr>
-      </w:pPr>
+        <w:pStyle w:val="berschrift2"/>
+        <w:rPr>
+          <w:lang w:val="en-US"/>
+        </w:rPr>
+      </w:pPr>
+      <w:r>
+        <w:rPr>
+          <w:lang w:val="en-US"/>
+        </w:rPr>
+        <w:lastRenderedPageBreak/>
+        <w:t>3.1: Widgets used in the Process:</w:t>
+      </w:r>
+    </w:p>
+    <w:p>
+      <w:pPr>
+        <w:pStyle w:val="berschrift4"/>
+        <w:rPr>
+          <w:lang w:val="en-US"/>
+        </w:rPr>
+      </w:pPr>
+      <w:r>
+        <w:rPr>
+          <w:lang w:val="en-US"/>
+        </w:rPr>
+        <w:t>Instead of going over each of the files that are bound to change in the development process, it would be more interesting to just talk about the main widgets we used in the application:</w:t>
+      </w:r>
+    </w:p>
+    <w:p>
+      <w:pPr>
+        <w:pStyle w:val="berschrift3"/>
+        <w:rPr>
+          <w:lang w:val="en-US"/>
+        </w:rPr>
+      </w:pPr>
+    </w:p>
+    <w:p>
+      <w:pPr>
+        <w:rPr>
+          <w:lang w:val="en-US"/>
+        </w:rPr>
+      </w:pPr>
+      <w:r>
+        <w:rPr>
+          <w:lang w:val="en-US"/>
+        </w:rPr>
+        <w:t>3.1.1: Button:</w:t>
+      </w:r>
+    </w:p>
+    <w:p>
+      <w:pPr>
+        <w:pStyle w:val="berschrift3"/>
+        <w:rPr>
+          <w:lang w:val="en-US"/>
+        </w:rPr>
+      </w:pPr>
+      <w:r>
+        <w:rPr>
+          <w:lang w:val="en-US"/>
+        </w:rPr>
+        <w:t>3.1.</w:t>
+      </w:r>
+      <w:r>
+        <w:rPr>
+          <w:lang w:val="en-US"/>
+        </w:rPr>
+        <w:t>2</w:t>
+      </w:r>
+      <w:r>
+        <w:rPr>
+          <w:lang w:val="en-US"/>
+        </w:rPr>
+        <w:t xml:space="preserve">: IconButton: </w:t>
+      </w:r>
+    </w:p>
+    <w:p>
+      <w:pPr>
+        <w:rPr>
+          <w:lang w:val="en-US"/>
+        </w:rPr>
+      </w:pPr>
+      <w:r>
+        <w:rPr>
+          <w:lang w:val="en-US"/>
+        </w:rPr>
+        <w:t xml:space="preserve">As previously mentioned the IconButton consists of </w:t>
+      </w:r>
     </w:p>
     <w:p>
       <w:pPr>
@@ -8925,7 +7889,13 @@
         <w:rPr>
           <w:lang w:val="en-US"/>
         </w:rPr>
-        <w:t>Application: The final product that we intend to create.</w:t>
+        <w:t xml:space="preserve">Application: </w:t>
+      </w:r>
+      <w:r>
+        <w:rPr>
+          <w:lang w:val="en-US"/>
+        </w:rPr>
+        <w:t>A final, portable version of the Software, in this case a mobile version.</w:t>
       </w:r>
     </w:p>
     <w:p>
@@ -8977,35 +7947,7 @@
         <w:rPr>
           <w:lang w:val="en-US"/>
         </w:rPr>
-        <w:t xml:space="preserve">Logged In User: A logged in User is a User that is currently signed into the Application with an Email </w:t>
-      </w:r>
-      <w:proofErr w:type="spellStart"/>
-      <w:r>
-        <w:rPr>
-          <w:lang w:val="en-US"/>
-        </w:rPr>
-        <w:t>aswell</w:t>
-      </w:r>
-      <w:proofErr w:type="spellEnd"/>
-      <w:r>
-        <w:rPr>
-          <w:lang w:val="en-US"/>
-        </w:rPr>
-        <w:t xml:space="preserve"> as </w:t>
-      </w:r>
-      <w:proofErr w:type="gramStart"/>
-      <w:r>
-        <w:rPr>
-          <w:lang w:val="en-US"/>
-        </w:rPr>
-        <w:t>an</w:t>
-      </w:r>
-      <w:proofErr w:type="gramEnd"/>
-      <w:r>
-        <w:rPr>
-          <w:lang w:val="en-US"/>
-        </w:rPr>
-        <w:t xml:space="preserve"> password.</w:t>
+        <w:t>Logged In User: A logged in User is a User that is currently signed into the Application with an Email aswell as an password.</w:t>
       </w:r>
     </w:p>
     <w:p>
@@ -9068,21 +8010,7 @@
         <w:rPr>
           <w:lang w:val="en-US"/>
         </w:rPr>
-        <w:t xml:space="preserve"> as Projects in our </w:t>
-      </w:r>
-      <w:proofErr w:type="gramStart"/>
-      <w:r>
-        <w:rPr>
-          <w:lang w:val="en-US"/>
-        </w:rPr>
-        <w:t>Application )</w:t>
-      </w:r>
-      <w:proofErr w:type="gramEnd"/>
-      <w:r>
-        <w:rPr>
-          <w:lang w:val="en-US"/>
-        </w:rPr>
-        <w:t xml:space="preserve"> as</w:t>
+        <w:t xml:space="preserve"> as Projects in our Application ) as</w:t>
       </w:r>
       <w:r>
         <w:rPr>
@@ -9113,62 +8041,20 @@
         <w:rPr>
           <w:lang w:val="en-US"/>
         </w:rPr>
-        <w:t xml:space="preserve">ue has </w:t>
-      </w:r>
-      <w:proofErr w:type="gramStart"/>
-      <w:r>
-        <w:rPr>
-          <w:lang w:val="en-US"/>
-        </w:rPr>
-        <w:t>all of</w:t>
-      </w:r>
-      <w:proofErr w:type="gramEnd"/>
-      <w:r>
-        <w:rPr>
-          <w:lang w:val="en-US"/>
-        </w:rPr>
-        <w:t xml:space="preserve"> the projects available portrayed in it in a List.</w:t>
-      </w:r>
-    </w:p>
-    <w:p>
-      <w:pPr>
-        <w:rPr>
-          <w:lang w:val="en-US"/>
-        </w:rPr>
-      </w:pPr>
-      <w:r>
-        <w:rPr>
-          <w:lang w:val="en-US"/>
-        </w:rPr>
-        <w:t xml:space="preserve">Projects: Projects are Categories that summarize an </w:t>
-      </w:r>
-      <w:proofErr w:type="spellStart"/>
-      <w:r>
-        <w:rPr>
-          <w:lang w:val="en-US"/>
-        </w:rPr>
-        <w:t>Catastrophy</w:t>
-      </w:r>
-      <w:proofErr w:type="spellEnd"/>
-      <w:r>
-        <w:rPr>
-          <w:lang w:val="en-US"/>
-        </w:rPr>
-        <w:t xml:space="preserve"> that occurred around the world. In the project, you can read up on the </w:t>
-      </w:r>
-      <w:proofErr w:type="spellStart"/>
-      <w:r>
-        <w:rPr>
-          <w:lang w:val="en-US"/>
-        </w:rPr>
-        <w:t>catastrophy</w:t>
-      </w:r>
-      <w:proofErr w:type="spellEnd"/>
-      <w:r>
-        <w:rPr>
-          <w:lang w:val="en-US"/>
-        </w:rPr>
-        <w:t>, as</w:t>
+        <w:t>ue has all of the projects available portrayed in it in a List.</w:t>
+      </w:r>
+    </w:p>
+    <w:p>
+      <w:pPr>
+        <w:rPr>
+          <w:lang w:val="en-US"/>
+        </w:rPr>
+      </w:pPr>
+      <w:r>
+        <w:rPr>
+          <w:lang w:val="en-US"/>
+        </w:rPr>
+        <w:t>Projects: Projects are Categories that summarize an Catastrophy that occurred around the world. In the project, you can read up on the catastrophy, as</w:t>
       </w:r>
       <w:r>
         <w:rPr>
@@ -9198,48 +8084,20 @@
         <w:rPr>
           <w:lang w:val="en-US"/>
         </w:rPr>
-        <w:t xml:space="preserve"> They are listed in the </w:t>
-      </w:r>
-      <w:proofErr w:type="gramStart"/>
-      <w:r>
-        <w:rPr>
-          <w:lang w:val="en-US"/>
-        </w:rPr>
-        <w:t>Catalogue</w:t>
-      </w:r>
-      <w:proofErr w:type="gramEnd"/>
-      <w:r>
-        <w:rPr>
-          <w:lang w:val="en-US"/>
-        </w:rPr>
-        <w:t xml:space="preserve"> </w:t>
-      </w:r>
-    </w:p>
-    <w:p>
-      <w:pPr>
-        <w:rPr>
-          <w:lang w:val="en-US"/>
-        </w:rPr>
-      </w:pPr>
-      <w:r>
-        <w:rPr>
-          <w:lang w:val="en-US"/>
-        </w:rPr>
-        <w:t xml:space="preserve">Events: Events are </w:t>
-      </w:r>
-      <w:proofErr w:type="spellStart"/>
-      <w:r>
-        <w:rPr>
-          <w:lang w:val="en-US"/>
-        </w:rPr>
-        <w:t>datebound</w:t>
-      </w:r>
-      <w:proofErr w:type="spellEnd"/>
-      <w:r>
-        <w:rPr>
-          <w:lang w:val="en-US"/>
-        </w:rPr>
-        <w:t xml:space="preserve"> Activities, that have the purpose of collecting money to donate for one of the Projects. </w:t>
+        <w:t xml:space="preserve"> They are listed in the Catalogue </w:t>
+      </w:r>
+    </w:p>
+    <w:p>
+      <w:pPr>
+        <w:rPr>
+          <w:lang w:val="en-US"/>
+        </w:rPr>
+      </w:pPr>
+      <w:r>
+        <w:rPr>
+          <w:lang w:val="en-US"/>
+        </w:rPr>
+        <w:t xml:space="preserve">Events: Events are datebound Activities, that have the purpose of collecting money to donate for one of the Projects. </w:t>
       </w:r>
       <w:r>
         <w:rPr>
@@ -9271,48 +8129,20 @@
         <w:rPr>
           <w:lang w:val="en-US"/>
         </w:rPr>
-        <w:t xml:space="preserve">Customer: This refers to the person that contracted us to develop this Application (in this case Prof. Dr. </w:t>
-      </w:r>
-      <w:proofErr w:type="spellStart"/>
-      <w:r>
-        <w:rPr>
-          <w:lang w:val="en-US"/>
-        </w:rPr>
-        <w:t>Kurpjuweit</w:t>
-      </w:r>
-      <w:proofErr w:type="spellEnd"/>
-      <w:r>
-        <w:rPr>
-          <w:lang w:val="en-US"/>
-        </w:rPr>
-        <w:t>)</w:t>
-      </w:r>
-    </w:p>
-    <w:p>
-      <w:pPr>
-        <w:rPr>
-          <w:lang w:val="en-US"/>
-        </w:rPr>
-      </w:pPr>
-      <w:r>
-        <w:rPr>
-          <w:lang w:val="en-US"/>
-        </w:rPr>
-        <w:t xml:space="preserve">Database: Storage medium to store all of the </w:t>
-      </w:r>
-      <w:proofErr w:type="gramStart"/>
-      <w:r>
-        <w:rPr>
-          <w:lang w:val="en-US"/>
-        </w:rPr>
-        <w:t>Data ,</w:t>
-      </w:r>
-      <w:proofErr w:type="gramEnd"/>
-      <w:r>
-        <w:rPr>
-          <w:lang w:val="en-US"/>
-        </w:rPr>
-        <w:t xml:space="preserve"> be it Events (Activities) , Catalogue entries (Projects), or User Data ( Email, Password etc.) </w:t>
+        <w:t>Customer: This refers to the person that contracted us to develop this Application (in this case Prof. Dr. Kurpjuweit)</w:t>
+      </w:r>
+    </w:p>
+    <w:p>
+      <w:pPr>
+        <w:rPr>
+          <w:lang w:val="en-US"/>
+        </w:rPr>
+      </w:pPr>
+      <w:r>
+        <w:rPr>
+          <w:lang w:val="en-US"/>
+        </w:rPr>
+        <w:t xml:space="preserve">Database: Storage medium to store all of the Data , be it Events (Activities) , Catalogue entries (Projects), or User Data ( Email, Password etc.) </w:t>
       </w:r>
     </w:p>
     <w:p>
@@ -9360,19 +8190,11 @@
           <w:lang w:val="en-US"/>
         </w:rPr>
       </w:pPr>
-      <w:proofErr w:type="spellStart"/>
-      <w:r>
-        <w:rPr>
-          <w:lang w:val="en-US"/>
-        </w:rPr>
-        <w:t>Burgermenu</w:t>
-      </w:r>
-      <w:proofErr w:type="spellEnd"/>
-      <w:r>
-        <w:rPr>
-          <w:lang w:val="en-US"/>
-        </w:rPr>
-        <w:t>: a navigation menu mostly implied at the top of the screen with an icon. By clicking on it, a List of entries is shown that can be used to navigate to specific screens.</w:t>
+      <w:r>
+        <w:rPr>
+          <w:lang w:val="en-US"/>
+        </w:rPr>
+        <w:t>Burgermenu: a navigation menu mostly implied at the top of the screen with an icon. By clicking on it, a List of entries is shown that can be used to navigate to specific screens.</w:t>
       </w:r>
     </w:p>
     <w:sectPr>

</xml_diff>

<commit_message>
Docu mit ersten widgets + bild von brainstroming
</commit_message>
<xml_diff>
--- a/Documentation/Lions4Charity_-_Documentation.docx
+++ b/Documentation/Lions4Charity_-_Documentation.docx
@@ -33,6 +33,7 @@
           <w:lang w:val="en-US"/>
         </w:rPr>
       </w:pPr>
+      <w:proofErr w:type="spellStart"/>
       <w:r>
         <w:rPr>
           <w:sz w:val="36"/>
@@ -41,6 +42,7 @@
         </w:rPr>
         <w:t>LionsApp</w:t>
       </w:r>
+      <w:proofErr w:type="spellEnd"/>
       <w:r>
         <w:rPr>
           <w:sz w:val="36"/>
@@ -139,8 +141,17 @@
                 <w:sz w:val="24"/>
                 <w:szCs w:val="24"/>
               </w:rPr>
-              <w:t>Prof. Dr. Stephan Kurpjuweit</w:t>
-            </w:r>
+              <w:t xml:space="preserve">Prof. Dr. Stephan </w:t>
+            </w:r>
+            <w:proofErr w:type="spellStart"/>
+            <w:r>
+              <w:rPr>
+                <w:sz w:val="24"/>
+                <w:szCs w:val="24"/>
+              </w:rPr>
+              <w:t>Kurpjuweit</w:t>
+            </w:r>
+            <w:proofErr w:type="spellEnd"/>
             <w:r>
               <w:rPr>
                 <w:sz w:val="24"/>
@@ -452,7 +463,7 @@
           <w:r>
             <w:fldChar w:fldCharType="separate"/>
           </w:r>
-          <w:hyperlink w:anchor="_Toc128394548" w:history="1">
+          <w:hyperlink w:anchor="_Toc128475447" w:history="1">
             <w:r>
               <w:rPr>
                 <w:rStyle w:val="Hyperlink"/>
@@ -480,7 +491,7 @@
                 <w:noProof/>
                 <w:webHidden/>
               </w:rPr>
-              <w:instrText xml:space="preserve"> PAGEREF _Toc128394548 \h </w:instrText>
+              <w:instrText xml:space="preserve"> PAGEREF _Toc128475447 \h </w:instrText>
             </w:r>
             <w:r>
               <w:rPr>
@@ -523,7 +534,7 @@
               <w:lang w:eastAsia="de-DE"/>
             </w:rPr>
           </w:pPr>
-          <w:hyperlink w:anchor="_Toc128394549" w:history="1">
+          <w:hyperlink w:anchor="_Toc128475448" w:history="1">
             <w:r>
               <w:rPr>
                 <w:rStyle w:val="Hyperlink"/>
@@ -551,7 +562,7 @@
                 <w:noProof/>
                 <w:webHidden/>
               </w:rPr>
-              <w:instrText xml:space="preserve"> PAGEREF _Toc128394549 \h </w:instrText>
+              <w:instrText xml:space="preserve"> PAGEREF _Toc128475448 \h </w:instrText>
             </w:r>
             <w:r>
               <w:rPr>
@@ -594,7 +605,7 @@
               <w:lang w:eastAsia="de-DE"/>
             </w:rPr>
           </w:pPr>
-          <w:hyperlink w:anchor="_Toc128394550" w:history="1">
+          <w:hyperlink w:anchor="_Toc128475449" w:history="1">
             <w:r>
               <w:rPr>
                 <w:rStyle w:val="Hyperlink"/>
@@ -622,7 +633,7 @@
                 <w:noProof/>
                 <w:webHidden/>
               </w:rPr>
-              <w:instrText xml:space="preserve"> PAGEREF _Toc128394550 \h </w:instrText>
+              <w:instrText xml:space="preserve"> PAGEREF _Toc128475449 \h </w:instrText>
             </w:r>
             <w:r>
               <w:rPr>
@@ -665,7 +676,7 @@
               <w:lang w:eastAsia="de-DE"/>
             </w:rPr>
           </w:pPr>
-          <w:hyperlink w:anchor="_Toc128394551" w:history="1">
+          <w:hyperlink w:anchor="_Toc128475450" w:history="1">
             <w:r>
               <w:rPr>
                 <w:rStyle w:val="Hyperlink"/>
@@ -693,7 +704,7 @@
                 <w:noProof/>
                 <w:webHidden/>
               </w:rPr>
-              <w:instrText xml:space="preserve"> PAGEREF _Toc128394551 \h </w:instrText>
+              <w:instrText xml:space="preserve"> PAGEREF _Toc128475450 \h </w:instrText>
             </w:r>
             <w:r>
               <w:rPr>
@@ -736,7 +747,7 @@
               <w:lang w:eastAsia="de-DE"/>
             </w:rPr>
           </w:pPr>
-          <w:hyperlink w:anchor="_Toc128394552" w:history="1">
+          <w:hyperlink w:anchor="_Toc128475451" w:history="1">
             <w:r>
               <w:rPr>
                 <w:rStyle w:val="Hyperlink"/>
@@ -764,7 +775,7 @@
                 <w:noProof/>
                 <w:webHidden/>
               </w:rPr>
-              <w:instrText xml:space="preserve"> PAGEREF _Toc128394552 \h </w:instrText>
+              <w:instrText xml:space="preserve"> PAGEREF _Toc128475451 \h </w:instrText>
             </w:r>
             <w:r>
               <w:rPr>
@@ -807,7 +818,7 @@
               <w:lang w:eastAsia="de-DE"/>
             </w:rPr>
           </w:pPr>
-          <w:hyperlink w:anchor="_Toc128394553" w:history="1">
+          <w:hyperlink w:anchor="_Toc128475452" w:history="1">
             <w:r>
               <w:rPr>
                 <w:rStyle w:val="Hyperlink"/>
@@ -835,7 +846,7 @@
                 <w:noProof/>
                 <w:webHidden/>
               </w:rPr>
-              <w:instrText xml:space="preserve"> PAGEREF _Toc128394553 \h </w:instrText>
+              <w:instrText xml:space="preserve"> PAGEREF _Toc128475452 \h </w:instrText>
             </w:r>
             <w:r>
               <w:rPr>
@@ -878,7 +889,7 @@
               <w:lang w:eastAsia="de-DE"/>
             </w:rPr>
           </w:pPr>
-          <w:hyperlink w:anchor="_Toc128394554" w:history="1">
+          <w:hyperlink w:anchor="_Toc128475453" w:history="1">
             <w:r>
               <w:rPr>
                 <w:rStyle w:val="Hyperlink"/>
@@ -906,7 +917,7 @@
                 <w:noProof/>
                 <w:webHidden/>
               </w:rPr>
-              <w:instrText xml:space="preserve"> PAGEREF _Toc128394554 \h </w:instrText>
+              <w:instrText xml:space="preserve"> PAGEREF _Toc128475453 \h </w:instrText>
             </w:r>
             <w:r>
               <w:rPr>
@@ -949,7 +960,7 @@
               <w:lang w:eastAsia="de-DE"/>
             </w:rPr>
           </w:pPr>
-          <w:hyperlink w:anchor="_Toc128394555" w:history="1">
+          <w:hyperlink w:anchor="_Toc128475454" w:history="1">
             <w:r>
               <w:rPr>
                 <w:rStyle w:val="Hyperlink"/>
@@ -977,7 +988,7 @@
                 <w:noProof/>
                 <w:webHidden/>
               </w:rPr>
-              <w:instrText xml:space="preserve"> PAGEREF _Toc128394555 \h </w:instrText>
+              <w:instrText xml:space="preserve"> PAGEREF _Toc128475454 \h </w:instrText>
             </w:r>
             <w:r>
               <w:rPr>
@@ -997,7 +1008,361 @@
                 <w:noProof/>
                 <w:webHidden/>
               </w:rPr>
-              <w:t>14</w:t>
+              <w:t>16</w:t>
+            </w:r>
+            <w:r>
+              <w:rPr>
+                <w:noProof/>
+                <w:webHidden/>
+              </w:rPr>
+              <w:fldChar w:fldCharType="end"/>
+            </w:r>
+          </w:hyperlink>
+        </w:p>
+        <w:p>
+          <w:pPr>
+            <w:pStyle w:val="Verzeichnis2"/>
+            <w:tabs>
+              <w:tab w:val="right" w:leader="dot" w:pos="9062"/>
+            </w:tabs>
+            <w:rPr>
+              <w:rFonts w:eastAsiaTheme="minorEastAsia"/>
+              <w:noProof/>
+              <w:lang w:eastAsia="de-DE"/>
+            </w:rPr>
+          </w:pPr>
+          <w:hyperlink w:anchor="_Toc128475455" w:history="1">
+            <w:r>
+              <w:rPr>
+                <w:rStyle w:val="Hyperlink"/>
+                <w:noProof/>
+                <w:lang w:val="en-US"/>
+              </w:rPr>
+              <w:t>3.1: Widgets used in the Process:</w:t>
+            </w:r>
+            <w:r>
+              <w:rPr>
+                <w:noProof/>
+                <w:webHidden/>
+              </w:rPr>
+              <w:tab/>
+            </w:r>
+            <w:r>
+              <w:rPr>
+                <w:noProof/>
+                <w:webHidden/>
+              </w:rPr>
+              <w:fldChar w:fldCharType="begin"/>
+            </w:r>
+            <w:r>
+              <w:rPr>
+                <w:noProof/>
+                <w:webHidden/>
+              </w:rPr>
+              <w:instrText xml:space="preserve"> PAGEREF _Toc128475455 \h </w:instrText>
+            </w:r>
+            <w:r>
+              <w:rPr>
+                <w:noProof/>
+                <w:webHidden/>
+              </w:rPr>
+            </w:r>
+            <w:r>
+              <w:rPr>
+                <w:noProof/>
+                <w:webHidden/>
+              </w:rPr>
+              <w:fldChar w:fldCharType="separate"/>
+            </w:r>
+            <w:r>
+              <w:rPr>
+                <w:noProof/>
+                <w:webHidden/>
+              </w:rPr>
+              <w:t>21</w:t>
+            </w:r>
+            <w:r>
+              <w:rPr>
+                <w:noProof/>
+                <w:webHidden/>
+              </w:rPr>
+              <w:fldChar w:fldCharType="end"/>
+            </w:r>
+          </w:hyperlink>
+        </w:p>
+        <w:p>
+          <w:pPr>
+            <w:pStyle w:val="Verzeichnis3"/>
+            <w:tabs>
+              <w:tab w:val="right" w:leader="dot" w:pos="9062"/>
+            </w:tabs>
+            <w:rPr>
+              <w:rFonts w:eastAsiaTheme="minorEastAsia"/>
+              <w:noProof/>
+              <w:lang w:eastAsia="de-DE"/>
+            </w:rPr>
+          </w:pPr>
+          <w:hyperlink w:anchor="_Toc128475456" w:history="1">
+            <w:r>
+              <w:rPr>
+                <w:rStyle w:val="Hyperlink"/>
+                <w:noProof/>
+                <w:lang w:val="en-US"/>
+              </w:rPr>
+              <w:t>3.1.1: Sized Box - Elevated Button:</w:t>
+            </w:r>
+            <w:r>
+              <w:rPr>
+                <w:noProof/>
+                <w:webHidden/>
+              </w:rPr>
+              <w:tab/>
+            </w:r>
+            <w:r>
+              <w:rPr>
+                <w:noProof/>
+                <w:webHidden/>
+              </w:rPr>
+              <w:fldChar w:fldCharType="begin"/>
+            </w:r>
+            <w:r>
+              <w:rPr>
+                <w:noProof/>
+                <w:webHidden/>
+              </w:rPr>
+              <w:instrText xml:space="preserve"> PAGEREF _Toc128475456 \h </w:instrText>
+            </w:r>
+            <w:r>
+              <w:rPr>
+                <w:noProof/>
+                <w:webHidden/>
+              </w:rPr>
+            </w:r>
+            <w:r>
+              <w:rPr>
+                <w:noProof/>
+                <w:webHidden/>
+              </w:rPr>
+              <w:fldChar w:fldCharType="separate"/>
+            </w:r>
+            <w:r>
+              <w:rPr>
+                <w:noProof/>
+                <w:webHidden/>
+              </w:rPr>
+              <w:t>21</w:t>
+            </w:r>
+            <w:r>
+              <w:rPr>
+                <w:noProof/>
+                <w:webHidden/>
+              </w:rPr>
+              <w:fldChar w:fldCharType="end"/>
+            </w:r>
+          </w:hyperlink>
+        </w:p>
+        <w:p>
+          <w:pPr>
+            <w:pStyle w:val="Verzeichnis3"/>
+            <w:tabs>
+              <w:tab w:val="right" w:leader="dot" w:pos="9062"/>
+            </w:tabs>
+            <w:rPr>
+              <w:rFonts w:eastAsiaTheme="minorEastAsia"/>
+              <w:noProof/>
+              <w:lang w:eastAsia="de-DE"/>
+            </w:rPr>
+          </w:pPr>
+          <w:hyperlink w:anchor="_Toc128475457" w:history="1">
+            <w:r>
+              <w:rPr>
+                <w:rStyle w:val="Hyperlink"/>
+                <w:noProof/>
+                <w:lang w:val="en-US"/>
+              </w:rPr>
+              <w:t>3.1.2: IconButton:</w:t>
+            </w:r>
+            <w:r>
+              <w:rPr>
+                <w:noProof/>
+                <w:webHidden/>
+              </w:rPr>
+              <w:tab/>
+            </w:r>
+            <w:r>
+              <w:rPr>
+                <w:noProof/>
+                <w:webHidden/>
+              </w:rPr>
+              <w:fldChar w:fldCharType="begin"/>
+            </w:r>
+            <w:r>
+              <w:rPr>
+                <w:noProof/>
+                <w:webHidden/>
+              </w:rPr>
+              <w:instrText xml:space="preserve"> PAGEREF _Toc128475457 \h </w:instrText>
+            </w:r>
+            <w:r>
+              <w:rPr>
+                <w:noProof/>
+                <w:webHidden/>
+              </w:rPr>
+            </w:r>
+            <w:r>
+              <w:rPr>
+                <w:noProof/>
+                <w:webHidden/>
+              </w:rPr>
+              <w:fldChar w:fldCharType="separate"/>
+            </w:r>
+            <w:r>
+              <w:rPr>
+                <w:noProof/>
+                <w:webHidden/>
+              </w:rPr>
+              <w:t>21</w:t>
+            </w:r>
+            <w:r>
+              <w:rPr>
+                <w:noProof/>
+                <w:webHidden/>
+              </w:rPr>
+              <w:fldChar w:fldCharType="end"/>
+            </w:r>
+          </w:hyperlink>
+        </w:p>
+        <w:p>
+          <w:pPr>
+            <w:pStyle w:val="Verzeichnis3"/>
+            <w:tabs>
+              <w:tab w:val="right" w:leader="dot" w:pos="9062"/>
+            </w:tabs>
+            <w:rPr>
+              <w:rFonts w:eastAsiaTheme="minorEastAsia"/>
+              <w:noProof/>
+              <w:lang w:eastAsia="de-DE"/>
+            </w:rPr>
+          </w:pPr>
+          <w:hyperlink w:anchor="_Toc128475458" w:history="1">
+            <w:r>
+              <w:rPr>
+                <w:rStyle w:val="Hyperlink"/>
+                <w:noProof/>
+              </w:rPr>
+              <w:t>3.1.3: TextFormField:</w:t>
+            </w:r>
+            <w:r>
+              <w:rPr>
+                <w:noProof/>
+                <w:webHidden/>
+              </w:rPr>
+              <w:tab/>
+            </w:r>
+            <w:r>
+              <w:rPr>
+                <w:noProof/>
+                <w:webHidden/>
+              </w:rPr>
+              <w:fldChar w:fldCharType="begin"/>
+            </w:r>
+            <w:r>
+              <w:rPr>
+                <w:noProof/>
+                <w:webHidden/>
+              </w:rPr>
+              <w:instrText xml:space="preserve"> PAGEREF _Toc128475458 \h </w:instrText>
+            </w:r>
+            <w:r>
+              <w:rPr>
+                <w:noProof/>
+                <w:webHidden/>
+              </w:rPr>
+            </w:r>
+            <w:r>
+              <w:rPr>
+                <w:noProof/>
+                <w:webHidden/>
+              </w:rPr>
+              <w:fldChar w:fldCharType="separate"/>
+            </w:r>
+            <w:r>
+              <w:rPr>
+                <w:noProof/>
+                <w:webHidden/>
+              </w:rPr>
+              <w:t>22</w:t>
+            </w:r>
+            <w:r>
+              <w:rPr>
+                <w:noProof/>
+                <w:webHidden/>
+              </w:rPr>
+              <w:fldChar w:fldCharType="end"/>
+            </w:r>
+          </w:hyperlink>
+        </w:p>
+        <w:p>
+          <w:pPr>
+            <w:pStyle w:val="Verzeichnis3"/>
+            <w:tabs>
+              <w:tab w:val="right" w:leader="dot" w:pos="9062"/>
+            </w:tabs>
+            <w:rPr>
+              <w:rFonts w:eastAsiaTheme="minorEastAsia"/>
+              <w:noProof/>
+              <w:lang w:eastAsia="de-DE"/>
+            </w:rPr>
+          </w:pPr>
+          <w:hyperlink w:anchor="_Toc128475459" w:history="1">
+            <w:r>
+              <w:rPr>
+                <w:rStyle w:val="Hyperlink"/>
+                <w:noProof/>
+                <w:lang w:val="en-US"/>
+              </w:rPr>
+              <w:t>3.1.4: Floating Action Buttons:</w:t>
+            </w:r>
+            <w:r>
+              <w:rPr>
+                <w:noProof/>
+                <w:webHidden/>
+              </w:rPr>
+              <w:tab/>
+            </w:r>
+            <w:r>
+              <w:rPr>
+                <w:noProof/>
+                <w:webHidden/>
+              </w:rPr>
+              <w:fldChar w:fldCharType="begin"/>
+            </w:r>
+            <w:r>
+              <w:rPr>
+                <w:noProof/>
+                <w:webHidden/>
+              </w:rPr>
+              <w:instrText xml:space="preserve"> PAGEREF _Toc128475459 \h </w:instrText>
+            </w:r>
+            <w:r>
+              <w:rPr>
+                <w:noProof/>
+                <w:webHidden/>
+              </w:rPr>
+            </w:r>
+            <w:r>
+              <w:rPr>
+                <w:noProof/>
+                <w:webHidden/>
+              </w:rPr>
+              <w:fldChar w:fldCharType="separate"/>
+            </w:r>
+            <w:r>
+              <w:rPr>
+                <w:noProof/>
+                <w:webHidden/>
+              </w:rPr>
+              <w:t>23</w:t>
             </w:r>
             <w:r>
               <w:rPr>
@@ -1020,7 +1385,7 @@
               <w:lang w:eastAsia="de-DE"/>
             </w:rPr>
           </w:pPr>
-          <w:hyperlink w:anchor="_Toc128394556" w:history="1">
+          <w:hyperlink w:anchor="_Toc128475460" w:history="1">
             <w:r>
               <w:rPr>
                 <w:rStyle w:val="Hyperlink"/>
@@ -1048,7 +1413,7 @@
                 <w:noProof/>
                 <w:webHidden/>
               </w:rPr>
-              <w:instrText xml:space="preserve"> PAGEREF _Toc128394556 \h </w:instrText>
+              <w:instrText xml:space="preserve"> PAGEREF _Toc128475460 \h </w:instrText>
             </w:r>
             <w:r>
               <w:rPr>
@@ -1068,7 +1433,7 @@
                 <w:noProof/>
                 <w:webHidden/>
               </w:rPr>
-              <w:t>18</w:t>
+              <w:t>24</w:t>
             </w:r>
             <w:r>
               <w:rPr>
@@ -1111,7 +1476,7 @@
           <w:lang w:eastAsia="de-DE"/>
         </w:rPr>
       </w:pPr>
-      <w:bookmarkStart w:id="0" w:name="_Toc128394548"/>
+      <w:bookmarkStart w:id="0" w:name="_Toc128475447"/>
       <w:r>
         <w:rPr>
           <w:lang w:eastAsia="de-DE"/>
@@ -1123,8 +1488,16 @@
         <w:rPr>
           <w:lang w:eastAsia="de-DE"/>
         </w:rPr>
-        <w:t>m Introduction</w:t>
-      </w:r>
+        <w:t xml:space="preserve">m </w:t>
+      </w:r>
+      <w:proofErr w:type="spellStart"/>
+      <w:r>
+        <w:rPr>
+          <w:lang w:eastAsia="de-DE"/>
+        </w:rPr>
+        <w:t>Introduction</w:t>
+      </w:r>
+      <w:proofErr w:type="spellEnd"/>
       <w:r>
         <w:rPr>
           <w:lang w:eastAsia="de-DE"/>
@@ -1202,12 +1575,14 @@
                 <w:lang w:eastAsia="de-DE"/>
               </w:rPr>
             </w:pPr>
+            <w:proofErr w:type="gramStart"/>
             <w:r>
               <w:rPr>
                 <w:lang w:eastAsia="de-DE"/>
               </w:rPr>
               <w:t>Email</w:t>
             </w:r>
+            <w:proofErr w:type="gramEnd"/>
           </w:p>
         </w:tc>
         <w:tc>
@@ -1261,104 +1636,140 @@
                 <w:bCs w:val="0"/>
                 <w:lang w:eastAsia="de-DE"/>
               </w:rPr>
-              <w:t xml:space="preserve"> Ibrahimova</w:t>
-            </w:r>
-          </w:p>
-        </w:tc>
-        <w:tc>
-          <w:tcPr>
-            <w:tcW w:w="1706" w:type="dxa"/>
-          </w:tcPr>
-          <w:p>
-            <w:pPr>
-              <w:cnfStyle w:val="000000100000" w:firstRow="0" w:lastRow="0" w:firstColumn="0" w:lastColumn="0" w:oddVBand="0" w:evenVBand="0" w:oddHBand="1" w:evenHBand="0" w:firstRowFirstColumn="0" w:firstRowLastColumn="0" w:lastRowFirstColumn="0" w:lastRowLastColumn="0"/>
-              <w:rPr>
-                <w:lang w:eastAsia="de-DE"/>
-              </w:rPr>
-            </w:pPr>
-            <w:r>
-              <w:rPr>
-                <w:lang w:eastAsia="de-DE"/>
-              </w:rPr>
-              <w:t>Product Owner</w:t>
-            </w:r>
-          </w:p>
-        </w:tc>
-        <w:tc>
-          <w:tcPr>
-            <w:tcW w:w="2401" w:type="dxa"/>
-          </w:tcPr>
-          <w:p>
-            <w:pPr>
-              <w:cnfStyle w:val="000000100000" w:firstRow="0" w:lastRow="0" w:firstColumn="0" w:lastColumn="0" w:oddVBand="0" w:evenVBand="0" w:oddHBand="1" w:evenHBand="0" w:firstRowFirstColumn="0" w:firstRowLastColumn="0" w:lastRowFirstColumn="0" w:lastRowLastColumn="0"/>
-              <w:rPr>
-                <w:lang w:eastAsia="de-DE"/>
-              </w:rPr>
-            </w:pPr>
-            <w:r>
-              <w:rPr>
-                <w:lang w:eastAsia="de-DE"/>
-              </w:rPr>
-              <w:t>i</w:t>
-            </w:r>
-            <w:r>
-              <w:rPr>
-                <w:lang w:eastAsia="de-DE"/>
-              </w:rPr>
-              <w:t>nf</w:t>
-            </w:r>
-            <w:r>
-              <w:rPr>
-                <w:lang w:eastAsia="de-DE"/>
-              </w:rPr>
-              <w:t>3530@hs-worms.de</w:t>
-            </w:r>
-          </w:p>
-        </w:tc>
-        <w:tc>
-          <w:tcPr>
-            <w:tcW w:w="2266" w:type="dxa"/>
-          </w:tcPr>
-          <w:p>
-            <w:pPr>
-              <w:cnfStyle w:val="000000100000" w:firstRow="0" w:lastRow="0" w:firstColumn="0" w:lastColumn="0" w:oddVBand="0" w:evenVBand="0" w:oddHBand="1" w:evenHBand="0" w:firstRowFirstColumn="0" w:firstRowLastColumn="0" w:lastRowFirstColumn="0" w:lastRowLastColumn="0"/>
-              <w:rPr>
-                <w:lang w:eastAsia="de-DE"/>
-              </w:rPr>
-            </w:pPr>
-          </w:p>
-        </w:tc>
-      </w:tr>
-      <w:tr>
-        <w:tc>
-          <w:tcPr>
-            <w:cnfStyle w:val="001000000000" w:firstRow="0" w:lastRow="0" w:firstColumn="1" w:lastColumn="0" w:oddVBand="0" w:evenVBand="0" w:oddHBand="0" w:evenHBand="0" w:firstRowFirstColumn="0" w:firstRowLastColumn="0" w:lastRowFirstColumn="0" w:lastRowLastColumn="0"/>
-            <w:tcW w:w="2689" w:type="dxa"/>
-          </w:tcPr>
-          <w:p>
-            <w:pPr>
+              <w:t xml:space="preserve"> </w:t>
+            </w:r>
+            <w:proofErr w:type="spellStart"/>
+            <w:r>
               <w:rPr>
                 <w:b w:val="0"/>
                 <w:bCs w:val="0"/>
                 <w:lang w:eastAsia="de-DE"/>
               </w:rPr>
-            </w:pPr>
-            <w:r>
+              <w:t>Ibrahimova</w:t>
+            </w:r>
+            <w:proofErr w:type="spellEnd"/>
+          </w:p>
+        </w:tc>
+        <w:tc>
+          <w:tcPr>
+            <w:tcW w:w="1706" w:type="dxa"/>
+          </w:tcPr>
+          <w:p>
+            <w:pPr>
+              <w:cnfStyle w:val="000000100000" w:firstRow="0" w:lastRow="0" w:firstColumn="0" w:lastColumn="0" w:oddVBand="0" w:evenVBand="0" w:oddHBand="1" w:evenHBand="0" w:firstRowFirstColumn="0" w:firstRowLastColumn="0" w:lastRowFirstColumn="0" w:lastRowLastColumn="0"/>
+              <w:rPr>
+                <w:lang w:eastAsia="de-DE"/>
+              </w:rPr>
+            </w:pPr>
+            <w:proofErr w:type="spellStart"/>
+            <w:r>
+              <w:rPr>
+                <w:lang w:eastAsia="de-DE"/>
+              </w:rPr>
+              <w:t>Product</w:t>
+            </w:r>
+            <w:proofErr w:type="spellEnd"/>
+            <w:r>
+              <w:rPr>
+                <w:lang w:eastAsia="de-DE"/>
+              </w:rPr>
+              <w:t xml:space="preserve"> </w:t>
+            </w:r>
+            <w:proofErr w:type="spellStart"/>
+            <w:r>
+              <w:rPr>
+                <w:lang w:eastAsia="de-DE"/>
+              </w:rPr>
+              <w:t>Owner</w:t>
+            </w:r>
+            <w:proofErr w:type="spellEnd"/>
+          </w:p>
+        </w:tc>
+        <w:tc>
+          <w:tcPr>
+            <w:tcW w:w="2401" w:type="dxa"/>
+          </w:tcPr>
+          <w:p>
+            <w:pPr>
+              <w:cnfStyle w:val="000000100000" w:firstRow="0" w:lastRow="0" w:firstColumn="0" w:lastColumn="0" w:oddVBand="0" w:evenVBand="0" w:oddHBand="1" w:evenHBand="0" w:firstRowFirstColumn="0" w:firstRowLastColumn="0" w:lastRowFirstColumn="0" w:lastRowLastColumn="0"/>
+              <w:rPr>
+                <w:lang w:eastAsia="de-DE"/>
+              </w:rPr>
+            </w:pPr>
+            <w:r>
+              <w:rPr>
+                <w:lang w:eastAsia="de-DE"/>
+              </w:rPr>
+              <w:t>i</w:t>
+            </w:r>
+            <w:r>
+              <w:rPr>
+                <w:lang w:eastAsia="de-DE"/>
+              </w:rPr>
+              <w:t>nf</w:t>
+            </w:r>
+            <w:r>
+              <w:rPr>
+                <w:lang w:eastAsia="de-DE"/>
+              </w:rPr>
+              <w:t>3530@hs-worms.de</w:t>
+            </w:r>
+          </w:p>
+        </w:tc>
+        <w:tc>
+          <w:tcPr>
+            <w:tcW w:w="2266" w:type="dxa"/>
+          </w:tcPr>
+          <w:p>
+            <w:pPr>
+              <w:cnfStyle w:val="000000100000" w:firstRow="0" w:lastRow="0" w:firstColumn="0" w:lastColumn="0" w:oddVBand="0" w:evenVBand="0" w:oddHBand="1" w:evenHBand="0" w:firstRowFirstColumn="0" w:firstRowLastColumn="0" w:lastRowFirstColumn="0" w:lastRowLastColumn="0"/>
+              <w:rPr>
+                <w:lang w:eastAsia="de-DE"/>
+              </w:rPr>
+            </w:pPr>
+          </w:p>
+        </w:tc>
+      </w:tr>
+      <w:tr>
+        <w:tc>
+          <w:tcPr>
+            <w:cnfStyle w:val="001000000000" w:firstRow="0" w:lastRow="0" w:firstColumn="1" w:lastColumn="0" w:oddVBand="0" w:evenVBand="0" w:oddHBand="0" w:evenHBand="0" w:firstRowFirstColumn="0" w:firstRowLastColumn="0" w:lastRowFirstColumn="0" w:lastRowLastColumn="0"/>
+            <w:tcW w:w="2689" w:type="dxa"/>
+          </w:tcPr>
+          <w:p>
+            <w:pPr>
               <w:rPr>
                 <w:b w:val="0"/>
                 <w:bCs w:val="0"/>
                 <w:lang w:eastAsia="de-DE"/>
               </w:rPr>
-              <w:t>Ayoub</w:t>
-            </w:r>
+            </w:pPr>
             <w:r>
               <w:rPr>
                 <w:b w:val="0"/>
                 <w:bCs w:val="0"/>
                 <w:lang w:eastAsia="de-DE"/>
               </w:rPr>
-              <w:t xml:space="preserve"> El-Mrabet</w:t>
-            </w:r>
+              <w:t>Ayoub</w:t>
+            </w:r>
+            <w:r>
+              <w:rPr>
+                <w:b w:val="0"/>
+                <w:bCs w:val="0"/>
+                <w:lang w:eastAsia="de-DE"/>
+              </w:rPr>
+              <w:t xml:space="preserve"> El-</w:t>
+            </w:r>
+            <w:proofErr w:type="spellStart"/>
+            <w:r>
+              <w:rPr>
+                <w:b w:val="0"/>
+                <w:bCs w:val="0"/>
+                <w:lang w:eastAsia="de-DE"/>
+              </w:rPr>
+              <w:t>Mrabet</w:t>
+            </w:r>
+            <w:proofErr w:type="spellEnd"/>
           </w:p>
         </w:tc>
         <w:tc>
@@ -1372,11 +1783,19 @@
                 <w:lang w:eastAsia="de-DE"/>
               </w:rPr>
             </w:pPr>
+            <w:proofErr w:type="spellStart"/>
             <w:r>
               <w:rPr>
                 <w:lang w:eastAsia="de-DE"/>
               </w:rPr>
-              <w:t>Scrum Master</w:t>
+              <w:t>Scrum</w:t>
+            </w:r>
+            <w:proofErr w:type="spellEnd"/>
+            <w:r>
+              <w:rPr>
+                <w:lang w:eastAsia="de-DE"/>
+              </w:rPr>
+              <w:t xml:space="preserve"> Master</w:t>
             </w:r>
           </w:p>
         </w:tc>
@@ -1521,13 +1940,23 @@
                 <w:lang w:eastAsia="de-DE"/>
               </w:rPr>
             </w:pPr>
+            <w:proofErr w:type="spellStart"/>
             <w:r>
               <w:rPr>
                 <w:b w:val="0"/>
                 <w:bCs w:val="0"/>
                 <w:lang w:eastAsia="de-DE"/>
               </w:rPr>
-              <w:t>Kristiyan Ivanov</w:t>
+              <w:t>Kristiyan</w:t>
+            </w:r>
+            <w:proofErr w:type="spellEnd"/>
+            <w:r>
+              <w:rPr>
+                <w:b w:val="0"/>
+                <w:bCs w:val="0"/>
+                <w:lang w:eastAsia="de-DE"/>
+              </w:rPr>
+              <w:t xml:space="preserve"> Ivanov</w:t>
             </w:r>
           </w:p>
         </w:tc>
@@ -1612,8 +2041,18 @@
                 <w:bCs w:val="0"/>
                 <w:lang w:eastAsia="de-DE"/>
               </w:rPr>
-              <w:t>Omer Guimdo-Achoungo</w:t>
-            </w:r>
+              <w:t xml:space="preserve">Omer </w:t>
+            </w:r>
+            <w:proofErr w:type="spellStart"/>
+            <w:r>
+              <w:rPr>
+                <w:b w:val="0"/>
+                <w:bCs w:val="0"/>
+                <w:lang w:eastAsia="de-DE"/>
+              </w:rPr>
+              <w:t>Guimdo-Achoungo</w:t>
+            </w:r>
+            <w:proofErr w:type="spellEnd"/>
           </w:p>
         </w:tc>
         <w:tc>
@@ -1779,14 +2218,34 @@
                 <w:lang w:eastAsia="de-DE"/>
               </w:rPr>
             </w:pPr>
+            <w:proofErr w:type="spellStart"/>
             <w:r>
               <w:rPr>
                 <w:b w:val="0"/>
                 <w:bCs w:val="0"/>
                 <w:lang w:eastAsia="de-DE"/>
               </w:rPr>
-              <w:t>Mikulas Willaschek</w:t>
-            </w:r>
+              <w:t>Mikulas</w:t>
+            </w:r>
+            <w:proofErr w:type="spellEnd"/>
+            <w:r>
+              <w:rPr>
+                <w:b w:val="0"/>
+                <w:bCs w:val="0"/>
+                <w:lang w:eastAsia="de-DE"/>
+              </w:rPr>
+              <w:t xml:space="preserve"> </w:t>
+            </w:r>
+            <w:proofErr w:type="spellStart"/>
+            <w:r>
+              <w:rPr>
+                <w:b w:val="0"/>
+                <w:bCs w:val="0"/>
+                <w:lang w:eastAsia="de-DE"/>
+              </w:rPr>
+              <w:t>Willaschek</w:t>
+            </w:r>
+            <w:proofErr w:type="spellEnd"/>
           </w:p>
         </w:tc>
         <w:tc>
@@ -2070,7 +2529,7 @@
         </w:rPr>
       </w:pPr>
       <w:bookmarkStart w:id="1" w:name="_Toc126695034"/>
-      <w:bookmarkStart w:id="2" w:name="_Toc128394549"/>
+      <w:bookmarkStart w:id="2" w:name="_Toc128475448"/>
       <w:r>
         <w:rPr>
           <w:lang w:val="en-US"/>
@@ -2105,21 +2564,7 @@
             <w:rStyle w:val="Hyperlink"/>
             <w:lang w:val="en-US"/>
           </w:rPr>
-          <w:t>Applic</w:t>
-        </w:r>
-        <w:r>
-          <w:rPr>
-            <w:rStyle w:val="Hyperlink"/>
-            <w:lang w:val="en-US"/>
-          </w:rPr>
-          <w:t>a</w:t>
-        </w:r>
-        <w:r>
-          <w:rPr>
-            <w:rStyle w:val="Hyperlink"/>
-            <w:lang w:val="en-US"/>
-          </w:rPr>
-          <w:t>tion</w:t>
+          <w:t>Application</w:t>
         </w:r>
       </w:hyperlink>
       <w:r>
@@ -2132,7 +2577,63 @@
         <w:rPr>
           <w:lang w:val="en-US"/>
         </w:rPr>
-        <w:t xml:space="preserve"> aswell as an Web-App. It’s supposed to enable a simplistic donation process for Guests and should have the option for Users to sign up and therefore have access to more functions and benefits on the application. The App in itself includes an calendar, a project-catalogue, aswell as Events, an donation screen and a chat.</w:t>
+        <w:t xml:space="preserve"> </w:t>
+      </w:r>
+      <w:proofErr w:type="spellStart"/>
+      <w:r>
+        <w:rPr>
+          <w:lang w:val="en-US"/>
+        </w:rPr>
+        <w:t>aswell</w:t>
+      </w:r>
+      <w:proofErr w:type="spellEnd"/>
+      <w:r>
+        <w:rPr>
+          <w:lang w:val="en-US"/>
+        </w:rPr>
+        <w:t xml:space="preserve"> as </w:t>
+      </w:r>
+      <w:proofErr w:type="gramStart"/>
+      <w:r>
+        <w:rPr>
+          <w:lang w:val="en-US"/>
+        </w:rPr>
+        <w:t>an</w:t>
+      </w:r>
+      <w:proofErr w:type="gramEnd"/>
+      <w:r>
+        <w:rPr>
+          <w:lang w:val="en-US"/>
+        </w:rPr>
+        <w:t xml:space="preserve"> Web-App. It’s supposed to enable a simplistic donation process for Guests and should have the option for Users to sign up and therefore have access to more functions and benefits on the application. The App in itself includes </w:t>
+      </w:r>
+      <w:proofErr w:type="gramStart"/>
+      <w:r>
+        <w:rPr>
+          <w:lang w:val="en-US"/>
+        </w:rPr>
+        <w:t>an</w:t>
+      </w:r>
+      <w:proofErr w:type="gramEnd"/>
+      <w:r>
+        <w:rPr>
+          <w:lang w:val="en-US"/>
+        </w:rPr>
+        <w:t xml:space="preserve"> calendar, a project-catalogue, </w:t>
+      </w:r>
+      <w:proofErr w:type="spellStart"/>
+      <w:r>
+        <w:rPr>
+          <w:lang w:val="en-US"/>
+        </w:rPr>
+        <w:t>aswell</w:t>
+      </w:r>
+      <w:proofErr w:type="spellEnd"/>
+      <w:r>
+        <w:rPr>
+          <w:lang w:val="en-US"/>
+        </w:rPr>
+        <w:t xml:space="preserve"> as Events, an donation screen and a chat.</w:t>
       </w:r>
     </w:p>
     <w:p>
@@ -2143,7 +2644,7 @@
         </w:rPr>
       </w:pPr>
       <w:bookmarkStart w:id="3" w:name="_Toc126695035"/>
-      <w:bookmarkStart w:id="4" w:name="_Toc128394550"/>
+      <w:bookmarkStart w:id="4" w:name="_Toc128475449"/>
       <w:r>
         <w:rPr>
           <w:lang w:val="en-US"/>
@@ -2356,8 +2857,16 @@
         <w:rPr>
           <w:lang w:val="en-US"/>
         </w:rPr>
-        <w:t>Select Paymethode</w:t>
-      </w:r>
+        <w:t xml:space="preserve">Select </w:t>
+      </w:r>
+      <w:proofErr w:type="spellStart"/>
+      <w:r>
+        <w:rPr>
+          <w:lang w:val="en-US"/>
+        </w:rPr>
+        <w:t>Paymethode</w:t>
+      </w:r>
+      <w:proofErr w:type="spellEnd"/>
     </w:p>
     <w:p>
       <w:pPr>
@@ -2428,8 +2937,16 @@
         <w:rPr>
           <w:lang w:val="en-US"/>
         </w:rPr>
-        <w:t>Display specific Event</w:t>
-      </w:r>
+        <w:t xml:space="preserve">Display specific </w:t>
+      </w:r>
+      <w:proofErr w:type="gramStart"/>
+      <w:r>
+        <w:rPr>
+          <w:lang w:val="en-US"/>
+        </w:rPr>
+        <w:t>Event</w:t>
+      </w:r>
+      <w:proofErr w:type="gramEnd"/>
     </w:p>
     <w:p>
       <w:pPr>
@@ -2518,8 +3035,16 @@
         <w:rPr>
           <w:lang w:val="en-US"/>
         </w:rPr>
-        <w:t>Display specific project</w:t>
-      </w:r>
+        <w:t xml:space="preserve">Display specific </w:t>
+      </w:r>
+      <w:proofErr w:type="gramStart"/>
+      <w:r>
+        <w:rPr>
+          <w:lang w:val="en-US"/>
+        </w:rPr>
+        <w:t>project</w:t>
+      </w:r>
+      <w:proofErr w:type="gramEnd"/>
     </w:p>
     <w:p>
       <w:pPr>
@@ -2536,8 +3061,16 @@
         <w:rPr>
           <w:lang w:val="en-US"/>
         </w:rPr>
-        <w:t>Create project</w:t>
-      </w:r>
+        <w:t xml:space="preserve">Create </w:t>
+      </w:r>
+      <w:proofErr w:type="gramStart"/>
+      <w:r>
+        <w:rPr>
+          <w:lang w:val="en-US"/>
+        </w:rPr>
+        <w:t>project</w:t>
+      </w:r>
+      <w:proofErr w:type="gramEnd"/>
     </w:p>
     <w:p>
       <w:pPr>
@@ -2554,8 +3087,16 @@
         <w:rPr>
           <w:lang w:val="en-US"/>
         </w:rPr>
-        <w:t>Edit project</w:t>
-      </w:r>
+        <w:t xml:space="preserve">Edit </w:t>
+      </w:r>
+      <w:proofErr w:type="gramStart"/>
+      <w:r>
+        <w:rPr>
+          <w:lang w:val="en-US"/>
+        </w:rPr>
+        <w:t>project</w:t>
+      </w:r>
+      <w:proofErr w:type="gramEnd"/>
     </w:p>
     <w:p>
       <w:pPr>
@@ -2572,8 +3113,16 @@
         <w:rPr>
           <w:lang w:val="en-US"/>
         </w:rPr>
-        <w:t>Delete project</w:t>
-      </w:r>
+        <w:t xml:space="preserve">Delete </w:t>
+      </w:r>
+      <w:proofErr w:type="gramStart"/>
+      <w:r>
+        <w:rPr>
+          <w:lang w:val="en-US"/>
+        </w:rPr>
+        <w:t>project</w:t>
+      </w:r>
+      <w:proofErr w:type="gramEnd"/>
     </w:p>
     <w:p>
       <w:pPr>
@@ -3636,7 +4185,7 @@
           <w:lang w:val="en-US"/>
         </w:rPr>
       </w:pPr>
-      <w:bookmarkStart w:id="6" w:name="_Toc128394551"/>
+      <w:bookmarkStart w:id="6" w:name="_Toc128475450"/>
       <w:r>
         <w:rPr>
           <w:lang w:val="en-US"/>
@@ -3803,7 +4352,21 @@
               <w:rPr>
                 <w:lang w:val="en-US"/>
               </w:rPr>
-              <w:t>As we aim to make the donation process as easy as possible, we always have to think of the donators</w:t>
+              <w:t xml:space="preserve">As we aim to make the donation process as easy as possible, we always </w:t>
+            </w:r>
+            <w:proofErr w:type="gramStart"/>
+            <w:r>
+              <w:rPr>
+                <w:lang w:val="en-US"/>
+              </w:rPr>
+              <w:t>have to</w:t>
+            </w:r>
+            <w:proofErr w:type="gramEnd"/>
+            <w:r>
+              <w:rPr>
+                <w:lang w:val="en-US"/>
+              </w:rPr>
+              <w:t xml:space="preserve"> think of the donators</w:t>
             </w:r>
             <w:r>
               <w:rPr>
@@ -4167,7 +4730,21 @@
               <w:rPr>
                 <w:lang w:val="en-US"/>
               </w:rPr>
-              <w:t xml:space="preserve">money transactions, the state has to </w:t>
+              <w:t xml:space="preserve">money transactions, the state </w:t>
+            </w:r>
+            <w:proofErr w:type="gramStart"/>
+            <w:r>
+              <w:rPr>
+                <w:lang w:val="en-US"/>
+              </w:rPr>
+              <w:t>has to</w:t>
+            </w:r>
+            <w:proofErr w:type="gramEnd"/>
+            <w:r>
+              <w:rPr>
+                <w:lang w:val="en-US"/>
+              </w:rPr>
+              <w:t xml:space="preserve"> </w:t>
             </w:r>
             <w:r>
               <w:rPr>
@@ -4244,7 +4821,21 @@
               <w:rPr>
                 <w:lang w:val="en-US"/>
               </w:rPr>
-              <w:t>As they are the ones who actually benefit from the gathering of money, we should keep them in mind.</w:t>
+              <w:t xml:space="preserve">As they are the ones who </w:t>
+            </w:r>
+            <w:proofErr w:type="gramStart"/>
+            <w:r>
+              <w:rPr>
+                <w:lang w:val="en-US"/>
+              </w:rPr>
+              <w:t>actually benefit</w:t>
+            </w:r>
+            <w:proofErr w:type="gramEnd"/>
+            <w:r>
+              <w:rPr>
+                <w:lang w:val="en-US"/>
+              </w:rPr>
+              <w:t xml:space="preserve"> from the gathering of money, we should keep them in mind.</w:t>
             </w:r>
           </w:p>
         </w:tc>
@@ -4279,7 +4870,7 @@
         </w:rPr>
       </w:pPr>
       <w:bookmarkStart w:id="7" w:name="_Toc126695037"/>
-      <w:bookmarkStart w:id="8" w:name="_Toc128394552"/>
+      <w:bookmarkStart w:id="8" w:name="_Toc128475451"/>
       <w:r>
         <w:rPr>
           <w:lang w:val="en-US"/>
@@ -5131,7 +5722,7 @@
         </w:rPr>
       </w:pPr>
       <w:bookmarkStart w:id="10" w:name="_Toc126695038"/>
-      <w:bookmarkStart w:id="11" w:name="_Toc128394553"/>
+      <w:bookmarkStart w:id="11" w:name="_Toc128475452"/>
       <w:r>
         <w:rPr>
           <w:lang w:val="en-US"/>
@@ -5908,7 +6499,7 @@
           <w:lang w:val="en-US"/>
         </w:rPr>
       </w:pPr>
-      <w:bookmarkStart w:id="13" w:name="_Toc128394554"/>
+      <w:bookmarkStart w:id="13" w:name="_Toc128475453"/>
       <w:r>
         <w:rPr>
           <w:lang w:val="en-US"/>
@@ -5935,7 +6526,21 @@
         <w:rPr>
           <w:lang w:val="en-US"/>
         </w:rPr>
-        <w:t>Before we could get to work, we had to do some planning. So we started off by taking another look at the presented project we had presented to us and the Requirements that our customer had defined:</w:t>
+        <w:t xml:space="preserve">Before we could get to work, we had to do some planning. </w:t>
+      </w:r>
+      <w:proofErr w:type="gramStart"/>
+      <w:r>
+        <w:rPr>
+          <w:lang w:val="en-US"/>
+        </w:rPr>
+        <w:t>So</w:t>
+      </w:r>
+      <w:proofErr w:type="gramEnd"/>
+      <w:r>
+        <w:rPr>
+          <w:lang w:val="en-US"/>
+        </w:rPr>
+        <w:t xml:space="preserve"> we started off by taking another look at the presented project we had presented to us and the Requirements that our customer had defined:</w:t>
       </w:r>
     </w:p>
     <w:p>
@@ -6017,47 +6622,167 @@
     </w:p>
     <w:p>
       <w:pPr>
-        <w:rPr>
-          <w:lang w:val="en-US"/>
-        </w:rPr>
-      </w:pPr>
-      <w:r>
-        <w:rPr>
-          <w:lang w:val="en-US"/>
-        </w:rPr>
-        <w:t xml:space="preserve">This helped us get a general idea, but wasn’t enough to fully understand what the final version would have to look like, so we continued our Research and </w:t>
-      </w:r>
-      <w:r>
-        <w:rPr>
-          <w:lang w:val="en-US"/>
-        </w:rPr>
-        <w:t>started Brainstorming once again. For this we used the previously designed Brainstorming board that all of the groups created before:</w:t>
-      </w:r>
-    </w:p>
-    <w:p>
-      <w:pPr>
-        <w:rPr>
-          <w:lang w:val="en-US"/>
-        </w:rPr>
-      </w:pPr>
-      <w:r>
-        <w:rPr>
-          <w:lang w:val="en-US"/>
-        </w:rPr>
-        <w:t>[Insert initial Brainstorming board]</w:t>
-      </w:r>
-    </w:p>
-    <w:p>
-      <w:pPr>
-        <w:rPr>
-          <w:lang w:val="en-US"/>
-        </w:rPr>
-      </w:pPr>
-      <w:r>
-        <w:rPr>
-          <w:lang w:val="en-US"/>
-        </w:rPr>
-        <w:t>Now that we had a bunch of input combined with the original ideas from our Customer, we started working on our understanding of the application and how it should work. In doing so we made a board ourselves, gathering our Ideas that we thought would be necessary in defining a united understanding of the product we were about to develop.</w:t>
+        <w:spacing w:line="259" w:lineRule="auto"/>
+        <w:rPr>
+          <w:lang w:val="en-US"/>
+        </w:rPr>
+      </w:pPr>
+      <w:r>
+        <w:rPr>
+          <w:lang w:val="en-US"/>
+        </w:rPr>
+        <w:br w:type="page"/>
+      </w:r>
+    </w:p>
+    <w:p>
+      <w:pPr>
+        <w:rPr>
+          <w:lang w:val="en-US"/>
+        </w:rPr>
+      </w:pPr>
+      <w:r>
+        <w:rPr>
+          <w:lang w:val="en-US"/>
+        </w:rPr>
+        <w:lastRenderedPageBreak/>
+        <w:t xml:space="preserve">This helped us get a general </w:t>
+      </w:r>
+      <w:proofErr w:type="gramStart"/>
+      <w:r>
+        <w:rPr>
+          <w:lang w:val="en-US"/>
+        </w:rPr>
+        <w:t>idea, but</w:t>
+      </w:r>
+      <w:proofErr w:type="gramEnd"/>
+      <w:r>
+        <w:rPr>
+          <w:lang w:val="en-US"/>
+        </w:rPr>
+        <w:t xml:space="preserve"> wasn’t enough to fully understand what the final version would have to look like, so we continued our Research and </w:t>
+      </w:r>
+      <w:r>
+        <w:rPr>
+          <w:lang w:val="en-US"/>
+        </w:rPr>
+        <w:t xml:space="preserve">started Brainstorming once again. For this we used the previously designed Brainstorming board that </w:t>
+      </w:r>
+      <w:proofErr w:type="gramStart"/>
+      <w:r>
+        <w:rPr>
+          <w:lang w:val="en-US"/>
+        </w:rPr>
+        <w:t>all of</w:t>
+      </w:r>
+      <w:proofErr w:type="gramEnd"/>
+      <w:r>
+        <w:rPr>
+          <w:lang w:val="en-US"/>
+        </w:rPr>
+        <w:t xml:space="preserve"> the groups created before:</w:t>
+      </w:r>
+    </w:p>
+    <w:p>
+      <w:pPr>
+        <w:rPr>
+          <w:lang w:val="en-US"/>
+        </w:rPr>
+      </w:pPr>
+      <w:r>
+        <w:rPr>
+          <w:lang w:val="en-US"/>
+        </w:rPr>
+        <w:drawing>
+          <wp:inline distT="0" distB="0" distL="0" distR="0" wp14:anchorId="643375A1" wp14:editId="6C80D7D1">
+            <wp:extent cx="5760720" cy="7123430"/>
+            <wp:effectExtent l="0" t="0" r="0" b="1270"/>
+            <wp:docPr id="30" name="Grafik 30"/>
+            <wp:cNvGraphicFramePr>
+              <a:graphicFrameLocks xmlns:a="http://schemas.openxmlformats.org/drawingml/2006/main" noChangeAspect="1"/>
+            </wp:cNvGraphicFramePr>
+            <a:graphic xmlns:a="http://schemas.openxmlformats.org/drawingml/2006/main">
+              <a:graphicData uri="http://schemas.openxmlformats.org/drawingml/2006/picture">
+                <pic:pic xmlns:pic="http://schemas.openxmlformats.org/drawingml/2006/picture">
+                  <pic:nvPicPr>
+                    <pic:cNvPr id="1" name=""/>
+                    <pic:cNvPicPr/>
+                  </pic:nvPicPr>
+                  <pic:blipFill>
+                    <a:blip r:embed="rId14"/>
+                    <a:stretch>
+                      <a:fillRect/>
+                    </a:stretch>
+                  </pic:blipFill>
+                  <pic:spPr>
+                    <a:xfrm>
+                      <a:off x="0" y="0"/>
+                      <a:ext cx="5760720" cy="7123430"/>
+                    </a:xfrm>
+                    <a:prstGeom prst="rect">
+                      <a:avLst/>
+                    </a:prstGeom>
+                  </pic:spPr>
+                </pic:pic>
+              </a:graphicData>
+            </a:graphic>
+          </wp:inline>
+        </w:drawing>
+      </w:r>
+    </w:p>
+    <w:p>
+      <w:pPr>
+        <w:spacing w:line="259" w:lineRule="auto"/>
+        <w:rPr>
+          <w:lang w:val="en-US"/>
+        </w:rPr>
+      </w:pPr>
+      <w:r>
+        <w:rPr>
+          <w:lang w:val="en-US"/>
+        </w:rPr>
+        <w:br w:type="page"/>
+      </w:r>
+    </w:p>
+    <w:p>
+      <w:pPr>
+        <w:rPr>
+          <w:lang w:val="en-US"/>
+        </w:rPr>
+      </w:pPr>
+      <w:r>
+        <w:rPr>
+          <w:lang w:val="en-US"/>
+        </w:rPr>
+        <w:lastRenderedPageBreak/>
+        <w:t xml:space="preserve">Now that we had a bunch of input combined with the original ideas from our </w:t>
+      </w:r>
+      <w:proofErr w:type="gramStart"/>
+      <w:r>
+        <w:rPr>
+          <w:lang w:val="en-US"/>
+        </w:rPr>
+        <w:t>Customer</w:t>
+      </w:r>
+      <w:proofErr w:type="gramEnd"/>
+      <w:r>
+        <w:rPr>
+          <w:lang w:val="en-US"/>
+        </w:rPr>
+        <w:t xml:space="preserve">, we started working on our understanding of the application and how it should work. In doing so we made a board ourselves, gathering our </w:t>
+      </w:r>
+      <w:proofErr w:type="gramStart"/>
+      <w:r>
+        <w:rPr>
+          <w:lang w:val="en-US"/>
+        </w:rPr>
+        <w:t>Ideas</w:t>
+      </w:r>
+      <w:proofErr w:type="gramEnd"/>
+      <w:r>
+        <w:rPr>
+          <w:lang w:val="en-US"/>
+        </w:rPr>
+        <w:t xml:space="preserve"> that we thought would be necessary in defining a united understanding of the product we were about to develop.</w:t>
       </w:r>
     </w:p>
     <w:p>
@@ -6096,28 +6821,70 @@
         <w:rPr>
           <w:lang w:val="en-US"/>
         </w:rPr>
-        <w:t>In doing so, we realized quickly, that we would need a Database to store all of the Data (be it user-related or for the events itself).</w:t>
-      </w:r>
-      <w:r>
-        <w:rPr>
-          <w:lang w:val="en-US"/>
-        </w:rPr>
-        <w:t xml:space="preserve"> Luckily we had a bunch of dedicated Network-Security majors that volunteered to start the learning process regarding those Databases and decided on the Firebase.</w:t>
-      </w:r>
-    </w:p>
-    <w:p>
-      <w:pPr>
-        <w:rPr>
-          <w:lang w:val="en-US"/>
-        </w:rPr>
-      </w:pPr>
-      <w:r>
-        <w:rPr>
-          <w:lang w:val="en-US"/>
-        </w:rPr>
-        <w:t xml:space="preserve">We still wanted some sort of visualization. Afterall we were working with an Application, so Mockups would be helpful for all of us to best understand which Screens we would need and what each of the Screens would require. We turned to </w:t>
-      </w:r>
-      <w:hyperlink r:id="rId14" w:history="1">
+        <w:t xml:space="preserve">In doing so, we realized quickly, that we would need a Database to store </w:t>
+      </w:r>
+      <w:proofErr w:type="gramStart"/>
+      <w:r>
+        <w:rPr>
+          <w:lang w:val="en-US"/>
+        </w:rPr>
+        <w:t>all of</w:t>
+      </w:r>
+      <w:proofErr w:type="gramEnd"/>
+      <w:r>
+        <w:rPr>
+          <w:lang w:val="en-US"/>
+        </w:rPr>
+        <w:t xml:space="preserve"> the Data (be it user-related or for the events itself).</w:t>
+      </w:r>
+      <w:r>
+        <w:rPr>
+          <w:lang w:val="en-US"/>
+        </w:rPr>
+        <w:t xml:space="preserve"> </w:t>
+      </w:r>
+      <w:proofErr w:type="gramStart"/>
+      <w:r>
+        <w:rPr>
+          <w:lang w:val="en-US"/>
+        </w:rPr>
+        <w:t>Luckily</w:t>
+      </w:r>
+      <w:proofErr w:type="gramEnd"/>
+      <w:r>
+        <w:rPr>
+          <w:lang w:val="en-US"/>
+        </w:rPr>
+        <w:t xml:space="preserve"> we had a bunch of dedicated Network-Security majors that volunteered to start the learning process regarding those Databases and decided on the Firebase.</w:t>
+      </w:r>
+    </w:p>
+    <w:p>
+      <w:pPr>
+        <w:rPr>
+          <w:lang w:val="en-US"/>
+        </w:rPr>
+      </w:pPr>
+      <w:r>
+        <w:rPr>
+          <w:lang w:val="en-US"/>
+        </w:rPr>
+        <w:t xml:space="preserve">We still wanted some sort of visualization. Afterall we were working with an </w:t>
+      </w:r>
+      <w:proofErr w:type="gramStart"/>
+      <w:r>
+        <w:rPr>
+          <w:lang w:val="en-US"/>
+        </w:rPr>
+        <w:t>Application</w:t>
+      </w:r>
+      <w:proofErr w:type="gramEnd"/>
+      <w:r>
+        <w:rPr>
+          <w:lang w:val="en-US"/>
+        </w:rPr>
+        <w:t xml:space="preserve">, so Mockups would be helpful for all of us to best understand which Screens we would need and what each of the Screens would require. We turned to </w:t>
+      </w:r>
+      <w:hyperlink r:id="rId15" w:history="1">
         <w:r>
           <w:rPr>
             <w:rStyle w:val="Hyperlink"/>
@@ -6143,7 +6910,6 @@
         <w:rPr>
           <w:lang w:val="en-US"/>
         </w:rPr>
-        <w:lastRenderedPageBreak/>
         <w:t xml:space="preserve">But where does one start when it comes to thinking about an </w:t>
       </w:r>
       <w:r>
@@ -6171,20 +6937,48 @@
         <w:rPr>
           <w:lang w:val="en-US"/>
         </w:rPr>
-        <w:t xml:space="preserve"> defined previously. The focus of the application should be, that a guest could SCAN A QR-Code and donate to an Event (or Activity), without jumping through too many hoops. Considering that this was one of the core things our Customer wanted, we started off thinking about how that would look like and created an “Epic” just for that occasion. The customer would scan a QR-Code, open the App, donate to the cause, would then have an option to log in/ register, OR just continue as a guest, select a payment method, for legal reasons input the required data for a donation certificate, before finally being presented with the Notification of the successful donation done.</w:t>
-      </w:r>
-    </w:p>
-    <w:p>
-      <w:pPr>
-        <w:rPr>
-          <w:lang w:val="en-US"/>
-        </w:rPr>
-      </w:pPr>
-      <w:r>
-        <w:rPr>
-          <w:lang w:val="en-US"/>
-        </w:rPr>
-        <w:t xml:space="preserve">The created an happy path of that process in </w:t>
+        <w:t xml:space="preserve"> defined previously. The focus of the application should be, that a guest could SCAN A QR-Code and donate to an Event (or Activity), without jumping through too many hoops. Considering that this was one of the core things our </w:t>
+      </w:r>
+      <w:proofErr w:type="gramStart"/>
+      <w:r>
+        <w:rPr>
+          <w:lang w:val="en-US"/>
+        </w:rPr>
+        <w:t>Customer</w:t>
+      </w:r>
+      <w:proofErr w:type="gramEnd"/>
+      <w:r>
+        <w:rPr>
+          <w:lang w:val="en-US"/>
+        </w:rPr>
+        <w:t xml:space="preserve"> wanted, we started off thinking about how that would look like and created an “Epic” just for that occasion. The customer would scan a QR-Code, open the App, donate to the cause, would then have an option to log in/ register, OR just continue as a guest, select a payment method, for legal reasons input the required data for a donation certificate, before finally being presented with the Notification of the successful donation done.</w:t>
+      </w:r>
+    </w:p>
+    <w:p>
+      <w:pPr>
+        <w:rPr>
+          <w:lang w:val="en-US"/>
+        </w:rPr>
+      </w:pPr>
+      <w:r>
+        <w:rPr>
+          <w:lang w:val="en-US"/>
+        </w:rPr>
+        <w:t xml:space="preserve">The created </w:t>
+      </w:r>
+      <w:proofErr w:type="gramStart"/>
+      <w:r>
+        <w:rPr>
+          <w:lang w:val="en-US"/>
+        </w:rPr>
+        <w:t>an</w:t>
+      </w:r>
+      <w:proofErr w:type="gramEnd"/>
+      <w:r>
+        <w:rPr>
+          <w:lang w:val="en-US"/>
+        </w:rPr>
+        <w:t xml:space="preserve"> happy path of that process in </w:t>
       </w:r>
       <w:r>
         <w:rPr>
@@ -6226,7 +7020,7 @@
                     <pic:cNvPicPr/>
                   </pic:nvPicPr>
                   <pic:blipFill>
-                    <a:blip r:embed="rId15"/>
+                    <a:blip r:embed="rId16"/>
                     <a:stretch>
                       <a:fillRect/>
                     </a:stretch>
@@ -6266,7 +7060,7 @@
         </w:rPr>
         <w:t xml:space="preserve">is picture and the following wireframes are out of </w:t>
       </w:r>
-      <w:hyperlink r:id="rId16" w:history="1">
+      <w:hyperlink r:id="rId17" w:history="1">
         <w:r>
           <w:rPr>
             <w:rStyle w:val="Hyperlink"/>
@@ -6306,6 +7100,7 @@
           <w:noProof/>
           <w:lang w:val="en-US"/>
         </w:rPr>
+        <w:lastRenderedPageBreak/>
         <w:drawing>
           <wp:anchor distT="0" distB="0" distL="114300" distR="114300" simplePos="0" relativeHeight="251658240" behindDoc="0" locked="0" layoutInCell="1" allowOverlap="1" wp14:anchorId="2583DB83" wp14:editId="0FFA567C">
             <wp:simplePos x="0" y="0"/>
@@ -6319,147 +7114,6 @@
             <wp:effectExtent l="0" t="0" r="9525" b="9525"/>
             <wp:wrapSquare wrapText="bothSides"/>
             <wp:docPr id="6" name="Grafik 6"/>
-            <wp:cNvGraphicFramePr>
-              <a:graphicFrameLocks xmlns:a="http://schemas.openxmlformats.org/drawingml/2006/main" noChangeAspect="1"/>
-            </wp:cNvGraphicFramePr>
-            <a:graphic xmlns:a="http://schemas.openxmlformats.org/drawingml/2006/main">
-              <a:graphicData uri="http://schemas.openxmlformats.org/drawingml/2006/picture">
-                <pic:pic xmlns:pic="http://schemas.openxmlformats.org/drawingml/2006/picture">
-                  <pic:nvPicPr>
-                    <pic:cNvPr id="1" name=""/>
-                    <pic:cNvPicPr/>
-                  </pic:nvPicPr>
-                  <pic:blipFill>
-                    <a:blip r:embed="rId17">
-                      <a:extLst>
-                        <a:ext uri="{28A0092B-C50C-407E-A947-70E740481C1C}">
-                          <a14:useLocalDpi xmlns:a14="http://schemas.microsoft.com/office/drawing/2010/main" val="0"/>
-                        </a:ext>
-                      </a:extLst>
-                    </a:blip>
-                    <a:stretch>
-                      <a:fillRect/>
-                    </a:stretch>
-                  </pic:blipFill>
-                  <pic:spPr>
-                    <a:xfrm>
-                      <a:off x="0" y="0"/>
-                      <a:ext cx="1400370" cy="2638793"/>
-                    </a:xfrm>
-                    <a:prstGeom prst="rect">
-                      <a:avLst/>
-                    </a:prstGeom>
-                  </pic:spPr>
-                </pic:pic>
-              </a:graphicData>
-            </a:graphic>
-          </wp:anchor>
-        </w:drawing>
-      </w:r>
-      <w:r>
-        <w:rPr>
-          <w:lang w:val="en-US"/>
-        </w:rPr>
-        <w:t xml:space="preserve">Now that we had a general process portrayed, we started thinking about how each of those pages  would generally look like. In doing so, we created simple wireframes for each of the required Screens. </w:t>
-      </w:r>
-    </w:p>
-    <w:p>
-      <w:pPr>
-        <w:rPr>
-          <w:lang w:val="en-US"/>
-        </w:rPr>
-      </w:pPr>
-      <w:r>
-        <w:rPr>
-          <w:lang w:val="en-US"/>
-        </w:rPr>
-        <w:t xml:space="preserve"> In doing so, we quickly realized, that this would require a bunch of pages and therefore some sort of Navigation to make it useable. So we started working with an Burger menu. In addition of that we thought it to be a nice feature to add a Bottom Navigation Bar for the core Screens that you would want to access. By thinking about it in detail, we started realizing, that this wouldn’t apply to the </w:t>
-      </w:r>
-      <w:r>
-        <w:rPr>
-          <w:lang w:val="en-US"/>
-        </w:rPr>
-        <w:t xml:space="preserve">guest that would just want to donate without a lot of distractions. This started a discussion on which roles there actually are, so we agreed upon a guest, a member and some sort of admin initially. </w:t>
-      </w:r>
-    </w:p>
-    <w:p>
-      <w:pPr>
-        <w:rPr>
-          <w:lang w:val="en-US"/>
-        </w:rPr>
-      </w:pPr>
-    </w:p>
-    <w:p>
-      <w:pPr>
-        <w:rPr>
-          <w:lang w:val="en-US"/>
-        </w:rPr>
-      </w:pPr>
-    </w:p>
-    <w:p>
-      <w:pPr>
-        <w:rPr>
-          <w:lang w:val="en-US"/>
-        </w:rPr>
-      </w:pPr>
-    </w:p>
-    <w:p>
-      <w:pPr>
-        <w:rPr>
-          <w:lang w:val="en-US"/>
-        </w:rPr>
-      </w:pPr>
-    </w:p>
-    <w:p>
-      <w:pPr>
-        <w:rPr>
-          <w:lang w:val="en-US"/>
-        </w:rPr>
-      </w:pPr>
-      <w:r>
-        <w:rPr>
-          <w:lang w:val="en-US"/>
-        </w:rPr>
-        <w:t>We continued to create wireframes for each of the required Screens in the process, including Buttons, Textfields and first Icons that would require functions behind it in the respective screens lateron.</w:t>
-      </w:r>
-    </w:p>
-    <w:p>
-      <w:pPr>
-        <w:rPr>
-          <w:lang w:val="en-US"/>
-        </w:rPr>
-      </w:pPr>
-      <w:r>
-        <w:rPr>
-          <w:lang w:val="en-US"/>
-        </w:rPr>
-        <w:t xml:space="preserve">In defining and using our Burgermenu we required an united understanding of what the application would have as Screens. So, we started thinking about what we would want in that. </w:t>
-      </w:r>
-    </w:p>
-    <w:p>
-      <w:pPr>
-        <w:rPr>
-          <w:lang w:val="en-US"/>
-        </w:rPr>
-      </w:pPr>
-      <w:r>
-        <w:rPr>
-          <w:noProof/>
-          <w:lang w:val="en-US"/>
-        </w:rPr>
-        <w:drawing>
-          <wp:anchor distT="0" distB="0" distL="114300" distR="114300" simplePos="0" relativeHeight="251659264" behindDoc="0" locked="0" layoutInCell="1" allowOverlap="1" wp14:anchorId="741885EB" wp14:editId="2D802E7E">
-            <wp:simplePos x="0" y="0"/>
-            <wp:positionH relativeFrom="column">
-              <wp:posOffset>957</wp:posOffset>
-            </wp:positionH>
-            <wp:positionV relativeFrom="paragraph">
-              <wp:posOffset>-5412</wp:posOffset>
-            </wp:positionV>
-            <wp:extent cx="1724266" cy="3448531"/>
-            <wp:effectExtent l="0" t="0" r="9525" b="0"/>
-            <wp:wrapSquare wrapText="bothSides"/>
-            <wp:docPr id="8" name="Grafik 8"/>
             <wp:cNvGraphicFramePr>
               <a:graphicFrameLocks xmlns:a="http://schemas.openxmlformats.org/drawingml/2006/main" noChangeAspect="1"/>
             </wp:cNvGraphicFramePr>
@@ -6485,6 +7139,245 @@
                   <pic:spPr>
                     <a:xfrm>
                       <a:off x="0" y="0"/>
+                      <a:ext cx="1400370" cy="2638793"/>
+                    </a:xfrm>
+                    <a:prstGeom prst="rect">
+                      <a:avLst/>
+                    </a:prstGeom>
+                  </pic:spPr>
+                </pic:pic>
+              </a:graphicData>
+            </a:graphic>
+          </wp:anchor>
+        </w:drawing>
+      </w:r>
+      <w:r>
+        <w:rPr>
+          <w:lang w:val="en-US"/>
+        </w:rPr>
+        <w:t xml:space="preserve">Now that we had a general process portrayed, we started thinking about how each of those </w:t>
+      </w:r>
+      <w:proofErr w:type="gramStart"/>
+      <w:r>
+        <w:rPr>
+          <w:lang w:val="en-US"/>
+        </w:rPr>
+        <w:t>pages  would</w:t>
+      </w:r>
+      <w:proofErr w:type="gramEnd"/>
+      <w:r>
+        <w:rPr>
+          <w:lang w:val="en-US"/>
+        </w:rPr>
+        <w:t xml:space="preserve"> generally look like. In doing so, we created simple wireframes for each of the required Screens. </w:t>
+      </w:r>
+    </w:p>
+    <w:p>
+      <w:pPr>
+        <w:rPr>
+          <w:lang w:val="en-US"/>
+        </w:rPr>
+      </w:pPr>
+      <w:r>
+        <w:rPr>
+          <w:lang w:val="en-US"/>
+        </w:rPr>
+        <w:t xml:space="preserve"> In doing so, we quickly realized, that this would require a bunch of pages and therefore some sort of Navigation to make it useable. </w:t>
+      </w:r>
+      <w:proofErr w:type="gramStart"/>
+      <w:r>
+        <w:rPr>
+          <w:lang w:val="en-US"/>
+        </w:rPr>
+        <w:t>So</w:t>
+      </w:r>
+      <w:proofErr w:type="gramEnd"/>
+      <w:r>
+        <w:rPr>
+          <w:lang w:val="en-US"/>
+        </w:rPr>
+        <w:t xml:space="preserve"> we started working with an Burger menu. In addition of that we thought it to be a nice feature to add a Bottom Navigation Bar for the core Screens that you would want to access. By thinking about it in detail, we started realizing, that this wouldn’t apply to the </w:t>
+      </w:r>
+      <w:r>
+        <w:rPr>
+          <w:lang w:val="en-US"/>
+        </w:rPr>
+        <w:t xml:space="preserve">guest that would just want to donate without a lot of distractions. This started a discussion on which roles there </w:t>
+      </w:r>
+      <w:proofErr w:type="gramStart"/>
+      <w:r>
+        <w:rPr>
+          <w:lang w:val="en-US"/>
+        </w:rPr>
+        <w:t>actually are</w:t>
+      </w:r>
+      <w:proofErr w:type="gramEnd"/>
+      <w:r>
+        <w:rPr>
+          <w:lang w:val="en-US"/>
+        </w:rPr>
+        <w:t xml:space="preserve">, so we agreed upon a guest, a member and some sort of admin initially. </w:t>
+      </w:r>
+    </w:p>
+    <w:p>
+      <w:pPr>
+        <w:rPr>
+          <w:lang w:val="en-US"/>
+        </w:rPr>
+      </w:pPr>
+    </w:p>
+    <w:p>
+      <w:pPr>
+        <w:rPr>
+          <w:lang w:val="en-US"/>
+        </w:rPr>
+      </w:pPr>
+    </w:p>
+    <w:p>
+      <w:pPr>
+        <w:rPr>
+          <w:lang w:val="en-US"/>
+        </w:rPr>
+      </w:pPr>
+    </w:p>
+    <w:p>
+      <w:pPr>
+        <w:rPr>
+          <w:lang w:val="en-US"/>
+        </w:rPr>
+      </w:pPr>
+    </w:p>
+    <w:p>
+      <w:pPr>
+        <w:rPr>
+          <w:lang w:val="en-US"/>
+        </w:rPr>
+      </w:pPr>
+      <w:r>
+        <w:rPr>
+          <w:lang w:val="en-US"/>
+        </w:rPr>
+        <w:t xml:space="preserve">We continued to create wireframes for each of the required Screens in the process, including Buttons, </w:t>
+      </w:r>
+      <w:proofErr w:type="spellStart"/>
+      <w:r>
+        <w:rPr>
+          <w:lang w:val="en-US"/>
+        </w:rPr>
+        <w:t>Textfields</w:t>
+      </w:r>
+      <w:proofErr w:type="spellEnd"/>
+      <w:r>
+        <w:rPr>
+          <w:lang w:val="en-US"/>
+        </w:rPr>
+        <w:t xml:space="preserve"> and first Icons that would require functions behind it in the respective screens </w:t>
+      </w:r>
+      <w:proofErr w:type="spellStart"/>
+      <w:r>
+        <w:rPr>
+          <w:lang w:val="en-US"/>
+        </w:rPr>
+        <w:t>lateron</w:t>
+      </w:r>
+      <w:proofErr w:type="spellEnd"/>
+      <w:r>
+        <w:rPr>
+          <w:lang w:val="en-US"/>
+        </w:rPr>
+        <w:t>.</w:t>
+      </w:r>
+    </w:p>
+    <w:p>
+      <w:pPr>
+        <w:rPr>
+          <w:lang w:val="en-US"/>
+        </w:rPr>
+      </w:pPr>
+      <w:r>
+        <w:rPr>
+          <w:lang w:val="en-US"/>
+        </w:rPr>
+        <w:t xml:space="preserve">In defining and using our </w:t>
+      </w:r>
+      <w:proofErr w:type="spellStart"/>
+      <w:r>
+        <w:rPr>
+          <w:lang w:val="en-US"/>
+        </w:rPr>
+        <w:t>Burgermenu</w:t>
+      </w:r>
+      <w:proofErr w:type="spellEnd"/>
+      <w:r>
+        <w:rPr>
+          <w:lang w:val="en-US"/>
+        </w:rPr>
+        <w:t xml:space="preserve"> we required </w:t>
+      </w:r>
+      <w:proofErr w:type="gramStart"/>
+      <w:r>
+        <w:rPr>
+          <w:lang w:val="en-US"/>
+        </w:rPr>
+        <w:t>an</w:t>
+      </w:r>
+      <w:proofErr w:type="gramEnd"/>
+      <w:r>
+        <w:rPr>
+          <w:lang w:val="en-US"/>
+        </w:rPr>
+        <w:t xml:space="preserve"> united understanding of what the application would have as Screens. So, we started thinking about what we would want in that. </w:t>
+      </w:r>
+    </w:p>
+    <w:p>
+      <w:pPr>
+        <w:rPr>
+          <w:lang w:val="en-US"/>
+        </w:rPr>
+      </w:pPr>
+      <w:r>
+        <w:rPr>
+          <w:noProof/>
+          <w:lang w:val="en-US"/>
+        </w:rPr>
+        <w:drawing>
+          <wp:anchor distT="0" distB="0" distL="114300" distR="114300" simplePos="0" relativeHeight="251659264" behindDoc="0" locked="0" layoutInCell="1" allowOverlap="1" wp14:anchorId="741885EB" wp14:editId="2D802E7E">
+            <wp:simplePos x="0" y="0"/>
+            <wp:positionH relativeFrom="column">
+              <wp:posOffset>957</wp:posOffset>
+            </wp:positionH>
+            <wp:positionV relativeFrom="paragraph">
+              <wp:posOffset>-5412</wp:posOffset>
+            </wp:positionV>
+            <wp:extent cx="1724266" cy="3448531"/>
+            <wp:effectExtent l="0" t="0" r="9525" b="0"/>
+            <wp:wrapSquare wrapText="bothSides"/>
+            <wp:docPr id="8" name="Grafik 8"/>
+            <wp:cNvGraphicFramePr>
+              <a:graphicFrameLocks xmlns:a="http://schemas.openxmlformats.org/drawingml/2006/main" noChangeAspect="1"/>
+            </wp:cNvGraphicFramePr>
+            <a:graphic xmlns:a="http://schemas.openxmlformats.org/drawingml/2006/main">
+              <a:graphicData uri="http://schemas.openxmlformats.org/drawingml/2006/picture">
+                <pic:pic xmlns:pic="http://schemas.openxmlformats.org/drawingml/2006/picture">
+                  <pic:nvPicPr>
+                    <pic:cNvPr id="1" name=""/>
+                    <pic:cNvPicPr/>
+                  </pic:nvPicPr>
+                  <pic:blipFill>
+                    <a:blip r:embed="rId19">
+                      <a:extLst>
+                        <a:ext uri="{28A0092B-C50C-407E-A947-70E740481C1C}">
+                          <a14:useLocalDpi xmlns:a14="http://schemas.microsoft.com/office/drawing/2010/main" val="0"/>
+                        </a:ext>
+                      </a:extLst>
+                    </a:blip>
+                    <a:stretch>
+                      <a:fillRect/>
+                    </a:stretch>
+                  </pic:blipFill>
+                  <pic:spPr>
+                    <a:xfrm>
+                      <a:off x="0" y="0"/>
                       <a:ext cx="1724266" cy="3448531"/>
                     </a:xfrm>
                     <a:prstGeom prst="rect">
@@ -6501,7 +7394,49 @@
         <w:rPr>
           <w:lang w:val="en-US"/>
         </w:rPr>
-        <w:t xml:space="preserve">After some discussing, we ended up on the 6 most important Screens, or rather Categories at this point , as each of these screens would have a bunch of screens following in the process. Those screens are the User tab, to customize data, change settings and administrate subscriptions etc, the calendar to portray events, the Catalogue to show the projects that the Lions Club does their events (activities) for, the donation tab, which would be our starting page, and the impressum </w:t>
+        <w:t xml:space="preserve">After some discussing, we ended up on the 6 most important Screens, or rather Categories at this </w:t>
+      </w:r>
+      <w:proofErr w:type="gramStart"/>
+      <w:r>
+        <w:rPr>
+          <w:lang w:val="en-US"/>
+        </w:rPr>
+        <w:t>point ,</w:t>
+      </w:r>
+      <w:proofErr w:type="gramEnd"/>
+      <w:r>
+        <w:rPr>
+          <w:lang w:val="en-US"/>
+        </w:rPr>
+        <w:t xml:space="preserve"> as each of these screens would have a bunch of screens following in the process. Those screens are the User tab, to customize data, change settings and administrate subscriptions </w:t>
+      </w:r>
+      <w:proofErr w:type="spellStart"/>
+      <w:r>
+        <w:rPr>
+          <w:lang w:val="en-US"/>
+        </w:rPr>
+        <w:t>etc</w:t>
+      </w:r>
+      <w:proofErr w:type="spellEnd"/>
+      <w:r>
+        <w:rPr>
+          <w:lang w:val="en-US"/>
+        </w:rPr>
+        <w:t xml:space="preserve">, the calendar to portray events, the Catalogue to show the projects that the Lions Club does their events (activities) for, the donation tab, which would be our starting page, and the </w:t>
+      </w:r>
+      <w:proofErr w:type="spellStart"/>
+      <w:r>
+        <w:rPr>
+          <w:lang w:val="en-US"/>
+        </w:rPr>
+        <w:t>impressum</w:t>
+      </w:r>
+      <w:proofErr w:type="spellEnd"/>
+      <w:r>
+        <w:rPr>
+          <w:lang w:val="en-US"/>
+        </w:rPr>
+        <w:t xml:space="preserve"> </w:t>
       </w:r>
       <w:r>
         <w:rPr>
@@ -6525,7 +7460,21 @@
         <w:rPr>
           <w:lang w:val="en-US"/>
         </w:rPr>
-        <w:t xml:space="preserve">. We also noted that there would be some sort of an chat, even though we weren’t quite clear on how that would look in realization.  </w:t>
+        <w:t xml:space="preserve">. We also noted that there would be some sort of </w:t>
+      </w:r>
+      <w:proofErr w:type="gramStart"/>
+      <w:r>
+        <w:rPr>
+          <w:lang w:val="en-US"/>
+        </w:rPr>
+        <w:t>an</w:t>
+      </w:r>
+      <w:proofErr w:type="gramEnd"/>
+      <w:r>
+        <w:rPr>
+          <w:lang w:val="en-US"/>
+        </w:rPr>
+        <w:t xml:space="preserve"> chat, even though we weren’t quite clear on how that would look in realization.  </w:t>
       </w:r>
     </w:p>
     <w:p>
@@ -6539,7 +7488,49 @@
         <w:rPr>
           <w:lang w:val="en-US"/>
         </w:rPr>
-        <w:t xml:space="preserve">We created Wireframes for all of the screens we thought necessary in those categories aswell as further categories (such as the events, the contact form, the login page etc) and created the flutter repository. </w:t>
+        <w:t xml:space="preserve">We created Wireframes for </w:t>
+      </w:r>
+      <w:proofErr w:type="gramStart"/>
+      <w:r>
+        <w:rPr>
+          <w:lang w:val="en-US"/>
+        </w:rPr>
+        <w:t>all of</w:t>
+      </w:r>
+      <w:proofErr w:type="gramEnd"/>
+      <w:r>
+        <w:rPr>
+          <w:lang w:val="en-US"/>
+        </w:rPr>
+        <w:t xml:space="preserve"> the screens we thought necessary in those categories </w:t>
+      </w:r>
+      <w:proofErr w:type="spellStart"/>
+      <w:r>
+        <w:rPr>
+          <w:lang w:val="en-US"/>
+        </w:rPr>
+        <w:t>aswell</w:t>
+      </w:r>
+      <w:proofErr w:type="spellEnd"/>
+      <w:r>
+        <w:rPr>
+          <w:lang w:val="en-US"/>
+        </w:rPr>
+        <w:t xml:space="preserve"> as further categories (such as the events, the contact form, the login page </w:t>
+      </w:r>
+      <w:proofErr w:type="spellStart"/>
+      <w:r>
+        <w:rPr>
+          <w:lang w:val="en-US"/>
+        </w:rPr>
+        <w:t>etc</w:t>
+      </w:r>
+      <w:proofErr w:type="spellEnd"/>
+      <w:r>
+        <w:rPr>
+          <w:lang w:val="en-US"/>
+        </w:rPr>
+        <w:t xml:space="preserve">) and created the flutter repository. </w:t>
       </w:r>
     </w:p>
     <w:p>
@@ -6624,7 +7615,7 @@
                     <pic:cNvPicPr/>
                   </pic:nvPicPr>
                   <pic:blipFill>
-                    <a:blip r:embed="rId19"/>
+                    <a:blip r:embed="rId20"/>
                     <a:stretch>
                       <a:fillRect/>
                     </a:stretch>
@@ -6713,7 +7704,21 @@
           <w:lang w:val="en-US"/>
         </w:rPr>
         <w:lastRenderedPageBreak/>
-        <w:t>Since there is a lot of changes in understanding while working on an application, we realized that it would help realizing how the projects worked with the events regarding the databases, so we started to visualize it for us aswell:</w:t>
+        <w:t xml:space="preserve">Since there is a lot of changes in understanding while working on an application, we realized that it would help realizing how the projects worked with the events regarding the databases, so we started to visualize it for us </w:t>
+      </w:r>
+      <w:proofErr w:type="spellStart"/>
+      <w:r>
+        <w:rPr>
+          <w:lang w:val="en-US"/>
+        </w:rPr>
+        <w:t>aswell</w:t>
+      </w:r>
+      <w:proofErr w:type="spellEnd"/>
+      <w:r>
+        <w:rPr>
+          <w:lang w:val="en-US"/>
+        </w:rPr>
+        <w:t>:</w:t>
       </w:r>
       <w:r>
         <w:rPr>
@@ -6751,7 +7756,7 @@
                     <pic:cNvPicPr/>
                   </pic:nvPicPr>
                   <pic:blipFill>
-                    <a:blip r:embed="rId20"/>
+                    <a:blip r:embed="rId21"/>
                     <a:stretch>
                       <a:fillRect/>
                     </a:stretch>
@@ -6783,7 +7788,35 @@
         <w:rPr>
           <w:lang w:val="en-US"/>
         </w:rPr>
-        <w:t>We’d have an Admin create a project with certain attributes (projectname, description, further details, aswell as a unique identifier). This project would then be stored in the Firebase storage.</w:t>
+        <w:t>We’d have an Admin create a project with certain attributes (</w:t>
+      </w:r>
+      <w:proofErr w:type="spellStart"/>
+      <w:r>
+        <w:rPr>
+          <w:lang w:val="en-US"/>
+        </w:rPr>
+        <w:t>projectname</w:t>
+      </w:r>
+      <w:proofErr w:type="spellEnd"/>
+      <w:r>
+        <w:rPr>
+          <w:lang w:val="en-US"/>
+        </w:rPr>
+        <w:t xml:space="preserve">, description, further details, </w:t>
+      </w:r>
+      <w:proofErr w:type="spellStart"/>
+      <w:r>
+        <w:rPr>
+          <w:lang w:val="en-US"/>
+        </w:rPr>
+        <w:t>aswell</w:t>
+      </w:r>
+      <w:proofErr w:type="spellEnd"/>
+      <w:r>
+        <w:rPr>
+          <w:lang w:val="en-US"/>
+        </w:rPr>
+        <w:t xml:space="preserve"> as a unique identifier). This project would then be stored in the Firebase storage.</w:t>
       </w:r>
     </w:p>
     <w:p>
@@ -6797,7 +7830,63 @@
         <w:rPr>
           <w:lang w:val="en-US"/>
         </w:rPr>
-        <w:t xml:space="preserve">Members can create an Event customizing the date of the event (startingdate aswell as ending date), define an description, select a purpose ( linked to the created projects) and an optional goal of the donation, aswell as sponsors, a counter and an unique identifier. </w:t>
+        <w:t>Members can create an Event customizing the date of the event (</w:t>
+      </w:r>
+      <w:proofErr w:type="spellStart"/>
+      <w:r>
+        <w:rPr>
+          <w:lang w:val="en-US"/>
+        </w:rPr>
+        <w:t>startingdate</w:t>
+      </w:r>
+      <w:proofErr w:type="spellEnd"/>
+      <w:r>
+        <w:rPr>
+          <w:lang w:val="en-US"/>
+        </w:rPr>
+        <w:t xml:space="preserve"> </w:t>
+      </w:r>
+      <w:proofErr w:type="spellStart"/>
+      <w:r>
+        <w:rPr>
+          <w:lang w:val="en-US"/>
+        </w:rPr>
+        <w:t>aswell</w:t>
+      </w:r>
+      <w:proofErr w:type="spellEnd"/>
+      <w:r>
+        <w:rPr>
+          <w:lang w:val="en-US"/>
+        </w:rPr>
+        <w:t xml:space="preserve"> as ending date), define an description, select a purpose </w:t>
+      </w:r>
+      <w:proofErr w:type="gramStart"/>
+      <w:r>
+        <w:rPr>
+          <w:lang w:val="en-US"/>
+        </w:rPr>
+        <w:t>( linked</w:t>
+      </w:r>
+      <w:proofErr w:type="gramEnd"/>
+      <w:r>
+        <w:rPr>
+          <w:lang w:val="en-US"/>
+        </w:rPr>
+        <w:t xml:space="preserve"> to the created projects) and an optional goal of the donation, </w:t>
+      </w:r>
+      <w:proofErr w:type="spellStart"/>
+      <w:r>
+        <w:rPr>
+          <w:lang w:val="en-US"/>
+        </w:rPr>
+        <w:t>aswell</w:t>
+      </w:r>
+      <w:proofErr w:type="spellEnd"/>
+      <w:r>
+        <w:rPr>
+          <w:lang w:val="en-US"/>
+        </w:rPr>
+        <w:t xml:space="preserve"> as sponsors, a counter and an unique identifier. </w:t>
       </w:r>
     </w:p>
     <w:p>
@@ -6872,6 +7961,7 @@
       </w:pPr>
       <w:r>
         <w:rPr>
+          <w:noProof/>
           <w:lang w:val="en-US"/>
         </w:rPr>
         <w:drawing>
@@ -6890,7 +7980,7 @@
                     <pic:cNvPicPr/>
                   </pic:nvPicPr>
                   <pic:blipFill>
-                    <a:blip r:embed="rId21"/>
+                    <a:blip r:embed="rId22"/>
                     <a:stretch>
                       <a:fillRect/>
                     </a:stretch>
@@ -6942,7 +8032,21 @@
         <w:rPr>
           <w:lang w:val="en-US"/>
         </w:rPr>
-        <w:t>. It also encouraged the thinking process of where the navigation could take us. We started with core Navigation processes. Those being the Chat, the donation page, the calendar, the catalogue aswell as the user page and the login / register. We mapped where each of those processes would take us and in doing so got an even better understanding of how the app we tried to implement would work out in the end.</w:t>
+        <w:t xml:space="preserve">. It also encouraged the thinking process of where the navigation could take us. We started with core Navigation processes. Those being the Chat, the donation page, the calendar, the catalogue </w:t>
+      </w:r>
+      <w:proofErr w:type="spellStart"/>
+      <w:r>
+        <w:rPr>
+          <w:lang w:val="en-US"/>
+        </w:rPr>
+        <w:t>aswell</w:t>
+      </w:r>
+      <w:proofErr w:type="spellEnd"/>
+      <w:r>
+        <w:rPr>
+          <w:lang w:val="en-US"/>
+        </w:rPr>
+        <w:t xml:space="preserve"> as the user page and the login / register. We mapped where each of those processes would take us and in doing so got an even better understanding of how the app we tried to implement would work out in the end.</w:t>
       </w:r>
       <w:r>
         <w:rPr>
@@ -6964,7 +8068,7 @@
           <w:lang w:val="en-US"/>
         </w:rPr>
       </w:pPr>
-      <w:bookmarkStart w:id="14" w:name="_Toc128394555"/>
+      <w:bookmarkStart w:id="14" w:name="_Toc128475454"/>
       <w:r>
         <w:rPr>
           <w:lang w:val="en-US"/>
@@ -7009,7 +8113,57 @@
         <w:rPr>
           <w:lang w:val="en-US"/>
         </w:rPr>
-        <w:t xml:space="preserve"> (e.g. UserManagement) and defined a State for these classes. The general structure of flutter uses a build widget that returns a Scaffold. As one can already see, we customized a drawer with a class called BurgerMenu().</w:t>
+        <w:t xml:space="preserve"> (</w:t>
+      </w:r>
+      <w:proofErr w:type="gramStart"/>
+      <w:r>
+        <w:rPr>
+          <w:lang w:val="en-US"/>
+        </w:rPr>
+        <w:t>e.g.</w:t>
+      </w:r>
+      <w:proofErr w:type="gramEnd"/>
+      <w:r>
+        <w:rPr>
+          <w:lang w:val="en-US"/>
+        </w:rPr>
+        <w:t xml:space="preserve"> </w:t>
+      </w:r>
+      <w:proofErr w:type="spellStart"/>
+      <w:r>
+        <w:rPr>
+          <w:lang w:val="en-US"/>
+        </w:rPr>
+        <w:t>UserManagement</w:t>
+      </w:r>
+      <w:proofErr w:type="spellEnd"/>
+      <w:r>
+        <w:rPr>
+          <w:lang w:val="en-US"/>
+        </w:rPr>
+        <w:t xml:space="preserve">) and defined a State for these classes. The general structure of flutter uses a build widget that returns a Scaffold. As one can already see, we customized a drawer with a class called </w:t>
+      </w:r>
+      <w:proofErr w:type="spellStart"/>
+      <w:proofErr w:type="gramStart"/>
+      <w:r>
+        <w:rPr>
+          <w:lang w:val="en-US"/>
+        </w:rPr>
+        <w:t>BurgerMenu</w:t>
+      </w:r>
+      <w:proofErr w:type="spellEnd"/>
+      <w:r>
+        <w:rPr>
+          <w:lang w:val="en-US"/>
+        </w:rPr>
+        <w:t>(</w:t>
+      </w:r>
+      <w:proofErr w:type="gramEnd"/>
+      <w:r>
+        <w:rPr>
+          <w:lang w:val="en-US"/>
+        </w:rPr>
+        <w:t>).</w:t>
       </w:r>
     </w:p>
     <w:p>
@@ -7039,7 +8193,7 @@
                     <pic:cNvPicPr/>
                   </pic:nvPicPr>
                   <pic:blipFill>
-                    <a:blip r:embed="rId22"/>
+                    <a:blip r:embed="rId23"/>
                     <a:stretch>
                       <a:fillRect/>
                     </a:stretch>
@@ -7071,7 +8225,21 @@
         <w:rPr>
           <w:lang w:val="en-US"/>
         </w:rPr>
-        <w:t>Now let’s look at the Burgermenu, as it is included in most of our screens.</w:t>
+        <w:t xml:space="preserve">Now let’s look at the </w:t>
+      </w:r>
+      <w:proofErr w:type="spellStart"/>
+      <w:r>
+        <w:rPr>
+          <w:lang w:val="en-US"/>
+        </w:rPr>
+        <w:t>Burgermenu</w:t>
+      </w:r>
+      <w:proofErr w:type="spellEnd"/>
+      <w:r>
+        <w:rPr>
+          <w:lang w:val="en-US"/>
+        </w:rPr>
+        <w:t>, as it is included in most of our screens.</w:t>
       </w:r>
     </w:p>
     <w:p>
@@ -7111,7 +8279,7 @@
                     <pic:cNvPicPr/>
                   </pic:nvPicPr>
                   <pic:blipFill>
-                    <a:blip r:embed="rId23">
+                    <a:blip r:embed="rId24">
                       <a:extLst>
                         <a:ext uri="{28A0092B-C50C-407E-A947-70E740481C1C}">
                           <a14:useLocalDpi xmlns:a14="http://schemas.microsoft.com/office/drawing/2010/main" val="0"/>
@@ -7141,7 +8309,175 @@
         <w:rPr>
           <w:lang w:val="en-US"/>
         </w:rPr>
-        <w:t>The Burgermenu is a StatefulWidget. It is scrollable and uses a scrollcontroller. In its core it is a Drawer, which is why it was defined as Drawer in the UserManagement-class earlier. The entire BurgerMenu functions as a ListView. All of the objects included are defined as children of that ListView. As the general implementation of its elements is similar, let’s take a look at some exemplary ListItems: First of all, there is the DrawerHeader. As one might assume, it it the Caption of the List.</w:t>
+        <w:t xml:space="preserve">The </w:t>
+      </w:r>
+      <w:proofErr w:type="spellStart"/>
+      <w:r>
+        <w:rPr>
+          <w:lang w:val="en-US"/>
+        </w:rPr>
+        <w:t>Burgermenu</w:t>
+      </w:r>
+      <w:proofErr w:type="spellEnd"/>
+      <w:r>
+        <w:rPr>
+          <w:lang w:val="en-US"/>
+        </w:rPr>
+        <w:t xml:space="preserve"> is a </w:t>
+      </w:r>
+      <w:proofErr w:type="spellStart"/>
+      <w:r>
+        <w:rPr>
+          <w:lang w:val="en-US"/>
+        </w:rPr>
+        <w:t>StatefulWidget</w:t>
+      </w:r>
+      <w:proofErr w:type="spellEnd"/>
+      <w:r>
+        <w:rPr>
+          <w:lang w:val="en-US"/>
+        </w:rPr>
+        <w:t xml:space="preserve">. It is scrollable and uses a </w:t>
+      </w:r>
+      <w:proofErr w:type="spellStart"/>
+      <w:r>
+        <w:rPr>
+          <w:lang w:val="en-US"/>
+        </w:rPr>
+        <w:t>scrollcontroller</w:t>
+      </w:r>
+      <w:proofErr w:type="spellEnd"/>
+      <w:r>
+        <w:rPr>
+          <w:lang w:val="en-US"/>
+        </w:rPr>
+        <w:t xml:space="preserve">. In its core it is a Drawer, which is why it was defined as Drawer in the </w:t>
+      </w:r>
+      <w:proofErr w:type="spellStart"/>
+      <w:r>
+        <w:rPr>
+          <w:lang w:val="en-US"/>
+        </w:rPr>
+        <w:t>UserManagement</w:t>
+      </w:r>
+      <w:proofErr w:type="spellEnd"/>
+      <w:r>
+        <w:rPr>
+          <w:lang w:val="en-US"/>
+        </w:rPr>
+        <w:t xml:space="preserve">-class earlier. The entire </w:t>
+      </w:r>
+      <w:proofErr w:type="spellStart"/>
+      <w:r>
+        <w:rPr>
+          <w:lang w:val="en-US"/>
+        </w:rPr>
+        <w:t>BurgerMenu</w:t>
+      </w:r>
+      <w:proofErr w:type="spellEnd"/>
+      <w:r>
+        <w:rPr>
+          <w:lang w:val="en-US"/>
+        </w:rPr>
+        <w:t xml:space="preserve"> functions as a </w:t>
+      </w:r>
+      <w:proofErr w:type="spellStart"/>
+      <w:r>
+        <w:rPr>
+          <w:lang w:val="en-US"/>
+        </w:rPr>
+        <w:t>ListView</w:t>
+      </w:r>
+      <w:proofErr w:type="spellEnd"/>
+      <w:r>
+        <w:rPr>
+          <w:lang w:val="en-US"/>
+        </w:rPr>
+        <w:t xml:space="preserve">. </w:t>
+      </w:r>
+      <w:proofErr w:type="gramStart"/>
+      <w:r>
+        <w:rPr>
+          <w:lang w:val="en-US"/>
+        </w:rPr>
+        <w:t>All of</w:t>
+      </w:r>
+      <w:proofErr w:type="gramEnd"/>
+      <w:r>
+        <w:rPr>
+          <w:lang w:val="en-US"/>
+        </w:rPr>
+        <w:t xml:space="preserve"> the objects included are defined as children of that </w:t>
+      </w:r>
+      <w:proofErr w:type="spellStart"/>
+      <w:r>
+        <w:rPr>
+          <w:lang w:val="en-US"/>
+        </w:rPr>
+        <w:t>ListView</w:t>
+      </w:r>
+      <w:proofErr w:type="spellEnd"/>
+      <w:r>
+        <w:rPr>
+          <w:lang w:val="en-US"/>
+        </w:rPr>
+        <w:t xml:space="preserve">. As the general implementation of its elements is similar, let’s </w:t>
+      </w:r>
+      <w:proofErr w:type="gramStart"/>
+      <w:r>
+        <w:rPr>
+          <w:lang w:val="en-US"/>
+        </w:rPr>
+        <w:t>take a look</w:t>
+      </w:r>
+      <w:proofErr w:type="gramEnd"/>
+      <w:r>
+        <w:rPr>
+          <w:lang w:val="en-US"/>
+        </w:rPr>
+        <w:t xml:space="preserve"> at some exemplary </w:t>
+      </w:r>
+      <w:proofErr w:type="spellStart"/>
+      <w:r>
+        <w:rPr>
+          <w:lang w:val="en-US"/>
+        </w:rPr>
+        <w:t>ListItems</w:t>
+      </w:r>
+      <w:proofErr w:type="spellEnd"/>
+      <w:r>
+        <w:rPr>
+          <w:lang w:val="en-US"/>
+        </w:rPr>
+        <w:t xml:space="preserve">: First of all, there is the </w:t>
+      </w:r>
+      <w:proofErr w:type="spellStart"/>
+      <w:r>
+        <w:rPr>
+          <w:lang w:val="en-US"/>
+        </w:rPr>
+        <w:t>DrawerHeader</w:t>
+      </w:r>
+      <w:proofErr w:type="spellEnd"/>
+      <w:r>
+        <w:rPr>
+          <w:lang w:val="en-US"/>
+        </w:rPr>
+        <w:t xml:space="preserve">. As one might assume, it </w:t>
+      </w:r>
+      <w:proofErr w:type="spellStart"/>
+      <w:r>
+        <w:rPr>
+          <w:lang w:val="en-US"/>
+        </w:rPr>
+        <w:t>it</w:t>
+      </w:r>
+      <w:proofErr w:type="spellEnd"/>
+      <w:r>
+        <w:rPr>
+          <w:lang w:val="en-US"/>
+        </w:rPr>
+        <w:t xml:space="preserve"> the Caption of the List.</w:t>
       </w:r>
     </w:p>
     <w:p>
@@ -7155,7 +8491,14 @@
         <w:rPr>
           <w:lang w:val="en-US"/>
         </w:rPr>
-        <w:t xml:space="preserve">We customized the Header a bit, although none of these changes are final and are up to be changed in the near </w:t>
+        <w:t xml:space="preserve">We customized the Header a bit, although none of these changes are final and are up to be changed in the </w:t>
+      </w:r>
+      <w:proofErr w:type="gramStart"/>
+      <w:r>
+        <w:rPr>
+          <w:lang w:val="en-US"/>
+        </w:rPr>
+        <w:t xml:space="preserve">near </w:t>
       </w:r>
       <w:r>
         <w:rPr>
@@ -7163,6 +8506,7 @@
         </w:rPr>
         <w:t>.</w:t>
       </w:r>
+      <w:proofErr w:type="gramEnd"/>
     </w:p>
     <w:p>
       <w:pPr>
@@ -7171,11 +8515,33 @@
           <w:lang w:val="en-US"/>
         </w:rPr>
       </w:pPr>
-      <w:r>
-        <w:rPr>
-          <w:lang w:val="en-US"/>
-        </w:rPr>
-        <w:t>Furthermore we created Header-ListTiles, which are just used to group the pages for the user.</w:t>
+      <w:proofErr w:type="gramStart"/>
+      <w:r>
+        <w:rPr>
+          <w:lang w:val="en-US"/>
+        </w:rPr>
+        <w:t>Furthermore</w:t>
+      </w:r>
+      <w:proofErr w:type="gramEnd"/>
+      <w:r>
+        <w:rPr>
+          <w:lang w:val="en-US"/>
+        </w:rPr>
+        <w:t xml:space="preserve"> we created Header-</w:t>
+      </w:r>
+      <w:proofErr w:type="spellStart"/>
+      <w:r>
+        <w:rPr>
+          <w:lang w:val="en-US"/>
+        </w:rPr>
+        <w:t>ListTiles</w:t>
+      </w:r>
+      <w:proofErr w:type="spellEnd"/>
+      <w:r>
+        <w:rPr>
+          <w:lang w:val="en-US"/>
+        </w:rPr>
+        <w:t>, which are just used to group the pages for the user.</w:t>
       </w:r>
     </w:p>
     <w:p>
@@ -7214,7 +8580,7 @@
                     <pic:cNvPicPr/>
                   </pic:nvPicPr>
                   <pic:blipFill>
-                    <a:blip r:embed="rId24">
+                    <a:blip r:embed="rId25">
                       <a:extLst>
                         <a:ext uri="{28A0092B-C50C-407E-A947-70E740481C1C}">
                           <a14:useLocalDpi xmlns:a14="http://schemas.microsoft.com/office/drawing/2010/main" val="0"/>
@@ -7252,7 +8618,35 @@
         <w:rPr>
           <w:lang w:val="en-US"/>
         </w:rPr>
-        <w:t>Those Header-ListTiles look as follows: they have a title, which is just a Text with a certain Style ( here: bold), and a specific background Color: (here: grey).</w:t>
+        <w:t>Those Header-</w:t>
+      </w:r>
+      <w:proofErr w:type="spellStart"/>
+      <w:r>
+        <w:rPr>
+          <w:lang w:val="en-US"/>
+        </w:rPr>
+        <w:t>ListTiles</w:t>
+      </w:r>
+      <w:proofErr w:type="spellEnd"/>
+      <w:r>
+        <w:rPr>
+          <w:lang w:val="en-US"/>
+        </w:rPr>
+        <w:t xml:space="preserve"> look as follows: they have a title, which is just a Text with a certain Style </w:t>
+      </w:r>
+      <w:proofErr w:type="gramStart"/>
+      <w:r>
+        <w:rPr>
+          <w:lang w:val="en-US"/>
+        </w:rPr>
+        <w:t>( here</w:t>
+      </w:r>
+      <w:proofErr w:type="gramEnd"/>
+      <w:r>
+        <w:rPr>
+          <w:lang w:val="en-US"/>
+        </w:rPr>
+        <w:t>: bold), and a specific background Color: (here: grey).</w:t>
       </w:r>
     </w:p>
     <w:p>
@@ -7332,7 +8726,7 @@
                     <pic:cNvPicPr/>
                   </pic:nvPicPr>
                   <pic:blipFill>
-                    <a:blip r:embed="rId25">
+                    <a:blip r:embed="rId26">
                       <a:extLst>
                         <a:ext uri="{28A0092B-C50C-407E-A947-70E740481C1C}">
                           <a14:useLocalDpi xmlns:a14="http://schemas.microsoft.com/office/drawing/2010/main" val="0"/>
@@ -7362,13 +8756,153 @@
         <w:rPr>
           <w:lang w:val="en-US"/>
         </w:rPr>
-        <w:t xml:space="preserve">The Second type of ListTiles are the ones handling navigation in the BurgerMenu. While the header tiles were just there for organizational purposes, these ones actually have functionality attached to them. First we define, which role sees the specific ListTile (not every role can see every screen). We do that by accessing the privileges file that we created (will be looked at shortly). If the User has the certain privileges required to see that tile, they see this screen in the Burgermenu with an Icon </w:t>
-      </w:r>
-      <w:r>
-        <w:rPr>
-          <w:lang w:val="en-US"/>
-        </w:rPr>
-        <w:t>at the start of it (leading) and a title ( name of the screen). In the onTap we define, where the Navigator sends us. First we pop the current State (the current Screen). This is required for performance reasons. Then we push to the Named Screen (here the ‘/Events’-Screen). The whole tile is considered an Container.</w:t>
+        <w:t xml:space="preserve">The Second type of </w:t>
+      </w:r>
+      <w:proofErr w:type="spellStart"/>
+      <w:r>
+        <w:rPr>
+          <w:lang w:val="en-US"/>
+        </w:rPr>
+        <w:t>ListTiles</w:t>
+      </w:r>
+      <w:proofErr w:type="spellEnd"/>
+      <w:r>
+        <w:rPr>
+          <w:lang w:val="en-US"/>
+        </w:rPr>
+        <w:t xml:space="preserve"> are the ones handling navigation in the </w:t>
+      </w:r>
+      <w:proofErr w:type="spellStart"/>
+      <w:r>
+        <w:rPr>
+          <w:lang w:val="en-US"/>
+        </w:rPr>
+        <w:t>BurgerMenu</w:t>
+      </w:r>
+      <w:proofErr w:type="spellEnd"/>
+      <w:r>
+        <w:rPr>
+          <w:lang w:val="en-US"/>
+        </w:rPr>
+        <w:t xml:space="preserve">. While the header tiles were just there for organizational purposes, these ones </w:t>
+      </w:r>
+      <w:proofErr w:type="gramStart"/>
+      <w:r>
+        <w:rPr>
+          <w:lang w:val="en-US"/>
+        </w:rPr>
+        <w:t>actually have</w:t>
+      </w:r>
+      <w:proofErr w:type="gramEnd"/>
+      <w:r>
+        <w:rPr>
+          <w:lang w:val="en-US"/>
+        </w:rPr>
+        <w:t xml:space="preserve"> functionality attached to them. </w:t>
+      </w:r>
+      <w:proofErr w:type="gramStart"/>
+      <w:r>
+        <w:rPr>
+          <w:lang w:val="en-US"/>
+        </w:rPr>
+        <w:t>First</w:t>
+      </w:r>
+      <w:proofErr w:type="gramEnd"/>
+      <w:r>
+        <w:rPr>
+          <w:lang w:val="en-US"/>
+        </w:rPr>
+        <w:t xml:space="preserve"> we define, which role sees the specific </w:t>
+      </w:r>
+      <w:proofErr w:type="spellStart"/>
+      <w:r>
+        <w:rPr>
+          <w:lang w:val="en-US"/>
+        </w:rPr>
+        <w:t>ListTile</w:t>
+      </w:r>
+      <w:proofErr w:type="spellEnd"/>
+      <w:r>
+        <w:rPr>
+          <w:lang w:val="en-US"/>
+        </w:rPr>
+        <w:t xml:space="preserve"> (not every role can see every screen). We do that by accessing the privileges file that we created (will be looked at shortly). If the User has the certain privileges required to see that tile, they see this screen in the </w:t>
+      </w:r>
+      <w:proofErr w:type="spellStart"/>
+      <w:r>
+        <w:rPr>
+          <w:lang w:val="en-US"/>
+        </w:rPr>
+        <w:t>Burgermenu</w:t>
+      </w:r>
+      <w:proofErr w:type="spellEnd"/>
+      <w:r>
+        <w:rPr>
+          <w:lang w:val="en-US"/>
+        </w:rPr>
+        <w:t xml:space="preserve"> with an Icon </w:t>
+      </w:r>
+      <w:r>
+        <w:rPr>
+          <w:lang w:val="en-US"/>
+        </w:rPr>
+        <w:t xml:space="preserve">at the start of it (leading) and a title </w:t>
+      </w:r>
+      <w:proofErr w:type="gramStart"/>
+      <w:r>
+        <w:rPr>
+          <w:lang w:val="en-US"/>
+        </w:rPr>
+        <w:t>( name</w:t>
+      </w:r>
+      <w:proofErr w:type="gramEnd"/>
+      <w:r>
+        <w:rPr>
+          <w:lang w:val="en-US"/>
+        </w:rPr>
+        <w:t xml:space="preserve"> of the screen). In the </w:t>
+      </w:r>
+      <w:proofErr w:type="spellStart"/>
+      <w:r>
+        <w:rPr>
+          <w:lang w:val="en-US"/>
+        </w:rPr>
+        <w:t>onTap</w:t>
+      </w:r>
+      <w:proofErr w:type="spellEnd"/>
+      <w:r>
+        <w:rPr>
+          <w:lang w:val="en-US"/>
+        </w:rPr>
+        <w:t xml:space="preserve"> we define, where the Navigator sends us. </w:t>
+      </w:r>
+      <w:proofErr w:type="gramStart"/>
+      <w:r>
+        <w:rPr>
+          <w:lang w:val="en-US"/>
+        </w:rPr>
+        <w:t>First</w:t>
+      </w:r>
+      <w:proofErr w:type="gramEnd"/>
+      <w:r>
+        <w:rPr>
+          <w:lang w:val="en-US"/>
+        </w:rPr>
+        <w:t xml:space="preserve"> we pop the current State (the current Screen). This is required for performance reasons. Then we push to the Named Screen (here the ‘/Events’-Screen). The whole tile is considered </w:t>
+      </w:r>
+      <w:proofErr w:type="gramStart"/>
+      <w:r>
+        <w:rPr>
+          <w:lang w:val="en-US"/>
+        </w:rPr>
+        <w:t>an</w:t>
+      </w:r>
+      <w:proofErr w:type="gramEnd"/>
+      <w:r>
+        <w:rPr>
+          <w:lang w:val="en-US"/>
+        </w:rPr>
+        <w:t xml:space="preserve"> Container.</w:t>
       </w:r>
     </w:p>
     <w:p>
@@ -7382,7 +8916,21 @@
         <w:rPr>
           <w:lang w:val="en-US"/>
         </w:rPr>
-        <w:t>The general design of the Burgermenu looks something like this:</w:t>
+        <w:t xml:space="preserve">The general design of the </w:t>
+      </w:r>
+      <w:proofErr w:type="spellStart"/>
+      <w:r>
+        <w:rPr>
+          <w:lang w:val="en-US"/>
+        </w:rPr>
+        <w:t>Burgermenu</w:t>
+      </w:r>
+      <w:proofErr w:type="spellEnd"/>
+      <w:r>
+        <w:rPr>
+          <w:lang w:val="en-US"/>
+        </w:rPr>
+        <w:t xml:space="preserve"> looks something like this:</w:t>
       </w:r>
     </w:p>
     <w:p>
@@ -7413,7 +8961,7 @@
                     <pic:cNvPicPr/>
                   </pic:nvPicPr>
                   <pic:blipFill>
-                    <a:blip r:embed="rId26"/>
+                    <a:blip r:embed="rId27"/>
                     <a:stretch>
                       <a:fillRect/>
                     </a:stretch>
@@ -7458,7 +9006,35 @@
           <w:lang w:val="en-US"/>
         </w:rPr>
         <w:lastRenderedPageBreak/>
-        <w:t>As already hinted at when discussing the Burgermenu-class, let’s  look at the privileges:</w:t>
+        <w:t xml:space="preserve">As already hinted at when discussing the </w:t>
+      </w:r>
+      <w:proofErr w:type="spellStart"/>
+      <w:r>
+        <w:rPr>
+          <w:lang w:val="en-US"/>
+        </w:rPr>
+        <w:t>Burgermenu</w:t>
+      </w:r>
+      <w:proofErr w:type="spellEnd"/>
+      <w:r>
+        <w:rPr>
+          <w:lang w:val="en-US"/>
+        </w:rPr>
+        <w:t xml:space="preserve">-class, </w:t>
+      </w:r>
+      <w:proofErr w:type="gramStart"/>
+      <w:r>
+        <w:rPr>
+          <w:lang w:val="en-US"/>
+        </w:rPr>
+        <w:t>let’s  look</w:t>
+      </w:r>
+      <w:proofErr w:type="gramEnd"/>
+      <w:r>
+        <w:rPr>
+          <w:lang w:val="en-US"/>
+        </w:rPr>
+        <w:t xml:space="preserve"> at the privileges:</w:t>
       </w:r>
     </w:p>
     <w:p>
@@ -7497,7 +9073,7 @@
                     <pic:cNvPicPr/>
                   </pic:nvPicPr>
                   <pic:blipFill>
-                    <a:blip r:embed="rId27">
+                    <a:blip r:embed="rId28">
                       <a:extLst>
                         <a:ext uri="{28A0092B-C50C-407E-A947-70E740481C1C}">
                           <a14:useLocalDpi xmlns:a14="http://schemas.microsoft.com/office/drawing/2010/main" val="0"/>
@@ -7527,7 +9103,35 @@
         <w:rPr>
           <w:lang w:val="en-US"/>
         </w:rPr>
-        <w:t>Just like the previous classes, this one is a StatefulWidget aswell, with a starting privilege attached to it as a String. As there are four viable roles, those could be “Guest”, “Friend”, “Member”, or even “Admin”.</w:t>
+        <w:t xml:space="preserve">Just like the previous classes, this one is a </w:t>
+      </w:r>
+      <w:proofErr w:type="spellStart"/>
+      <w:r>
+        <w:rPr>
+          <w:lang w:val="en-US"/>
+        </w:rPr>
+        <w:t>StatefulWidget</w:t>
+      </w:r>
+      <w:proofErr w:type="spellEnd"/>
+      <w:r>
+        <w:rPr>
+          <w:lang w:val="en-US"/>
+        </w:rPr>
+        <w:t xml:space="preserve"> </w:t>
+      </w:r>
+      <w:proofErr w:type="spellStart"/>
+      <w:r>
+        <w:rPr>
+          <w:lang w:val="en-US"/>
+        </w:rPr>
+        <w:t>aswell</w:t>
+      </w:r>
+      <w:proofErr w:type="spellEnd"/>
+      <w:r>
+        <w:rPr>
+          <w:lang w:val="en-US"/>
+        </w:rPr>
+        <w:t>, with a starting privilege attached to it as a String. As there are four viable roles, those could be “Guest”, “Friend”, “Member”, or even “Admin”.</w:t>
       </w:r>
     </w:p>
     <w:p>
@@ -7559,11 +9163,47 @@
           <w:lang w:val="en-US"/>
         </w:rPr>
       </w:pPr>
-      <w:r>
-        <w:rPr>
-          <w:lang w:val="en-US"/>
-        </w:rPr>
-        <w:t xml:space="preserve">Similar to us modifying our drawer with the BurgerMenu, we also modified our appbar </w:t>
+      <w:proofErr w:type="gramStart"/>
+      <w:r>
+        <w:rPr>
+          <w:lang w:val="en-US"/>
+        </w:rPr>
+        <w:t>Similar to</w:t>
+      </w:r>
+      <w:proofErr w:type="gramEnd"/>
+      <w:r>
+        <w:rPr>
+          <w:lang w:val="en-US"/>
+        </w:rPr>
+        <w:t xml:space="preserve"> us modifying our drawer with the </w:t>
+      </w:r>
+      <w:proofErr w:type="spellStart"/>
+      <w:r>
+        <w:rPr>
+          <w:lang w:val="en-US"/>
+        </w:rPr>
+        <w:t>BurgerMenu</w:t>
+      </w:r>
+      <w:proofErr w:type="spellEnd"/>
+      <w:r>
+        <w:rPr>
+          <w:lang w:val="en-US"/>
+        </w:rPr>
+        <w:t xml:space="preserve">, we also modified our </w:t>
+      </w:r>
+      <w:proofErr w:type="spellStart"/>
+      <w:r>
+        <w:rPr>
+          <w:lang w:val="en-US"/>
+        </w:rPr>
+        <w:t>appbar</w:t>
+      </w:r>
+      <w:proofErr w:type="spellEnd"/>
+      <w:r>
+        <w:rPr>
+          <w:lang w:val="en-US"/>
+        </w:rPr>
+        <w:t xml:space="preserve"> </w:t>
       </w:r>
       <w:r>
         <w:rPr>
@@ -7594,7 +9234,7 @@
                     <pic:cNvPicPr/>
                   </pic:nvPicPr>
                   <pic:blipFill>
-                    <a:blip r:embed="rId28">
+                    <a:blip r:embed="rId29">
                       <a:extLst>
                         <a:ext uri="{28A0092B-C50C-407E-A947-70E740481C1C}">
                           <a14:useLocalDpi xmlns:a14="http://schemas.microsoft.com/office/drawing/2010/main" val="0"/>
@@ -7624,7 +9264,21 @@
         <w:rPr>
           <w:lang w:val="en-US"/>
         </w:rPr>
-        <w:t xml:space="preserve">and created a class called “MyAppBar”. All that this widget required was a title. </w:t>
+        <w:t>and created a class called “</w:t>
+      </w:r>
+      <w:proofErr w:type="spellStart"/>
+      <w:r>
+        <w:rPr>
+          <w:lang w:val="en-US"/>
+        </w:rPr>
+        <w:t>MyAppBar</w:t>
+      </w:r>
+      <w:proofErr w:type="spellEnd"/>
+      <w:r>
+        <w:rPr>
+          <w:lang w:val="en-US"/>
+        </w:rPr>
+        <w:t xml:space="preserve">”. All that this widget required was a title. </w:t>
       </w:r>
     </w:p>
     <w:p>
@@ -7685,7 +9339,7 @@
                     <pic:cNvPicPr/>
                   </pic:nvPicPr>
                   <pic:blipFill>
-                    <a:blip r:embed="rId29">
+                    <a:blip r:embed="rId30">
                       <a:extLst>
                         <a:ext uri="{28A0092B-C50C-407E-A947-70E740481C1C}">
                           <a14:useLocalDpi xmlns:a14="http://schemas.microsoft.com/office/drawing/2010/main" val="0"/>
@@ -7715,7 +9369,71 @@
         <w:rPr>
           <w:lang w:val="en-US"/>
         </w:rPr>
-        <w:t>This Stateful Widget has a build function including the context as BuildContext, and returns the AppBar, which takes the widgets used title (the parameter we need to provide). Additionally, this is only shown for registered Users ( Friends, Members and Admins). We did this because we added an Iconbutton , that’s supposed to lead to the User-Settings. Showing such an Icon for a User that’s not registered would be pointless.</w:t>
+        <w:t xml:space="preserve">This Stateful Widget has a build function including the context as </w:t>
+      </w:r>
+      <w:proofErr w:type="spellStart"/>
+      <w:r>
+        <w:rPr>
+          <w:lang w:val="en-US"/>
+        </w:rPr>
+        <w:t>BuildContext</w:t>
+      </w:r>
+      <w:proofErr w:type="spellEnd"/>
+      <w:r>
+        <w:rPr>
+          <w:lang w:val="en-US"/>
+        </w:rPr>
+        <w:t xml:space="preserve">, and returns the </w:t>
+      </w:r>
+      <w:proofErr w:type="spellStart"/>
+      <w:r>
+        <w:rPr>
+          <w:lang w:val="en-US"/>
+        </w:rPr>
+        <w:t>AppBar</w:t>
+      </w:r>
+      <w:proofErr w:type="spellEnd"/>
+      <w:r>
+        <w:rPr>
+          <w:lang w:val="en-US"/>
+        </w:rPr>
+        <w:t xml:space="preserve">, which takes the widgets used title (the parameter we need to provide). Additionally, this is only shown for registered Users </w:t>
+      </w:r>
+      <w:proofErr w:type="gramStart"/>
+      <w:r>
+        <w:rPr>
+          <w:lang w:val="en-US"/>
+        </w:rPr>
+        <w:t>( Friends</w:t>
+      </w:r>
+      <w:proofErr w:type="gramEnd"/>
+      <w:r>
+        <w:rPr>
+          <w:lang w:val="en-US"/>
+        </w:rPr>
+        <w:t xml:space="preserve">, Members and Admins). We did this because we added an </w:t>
+      </w:r>
+      <w:proofErr w:type="spellStart"/>
+      <w:proofErr w:type="gramStart"/>
+      <w:r>
+        <w:rPr>
+          <w:lang w:val="en-US"/>
+        </w:rPr>
+        <w:t>Iconbutton</w:t>
+      </w:r>
+      <w:proofErr w:type="spellEnd"/>
+      <w:r>
+        <w:rPr>
+          <w:lang w:val="en-US"/>
+        </w:rPr>
+        <w:t xml:space="preserve"> ,</w:t>
+      </w:r>
+      <w:proofErr w:type="gramEnd"/>
+      <w:r>
+        <w:rPr>
+          <w:lang w:val="en-US"/>
+        </w:rPr>
+        <w:t xml:space="preserve"> that’s supposed to lead to the User-Settings. Showing such an Icon for a User that’s not registered would be pointless.</w:t>
       </w:r>
     </w:p>
     <w:p>
@@ -7729,7 +9447,21 @@
         <w:rPr>
           <w:lang w:val="en-US"/>
         </w:rPr>
-        <w:t>The Appbar is the Bar portrayed on the top of the Screen.</w:t>
+        <w:t xml:space="preserve">The </w:t>
+      </w:r>
+      <w:proofErr w:type="spellStart"/>
+      <w:r>
+        <w:rPr>
+          <w:lang w:val="en-US"/>
+        </w:rPr>
+        <w:t>Appbar</w:t>
+      </w:r>
+      <w:proofErr w:type="spellEnd"/>
+      <w:r>
+        <w:rPr>
+          <w:lang w:val="en-US"/>
+        </w:rPr>
+        <w:t xml:space="preserve"> is the Bar portrayed on the top of the Screen.</w:t>
       </w:r>
     </w:p>
     <w:p>
@@ -7739,6 +9471,405 @@
           <w:lang w:val="en-US"/>
         </w:rPr>
       </w:pPr>
+    </w:p>
+    <w:p>
+      <w:pPr>
+        <w:spacing w:line="259" w:lineRule="auto"/>
+        <w:rPr>
+          <w:lang w:val="en-US"/>
+        </w:rPr>
+      </w:pPr>
+      <w:r>
+        <w:rPr>
+          <w:lang w:val="en-US"/>
+        </w:rPr>
+        <w:lastRenderedPageBreak/>
+        <w:t xml:space="preserve">Now that we looked at the </w:t>
+      </w:r>
+      <w:proofErr w:type="spellStart"/>
+      <w:r>
+        <w:rPr>
+          <w:lang w:val="en-US"/>
+        </w:rPr>
+        <w:t>Appbar</w:t>
+      </w:r>
+      <w:proofErr w:type="spellEnd"/>
+      <w:r>
+        <w:rPr>
+          <w:lang w:val="en-US"/>
+        </w:rPr>
+        <w:t xml:space="preserve"> and the drawer, lets </w:t>
+      </w:r>
+      <w:r>
+        <w:rPr>
+          <w:lang w:val="en-US"/>
+        </w:rPr>
+        <w:t xml:space="preserve">look at the </w:t>
+      </w:r>
+      <w:proofErr w:type="spellStart"/>
+      <w:r>
+        <w:rPr>
+          <w:lang w:val="en-US"/>
+        </w:rPr>
+        <w:t>BottomNavigationBar</w:t>
+      </w:r>
+      <w:proofErr w:type="spellEnd"/>
+      <w:r>
+        <w:rPr>
+          <w:lang w:val="en-US"/>
+        </w:rPr>
+        <w:t xml:space="preserve"> </w:t>
+      </w:r>
+      <w:proofErr w:type="spellStart"/>
+      <w:r>
+        <w:rPr>
+          <w:lang w:val="en-US"/>
+        </w:rPr>
+        <w:t>aswell</w:t>
+      </w:r>
+      <w:proofErr w:type="spellEnd"/>
+      <w:r>
+        <w:rPr>
+          <w:lang w:val="en-US"/>
+        </w:rPr>
+        <w:t>:</w:t>
+      </w:r>
+    </w:p>
+    <w:p>
+      <w:pPr>
+        <w:spacing w:line="259" w:lineRule="auto"/>
+        <w:rPr>
+          <w:lang w:val="en-US"/>
+        </w:rPr>
+      </w:pPr>
+      <w:r>
+        <w:rPr>
+          <w:lang w:val="en-US"/>
+        </w:rPr>
+        <w:drawing>
+          <wp:inline distT="0" distB="0" distL="0" distR="0" wp14:anchorId="0C0AEC40" wp14:editId="337BDB69">
+            <wp:extent cx="5760720" cy="1423670"/>
+            <wp:effectExtent l="0" t="0" r="0" b="5080"/>
+            <wp:docPr id="21" name="Grafik 21"/>
+            <wp:cNvGraphicFramePr>
+              <a:graphicFrameLocks xmlns:a="http://schemas.openxmlformats.org/drawingml/2006/main" noChangeAspect="1"/>
+            </wp:cNvGraphicFramePr>
+            <a:graphic xmlns:a="http://schemas.openxmlformats.org/drawingml/2006/main">
+              <a:graphicData uri="http://schemas.openxmlformats.org/drawingml/2006/picture">
+                <pic:pic xmlns:pic="http://schemas.openxmlformats.org/drawingml/2006/picture">
+                  <pic:nvPicPr>
+                    <pic:cNvPr id="1" name=""/>
+                    <pic:cNvPicPr/>
+                  </pic:nvPicPr>
+                  <pic:blipFill>
+                    <a:blip r:embed="rId31"/>
+                    <a:stretch>
+                      <a:fillRect/>
+                    </a:stretch>
+                  </pic:blipFill>
+                  <pic:spPr>
+                    <a:xfrm>
+                      <a:off x="0" y="0"/>
+                      <a:ext cx="5760720" cy="1423670"/>
+                    </a:xfrm>
+                    <a:prstGeom prst="rect">
+                      <a:avLst/>
+                    </a:prstGeom>
+                  </pic:spPr>
+                </pic:pic>
+              </a:graphicData>
+            </a:graphic>
+          </wp:inline>
+        </w:drawing>
+      </w:r>
+    </w:p>
+    <w:p>
+      <w:pPr>
+        <w:spacing w:line="259" w:lineRule="auto"/>
+        <w:rPr>
+          <w:lang w:val="en-US"/>
+        </w:rPr>
+      </w:pPr>
+      <w:r>
+        <w:rPr>
+          <w:lang w:val="en-US"/>
+        </w:rPr>
+        <w:t>For this, we created our own class called “</w:t>
+      </w:r>
+      <w:proofErr w:type="spellStart"/>
+      <w:r>
+        <w:rPr>
+          <w:lang w:val="en-US"/>
+        </w:rPr>
+        <w:t>BottomNavigation</w:t>
+      </w:r>
+      <w:proofErr w:type="spellEnd"/>
+      <w:r>
+        <w:rPr>
+          <w:lang w:val="en-US"/>
+        </w:rPr>
+        <w:t>()” which is being used on some pages.</w:t>
+      </w:r>
+    </w:p>
+    <w:p>
+      <w:pPr>
+        <w:spacing w:line="259" w:lineRule="auto"/>
+        <w:rPr>
+          <w:lang w:val="en-US"/>
+        </w:rPr>
+      </w:pPr>
+      <w:r>
+        <w:rPr>
+          <w:lang w:val="en-US"/>
+        </w:rPr>
+        <w:drawing>
+          <wp:inline distT="0" distB="0" distL="0" distR="0" wp14:anchorId="76108151" wp14:editId="723DEB0C">
+            <wp:extent cx="4210638" cy="3181794"/>
+            <wp:effectExtent l="0" t="0" r="0" b="0"/>
+            <wp:docPr id="22" name="Grafik 22" descr="Ein Bild, das Text enthält.&#10;&#10;Automatisch generierte Beschreibung"/>
+            <wp:cNvGraphicFramePr>
+              <a:graphicFrameLocks xmlns:a="http://schemas.openxmlformats.org/drawingml/2006/main" noChangeAspect="1"/>
+            </wp:cNvGraphicFramePr>
+            <a:graphic xmlns:a="http://schemas.openxmlformats.org/drawingml/2006/main">
+              <a:graphicData uri="http://schemas.openxmlformats.org/drawingml/2006/picture">
+                <pic:pic xmlns:pic="http://schemas.openxmlformats.org/drawingml/2006/picture">
+                  <pic:nvPicPr>
+                    <pic:cNvPr id="22" name="Grafik 22" descr="Ein Bild, das Text enthält.&#10;&#10;Automatisch generierte Beschreibung"/>
+                    <pic:cNvPicPr/>
+                  </pic:nvPicPr>
+                  <pic:blipFill>
+                    <a:blip r:embed="rId32"/>
+                    <a:stretch>
+                      <a:fillRect/>
+                    </a:stretch>
+                  </pic:blipFill>
+                  <pic:spPr>
+                    <a:xfrm>
+                      <a:off x="0" y="0"/>
+                      <a:ext cx="4210638" cy="3181794"/>
+                    </a:xfrm>
+                    <a:prstGeom prst="rect">
+                      <a:avLst/>
+                    </a:prstGeom>
+                  </pic:spPr>
+                </pic:pic>
+              </a:graphicData>
+            </a:graphic>
+          </wp:inline>
+        </w:drawing>
+      </w:r>
+    </w:p>
+    <w:p>
+      <w:pPr>
+        <w:spacing w:line="259" w:lineRule="auto"/>
+        <w:rPr>
+          <w:lang w:val="en-US"/>
+        </w:rPr>
+      </w:pPr>
+      <w:r>
+        <w:rPr>
+          <w:lang w:val="en-US"/>
+        </w:rPr>
+        <w:t xml:space="preserve">In it we used a Row to display the Icons (being </w:t>
+      </w:r>
+      <w:proofErr w:type="spellStart"/>
+      <w:r>
+        <w:rPr>
+          <w:lang w:val="en-US"/>
+        </w:rPr>
+        <w:t>IconButtons</w:t>
+      </w:r>
+      <w:proofErr w:type="spellEnd"/>
+      <w:r>
+        <w:rPr>
+          <w:lang w:val="en-US"/>
+        </w:rPr>
+        <w:t>), with each of them navigating to our specific routed screens. In this example it would handle the Navigation to ‘/User’.</w:t>
+      </w:r>
+    </w:p>
+    <w:p>
+      <w:pPr>
+        <w:spacing w:line="259" w:lineRule="auto"/>
+        <w:rPr>
+          <w:lang w:val="en-US"/>
+        </w:rPr>
+      </w:pPr>
+      <w:r>
+        <w:rPr>
+          <w:lang w:val="en-US"/>
+        </w:rPr>
+        <w:drawing>
+          <wp:anchor distT="0" distB="0" distL="114300" distR="114300" simplePos="0" relativeHeight="251666432" behindDoc="0" locked="0" layoutInCell="1" allowOverlap="1" wp14:anchorId="210DBF4B" wp14:editId="4F761854">
+            <wp:simplePos x="0" y="0"/>
+            <wp:positionH relativeFrom="column">
+              <wp:posOffset>3972</wp:posOffset>
+            </wp:positionH>
+            <wp:positionV relativeFrom="paragraph">
+              <wp:posOffset>2407</wp:posOffset>
+            </wp:positionV>
+            <wp:extent cx="3077004" cy="609685"/>
+            <wp:effectExtent l="0" t="0" r="9525" b="0"/>
+            <wp:wrapSquare wrapText="bothSides"/>
+            <wp:docPr id="23" name="Grafik 23"/>
+            <wp:cNvGraphicFramePr>
+              <a:graphicFrameLocks xmlns:a="http://schemas.openxmlformats.org/drawingml/2006/main" noChangeAspect="1"/>
+            </wp:cNvGraphicFramePr>
+            <a:graphic xmlns:a="http://schemas.openxmlformats.org/drawingml/2006/main">
+              <a:graphicData uri="http://schemas.openxmlformats.org/drawingml/2006/picture">
+                <pic:pic xmlns:pic="http://schemas.openxmlformats.org/drawingml/2006/picture">
+                  <pic:nvPicPr>
+                    <pic:cNvPr id="1" name=""/>
+                    <pic:cNvPicPr/>
+                  </pic:nvPicPr>
+                  <pic:blipFill>
+                    <a:blip r:embed="rId33">
+                      <a:extLst>
+                        <a:ext uri="{28A0092B-C50C-407E-A947-70E740481C1C}">
+                          <a14:useLocalDpi xmlns:a14="http://schemas.microsoft.com/office/drawing/2010/main" val="0"/>
+                        </a:ext>
+                      </a:extLst>
+                    </a:blip>
+                    <a:stretch>
+                      <a:fillRect/>
+                    </a:stretch>
+                  </pic:blipFill>
+                  <pic:spPr>
+                    <a:xfrm>
+                      <a:off x="0" y="0"/>
+                      <a:ext cx="3077004" cy="609685"/>
+                    </a:xfrm>
+                    <a:prstGeom prst="rect">
+                      <a:avLst/>
+                    </a:prstGeom>
+                  </pic:spPr>
+                </pic:pic>
+              </a:graphicData>
+            </a:graphic>
+          </wp:anchor>
+        </w:drawing>
+      </w:r>
+      <w:r>
+        <w:rPr>
+          <w:lang w:val="en-US"/>
+        </w:rPr>
+        <w:t xml:space="preserve"> Furthermore we only displayed some of the Icons in the </w:t>
+      </w:r>
+      <w:proofErr w:type="spellStart"/>
+      <w:r>
+        <w:rPr>
+          <w:lang w:val="en-US"/>
+        </w:rPr>
+        <w:t>Navigationbar</w:t>
+      </w:r>
+      <w:proofErr w:type="spellEnd"/>
+      <w:r>
+        <w:rPr>
+          <w:lang w:val="en-US"/>
+        </w:rPr>
+        <w:t xml:space="preserve"> if the User had the specific privileges to access that page.</w:t>
+      </w:r>
+    </w:p>
+    <w:p>
+      <w:pPr>
+        <w:pStyle w:val="berschrift4"/>
+        <w:rPr>
+          <w:lang w:val="en-US"/>
+        </w:rPr>
+      </w:pPr>
+      <w:r>
+        <w:rPr>
+          <w:lang w:val="en-US"/>
+        </w:rPr>
+        <w:t xml:space="preserve">This is the portrayed </w:t>
+      </w:r>
+      <w:proofErr w:type="spellStart"/>
+      <w:r>
+        <w:rPr>
+          <w:lang w:val="en-US"/>
+        </w:rPr>
+        <w:t>BottomNavigation</w:t>
+      </w:r>
+      <w:proofErr w:type="spellEnd"/>
+      <w:r>
+        <w:rPr>
+          <w:lang w:val="en-US"/>
+        </w:rPr>
+        <w:t xml:space="preserve"> for either an Admin or </w:t>
+      </w:r>
+      <w:proofErr w:type="gramStart"/>
+      <w:r>
+        <w:rPr>
+          <w:lang w:val="en-US"/>
+        </w:rPr>
+        <w:t>an</w:t>
+      </w:r>
+      <w:proofErr w:type="gramEnd"/>
+      <w:r>
+        <w:rPr>
+          <w:lang w:val="en-US"/>
+        </w:rPr>
+        <w:t xml:space="preserve"> Member:</w:t>
+      </w:r>
+    </w:p>
+    <w:p>
+      <w:pPr>
+        <w:spacing w:line="259" w:lineRule="auto"/>
+        <w:rPr>
+          <w:lang w:val="en-US"/>
+        </w:rPr>
+      </w:pPr>
+      <w:r>
+        <w:rPr>
+          <w:lang w:val="en-US"/>
+        </w:rPr>
+        <w:drawing>
+          <wp:inline distT="0" distB="0" distL="0" distR="0" wp14:anchorId="182383B5" wp14:editId="5CAB1022">
+            <wp:extent cx="5760720" cy="529590"/>
+            <wp:effectExtent l="0" t="0" r="0" b="3810"/>
+            <wp:docPr id="24" name="Grafik 24"/>
+            <wp:cNvGraphicFramePr>
+              <a:graphicFrameLocks xmlns:a="http://schemas.openxmlformats.org/drawingml/2006/main" noChangeAspect="1"/>
+            </wp:cNvGraphicFramePr>
+            <a:graphic xmlns:a="http://schemas.openxmlformats.org/drawingml/2006/main">
+              <a:graphicData uri="http://schemas.openxmlformats.org/drawingml/2006/picture">
+                <pic:pic xmlns:pic="http://schemas.openxmlformats.org/drawingml/2006/picture">
+                  <pic:nvPicPr>
+                    <pic:cNvPr id="1" name=""/>
+                    <pic:cNvPicPr/>
+                  </pic:nvPicPr>
+                  <pic:blipFill>
+                    <a:blip r:embed="rId34"/>
+                    <a:stretch>
+                      <a:fillRect/>
+                    </a:stretch>
+                  </pic:blipFill>
+                  <pic:spPr>
+                    <a:xfrm>
+                      <a:off x="0" y="0"/>
+                      <a:ext cx="5760720" cy="529590"/>
+                    </a:xfrm>
+                    <a:prstGeom prst="rect">
+                      <a:avLst/>
+                    </a:prstGeom>
+                  </pic:spPr>
+                </pic:pic>
+              </a:graphicData>
+            </a:graphic>
+          </wp:inline>
+        </w:drawing>
+      </w:r>
+    </w:p>
+    <w:p>
+      <w:pPr>
+        <w:spacing w:line="259" w:lineRule="auto"/>
+        <w:rPr>
+          <w:rFonts w:asciiTheme="majorHAnsi" w:eastAsiaTheme="majorEastAsia" w:hAnsiTheme="majorHAnsi" w:cstheme="majorBidi"/>
+          <w:color w:val="2F5496" w:themeColor="accent1" w:themeShade="BF"/>
+          <w:sz w:val="26"/>
+          <w:szCs w:val="26"/>
+          <w:lang w:val="en-US"/>
+        </w:rPr>
+      </w:pPr>
       <w:r>
         <w:rPr>
           <w:lang w:val="en-US"/>
@@ -7753,6 +9884,7 @@
           <w:lang w:val="en-US"/>
         </w:rPr>
       </w:pPr>
+      <w:bookmarkStart w:id="15" w:name="_Toc128475455"/>
       <w:r>
         <w:rPr>
           <w:lang w:val="en-US"/>
@@ -7760,6 +9892,7 @@
         <w:lastRenderedPageBreak/>
         <w:t>3.1: Widgets used in the Process:</w:t>
       </w:r>
+      <w:bookmarkEnd w:id="15"/>
     </w:p>
     <w:p>
       <w:pPr>
@@ -7782,18 +9915,172 @@
           <w:lang w:val="en-US"/>
         </w:rPr>
       </w:pPr>
-    </w:p>
-    <w:p>
-      <w:pPr>
-        <w:rPr>
-          <w:lang w:val="en-US"/>
-        </w:rPr>
-      </w:pPr>
-      <w:r>
-        <w:rPr>
-          <w:lang w:val="en-US"/>
-        </w:rPr>
-        <w:t>3.1.1: Button:</w:t>
+      <w:bookmarkStart w:id="16" w:name="_Toc128475456"/>
+      <w:r>
+        <w:rPr>
+          <w:lang w:val="en-US"/>
+        </w:rPr>
+        <w:t>3.1.1:</w:t>
+      </w:r>
+      <w:r>
+        <w:rPr>
+          <w:lang w:val="en-US"/>
+        </w:rPr>
+        <w:t xml:space="preserve"> Sized Box -</w:t>
+      </w:r>
+      <w:r>
+        <w:rPr>
+          <w:lang w:val="en-US"/>
+        </w:rPr>
+        <w:t xml:space="preserve"> </w:t>
+      </w:r>
+      <w:r>
+        <w:rPr>
+          <w:lang w:val="en-US"/>
+        </w:rPr>
+        <w:t>Elevated Button:</w:t>
+      </w:r>
+      <w:bookmarkEnd w:id="16"/>
+    </w:p>
+    <w:p>
+      <w:pPr>
+        <w:rPr>
+          <w:lang w:val="en-US"/>
+        </w:rPr>
+      </w:pPr>
+      <w:r>
+        <w:rPr>
+          <w:lang w:val="en-US"/>
+        </w:rPr>
+        <w:drawing>
+          <wp:inline distT="0" distB="0" distL="0" distR="0" wp14:anchorId="2C0B00B4" wp14:editId="6EE677C0">
+            <wp:extent cx="5760720" cy="1973580"/>
+            <wp:effectExtent l="0" t="0" r="0" b="7620"/>
+            <wp:docPr id="18" name="Grafik 18"/>
+            <wp:cNvGraphicFramePr>
+              <a:graphicFrameLocks xmlns:a="http://schemas.openxmlformats.org/drawingml/2006/main" noChangeAspect="1"/>
+            </wp:cNvGraphicFramePr>
+            <a:graphic xmlns:a="http://schemas.openxmlformats.org/drawingml/2006/main">
+              <a:graphicData uri="http://schemas.openxmlformats.org/drawingml/2006/picture">
+                <pic:pic xmlns:pic="http://schemas.openxmlformats.org/drawingml/2006/picture">
+                  <pic:nvPicPr>
+                    <pic:cNvPr id="1" name=""/>
+                    <pic:cNvPicPr/>
+                  </pic:nvPicPr>
+                  <pic:blipFill>
+                    <a:blip r:embed="rId35"/>
+                    <a:stretch>
+                      <a:fillRect/>
+                    </a:stretch>
+                  </pic:blipFill>
+                  <pic:spPr>
+                    <a:xfrm>
+                      <a:off x="0" y="0"/>
+                      <a:ext cx="5760720" cy="1973580"/>
+                    </a:xfrm>
+                    <a:prstGeom prst="rect">
+                      <a:avLst/>
+                    </a:prstGeom>
+                  </pic:spPr>
+                </pic:pic>
+              </a:graphicData>
+            </a:graphic>
+          </wp:inline>
+        </w:drawing>
+      </w:r>
+    </w:p>
+    <w:p>
+      <w:pPr>
+        <w:rPr>
+          <w:lang w:val="en-US"/>
+        </w:rPr>
+      </w:pPr>
+      <w:r>
+        <w:rPr>
+          <w:lang w:val="en-US"/>
+        </w:rPr>
+        <w:t xml:space="preserve">This was one of our most used buttons. It has an </w:t>
+      </w:r>
+      <w:proofErr w:type="gramStart"/>
+      <w:r>
+        <w:rPr>
+          <w:lang w:val="en-US"/>
+        </w:rPr>
+        <w:t>onPressed(</w:t>
+      </w:r>
+      <w:proofErr w:type="gramEnd"/>
+      <w:r>
+        <w:rPr>
+          <w:lang w:val="en-US"/>
+        </w:rPr>
+        <w:t>) function at which you can define, what actually happens if the Button is pressed, as well as an child attribute, which can be something like an Container as we used here to display a Text which will be portrayed on the Button. We use a Sized Box to wrap the Button into to keep the spacing simple.</w:t>
+      </w:r>
+      <w:r>
+        <w:rPr>
+          <w:lang w:val="en-US"/>
+        </w:rPr>
+        <w:t xml:space="preserve"> </w:t>
+      </w:r>
+    </w:p>
+    <w:p>
+      <w:pPr>
+        <w:pStyle w:val="berschrift4"/>
+        <w:rPr>
+          <w:lang w:val="en-US"/>
+        </w:rPr>
+      </w:pPr>
+      <w:r>
+        <w:rPr>
+          <w:lang w:val="en-US"/>
+        </w:rPr>
+        <w:t>Quick depiction of how such a button can look like:</w:t>
+      </w:r>
+    </w:p>
+    <w:p>
+      <w:pPr>
+        <w:rPr>
+          <w:lang w:val="en-US"/>
+        </w:rPr>
+      </w:pPr>
+      <w:r>
+        <w:rPr>
+          <w:lang w:val="en-US"/>
+        </w:rPr>
+        <w:drawing>
+          <wp:inline distT="0" distB="0" distL="0" distR="0" wp14:anchorId="3A5166EF" wp14:editId="1BDCB014">
+            <wp:extent cx="5760720" cy="349250"/>
+            <wp:effectExtent l="0" t="0" r="0" b="0"/>
+            <wp:docPr id="16" name="Grafik 16"/>
+            <wp:cNvGraphicFramePr>
+              <a:graphicFrameLocks xmlns:a="http://schemas.openxmlformats.org/drawingml/2006/main" noChangeAspect="1"/>
+            </wp:cNvGraphicFramePr>
+            <a:graphic xmlns:a="http://schemas.openxmlformats.org/drawingml/2006/main">
+              <a:graphicData uri="http://schemas.openxmlformats.org/drawingml/2006/picture">
+                <pic:pic xmlns:pic="http://schemas.openxmlformats.org/drawingml/2006/picture">
+                  <pic:nvPicPr>
+                    <pic:cNvPr id="1" name=""/>
+                    <pic:cNvPicPr/>
+                  </pic:nvPicPr>
+                  <pic:blipFill>
+                    <a:blip r:embed="rId36"/>
+                    <a:stretch>
+                      <a:fillRect/>
+                    </a:stretch>
+                  </pic:blipFill>
+                  <pic:spPr>
+                    <a:xfrm>
+                      <a:off x="0" y="0"/>
+                      <a:ext cx="5760720" cy="349250"/>
+                    </a:xfrm>
+                    <a:prstGeom prst="rect">
+                      <a:avLst/>
+                    </a:prstGeom>
+                  </pic:spPr>
+                </pic:pic>
+              </a:graphicData>
+            </a:graphic>
+          </wp:inline>
+        </w:drawing>
       </w:r>
     </w:p>
     <w:p>
@@ -7803,6 +10090,7 @@
           <w:lang w:val="en-US"/>
         </w:rPr>
       </w:pPr>
+      <w:bookmarkStart w:id="17" w:name="_Toc128475457"/>
       <w:r>
         <w:rPr>
           <w:lang w:val="en-US"/>
@@ -7819,20 +10107,359 @@
         <w:rPr>
           <w:lang w:val="en-US"/>
         </w:rPr>
-        <w:t xml:space="preserve">: IconButton: </w:t>
-      </w:r>
-    </w:p>
-    <w:p>
-      <w:pPr>
-        <w:rPr>
-          <w:lang w:val="en-US"/>
-        </w:rPr>
-      </w:pPr>
-      <w:r>
-        <w:rPr>
-          <w:lang w:val="en-US"/>
-        </w:rPr>
-        <w:t xml:space="preserve">As previously mentioned the IconButton consists of </w:t>
+        <w:t>: IconButton:</w:t>
+      </w:r>
+      <w:bookmarkEnd w:id="17"/>
+      <w:r>
+        <w:rPr>
+          <w:lang w:val="en-US"/>
+        </w:rPr>
+        <w:t xml:space="preserve"> </w:t>
+      </w:r>
+    </w:p>
+    <w:p>
+      <w:pPr>
+        <w:rPr>
+          <w:lang w:val="en-US"/>
+        </w:rPr>
+      </w:pPr>
+      <w:r>
+        <w:rPr>
+          <w:lang w:val="en-US"/>
+        </w:rPr>
+        <w:drawing>
+          <wp:inline distT="0" distB="0" distL="0" distR="0" wp14:anchorId="2A410541" wp14:editId="1B735F3D">
+            <wp:extent cx="4648849" cy="2124371"/>
+            <wp:effectExtent l="0" t="0" r="0" b="9525"/>
+            <wp:docPr id="19" name="Grafik 19"/>
+            <wp:cNvGraphicFramePr>
+              <a:graphicFrameLocks xmlns:a="http://schemas.openxmlformats.org/drawingml/2006/main" noChangeAspect="1"/>
+            </wp:cNvGraphicFramePr>
+            <a:graphic xmlns:a="http://schemas.openxmlformats.org/drawingml/2006/main">
+              <a:graphicData uri="http://schemas.openxmlformats.org/drawingml/2006/picture">
+                <pic:pic xmlns:pic="http://schemas.openxmlformats.org/drawingml/2006/picture">
+                  <pic:nvPicPr>
+                    <pic:cNvPr id="1" name=""/>
+                    <pic:cNvPicPr/>
+                  </pic:nvPicPr>
+                  <pic:blipFill>
+                    <a:blip r:embed="rId37"/>
+                    <a:stretch>
+                      <a:fillRect/>
+                    </a:stretch>
+                  </pic:blipFill>
+                  <pic:spPr>
+                    <a:xfrm>
+                      <a:off x="0" y="0"/>
+                      <a:ext cx="4648849" cy="2124371"/>
+                    </a:xfrm>
+                    <a:prstGeom prst="rect">
+                      <a:avLst/>
+                    </a:prstGeom>
+                  </pic:spPr>
+                </pic:pic>
+              </a:graphicData>
+            </a:graphic>
+          </wp:inline>
+        </w:drawing>
+      </w:r>
+    </w:p>
+    <w:p>
+      <w:pPr>
+        <w:rPr>
+          <w:lang w:val="en-US"/>
+        </w:rPr>
+      </w:pPr>
+      <w:r>
+        <w:rPr>
+          <w:lang w:val="en-US"/>
+        </w:rPr>
+        <w:t xml:space="preserve">The Icon Button consists of an icon attribute, as well as an onPressed: ()-function, that defines how the button handles a press. </w:t>
+      </w:r>
+      <w:r>
+        <w:rPr>
+          <w:lang w:val="en-US"/>
+        </w:rPr>
+        <w:t>Furthermore,</w:t>
+      </w:r>
+      <w:r>
+        <w:rPr>
+          <w:lang w:val="en-US"/>
+        </w:rPr>
+        <w:t xml:space="preserve"> it can have padding as attribute, which describes the spacing to other objects.</w:t>
+      </w:r>
+    </w:p>
+    <w:p>
+      <w:pPr>
+        <w:pStyle w:val="berschrift4"/>
+        <w:rPr>
+          <w:lang w:val="en-US"/>
+        </w:rPr>
+      </w:pPr>
+      <w:r>
+        <w:rPr>
+          <w:lang w:val="en-US"/>
+        </w:rPr>
+        <w:t>App-Representation of how an IconButton can look like:</w:t>
+      </w:r>
+    </w:p>
+    <w:p>
+      <w:pPr>
+        <w:rPr>
+          <w:lang w:val="en-US"/>
+        </w:rPr>
+      </w:pPr>
+      <w:r>
+        <w:rPr>
+          <w:lang w:val="en-US"/>
+        </w:rPr>
+        <w:drawing>
+          <wp:inline distT="0" distB="0" distL="0" distR="0" wp14:anchorId="7E41529A" wp14:editId="76C85CC8">
+            <wp:extent cx="5760720" cy="372110"/>
+            <wp:effectExtent l="0" t="0" r="0" b="8890"/>
+            <wp:docPr id="20" name="Grafik 20"/>
+            <wp:cNvGraphicFramePr>
+              <a:graphicFrameLocks xmlns:a="http://schemas.openxmlformats.org/drawingml/2006/main" noChangeAspect="1"/>
+            </wp:cNvGraphicFramePr>
+            <a:graphic xmlns:a="http://schemas.openxmlformats.org/drawingml/2006/main">
+              <a:graphicData uri="http://schemas.openxmlformats.org/drawingml/2006/picture">
+                <pic:pic xmlns:pic="http://schemas.openxmlformats.org/drawingml/2006/picture">
+                  <pic:nvPicPr>
+                    <pic:cNvPr id="1" name=""/>
+                    <pic:cNvPicPr/>
+                  </pic:nvPicPr>
+                  <pic:blipFill>
+                    <a:blip r:embed="rId38"/>
+                    <a:stretch>
+                      <a:fillRect/>
+                    </a:stretch>
+                  </pic:blipFill>
+                  <pic:spPr>
+                    <a:xfrm>
+                      <a:off x="0" y="0"/>
+                      <a:ext cx="5760720" cy="372110"/>
+                    </a:xfrm>
+                    <a:prstGeom prst="rect">
+                      <a:avLst/>
+                    </a:prstGeom>
+                  </pic:spPr>
+                </pic:pic>
+              </a:graphicData>
+            </a:graphic>
+          </wp:inline>
+        </w:drawing>
+      </w:r>
+    </w:p>
+    <w:p>
+      <w:pPr>
+        <w:rPr>
+          <w:lang w:val="en-US"/>
+        </w:rPr>
+      </w:pPr>
+    </w:p>
+    <w:p>
+      <w:pPr>
+        <w:rPr>
+          <w:lang w:val="en-US"/>
+        </w:rPr>
+      </w:pPr>
+    </w:p>
+    <w:p>
+      <w:pPr>
+        <w:rPr>
+          <w:lang w:val="en-US"/>
+        </w:rPr>
+      </w:pPr>
+    </w:p>
+    <w:p>
+      <w:pPr>
+        <w:pStyle w:val="berschrift3"/>
+      </w:pPr>
+      <w:bookmarkStart w:id="18" w:name="_Toc128475458"/>
+      <w:r>
+        <w:lastRenderedPageBreak/>
+        <w:t>3.1.3: TextFormField:</w:t>
+      </w:r>
+      <w:bookmarkEnd w:id="18"/>
+    </w:p>
+    <w:p>
+      <w:pPr>
+        <w:rPr>
+          <w:lang w:val="en-US"/>
+        </w:rPr>
+      </w:pPr>
+      <w:r>
+        <w:rPr>
+          <w:lang w:val="en-US"/>
+        </w:rPr>
+        <w:t>As we want to v</w:t>
+      </w:r>
+      <w:r>
+        <w:rPr>
+          <w:lang w:val="en-US"/>
+        </w:rPr>
+        <w:t>alidate some Data that is being input by the user, we used the TextFormField. In here we have an controller, a hintText leading the user to what sort of data is required here. We also have a validator which we use to validate the input of the users by just checking the provided value. The TextFormField has an onSaved: ()-function which updates the value after accessing the validator. We can also provide a keyboardType for that input so the user gets presented with the right medium required for this field (e.g.</w:t>
+      </w:r>
+      <w:r>
+        <w:rPr>
+          <w:lang w:val="en-US"/>
+        </w:rPr>
+        <w:t>,</w:t>
+      </w:r>
+      <w:r>
+        <w:rPr>
+          <w:lang w:val="en-US"/>
+        </w:rPr>
+        <w:t xml:space="preserve"> wouldn’t want numbers if it’s a </w:t>
+      </w:r>
+      <w:r>
+        <w:rPr>
+          <w:lang w:val="en-US"/>
+        </w:rPr>
+        <w:t>text field</w:t>
+      </w:r>
+      <w:r>
+        <w:rPr>
+          <w:lang w:val="en-US"/>
+        </w:rPr>
+        <w:t>).</w:t>
+      </w:r>
+    </w:p>
+    <w:p>
+      <w:pPr>
+        <w:rPr>
+          <w:lang w:val="en-US"/>
+        </w:rPr>
+      </w:pPr>
+      <w:r>
+        <w:rPr>
+          <w:lang w:val="en-US"/>
+        </w:rPr>
+        <w:drawing>
+          <wp:inline distT="0" distB="0" distL="0" distR="0" wp14:anchorId="710F2290" wp14:editId="656B8B81">
+            <wp:extent cx="5760720" cy="6603365"/>
+            <wp:effectExtent l="0" t="0" r="0" b="6985"/>
+            <wp:docPr id="25" name="Grafik 25"/>
+            <wp:cNvGraphicFramePr>
+              <a:graphicFrameLocks xmlns:a="http://schemas.openxmlformats.org/drawingml/2006/main" noChangeAspect="1"/>
+            </wp:cNvGraphicFramePr>
+            <a:graphic xmlns:a="http://schemas.openxmlformats.org/drawingml/2006/main">
+              <a:graphicData uri="http://schemas.openxmlformats.org/drawingml/2006/picture">
+                <pic:pic xmlns:pic="http://schemas.openxmlformats.org/drawingml/2006/picture">
+                  <pic:nvPicPr>
+                    <pic:cNvPr id="1" name=""/>
+                    <pic:cNvPicPr/>
+                  </pic:nvPicPr>
+                  <pic:blipFill>
+                    <a:blip r:embed="rId39"/>
+                    <a:stretch>
+                      <a:fillRect/>
+                    </a:stretch>
+                  </pic:blipFill>
+                  <pic:spPr>
+                    <a:xfrm>
+                      <a:off x="0" y="0"/>
+                      <a:ext cx="5760720" cy="6603365"/>
+                    </a:xfrm>
+                    <a:prstGeom prst="rect">
+                      <a:avLst/>
+                    </a:prstGeom>
+                  </pic:spPr>
+                </pic:pic>
+              </a:graphicData>
+            </a:graphic>
+          </wp:inline>
+        </w:drawing>
+      </w:r>
+    </w:p>
+    <w:p>
+      <w:pPr>
+        <w:pStyle w:val="berschrift4"/>
+        <w:rPr>
+          <w:lang w:val="en-US"/>
+        </w:rPr>
+      </w:pPr>
+      <w:r>
+        <w:rPr>
+          <w:lang w:val="en-US"/>
+        </w:rPr>
+        <w:t xml:space="preserve">The following code snippet depicts an example of a </w:t>
+      </w:r>
+      <w:proofErr w:type="spellStart"/>
+      <w:r>
+        <w:rPr>
+          <w:lang w:val="en-US"/>
+        </w:rPr>
+        <w:t>textformfield</w:t>
+      </w:r>
+      <w:proofErr w:type="spellEnd"/>
+      <w:r>
+        <w:rPr>
+          <w:lang w:val="en-US"/>
+        </w:rPr>
+        <w:t>:</w:t>
+      </w:r>
+    </w:p>
+    <w:p>
+      <w:pPr>
+        <w:pStyle w:val="berschrift4"/>
+        <w:rPr>
+          <w:lang w:val="en-US"/>
+        </w:rPr>
+      </w:pPr>
+      <w:r>
+        <w:rPr>
+          <w:lang w:val="en-US"/>
+        </w:rPr>
+        <w:drawing>
+          <wp:anchor distT="0" distB="0" distL="114300" distR="114300" simplePos="0" relativeHeight="251667456" behindDoc="0" locked="0" layoutInCell="1" allowOverlap="1" wp14:anchorId="4FF51C95" wp14:editId="3E56E744">
+            <wp:simplePos x="0" y="0"/>
+            <wp:positionH relativeFrom="column">
+              <wp:posOffset>-4445</wp:posOffset>
+            </wp:positionH>
+            <wp:positionV relativeFrom="paragraph">
+              <wp:posOffset>-3810</wp:posOffset>
+            </wp:positionV>
+            <wp:extent cx="4467225" cy="647531"/>
+            <wp:effectExtent l="0" t="0" r="0" b="635"/>
+            <wp:wrapSquare wrapText="bothSides"/>
+            <wp:docPr id="26" name="Grafik 26"/>
+            <wp:cNvGraphicFramePr>
+              <a:graphicFrameLocks xmlns:a="http://schemas.openxmlformats.org/drawingml/2006/main" noChangeAspect="1"/>
+            </wp:cNvGraphicFramePr>
+            <a:graphic xmlns:a="http://schemas.openxmlformats.org/drawingml/2006/main">
+              <a:graphicData uri="http://schemas.openxmlformats.org/drawingml/2006/picture">
+                <pic:pic xmlns:pic="http://schemas.openxmlformats.org/drawingml/2006/picture">
+                  <pic:nvPicPr>
+                    <pic:cNvPr id="1" name=""/>
+                    <pic:cNvPicPr/>
+                  </pic:nvPicPr>
+                  <pic:blipFill>
+                    <a:blip r:embed="rId40">
+                      <a:extLst>
+                        <a:ext uri="{28A0092B-C50C-407E-A947-70E740481C1C}">
+                          <a14:useLocalDpi xmlns:a14="http://schemas.microsoft.com/office/drawing/2010/main" val="0"/>
+                        </a:ext>
+                      </a:extLst>
+                    </a:blip>
+                    <a:stretch>
+                      <a:fillRect/>
+                    </a:stretch>
+                  </pic:blipFill>
+                  <pic:spPr>
+                    <a:xfrm>
+                      <a:off x="0" y="0"/>
+                      <a:ext cx="4467225" cy="647531"/>
+                    </a:xfrm>
+                    <a:prstGeom prst="rect">
+                      <a:avLst/>
+                    </a:prstGeom>
+                  </pic:spPr>
+                </pic:pic>
+              </a:graphicData>
+            </a:graphic>
+          </wp:anchor>
+        </w:drawing>
       </w:r>
     </w:p>
     <w:p>
@@ -7842,6 +10469,262 @@
           <w:lang w:val="en-US"/>
         </w:rPr>
       </w:pPr>
+    </w:p>
+    <w:p>
+      <w:pPr>
+        <w:spacing w:line="259" w:lineRule="auto"/>
+        <w:rPr>
+          <w:lang w:val="en-US"/>
+        </w:rPr>
+      </w:pPr>
+    </w:p>
+    <w:p>
+      <w:pPr>
+        <w:pStyle w:val="berschrift3"/>
+        <w:rPr>
+          <w:lang w:val="en-US"/>
+        </w:rPr>
+      </w:pPr>
+      <w:bookmarkStart w:id="19" w:name="_Toc128475459"/>
+      <w:r>
+        <w:rPr>
+          <w:lang w:val="en-US"/>
+        </w:rPr>
+        <w:lastRenderedPageBreak/>
+        <w:t>3.1.4: Floating Action Buttons:</w:t>
+      </w:r>
+      <w:bookmarkEnd w:id="19"/>
+    </w:p>
+    <w:p>
+      <w:pPr>
+        <w:rPr>
+          <w:lang w:val="en-US"/>
+        </w:rPr>
+      </w:pPr>
+      <w:r>
+        <w:rPr>
+          <w:lang w:val="en-US"/>
+        </w:rPr>
+        <w:drawing>
+          <wp:anchor distT="0" distB="0" distL="114300" distR="114300" simplePos="0" relativeHeight="251668480" behindDoc="0" locked="0" layoutInCell="1" allowOverlap="1" wp14:anchorId="710EFCE5" wp14:editId="07E002A2">
+            <wp:simplePos x="0" y="0"/>
+            <wp:positionH relativeFrom="column">
+              <wp:posOffset>-4445</wp:posOffset>
+            </wp:positionH>
+            <wp:positionV relativeFrom="paragraph">
+              <wp:posOffset>-3175</wp:posOffset>
+            </wp:positionV>
+            <wp:extent cx="3467584" cy="2067213"/>
+            <wp:effectExtent l="0" t="0" r="0" b="0"/>
+            <wp:wrapSquare wrapText="bothSides"/>
+            <wp:docPr id="27" name="Grafik 27" descr="Ein Bild, das Text enthält.&#10;&#10;Automatisch generierte Beschreibung"/>
+            <wp:cNvGraphicFramePr>
+              <a:graphicFrameLocks xmlns:a="http://schemas.openxmlformats.org/drawingml/2006/main" noChangeAspect="1"/>
+            </wp:cNvGraphicFramePr>
+            <a:graphic xmlns:a="http://schemas.openxmlformats.org/drawingml/2006/main">
+              <a:graphicData uri="http://schemas.openxmlformats.org/drawingml/2006/picture">
+                <pic:pic xmlns:pic="http://schemas.openxmlformats.org/drawingml/2006/picture">
+                  <pic:nvPicPr>
+                    <pic:cNvPr id="27" name="Grafik 27" descr="Ein Bild, das Text enthält.&#10;&#10;Automatisch generierte Beschreibung"/>
+                    <pic:cNvPicPr/>
+                  </pic:nvPicPr>
+                  <pic:blipFill>
+                    <a:blip r:embed="rId41">
+                      <a:extLst>
+                        <a:ext uri="{28A0092B-C50C-407E-A947-70E740481C1C}">
+                          <a14:useLocalDpi xmlns:a14="http://schemas.microsoft.com/office/drawing/2010/main" val="0"/>
+                        </a:ext>
+                      </a:extLst>
+                    </a:blip>
+                    <a:stretch>
+                      <a:fillRect/>
+                    </a:stretch>
+                  </pic:blipFill>
+                  <pic:spPr>
+                    <a:xfrm>
+                      <a:off x="0" y="0"/>
+                      <a:ext cx="3467584" cy="2067213"/>
+                    </a:xfrm>
+                    <a:prstGeom prst="rect">
+                      <a:avLst/>
+                    </a:prstGeom>
+                  </pic:spPr>
+                </pic:pic>
+              </a:graphicData>
+            </a:graphic>
+          </wp:anchor>
+        </w:drawing>
+      </w:r>
+      <w:r>
+        <w:rPr>
+          <w:lang w:val="en-US"/>
+        </w:rPr>
+        <w:t>Floating Action Buttons (FABs) can be valuable tools when it comes to displaying Features (such as adding / removing elements). We used this coupled with the privileges previously defined, as not every user has access to the buttons. FAB’s function similar to an IconButton, with the exception that they are floating a layer above the initial page and are not affected by the widgets below it. They have an onPressed-function as</w:t>
+      </w:r>
+      <w:r>
+        <w:rPr>
+          <w:lang w:val="en-US"/>
+        </w:rPr>
+        <w:t xml:space="preserve"> </w:t>
+      </w:r>
+      <w:r>
+        <w:rPr>
+          <w:lang w:val="en-US"/>
+        </w:rPr>
+        <w:t>well as a child attribute that’s an Icon. We call it in the Scaffold and define the Location of the Floating</w:t>
+      </w:r>
+      <w:r>
+        <w:rPr>
+          <w:lang w:val="en-US"/>
+        </w:rPr>
+        <w:t xml:space="preserve"> </w:t>
+      </w:r>
+      <w:r>
+        <w:rPr>
+          <w:lang w:val="en-US"/>
+        </w:rPr>
+        <w:t>Action</w:t>
+      </w:r>
+      <w:r>
+        <w:rPr>
+          <w:lang w:val="en-US"/>
+        </w:rPr>
+        <w:t xml:space="preserve"> </w:t>
+      </w:r>
+      <w:r>
+        <w:rPr>
+          <w:lang w:val="en-US"/>
+        </w:rPr>
+        <w:t xml:space="preserve">Button. </w:t>
+      </w:r>
+    </w:p>
+    <w:p>
+      <w:pPr>
+        <w:rPr>
+          <w:lang w:val="en-US"/>
+        </w:rPr>
+      </w:pPr>
+      <w:r>
+        <w:rPr>
+          <w:lang w:val="en-US"/>
+        </w:rPr>
+        <w:drawing>
+          <wp:inline distT="0" distB="0" distL="0" distR="0" wp14:anchorId="642118FA" wp14:editId="1D6095E9">
+            <wp:extent cx="5760720" cy="1085215"/>
+            <wp:effectExtent l="0" t="0" r="0" b="635"/>
+            <wp:docPr id="28" name="Grafik 28"/>
+            <wp:cNvGraphicFramePr>
+              <a:graphicFrameLocks xmlns:a="http://schemas.openxmlformats.org/drawingml/2006/main" noChangeAspect="1"/>
+            </wp:cNvGraphicFramePr>
+            <a:graphic xmlns:a="http://schemas.openxmlformats.org/drawingml/2006/main">
+              <a:graphicData uri="http://schemas.openxmlformats.org/drawingml/2006/picture">
+                <pic:pic xmlns:pic="http://schemas.openxmlformats.org/drawingml/2006/picture">
+                  <pic:nvPicPr>
+                    <pic:cNvPr id="1" name=""/>
+                    <pic:cNvPicPr/>
+                  </pic:nvPicPr>
+                  <pic:blipFill>
+                    <a:blip r:embed="rId42"/>
+                    <a:stretch>
+                      <a:fillRect/>
+                    </a:stretch>
+                  </pic:blipFill>
+                  <pic:spPr>
+                    <a:xfrm>
+                      <a:off x="0" y="0"/>
+                      <a:ext cx="5760720" cy="1085215"/>
+                    </a:xfrm>
+                    <a:prstGeom prst="rect">
+                      <a:avLst/>
+                    </a:prstGeom>
+                  </pic:spPr>
+                </pic:pic>
+              </a:graphicData>
+            </a:graphic>
+          </wp:inline>
+        </w:drawing>
+      </w:r>
+    </w:p>
+    <w:p>
+      <w:pPr>
+        <w:pStyle w:val="berschrift4"/>
+        <w:rPr>
+          <w:lang w:val="en-US"/>
+        </w:rPr>
+      </w:pPr>
+      <w:r>
+        <w:rPr>
+          <w:lang w:val="en-US"/>
+        </w:rPr>
+        <w:t xml:space="preserve">This snippet portrays the Floating Action Button in the </w:t>
+      </w:r>
+      <w:proofErr w:type="gramStart"/>
+      <w:r>
+        <w:rPr>
+          <w:lang w:val="en-US"/>
+        </w:rPr>
+        <w:t>catalogue.dart</w:t>
+      </w:r>
+      <w:proofErr w:type="gramEnd"/>
+      <w:r>
+        <w:rPr>
+          <w:lang w:val="en-US"/>
+        </w:rPr>
+        <w:t>-file</w:t>
+      </w:r>
+      <w:r>
+        <w:rPr>
+          <w:lang w:val="en-US"/>
+        </w:rPr>
+        <w:t>:</w:t>
+      </w:r>
+    </w:p>
+    <w:p>
+      <w:pPr>
+        <w:rPr>
+          <w:lang w:val="en-US"/>
+        </w:rPr>
+      </w:pPr>
+      <w:r>
+        <w:rPr>
+          <w:lang w:val="en-US"/>
+        </w:rPr>
+        <w:drawing>
+          <wp:inline distT="0" distB="0" distL="0" distR="0" wp14:anchorId="68A14475" wp14:editId="6DD08F27">
+            <wp:extent cx="5760720" cy="888365"/>
+            <wp:effectExtent l="0" t="0" r="0" b="6985"/>
+            <wp:docPr id="29" name="Grafik 29"/>
+            <wp:cNvGraphicFramePr>
+              <a:graphicFrameLocks xmlns:a="http://schemas.openxmlformats.org/drawingml/2006/main" noChangeAspect="1"/>
+            </wp:cNvGraphicFramePr>
+            <a:graphic xmlns:a="http://schemas.openxmlformats.org/drawingml/2006/main">
+              <a:graphicData uri="http://schemas.openxmlformats.org/drawingml/2006/picture">
+                <pic:pic xmlns:pic="http://schemas.openxmlformats.org/drawingml/2006/picture">
+                  <pic:nvPicPr>
+                    <pic:cNvPr id="1" name=""/>
+                    <pic:cNvPicPr/>
+                  </pic:nvPicPr>
+                  <pic:blipFill>
+                    <a:blip r:embed="rId43"/>
+                    <a:stretch>
+                      <a:fillRect/>
+                    </a:stretch>
+                  </pic:blipFill>
+                  <pic:spPr>
+                    <a:xfrm>
+                      <a:off x="0" y="0"/>
+                      <a:ext cx="5760720" cy="888365"/>
+                    </a:xfrm>
+                    <a:prstGeom prst="rect">
+                      <a:avLst/>
+                    </a:prstGeom>
+                  </pic:spPr>
+                </pic:pic>
+              </a:graphicData>
+            </a:graphic>
+          </wp:inline>
+        </w:drawing>
+      </w:r>
       <w:r>
         <w:rPr>
           <w:lang w:val="en-US"/>
@@ -7851,33 +10734,22 @@
     </w:p>
     <w:p>
       <w:pPr>
-        <w:spacing w:line="259" w:lineRule="auto"/>
-        <w:rPr>
-          <w:rFonts w:asciiTheme="majorHAnsi" w:eastAsiaTheme="majorEastAsia" w:hAnsiTheme="majorHAnsi" w:cstheme="majorBidi"/>
-          <w:color w:val="2F5496" w:themeColor="accent1" w:themeShade="BF"/>
-          <w:sz w:val="32"/>
-          <w:szCs w:val="32"/>
-          <w:lang w:val="en-US"/>
-        </w:rPr>
-      </w:pPr>
-    </w:p>
-    <w:p>
-      <w:pPr>
         <w:pStyle w:val="berschrift1"/>
         <w:rPr>
           <w:lang w:val="en-US"/>
         </w:rPr>
       </w:pPr>
-      <w:bookmarkStart w:id="15" w:name="_Glossary:"/>
-      <w:bookmarkStart w:id="16" w:name="_Toc128394556"/>
-      <w:bookmarkEnd w:id="15"/>
-      <w:r>
-        <w:rPr>
-          <w:lang w:val="en-US"/>
-        </w:rPr>
+      <w:bookmarkStart w:id="20" w:name="_Glossary:"/>
+      <w:bookmarkStart w:id="21" w:name="_Toc128475460"/>
+      <w:bookmarkEnd w:id="20"/>
+      <w:r>
+        <w:rPr>
+          <w:lang w:val="en-US"/>
+        </w:rPr>
+        <w:lastRenderedPageBreak/>
         <w:t>Glossary:</w:t>
       </w:r>
-      <w:bookmarkEnd w:id="16"/>
+      <w:bookmarkEnd w:id="21"/>
     </w:p>
     <w:p>
       <w:pPr>
@@ -7947,7 +10819,35 @@
         <w:rPr>
           <w:lang w:val="en-US"/>
         </w:rPr>
-        <w:t>Logged In User: A logged in User is a User that is currently signed into the Application with an Email aswell as an password.</w:t>
+        <w:t xml:space="preserve">Logged In User: A logged in User is a User that is currently signed into the Application with an Email </w:t>
+      </w:r>
+      <w:proofErr w:type="spellStart"/>
+      <w:r>
+        <w:rPr>
+          <w:lang w:val="en-US"/>
+        </w:rPr>
+        <w:t>aswell</w:t>
+      </w:r>
+      <w:proofErr w:type="spellEnd"/>
+      <w:r>
+        <w:rPr>
+          <w:lang w:val="en-US"/>
+        </w:rPr>
+        <w:t xml:space="preserve"> as </w:t>
+      </w:r>
+      <w:proofErr w:type="gramStart"/>
+      <w:r>
+        <w:rPr>
+          <w:lang w:val="en-US"/>
+        </w:rPr>
+        <w:t>an</w:t>
+      </w:r>
+      <w:proofErr w:type="gramEnd"/>
+      <w:r>
+        <w:rPr>
+          <w:lang w:val="en-US"/>
+        </w:rPr>
+        <w:t xml:space="preserve"> password.</w:t>
       </w:r>
     </w:p>
     <w:p>
@@ -8010,7 +10910,21 @@
         <w:rPr>
           <w:lang w:val="en-US"/>
         </w:rPr>
-        <w:t xml:space="preserve"> as Projects in our Application ) as</w:t>
+        <w:t xml:space="preserve"> as Projects in our </w:t>
+      </w:r>
+      <w:proofErr w:type="gramStart"/>
+      <w:r>
+        <w:rPr>
+          <w:lang w:val="en-US"/>
+        </w:rPr>
+        <w:t>Application )</w:t>
+      </w:r>
+      <w:proofErr w:type="gramEnd"/>
+      <w:r>
+        <w:rPr>
+          <w:lang w:val="en-US"/>
+        </w:rPr>
+        <w:t xml:space="preserve"> as</w:t>
       </w:r>
       <w:r>
         <w:rPr>
@@ -8041,20 +10955,62 @@
         <w:rPr>
           <w:lang w:val="en-US"/>
         </w:rPr>
-        <w:t>ue has all of the projects available portrayed in it in a List.</w:t>
-      </w:r>
-    </w:p>
-    <w:p>
-      <w:pPr>
-        <w:rPr>
-          <w:lang w:val="en-US"/>
-        </w:rPr>
-      </w:pPr>
-      <w:r>
-        <w:rPr>
-          <w:lang w:val="en-US"/>
-        </w:rPr>
-        <w:t>Projects: Projects are Categories that summarize an Catastrophy that occurred around the world. In the project, you can read up on the catastrophy, as</w:t>
+        <w:t xml:space="preserve">ue has </w:t>
+      </w:r>
+      <w:proofErr w:type="gramStart"/>
+      <w:r>
+        <w:rPr>
+          <w:lang w:val="en-US"/>
+        </w:rPr>
+        <w:t>all of</w:t>
+      </w:r>
+      <w:proofErr w:type="gramEnd"/>
+      <w:r>
+        <w:rPr>
+          <w:lang w:val="en-US"/>
+        </w:rPr>
+        <w:t xml:space="preserve"> the projects available portrayed in it in a List.</w:t>
+      </w:r>
+    </w:p>
+    <w:p>
+      <w:pPr>
+        <w:rPr>
+          <w:lang w:val="en-US"/>
+        </w:rPr>
+      </w:pPr>
+      <w:r>
+        <w:rPr>
+          <w:lang w:val="en-US"/>
+        </w:rPr>
+        <w:t xml:space="preserve">Projects: Projects are Categories that summarize an </w:t>
+      </w:r>
+      <w:proofErr w:type="spellStart"/>
+      <w:r>
+        <w:rPr>
+          <w:lang w:val="en-US"/>
+        </w:rPr>
+        <w:t>Catastrophy</w:t>
+      </w:r>
+      <w:proofErr w:type="spellEnd"/>
+      <w:r>
+        <w:rPr>
+          <w:lang w:val="en-US"/>
+        </w:rPr>
+        <w:t xml:space="preserve"> that occurred around the world. In the project, you can read up on the </w:t>
+      </w:r>
+      <w:proofErr w:type="spellStart"/>
+      <w:r>
+        <w:rPr>
+          <w:lang w:val="en-US"/>
+        </w:rPr>
+        <w:t>catastrophy</w:t>
+      </w:r>
+      <w:proofErr w:type="spellEnd"/>
+      <w:r>
+        <w:rPr>
+          <w:lang w:val="en-US"/>
+        </w:rPr>
+        <w:t>, as</w:t>
       </w:r>
       <w:r>
         <w:rPr>
@@ -8084,20 +11040,48 @@
         <w:rPr>
           <w:lang w:val="en-US"/>
         </w:rPr>
-        <w:t xml:space="preserve"> They are listed in the Catalogue </w:t>
-      </w:r>
-    </w:p>
-    <w:p>
-      <w:pPr>
-        <w:rPr>
-          <w:lang w:val="en-US"/>
-        </w:rPr>
-      </w:pPr>
-      <w:r>
-        <w:rPr>
-          <w:lang w:val="en-US"/>
-        </w:rPr>
-        <w:t xml:space="preserve">Events: Events are datebound Activities, that have the purpose of collecting money to donate for one of the Projects. </w:t>
+        <w:t xml:space="preserve"> They are listed in the </w:t>
+      </w:r>
+      <w:proofErr w:type="gramStart"/>
+      <w:r>
+        <w:rPr>
+          <w:lang w:val="en-US"/>
+        </w:rPr>
+        <w:t>Catalogue</w:t>
+      </w:r>
+      <w:proofErr w:type="gramEnd"/>
+      <w:r>
+        <w:rPr>
+          <w:lang w:val="en-US"/>
+        </w:rPr>
+        <w:t xml:space="preserve"> </w:t>
+      </w:r>
+    </w:p>
+    <w:p>
+      <w:pPr>
+        <w:rPr>
+          <w:lang w:val="en-US"/>
+        </w:rPr>
+      </w:pPr>
+      <w:r>
+        <w:rPr>
+          <w:lang w:val="en-US"/>
+        </w:rPr>
+        <w:t xml:space="preserve">Events: Events are </w:t>
+      </w:r>
+      <w:proofErr w:type="spellStart"/>
+      <w:r>
+        <w:rPr>
+          <w:lang w:val="en-US"/>
+        </w:rPr>
+        <w:t>datebound</w:t>
+      </w:r>
+      <w:proofErr w:type="spellEnd"/>
+      <w:r>
+        <w:rPr>
+          <w:lang w:val="en-US"/>
+        </w:rPr>
+        <w:t xml:space="preserve"> Activities, that have the purpose of collecting money to donate for one of the Projects. </w:t>
       </w:r>
       <w:r>
         <w:rPr>
@@ -8129,20 +11113,48 @@
         <w:rPr>
           <w:lang w:val="en-US"/>
         </w:rPr>
-        <w:t>Customer: This refers to the person that contracted us to develop this Application (in this case Prof. Dr. Kurpjuweit)</w:t>
-      </w:r>
-    </w:p>
-    <w:p>
-      <w:pPr>
-        <w:rPr>
-          <w:lang w:val="en-US"/>
-        </w:rPr>
-      </w:pPr>
-      <w:r>
-        <w:rPr>
-          <w:lang w:val="en-US"/>
-        </w:rPr>
-        <w:t xml:space="preserve">Database: Storage medium to store all of the Data , be it Events (Activities) , Catalogue entries (Projects), or User Data ( Email, Password etc.) </w:t>
+        <w:t xml:space="preserve">Customer: This refers to the person that contracted us to develop this Application (in this case Prof. Dr. </w:t>
+      </w:r>
+      <w:proofErr w:type="spellStart"/>
+      <w:r>
+        <w:rPr>
+          <w:lang w:val="en-US"/>
+        </w:rPr>
+        <w:t>Kurpjuweit</w:t>
+      </w:r>
+      <w:proofErr w:type="spellEnd"/>
+      <w:r>
+        <w:rPr>
+          <w:lang w:val="en-US"/>
+        </w:rPr>
+        <w:t>)</w:t>
+      </w:r>
+    </w:p>
+    <w:p>
+      <w:pPr>
+        <w:rPr>
+          <w:lang w:val="en-US"/>
+        </w:rPr>
+      </w:pPr>
+      <w:r>
+        <w:rPr>
+          <w:lang w:val="en-US"/>
+        </w:rPr>
+        <w:t xml:space="preserve">Database: Storage medium to store all of the </w:t>
+      </w:r>
+      <w:proofErr w:type="gramStart"/>
+      <w:r>
+        <w:rPr>
+          <w:lang w:val="en-US"/>
+        </w:rPr>
+        <w:t>Data ,</w:t>
+      </w:r>
+      <w:proofErr w:type="gramEnd"/>
+      <w:r>
+        <w:rPr>
+          <w:lang w:val="en-US"/>
+        </w:rPr>
+        <w:t xml:space="preserve"> be it Events (Activities) , Catalogue entries (Projects), or User Data ( Email, Password etc.) </w:t>
       </w:r>
     </w:p>
     <w:p>
@@ -8190,11 +11202,19 @@
           <w:lang w:val="en-US"/>
         </w:rPr>
       </w:pPr>
-      <w:r>
-        <w:rPr>
-          <w:lang w:val="en-US"/>
-        </w:rPr>
-        <w:t>Burgermenu: a navigation menu mostly implied at the top of the screen with an icon. By clicking on it, a List of entries is shown that can be used to navigate to specific screens.</w:t>
+      <w:proofErr w:type="spellStart"/>
+      <w:r>
+        <w:rPr>
+          <w:lang w:val="en-US"/>
+        </w:rPr>
+        <w:t>Burgermenu</w:t>
+      </w:r>
+      <w:proofErr w:type="spellEnd"/>
+      <w:r>
+        <w:rPr>
+          <w:lang w:val="en-US"/>
+        </w:rPr>
+        <w:t>: a navigation menu mostly implied at the top of the screen with an icon. By clicking on it, a List of entries is shown that can be used to navigate to specific screens.</w:t>
       </w:r>
     </w:p>
     <w:sectPr>
@@ -9163,7 +12183,6 @@
     <w:next w:val="Standard"/>
     <w:autoRedefine/>
     <w:uiPriority w:val="39"/>
-    <w:semiHidden/>
     <w:unhideWhenUsed/>
     <w:rsid w:val="00C46102"/>
     <w:pPr>

</xml_diff>

<commit_message>
User Stories part 1 in Documentation
</commit_message>
<xml_diff>
--- a/Documentation/Lions4Charity_-_Documentation.docx
+++ b/Documentation/Lions4Charity_-_Documentation.docx
@@ -463,7 +463,7 @@
           <w:r>
             <w:fldChar w:fldCharType="separate"/>
           </w:r>
-          <w:hyperlink w:anchor="_Toc128566294" w:history="1">
+          <w:hyperlink w:anchor="_Toc128570236" w:history="1">
             <w:r>
               <w:rPr>
                 <w:rStyle w:val="Hyperlink"/>
@@ -491,7 +491,7 @@
                 <w:noProof/>
                 <w:webHidden/>
               </w:rPr>
-              <w:instrText xml:space="preserve"> PAGEREF _Toc128566294 \h </w:instrText>
+              <w:instrText xml:space="preserve"> PAGEREF _Toc128570236 \h </w:instrText>
             </w:r>
             <w:r>
               <w:rPr>
@@ -534,7 +534,7 @@
               <w:lang w:eastAsia="de-DE"/>
             </w:rPr>
           </w:pPr>
-          <w:hyperlink w:anchor="_Toc128566295" w:history="1">
+          <w:hyperlink w:anchor="_Toc128570237" w:history="1">
             <w:r>
               <w:rPr>
                 <w:rStyle w:val="Hyperlink"/>
@@ -562,7 +562,7 @@
                 <w:noProof/>
                 <w:webHidden/>
               </w:rPr>
-              <w:instrText xml:space="preserve"> PAGEREF _Toc128566295 \h </w:instrText>
+              <w:instrText xml:space="preserve"> PAGEREF _Toc128570237 \h </w:instrText>
             </w:r>
             <w:r>
               <w:rPr>
@@ -605,7 +605,7 @@
               <w:lang w:eastAsia="de-DE"/>
             </w:rPr>
           </w:pPr>
-          <w:hyperlink w:anchor="_Toc128566296" w:history="1">
+          <w:hyperlink w:anchor="_Toc128570238" w:history="1">
             <w:r>
               <w:rPr>
                 <w:rStyle w:val="Hyperlink"/>
@@ -633,7 +633,7 @@
                 <w:noProof/>
                 <w:webHidden/>
               </w:rPr>
-              <w:instrText xml:space="preserve"> PAGEREF _Toc128566296 \h </w:instrText>
+              <w:instrText xml:space="preserve"> PAGEREF _Toc128570238 \h </w:instrText>
             </w:r>
             <w:r>
               <w:rPr>
@@ -676,7 +676,7 @@
               <w:lang w:eastAsia="de-DE"/>
             </w:rPr>
           </w:pPr>
-          <w:hyperlink w:anchor="_Toc128566297" w:history="1">
+          <w:hyperlink w:anchor="_Toc128570239" w:history="1">
             <w:r>
               <w:rPr>
                 <w:rStyle w:val="Hyperlink"/>
@@ -704,7 +704,7 @@
                 <w:noProof/>
                 <w:webHidden/>
               </w:rPr>
-              <w:instrText xml:space="preserve"> PAGEREF _Toc128566297 \h </w:instrText>
+              <w:instrText xml:space="preserve"> PAGEREF _Toc128570239 \h </w:instrText>
             </w:r>
             <w:r>
               <w:rPr>
@@ -747,7 +747,7 @@
               <w:lang w:eastAsia="de-DE"/>
             </w:rPr>
           </w:pPr>
-          <w:hyperlink w:anchor="_Toc128566298" w:history="1">
+          <w:hyperlink w:anchor="_Toc128570240" w:history="1">
             <w:r>
               <w:rPr>
                 <w:rStyle w:val="Hyperlink"/>
@@ -775,7 +775,7 @@
                 <w:noProof/>
                 <w:webHidden/>
               </w:rPr>
-              <w:instrText xml:space="preserve"> PAGEREF _Toc128566298 \h </w:instrText>
+              <w:instrText xml:space="preserve"> PAGEREF _Toc128570240 \h </w:instrText>
             </w:r>
             <w:r>
               <w:rPr>
@@ -818,7 +818,7 @@
               <w:lang w:eastAsia="de-DE"/>
             </w:rPr>
           </w:pPr>
-          <w:hyperlink w:anchor="_Toc128566299" w:history="1">
+          <w:hyperlink w:anchor="_Toc128570241" w:history="1">
             <w:r>
               <w:rPr>
                 <w:rStyle w:val="Hyperlink"/>
@@ -846,7 +846,7 @@
                 <w:noProof/>
                 <w:webHidden/>
               </w:rPr>
-              <w:instrText xml:space="preserve"> PAGEREF _Toc128566299 \h </w:instrText>
+              <w:instrText xml:space="preserve"> PAGEREF _Toc128570241 \h </w:instrText>
             </w:r>
             <w:r>
               <w:rPr>
@@ -889,7 +889,7 @@
               <w:lang w:eastAsia="de-DE"/>
             </w:rPr>
           </w:pPr>
-          <w:hyperlink w:anchor="_Toc128566300" w:history="1">
+          <w:hyperlink w:anchor="_Toc128570242" w:history="1">
             <w:r>
               <w:rPr>
                 <w:rStyle w:val="Hyperlink"/>
@@ -917,7 +917,7 @@
                 <w:noProof/>
                 <w:webHidden/>
               </w:rPr>
-              <w:instrText xml:space="preserve"> PAGEREF _Toc128566300 \h </w:instrText>
+              <w:instrText xml:space="preserve"> PAGEREF _Toc128570242 \h </w:instrText>
             </w:r>
             <w:r>
               <w:rPr>
@@ -960,7 +960,7 @@
               <w:lang w:eastAsia="de-DE"/>
             </w:rPr>
           </w:pPr>
-          <w:hyperlink w:anchor="_Toc128566301" w:history="1">
+          <w:hyperlink w:anchor="_Toc128570243" w:history="1">
             <w:r>
               <w:rPr>
                 <w:rStyle w:val="Hyperlink"/>
@@ -988,7 +988,7 @@
                 <w:noProof/>
                 <w:webHidden/>
               </w:rPr>
-              <w:instrText xml:space="preserve"> PAGEREF _Toc128566301 \h </w:instrText>
+              <w:instrText xml:space="preserve"> PAGEREF _Toc128570243 \h </w:instrText>
             </w:r>
             <w:r>
               <w:rPr>
@@ -1031,7 +1031,7 @@
               <w:lang w:eastAsia="de-DE"/>
             </w:rPr>
           </w:pPr>
-          <w:hyperlink w:anchor="_Toc128566302" w:history="1">
+          <w:hyperlink w:anchor="_Toc128570244" w:history="1">
             <w:r>
               <w:rPr>
                 <w:rStyle w:val="Hyperlink"/>
@@ -1059,7 +1059,7 @@
                 <w:noProof/>
                 <w:webHidden/>
               </w:rPr>
-              <w:instrText xml:space="preserve"> PAGEREF _Toc128566302 \h </w:instrText>
+              <w:instrText xml:space="preserve"> PAGEREF _Toc128570244 \h </w:instrText>
             </w:r>
             <w:r>
               <w:rPr>
@@ -1102,7 +1102,7 @@
               <w:lang w:eastAsia="de-DE"/>
             </w:rPr>
           </w:pPr>
-          <w:hyperlink w:anchor="_Toc128566303" w:history="1">
+          <w:hyperlink w:anchor="_Toc128570245" w:history="1">
             <w:r>
               <w:rPr>
                 <w:rStyle w:val="Hyperlink"/>
@@ -1130,7 +1130,7 @@
                 <w:noProof/>
                 <w:webHidden/>
               </w:rPr>
-              <w:instrText xml:space="preserve"> PAGEREF _Toc128566303 \h </w:instrText>
+              <w:instrText xml:space="preserve"> PAGEREF _Toc128570245 \h </w:instrText>
             </w:r>
             <w:r>
               <w:rPr>
@@ -1173,7 +1173,7 @@
               <w:lang w:eastAsia="de-DE"/>
             </w:rPr>
           </w:pPr>
-          <w:hyperlink w:anchor="_Toc128566304" w:history="1">
+          <w:hyperlink w:anchor="_Toc128570246" w:history="1">
             <w:r>
               <w:rPr>
                 <w:rStyle w:val="Hyperlink"/>
@@ -1201,7 +1201,7 @@
                 <w:noProof/>
                 <w:webHidden/>
               </w:rPr>
-              <w:instrText xml:space="preserve"> PAGEREF _Toc128566304 \h </w:instrText>
+              <w:instrText xml:space="preserve"> PAGEREF _Toc128570246 \h </w:instrText>
             </w:r>
             <w:r>
               <w:rPr>
@@ -1244,7 +1244,7 @@
               <w:lang w:eastAsia="de-DE"/>
             </w:rPr>
           </w:pPr>
-          <w:hyperlink w:anchor="_Toc128566305" w:history="1">
+          <w:hyperlink w:anchor="_Toc128570247" w:history="1">
             <w:r>
               <w:rPr>
                 <w:rStyle w:val="Hyperlink"/>
@@ -1272,7 +1272,7 @@
                 <w:noProof/>
                 <w:webHidden/>
               </w:rPr>
-              <w:instrText xml:space="preserve"> PAGEREF _Toc128566305 \h </w:instrText>
+              <w:instrText xml:space="preserve"> PAGEREF _Toc128570247 \h </w:instrText>
             </w:r>
             <w:r>
               <w:rPr>
@@ -1315,7 +1315,7 @@
               <w:lang w:eastAsia="de-DE"/>
             </w:rPr>
           </w:pPr>
-          <w:hyperlink w:anchor="_Toc128566306" w:history="1">
+          <w:hyperlink w:anchor="_Toc128570248" w:history="1">
             <w:r>
               <w:rPr>
                 <w:rStyle w:val="Hyperlink"/>
@@ -1343,7 +1343,7 @@
                 <w:noProof/>
                 <w:webHidden/>
               </w:rPr>
-              <w:instrText xml:space="preserve"> PAGEREF _Toc128566306 \h </w:instrText>
+              <w:instrText xml:space="preserve"> PAGEREF _Toc128570248 \h </w:instrText>
             </w:r>
             <w:r>
               <w:rPr>
@@ -1386,7 +1386,7 @@
               <w:lang w:eastAsia="de-DE"/>
             </w:rPr>
           </w:pPr>
-          <w:hyperlink w:anchor="_Toc128566307" w:history="1">
+          <w:hyperlink w:anchor="_Toc128570249" w:history="1">
             <w:r>
               <w:rPr>
                 <w:rStyle w:val="Hyperlink"/>
@@ -1414,7 +1414,7 @@
                 <w:noProof/>
                 <w:webHidden/>
               </w:rPr>
-              <w:instrText xml:space="preserve"> PAGEREF _Toc128566307 \h </w:instrText>
+              <w:instrText xml:space="preserve"> PAGEREF _Toc128570249 \h </w:instrText>
             </w:r>
             <w:r>
               <w:rPr>
@@ -1457,7 +1457,7 @@
               <w:lang w:eastAsia="de-DE"/>
             </w:rPr>
           </w:pPr>
-          <w:hyperlink w:anchor="_Toc128566308" w:history="1">
+          <w:hyperlink w:anchor="_Toc128570250" w:history="1">
             <w:r>
               <w:rPr>
                 <w:rStyle w:val="Hyperlink"/>
@@ -1485,7 +1485,7 @@
                 <w:noProof/>
                 <w:webHidden/>
               </w:rPr>
-              <w:instrText xml:space="preserve"> PAGEREF _Toc128566308 \h </w:instrText>
+              <w:instrText xml:space="preserve"> PAGEREF _Toc128570250 \h </w:instrText>
             </w:r>
             <w:r>
               <w:rPr>
@@ -1528,7 +1528,7 @@
               <w:lang w:eastAsia="de-DE"/>
             </w:rPr>
           </w:pPr>
-          <w:hyperlink w:anchor="_Toc128566309" w:history="1">
+          <w:hyperlink w:anchor="_Toc128570251" w:history="1">
             <w:r>
               <w:rPr>
                 <w:rStyle w:val="Hyperlink"/>
@@ -1555,7 +1555,7 @@
                 <w:noProof/>
                 <w:webHidden/>
               </w:rPr>
-              <w:instrText xml:space="preserve"> PAGEREF _Toc128566309 \h </w:instrText>
+              <w:instrText xml:space="preserve"> PAGEREF _Toc128570251 \h </w:instrText>
             </w:r>
             <w:r>
               <w:rPr>
@@ -1598,7 +1598,7 @@
               <w:lang w:eastAsia="de-DE"/>
             </w:rPr>
           </w:pPr>
-          <w:hyperlink w:anchor="_Toc128566310" w:history="1">
+          <w:hyperlink w:anchor="_Toc128570252" w:history="1">
             <w:r>
               <w:rPr>
                 <w:rStyle w:val="Hyperlink"/>
@@ -1625,7 +1625,7 @@
                 <w:noProof/>
                 <w:webHidden/>
               </w:rPr>
-              <w:instrText xml:space="preserve"> PAGEREF _Toc128566310 \h </w:instrText>
+              <w:instrText xml:space="preserve"> PAGEREF _Toc128570252 \h </w:instrText>
             </w:r>
             <w:r>
               <w:rPr>
@@ -1668,7 +1668,7 @@
               <w:lang w:eastAsia="de-DE"/>
             </w:rPr>
           </w:pPr>
-          <w:hyperlink w:anchor="_Toc128566311" w:history="1">
+          <w:hyperlink w:anchor="_Toc128570253" w:history="1">
             <w:r>
               <w:rPr>
                 <w:rStyle w:val="Hyperlink"/>
@@ -1695,7 +1695,7 @@
                 <w:noProof/>
                 <w:webHidden/>
               </w:rPr>
-              <w:instrText xml:space="preserve"> PAGEREF _Toc128566311 \h </w:instrText>
+              <w:instrText xml:space="preserve"> PAGEREF _Toc128570253 \h </w:instrText>
             </w:r>
             <w:r>
               <w:rPr>
@@ -1716,6 +1716,77 @@
                 <w:webHidden/>
               </w:rPr>
               <w:t>27</w:t>
+            </w:r>
+            <w:r>
+              <w:rPr>
+                <w:noProof/>
+                <w:webHidden/>
+              </w:rPr>
+              <w:fldChar w:fldCharType="end"/>
+            </w:r>
+          </w:hyperlink>
+        </w:p>
+        <w:p>
+          <w:pPr>
+            <w:pStyle w:val="Verzeichnis2"/>
+            <w:tabs>
+              <w:tab w:val="right" w:leader="dot" w:pos="9062"/>
+            </w:tabs>
+            <w:rPr>
+              <w:rFonts w:eastAsiaTheme="minorEastAsia"/>
+              <w:noProof/>
+              <w:lang w:eastAsia="de-DE"/>
+            </w:rPr>
+          </w:pPr>
+          <w:hyperlink w:anchor="_Toc128570254" w:history="1">
+            <w:r>
+              <w:rPr>
+                <w:rStyle w:val="Hyperlink"/>
+                <w:noProof/>
+                <w:lang w:val="en-US"/>
+              </w:rPr>
+              <w:t>3.2: Firebase:</w:t>
+            </w:r>
+            <w:r>
+              <w:rPr>
+                <w:noProof/>
+                <w:webHidden/>
+              </w:rPr>
+              <w:tab/>
+            </w:r>
+            <w:r>
+              <w:rPr>
+                <w:noProof/>
+                <w:webHidden/>
+              </w:rPr>
+              <w:fldChar w:fldCharType="begin"/>
+            </w:r>
+            <w:r>
+              <w:rPr>
+                <w:noProof/>
+                <w:webHidden/>
+              </w:rPr>
+              <w:instrText xml:space="preserve"> PAGEREF _Toc128570254 \h </w:instrText>
+            </w:r>
+            <w:r>
+              <w:rPr>
+                <w:noProof/>
+                <w:webHidden/>
+              </w:rPr>
+            </w:r>
+            <w:r>
+              <w:rPr>
+                <w:noProof/>
+                <w:webHidden/>
+              </w:rPr>
+              <w:fldChar w:fldCharType="separate"/>
+            </w:r>
+            <w:r>
+              <w:rPr>
+                <w:noProof/>
+                <w:webHidden/>
+              </w:rPr>
+              <w:t>28</w:t>
             </w:r>
             <w:r>
               <w:rPr>
@@ -1738,7 +1809,7 @@
               <w:lang w:eastAsia="de-DE"/>
             </w:rPr>
           </w:pPr>
-          <w:hyperlink w:anchor="_Toc128566312" w:history="1">
+          <w:hyperlink w:anchor="_Toc128570255" w:history="1">
             <w:r>
               <w:rPr>
                 <w:rStyle w:val="Hyperlink"/>
@@ -1766,7 +1837,7 @@
                 <w:noProof/>
                 <w:webHidden/>
               </w:rPr>
-              <w:instrText xml:space="preserve"> PAGEREF _Toc128566312 \h </w:instrText>
+              <w:instrText xml:space="preserve"> PAGEREF _Toc128570255 \h </w:instrText>
             </w:r>
             <w:r>
               <w:rPr>
@@ -1786,7 +1857,7 @@
                 <w:noProof/>
                 <w:webHidden/>
               </w:rPr>
-              <w:t>28</w:t>
+              <w:t>29</w:t>
             </w:r>
             <w:r>
               <w:rPr>
@@ -1829,7 +1900,7 @@
           <w:lang w:eastAsia="de-DE"/>
         </w:rPr>
       </w:pPr>
-      <w:bookmarkStart w:id="0" w:name="_Toc128566294"/>
+      <w:bookmarkStart w:id="0" w:name="_Toc128570236"/>
       <w:r>
         <w:rPr>
           <w:lang w:eastAsia="de-DE"/>
@@ -2882,7 +2953,7 @@
         </w:rPr>
       </w:pPr>
       <w:bookmarkStart w:id="1" w:name="_Toc126695034"/>
-      <w:bookmarkStart w:id="2" w:name="_Toc128566295"/>
+      <w:bookmarkStart w:id="2" w:name="_Toc128570237"/>
       <w:r>
         <w:rPr>
           <w:lang w:val="en-US"/>
@@ -2997,7 +3068,7 @@
         </w:rPr>
       </w:pPr>
       <w:bookmarkStart w:id="3" w:name="_Toc126695035"/>
-      <w:bookmarkStart w:id="4" w:name="_Toc128566296"/>
+      <w:bookmarkStart w:id="4" w:name="_Toc128570238"/>
       <w:r>
         <w:rPr>
           <w:lang w:val="en-US"/>
@@ -3947,7 +4018,19 @@
               <w:rPr>
                 <w:lang w:val="en-US"/>
               </w:rPr>
-              <w:t xml:space="preserve">Change User data (logged in) </w:t>
+              <w:t xml:space="preserve">Change User </w:t>
+            </w:r>
+            <w:r>
+              <w:rPr>
+                <w:lang w:val="en-US"/>
+              </w:rPr>
+              <w:t>D</w:t>
+            </w:r>
+            <w:r>
+              <w:rPr>
+                <w:lang w:val="en-US"/>
+              </w:rPr>
+              <w:t xml:space="preserve">ata (logged in) </w:t>
             </w:r>
           </w:p>
         </w:tc>
@@ -4308,13 +4391,7 @@
               <w:rPr>
                 <w:lang w:val="en-US"/>
               </w:rPr>
-              <w:t>F-</w:t>
-            </w:r>
-            <w:r>
-              <w:rPr>
-                <w:lang w:val="en-US"/>
-              </w:rPr>
-              <w:t>8</w:t>
+              <w:t>F-8</w:t>
             </w:r>
           </w:p>
         </w:tc>
@@ -4744,25 +4821,7 @@
               <w:rPr>
                 <w:lang w:val="en-US"/>
               </w:rPr>
-              <w:t xml:space="preserve">A User can donate by using </w:t>
-            </w:r>
-            <w:r>
-              <w:rPr>
-                <w:lang w:val="en-US"/>
-              </w:rPr>
-              <w:t>Stripe</w:t>
-            </w:r>
-            <w:r>
-              <w:rPr>
-                <w:lang w:val="en-US"/>
-              </w:rPr>
-              <w:t xml:space="preserve"> as payment </w:t>
-            </w:r>
-            <w:r>
-              <w:rPr>
-                <w:lang w:val="en-US"/>
-              </w:rPr>
-              <w:t>method</w:t>
+              <w:t>A User can donate by using Stripe as payment method</w:t>
             </w:r>
           </w:p>
         </w:tc>
@@ -4848,25 +4907,7 @@
               <w:rPr>
                 <w:lang w:val="en-US"/>
               </w:rPr>
-              <w:t xml:space="preserve">A User can donate by using </w:t>
-            </w:r>
-            <w:r>
-              <w:rPr>
-                <w:lang w:val="en-US"/>
-              </w:rPr>
-              <w:t>Google</w:t>
-            </w:r>
-            <w:r>
-              <w:rPr>
-                <w:lang w:val="en-US"/>
-              </w:rPr>
-              <w:t xml:space="preserve"> Pay as payment </w:t>
-            </w:r>
-            <w:r>
-              <w:rPr>
-                <w:lang w:val="en-US"/>
-              </w:rPr>
-              <w:t>method</w:t>
+              <w:t>A User can donate by using Google Pay as payment method</w:t>
             </w:r>
           </w:p>
         </w:tc>
@@ -6261,31 +6302,7 @@
               <w:rPr>
                 <w:lang w:val="en-US"/>
               </w:rPr>
-              <w:t>For administrative purposes it is required that if you can create a</w:t>
-            </w:r>
-            <w:r>
-              <w:rPr>
-                <w:lang w:val="en-US"/>
-              </w:rPr>
-              <w:t>n</w:t>
-            </w:r>
-            <w:r>
-              <w:rPr>
-                <w:lang w:val="en-US"/>
-              </w:rPr>
-              <w:t xml:space="preserve"> </w:t>
-            </w:r>
-            <w:r>
-              <w:rPr>
-                <w:lang w:val="en-US"/>
-              </w:rPr>
-              <w:t>event(activity)</w:t>
-            </w:r>
-            <w:r>
-              <w:rPr>
-                <w:lang w:val="en-US"/>
-              </w:rPr>
-              <w:t xml:space="preserve"> (on whatever way), you can also delete it afterwards</w:t>
+              <w:t>For administrative purposes it is required that if you can create an event(activity) (on whatever way), you can also delete it afterwards</w:t>
             </w:r>
           </w:p>
         </w:tc>
@@ -7317,7 +7334,7 @@
           <w:lang w:val="en-US"/>
         </w:rPr>
       </w:pPr>
-      <w:bookmarkStart w:id="6" w:name="_Toc128566297"/>
+      <w:bookmarkStart w:id="6" w:name="_Toc128570239"/>
       <w:r>
         <w:rPr>
           <w:lang w:val="en-US"/>
@@ -8016,7 +8033,7 @@
         </w:rPr>
       </w:pPr>
       <w:bookmarkStart w:id="7" w:name="_Toc126695037"/>
-      <w:bookmarkStart w:id="8" w:name="_Toc128566298"/>
+      <w:bookmarkStart w:id="8" w:name="_Toc128570240"/>
       <w:r>
         <w:rPr>
           <w:lang w:val="en-US"/>
@@ -8874,7 +8891,7 @@
         </w:rPr>
       </w:pPr>
       <w:bookmarkStart w:id="10" w:name="_Toc126695038"/>
-      <w:bookmarkStart w:id="11" w:name="_Toc128566299"/>
+      <w:bookmarkStart w:id="11" w:name="_Toc128570241"/>
       <w:r>
         <w:rPr>
           <w:lang w:val="en-US"/>
@@ -8906,10 +8923,10 @@
         <w:tblLook w:val="04A0" w:firstRow="1" w:lastRow="0" w:firstColumn="1" w:lastColumn="0" w:noHBand="0" w:noVBand="1"/>
       </w:tblPr>
       <w:tblGrid>
-        <w:gridCol w:w="709"/>
-        <w:gridCol w:w="4678"/>
-        <w:gridCol w:w="1701"/>
-        <w:gridCol w:w="1974"/>
+        <w:gridCol w:w="851"/>
+        <w:gridCol w:w="4536"/>
+        <w:gridCol w:w="2533"/>
+        <w:gridCol w:w="1142"/>
       </w:tblGrid>
       <w:tr>
         <w:trPr>
@@ -8919,7 +8936,7 @@
         <w:tc>
           <w:tcPr>
             <w:cnfStyle w:val="001000000000" w:firstRow="0" w:lastRow="0" w:firstColumn="1" w:lastColumn="0" w:oddVBand="0" w:evenVBand="0" w:oddHBand="0" w:evenHBand="0" w:firstRowFirstColumn="0" w:firstRowLastColumn="0" w:lastRowFirstColumn="0" w:lastRowLastColumn="0"/>
-            <w:tcW w:w="709" w:type="dxa"/>
+            <w:tcW w:w="851" w:type="dxa"/>
             <w:hideMark/>
           </w:tcPr>
           <w:p>
@@ -8939,7 +8956,7 @@
         </w:tc>
         <w:tc>
           <w:tcPr>
-            <w:tcW w:w="4678" w:type="dxa"/>
+            <w:tcW w:w="4536" w:type="dxa"/>
             <w:hideMark/>
           </w:tcPr>
           <w:p>
@@ -8960,7 +8977,7 @@
         </w:tc>
         <w:tc>
           <w:tcPr>
-            <w:tcW w:w="1701" w:type="dxa"/>
+            <w:tcW w:w="2533" w:type="dxa"/>
             <w:hideMark/>
           </w:tcPr>
           <w:p>
@@ -8981,7 +8998,7 @@
         </w:tc>
         <w:tc>
           <w:tcPr>
-            <w:tcW w:w="1974" w:type="dxa"/>
+            <w:tcW w:w="1142" w:type="dxa"/>
             <w:hideMark/>
           </w:tcPr>
           <w:p>
@@ -9009,20 +9026,26 @@
         <w:tc>
           <w:tcPr>
             <w:cnfStyle w:val="001000000000" w:firstRow="0" w:lastRow="0" w:firstColumn="1" w:lastColumn="0" w:oddVBand="0" w:evenVBand="0" w:oddHBand="0" w:evenHBand="0" w:firstRowFirstColumn="0" w:firstRowLastColumn="0" w:lastRowFirstColumn="0" w:lastRowLastColumn="0"/>
-            <w:tcW w:w="709" w:type="dxa"/>
-          </w:tcPr>
-          <w:p>
-            <w:pPr>
-              <w:spacing w:line="240" w:lineRule="auto"/>
-              <w:rPr>
-                <w:lang w:val="en-US"/>
-              </w:rPr>
-            </w:pPr>
-          </w:p>
-        </w:tc>
-        <w:tc>
-          <w:tcPr>
-            <w:tcW w:w="4678" w:type="dxa"/>
+            <w:tcW w:w="851" w:type="dxa"/>
+          </w:tcPr>
+          <w:p>
+            <w:pPr>
+              <w:spacing w:line="240" w:lineRule="auto"/>
+              <w:rPr>
+                <w:lang w:val="en-US"/>
+              </w:rPr>
+            </w:pPr>
+            <w:r>
+              <w:rPr>
+                <w:lang w:val="en-US"/>
+              </w:rPr>
+              <w:t>US-1</w:t>
+            </w:r>
+          </w:p>
+        </w:tc>
+        <w:tc>
+          <w:tcPr>
+            <w:tcW w:w="4536" w:type="dxa"/>
           </w:tcPr>
           <w:p>
             <w:pPr>
@@ -9032,11 +9055,41 @@
                 <w:lang w:val="en-US"/>
               </w:rPr>
             </w:pPr>
-          </w:p>
-        </w:tc>
-        <w:tc>
-          <w:tcPr>
-            <w:tcW w:w="1701" w:type="dxa"/>
+            <w:r>
+              <w:rPr>
+                <w:lang w:val="en-US"/>
+              </w:rPr>
+              <w:t xml:space="preserve">As a User I want to log in to </w:t>
+            </w:r>
+            <w:r>
+              <w:rPr>
+                <w:lang w:val="en-US"/>
+              </w:rPr>
+              <w:t>access</w:t>
+            </w:r>
+            <w:r>
+              <w:rPr>
+                <w:lang w:val="en-US"/>
+              </w:rPr>
+              <w:t xml:space="preserve"> my</w:t>
+            </w:r>
+            <w:r>
+              <w:rPr>
+                <w:lang w:val="en-US"/>
+              </w:rPr>
+              <w:t xml:space="preserve"> profile</w:t>
+            </w:r>
+            <w:r>
+              <w:rPr>
+                <w:lang w:val="en-US"/>
+              </w:rPr>
+              <w:t>.</w:t>
+            </w:r>
+          </w:p>
+        </w:tc>
+        <w:tc>
+          <w:tcPr>
+            <w:tcW w:w="2533" w:type="dxa"/>
           </w:tcPr>
           <w:p>
             <w:pPr>
@@ -9046,11 +9099,17 @@
                 <w:lang w:val="en-US"/>
               </w:rPr>
             </w:pPr>
-          </w:p>
-        </w:tc>
-        <w:tc>
-          <w:tcPr>
-            <w:tcW w:w="1974" w:type="dxa"/>
+            <w:r>
+              <w:rPr>
+                <w:lang w:val="en-US"/>
+              </w:rPr>
+              <w:t>Log in</w:t>
+            </w:r>
+          </w:p>
+        </w:tc>
+        <w:tc>
+          <w:tcPr>
+            <w:tcW w:w="1142" w:type="dxa"/>
           </w:tcPr>
           <w:p>
             <w:pPr>
@@ -9060,6 +9119,12 @@
                 <w:lang w:val="en-US"/>
               </w:rPr>
             </w:pPr>
+            <w:r>
+              <w:rPr>
+                <w:lang w:val="en-US"/>
+              </w:rPr>
+              <w:t>F-3</w:t>
+            </w:r>
           </w:p>
         </w:tc>
       </w:tr>
@@ -9070,20 +9135,26 @@
         <w:tc>
           <w:tcPr>
             <w:cnfStyle w:val="001000000000" w:firstRow="0" w:lastRow="0" w:firstColumn="1" w:lastColumn="0" w:oddVBand="0" w:evenVBand="0" w:oddHBand="0" w:evenHBand="0" w:firstRowFirstColumn="0" w:firstRowLastColumn="0" w:lastRowFirstColumn="0" w:lastRowLastColumn="0"/>
-            <w:tcW w:w="709" w:type="dxa"/>
-          </w:tcPr>
-          <w:p>
-            <w:pPr>
-              <w:spacing w:line="240" w:lineRule="auto"/>
-              <w:rPr>
-                <w:lang w:val="en-US"/>
-              </w:rPr>
-            </w:pPr>
-          </w:p>
-        </w:tc>
-        <w:tc>
-          <w:tcPr>
-            <w:tcW w:w="4678" w:type="dxa"/>
+            <w:tcW w:w="851" w:type="dxa"/>
+          </w:tcPr>
+          <w:p>
+            <w:pPr>
+              <w:spacing w:line="240" w:lineRule="auto"/>
+              <w:rPr>
+                <w:lang w:val="en-US"/>
+              </w:rPr>
+            </w:pPr>
+            <w:r>
+              <w:rPr>
+                <w:lang w:val="en-US"/>
+              </w:rPr>
+              <w:t>US-2</w:t>
+            </w:r>
+          </w:p>
+        </w:tc>
+        <w:tc>
+          <w:tcPr>
+            <w:tcW w:w="4536" w:type="dxa"/>
           </w:tcPr>
           <w:p>
             <w:pPr>
@@ -9093,11 +9164,29 @@
                 <w:lang w:val="en-US"/>
               </w:rPr>
             </w:pPr>
-          </w:p>
-        </w:tc>
-        <w:tc>
-          <w:tcPr>
-            <w:tcW w:w="1701" w:type="dxa"/>
+            <w:r>
+              <w:rPr>
+                <w:lang w:val="en-US"/>
+              </w:rPr>
+              <w:t xml:space="preserve">As a User </w:t>
+            </w:r>
+            <w:r>
+              <w:rPr>
+                <w:lang w:val="en-US"/>
+              </w:rPr>
+              <w:t>I want to register in order to save my data</w:t>
+            </w:r>
+            <w:r>
+              <w:rPr>
+                <w:lang w:val="en-US"/>
+              </w:rPr>
+              <w:t xml:space="preserve"> </w:t>
+            </w:r>
+          </w:p>
+        </w:tc>
+        <w:tc>
+          <w:tcPr>
+            <w:tcW w:w="2533" w:type="dxa"/>
           </w:tcPr>
           <w:p>
             <w:pPr>
@@ -9107,11 +9196,17 @@
                 <w:lang w:val="en-US"/>
               </w:rPr>
             </w:pPr>
-          </w:p>
-        </w:tc>
-        <w:tc>
-          <w:tcPr>
-            <w:tcW w:w="1974" w:type="dxa"/>
+            <w:r>
+              <w:rPr>
+                <w:lang w:val="en-US"/>
+              </w:rPr>
+              <w:t>Register</w:t>
+            </w:r>
+          </w:p>
+        </w:tc>
+        <w:tc>
+          <w:tcPr>
+            <w:tcW w:w="1142" w:type="dxa"/>
           </w:tcPr>
           <w:p>
             <w:pPr>
@@ -9121,6 +9216,12 @@
                 <w:lang w:val="en-US"/>
               </w:rPr>
             </w:pPr>
+            <w:r>
+              <w:rPr>
+                <w:lang w:val="en-US"/>
+              </w:rPr>
+              <w:t>F-2</w:t>
+            </w:r>
           </w:p>
         </w:tc>
       </w:tr>
@@ -9132,20 +9233,26 @@
         <w:tc>
           <w:tcPr>
             <w:cnfStyle w:val="001000000000" w:firstRow="0" w:lastRow="0" w:firstColumn="1" w:lastColumn="0" w:oddVBand="0" w:evenVBand="0" w:oddHBand="0" w:evenHBand="0" w:firstRowFirstColumn="0" w:firstRowLastColumn="0" w:lastRowFirstColumn="0" w:lastRowLastColumn="0"/>
-            <w:tcW w:w="709" w:type="dxa"/>
-          </w:tcPr>
-          <w:p>
-            <w:pPr>
-              <w:spacing w:line="240" w:lineRule="auto"/>
-              <w:rPr>
-                <w:lang w:val="en-US"/>
-              </w:rPr>
-            </w:pPr>
-          </w:p>
-        </w:tc>
-        <w:tc>
-          <w:tcPr>
-            <w:tcW w:w="4678" w:type="dxa"/>
+            <w:tcW w:w="851" w:type="dxa"/>
+          </w:tcPr>
+          <w:p>
+            <w:pPr>
+              <w:spacing w:line="240" w:lineRule="auto"/>
+              <w:rPr>
+                <w:lang w:val="en-US"/>
+              </w:rPr>
+            </w:pPr>
+            <w:r>
+              <w:rPr>
+                <w:lang w:val="en-US"/>
+              </w:rPr>
+              <w:t>US-3</w:t>
+            </w:r>
+          </w:p>
+        </w:tc>
+        <w:tc>
+          <w:tcPr>
+            <w:tcW w:w="4536" w:type="dxa"/>
           </w:tcPr>
           <w:p>
             <w:pPr>
@@ -9155,11 +9262,23 @@
                 <w:lang w:val="en-US"/>
               </w:rPr>
             </w:pPr>
-          </w:p>
-        </w:tc>
-        <w:tc>
-          <w:tcPr>
-            <w:tcW w:w="1701" w:type="dxa"/>
+            <w:r>
+              <w:rPr>
+                <w:lang w:val="en-US"/>
+              </w:rPr>
+              <w:t xml:space="preserve">As a registered User I want to be able to </w:t>
+            </w:r>
+            <w:r>
+              <w:rPr>
+                <w:lang w:val="en-US"/>
+              </w:rPr>
+              <w:t>change my Entered Data</w:t>
+            </w:r>
+          </w:p>
+        </w:tc>
+        <w:tc>
+          <w:tcPr>
+            <w:tcW w:w="2533" w:type="dxa"/>
           </w:tcPr>
           <w:p>
             <w:pPr>
@@ -9169,11 +9288,17 @@
                 <w:lang w:val="en-US"/>
               </w:rPr>
             </w:pPr>
-          </w:p>
-        </w:tc>
-        <w:tc>
-          <w:tcPr>
-            <w:tcW w:w="1974" w:type="dxa"/>
+            <w:r>
+              <w:rPr>
+                <w:lang w:val="en-US"/>
+              </w:rPr>
+              <w:t>Change User Data</w:t>
+            </w:r>
+          </w:p>
+        </w:tc>
+        <w:tc>
+          <w:tcPr>
+            <w:tcW w:w="1142" w:type="dxa"/>
           </w:tcPr>
           <w:p>
             <w:pPr>
@@ -9183,6 +9308,12 @@
                 <w:lang w:val="en-US"/>
               </w:rPr>
             </w:pPr>
+            <w:r>
+              <w:rPr>
+                <w:lang w:val="en-US"/>
+              </w:rPr>
+              <w:t>F-4</w:t>
+            </w:r>
           </w:p>
         </w:tc>
       </w:tr>
@@ -9193,20 +9324,26 @@
         <w:tc>
           <w:tcPr>
             <w:cnfStyle w:val="001000000000" w:firstRow="0" w:lastRow="0" w:firstColumn="1" w:lastColumn="0" w:oddVBand="0" w:evenVBand="0" w:oddHBand="0" w:evenHBand="0" w:firstRowFirstColumn="0" w:firstRowLastColumn="0" w:lastRowFirstColumn="0" w:lastRowLastColumn="0"/>
-            <w:tcW w:w="709" w:type="dxa"/>
-          </w:tcPr>
-          <w:p>
-            <w:pPr>
-              <w:spacing w:line="240" w:lineRule="auto"/>
-              <w:rPr>
-                <w:lang w:val="en-US"/>
-              </w:rPr>
-            </w:pPr>
-          </w:p>
-        </w:tc>
-        <w:tc>
-          <w:tcPr>
-            <w:tcW w:w="4678" w:type="dxa"/>
+            <w:tcW w:w="851" w:type="dxa"/>
+          </w:tcPr>
+          <w:p>
+            <w:pPr>
+              <w:spacing w:line="240" w:lineRule="auto"/>
+              <w:rPr>
+                <w:lang w:val="en-US"/>
+              </w:rPr>
+            </w:pPr>
+            <w:r>
+              <w:rPr>
+                <w:lang w:val="en-US"/>
+              </w:rPr>
+              <w:t>US-4</w:t>
+            </w:r>
+          </w:p>
+        </w:tc>
+        <w:tc>
+          <w:tcPr>
+            <w:tcW w:w="4536" w:type="dxa"/>
           </w:tcPr>
           <w:p>
             <w:pPr>
@@ -9216,11 +9353,17 @@
                 <w:lang w:val="en-US"/>
               </w:rPr>
             </w:pPr>
-          </w:p>
-        </w:tc>
-        <w:tc>
-          <w:tcPr>
-            <w:tcW w:w="1701" w:type="dxa"/>
+            <w:r>
+              <w:rPr>
+                <w:lang w:val="en-US"/>
+              </w:rPr>
+              <w:t>As a Guest I want to be able to continue donating without having an account</w:t>
+            </w:r>
+          </w:p>
+        </w:tc>
+        <w:tc>
+          <w:tcPr>
+            <w:tcW w:w="2533" w:type="dxa"/>
           </w:tcPr>
           <w:p>
             <w:pPr>
@@ -9230,11 +9373,17 @@
                 <w:lang w:val="en-US"/>
               </w:rPr>
             </w:pPr>
-          </w:p>
-        </w:tc>
-        <w:tc>
-          <w:tcPr>
-            <w:tcW w:w="1974" w:type="dxa"/>
+            <w:r>
+              <w:rPr>
+                <w:lang w:val="en-US"/>
+              </w:rPr>
+              <w:t>Continue as Guest</w:t>
+            </w:r>
+          </w:p>
+        </w:tc>
+        <w:tc>
+          <w:tcPr>
+            <w:tcW w:w="1142" w:type="dxa"/>
           </w:tcPr>
           <w:p>
             <w:pPr>
@@ -9244,6 +9393,12 @@
                 <w:lang w:val="en-US"/>
               </w:rPr>
             </w:pPr>
+            <w:r>
+              <w:rPr>
+                <w:lang w:val="en-US"/>
+              </w:rPr>
+              <w:t>F-5</w:t>
+            </w:r>
           </w:p>
         </w:tc>
       </w:tr>
@@ -9255,20 +9410,26 @@
         <w:tc>
           <w:tcPr>
             <w:cnfStyle w:val="001000000000" w:firstRow="0" w:lastRow="0" w:firstColumn="1" w:lastColumn="0" w:oddVBand="0" w:evenVBand="0" w:oddHBand="0" w:evenHBand="0" w:firstRowFirstColumn="0" w:firstRowLastColumn="0" w:lastRowFirstColumn="0" w:lastRowLastColumn="0"/>
-            <w:tcW w:w="709" w:type="dxa"/>
-          </w:tcPr>
-          <w:p>
-            <w:pPr>
-              <w:spacing w:line="240" w:lineRule="auto"/>
-              <w:rPr>
-                <w:lang w:val="en-US"/>
-              </w:rPr>
-            </w:pPr>
-          </w:p>
-        </w:tc>
-        <w:tc>
-          <w:tcPr>
-            <w:tcW w:w="4678" w:type="dxa"/>
+            <w:tcW w:w="851" w:type="dxa"/>
+          </w:tcPr>
+          <w:p>
+            <w:pPr>
+              <w:spacing w:line="240" w:lineRule="auto"/>
+              <w:rPr>
+                <w:lang w:val="en-US"/>
+              </w:rPr>
+            </w:pPr>
+            <w:r>
+              <w:rPr>
+                <w:lang w:val="en-US"/>
+              </w:rPr>
+              <w:t>US-5</w:t>
+            </w:r>
+          </w:p>
+        </w:tc>
+        <w:tc>
+          <w:tcPr>
+            <w:tcW w:w="4536" w:type="dxa"/>
           </w:tcPr>
           <w:p>
             <w:pPr>
@@ -9278,11 +9439,17 @@
                 <w:lang w:val="en-US"/>
               </w:rPr>
             </w:pPr>
-          </w:p>
-        </w:tc>
-        <w:tc>
-          <w:tcPr>
-            <w:tcW w:w="1701" w:type="dxa"/>
+            <w:r>
+              <w:rPr>
+                <w:lang w:val="en-US"/>
+              </w:rPr>
+              <w:t>As a User I want to be able to Scan a QR-Code to get to a specific Event.</w:t>
+            </w:r>
+          </w:p>
+        </w:tc>
+        <w:tc>
+          <w:tcPr>
+            <w:tcW w:w="2533" w:type="dxa"/>
           </w:tcPr>
           <w:p>
             <w:pPr>
@@ -9292,11 +9459,17 @@
                 <w:lang w:val="en-US"/>
               </w:rPr>
             </w:pPr>
-          </w:p>
-        </w:tc>
-        <w:tc>
-          <w:tcPr>
-            <w:tcW w:w="1974" w:type="dxa"/>
+            <w:r>
+              <w:rPr>
+                <w:lang w:val="en-US"/>
+              </w:rPr>
+              <w:t>Scanning a QR-Code</w:t>
+            </w:r>
+          </w:p>
+        </w:tc>
+        <w:tc>
+          <w:tcPr>
+            <w:tcW w:w="1142" w:type="dxa"/>
           </w:tcPr>
           <w:p>
             <w:pPr>
@@ -9306,6 +9479,12 @@
                 <w:lang w:val="en-US"/>
               </w:rPr>
             </w:pPr>
+            <w:r>
+              <w:rPr>
+                <w:lang w:val="en-US"/>
+              </w:rPr>
+              <w:t>F-1</w:t>
+            </w:r>
           </w:p>
         </w:tc>
       </w:tr>
@@ -9316,20 +9495,26 @@
         <w:tc>
           <w:tcPr>
             <w:cnfStyle w:val="001000000000" w:firstRow="0" w:lastRow="0" w:firstColumn="1" w:lastColumn="0" w:oddVBand="0" w:evenVBand="0" w:oddHBand="0" w:evenHBand="0" w:firstRowFirstColumn="0" w:firstRowLastColumn="0" w:lastRowFirstColumn="0" w:lastRowLastColumn="0"/>
-            <w:tcW w:w="709" w:type="dxa"/>
-          </w:tcPr>
-          <w:p>
-            <w:pPr>
-              <w:spacing w:line="240" w:lineRule="auto"/>
-              <w:rPr>
-                <w:lang w:val="en-US"/>
-              </w:rPr>
-            </w:pPr>
-          </w:p>
-        </w:tc>
-        <w:tc>
-          <w:tcPr>
-            <w:tcW w:w="4678" w:type="dxa"/>
+            <w:tcW w:w="851" w:type="dxa"/>
+          </w:tcPr>
+          <w:p>
+            <w:pPr>
+              <w:spacing w:line="240" w:lineRule="auto"/>
+              <w:rPr>
+                <w:lang w:val="en-US"/>
+              </w:rPr>
+            </w:pPr>
+            <w:r>
+              <w:rPr>
+                <w:lang w:val="en-US"/>
+              </w:rPr>
+              <w:t>US-6</w:t>
+            </w:r>
+          </w:p>
+        </w:tc>
+        <w:tc>
+          <w:tcPr>
+            <w:tcW w:w="4536" w:type="dxa"/>
           </w:tcPr>
           <w:p>
             <w:pPr>
@@ -9339,11 +9524,23 @@
                 <w:lang w:val="en-US"/>
               </w:rPr>
             </w:pPr>
-          </w:p>
-        </w:tc>
-        <w:tc>
-          <w:tcPr>
-            <w:tcW w:w="1701" w:type="dxa"/>
+            <w:r>
+              <w:rPr>
+                <w:lang w:val="en-US"/>
+              </w:rPr>
+              <w:t>As a registered User I want to be able to log out</w:t>
+            </w:r>
+            <w:r>
+              <w:rPr>
+                <w:lang w:val="en-US"/>
+              </w:rPr>
+              <w:t>.</w:t>
+            </w:r>
+          </w:p>
+        </w:tc>
+        <w:tc>
+          <w:tcPr>
+            <w:tcW w:w="2533" w:type="dxa"/>
           </w:tcPr>
           <w:p>
             <w:pPr>
@@ -9353,11 +9550,17 @@
                 <w:lang w:val="en-US"/>
               </w:rPr>
             </w:pPr>
-          </w:p>
-        </w:tc>
-        <w:tc>
-          <w:tcPr>
-            <w:tcW w:w="1974" w:type="dxa"/>
+            <w:r>
+              <w:rPr>
+                <w:lang w:val="en-US"/>
+              </w:rPr>
+              <w:t>Log out</w:t>
+            </w:r>
+          </w:p>
+        </w:tc>
+        <w:tc>
+          <w:tcPr>
+            <w:tcW w:w="1142" w:type="dxa"/>
           </w:tcPr>
           <w:p>
             <w:pPr>
@@ -9367,6 +9570,12 @@
                 <w:lang w:val="en-US"/>
               </w:rPr>
             </w:pPr>
+            <w:r>
+              <w:rPr>
+                <w:lang w:val="en-US"/>
+              </w:rPr>
+              <w:t>F-6</w:t>
+            </w:r>
           </w:p>
         </w:tc>
       </w:tr>
@@ -9378,20 +9587,26 @@
         <w:tc>
           <w:tcPr>
             <w:cnfStyle w:val="001000000000" w:firstRow="0" w:lastRow="0" w:firstColumn="1" w:lastColumn="0" w:oddVBand="0" w:evenVBand="0" w:oddHBand="0" w:evenHBand="0" w:firstRowFirstColumn="0" w:firstRowLastColumn="0" w:lastRowFirstColumn="0" w:lastRowLastColumn="0"/>
-            <w:tcW w:w="709" w:type="dxa"/>
-          </w:tcPr>
-          <w:p>
-            <w:pPr>
-              <w:spacing w:line="240" w:lineRule="auto"/>
-              <w:rPr>
-                <w:lang w:val="en-US"/>
-              </w:rPr>
-            </w:pPr>
-          </w:p>
-        </w:tc>
-        <w:tc>
-          <w:tcPr>
-            <w:tcW w:w="4678" w:type="dxa"/>
+            <w:tcW w:w="851" w:type="dxa"/>
+          </w:tcPr>
+          <w:p>
+            <w:pPr>
+              <w:spacing w:line="240" w:lineRule="auto"/>
+              <w:rPr>
+                <w:lang w:val="en-US"/>
+              </w:rPr>
+            </w:pPr>
+            <w:r>
+              <w:rPr>
+                <w:lang w:val="en-US"/>
+              </w:rPr>
+              <w:t>US-7</w:t>
+            </w:r>
+          </w:p>
+        </w:tc>
+        <w:tc>
+          <w:tcPr>
+            <w:tcW w:w="4536" w:type="dxa"/>
           </w:tcPr>
           <w:p>
             <w:pPr>
@@ -9401,11 +9616,17 @@
                 <w:lang w:val="en-US"/>
               </w:rPr>
             </w:pPr>
-          </w:p>
-        </w:tc>
-        <w:tc>
-          <w:tcPr>
-            <w:tcW w:w="1701" w:type="dxa"/>
+            <w:r>
+              <w:rPr>
+                <w:lang w:val="en-US"/>
+              </w:rPr>
+              <w:t>As a registered User I want to be able to delete my account in order to avoid my data from being saved.</w:t>
+            </w:r>
+          </w:p>
+        </w:tc>
+        <w:tc>
+          <w:tcPr>
+            <w:tcW w:w="2533" w:type="dxa"/>
           </w:tcPr>
           <w:p>
             <w:pPr>
@@ -9415,11 +9636,17 @@
                 <w:lang w:val="en-US"/>
               </w:rPr>
             </w:pPr>
-          </w:p>
-        </w:tc>
-        <w:tc>
-          <w:tcPr>
-            <w:tcW w:w="1974" w:type="dxa"/>
+            <w:r>
+              <w:rPr>
+                <w:lang w:val="en-US"/>
+              </w:rPr>
+              <w:t>Delete Account</w:t>
+            </w:r>
+          </w:p>
+        </w:tc>
+        <w:tc>
+          <w:tcPr>
+            <w:tcW w:w="1142" w:type="dxa"/>
           </w:tcPr>
           <w:p>
             <w:pPr>
@@ -9429,6 +9656,12 @@
                 <w:lang w:val="en-US"/>
               </w:rPr>
             </w:pPr>
+            <w:r>
+              <w:rPr>
+                <w:lang w:val="en-US"/>
+              </w:rPr>
+              <w:t>F-7</w:t>
+            </w:r>
           </w:p>
         </w:tc>
       </w:tr>
@@ -9439,20 +9672,27 @@
         <w:tc>
           <w:tcPr>
             <w:cnfStyle w:val="001000000000" w:firstRow="0" w:lastRow="0" w:firstColumn="1" w:lastColumn="0" w:oddVBand="0" w:evenVBand="0" w:oddHBand="0" w:evenHBand="0" w:firstRowFirstColumn="0" w:firstRowLastColumn="0" w:lastRowFirstColumn="0" w:lastRowLastColumn="0"/>
-            <w:tcW w:w="709" w:type="dxa"/>
-          </w:tcPr>
-          <w:p>
-            <w:pPr>
-              <w:spacing w:line="240" w:lineRule="auto"/>
-              <w:rPr>
-                <w:lang w:val="en-US"/>
-              </w:rPr>
-            </w:pPr>
-          </w:p>
-        </w:tc>
-        <w:tc>
-          <w:tcPr>
-            <w:tcW w:w="4678" w:type="dxa"/>
+            <w:tcW w:w="851" w:type="dxa"/>
+          </w:tcPr>
+          <w:p>
+            <w:pPr>
+              <w:spacing w:line="240" w:lineRule="auto"/>
+              <w:rPr>
+                <w:lang w:val="en-US"/>
+              </w:rPr>
+            </w:pPr>
+            <w:r>
+              <w:rPr>
+                <w:lang w:val="en-US"/>
+              </w:rPr>
+              <w:lastRenderedPageBreak/>
+              <w:t>US-8</w:t>
+            </w:r>
+          </w:p>
+        </w:tc>
+        <w:tc>
+          <w:tcPr>
+            <w:tcW w:w="4536" w:type="dxa"/>
           </w:tcPr>
           <w:p>
             <w:pPr>
@@ -9462,11 +9702,17 @@
                 <w:lang w:val="en-US"/>
               </w:rPr>
             </w:pPr>
-          </w:p>
-        </w:tc>
-        <w:tc>
-          <w:tcPr>
-            <w:tcW w:w="1701" w:type="dxa"/>
+            <w:r>
+              <w:rPr>
+                <w:lang w:val="en-US"/>
+              </w:rPr>
+              <w:t>As a User I want Sign in Using alternative Options (google / Apple single sign on).</w:t>
+            </w:r>
+          </w:p>
+        </w:tc>
+        <w:tc>
+          <w:tcPr>
+            <w:tcW w:w="2533" w:type="dxa"/>
           </w:tcPr>
           <w:p>
             <w:pPr>
@@ -9476,12 +9722,13 @@
                 <w:lang w:val="en-US"/>
               </w:rPr>
             </w:pPr>
-          </w:p>
-        </w:tc>
-        <w:tc>
-          <w:tcPr>
-            <w:tcW w:w="1974" w:type="dxa"/>
-          </w:tcPr>
+            <w:r>
+              <w:rPr>
+                <w:lang w:val="en-US"/>
+              </w:rPr>
+              <w:t>Sign in with Google,</w:t>
+            </w:r>
+          </w:p>
           <w:p>
             <w:pPr>
               <w:spacing w:line="240" w:lineRule="auto"/>
@@ -9490,6 +9737,32 @@
                 <w:lang w:val="en-US"/>
               </w:rPr>
             </w:pPr>
+            <w:r>
+              <w:rPr>
+                <w:lang w:val="en-US"/>
+              </w:rPr>
+              <w:t>Sign in with Single Sign on</w:t>
+            </w:r>
+          </w:p>
+        </w:tc>
+        <w:tc>
+          <w:tcPr>
+            <w:tcW w:w="1142" w:type="dxa"/>
+          </w:tcPr>
+          <w:p>
+            <w:pPr>
+              <w:spacing w:line="240" w:lineRule="auto"/>
+              <w:cnfStyle w:val="000000000000" w:firstRow="0" w:lastRow="0" w:firstColumn="0" w:lastColumn="0" w:oddVBand="0" w:evenVBand="0" w:oddHBand="0" w:evenHBand="0" w:firstRowFirstColumn="0" w:firstRowLastColumn="0" w:lastRowFirstColumn="0" w:lastRowLastColumn="0"/>
+              <w:rPr>
+                <w:lang w:val="en-US"/>
+              </w:rPr>
+            </w:pPr>
+            <w:r>
+              <w:rPr>
+                <w:lang w:val="en-US"/>
+              </w:rPr>
+              <w:t>F-9, F-10</w:t>
+            </w:r>
           </w:p>
         </w:tc>
       </w:tr>
@@ -9501,20 +9774,26 @@
         <w:tc>
           <w:tcPr>
             <w:cnfStyle w:val="001000000000" w:firstRow="0" w:lastRow="0" w:firstColumn="1" w:lastColumn="0" w:oddVBand="0" w:evenVBand="0" w:oddHBand="0" w:evenHBand="0" w:firstRowFirstColumn="0" w:firstRowLastColumn="0" w:lastRowFirstColumn="0" w:lastRowLastColumn="0"/>
-            <w:tcW w:w="709" w:type="dxa"/>
-          </w:tcPr>
-          <w:p>
-            <w:pPr>
-              <w:spacing w:line="240" w:lineRule="auto"/>
-              <w:rPr>
-                <w:lang w:val="en-US"/>
-              </w:rPr>
-            </w:pPr>
-          </w:p>
-        </w:tc>
-        <w:tc>
-          <w:tcPr>
-            <w:tcW w:w="4678" w:type="dxa"/>
+            <w:tcW w:w="851" w:type="dxa"/>
+          </w:tcPr>
+          <w:p>
+            <w:pPr>
+              <w:spacing w:line="240" w:lineRule="auto"/>
+              <w:rPr>
+                <w:lang w:val="en-US"/>
+              </w:rPr>
+            </w:pPr>
+            <w:r>
+              <w:rPr>
+                <w:lang w:val="en-US"/>
+              </w:rPr>
+              <w:t>US-9</w:t>
+            </w:r>
+          </w:p>
+        </w:tc>
+        <w:tc>
+          <w:tcPr>
+            <w:tcW w:w="4536" w:type="dxa"/>
           </w:tcPr>
           <w:p>
             <w:pPr>
@@ -9524,11 +9803,17 @@
                 <w:lang w:val="en-US"/>
               </w:rPr>
             </w:pPr>
-          </w:p>
-        </w:tc>
-        <w:tc>
-          <w:tcPr>
-            <w:tcW w:w="1701" w:type="dxa"/>
+            <w:r>
+              <w:rPr>
+                <w:lang w:val="en-US"/>
+              </w:rPr>
+              <w:t>As a User I want to be able to Donate to help a cause</w:t>
+            </w:r>
+          </w:p>
+        </w:tc>
+        <w:tc>
+          <w:tcPr>
+            <w:tcW w:w="2533" w:type="dxa"/>
           </w:tcPr>
           <w:p>
             <w:pPr>
@@ -9538,11 +9823,17 @@
                 <w:lang w:val="en-US"/>
               </w:rPr>
             </w:pPr>
-          </w:p>
-        </w:tc>
-        <w:tc>
-          <w:tcPr>
-            <w:tcW w:w="1974" w:type="dxa"/>
+            <w:r>
+              <w:rPr>
+                <w:lang w:val="en-US"/>
+              </w:rPr>
+              <w:t>Donate</w:t>
+            </w:r>
+          </w:p>
+        </w:tc>
+        <w:tc>
+          <w:tcPr>
+            <w:tcW w:w="1142" w:type="dxa"/>
           </w:tcPr>
           <w:p>
             <w:pPr>
@@ -9552,6 +9843,12 @@
                 <w:lang w:val="en-US"/>
               </w:rPr>
             </w:pPr>
+            <w:r>
+              <w:rPr>
+                <w:lang w:val="en-US"/>
+              </w:rPr>
+              <w:t>F-10</w:t>
+            </w:r>
           </w:p>
         </w:tc>
       </w:tr>
@@ -9562,20 +9859,26 @@
         <w:tc>
           <w:tcPr>
             <w:cnfStyle w:val="001000000000" w:firstRow="0" w:lastRow="0" w:firstColumn="1" w:lastColumn="0" w:oddVBand="0" w:evenVBand="0" w:oddHBand="0" w:evenHBand="0" w:firstRowFirstColumn="0" w:firstRowLastColumn="0" w:lastRowFirstColumn="0" w:lastRowLastColumn="0"/>
-            <w:tcW w:w="709" w:type="dxa"/>
-          </w:tcPr>
-          <w:p>
-            <w:pPr>
-              <w:spacing w:line="240" w:lineRule="auto"/>
-              <w:rPr>
-                <w:lang w:val="en-US"/>
-              </w:rPr>
-            </w:pPr>
-          </w:p>
-        </w:tc>
-        <w:tc>
-          <w:tcPr>
-            <w:tcW w:w="4678" w:type="dxa"/>
+            <w:tcW w:w="851" w:type="dxa"/>
+          </w:tcPr>
+          <w:p>
+            <w:pPr>
+              <w:spacing w:line="240" w:lineRule="auto"/>
+              <w:rPr>
+                <w:lang w:val="en-US"/>
+              </w:rPr>
+            </w:pPr>
+            <w:r>
+              <w:rPr>
+                <w:lang w:val="en-US"/>
+              </w:rPr>
+              <w:t>US-10</w:t>
+            </w:r>
+          </w:p>
+        </w:tc>
+        <w:tc>
+          <w:tcPr>
+            <w:tcW w:w="4536" w:type="dxa"/>
           </w:tcPr>
           <w:p>
             <w:pPr>
@@ -9585,11 +9888,31 @@
                 <w:lang w:val="en-US"/>
               </w:rPr>
             </w:pPr>
-          </w:p>
-        </w:tc>
-        <w:tc>
-          <w:tcPr>
-            <w:tcW w:w="1701" w:type="dxa"/>
+            <w:r>
+              <w:rPr>
+                <w:lang w:val="en-US"/>
+              </w:rPr>
+              <w:t xml:space="preserve">As a User I want to be able to use </w:t>
+            </w:r>
+            <w:proofErr w:type="spellStart"/>
+            <w:r>
+              <w:rPr>
+                <w:lang w:val="en-US"/>
+              </w:rPr>
+              <w:t>Paypal</w:t>
+            </w:r>
+            <w:proofErr w:type="spellEnd"/>
+            <w:r>
+              <w:rPr>
+                <w:lang w:val="en-US"/>
+              </w:rPr>
+              <w:t xml:space="preserve"> as a Payment method to ease the process.</w:t>
+            </w:r>
+          </w:p>
+        </w:tc>
+        <w:tc>
+          <w:tcPr>
+            <w:tcW w:w="2533" w:type="dxa"/>
           </w:tcPr>
           <w:p>
             <w:pPr>
@@ -9599,16 +9922,96 @@
                 <w:lang w:val="en-US"/>
               </w:rPr>
             </w:pPr>
-          </w:p>
-        </w:tc>
-        <w:tc>
-          <w:tcPr>
-            <w:tcW w:w="1974" w:type="dxa"/>
+            <w:r>
+              <w:rPr>
+                <w:lang w:val="en-US"/>
+              </w:rPr>
+              <w:t>Donate using PayPal</w:t>
+            </w:r>
+          </w:p>
+        </w:tc>
+        <w:tc>
+          <w:tcPr>
+            <w:tcW w:w="1142" w:type="dxa"/>
           </w:tcPr>
           <w:p>
             <w:pPr>
               <w:spacing w:line="240" w:lineRule="auto"/>
               <w:cnfStyle w:val="000000000000" w:firstRow="0" w:lastRow="0" w:firstColumn="0" w:lastColumn="0" w:oddVBand="0" w:evenVBand="0" w:oddHBand="0" w:evenHBand="0" w:firstRowFirstColumn="0" w:firstRowLastColumn="0" w:lastRowFirstColumn="0" w:lastRowLastColumn="0"/>
+              <w:rPr>
+                <w:lang w:val="en-US"/>
+              </w:rPr>
+            </w:pPr>
+            <w:r>
+              <w:rPr>
+                <w:lang w:val="en-US"/>
+              </w:rPr>
+              <w:t>F-11</w:t>
+            </w:r>
+          </w:p>
+        </w:tc>
+      </w:tr>
+      <w:tr>
+        <w:trPr>
+          <w:cnfStyle w:val="000000100000" w:firstRow="0" w:lastRow="0" w:firstColumn="0" w:lastColumn="0" w:oddVBand="0" w:evenVBand="0" w:oddHBand="1" w:evenHBand="0" w:firstRowFirstColumn="0" w:firstRowLastColumn="0" w:lastRowFirstColumn="0" w:lastRowLastColumn="0"/>
+          <w:trHeight w:val="468"/>
+        </w:trPr>
+        <w:tc>
+          <w:tcPr>
+            <w:cnfStyle w:val="001000000000" w:firstRow="0" w:lastRow="0" w:firstColumn="1" w:lastColumn="0" w:oddVBand="0" w:evenVBand="0" w:oddHBand="0" w:evenHBand="0" w:firstRowFirstColumn="0" w:firstRowLastColumn="0" w:lastRowFirstColumn="0" w:lastRowLastColumn="0"/>
+            <w:tcW w:w="851" w:type="dxa"/>
+          </w:tcPr>
+          <w:p>
+            <w:pPr>
+              <w:spacing w:line="240" w:lineRule="auto"/>
+              <w:rPr>
+                <w:lang w:val="en-US"/>
+              </w:rPr>
+            </w:pPr>
+            <w:r>
+              <w:rPr>
+                <w:lang w:val="en-US"/>
+              </w:rPr>
+              <w:t>US-11</w:t>
+            </w:r>
+          </w:p>
+        </w:tc>
+        <w:tc>
+          <w:tcPr>
+            <w:tcW w:w="4536" w:type="dxa"/>
+          </w:tcPr>
+          <w:p>
+            <w:pPr>
+              <w:spacing w:line="240" w:lineRule="auto"/>
+              <w:cnfStyle w:val="000000100000" w:firstRow="0" w:lastRow="0" w:firstColumn="0" w:lastColumn="0" w:oddVBand="0" w:evenVBand="0" w:oddHBand="1" w:evenHBand="0" w:firstRowFirstColumn="0" w:firstRowLastColumn="0" w:lastRowFirstColumn="0" w:lastRowLastColumn="0"/>
+              <w:rPr>
+                <w:lang w:val="en-US"/>
+              </w:rPr>
+            </w:pPr>
+          </w:p>
+        </w:tc>
+        <w:tc>
+          <w:tcPr>
+            <w:tcW w:w="2533" w:type="dxa"/>
+          </w:tcPr>
+          <w:p>
+            <w:pPr>
+              <w:spacing w:line="240" w:lineRule="auto"/>
+              <w:cnfStyle w:val="000000100000" w:firstRow="0" w:lastRow="0" w:firstColumn="0" w:lastColumn="0" w:oddVBand="0" w:evenVBand="0" w:oddHBand="1" w:evenHBand="0" w:firstRowFirstColumn="0" w:firstRowLastColumn="0" w:lastRowFirstColumn="0" w:lastRowLastColumn="0"/>
+              <w:rPr>
+                <w:lang w:val="en-US"/>
+              </w:rPr>
+            </w:pPr>
+          </w:p>
+        </w:tc>
+        <w:tc>
+          <w:tcPr>
+            <w:tcW w:w="1142" w:type="dxa"/>
+          </w:tcPr>
+          <w:p>
+            <w:pPr>
+              <w:spacing w:line="240" w:lineRule="auto"/>
+              <w:cnfStyle w:val="000000100000" w:firstRow="0" w:lastRow="0" w:firstColumn="0" w:lastColumn="0" w:oddVBand="0" w:evenVBand="0" w:oddHBand="1" w:evenHBand="0" w:firstRowFirstColumn="0" w:firstRowLastColumn="0" w:lastRowFirstColumn="0" w:lastRowLastColumn="0"/>
               <w:rPr>
                 <w:lang w:val="en-US"/>
               </w:rPr>
@@ -9651,7 +10054,7 @@
           <w:lang w:val="en-US"/>
         </w:rPr>
       </w:pPr>
-      <w:bookmarkStart w:id="13" w:name="_Toc128566300"/>
+      <w:bookmarkStart w:id="13" w:name="_Toc128570242"/>
       <w:r>
         <w:rPr>
           <w:lang w:val="en-US"/>
@@ -11221,7 +11624,7 @@
           <w:lang w:val="en-US"/>
         </w:rPr>
       </w:pPr>
-      <w:bookmarkStart w:id="14" w:name="_Toc128566301"/>
+      <w:bookmarkStart w:id="14" w:name="_Toc128570243"/>
       <w:r>
         <w:rPr>
           <w:lang w:val="en-US"/>
@@ -13077,7 +13480,7 @@
           <w:lang w:val="en-US"/>
         </w:rPr>
       </w:pPr>
-      <w:bookmarkStart w:id="15" w:name="_Toc128566302"/>
+      <w:bookmarkStart w:id="15" w:name="_Toc128570244"/>
       <w:r>
         <w:rPr>
           <w:lang w:val="en-US"/>
@@ -13108,7 +13511,7 @@
           <w:lang w:val="en-US"/>
         </w:rPr>
       </w:pPr>
-      <w:bookmarkStart w:id="16" w:name="_Toc128566303"/>
+      <w:bookmarkStart w:id="16" w:name="_Toc128570245"/>
       <w:r>
         <w:rPr>
           <w:lang w:val="en-US"/>
@@ -13293,7 +13696,7 @@
           <w:lang w:val="en-US"/>
         </w:rPr>
       </w:pPr>
-      <w:bookmarkStart w:id="17" w:name="_Toc128566304"/>
+      <w:bookmarkStart w:id="17" w:name="_Toc128570246"/>
       <w:r>
         <w:rPr>
           <w:lang w:val="en-US"/>
@@ -13525,7 +13928,7 @@
           <w:lang w:val="en-US"/>
         </w:rPr>
       </w:pPr>
-      <w:bookmarkStart w:id="18" w:name="_Toc128566305"/>
+      <w:bookmarkStart w:id="18" w:name="_Toc128570247"/>
       <w:r>
         <w:rPr>
           <w:lang w:val="en-US"/>
@@ -13838,7 +14241,7 @@
           <w:lang w:val="en-US"/>
         </w:rPr>
       </w:pPr>
-      <w:bookmarkStart w:id="19" w:name="_Toc128566306"/>
+      <w:bookmarkStart w:id="19" w:name="_Toc128570248"/>
       <w:r>
         <w:rPr>
           <w:lang w:val="en-US"/>
@@ -14147,7 +14550,7 @@
           <w:lang w:val="en-US"/>
         </w:rPr>
       </w:pPr>
-      <w:bookmarkStart w:id="20" w:name="_Toc128566307"/>
+      <w:bookmarkStart w:id="20" w:name="_Toc128570249"/>
       <w:r>
         <w:rPr>
           <w:lang w:val="en-US"/>
@@ -14356,7 +14759,7 @@
           <w:lang w:val="en-US"/>
         </w:rPr>
       </w:pPr>
-      <w:bookmarkStart w:id="21" w:name="_Toc128566308"/>
+      <w:bookmarkStart w:id="21" w:name="_Toc128570250"/>
       <w:r>
         <w:rPr>
           <w:lang w:val="en-US"/>
@@ -14640,7 +15043,7 @@
       <w:pPr>
         <w:pStyle w:val="berschrift3"/>
       </w:pPr>
-      <w:bookmarkStart w:id="22" w:name="_Toc128566309"/>
+      <w:bookmarkStart w:id="22" w:name="_Toc128570251"/>
       <w:r>
         <w:lastRenderedPageBreak/>
         <w:t xml:space="preserve">3.1.7: </w:t>
@@ -14659,7 +15062,7 @@
       <w:pPr>
         <w:pStyle w:val="berschrift3"/>
       </w:pPr>
-      <w:bookmarkStart w:id="23" w:name="_Toc128566310"/>
+      <w:bookmarkStart w:id="23" w:name="_Toc128570252"/>
       <w:r>
         <w:t>3.1.</w:t>
       </w:r>
@@ -14874,7 +15277,7 @@
       <w:pPr>
         <w:pStyle w:val="berschrift3"/>
       </w:pPr>
-      <w:bookmarkStart w:id="24" w:name="_Toc128566311"/>
+      <w:bookmarkStart w:id="24" w:name="_Toc128570253"/>
       <w:r>
         <w:t xml:space="preserve">3.1.9: </w:t>
       </w:r>
@@ -14966,7 +15369,7 @@
         </w:rPr>
       </w:pPr>
       <w:bookmarkStart w:id="25" w:name="_Glossary:"/>
-      <w:bookmarkStart w:id="26" w:name="_Toc128566312"/>
+      <w:bookmarkStart w:id="26" w:name="_Toc128570254"/>
       <w:bookmarkEnd w:id="25"/>
       <w:r>
         <w:rPr>
@@ -14975,6 +15378,7 @@
         <w:lastRenderedPageBreak/>
         <w:t>3.2: Firebase:</w:t>
       </w:r>
+      <w:bookmarkEnd w:id="26"/>
       <w:r>
         <w:rPr>
           <w:lang w:val="en-US"/>
@@ -14989,6 +15393,7 @@
           <w:lang w:val="en-US"/>
         </w:rPr>
       </w:pPr>
+      <w:bookmarkStart w:id="27" w:name="_Toc128570255"/>
       <w:r>
         <w:rPr>
           <w:lang w:val="en-US"/>
@@ -14996,7 +15401,7 @@
         <w:lastRenderedPageBreak/>
         <w:t>Glossary:</w:t>
       </w:r>
-      <w:bookmarkEnd w:id="26"/>
+      <w:bookmarkEnd w:id="27"/>
     </w:p>
     <w:p>
       <w:pPr>
@@ -15157,21 +15562,7 @@
         <w:rPr>
           <w:lang w:val="en-US"/>
         </w:rPr>
-        <w:t xml:space="preserve"> as Projects in our </w:t>
-      </w:r>
-      <w:proofErr w:type="gramStart"/>
-      <w:r>
-        <w:rPr>
-          <w:lang w:val="en-US"/>
-        </w:rPr>
-        <w:t>Application )</w:t>
-      </w:r>
-      <w:proofErr w:type="gramEnd"/>
-      <w:r>
-        <w:rPr>
-          <w:lang w:val="en-US"/>
-        </w:rPr>
-        <w:t xml:space="preserve"> as</w:t>
+        <w:t xml:space="preserve"> as Projects in our Application ) as</w:t>
       </w:r>
       <w:r>
         <w:rPr>

</xml_diff>

<commit_message>
QoL-Changes ( Login print removed,callAdmin in Routes, unused user_management.dart deleted. Small Docu Change)
</commit_message>
<xml_diff>
--- a/Documentation/Lions4Charity_-_Documentation.docx
+++ b/Documentation/Lions4Charity_-_Documentation.docx
@@ -49,6 +49,7 @@
           <w:lang w:val="en-US"/>
         </w:rPr>
       </w:pPr>
+      <w:proofErr w:type="spellStart"/>
       <w:r>
         <w:rPr>
           <w:sz w:val="36"/>
@@ -57,6 +58,7 @@
         </w:rPr>
         <w:t>LionsApp</w:t>
       </w:r>
+      <w:proofErr w:type="spellEnd"/>
       <w:r>
         <w:rPr>
           <w:sz w:val="36"/>
@@ -155,8 +157,17 @@
                 <w:sz w:val="24"/>
                 <w:szCs w:val="24"/>
               </w:rPr>
-              <w:t>Prof. Dr. Stephan Kurpjuweit</w:t>
-            </w:r>
+              <w:t xml:space="preserve">Prof. Dr. Stephan </w:t>
+            </w:r>
+            <w:proofErr w:type="spellStart"/>
+            <w:r>
+              <w:rPr>
+                <w:sz w:val="24"/>
+                <w:szCs w:val="24"/>
+              </w:rPr>
+              <w:t>Kurpjuweit</w:t>
+            </w:r>
+            <w:proofErr w:type="spellEnd"/>
             <w:r>
               <w:rPr>
                 <w:sz w:val="24"/>
@@ -1917,8 +1928,16 @@
         <w:rPr>
           <w:lang w:eastAsia="de-DE"/>
         </w:rPr>
-        <w:t>m Introduction</w:t>
-      </w:r>
+        <w:t xml:space="preserve">m </w:t>
+      </w:r>
+      <w:proofErr w:type="spellStart"/>
+      <w:r>
+        <w:rPr>
+          <w:lang w:eastAsia="de-DE"/>
+        </w:rPr>
+        <w:t>Introduction</w:t>
+      </w:r>
+      <w:proofErr w:type="spellEnd"/>
       <w:r>
         <w:rPr>
           <w:lang w:eastAsia="de-DE"/>
@@ -1996,12 +2015,14 @@
                 <w:lang w:eastAsia="de-DE"/>
               </w:rPr>
             </w:pPr>
+            <w:proofErr w:type="gramStart"/>
             <w:r>
               <w:rPr>
                 <w:lang w:eastAsia="de-DE"/>
               </w:rPr>
               <w:t>Email</w:t>
             </w:r>
+            <w:proofErr w:type="gramEnd"/>
           </w:p>
         </w:tc>
         <w:tc>
@@ -2047,118 +2068,127 @@
                 <w:bCs w:val="0"/>
                 <w:lang w:eastAsia="de-DE"/>
               </w:rPr>
-              <w:t>Saadet</w:t>
-            </w:r>
-            <w:r>
+              <w:t>Tom Brauns</w:t>
+            </w:r>
+          </w:p>
+        </w:tc>
+        <w:tc>
+          <w:tcPr>
+            <w:tcW w:w="1706" w:type="dxa"/>
+          </w:tcPr>
+          <w:p>
+            <w:pPr>
+              <w:cnfStyle w:val="000000100000" w:firstRow="0" w:lastRow="0" w:firstColumn="0" w:lastColumn="0" w:oddVBand="0" w:evenVBand="0" w:oddHBand="1" w:evenHBand="0" w:firstRowFirstColumn="0" w:firstRowLastColumn="0" w:lastRowFirstColumn="0" w:lastRowLastColumn="0"/>
+              <w:rPr>
+                <w:lang w:eastAsia="de-DE"/>
+              </w:rPr>
+            </w:pPr>
+            <w:proofErr w:type="spellStart"/>
+            <w:r>
+              <w:rPr>
+                <w:lang w:eastAsia="de-DE"/>
+              </w:rPr>
+              <w:t>Product</w:t>
+            </w:r>
+            <w:proofErr w:type="spellEnd"/>
+            <w:r>
+              <w:rPr>
+                <w:lang w:eastAsia="de-DE"/>
+              </w:rPr>
+              <w:t xml:space="preserve"> </w:t>
+            </w:r>
+            <w:proofErr w:type="spellStart"/>
+            <w:r>
+              <w:rPr>
+                <w:lang w:eastAsia="de-DE"/>
+              </w:rPr>
+              <w:t>Owner</w:t>
+            </w:r>
+            <w:proofErr w:type="spellEnd"/>
+          </w:p>
+        </w:tc>
+        <w:tc>
+          <w:tcPr>
+            <w:tcW w:w="2401" w:type="dxa"/>
+          </w:tcPr>
+          <w:p>
+            <w:pPr>
+              <w:cnfStyle w:val="000000100000" w:firstRow="0" w:lastRow="0" w:firstColumn="0" w:lastColumn="0" w:oddVBand="0" w:evenVBand="0" w:oddHBand="1" w:evenHBand="0" w:firstRowFirstColumn="0" w:firstRowLastColumn="0" w:lastRowFirstColumn="0" w:lastRowLastColumn="0"/>
+              <w:rPr>
+                <w:lang w:eastAsia="de-DE"/>
+              </w:rPr>
+            </w:pPr>
+            <w:hyperlink r:id="rId6" w:history="1">
+              <w:r>
+                <w:rPr>
+                  <w:rStyle w:val="Hyperlink"/>
+                  <w:lang w:eastAsia="de-DE"/>
+                </w:rPr>
+                <w:t>Inf3621@hs-worms.de</w:t>
+              </w:r>
+            </w:hyperlink>
+          </w:p>
+        </w:tc>
+        <w:tc>
+          <w:tcPr>
+            <w:tcW w:w="2266" w:type="dxa"/>
+          </w:tcPr>
+          <w:p>
+            <w:pPr>
+              <w:cnfStyle w:val="000000100000" w:firstRow="0" w:lastRow="0" w:firstColumn="0" w:lastColumn="0" w:oddVBand="0" w:evenVBand="0" w:oddHBand="1" w:evenHBand="0" w:firstRowFirstColumn="0" w:firstRowLastColumn="0" w:lastRowFirstColumn="0" w:lastRowLastColumn="0"/>
+              <w:rPr>
+                <w:lang w:eastAsia="de-DE"/>
+              </w:rPr>
+            </w:pPr>
+            <w:r>
+              <w:rPr>
+                <w:lang w:eastAsia="de-DE"/>
+              </w:rPr>
+              <w:t>676672</w:t>
+            </w:r>
+          </w:p>
+        </w:tc>
+      </w:tr>
+      <w:tr>
+        <w:tc>
+          <w:tcPr>
+            <w:cnfStyle w:val="001000000000" w:firstRow="0" w:lastRow="0" w:firstColumn="1" w:lastColumn="0" w:oddVBand="0" w:evenVBand="0" w:oddHBand="0" w:evenHBand="0" w:firstRowFirstColumn="0" w:firstRowLastColumn="0" w:lastRowFirstColumn="0" w:lastRowLastColumn="0"/>
+            <w:tcW w:w="2689" w:type="dxa"/>
+          </w:tcPr>
+          <w:p>
+            <w:pPr>
               <w:rPr>
                 <w:b w:val="0"/>
                 <w:bCs w:val="0"/>
                 <w:lang w:eastAsia="de-DE"/>
               </w:rPr>
-              <w:t xml:space="preserve"> Ibrahimova</w:t>
-            </w:r>
-          </w:p>
-        </w:tc>
-        <w:tc>
-          <w:tcPr>
-            <w:tcW w:w="1706" w:type="dxa"/>
-          </w:tcPr>
-          <w:p>
-            <w:pPr>
-              <w:cnfStyle w:val="000000100000" w:firstRow="0" w:lastRow="0" w:firstColumn="0" w:lastColumn="0" w:oddVBand="0" w:evenVBand="0" w:oddHBand="1" w:evenHBand="0" w:firstRowFirstColumn="0" w:firstRowLastColumn="0" w:lastRowFirstColumn="0" w:lastRowLastColumn="0"/>
-              <w:rPr>
-                <w:lang w:eastAsia="de-DE"/>
-              </w:rPr>
-            </w:pPr>
-            <w:r>
-              <w:rPr>
-                <w:lang w:eastAsia="de-DE"/>
-              </w:rPr>
-              <w:t>Developer</w:t>
-            </w:r>
-          </w:p>
-        </w:tc>
-        <w:tc>
-          <w:tcPr>
-            <w:tcW w:w="2401" w:type="dxa"/>
-          </w:tcPr>
-          <w:p>
-            <w:pPr>
-              <w:cnfStyle w:val="000000100000" w:firstRow="0" w:lastRow="0" w:firstColumn="0" w:lastColumn="0" w:oddVBand="0" w:evenVBand="0" w:oddHBand="1" w:evenHBand="0" w:firstRowFirstColumn="0" w:firstRowLastColumn="0" w:lastRowFirstColumn="0" w:lastRowLastColumn="0"/>
-              <w:rPr>
-                <w:lang w:eastAsia="de-DE"/>
-              </w:rPr>
-            </w:pPr>
-            <w:r>
-              <w:rPr>
-                <w:lang w:eastAsia="de-DE"/>
-              </w:rPr>
-              <w:t>i</w:t>
-            </w:r>
-            <w:r>
-              <w:rPr>
-                <w:lang w:eastAsia="de-DE"/>
-              </w:rPr>
-              <w:t>nf</w:t>
-            </w:r>
-            <w:r>
-              <w:rPr>
-                <w:lang w:eastAsia="de-DE"/>
-              </w:rPr>
-              <w:t>3530@hs-worms.de</w:t>
-            </w:r>
-          </w:p>
-        </w:tc>
-        <w:tc>
-          <w:tcPr>
-            <w:tcW w:w="2266" w:type="dxa"/>
-          </w:tcPr>
-          <w:p>
-            <w:pPr>
-              <w:cnfStyle w:val="000000100000" w:firstRow="0" w:lastRow="0" w:firstColumn="0" w:lastColumn="0" w:oddVBand="0" w:evenVBand="0" w:oddHBand="1" w:evenHBand="0" w:firstRowFirstColumn="0" w:firstRowLastColumn="0" w:lastRowFirstColumn="0" w:lastRowLastColumn="0"/>
-              <w:rPr>
-                <w:lang w:eastAsia="de-DE"/>
-              </w:rPr>
-            </w:pPr>
-            <w:r>
-              <w:rPr>
-                <w:lang w:eastAsia="de-DE"/>
-              </w:rPr>
-              <w:t>676242</w:t>
-            </w:r>
-          </w:p>
-        </w:tc>
-      </w:tr>
-      <w:tr>
-        <w:tc>
-          <w:tcPr>
-            <w:cnfStyle w:val="001000000000" w:firstRow="0" w:lastRow="0" w:firstColumn="1" w:lastColumn="0" w:oddVBand="0" w:evenVBand="0" w:oddHBand="0" w:evenHBand="0" w:firstRowFirstColumn="0" w:firstRowLastColumn="0" w:lastRowFirstColumn="0" w:lastRowLastColumn="0"/>
-            <w:tcW w:w="2689" w:type="dxa"/>
-          </w:tcPr>
-          <w:p>
-            <w:pPr>
+            </w:pPr>
+            <w:r>
               <w:rPr>
                 <w:b w:val="0"/>
                 <w:bCs w:val="0"/>
                 <w:lang w:eastAsia="de-DE"/>
               </w:rPr>
-            </w:pPr>
+              <w:t>Ayoub</w:t>
+            </w:r>
             <w:r>
               <w:rPr>
                 <w:b w:val="0"/>
                 <w:bCs w:val="0"/>
                 <w:lang w:eastAsia="de-DE"/>
               </w:rPr>
-              <w:t>Ayoub</w:t>
-            </w:r>
+              <w:t xml:space="preserve"> El-</w:t>
+            </w:r>
+            <w:proofErr w:type="spellStart"/>
             <w:r>
               <w:rPr>
                 <w:b w:val="0"/>
                 <w:bCs w:val="0"/>
                 <w:lang w:eastAsia="de-DE"/>
               </w:rPr>
-              <w:t xml:space="preserve"> El-Mrabet</w:t>
-            </w:r>
+              <w:t>Mrabet</w:t>
+            </w:r>
+            <w:proofErr w:type="spellEnd"/>
           </w:p>
         </w:tc>
         <w:tc>
@@ -2172,11 +2202,19 @@
                 <w:lang w:eastAsia="de-DE"/>
               </w:rPr>
             </w:pPr>
+            <w:proofErr w:type="spellStart"/>
             <w:r>
               <w:rPr>
                 <w:lang w:eastAsia="de-DE"/>
               </w:rPr>
-              <w:t>Scrum Master</w:t>
+              <w:t>Scrum</w:t>
+            </w:r>
+            <w:proofErr w:type="spellEnd"/>
+            <w:r>
+              <w:rPr>
+                <w:lang w:eastAsia="de-DE"/>
+              </w:rPr>
+              <w:t xml:space="preserve"> Master</w:t>
             </w:r>
           </w:p>
         </w:tc>
@@ -2276,7 +2314,7 @@
                 <w:lang w:eastAsia="de-DE"/>
               </w:rPr>
             </w:pPr>
-            <w:hyperlink r:id="rId6" w:history="1">
+            <w:hyperlink r:id="rId7" w:history="1">
               <w:r>
                 <w:rPr>
                   <w:rStyle w:val="Hyperlink"/>
@@ -2321,13 +2359,23 @@
                 <w:lang w:eastAsia="de-DE"/>
               </w:rPr>
             </w:pPr>
+            <w:proofErr w:type="spellStart"/>
             <w:r>
               <w:rPr>
                 <w:b w:val="0"/>
                 <w:bCs w:val="0"/>
                 <w:lang w:eastAsia="de-DE"/>
               </w:rPr>
-              <w:t>Kristiyan Ivanov</w:t>
+              <w:t>Kristiyan</w:t>
+            </w:r>
+            <w:proofErr w:type="spellEnd"/>
+            <w:r>
+              <w:rPr>
+                <w:b w:val="0"/>
+                <w:bCs w:val="0"/>
+                <w:lang w:eastAsia="de-DE"/>
+              </w:rPr>
+              <w:t xml:space="preserve"> Ivanov</w:t>
             </w:r>
           </w:p>
         </w:tc>
@@ -2412,8 +2460,18 @@
                 <w:bCs w:val="0"/>
                 <w:lang w:eastAsia="de-DE"/>
               </w:rPr>
-              <w:t>Omer Guimdo-Achoungo</w:t>
-            </w:r>
+              <w:t xml:space="preserve">Omer </w:t>
+            </w:r>
+            <w:proofErr w:type="spellStart"/>
+            <w:r>
+              <w:rPr>
+                <w:b w:val="0"/>
+                <w:bCs w:val="0"/>
+                <w:lang w:eastAsia="de-DE"/>
+              </w:rPr>
+              <w:t>Guimdo-Achoungo</w:t>
+            </w:r>
+            <w:proofErr w:type="spellEnd"/>
           </w:p>
         </w:tc>
         <w:tc>
@@ -2446,7 +2504,7 @@
                 <w:lang w:eastAsia="de-DE"/>
               </w:rPr>
             </w:pPr>
-            <w:hyperlink r:id="rId7" w:history="1">
+            <w:hyperlink r:id="rId8" w:history="1">
               <w:r>
                 <w:rPr>
                   <w:rStyle w:val="Hyperlink"/>
@@ -2531,7 +2589,7 @@
                 <w:lang w:eastAsia="de-DE"/>
               </w:rPr>
             </w:pPr>
-            <w:hyperlink r:id="rId8" w:history="1">
+            <w:hyperlink r:id="rId9" w:history="1">
               <w:r>
                 <w:rPr>
                   <w:rStyle w:val="Hyperlink"/>
@@ -2579,14 +2637,34 @@
                 <w:lang w:eastAsia="de-DE"/>
               </w:rPr>
             </w:pPr>
+            <w:proofErr w:type="spellStart"/>
             <w:r>
               <w:rPr>
                 <w:b w:val="0"/>
                 <w:bCs w:val="0"/>
                 <w:lang w:eastAsia="de-DE"/>
               </w:rPr>
-              <w:t>Mikulas Willaschek</w:t>
-            </w:r>
+              <w:t>Mikulas</w:t>
+            </w:r>
+            <w:proofErr w:type="spellEnd"/>
+            <w:r>
+              <w:rPr>
+                <w:b w:val="0"/>
+                <w:bCs w:val="0"/>
+                <w:lang w:eastAsia="de-DE"/>
+              </w:rPr>
+              <w:t xml:space="preserve"> </w:t>
+            </w:r>
+            <w:proofErr w:type="spellStart"/>
+            <w:r>
+              <w:rPr>
+                <w:b w:val="0"/>
+                <w:bCs w:val="0"/>
+                <w:lang w:eastAsia="de-DE"/>
+              </w:rPr>
+              <w:t>Willaschek</w:t>
+            </w:r>
+            <w:proofErr w:type="spellEnd"/>
           </w:p>
         </w:tc>
         <w:tc>
@@ -2619,7 +2697,7 @@
                 <w:lang w:eastAsia="de-DE"/>
               </w:rPr>
             </w:pPr>
-            <w:hyperlink r:id="rId9" w:history="1">
+            <w:hyperlink r:id="rId10" w:history="1">
               <w:r>
                 <w:rPr>
                   <w:rStyle w:val="Hyperlink"/>
@@ -2776,8 +2854,18 @@
                 <w:bCs w:val="0"/>
                 <w:lang w:eastAsia="de-DE"/>
               </w:rPr>
-              <w:t>Tom Brauns</w:t>
-            </w:r>
+              <w:t xml:space="preserve">Saadet </w:t>
+            </w:r>
+            <w:proofErr w:type="spellStart"/>
+            <w:r>
+              <w:rPr>
+                <w:b w:val="0"/>
+                <w:bCs w:val="0"/>
+                <w:lang w:eastAsia="de-DE"/>
+              </w:rPr>
+              <w:t>Ibrahimova</w:t>
+            </w:r>
+            <w:proofErr w:type="spellEnd"/>
           </w:p>
         </w:tc>
         <w:tc>
@@ -2795,7 +2883,7 @@
               <w:rPr>
                 <w:lang w:eastAsia="de-DE"/>
               </w:rPr>
-              <w:t>Product Owner</w:t>
+              <w:t>Developer</w:t>
             </w:r>
           </w:p>
         </w:tc>
@@ -2810,15 +2898,12 @@
                 <w:lang w:eastAsia="de-DE"/>
               </w:rPr>
             </w:pPr>
-            <w:hyperlink r:id="rId10" w:history="1">
-              <w:r>
-                <w:rPr>
-                  <w:rStyle w:val="Hyperlink"/>
-                  <w:lang w:eastAsia="de-DE"/>
-                </w:rPr>
-                <w:t>inf3621@hs-worms.de</w:t>
-              </w:r>
-            </w:hyperlink>
+            <w:r>
+              <w:rPr>
+                <w:lang w:eastAsia="de-DE"/>
+              </w:rPr>
+              <w:t>inf3530@hs-worms.de</w:t>
+            </w:r>
           </w:p>
         </w:tc>
         <w:tc>
@@ -2836,7 +2921,7 @@
               <w:rPr>
                 <w:lang w:eastAsia="de-DE"/>
               </w:rPr>
-              <w:t>676672</w:t>
+              <w:t>676242</w:t>
             </w:r>
           </w:p>
         </w:tc>
@@ -2919,7 +3004,63 @@
         <w:rPr>
           <w:lang w:val="en-US"/>
         </w:rPr>
-        <w:t xml:space="preserve"> aswell as an Web-App. It’s supposed to enable a simplistic donation process for Guests and should have the option for Users to sign up and therefore have access to more functions and benefits on the application. The App in itself includes an calendar, a project-catalogue, aswell as Events, an donation screen and a chat.</w:t>
+        <w:t xml:space="preserve"> </w:t>
+      </w:r>
+      <w:proofErr w:type="spellStart"/>
+      <w:r>
+        <w:rPr>
+          <w:lang w:val="en-US"/>
+        </w:rPr>
+        <w:t>aswell</w:t>
+      </w:r>
+      <w:proofErr w:type="spellEnd"/>
+      <w:r>
+        <w:rPr>
+          <w:lang w:val="en-US"/>
+        </w:rPr>
+        <w:t xml:space="preserve"> as </w:t>
+      </w:r>
+      <w:proofErr w:type="gramStart"/>
+      <w:r>
+        <w:rPr>
+          <w:lang w:val="en-US"/>
+        </w:rPr>
+        <w:t>an</w:t>
+      </w:r>
+      <w:proofErr w:type="gramEnd"/>
+      <w:r>
+        <w:rPr>
+          <w:lang w:val="en-US"/>
+        </w:rPr>
+        <w:t xml:space="preserve"> Web-App. It’s supposed to enable a simplistic donation process for Guests and should have the option for Users to sign up and therefore have access to more functions and benefits on the application. The App in itself includes </w:t>
+      </w:r>
+      <w:proofErr w:type="gramStart"/>
+      <w:r>
+        <w:rPr>
+          <w:lang w:val="en-US"/>
+        </w:rPr>
+        <w:t>an</w:t>
+      </w:r>
+      <w:proofErr w:type="gramEnd"/>
+      <w:r>
+        <w:rPr>
+          <w:lang w:val="en-US"/>
+        </w:rPr>
+        <w:t xml:space="preserve"> calendar, a project-catalogue, </w:t>
+      </w:r>
+      <w:proofErr w:type="spellStart"/>
+      <w:r>
+        <w:rPr>
+          <w:lang w:val="en-US"/>
+        </w:rPr>
+        <w:t>aswell</w:t>
+      </w:r>
+      <w:proofErr w:type="spellEnd"/>
+      <w:r>
+        <w:rPr>
+          <w:lang w:val="en-US"/>
+        </w:rPr>
+        <w:t xml:space="preserve"> as Events, an donation screen and a chat.</w:t>
       </w:r>
     </w:p>
     <w:p>
@@ -4728,7 +4869,21 @@
               <w:rPr>
                 <w:lang w:val="en-US"/>
               </w:rPr>
-              <w:t>witter seemed like a good second option.</w:t>
+              <w:t xml:space="preserve">witter seemed like a </w:t>
+            </w:r>
+            <w:proofErr w:type="gramStart"/>
+            <w:r>
+              <w:rPr>
+                <w:lang w:val="en-US"/>
+              </w:rPr>
+              <w:t>good</w:t>
+            </w:r>
+            <w:proofErr w:type="gramEnd"/>
+            <w:r>
+              <w:rPr>
+                <w:lang w:val="en-US"/>
+              </w:rPr>
+              <w:t xml:space="preserve"> second option.</w:t>
             </w:r>
           </w:p>
         </w:tc>
@@ -5125,13 +5280,7 @@
               <w:rPr>
                 <w:lang w:val="en-US"/>
               </w:rPr>
-              <w:t>F-2</w:t>
-            </w:r>
-            <w:r>
-              <w:rPr>
-                <w:lang w:val="en-US"/>
-              </w:rPr>
-              <w:t>2</w:t>
+              <w:t>F-22</w:t>
             </w:r>
           </w:p>
         </w:tc>
@@ -6698,7 +6847,21 @@
               <w:rPr>
                 <w:lang w:val="en-US"/>
               </w:rPr>
-              <w:t>The Imprint includes all of the necessary Information the User could look for.</w:t>
+              <w:t xml:space="preserve">The Imprint includes </w:t>
+            </w:r>
+            <w:proofErr w:type="gramStart"/>
+            <w:r>
+              <w:rPr>
+                <w:lang w:val="en-US"/>
+              </w:rPr>
+              <w:t>all of</w:t>
+            </w:r>
+            <w:proofErr w:type="gramEnd"/>
+            <w:r>
+              <w:rPr>
+                <w:lang w:val="en-US"/>
+              </w:rPr>
+              <w:t xml:space="preserve"> the necessary Information the User could look for.</w:t>
             </w:r>
           </w:p>
         </w:tc>
@@ -6790,7 +6953,21 @@
               <w:rPr>
                 <w:lang w:val="en-US"/>
               </w:rPr>
-              <w:t>Users are required to have access to the ToS afterwards if they want to read up on them</w:t>
+              <w:t xml:space="preserve">Users are required to have access to the </w:t>
+            </w:r>
+            <w:proofErr w:type="spellStart"/>
+            <w:r>
+              <w:rPr>
+                <w:lang w:val="en-US"/>
+              </w:rPr>
+              <w:t>ToS</w:t>
+            </w:r>
+            <w:proofErr w:type="spellEnd"/>
+            <w:r>
+              <w:rPr>
+                <w:lang w:val="en-US"/>
+              </w:rPr>
+              <w:t xml:space="preserve"> afterwards if they want to read up on them</w:t>
             </w:r>
           </w:p>
         </w:tc>
@@ -7541,7 +7718,21 @@
               <w:rPr>
                 <w:lang w:val="en-US"/>
               </w:rPr>
-              <w:t>As they are the ones who actually benefit from the gathering of money, we should keep them in mind.</w:t>
+              <w:t xml:space="preserve">As they are the ones who </w:t>
+            </w:r>
+            <w:proofErr w:type="gramStart"/>
+            <w:r>
+              <w:rPr>
+                <w:lang w:val="en-US"/>
+              </w:rPr>
+              <w:t>actually benefit</w:t>
+            </w:r>
+            <w:proofErr w:type="gramEnd"/>
+            <w:r>
+              <w:rPr>
+                <w:lang w:val="en-US"/>
+              </w:rPr>
+              <w:t xml:space="preserve"> from the gathering of money, we should keep them in mind.</w:t>
             </w:r>
           </w:p>
         </w:tc>
@@ -10137,7 +10328,21 @@
               <w:rPr>
                 <w:lang w:val="en-US"/>
               </w:rPr>
-              <w:t>As a Member or Admin I want to be able to Create an Event(Activity) to collect funds for a good cause.</w:t>
+              <w:t xml:space="preserve">As a Member or Admin I want to be able to Create an </w:t>
+            </w:r>
+            <w:proofErr w:type="gramStart"/>
+            <w:r>
+              <w:rPr>
+                <w:lang w:val="en-US"/>
+              </w:rPr>
+              <w:t>Event(</w:t>
+            </w:r>
+            <w:proofErr w:type="gramEnd"/>
+            <w:r>
+              <w:rPr>
+                <w:lang w:val="en-US"/>
+              </w:rPr>
+              <w:t>Activity) to collect funds for a good cause.</w:t>
             </w:r>
           </w:p>
         </w:tc>
@@ -10223,7 +10428,21 @@
               <w:rPr>
                 <w:lang w:val="en-US"/>
               </w:rPr>
-              <w:t>As a Member or Admin I can create a Chatroom for a specific Event when creating the Event.</w:t>
+              <w:t xml:space="preserve">As a </w:t>
+            </w:r>
+            <w:proofErr w:type="gramStart"/>
+            <w:r>
+              <w:rPr>
+                <w:lang w:val="en-US"/>
+              </w:rPr>
+              <w:t>Member</w:t>
+            </w:r>
+            <w:proofErr w:type="gramEnd"/>
+            <w:r>
+              <w:rPr>
+                <w:lang w:val="en-US"/>
+              </w:rPr>
+              <w:t xml:space="preserve"> or Admin I can create a Chatroom for a specific Event when creating the Event.</w:t>
             </w:r>
           </w:p>
         </w:tc>
@@ -10323,7 +10542,21 @@
               <w:rPr>
                 <w:lang w:val="en-US"/>
               </w:rPr>
-              <w:t xml:space="preserve">As a Member that created that specific Event or Admin I can edit the Event using </w:t>
+              <w:t xml:space="preserve">As a </w:t>
+            </w:r>
+            <w:proofErr w:type="gramStart"/>
+            <w:r>
+              <w:rPr>
+                <w:lang w:val="en-US"/>
+              </w:rPr>
+              <w:t>Member</w:t>
+            </w:r>
+            <w:proofErr w:type="gramEnd"/>
+            <w:r>
+              <w:rPr>
+                <w:lang w:val="en-US"/>
+              </w:rPr>
+              <w:t xml:space="preserve"> that created that specific Event or Admin I can edit the Event using </w:t>
             </w:r>
           </w:p>
         </w:tc>
@@ -10409,7 +10642,21 @@
               <w:rPr>
                 <w:lang w:val="en-US"/>
               </w:rPr>
-              <w:t>As a Members or Admin I can create an Chat using the Chat tab to plan and communicate with others</w:t>
+              <w:t xml:space="preserve">As a </w:t>
+            </w:r>
+            <w:proofErr w:type="gramStart"/>
+            <w:r>
+              <w:rPr>
+                <w:lang w:val="en-US"/>
+              </w:rPr>
+              <w:t>Members</w:t>
+            </w:r>
+            <w:proofErr w:type="gramEnd"/>
+            <w:r>
+              <w:rPr>
+                <w:lang w:val="en-US"/>
+              </w:rPr>
+              <w:t xml:space="preserve"> or Admin I can create an Chat using the Chat tab to plan and communicate with others</w:t>
             </w:r>
           </w:p>
         </w:tc>
@@ -10444,7 +10691,21 @@
               <w:rPr>
                 <w:lang w:val="en-US"/>
               </w:rPr>
-              <w:t>(chat tab)</w:t>
+              <w:t>(</w:t>
+            </w:r>
+            <w:proofErr w:type="gramStart"/>
+            <w:r>
+              <w:rPr>
+                <w:lang w:val="en-US"/>
+              </w:rPr>
+              <w:t>chat</w:t>
+            </w:r>
+            <w:proofErr w:type="gramEnd"/>
+            <w:r>
+              <w:rPr>
+                <w:lang w:val="en-US"/>
+              </w:rPr>
+              <w:t xml:space="preserve"> tab)</w:t>
             </w:r>
           </w:p>
         </w:tc>
@@ -10509,7 +10770,21 @@
               <w:rPr>
                 <w:lang w:val="en-US"/>
               </w:rPr>
-              <w:t>As an Admin or Member I can edit the Chat to invite more Users or details.</w:t>
+              <w:t xml:space="preserve">As an Admin or </w:t>
+            </w:r>
+            <w:proofErr w:type="gramStart"/>
+            <w:r>
+              <w:rPr>
+                <w:lang w:val="en-US"/>
+              </w:rPr>
+              <w:t>Member</w:t>
+            </w:r>
+            <w:proofErr w:type="gramEnd"/>
+            <w:r>
+              <w:rPr>
+                <w:lang w:val="en-US"/>
+              </w:rPr>
+              <w:t xml:space="preserve"> I can edit the Chat to invite more Users or details.</w:t>
             </w:r>
           </w:p>
         </w:tc>
@@ -10866,7 +11141,21 @@
               <w:rPr>
                 <w:lang w:val="en-US"/>
               </w:rPr>
-              <w:t xml:space="preserve">As a Member or </w:t>
+              <w:t xml:space="preserve">As a </w:t>
+            </w:r>
+            <w:proofErr w:type="gramStart"/>
+            <w:r>
+              <w:rPr>
+                <w:lang w:val="en-US"/>
+              </w:rPr>
+              <w:t>Member</w:t>
+            </w:r>
+            <w:proofErr w:type="gramEnd"/>
+            <w:r>
+              <w:rPr>
+                <w:lang w:val="en-US"/>
+              </w:rPr>
+              <w:t xml:space="preserve"> or </w:t>
             </w:r>
             <w:r>
               <w:rPr>
@@ -10964,7 +11253,21 @@
               <w:rPr>
                 <w:lang w:val="en-US"/>
               </w:rPr>
-              <w:t xml:space="preserve">As a Member or </w:t>
+              <w:t xml:space="preserve">As a </w:t>
+            </w:r>
+            <w:proofErr w:type="gramStart"/>
+            <w:r>
+              <w:rPr>
+                <w:lang w:val="en-US"/>
+              </w:rPr>
+              <w:t>Member</w:t>
+            </w:r>
+            <w:proofErr w:type="gramEnd"/>
+            <w:r>
+              <w:rPr>
+                <w:lang w:val="en-US"/>
+              </w:rPr>
+              <w:t xml:space="preserve"> or </w:t>
             </w:r>
             <w:r>
               <w:rPr>
@@ -11239,7 +11542,33 @@
               <w:rPr>
                 <w:lang w:val="en-US"/>
               </w:rPr>
-              <w:t>As an Admin I want to be able to create Projects to start attempts in helping when an catastrophy occurs.</w:t>
+              <w:t xml:space="preserve">As an Admin I want to be able to create Projects to start attempts in helping when </w:t>
+            </w:r>
+            <w:proofErr w:type="gramStart"/>
+            <w:r>
+              <w:rPr>
+                <w:lang w:val="en-US"/>
+              </w:rPr>
+              <w:t>an</w:t>
+            </w:r>
+            <w:proofErr w:type="gramEnd"/>
+            <w:r>
+              <w:rPr>
+                <w:lang w:val="en-US"/>
+              </w:rPr>
+              <w:t xml:space="preserve"> </w:t>
+            </w:r>
+            <w:r>
+              <w:rPr>
+                <w:lang w:val="en-US"/>
+              </w:rPr>
+              <w:t>catastrophe</w:t>
+            </w:r>
+            <w:r>
+              <w:rPr>
+                <w:lang w:val="en-US"/>
+              </w:rPr>
+              <w:t xml:space="preserve"> occurs.</w:t>
             </w:r>
           </w:p>
         </w:tc>
@@ -11874,7 +12203,21 @@
         <w:rPr>
           <w:lang w:val="en-US"/>
         </w:rPr>
-        <w:t>Before we could get to work, we had to do some planning. So we started off by taking another look at the presented project we had presented to us and the Requirements that our customer had defined:</w:t>
+        <w:t xml:space="preserve">Before we could get to work, we had to do some planning. </w:t>
+      </w:r>
+      <w:proofErr w:type="gramStart"/>
+      <w:r>
+        <w:rPr>
+          <w:lang w:val="en-US"/>
+        </w:rPr>
+        <w:t>So</w:t>
+      </w:r>
+      <w:proofErr w:type="gramEnd"/>
+      <w:r>
+        <w:rPr>
+          <w:lang w:val="en-US"/>
+        </w:rPr>
+        <w:t xml:space="preserve"> we started off by taking another look at the presented project we had presented to us and the Requirements that our customer had defined:</w:t>
       </w:r>
     </w:p>
     <w:p>
@@ -11979,13 +12322,41 @@
           <w:lang w:val="en-US"/>
         </w:rPr>
         <w:lastRenderedPageBreak/>
-        <w:t xml:space="preserve">This helped us get a general idea, but wasn’t enough to fully understand what the final version would have to look like, so we continued our Research and </w:t>
-      </w:r>
-      <w:r>
-        <w:rPr>
-          <w:lang w:val="en-US"/>
-        </w:rPr>
-        <w:t>started Brainstorming once again. For this we used the previously designed Brainstorming board that all of the groups created before:</w:t>
+        <w:t xml:space="preserve">This helped us get a general </w:t>
+      </w:r>
+      <w:proofErr w:type="gramStart"/>
+      <w:r>
+        <w:rPr>
+          <w:lang w:val="en-US"/>
+        </w:rPr>
+        <w:t>idea, but</w:t>
+      </w:r>
+      <w:proofErr w:type="gramEnd"/>
+      <w:r>
+        <w:rPr>
+          <w:lang w:val="en-US"/>
+        </w:rPr>
+        <w:t xml:space="preserve"> wasn’t enough to fully understand what the final version would have to look like, so we continued our Research and </w:t>
+      </w:r>
+      <w:r>
+        <w:rPr>
+          <w:lang w:val="en-US"/>
+        </w:rPr>
+        <w:t xml:space="preserve">started Brainstorming once again. For this we used the previously designed Brainstorming board that </w:t>
+      </w:r>
+      <w:proofErr w:type="gramStart"/>
+      <w:r>
+        <w:rPr>
+          <w:lang w:val="en-US"/>
+        </w:rPr>
+        <w:t>all of</w:t>
+      </w:r>
+      <w:proofErr w:type="gramEnd"/>
+      <w:r>
+        <w:rPr>
+          <w:lang w:val="en-US"/>
+        </w:rPr>
+        <w:t xml:space="preserve"> the groups created before:</w:t>
       </w:r>
     </w:p>
     <w:p>
@@ -12061,7 +12432,35 @@
           <w:lang w:val="en-US"/>
         </w:rPr>
         <w:lastRenderedPageBreak/>
-        <w:t>Now that we had a bunch of input combined with the original ideas from our Customer, we started working on our understanding of the application and how it should work. In doing so we made a board ourselves, gathering our Ideas that we thought would be necessary in defining a united understanding of the product we were about to develop.</w:t>
+        <w:t xml:space="preserve">Now that we had a bunch of input combined with the original ideas from our </w:t>
+      </w:r>
+      <w:proofErr w:type="gramStart"/>
+      <w:r>
+        <w:rPr>
+          <w:lang w:val="en-US"/>
+        </w:rPr>
+        <w:t>Customer</w:t>
+      </w:r>
+      <w:proofErr w:type="gramEnd"/>
+      <w:r>
+        <w:rPr>
+          <w:lang w:val="en-US"/>
+        </w:rPr>
+        <w:t xml:space="preserve">, we started working on our understanding of the application and how it should work. In doing so we made a board ourselves, gathering our </w:t>
+      </w:r>
+      <w:proofErr w:type="gramStart"/>
+      <w:r>
+        <w:rPr>
+          <w:lang w:val="en-US"/>
+        </w:rPr>
+        <w:t>Ideas</w:t>
+      </w:r>
+      <w:proofErr w:type="gramEnd"/>
+      <w:r>
+        <w:rPr>
+          <w:lang w:val="en-US"/>
+        </w:rPr>
+        <w:t xml:space="preserve"> that we thought would be necessary in defining a united understanding of the product we were about to develop.</w:t>
       </w:r>
     </w:p>
     <w:p>
@@ -12100,26 +12499,68 @@
         <w:rPr>
           <w:lang w:val="en-US"/>
         </w:rPr>
-        <w:t>In doing so, we realized quickly, that we would need a Database to store all of the Data (be it user-related or for the events itself).</w:t>
-      </w:r>
-      <w:r>
-        <w:rPr>
-          <w:lang w:val="en-US"/>
-        </w:rPr>
-        <w:t xml:space="preserve"> Luckily we had a bunch of dedicated Network-Security majors that volunteered to start the learning process regarding those Databases and decided on the Firebase.</w:t>
-      </w:r>
-    </w:p>
-    <w:p>
-      <w:pPr>
-        <w:rPr>
-          <w:lang w:val="en-US"/>
-        </w:rPr>
-      </w:pPr>
-      <w:r>
-        <w:rPr>
-          <w:lang w:val="en-US"/>
-        </w:rPr>
-        <w:t xml:space="preserve">We still wanted some sort of visualization. Afterall we were working with an Application, so Mockups would be helpful for all of us to best understand which Screens we would need and what each of the Screens would require. We turned to </w:t>
+        <w:t xml:space="preserve">In doing so, we realized quickly, that we would need a Database to store </w:t>
+      </w:r>
+      <w:proofErr w:type="gramStart"/>
+      <w:r>
+        <w:rPr>
+          <w:lang w:val="en-US"/>
+        </w:rPr>
+        <w:t>all of</w:t>
+      </w:r>
+      <w:proofErr w:type="gramEnd"/>
+      <w:r>
+        <w:rPr>
+          <w:lang w:val="en-US"/>
+        </w:rPr>
+        <w:t xml:space="preserve"> the Data (be it user-related or for the events itself).</w:t>
+      </w:r>
+      <w:r>
+        <w:rPr>
+          <w:lang w:val="en-US"/>
+        </w:rPr>
+        <w:t xml:space="preserve"> </w:t>
+      </w:r>
+      <w:proofErr w:type="gramStart"/>
+      <w:r>
+        <w:rPr>
+          <w:lang w:val="en-US"/>
+        </w:rPr>
+        <w:t>Luckily</w:t>
+      </w:r>
+      <w:proofErr w:type="gramEnd"/>
+      <w:r>
+        <w:rPr>
+          <w:lang w:val="en-US"/>
+        </w:rPr>
+        <w:t xml:space="preserve"> we had a bunch of dedicated Network-Security majors that volunteered to start the learning process regarding those Databases and decided on the Firebase.</w:t>
+      </w:r>
+    </w:p>
+    <w:p>
+      <w:pPr>
+        <w:rPr>
+          <w:lang w:val="en-US"/>
+        </w:rPr>
+      </w:pPr>
+      <w:r>
+        <w:rPr>
+          <w:lang w:val="en-US"/>
+        </w:rPr>
+        <w:t xml:space="preserve">We still wanted some sort of visualization. Afterall we were working with an </w:t>
+      </w:r>
+      <w:proofErr w:type="gramStart"/>
+      <w:r>
+        <w:rPr>
+          <w:lang w:val="en-US"/>
+        </w:rPr>
+        <w:t>Application</w:t>
+      </w:r>
+      <w:proofErr w:type="gramEnd"/>
+      <w:r>
+        <w:rPr>
+          <w:lang w:val="en-US"/>
+        </w:rPr>
+        <w:t xml:space="preserve">, so Mockups would be helpful for all of us to best understand which Screens we would need and what each of the Screens would require. We turned to </w:t>
       </w:r>
       <w:hyperlink r:id="rId15" w:history="1">
         <w:r>
@@ -12174,20 +12615,48 @@
         <w:rPr>
           <w:lang w:val="en-US"/>
         </w:rPr>
-        <w:t xml:space="preserve"> defined previously. The focus of the application should be, that a guest could SCAN A QR-Code and donate to an Event (or Activity), without jumping through too many hoops. Considering that this was one of the core things our Customer wanted, we started off thinking about how that would look like and created an “Epic” just for that occasion. The customer would scan a QR-Code, open the App, donate to the cause, would then have an option to log in/ register, OR just continue as a guest, select a payment method, for legal reasons input the required data for a donation certificate, before finally being presented with the Notification of the successful donation done.</w:t>
-      </w:r>
-    </w:p>
-    <w:p>
-      <w:pPr>
-        <w:rPr>
-          <w:lang w:val="en-US"/>
-        </w:rPr>
-      </w:pPr>
-      <w:r>
-        <w:rPr>
-          <w:lang w:val="en-US"/>
-        </w:rPr>
-        <w:t xml:space="preserve">The created an happy path of that process in </w:t>
+        <w:t xml:space="preserve"> defined previously. The focus of the application should be, that a guest could SCAN A QR-Code and donate to an Event (or Activity), without jumping through too many hoops. Considering that this was one of the core things our </w:t>
+      </w:r>
+      <w:proofErr w:type="gramStart"/>
+      <w:r>
+        <w:rPr>
+          <w:lang w:val="en-US"/>
+        </w:rPr>
+        <w:t>Customer</w:t>
+      </w:r>
+      <w:proofErr w:type="gramEnd"/>
+      <w:r>
+        <w:rPr>
+          <w:lang w:val="en-US"/>
+        </w:rPr>
+        <w:t xml:space="preserve"> wanted, we started off thinking about how that would look like and created an “Epic” just for that occasion. The customer would scan a QR-Code, open the App, donate to the cause, would then have an option to log in/ register, OR just continue as a guest, select a payment method, for legal reasons input the required data for a donation certificate, before finally being presented with the Notification of the successful donation done.</w:t>
+      </w:r>
+    </w:p>
+    <w:p>
+      <w:pPr>
+        <w:rPr>
+          <w:lang w:val="en-US"/>
+        </w:rPr>
+      </w:pPr>
+      <w:r>
+        <w:rPr>
+          <w:lang w:val="en-US"/>
+        </w:rPr>
+        <w:t xml:space="preserve">The created </w:t>
+      </w:r>
+      <w:proofErr w:type="gramStart"/>
+      <w:r>
+        <w:rPr>
+          <w:lang w:val="en-US"/>
+        </w:rPr>
+        <w:t>an</w:t>
+      </w:r>
+      <w:proofErr w:type="gramEnd"/>
+      <w:r>
+        <w:rPr>
+          <w:lang w:val="en-US"/>
+        </w:rPr>
+        <w:t xml:space="preserve"> happy path of that process in </w:t>
       </w:r>
       <w:r>
         <w:rPr>
@@ -12364,80 +12833,178 @@
         <w:rPr>
           <w:lang w:val="en-US"/>
         </w:rPr>
-        <w:t xml:space="preserve">Now that we had a general process portrayed, we started thinking about how each of those pages  would generally look like. In doing so, we created simple wireframes for each of the required Screens. </w:t>
-      </w:r>
-    </w:p>
-    <w:p>
-      <w:pPr>
-        <w:rPr>
-          <w:lang w:val="en-US"/>
-        </w:rPr>
-      </w:pPr>
-      <w:r>
-        <w:rPr>
-          <w:lang w:val="en-US"/>
-        </w:rPr>
-        <w:t xml:space="preserve"> In doing so, we quickly realized, that this would require a bunch of pages and therefore some sort of Navigation to make it useable. So we started working with an Burger menu. In addition of that we thought it to be a nice feature to add a Bottom Navigation Bar for the core Screens that you would want to access. By thinking about it in detail, we started realizing, that this wouldn’t apply to the </w:t>
-      </w:r>
-      <w:r>
-        <w:rPr>
-          <w:lang w:val="en-US"/>
-        </w:rPr>
-        <w:t xml:space="preserve">guest that would just want to donate without a lot of distractions. This started a discussion on which roles there actually are, so we agreed upon a guest, a member and some sort of admin initially. </w:t>
-      </w:r>
-    </w:p>
-    <w:p>
-      <w:pPr>
-        <w:rPr>
-          <w:lang w:val="en-US"/>
-        </w:rPr>
-      </w:pPr>
-    </w:p>
-    <w:p>
-      <w:pPr>
-        <w:rPr>
-          <w:lang w:val="en-US"/>
-        </w:rPr>
-      </w:pPr>
-    </w:p>
-    <w:p>
-      <w:pPr>
-        <w:rPr>
-          <w:lang w:val="en-US"/>
-        </w:rPr>
-      </w:pPr>
-    </w:p>
-    <w:p>
-      <w:pPr>
-        <w:rPr>
-          <w:lang w:val="en-US"/>
-        </w:rPr>
-      </w:pPr>
-    </w:p>
-    <w:p>
-      <w:pPr>
-        <w:rPr>
-          <w:lang w:val="en-US"/>
-        </w:rPr>
-      </w:pPr>
-      <w:r>
-        <w:rPr>
-          <w:lang w:val="en-US"/>
-        </w:rPr>
-        <w:t>We continued to create wireframes for each of the required Screens in the process, including Buttons, Textfields and first Icons that would require functions behind it in the respective screens lateron.</w:t>
-      </w:r>
-    </w:p>
-    <w:p>
-      <w:pPr>
-        <w:rPr>
-          <w:lang w:val="en-US"/>
-        </w:rPr>
-      </w:pPr>
-      <w:r>
-        <w:rPr>
-          <w:lang w:val="en-US"/>
-        </w:rPr>
-        <w:t xml:space="preserve">In defining and using our Burgermenu we required an united understanding of what the application would have as Screens. So, we started thinking about what we would want in that. </w:t>
+        <w:t xml:space="preserve">Now that we had a general process portrayed, we started thinking about how each of those </w:t>
+      </w:r>
+      <w:proofErr w:type="gramStart"/>
+      <w:r>
+        <w:rPr>
+          <w:lang w:val="en-US"/>
+        </w:rPr>
+        <w:t>pages  would</w:t>
+      </w:r>
+      <w:proofErr w:type="gramEnd"/>
+      <w:r>
+        <w:rPr>
+          <w:lang w:val="en-US"/>
+        </w:rPr>
+        <w:t xml:space="preserve"> generally look like. In doing so, we created simple wireframes for each of the required Screens. </w:t>
+      </w:r>
+    </w:p>
+    <w:p>
+      <w:pPr>
+        <w:rPr>
+          <w:lang w:val="en-US"/>
+        </w:rPr>
+      </w:pPr>
+      <w:r>
+        <w:rPr>
+          <w:lang w:val="en-US"/>
+        </w:rPr>
+        <w:t xml:space="preserve"> In doing so, we quickly realized, that this would require a bunch of pages and therefore some sort of Navigation to make it useable. </w:t>
+      </w:r>
+      <w:proofErr w:type="gramStart"/>
+      <w:r>
+        <w:rPr>
+          <w:lang w:val="en-US"/>
+        </w:rPr>
+        <w:t>So</w:t>
+      </w:r>
+      <w:proofErr w:type="gramEnd"/>
+      <w:r>
+        <w:rPr>
+          <w:lang w:val="en-US"/>
+        </w:rPr>
+        <w:t xml:space="preserve"> we started working with an Burger menu. In addition of that we thought it to be a nice feature to add a Bottom Navigation Bar for the core Screens that you would want to access. By thinking about it in detail, we started realizing, that this wouldn’t apply to the </w:t>
+      </w:r>
+      <w:r>
+        <w:rPr>
+          <w:lang w:val="en-US"/>
+        </w:rPr>
+        <w:t xml:space="preserve">guest that would just want to donate without a lot of distractions. This started a discussion on which roles there </w:t>
+      </w:r>
+      <w:proofErr w:type="gramStart"/>
+      <w:r>
+        <w:rPr>
+          <w:lang w:val="en-US"/>
+        </w:rPr>
+        <w:t>actually are</w:t>
+      </w:r>
+      <w:proofErr w:type="gramEnd"/>
+      <w:r>
+        <w:rPr>
+          <w:lang w:val="en-US"/>
+        </w:rPr>
+        <w:t xml:space="preserve">, so we agreed upon a guest, a member and some sort of admin initially. </w:t>
+      </w:r>
+    </w:p>
+    <w:p>
+      <w:pPr>
+        <w:rPr>
+          <w:lang w:val="en-US"/>
+        </w:rPr>
+      </w:pPr>
+    </w:p>
+    <w:p>
+      <w:pPr>
+        <w:rPr>
+          <w:lang w:val="en-US"/>
+        </w:rPr>
+      </w:pPr>
+    </w:p>
+    <w:p>
+      <w:pPr>
+        <w:rPr>
+          <w:lang w:val="en-US"/>
+        </w:rPr>
+      </w:pPr>
+    </w:p>
+    <w:p>
+      <w:pPr>
+        <w:rPr>
+          <w:lang w:val="en-US"/>
+        </w:rPr>
+      </w:pPr>
+    </w:p>
+    <w:p>
+      <w:pPr>
+        <w:rPr>
+          <w:lang w:val="en-US"/>
+        </w:rPr>
+      </w:pPr>
+      <w:r>
+        <w:rPr>
+          <w:lang w:val="en-US"/>
+        </w:rPr>
+        <w:t xml:space="preserve">We continued to create wireframes for each of the required Screens in the process, including Buttons, </w:t>
+      </w:r>
+      <w:proofErr w:type="spellStart"/>
+      <w:r>
+        <w:rPr>
+          <w:lang w:val="en-US"/>
+        </w:rPr>
+        <w:t>Textfields</w:t>
+      </w:r>
+      <w:proofErr w:type="spellEnd"/>
+      <w:r>
+        <w:rPr>
+          <w:lang w:val="en-US"/>
+        </w:rPr>
+        <w:t xml:space="preserve"> and first Icons that would require functions behind it in the respective screens </w:t>
+      </w:r>
+      <w:proofErr w:type="spellStart"/>
+      <w:r>
+        <w:rPr>
+          <w:lang w:val="en-US"/>
+        </w:rPr>
+        <w:t>lateron</w:t>
+      </w:r>
+      <w:proofErr w:type="spellEnd"/>
+      <w:r>
+        <w:rPr>
+          <w:lang w:val="en-US"/>
+        </w:rPr>
+        <w:t>.</w:t>
+      </w:r>
+    </w:p>
+    <w:p>
+      <w:pPr>
+        <w:rPr>
+          <w:lang w:val="en-US"/>
+        </w:rPr>
+      </w:pPr>
+      <w:r>
+        <w:rPr>
+          <w:lang w:val="en-US"/>
+        </w:rPr>
+        <w:t xml:space="preserve">In defining and using our </w:t>
+      </w:r>
+      <w:proofErr w:type="spellStart"/>
+      <w:r>
+        <w:rPr>
+          <w:lang w:val="en-US"/>
+        </w:rPr>
+        <w:t>Burgermenu</w:t>
+      </w:r>
+      <w:proofErr w:type="spellEnd"/>
+      <w:r>
+        <w:rPr>
+          <w:lang w:val="en-US"/>
+        </w:rPr>
+        <w:t xml:space="preserve"> we required </w:t>
+      </w:r>
+      <w:proofErr w:type="gramStart"/>
+      <w:r>
+        <w:rPr>
+          <w:lang w:val="en-US"/>
+        </w:rPr>
+        <w:t>an</w:t>
+      </w:r>
+      <w:proofErr w:type="gramEnd"/>
+      <w:r>
+        <w:rPr>
+          <w:lang w:val="en-US"/>
+        </w:rPr>
+        <w:t xml:space="preserve"> united understanding of what the application would have as Screens. So, we started thinking about what we would want in that. </w:t>
       </w:r>
     </w:p>
     <w:p>
@@ -12505,7 +13072,49 @@
         <w:rPr>
           <w:lang w:val="en-US"/>
         </w:rPr>
-        <w:t xml:space="preserve">After some discussing, we ended up on the 6 most important Screens, or rather Categories at this point , as each of these screens would have a bunch of screens following in the process. Those screens are the User tab, to customize data, change settings and administrate subscriptions etc, the calendar to portray events, the Catalogue to show the projects that the Lions Club does their events (activities) for, the donation tab, which would be our starting page, and the impressum </w:t>
+        <w:t xml:space="preserve">After some discussing, we ended up on the 6 most important Screens, or rather Categories at this </w:t>
+      </w:r>
+      <w:proofErr w:type="gramStart"/>
+      <w:r>
+        <w:rPr>
+          <w:lang w:val="en-US"/>
+        </w:rPr>
+        <w:t>point ,</w:t>
+      </w:r>
+      <w:proofErr w:type="gramEnd"/>
+      <w:r>
+        <w:rPr>
+          <w:lang w:val="en-US"/>
+        </w:rPr>
+        <w:t xml:space="preserve"> as each of these screens would have a bunch of screens following in the process. Those screens are the User tab, to customize data, change settings and administrate subscriptions </w:t>
+      </w:r>
+      <w:proofErr w:type="spellStart"/>
+      <w:r>
+        <w:rPr>
+          <w:lang w:val="en-US"/>
+        </w:rPr>
+        <w:t>etc</w:t>
+      </w:r>
+      <w:proofErr w:type="spellEnd"/>
+      <w:r>
+        <w:rPr>
+          <w:lang w:val="en-US"/>
+        </w:rPr>
+        <w:t xml:space="preserve">, the calendar to portray events, the Catalogue to show the projects that the Lions Club does their events (activities) for, the donation tab, which would be our starting page, and the </w:t>
+      </w:r>
+      <w:proofErr w:type="spellStart"/>
+      <w:r>
+        <w:rPr>
+          <w:lang w:val="en-US"/>
+        </w:rPr>
+        <w:t>impressum</w:t>
+      </w:r>
+      <w:proofErr w:type="spellEnd"/>
+      <w:r>
+        <w:rPr>
+          <w:lang w:val="en-US"/>
+        </w:rPr>
+        <w:t xml:space="preserve"> </w:t>
       </w:r>
       <w:r>
         <w:rPr>
@@ -12529,7 +13138,21 @@
         <w:rPr>
           <w:lang w:val="en-US"/>
         </w:rPr>
-        <w:t xml:space="preserve">. We also noted that there would be some sort of an chat, even though we weren’t quite clear on how that would look in realization.  </w:t>
+        <w:t xml:space="preserve">. We also noted that there would be some sort of </w:t>
+      </w:r>
+      <w:proofErr w:type="gramStart"/>
+      <w:r>
+        <w:rPr>
+          <w:lang w:val="en-US"/>
+        </w:rPr>
+        <w:t>an</w:t>
+      </w:r>
+      <w:proofErr w:type="gramEnd"/>
+      <w:r>
+        <w:rPr>
+          <w:lang w:val="en-US"/>
+        </w:rPr>
+        <w:t xml:space="preserve"> chat, even though we weren’t quite clear on how that would look in realization.  </w:t>
       </w:r>
     </w:p>
     <w:p>
@@ -12543,7 +13166,49 @@
         <w:rPr>
           <w:lang w:val="en-US"/>
         </w:rPr>
-        <w:t xml:space="preserve">We created Wireframes for all of the screens we thought necessary in those categories aswell as further categories (such as the events, the contact form, the login page etc) and created the flutter repository. </w:t>
+        <w:t xml:space="preserve">We created Wireframes for </w:t>
+      </w:r>
+      <w:proofErr w:type="gramStart"/>
+      <w:r>
+        <w:rPr>
+          <w:lang w:val="en-US"/>
+        </w:rPr>
+        <w:t>all of</w:t>
+      </w:r>
+      <w:proofErr w:type="gramEnd"/>
+      <w:r>
+        <w:rPr>
+          <w:lang w:val="en-US"/>
+        </w:rPr>
+        <w:t xml:space="preserve"> the screens we thought necessary in those categories </w:t>
+      </w:r>
+      <w:proofErr w:type="spellStart"/>
+      <w:r>
+        <w:rPr>
+          <w:lang w:val="en-US"/>
+        </w:rPr>
+        <w:t>aswell</w:t>
+      </w:r>
+      <w:proofErr w:type="spellEnd"/>
+      <w:r>
+        <w:rPr>
+          <w:lang w:val="en-US"/>
+        </w:rPr>
+        <w:t xml:space="preserve"> as further categories (such as the events, the contact form, the login page </w:t>
+      </w:r>
+      <w:proofErr w:type="spellStart"/>
+      <w:r>
+        <w:rPr>
+          <w:lang w:val="en-US"/>
+        </w:rPr>
+        <w:t>etc</w:t>
+      </w:r>
+      <w:proofErr w:type="spellEnd"/>
+      <w:r>
+        <w:rPr>
+          <w:lang w:val="en-US"/>
+        </w:rPr>
+        <w:t xml:space="preserve">) and created the flutter repository. </w:t>
       </w:r>
     </w:p>
     <w:p>
@@ -12717,7 +13382,21 @@
           <w:lang w:val="en-US"/>
         </w:rPr>
         <w:lastRenderedPageBreak/>
-        <w:t>Since there is a lot of changes in understanding while working on an application, we realized that it would help realizing how the projects worked with the events regarding the databases, so we started to visualize it for us aswell:</w:t>
+        <w:t xml:space="preserve">Since there is a lot of changes in understanding while working on an application, we realized that it would help realizing how the projects worked with the events regarding the databases, so we started to visualize it for us </w:t>
+      </w:r>
+      <w:proofErr w:type="spellStart"/>
+      <w:r>
+        <w:rPr>
+          <w:lang w:val="en-US"/>
+        </w:rPr>
+        <w:t>aswell</w:t>
+      </w:r>
+      <w:proofErr w:type="spellEnd"/>
+      <w:r>
+        <w:rPr>
+          <w:lang w:val="en-US"/>
+        </w:rPr>
+        <w:t>:</w:t>
       </w:r>
       <w:r>
         <w:rPr>
@@ -12787,7 +13466,35 @@
         <w:rPr>
           <w:lang w:val="en-US"/>
         </w:rPr>
-        <w:t>We’d have an Admin create a project with certain attributes (projectname, description, further details, aswell as a unique identifier). This project would then be stored in the Firebase storage.</w:t>
+        <w:t>We’d have an Admin create a project with certain attributes (</w:t>
+      </w:r>
+      <w:proofErr w:type="spellStart"/>
+      <w:r>
+        <w:rPr>
+          <w:lang w:val="en-US"/>
+        </w:rPr>
+        <w:t>projectname</w:t>
+      </w:r>
+      <w:proofErr w:type="spellEnd"/>
+      <w:r>
+        <w:rPr>
+          <w:lang w:val="en-US"/>
+        </w:rPr>
+        <w:t xml:space="preserve">, description, further details, </w:t>
+      </w:r>
+      <w:proofErr w:type="spellStart"/>
+      <w:r>
+        <w:rPr>
+          <w:lang w:val="en-US"/>
+        </w:rPr>
+        <w:t>aswell</w:t>
+      </w:r>
+      <w:proofErr w:type="spellEnd"/>
+      <w:r>
+        <w:rPr>
+          <w:lang w:val="en-US"/>
+        </w:rPr>
+        <w:t xml:space="preserve"> as a unique identifier). This project would then be stored in the Firebase storage.</w:t>
       </w:r>
     </w:p>
     <w:p>
@@ -12801,7 +13508,49 @@
         <w:rPr>
           <w:lang w:val="en-US"/>
         </w:rPr>
-        <w:t xml:space="preserve">Members can create an Event customizing the date of the event (startingdate aswell as ending date), define an description, select a purpose ( linked to the created projects) and an optional goal of the donation, aswell as sponsors, a counter and an unique identifier. </w:t>
+        <w:t>Members can create an Event customizing the date of the event (</w:t>
+      </w:r>
+      <w:proofErr w:type="spellStart"/>
+      <w:r>
+        <w:rPr>
+          <w:lang w:val="en-US"/>
+        </w:rPr>
+        <w:t>startingdate</w:t>
+      </w:r>
+      <w:proofErr w:type="spellEnd"/>
+      <w:r>
+        <w:rPr>
+          <w:lang w:val="en-US"/>
+        </w:rPr>
+        <w:t xml:space="preserve"> </w:t>
+      </w:r>
+      <w:proofErr w:type="spellStart"/>
+      <w:r>
+        <w:rPr>
+          <w:lang w:val="en-US"/>
+        </w:rPr>
+        <w:t>aswell</w:t>
+      </w:r>
+      <w:proofErr w:type="spellEnd"/>
+      <w:r>
+        <w:rPr>
+          <w:lang w:val="en-US"/>
+        </w:rPr>
+        <w:t xml:space="preserve"> as ending date), define an description, select a purpose ( linked to the created projects) and an optional goal of the donation, </w:t>
+      </w:r>
+      <w:proofErr w:type="spellStart"/>
+      <w:r>
+        <w:rPr>
+          <w:lang w:val="en-US"/>
+        </w:rPr>
+        <w:t>aswell</w:t>
+      </w:r>
+      <w:proofErr w:type="spellEnd"/>
+      <w:r>
+        <w:rPr>
+          <w:lang w:val="en-US"/>
+        </w:rPr>
+        <w:t xml:space="preserve"> as sponsors, a counter and an unique identifier. </w:t>
       </w:r>
     </w:p>
     <w:p>
@@ -12947,7 +13696,21 @@
         <w:rPr>
           <w:lang w:val="en-US"/>
         </w:rPr>
-        <w:t>. It also encouraged the thinking process of where the navigation could take us. We started with core Navigation processes. Those being the Chat, the donation page, the calendar, the catalogue aswell as the user page and the login / register. We mapped where each of those processes would take us and in doing so got an even better understanding of how the app we tried to implement would work out in the end.</w:t>
+        <w:t xml:space="preserve">. It also encouraged the thinking process of where the navigation could take us. We started with core Navigation processes. Those being the Chat, the donation page, the calendar, the catalogue </w:t>
+      </w:r>
+      <w:proofErr w:type="spellStart"/>
+      <w:r>
+        <w:rPr>
+          <w:lang w:val="en-US"/>
+        </w:rPr>
+        <w:t>aswell</w:t>
+      </w:r>
+      <w:proofErr w:type="spellEnd"/>
+      <w:r>
+        <w:rPr>
+          <w:lang w:val="en-US"/>
+        </w:rPr>
+        <w:t xml:space="preserve"> as the user page and the login / register. We mapped where each of those processes would take us and in doing so got an even better understanding of how the app we tried to implement would work out in the end.</w:t>
       </w:r>
       <w:r>
         <w:rPr>
@@ -13014,7 +13777,35 @@
         <w:rPr>
           <w:lang w:val="en-US"/>
         </w:rPr>
-        <w:t xml:space="preserve"> (e.g. UserManagement) and defined a State for these classes. The general structure of flutter uses a build widget that returns a Scaffold. As one can already see, we customized a drawer with a class called BurgerMenu().</w:t>
+        <w:t xml:space="preserve"> (e.g. </w:t>
+      </w:r>
+      <w:proofErr w:type="spellStart"/>
+      <w:r>
+        <w:rPr>
+          <w:lang w:val="en-US"/>
+        </w:rPr>
+        <w:t>UserManagement</w:t>
+      </w:r>
+      <w:proofErr w:type="spellEnd"/>
+      <w:r>
+        <w:rPr>
+          <w:lang w:val="en-US"/>
+        </w:rPr>
+        <w:t xml:space="preserve">) and defined a State for these classes. The general structure of flutter uses a build widget that returns a Scaffold. As one can already see, we customized a drawer with a class called </w:t>
+      </w:r>
+      <w:proofErr w:type="spellStart"/>
+      <w:r>
+        <w:rPr>
+          <w:lang w:val="en-US"/>
+        </w:rPr>
+        <w:t>BurgerMenu</w:t>
+      </w:r>
+      <w:proofErr w:type="spellEnd"/>
+      <w:r>
+        <w:rPr>
+          <w:lang w:val="en-US"/>
+        </w:rPr>
+        <w:t>().</w:t>
       </w:r>
     </w:p>
     <w:p>
@@ -13076,7 +13867,21 @@
         <w:rPr>
           <w:lang w:val="en-US"/>
         </w:rPr>
-        <w:t>Now let’s look at the Burgermenu, as it is included in most of our screens.</w:t>
+        <w:t xml:space="preserve">Now let’s look at the </w:t>
+      </w:r>
+      <w:proofErr w:type="spellStart"/>
+      <w:r>
+        <w:rPr>
+          <w:lang w:val="en-US"/>
+        </w:rPr>
+        <w:t>Burgermenu</w:t>
+      </w:r>
+      <w:proofErr w:type="spellEnd"/>
+      <w:r>
+        <w:rPr>
+          <w:lang w:val="en-US"/>
+        </w:rPr>
+        <w:t>, as it is included in most of our screens.</w:t>
       </w:r>
     </w:p>
     <w:p>
@@ -13146,7 +13951,175 @@
         <w:rPr>
           <w:lang w:val="en-US"/>
         </w:rPr>
-        <w:t>The Burgermenu is a StatefulWidget. It is scrollable and uses a scrollcontroller. In its core it is a Drawer, which is why it was defined as Drawer in the UserManagement-class earlier. The entire BurgerMenu functions as a ListView. All of the objects included are defined as children of that ListView. As the general implementation of its elements is similar, let’s take a look at some exemplary ListItems: First of all, there is the DrawerHeader. As one might assume, it it the Caption of the List.</w:t>
+        <w:t xml:space="preserve">The </w:t>
+      </w:r>
+      <w:proofErr w:type="spellStart"/>
+      <w:r>
+        <w:rPr>
+          <w:lang w:val="en-US"/>
+        </w:rPr>
+        <w:t>Burgermenu</w:t>
+      </w:r>
+      <w:proofErr w:type="spellEnd"/>
+      <w:r>
+        <w:rPr>
+          <w:lang w:val="en-US"/>
+        </w:rPr>
+        <w:t xml:space="preserve"> is a </w:t>
+      </w:r>
+      <w:proofErr w:type="spellStart"/>
+      <w:r>
+        <w:rPr>
+          <w:lang w:val="en-US"/>
+        </w:rPr>
+        <w:t>StatefulWidget</w:t>
+      </w:r>
+      <w:proofErr w:type="spellEnd"/>
+      <w:r>
+        <w:rPr>
+          <w:lang w:val="en-US"/>
+        </w:rPr>
+        <w:t xml:space="preserve">. It is scrollable and uses a </w:t>
+      </w:r>
+      <w:proofErr w:type="spellStart"/>
+      <w:r>
+        <w:rPr>
+          <w:lang w:val="en-US"/>
+        </w:rPr>
+        <w:t>scrollcontroller</w:t>
+      </w:r>
+      <w:proofErr w:type="spellEnd"/>
+      <w:r>
+        <w:rPr>
+          <w:lang w:val="en-US"/>
+        </w:rPr>
+        <w:t xml:space="preserve">. In its core it is a Drawer, which is why it was defined as Drawer in the </w:t>
+      </w:r>
+      <w:proofErr w:type="spellStart"/>
+      <w:r>
+        <w:rPr>
+          <w:lang w:val="en-US"/>
+        </w:rPr>
+        <w:t>UserManagement</w:t>
+      </w:r>
+      <w:proofErr w:type="spellEnd"/>
+      <w:r>
+        <w:rPr>
+          <w:lang w:val="en-US"/>
+        </w:rPr>
+        <w:t xml:space="preserve">-class earlier. The entire </w:t>
+      </w:r>
+      <w:proofErr w:type="spellStart"/>
+      <w:r>
+        <w:rPr>
+          <w:lang w:val="en-US"/>
+        </w:rPr>
+        <w:t>BurgerMenu</w:t>
+      </w:r>
+      <w:proofErr w:type="spellEnd"/>
+      <w:r>
+        <w:rPr>
+          <w:lang w:val="en-US"/>
+        </w:rPr>
+        <w:t xml:space="preserve"> functions as a </w:t>
+      </w:r>
+      <w:proofErr w:type="spellStart"/>
+      <w:r>
+        <w:rPr>
+          <w:lang w:val="en-US"/>
+        </w:rPr>
+        <w:t>ListView</w:t>
+      </w:r>
+      <w:proofErr w:type="spellEnd"/>
+      <w:r>
+        <w:rPr>
+          <w:lang w:val="en-US"/>
+        </w:rPr>
+        <w:t xml:space="preserve">. </w:t>
+      </w:r>
+      <w:proofErr w:type="gramStart"/>
+      <w:r>
+        <w:rPr>
+          <w:lang w:val="en-US"/>
+        </w:rPr>
+        <w:t>All of</w:t>
+      </w:r>
+      <w:proofErr w:type="gramEnd"/>
+      <w:r>
+        <w:rPr>
+          <w:lang w:val="en-US"/>
+        </w:rPr>
+        <w:t xml:space="preserve"> the objects included are defined as children of that </w:t>
+      </w:r>
+      <w:proofErr w:type="spellStart"/>
+      <w:r>
+        <w:rPr>
+          <w:lang w:val="en-US"/>
+        </w:rPr>
+        <w:t>ListView</w:t>
+      </w:r>
+      <w:proofErr w:type="spellEnd"/>
+      <w:r>
+        <w:rPr>
+          <w:lang w:val="en-US"/>
+        </w:rPr>
+        <w:t xml:space="preserve">. As the general implementation of its elements is similar, let’s </w:t>
+      </w:r>
+      <w:proofErr w:type="gramStart"/>
+      <w:r>
+        <w:rPr>
+          <w:lang w:val="en-US"/>
+        </w:rPr>
+        <w:t>take a look</w:t>
+      </w:r>
+      <w:proofErr w:type="gramEnd"/>
+      <w:r>
+        <w:rPr>
+          <w:lang w:val="en-US"/>
+        </w:rPr>
+        <w:t xml:space="preserve"> at some exemplary </w:t>
+      </w:r>
+      <w:proofErr w:type="spellStart"/>
+      <w:r>
+        <w:rPr>
+          <w:lang w:val="en-US"/>
+        </w:rPr>
+        <w:t>ListItems</w:t>
+      </w:r>
+      <w:proofErr w:type="spellEnd"/>
+      <w:r>
+        <w:rPr>
+          <w:lang w:val="en-US"/>
+        </w:rPr>
+        <w:t xml:space="preserve">: First of all, there is the </w:t>
+      </w:r>
+      <w:proofErr w:type="spellStart"/>
+      <w:r>
+        <w:rPr>
+          <w:lang w:val="en-US"/>
+        </w:rPr>
+        <w:t>DrawerHeader</w:t>
+      </w:r>
+      <w:proofErr w:type="spellEnd"/>
+      <w:r>
+        <w:rPr>
+          <w:lang w:val="en-US"/>
+        </w:rPr>
+        <w:t xml:space="preserve">. As one might assume, it </w:t>
+      </w:r>
+      <w:proofErr w:type="spellStart"/>
+      <w:r>
+        <w:rPr>
+          <w:lang w:val="en-US"/>
+        </w:rPr>
+        <w:t>it</w:t>
+      </w:r>
+      <w:proofErr w:type="spellEnd"/>
+      <w:r>
+        <w:rPr>
+          <w:lang w:val="en-US"/>
+        </w:rPr>
+        <w:t xml:space="preserve"> the Caption of the List.</w:t>
       </w:r>
     </w:p>
     <w:p>
@@ -13160,7 +14133,14 @@
         <w:rPr>
           <w:lang w:val="en-US"/>
         </w:rPr>
-        <w:t xml:space="preserve">We customized the Header a bit, although none of these changes are final and are up to be changed in the near </w:t>
+        <w:t xml:space="preserve">We customized the Header a bit, although none of these changes are final and are up to be changed in the </w:t>
+      </w:r>
+      <w:proofErr w:type="gramStart"/>
+      <w:r>
+        <w:rPr>
+          <w:lang w:val="en-US"/>
+        </w:rPr>
+        <w:t xml:space="preserve">near </w:t>
       </w:r>
       <w:r>
         <w:rPr>
@@ -13168,6 +14148,7 @@
         </w:rPr>
         <w:t>.</w:t>
       </w:r>
+      <w:proofErr w:type="gramEnd"/>
     </w:p>
     <w:p>
       <w:pPr>
@@ -13176,11 +14157,33 @@
           <w:lang w:val="en-US"/>
         </w:rPr>
       </w:pPr>
-      <w:r>
-        <w:rPr>
-          <w:lang w:val="en-US"/>
-        </w:rPr>
-        <w:t>Furthermore we created Header-ListTiles, which are just used to group the pages for the user.</w:t>
+      <w:proofErr w:type="gramStart"/>
+      <w:r>
+        <w:rPr>
+          <w:lang w:val="en-US"/>
+        </w:rPr>
+        <w:t>Furthermore</w:t>
+      </w:r>
+      <w:proofErr w:type="gramEnd"/>
+      <w:r>
+        <w:rPr>
+          <w:lang w:val="en-US"/>
+        </w:rPr>
+        <w:t xml:space="preserve"> we created Header-</w:t>
+      </w:r>
+      <w:proofErr w:type="spellStart"/>
+      <w:r>
+        <w:rPr>
+          <w:lang w:val="en-US"/>
+        </w:rPr>
+        <w:t>ListTiles</w:t>
+      </w:r>
+      <w:proofErr w:type="spellEnd"/>
+      <w:r>
+        <w:rPr>
+          <w:lang w:val="en-US"/>
+        </w:rPr>
+        <w:t>, which are just used to group the pages for the user.</w:t>
       </w:r>
     </w:p>
     <w:p>
@@ -13257,7 +14260,35 @@
         <w:rPr>
           <w:lang w:val="en-US"/>
         </w:rPr>
-        <w:t>Those Header-ListTiles look as follows: they have a title, which is just a Text with a certain Style ( here: bold), and a specific background Color: (here: grey).</w:t>
+        <w:t>Those Header-</w:t>
+      </w:r>
+      <w:proofErr w:type="spellStart"/>
+      <w:r>
+        <w:rPr>
+          <w:lang w:val="en-US"/>
+        </w:rPr>
+        <w:t>ListTiles</w:t>
+      </w:r>
+      <w:proofErr w:type="spellEnd"/>
+      <w:r>
+        <w:rPr>
+          <w:lang w:val="en-US"/>
+        </w:rPr>
+        <w:t xml:space="preserve"> look as follows: they have a title, which is just a Text with a certain Style </w:t>
+      </w:r>
+      <w:proofErr w:type="gramStart"/>
+      <w:r>
+        <w:rPr>
+          <w:lang w:val="en-US"/>
+        </w:rPr>
+        <w:t>( here</w:t>
+      </w:r>
+      <w:proofErr w:type="gramEnd"/>
+      <w:r>
+        <w:rPr>
+          <w:lang w:val="en-US"/>
+        </w:rPr>
+        <w:t>: bold), and a specific background Color: (here: grey).</w:t>
       </w:r>
     </w:p>
     <w:p>
@@ -13367,13 +14398,153 @@
         <w:rPr>
           <w:lang w:val="en-US"/>
         </w:rPr>
-        <w:t xml:space="preserve">The Second type of ListTiles are the ones handling navigation in the BurgerMenu. While the header tiles were just there for organizational purposes, these ones actually have functionality attached to them. First we define, which role sees the specific ListTile (not every role can see every screen). We do that by accessing the privileges file that we created (will be looked at shortly). If the User has the certain privileges required to see that tile, they see this screen in the Burgermenu with an Icon </w:t>
-      </w:r>
-      <w:r>
-        <w:rPr>
-          <w:lang w:val="en-US"/>
-        </w:rPr>
-        <w:t>at the start of it (leading) and a title ( name of the screen). In the onTap we define, where the Navigator sends us. First we pop the current State (the current Screen). This is required for performance reasons. Then we push to the Named Screen (here the ‘/Events’-Screen). The whole tile is considered an Container.</w:t>
+        <w:t xml:space="preserve">The Second type of </w:t>
+      </w:r>
+      <w:proofErr w:type="spellStart"/>
+      <w:r>
+        <w:rPr>
+          <w:lang w:val="en-US"/>
+        </w:rPr>
+        <w:t>ListTiles</w:t>
+      </w:r>
+      <w:proofErr w:type="spellEnd"/>
+      <w:r>
+        <w:rPr>
+          <w:lang w:val="en-US"/>
+        </w:rPr>
+        <w:t xml:space="preserve"> are the ones handling navigation in the </w:t>
+      </w:r>
+      <w:proofErr w:type="spellStart"/>
+      <w:r>
+        <w:rPr>
+          <w:lang w:val="en-US"/>
+        </w:rPr>
+        <w:t>BurgerMenu</w:t>
+      </w:r>
+      <w:proofErr w:type="spellEnd"/>
+      <w:r>
+        <w:rPr>
+          <w:lang w:val="en-US"/>
+        </w:rPr>
+        <w:t xml:space="preserve">. While the header tiles were just there for organizational purposes, these ones </w:t>
+      </w:r>
+      <w:proofErr w:type="gramStart"/>
+      <w:r>
+        <w:rPr>
+          <w:lang w:val="en-US"/>
+        </w:rPr>
+        <w:t>actually have</w:t>
+      </w:r>
+      <w:proofErr w:type="gramEnd"/>
+      <w:r>
+        <w:rPr>
+          <w:lang w:val="en-US"/>
+        </w:rPr>
+        <w:t xml:space="preserve"> functionality attached to them. </w:t>
+      </w:r>
+      <w:proofErr w:type="gramStart"/>
+      <w:r>
+        <w:rPr>
+          <w:lang w:val="en-US"/>
+        </w:rPr>
+        <w:t>First</w:t>
+      </w:r>
+      <w:proofErr w:type="gramEnd"/>
+      <w:r>
+        <w:rPr>
+          <w:lang w:val="en-US"/>
+        </w:rPr>
+        <w:t xml:space="preserve"> we define, which role sees the specific </w:t>
+      </w:r>
+      <w:proofErr w:type="spellStart"/>
+      <w:r>
+        <w:rPr>
+          <w:lang w:val="en-US"/>
+        </w:rPr>
+        <w:t>ListTile</w:t>
+      </w:r>
+      <w:proofErr w:type="spellEnd"/>
+      <w:r>
+        <w:rPr>
+          <w:lang w:val="en-US"/>
+        </w:rPr>
+        <w:t xml:space="preserve"> (not every role can see every screen). We do that by accessing the privileges file that we created (will be looked at shortly). If the User has the certain privileges required to see that tile, they see this screen in the </w:t>
+      </w:r>
+      <w:proofErr w:type="spellStart"/>
+      <w:r>
+        <w:rPr>
+          <w:lang w:val="en-US"/>
+        </w:rPr>
+        <w:t>Burgermenu</w:t>
+      </w:r>
+      <w:proofErr w:type="spellEnd"/>
+      <w:r>
+        <w:rPr>
+          <w:lang w:val="en-US"/>
+        </w:rPr>
+        <w:t xml:space="preserve"> with an Icon </w:t>
+      </w:r>
+      <w:r>
+        <w:rPr>
+          <w:lang w:val="en-US"/>
+        </w:rPr>
+        <w:t xml:space="preserve">at the start of it (leading) and a title </w:t>
+      </w:r>
+      <w:proofErr w:type="gramStart"/>
+      <w:r>
+        <w:rPr>
+          <w:lang w:val="en-US"/>
+        </w:rPr>
+        <w:t>( name</w:t>
+      </w:r>
+      <w:proofErr w:type="gramEnd"/>
+      <w:r>
+        <w:rPr>
+          <w:lang w:val="en-US"/>
+        </w:rPr>
+        <w:t xml:space="preserve"> of the screen). In the </w:t>
+      </w:r>
+      <w:proofErr w:type="spellStart"/>
+      <w:r>
+        <w:rPr>
+          <w:lang w:val="en-US"/>
+        </w:rPr>
+        <w:t>onTap</w:t>
+      </w:r>
+      <w:proofErr w:type="spellEnd"/>
+      <w:r>
+        <w:rPr>
+          <w:lang w:val="en-US"/>
+        </w:rPr>
+        <w:t xml:space="preserve"> we define, where the Navigator sends us. </w:t>
+      </w:r>
+      <w:proofErr w:type="gramStart"/>
+      <w:r>
+        <w:rPr>
+          <w:lang w:val="en-US"/>
+        </w:rPr>
+        <w:t>First</w:t>
+      </w:r>
+      <w:proofErr w:type="gramEnd"/>
+      <w:r>
+        <w:rPr>
+          <w:lang w:val="en-US"/>
+        </w:rPr>
+        <w:t xml:space="preserve"> we pop the current State (the current Screen). This is required for performance reasons. Then we push to the Named Screen (here the ‘/Events’-Screen). The whole tile is considered </w:t>
+      </w:r>
+      <w:proofErr w:type="gramStart"/>
+      <w:r>
+        <w:rPr>
+          <w:lang w:val="en-US"/>
+        </w:rPr>
+        <w:t>an</w:t>
+      </w:r>
+      <w:proofErr w:type="gramEnd"/>
+      <w:r>
+        <w:rPr>
+          <w:lang w:val="en-US"/>
+        </w:rPr>
+        <w:t xml:space="preserve"> Container.</w:t>
       </w:r>
     </w:p>
     <w:p>
@@ -13387,7 +14558,21 @@
         <w:rPr>
           <w:lang w:val="en-US"/>
         </w:rPr>
-        <w:t>The general design of the Burgermenu looks something like this:</w:t>
+        <w:t xml:space="preserve">The general design of the </w:t>
+      </w:r>
+      <w:proofErr w:type="spellStart"/>
+      <w:r>
+        <w:rPr>
+          <w:lang w:val="en-US"/>
+        </w:rPr>
+        <w:t>Burgermenu</w:t>
+      </w:r>
+      <w:proofErr w:type="spellEnd"/>
+      <w:r>
+        <w:rPr>
+          <w:lang w:val="en-US"/>
+        </w:rPr>
+        <w:t xml:space="preserve"> looks something like this:</w:t>
       </w:r>
     </w:p>
     <w:p>
@@ -13463,7 +14648,35 @@
           <w:lang w:val="en-US"/>
         </w:rPr>
         <w:lastRenderedPageBreak/>
-        <w:t>As already hinted at when discussing the Burgermenu-class, let’s  look at the privileges:</w:t>
+        <w:t xml:space="preserve">As already hinted at when discussing the </w:t>
+      </w:r>
+      <w:proofErr w:type="spellStart"/>
+      <w:r>
+        <w:rPr>
+          <w:lang w:val="en-US"/>
+        </w:rPr>
+        <w:t>Burgermenu</w:t>
+      </w:r>
+      <w:proofErr w:type="spellEnd"/>
+      <w:r>
+        <w:rPr>
+          <w:lang w:val="en-US"/>
+        </w:rPr>
+        <w:t xml:space="preserve">-class, </w:t>
+      </w:r>
+      <w:proofErr w:type="gramStart"/>
+      <w:r>
+        <w:rPr>
+          <w:lang w:val="en-US"/>
+        </w:rPr>
+        <w:t>let’s  look</w:t>
+      </w:r>
+      <w:proofErr w:type="gramEnd"/>
+      <w:r>
+        <w:rPr>
+          <w:lang w:val="en-US"/>
+        </w:rPr>
+        <w:t xml:space="preserve"> at the privileges:</w:t>
       </w:r>
     </w:p>
     <w:p>
@@ -13532,7 +14745,35 @@
         <w:rPr>
           <w:lang w:val="en-US"/>
         </w:rPr>
-        <w:t>Just like the previous classes, this one is a StatefulWidget aswell, with a starting privilege attached to it as a String. As there are four viable roles, those could be “Guest”, “Friend”, “Member”, or even “Admin”.</w:t>
+        <w:t xml:space="preserve">Just like the previous classes, this one is a </w:t>
+      </w:r>
+      <w:proofErr w:type="spellStart"/>
+      <w:r>
+        <w:rPr>
+          <w:lang w:val="en-US"/>
+        </w:rPr>
+        <w:t>StatefulWidget</w:t>
+      </w:r>
+      <w:proofErr w:type="spellEnd"/>
+      <w:r>
+        <w:rPr>
+          <w:lang w:val="en-US"/>
+        </w:rPr>
+        <w:t xml:space="preserve"> </w:t>
+      </w:r>
+      <w:proofErr w:type="spellStart"/>
+      <w:r>
+        <w:rPr>
+          <w:lang w:val="en-US"/>
+        </w:rPr>
+        <w:t>aswell</w:t>
+      </w:r>
+      <w:proofErr w:type="spellEnd"/>
+      <w:r>
+        <w:rPr>
+          <w:lang w:val="en-US"/>
+        </w:rPr>
+        <w:t>, with a starting privilege attached to it as a String. As there are four viable roles, those could be “Guest”, “Friend”, “Member”, or even “Admin”.</w:t>
       </w:r>
     </w:p>
     <w:p>
@@ -13564,11 +14805,47 @@
           <w:lang w:val="en-US"/>
         </w:rPr>
       </w:pPr>
-      <w:r>
-        <w:rPr>
-          <w:lang w:val="en-US"/>
-        </w:rPr>
-        <w:t xml:space="preserve">Similar to us modifying our drawer with the BurgerMenu, we also modified our appbar </w:t>
+      <w:proofErr w:type="gramStart"/>
+      <w:r>
+        <w:rPr>
+          <w:lang w:val="en-US"/>
+        </w:rPr>
+        <w:t>Similar to</w:t>
+      </w:r>
+      <w:proofErr w:type="gramEnd"/>
+      <w:r>
+        <w:rPr>
+          <w:lang w:val="en-US"/>
+        </w:rPr>
+        <w:t xml:space="preserve"> us modifying our drawer with the </w:t>
+      </w:r>
+      <w:proofErr w:type="spellStart"/>
+      <w:r>
+        <w:rPr>
+          <w:lang w:val="en-US"/>
+        </w:rPr>
+        <w:t>BurgerMenu</w:t>
+      </w:r>
+      <w:proofErr w:type="spellEnd"/>
+      <w:r>
+        <w:rPr>
+          <w:lang w:val="en-US"/>
+        </w:rPr>
+        <w:t xml:space="preserve">, we also modified our </w:t>
+      </w:r>
+      <w:proofErr w:type="spellStart"/>
+      <w:r>
+        <w:rPr>
+          <w:lang w:val="en-US"/>
+        </w:rPr>
+        <w:t>appbar</w:t>
+      </w:r>
+      <w:proofErr w:type="spellEnd"/>
+      <w:r>
+        <w:rPr>
+          <w:lang w:val="en-US"/>
+        </w:rPr>
+        <w:t xml:space="preserve"> </w:t>
       </w:r>
       <w:r>
         <w:rPr>
@@ -13629,7 +14906,21 @@
         <w:rPr>
           <w:lang w:val="en-US"/>
         </w:rPr>
-        <w:t xml:space="preserve">and created a class called “MyAppBar”. All that this widget required was a title. </w:t>
+        <w:t>and created a class called “</w:t>
+      </w:r>
+      <w:proofErr w:type="spellStart"/>
+      <w:r>
+        <w:rPr>
+          <w:lang w:val="en-US"/>
+        </w:rPr>
+        <w:t>MyAppBar</w:t>
+      </w:r>
+      <w:proofErr w:type="spellEnd"/>
+      <w:r>
+        <w:rPr>
+          <w:lang w:val="en-US"/>
+        </w:rPr>
+        <w:t xml:space="preserve">”. All that this widget required was a title. </w:t>
       </w:r>
     </w:p>
     <w:p>
@@ -13720,7 +15011,71 @@
         <w:rPr>
           <w:lang w:val="en-US"/>
         </w:rPr>
-        <w:t>This Stateful Widget has a build function including the context as BuildContext, and returns the AppBar, which takes the widgets used title (the parameter we need to provide). Additionally, this is only shown for registered Users ( Friends, Members and Admins). We did this because we added an Iconbutton , that’s supposed to lead to the User-Settings. Showing such an Icon for a User that’s not registered would be pointless.</w:t>
+        <w:t xml:space="preserve">This Stateful Widget has a build function including the context as </w:t>
+      </w:r>
+      <w:proofErr w:type="spellStart"/>
+      <w:r>
+        <w:rPr>
+          <w:lang w:val="en-US"/>
+        </w:rPr>
+        <w:t>BuildContext</w:t>
+      </w:r>
+      <w:proofErr w:type="spellEnd"/>
+      <w:r>
+        <w:rPr>
+          <w:lang w:val="en-US"/>
+        </w:rPr>
+        <w:t xml:space="preserve">, and returns the </w:t>
+      </w:r>
+      <w:proofErr w:type="spellStart"/>
+      <w:r>
+        <w:rPr>
+          <w:lang w:val="en-US"/>
+        </w:rPr>
+        <w:t>AppBar</w:t>
+      </w:r>
+      <w:proofErr w:type="spellEnd"/>
+      <w:r>
+        <w:rPr>
+          <w:lang w:val="en-US"/>
+        </w:rPr>
+        <w:t xml:space="preserve">, which takes the widgets used title (the parameter we need to provide). Additionally, this is only shown for registered Users </w:t>
+      </w:r>
+      <w:proofErr w:type="gramStart"/>
+      <w:r>
+        <w:rPr>
+          <w:lang w:val="en-US"/>
+        </w:rPr>
+        <w:t>( Friends</w:t>
+      </w:r>
+      <w:proofErr w:type="gramEnd"/>
+      <w:r>
+        <w:rPr>
+          <w:lang w:val="en-US"/>
+        </w:rPr>
+        <w:t xml:space="preserve">, Members and Admins). We did this because we added an </w:t>
+      </w:r>
+      <w:proofErr w:type="spellStart"/>
+      <w:proofErr w:type="gramStart"/>
+      <w:r>
+        <w:rPr>
+          <w:lang w:val="en-US"/>
+        </w:rPr>
+        <w:t>Iconbutton</w:t>
+      </w:r>
+      <w:proofErr w:type="spellEnd"/>
+      <w:r>
+        <w:rPr>
+          <w:lang w:val="en-US"/>
+        </w:rPr>
+        <w:t xml:space="preserve"> ,</w:t>
+      </w:r>
+      <w:proofErr w:type="gramEnd"/>
+      <w:r>
+        <w:rPr>
+          <w:lang w:val="en-US"/>
+        </w:rPr>
+        <w:t xml:space="preserve"> that’s supposed to lead to the User-Settings. Showing such an Icon for a User that’s not registered would be pointless.</w:t>
       </w:r>
     </w:p>
     <w:p>
@@ -13734,7 +15089,21 @@
         <w:rPr>
           <w:lang w:val="en-US"/>
         </w:rPr>
-        <w:t>The Appbar is the Bar portrayed on the top of the Screen.</w:t>
+        <w:t xml:space="preserve">The </w:t>
+      </w:r>
+      <w:proofErr w:type="spellStart"/>
+      <w:r>
+        <w:rPr>
+          <w:lang w:val="en-US"/>
+        </w:rPr>
+        <w:t>Appbar</w:t>
+      </w:r>
+      <w:proofErr w:type="spellEnd"/>
+      <w:r>
+        <w:rPr>
+          <w:lang w:val="en-US"/>
+        </w:rPr>
+        <w:t xml:space="preserve"> is the Bar portrayed on the top of the Screen.</w:t>
       </w:r>
     </w:p>
     <w:p>
@@ -13757,13 +15126,69 @@
           <w:lang w:val="en-US"/>
         </w:rPr>
         <w:lastRenderedPageBreak/>
-        <w:t xml:space="preserve">Now that we looked at the Appbar and the drawer, lets </w:t>
-      </w:r>
-      <w:r>
-        <w:rPr>
-          <w:lang w:val="en-US"/>
-        </w:rPr>
-        <w:t>look at the BottomNavigationBar aswell:</w:t>
+        <w:t xml:space="preserve">Now that we looked at the </w:t>
+      </w:r>
+      <w:proofErr w:type="spellStart"/>
+      <w:r>
+        <w:rPr>
+          <w:lang w:val="en-US"/>
+        </w:rPr>
+        <w:t>Appbar</w:t>
+      </w:r>
+      <w:proofErr w:type="spellEnd"/>
+      <w:r>
+        <w:rPr>
+          <w:lang w:val="en-US"/>
+        </w:rPr>
+        <w:t xml:space="preserve"> and the drawer, </w:t>
+      </w:r>
+      <w:proofErr w:type="spellStart"/>
+      <w:r>
+        <w:rPr>
+          <w:lang w:val="en-US"/>
+        </w:rPr>
+        <w:t>lets</w:t>
+      </w:r>
+      <w:proofErr w:type="spellEnd"/>
+      <w:r>
+        <w:rPr>
+          <w:lang w:val="en-US"/>
+        </w:rPr>
+        <w:t xml:space="preserve"> </w:t>
+      </w:r>
+      <w:r>
+        <w:rPr>
+          <w:lang w:val="en-US"/>
+        </w:rPr>
+        <w:t xml:space="preserve">look at the </w:t>
+      </w:r>
+      <w:proofErr w:type="spellStart"/>
+      <w:r>
+        <w:rPr>
+          <w:lang w:val="en-US"/>
+        </w:rPr>
+        <w:t>BottomNavigationBar</w:t>
+      </w:r>
+      <w:proofErr w:type="spellEnd"/>
+      <w:r>
+        <w:rPr>
+          <w:lang w:val="en-US"/>
+        </w:rPr>
+        <w:t xml:space="preserve"> </w:t>
+      </w:r>
+      <w:proofErr w:type="spellStart"/>
+      <w:r>
+        <w:rPr>
+          <w:lang w:val="en-US"/>
+        </w:rPr>
+        <w:t>aswell</w:t>
+      </w:r>
+      <w:proofErr w:type="spellEnd"/>
+      <w:r>
+        <w:rPr>
+          <w:lang w:val="en-US"/>
+        </w:rPr>
+        <w:t>:</w:t>
       </w:r>
     </w:p>
     <w:p>
@@ -13826,7 +15251,29 @@
         <w:rPr>
           <w:lang w:val="en-US"/>
         </w:rPr>
-        <w:t>For this, we created our own class called “BottomNavigation()” which is being used on some pages.</w:t>
+        <w:t>For this, we created our own class called “</w:t>
+      </w:r>
+      <w:proofErr w:type="spellStart"/>
+      <w:proofErr w:type="gramStart"/>
+      <w:r>
+        <w:rPr>
+          <w:lang w:val="en-US"/>
+        </w:rPr>
+        <w:t>BottomNavigation</w:t>
+      </w:r>
+      <w:proofErr w:type="spellEnd"/>
+      <w:r>
+        <w:rPr>
+          <w:lang w:val="en-US"/>
+        </w:rPr>
+        <w:t>(</w:t>
+      </w:r>
+      <w:proofErr w:type="gramEnd"/>
+      <w:r>
+        <w:rPr>
+          <w:lang w:val="en-US"/>
+        </w:rPr>
+        <w:t>)” which is being used on some pages.</w:t>
       </w:r>
     </w:p>
     <w:p>
@@ -13889,7 +15336,21 @@
         <w:rPr>
           <w:lang w:val="en-US"/>
         </w:rPr>
-        <w:t>In it we used a Row to display the Icons (being IconButtons), with each of them navigating to our specific routed screens. In this example it would handle the Navigation to ‘/User’.</w:t>
+        <w:t xml:space="preserve">In it we used a Row to display the Icons (being </w:t>
+      </w:r>
+      <w:proofErr w:type="spellStart"/>
+      <w:r>
+        <w:rPr>
+          <w:lang w:val="en-US"/>
+        </w:rPr>
+        <w:t>IconButtons</w:t>
+      </w:r>
+      <w:proofErr w:type="spellEnd"/>
+      <w:r>
+        <w:rPr>
+          <w:lang w:val="en-US"/>
+        </w:rPr>
+        <w:t>), with each of them navigating to our specific routed screens. In this example it would handle the Navigation to ‘/User’.</w:t>
       </w:r>
     </w:p>
     <w:p>
@@ -13958,7 +15419,35 @@
         <w:rPr>
           <w:lang w:val="en-US"/>
         </w:rPr>
-        <w:t xml:space="preserve"> Furthermore we only displayed some of the Icons in the Navigationbar if the User had the specific privileges to access that page.</w:t>
+        <w:t xml:space="preserve"> </w:t>
+      </w:r>
+      <w:proofErr w:type="gramStart"/>
+      <w:r>
+        <w:rPr>
+          <w:lang w:val="en-US"/>
+        </w:rPr>
+        <w:t>Furthermore</w:t>
+      </w:r>
+      <w:proofErr w:type="gramEnd"/>
+      <w:r>
+        <w:rPr>
+          <w:lang w:val="en-US"/>
+        </w:rPr>
+        <w:t xml:space="preserve"> we only displayed some of the Icons in the </w:t>
+      </w:r>
+      <w:proofErr w:type="spellStart"/>
+      <w:r>
+        <w:rPr>
+          <w:lang w:val="en-US"/>
+        </w:rPr>
+        <w:t>Navigationbar</w:t>
+      </w:r>
+      <w:proofErr w:type="spellEnd"/>
+      <w:r>
+        <w:rPr>
+          <w:lang w:val="en-US"/>
+        </w:rPr>
+        <w:t xml:space="preserve"> if the User had the specific privileges to access that page.</w:t>
       </w:r>
     </w:p>
     <w:p>
@@ -13972,7 +15461,35 @@
         <w:rPr>
           <w:lang w:val="en-US"/>
         </w:rPr>
-        <w:t>This is the portrayed BottomNavigation for either an Admin or an Member:</w:t>
+        <w:t xml:space="preserve">This is the portrayed </w:t>
+      </w:r>
+      <w:proofErr w:type="spellStart"/>
+      <w:r>
+        <w:rPr>
+          <w:lang w:val="en-US"/>
+        </w:rPr>
+        <w:t>BottomNavigation</w:t>
+      </w:r>
+      <w:proofErr w:type="spellEnd"/>
+      <w:r>
+        <w:rPr>
+          <w:lang w:val="en-US"/>
+        </w:rPr>
+        <w:t xml:space="preserve"> for either an Admin or </w:t>
+      </w:r>
+      <w:proofErr w:type="gramStart"/>
+      <w:r>
+        <w:rPr>
+          <w:lang w:val="en-US"/>
+        </w:rPr>
+        <w:t>an</w:t>
+      </w:r>
+      <w:proofErr w:type="gramEnd"/>
+      <w:r>
+        <w:rPr>
+          <w:lang w:val="en-US"/>
+        </w:rPr>
+        <w:t xml:space="preserve"> Member:</w:t>
       </w:r>
     </w:p>
     <w:p>
@@ -14165,7 +15682,29 @@
         <w:rPr>
           <w:lang w:val="en-US"/>
         </w:rPr>
-        <w:t>This was one of our most used buttons. It has an onPressed() function at which you can define, what actually happens if the Button is pressed, as well as an child attribute, which can be something like an Container as we used here to display a Text which will be portrayed on the Button. We use a Sized Box to wrap the Button into to keep the spacing simple.</w:t>
+        <w:t xml:space="preserve">This was one of our most used buttons. It has an </w:t>
+      </w:r>
+      <w:proofErr w:type="spellStart"/>
+      <w:proofErr w:type="gramStart"/>
+      <w:r>
+        <w:rPr>
+          <w:lang w:val="en-US"/>
+        </w:rPr>
+        <w:t>onPressed</w:t>
+      </w:r>
+      <w:proofErr w:type="spellEnd"/>
+      <w:r>
+        <w:rPr>
+          <w:lang w:val="en-US"/>
+        </w:rPr>
+        <w:t>(</w:t>
+      </w:r>
+      <w:proofErr w:type="gramEnd"/>
+      <w:r>
+        <w:rPr>
+          <w:lang w:val="en-US"/>
+        </w:rPr>
+        <w:t>) function at which you can define, what actually happens if the Button is pressed, as well as an child attribute, which can be something like an Container as we used here to display a Text which will be portrayed on the Button. We use a Sized Box to wrap the Button into to keep the spacing simple.</w:t>
       </w:r>
       <w:r>
         <w:rPr>
@@ -14260,7 +15799,21 @@
         <w:rPr>
           <w:lang w:val="en-US"/>
         </w:rPr>
-        <w:t>: IconButton:</w:t>
+        <w:t xml:space="preserve">: </w:t>
+      </w:r>
+      <w:proofErr w:type="spellStart"/>
+      <w:r>
+        <w:rPr>
+          <w:lang w:val="en-US"/>
+        </w:rPr>
+        <w:t>IconButton</w:t>
+      </w:r>
+      <w:proofErr w:type="spellEnd"/>
+      <w:r>
+        <w:rPr>
+          <w:lang w:val="en-US"/>
+        </w:rPr>
+        <w:t>:</w:t>
       </w:r>
       <w:bookmarkEnd w:id="17"/>
       <w:r>
@@ -14328,7 +15881,21 @@
         <w:rPr>
           <w:lang w:val="en-US"/>
         </w:rPr>
-        <w:t xml:space="preserve">The Icon Button consists of an icon attribute, as well as an onPressed: ()-function, that defines how the button handles a press. </w:t>
+        <w:t xml:space="preserve">The Icon Button consists of an icon attribute, as well as an </w:t>
+      </w:r>
+      <w:proofErr w:type="spellStart"/>
+      <w:r>
+        <w:rPr>
+          <w:lang w:val="en-US"/>
+        </w:rPr>
+        <w:t>onPressed</w:t>
+      </w:r>
+      <w:proofErr w:type="spellEnd"/>
+      <w:r>
+        <w:rPr>
+          <w:lang w:val="en-US"/>
+        </w:rPr>
+        <w:t xml:space="preserve">: ()-function, that defines how the button handles a press. </w:t>
       </w:r>
       <w:r>
         <w:rPr>
@@ -14354,7 +15921,21 @@
         <w:rPr>
           <w:lang w:val="en-US"/>
         </w:rPr>
-        <w:t>App-Representation of how an IconButton can look like:</w:t>
+        <w:t xml:space="preserve">App-Representation of how an </w:t>
+      </w:r>
+      <w:proofErr w:type="spellStart"/>
+      <w:r>
+        <w:rPr>
+          <w:lang w:val="en-US"/>
+        </w:rPr>
+        <w:t>IconButton</w:t>
+      </w:r>
+      <w:proofErr w:type="spellEnd"/>
+      <w:r>
+        <w:rPr>
+          <w:lang w:val="en-US"/>
+        </w:rPr>
+        <w:t xml:space="preserve"> can look like:</w:t>
       </w:r>
     </w:p>
     <w:p>
@@ -14439,7 +16020,21 @@
           <w:lang w:val="en-US"/>
         </w:rPr>
         <w:lastRenderedPageBreak/>
-        <w:t>3.1.3: TextFormField:</w:t>
+        <w:t xml:space="preserve">3.1.3: </w:t>
+      </w:r>
+      <w:proofErr w:type="spellStart"/>
+      <w:r>
+        <w:rPr>
+          <w:lang w:val="en-US"/>
+        </w:rPr>
+        <w:t>TextFormField</w:t>
+      </w:r>
+      <w:proofErr w:type="spellEnd"/>
+      <w:r>
+        <w:rPr>
+          <w:lang w:val="en-US"/>
+        </w:rPr>
+        <w:t>:</w:t>
       </w:r>
       <w:bookmarkEnd w:id="18"/>
     </w:p>
@@ -14459,7 +16054,91 @@
         <w:rPr>
           <w:lang w:val="en-US"/>
         </w:rPr>
-        <w:t>alidate some Data that is being input by the user, we used the TextFormField. In here we have an controller, a hintText leading the user to what sort of data is required here. We also have a validator which we use to validate the input of the users by just checking the provided value. The TextFormField has an onSaved: ()-function which updates the value after accessing the validator. We can also provide a keyboardType for that input so the user gets presented with the right medium required for this field (e.g.</w:t>
+        <w:t xml:space="preserve">alidate some Data that is being input by the user, we used the </w:t>
+      </w:r>
+      <w:proofErr w:type="spellStart"/>
+      <w:r>
+        <w:rPr>
+          <w:lang w:val="en-US"/>
+        </w:rPr>
+        <w:t>TextFormField</w:t>
+      </w:r>
+      <w:proofErr w:type="spellEnd"/>
+      <w:r>
+        <w:rPr>
+          <w:lang w:val="en-US"/>
+        </w:rPr>
+        <w:t xml:space="preserve">. In here we have </w:t>
+      </w:r>
+      <w:proofErr w:type="gramStart"/>
+      <w:r>
+        <w:rPr>
+          <w:lang w:val="en-US"/>
+        </w:rPr>
+        <w:t>an</w:t>
+      </w:r>
+      <w:proofErr w:type="gramEnd"/>
+      <w:r>
+        <w:rPr>
+          <w:lang w:val="en-US"/>
+        </w:rPr>
+        <w:t xml:space="preserve"> controller, a </w:t>
+      </w:r>
+      <w:proofErr w:type="spellStart"/>
+      <w:r>
+        <w:rPr>
+          <w:lang w:val="en-US"/>
+        </w:rPr>
+        <w:t>hintText</w:t>
+      </w:r>
+      <w:proofErr w:type="spellEnd"/>
+      <w:r>
+        <w:rPr>
+          <w:lang w:val="en-US"/>
+        </w:rPr>
+        <w:t xml:space="preserve"> leading the user to what sort of data is required here. We also have a validator which we use to validate the input of the users by just checking the provided value. The </w:t>
+      </w:r>
+      <w:proofErr w:type="spellStart"/>
+      <w:r>
+        <w:rPr>
+          <w:lang w:val="en-US"/>
+        </w:rPr>
+        <w:t>TextFormField</w:t>
+      </w:r>
+      <w:proofErr w:type="spellEnd"/>
+      <w:r>
+        <w:rPr>
+          <w:lang w:val="en-US"/>
+        </w:rPr>
+        <w:t xml:space="preserve"> has an </w:t>
+      </w:r>
+      <w:proofErr w:type="spellStart"/>
+      <w:r>
+        <w:rPr>
+          <w:lang w:val="en-US"/>
+        </w:rPr>
+        <w:t>onSaved</w:t>
+      </w:r>
+      <w:proofErr w:type="spellEnd"/>
+      <w:r>
+        <w:rPr>
+          <w:lang w:val="en-US"/>
+        </w:rPr>
+        <w:t xml:space="preserve">: ()-function which updates the value after accessing the validator. We can also provide a </w:t>
+      </w:r>
+      <w:proofErr w:type="spellStart"/>
+      <w:r>
+        <w:rPr>
+          <w:lang w:val="en-US"/>
+        </w:rPr>
+        <w:t>keyboardType</w:t>
+      </w:r>
+      <w:proofErr w:type="spellEnd"/>
+      <w:r>
+        <w:rPr>
+          <w:lang w:val="en-US"/>
+        </w:rPr>
+        <w:t xml:space="preserve"> for that input so the user gets presented with the right medium required for this field (e.g.</w:t>
       </w:r>
       <w:r>
         <w:rPr>
@@ -14545,7 +16224,21 @@
         <w:rPr>
           <w:lang w:val="en-US"/>
         </w:rPr>
-        <w:t>The following code snippet depicts an example of a textformfield:</w:t>
+        <w:t xml:space="preserve">The following code snippet depicts an example of a </w:t>
+      </w:r>
+      <w:proofErr w:type="spellStart"/>
+      <w:r>
+        <w:rPr>
+          <w:lang w:val="en-US"/>
+        </w:rPr>
+        <w:t>textformfield</w:t>
+      </w:r>
+      <w:proofErr w:type="spellEnd"/>
+      <w:r>
+        <w:rPr>
+          <w:lang w:val="en-US"/>
+        </w:rPr>
+        <w:t>:</w:t>
       </w:r>
     </w:p>
     <w:p>
@@ -14709,7 +16402,49 @@
         <w:rPr>
           <w:lang w:val="en-US"/>
         </w:rPr>
-        <w:t>Floating Action Buttons (FABs) can be valuable tools when it comes to displaying Features (such as adding / removing elements). We used this coupled with the privileges previously defined, as not every user has access to the buttons. FAB’s function similar to an IconButton, with the exception that they are floating a layer above the initial page and are not affected by the widgets below it. They have an onPressed-function as</w:t>
+        <w:t xml:space="preserve">Floating Action Buttons (FABs) can be valuable tools when it comes to displaying Features (such as adding / removing elements). We used this coupled with the privileges previously defined, as not every user has access to the buttons. FAB’s function </w:t>
+      </w:r>
+      <w:proofErr w:type="gramStart"/>
+      <w:r>
+        <w:rPr>
+          <w:lang w:val="en-US"/>
+        </w:rPr>
+        <w:t>similar to</w:t>
+      </w:r>
+      <w:proofErr w:type="gramEnd"/>
+      <w:r>
+        <w:rPr>
+          <w:lang w:val="en-US"/>
+        </w:rPr>
+        <w:t xml:space="preserve"> an </w:t>
+      </w:r>
+      <w:proofErr w:type="spellStart"/>
+      <w:r>
+        <w:rPr>
+          <w:lang w:val="en-US"/>
+        </w:rPr>
+        <w:t>IconButton</w:t>
+      </w:r>
+      <w:proofErr w:type="spellEnd"/>
+      <w:r>
+        <w:rPr>
+          <w:lang w:val="en-US"/>
+        </w:rPr>
+        <w:t xml:space="preserve">, with the exception that they are floating a layer above the initial page and are not affected by the widgets below it. They have an </w:t>
+      </w:r>
+      <w:proofErr w:type="spellStart"/>
+      <w:r>
+        <w:rPr>
+          <w:lang w:val="en-US"/>
+        </w:rPr>
+        <w:t>onPressed</w:t>
+      </w:r>
+      <w:proofErr w:type="spellEnd"/>
+      <w:r>
+        <w:rPr>
+          <w:lang w:val="en-US"/>
+        </w:rPr>
+        <w:t>-function as</w:t>
       </w:r>
       <w:r>
         <w:rPr>
@@ -14807,7 +16542,23 @@
         <w:rPr>
           <w:lang w:val="en-US"/>
         </w:rPr>
-        <w:t>This snippet portrays the Floating Action Button in the catalogue.dart-file</w:t>
+        <w:t xml:space="preserve">This snippet portrays the Floating Action Button in the </w:t>
+      </w:r>
+      <w:proofErr w:type="spellStart"/>
+      <w:proofErr w:type="gramStart"/>
+      <w:r>
+        <w:rPr>
+          <w:lang w:val="en-US"/>
+        </w:rPr>
+        <w:t>catalogue.dart</w:t>
+      </w:r>
+      <w:proofErr w:type="spellEnd"/>
+      <w:proofErr w:type="gramEnd"/>
+      <w:r>
+        <w:rPr>
+          <w:lang w:val="en-US"/>
+        </w:rPr>
+        <w:t>-file</w:t>
       </w:r>
       <w:r>
         <w:rPr>
@@ -14897,8 +16648,16 @@
         <w:rPr>
           <w:lang w:val="en-US"/>
         </w:rPr>
-        <w:t xml:space="preserve"> CheckboxListTile</w:t>
-      </w:r>
+        <w:t xml:space="preserve"> </w:t>
+      </w:r>
+      <w:proofErr w:type="spellStart"/>
+      <w:r>
+        <w:rPr>
+          <w:lang w:val="en-US"/>
+        </w:rPr>
+        <w:t>CheckboxListTile</w:t>
+      </w:r>
+      <w:proofErr w:type="spellEnd"/>
       <w:r>
         <w:rPr>
           <w:lang w:val="en-US"/>
@@ -14917,7 +16676,21 @@
         <w:rPr>
           <w:lang w:val="en-US"/>
         </w:rPr>
-        <w:t>Checkboxes are used in various ways, be it in the Form of an AGB, or in this case the option, if a Textfield should be portrayed:</w:t>
+        <w:t xml:space="preserve">Checkboxes are used in various ways, be it in the Form of an AGB, or in this case the option, if a </w:t>
+      </w:r>
+      <w:proofErr w:type="spellStart"/>
+      <w:r>
+        <w:rPr>
+          <w:lang w:val="en-US"/>
+        </w:rPr>
+        <w:t>Textfield</w:t>
+      </w:r>
+      <w:proofErr w:type="spellEnd"/>
+      <w:r>
+        <w:rPr>
+          <w:lang w:val="en-US"/>
+        </w:rPr>
+        <w:t xml:space="preserve"> should be portrayed:</w:t>
       </w:r>
     </w:p>
     <w:p>
@@ -14978,7 +16751,77 @@
         <w:rPr>
           <w:lang w:val="en-US"/>
         </w:rPr>
-        <w:t>This CheckboxListTile has a Title, aswell as a value. If the value changes, the onChanged-function is accessed. We also added a TextField, which is only portrayed, if the _hasDonationTarget function returns a true (as it is used as a Boolean).</w:t>
+        <w:t xml:space="preserve">This </w:t>
+      </w:r>
+      <w:proofErr w:type="spellStart"/>
+      <w:r>
+        <w:rPr>
+          <w:lang w:val="en-US"/>
+        </w:rPr>
+        <w:t>CheckboxListTile</w:t>
+      </w:r>
+      <w:proofErr w:type="spellEnd"/>
+      <w:r>
+        <w:rPr>
+          <w:lang w:val="en-US"/>
+        </w:rPr>
+        <w:t xml:space="preserve"> has a Title, </w:t>
+      </w:r>
+      <w:proofErr w:type="spellStart"/>
+      <w:r>
+        <w:rPr>
+          <w:lang w:val="en-US"/>
+        </w:rPr>
+        <w:t>aswell</w:t>
+      </w:r>
+      <w:proofErr w:type="spellEnd"/>
+      <w:r>
+        <w:rPr>
+          <w:lang w:val="en-US"/>
+        </w:rPr>
+        <w:t xml:space="preserve"> as a value. If the value changes, the </w:t>
+      </w:r>
+      <w:proofErr w:type="spellStart"/>
+      <w:r>
+        <w:rPr>
+          <w:lang w:val="en-US"/>
+        </w:rPr>
+        <w:t>onChanged</w:t>
+      </w:r>
+      <w:proofErr w:type="spellEnd"/>
+      <w:r>
+        <w:rPr>
+          <w:lang w:val="en-US"/>
+        </w:rPr>
+        <w:t xml:space="preserve">-function is accessed. We also added a </w:t>
+      </w:r>
+      <w:proofErr w:type="spellStart"/>
+      <w:r>
+        <w:rPr>
+          <w:lang w:val="en-US"/>
+        </w:rPr>
+        <w:t>TextField</w:t>
+      </w:r>
+      <w:proofErr w:type="spellEnd"/>
+      <w:r>
+        <w:rPr>
+          <w:lang w:val="en-US"/>
+        </w:rPr>
+        <w:t>, which is only portrayed, if the _</w:t>
+      </w:r>
+      <w:proofErr w:type="spellStart"/>
+      <w:r>
+        <w:rPr>
+          <w:lang w:val="en-US"/>
+        </w:rPr>
+        <w:t>hasDonationTarget</w:t>
+      </w:r>
+      <w:proofErr w:type="spellEnd"/>
+      <w:r>
+        <w:rPr>
+          <w:lang w:val="en-US"/>
+        </w:rPr>
+        <w:t xml:space="preserve"> function returns a true (as it is used as a Boolean).</w:t>
       </w:r>
     </w:p>
     <w:p>
@@ -15008,8 +16851,30 @@
           <w:lang w:val="en-US"/>
         </w:rPr>
         <w:lastRenderedPageBreak/>
-        <w:t>3.1.6: Datepicker + TimePicker</w:t>
-      </w:r>
+        <w:t xml:space="preserve">3.1.6: </w:t>
+      </w:r>
+      <w:proofErr w:type="spellStart"/>
+      <w:r>
+        <w:rPr>
+          <w:lang w:val="en-US"/>
+        </w:rPr>
+        <w:t>Datepicker</w:t>
+      </w:r>
+      <w:proofErr w:type="spellEnd"/>
+      <w:r>
+        <w:rPr>
+          <w:lang w:val="en-US"/>
+        </w:rPr>
+        <w:t xml:space="preserve"> + </w:t>
+      </w:r>
+      <w:proofErr w:type="spellStart"/>
+      <w:r>
+        <w:rPr>
+          <w:lang w:val="en-US"/>
+        </w:rPr>
+        <w:t>TimePicker</w:t>
+      </w:r>
+      <w:proofErr w:type="spellEnd"/>
       <w:r>
         <w:rPr>
           <w:lang w:val="en-US"/>
@@ -15028,7 +16893,49 @@
         <w:rPr>
           <w:lang w:val="en-US"/>
         </w:rPr>
-        <w:t>Used in the creation of Events, Members and Admins can select a date, starting off with the initialDate (which is the current Date), and then get to select the time, being presented with a starting time of 15 (being 3pm). If both of the inputs are valid, the Date is added as completeDate and is added in the Calendar.</w:t>
+        <w:t xml:space="preserve">Used in the creation of Events, Members and Admins can select a date, starting off with the </w:t>
+      </w:r>
+      <w:proofErr w:type="spellStart"/>
+      <w:r>
+        <w:rPr>
+          <w:lang w:val="en-US"/>
+        </w:rPr>
+        <w:t>initialDate</w:t>
+      </w:r>
+      <w:proofErr w:type="spellEnd"/>
+      <w:r>
+        <w:rPr>
+          <w:lang w:val="en-US"/>
+        </w:rPr>
+        <w:t xml:space="preserve"> (which is the current Date), and then get to select the time, being presented with a starting time of 15 (being 3pm). If </w:t>
+      </w:r>
+      <w:proofErr w:type="gramStart"/>
+      <w:r>
+        <w:rPr>
+          <w:lang w:val="en-US"/>
+        </w:rPr>
+        <w:t>both of the inputs</w:t>
+      </w:r>
+      <w:proofErr w:type="gramEnd"/>
+      <w:r>
+        <w:rPr>
+          <w:lang w:val="en-US"/>
+        </w:rPr>
+        <w:t xml:space="preserve"> are valid, the Date is added as </w:t>
+      </w:r>
+      <w:proofErr w:type="spellStart"/>
+      <w:r>
+        <w:rPr>
+          <w:lang w:val="en-US"/>
+        </w:rPr>
+        <w:t>completeDate</w:t>
+      </w:r>
+      <w:proofErr w:type="spellEnd"/>
+      <w:r>
+        <w:rPr>
+          <w:lang w:val="en-US"/>
+        </w:rPr>
+        <w:t xml:space="preserve"> and is added in the Calendar.</w:t>
       </w:r>
     </w:p>
     <w:p>
@@ -15090,7 +16997,29 @@
         <w:rPr>
           <w:lang w:val="en-US"/>
         </w:rPr>
-        <w:t>The following two snippets display the date picker, as well as the time picker in the event_editor.dart:</w:t>
+        <w:t xml:space="preserve">The following two snippets display the date picker, as well as the time picker in the </w:t>
+      </w:r>
+      <w:proofErr w:type="spellStart"/>
+      <w:r>
+        <w:rPr>
+          <w:lang w:val="en-US"/>
+        </w:rPr>
+        <w:t>event_</w:t>
+      </w:r>
+      <w:proofErr w:type="gramStart"/>
+      <w:r>
+        <w:rPr>
+          <w:lang w:val="en-US"/>
+        </w:rPr>
+        <w:t>editor.dart</w:t>
+      </w:r>
+      <w:proofErr w:type="spellEnd"/>
+      <w:proofErr w:type="gramEnd"/>
+      <w:r>
+        <w:rPr>
+          <w:lang w:val="en-US"/>
+        </w:rPr>
+        <w:t>:</w:t>
       </w:r>
     </w:p>
     <w:p>
@@ -15229,7 +17158,21 @@
         <w:rPr>
           <w:lang w:val="en-US"/>
         </w:rPr>
-        <w:t>used the “calendar_view”-dependency:</w:t>
+        <w:t>used the “</w:t>
+      </w:r>
+      <w:proofErr w:type="spellStart"/>
+      <w:r>
+        <w:rPr>
+          <w:lang w:val="en-US"/>
+        </w:rPr>
+        <w:t>calendar_view</w:t>
+      </w:r>
+      <w:proofErr w:type="spellEnd"/>
+      <w:r>
+        <w:rPr>
+          <w:lang w:val="en-US"/>
+        </w:rPr>
+        <w:t>”-dependency:</w:t>
       </w:r>
     </w:p>
     <w:p>
@@ -15296,7 +17239,65 @@
         <w:rPr>
           <w:lang w:val="en-US"/>
         </w:rPr>
-        <w:t xml:space="preserve">To fill the Calendar with actual data, we used the CalendarEventData()-function, which is provided in the calendar_event_data.dart.  By using this Class, we were able to link our input Data to the actual Calendar. Further, we used the event_controller.dart. </w:t>
+        <w:t xml:space="preserve">To fill the Calendar with actual data, we used the </w:t>
+      </w:r>
+      <w:proofErr w:type="spellStart"/>
+      <w:proofErr w:type="gramStart"/>
+      <w:r>
+        <w:rPr>
+          <w:lang w:val="en-US"/>
+        </w:rPr>
+        <w:t>CalendarEventData</w:t>
+      </w:r>
+      <w:proofErr w:type="spellEnd"/>
+      <w:r>
+        <w:rPr>
+          <w:lang w:val="en-US"/>
+        </w:rPr>
+        <w:t>(</w:t>
+      </w:r>
+      <w:proofErr w:type="gramEnd"/>
+      <w:r>
+        <w:rPr>
+          <w:lang w:val="en-US"/>
+        </w:rPr>
+        <w:t xml:space="preserve">)-function, which is provided in the </w:t>
+      </w:r>
+      <w:proofErr w:type="spellStart"/>
+      <w:r>
+        <w:rPr>
+          <w:lang w:val="en-US"/>
+        </w:rPr>
+        <w:t>calendar_event_data.dart</w:t>
+      </w:r>
+      <w:proofErr w:type="spellEnd"/>
+      <w:r>
+        <w:rPr>
+          <w:lang w:val="en-US"/>
+        </w:rPr>
+        <w:t xml:space="preserve">.  By using this Class, we were able to link our input Data to the actual Calendar. Further, we used the </w:t>
+      </w:r>
+      <w:proofErr w:type="spellStart"/>
+      <w:r>
+        <w:rPr>
+          <w:lang w:val="en-US"/>
+        </w:rPr>
+        <w:t>event_</w:t>
+      </w:r>
+      <w:proofErr w:type="gramStart"/>
+      <w:r>
+        <w:rPr>
+          <w:lang w:val="en-US"/>
+        </w:rPr>
+        <w:t>controller.dart</w:t>
+      </w:r>
+      <w:proofErr w:type="spellEnd"/>
+      <w:proofErr w:type="gramEnd"/>
+      <w:r>
+        <w:rPr>
+          <w:lang w:val="en-US"/>
+        </w:rPr>
+        <w:t xml:space="preserve">. </w:t>
       </w:r>
     </w:p>
     <w:p>
@@ -15311,12 +17312,14 @@
         </w:rPr>
         <w:t xml:space="preserve">The </w:t>
       </w:r>
+      <w:proofErr w:type="spellStart"/>
       <w:r>
         <w:rPr>
           <w:lang w:val="en-US"/>
         </w:rPr>
         <w:t>eventController</w:t>
       </w:r>
+      <w:proofErr w:type="spellEnd"/>
       <w:r>
         <w:rPr>
           <w:lang w:val="en-US"/>
@@ -15504,7 +17507,21 @@
         <w:rPr>
           <w:lang w:val="en-US"/>
         </w:rPr>
-        <w:t>: Searchbar:</w:t>
+        <w:t xml:space="preserve">: </w:t>
+      </w:r>
+      <w:proofErr w:type="spellStart"/>
+      <w:r>
+        <w:rPr>
+          <w:lang w:val="en-US"/>
+        </w:rPr>
+        <w:t>Searchbar</w:t>
+      </w:r>
+      <w:proofErr w:type="spellEnd"/>
+      <w:r>
+        <w:rPr>
+          <w:lang w:val="en-US"/>
+        </w:rPr>
+        <w:t>:</w:t>
       </w:r>
       <w:bookmarkEnd w:id="23"/>
     </w:p>
@@ -15518,13 +17535,63 @@
         <w:rPr>
           <w:lang w:val="en-US"/>
         </w:rPr>
-        <w:t>We use the Searchbar f</w:t>
-      </w:r>
-      <w:r>
-        <w:rPr>
-          <w:lang w:val="en-US"/>
-        </w:rPr>
-        <w:t>or Lists that have increasingly a lot of Data stored. We use it as a Textfield and have a setState()-Function that filters the input that we enter. Further, we added a hint and an Icon to help with the usability:</w:t>
+        <w:t xml:space="preserve">We use the </w:t>
+      </w:r>
+      <w:proofErr w:type="spellStart"/>
+      <w:r>
+        <w:rPr>
+          <w:lang w:val="en-US"/>
+        </w:rPr>
+        <w:t>Searchbar</w:t>
+      </w:r>
+      <w:proofErr w:type="spellEnd"/>
+      <w:r>
+        <w:rPr>
+          <w:lang w:val="en-US"/>
+        </w:rPr>
+        <w:t xml:space="preserve"> f</w:t>
+      </w:r>
+      <w:r>
+        <w:rPr>
+          <w:lang w:val="en-US"/>
+        </w:rPr>
+        <w:t xml:space="preserve">or Lists that have increasingly a lot of Data stored. We use it as a </w:t>
+      </w:r>
+      <w:proofErr w:type="spellStart"/>
+      <w:r>
+        <w:rPr>
+          <w:lang w:val="en-US"/>
+        </w:rPr>
+        <w:t>Textfield</w:t>
+      </w:r>
+      <w:proofErr w:type="spellEnd"/>
+      <w:r>
+        <w:rPr>
+          <w:lang w:val="en-US"/>
+        </w:rPr>
+        <w:t xml:space="preserve"> and have a </w:t>
+      </w:r>
+      <w:proofErr w:type="spellStart"/>
+      <w:proofErr w:type="gramStart"/>
+      <w:r>
+        <w:rPr>
+          <w:lang w:val="en-US"/>
+        </w:rPr>
+        <w:t>setState</w:t>
+      </w:r>
+      <w:proofErr w:type="spellEnd"/>
+      <w:r>
+        <w:rPr>
+          <w:lang w:val="en-US"/>
+        </w:rPr>
+        <w:t>(</w:t>
+      </w:r>
+      <w:proofErr w:type="gramEnd"/>
+      <w:r>
+        <w:rPr>
+          <w:lang w:val="en-US"/>
+        </w:rPr>
+        <w:t>)-Function that filters the input that we enter. Further, we added a hint and an Icon to help with the usability:</w:t>
       </w:r>
     </w:p>
     <w:p>
@@ -15615,7 +17682,43 @@
         <w:rPr>
           <w:lang w:val="en-US"/>
         </w:rPr>
-        <w:t>and show all those, where the event, or rather the ‘eventName’ attribute (converted to lower cases) matches the searchQuery(converted to lower cases):</w:t>
+        <w:t>and show all those, where the event, or rather the ‘</w:t>
+      </w:r>
+      <w:proofErr w:type="spellStart"/>
+      <w:r>
+        <w:rPr>
+          <w:lang w:val="en-US"/>
+        </w:rPr>
+        <w:t>eventName</w:t>
+      </w:r>
+      <w:proofErr w:type="spellEnd"/>
+      <w:r>
+        <w:rPr>
+          <w:lang w:val="en-US"/>
+        </w:rPr>
+        <w:t xml:space="preserve">’ attribute (converted to lower cases) matches the </w:t>
+      </w:r>
+      <w:proofErr w:type="spellStart"/>
+      <w:proofErr w:type="gramStart"/>
+      <w:r>
+        <w:rPr>
+          <w:lang w:val="en-US"/>
+        </w:rPr>
+        <w:t>searchQuery</w:t>
+      </w:r>
+      <w:proofErr w:type="spellEnd"/>
+      <w:r>
+        <w:rPr>
+          <w:lang w:val="en-US"/>
+        </w:rPr>
+        <w:t>(</w:t>
+      </w:r>
+      <w:proofErr w:type="gramEnd"/>
+      <w:r>
+        <w:rPr>
+          <w:lang w:val="en-US"/>
+        </w:rPr>
+        <w:t>converted to lower cases):</w:t>
       </w:r>
     </w:p>
     <w:p>
@@ -15757,7 +17860,21 @@
         <w:rPr>
           <w:lang w:val="en-US"/>
         </w:rPr>
-        <w:t>3.1.9: DropdownMenu:</w:t>
+        <w:t xml:space="preserve">3.1.9: </w:t>
+      </w:r>
+      <w:proofErr w:type="spellStart"/>
+      <w:r>
+        <w:rPr>
+          <w:lang w:val="en-US"/>
+        </w:rPr>
+        <w:t>DropdownMenu</w:t>
+      </w:r>
+      <w:proofErr w:type="spellEnd"/>
+      <w:r>
+        <w:rPr>
+          <w:lang w:val="en-US"/>
+        </w:rPr>
+        <w:t>:</w:t>
       </w:r>
       <w:bookmarkEnd w:id="24"/>
     </w:p>
@@ -15777,7 +17894,21 @@
         <w:rPr>
           <w:lang w:val="en-US"/>
         </w:rPr>
-        <w:t>elect between multiple Options, Burgermenues are a nice way of dealing with just that:</w:t>
+        <w:t xml:space="preserve">elect between multiple Options, </w:t>
+      </w:r>
+      <w:proofErr w:type="spellStart"/>
+      <w:r>
+        <w:rPr>
+          <w:lang w:val="en-US"/>
+        </w:rPr>
+        <w:t>Burgermenues</w:t>
+      </w:r>
+      <w:proofErr w:type="spellEnd"/>
+      <w:r>
+        <w:rPr>
+          <w:lang w:val="en-US"/>
+        </w:rPr>
+        <w:t xml:space="preserve"> are a nice way of dealing with just that:</w:t>
       </w:r>
     </w:p>
     <w:p>
@@ -15845,7 +17976,21 @@
         <w:rPr>
           <w:lang w:val="en-US"/>
         </w:rPr>
-        <w:t>We use the DropdownButtonFormField, with a value as reference. For the items we make use of the Category class we defined:</w:t>
+        <w:t xml:space="preserve">We use the </w:t>
+      </w:r>
+      <w:proofErr w:type="spellStart"/>
+      <w:r>
+        <w:rPr>
+          <w:lang w:val="en-US"/>
+        </w:rPr>
+        <w:t>DropdownButtonFormField</w:t>
+      </w:r>
+      <w:proofErr w:type="spellEnd"/>
+      <w:r>
+        <w:rPr>
+          <w:lang w:val="en-US"/>
+        </w:rPr>
+        <w:t>, with a value as reference. For the items we make use of the Category class we defined:</w:t>
       </w:r>
     </w:p>
     <w:p>
@@ -15914,118 +18059,160 @@
         <w:rPr>
           <w:lang w:val="en-US"/>
         </w:rPr>
-        <w:t>Each of the elements has a “.png”-Element and a categoryname defined as Text.</w:t>
-      </w:r>
-    </w:p>
-    <w:p>
-      <w:pPr>
-        <w:rPr>
-          <w:lang w:val="en-US"/>
-        </w:rPr>
-      </w:pPr>
-    </w:p>
-    <w:p>
-      <w:pPr>
-        <w:rPr>
-          <w:lang w:val="en-US"/>
-        </w:rPr>
-      </w:pPr>
-    </w:p>
-    <w:p>
-      <w:pPr>
-        <w:rPr>
-          <w:lang w:val="en-US"/>
-        </w:rPr>
-      </w:pPr>
-    </w:p>
-    <w:p>
-      <w:pPr>
-        <w:rPr>
-          <w:lang w:val="en-US"/>
-        </w:rPr>
-      </w:pPr>
-    </w:p>
-    <w:p>
-      <w:pPr>
-        <w:rPr>
-          <w:lang w:val="en-US"/>
-        </w:rPr>
-      </w:pPr>
-    </w:p>
-    <w:p>
-      <w:pPr>
-        <w:rPr>
-          <w:lang w:val="en-US"/>
-        </w:rPr>
-      </w:pPr>
-    </w:p>
-    <w:p>
-      <w:pPr>
-        <w:rPr>
-          <w:lang w:val="en-US"/>
-        </w:rPr>
-      </w:pPr>
-    </w:p>
-    <w:p>
-      <w:pPr>
-        <w:rPr>
-          <w:lang w:val="en-US"/>
-        </w:rPr>
-      </w:pPr>
-    </w:p>
-    <w:p>
-      <w:pPr>
-        <w:rPr>
-          <w:lang w:val="en-US"/>
-        </w:rPr>
-      </w:pPr>
-    </w:p>
-    <w:p>
-      <w:pPr>
-        <w:rPr>
-          <w:lang w:val="en-US"/>
-        </w:rPr>
-      </w:pPr>
-    </w:p>
-    <w:p>
-      <w:pPr>
-        <w:rPr>
-          <w:lang w:val="en-US"/>
-        </w:rPr>
-      </w:pPr>
-    </w:p>
-    <w:p>
-      <w:pPr>
-        <w:rPr>
-          <w:lang w:val="en-US"/>
-        </w:rPr>
-      </w:pPr>
-    </w:p>
-    <w:p>
-      <w:pPr>
-        <w:rPr>
-          <w:lang w:val="en-US"/>
-        </w:rPr>
-      </w:pPr>
-    </w:p>
-    <w:p>
-      <w:pPr>
-        <w:rPr>
-          <w:lang w:val="en-US"/>
-        </w:rPr>
-      </w:pPr>
-    </w:p>
-    <w:p>
-      <w:pPr>
-        <w:rPr>
-          <w:lang w:val="en-US"/>
-        </w:rPr>
-      </w:pPr>
-      <w:r>
-        <w:rPr>
-          <w:lang w:val="en-US"/>
-        </w:rPr>
-        <w:t>the onChanged-Function handles the category change. If the value is null, the current value remains.</w:t>
+        <w:t>Each of the elements has a “.</w:t>
+      </w:r>
+      <w:proofErr w:type="spellStart"/>
+      <w:r>
+        <w:rPr>
+          <w:lang w:val="en-US"/>
+        </w:rPr>
+        <w:t>png</w:t>
+      </w:r>
+      <w:proofErr w:type="spellEnd"/>
+      <w:r>
+        <w:rPr>
+          <w:lang w:val="en-US"/>
+        </w:rPr>
+        <w:t xml:space="preserve">”-Element and a </w:t>
+      </w:r>
+      <w:proofErr w:type="spellStart"/>
+      <w:r>
+        <w:rPr>
+          <w:lang w:val="en-US"/>
+        </w:rPr>
+        <w:t>categoryname</w:t>
+      </w:r>
+      <w:proofErr w:type="spellEnd"/>
+      <w:r>
+        <w:rPr>
+          <w:lang w:val="en-US"/>
+        </w:rPr>
+        <w:t xml:space="preserve"> defined as Text.</w:t>
+      </w:r>
+    </w:p>
+    <w:p>
+      <w:pPr>
+        <w:rPr>
+          <w:lang w:val="en-US"/>
+        </w:rPr>
+      </w:pPr>
+    </w:p>
+    <w:p>
+      <w:pPr>
+        <w:rPr>
+          <w:lang w:val="en-US"/>
+        </w:rPr>
+      </w:pPr>
+    </w:p>
+    <w:p>
+      <w:pPr>
+        <w:rPr>
+          <w:lang w:val="en-US"/>
+        </w:rPr>
+      </w:pPr>
+    </w:p>
+    <w:p>
+      <w:pPr>
+        <w:rPr>
+          <w:lang w:val="en-US"/>
+        </w:rPr>
+      </w:pPr>
+    </w:p>
+    <w:p>
+      <w:pPr>
+        <w:rPr>
+          <w:lang w:val="en-US"/>
+        </w:rPr>
+      </w:pPr>
+    </w:p>
+    <w:p>
+      <w:pPr>
+        <w:rPr>
+          <w:lang w:val="en-US"/>
+        </w:rPr>
+      </w:pPr>
+    </w:p>
+    <w:p>
+      <w:pPr>
+        <w:rPr>
+          <w:lang w:val="en-US"/>
+        </w:rPr>
+      </w:pPr>
+    </w:p>
+    <w:p>
+      <w:pPr>
+        <w:rPr>
+          <w:lang w:val="en-US"/>
+        </w:rPr>
+      </w:pPr>
+    </w:p>
+    <w:p>
+      <w:pPr>
+        <w:rPr>
+          <w:lang w:val="en-US"/>
+        </w:rPr>
+      </w:pPr>
+    </w:p>
+    <w:p>
+      <w:pPr>
+        <w:rPr>
+          <w:lang w:val="en-US"/>
+        </w:rPr>
+      </w:pPr>
+    </w:p>
+    <w:p>
+      <w:pPr>
+        <w:rPr>
+          <w:lang w:val="en-US"/>
+        </w:rPr>
+      </w:pPr>
+    </w:p>
+    <w:p>
+      <w:pPr>
+        <w:rPr>
+          <w:lang w:val="en-US"/>
+        </w:rPr>
+      </w:pPr>
+    </w:p>
+    <w:p>
+      <w:pPr>
+        <w:rPr>
+          <w:lang w:val="en-US"/>
+        </w:rPr>
+      </w:pPr>
+    </w:p>
+    <w:p>
+      <w:pPr>
+        <w:rPr>
+          <w:lang w:val="en-US"/>
+        </w:rPr>
+      </w:pPr>
+    </w:p>
+    <w:p>
+      <w:pPr>
+        <w:rPr>
+          <w:lang w:val="en-US"/>
+        </w:rPr>
+      </w:pPr>
+      <w:r>
+        <w:rPr>
+          <w:lang w:val="en-US"/>
+        </w:rPr>
+        <w:t xml:space="preserve">the </w:t>
+      </w:r>
+      <w:proofErr w:type="spellStart"/>
+      <w:r>
+        <w:rPr>
+          <w:lang w:val="en-US"/>
+        </w:rPr>
+        <w:t>onChanged</w:t>
+      </w:r>
+      <w:proofErr w:type="spellEnd"/>
+      <w:r>
+        <w:rPr>
+          <w:lang w:val="en-US"/>
+        </w:rPr>
+        <w:t>-Function handles the category change. If the value is null, the current value remains.</w:t>
       </w:r>
     </w:p>
     <w:p>
@@ -16093,7 +18280,29 @@
         <w:rPr>
           <w:lang w:val="en-US"/>
         </w:rPr>
-        <w:t>This depicts the Burger menu we used in the project_editor.dart:</w:t>
+        <w:t xml:space="preserve">This depicts the Burger menu we used in the </w:t>
+      </w:r>
+      <w:proofErr w:type="spellStart"/>
+      <w:r>
+        <w:rPr>
+          <w:lang w:val="en-US"/>
+        </w:rPr>
+        <w:t>project_</w:t>
+      </w:r>
+      <w:proofErr w:type="gramStart"/>
+      <w:r>
+        <w:rPr>
+          <w:lang w:val="en-US"/>
+        </w:rPr>
+        <w:t>editor.dart</w:t>
+      </w:r>
+      <w:proofErr w:type="spellEnd"/>
+      <w:proofErr w:type="gramEnd"/>
+      <w:r>
+        <w:rPr>
+          <w:lang w:val="en-US"/>
+        </w:rPr>
+        <w:t>:</w:t>
       </w:r>
     </w:p>
     <w:p>
@@ -16276,7 +18485,35 @@
         <w:rPr>
           <w:lang w:val="en-US"/>
         </w:rPr>
-        <w:t>Logged In User: A logged in User is a User that is currently signed into the Application with an Email aswell as an password.</w:t>
+        <w:t xml:space="preserve">Logged In User: A logged in User is a User that is currently signed into the Application with an Email </w:t>
+      </w:r>
+      <w:proofErr w:type="spellStart"/>
+      <w:r>
+        <w:rPr>
+          <w:lang w:val="en-US"/>
+        </w:rPr>
+        <w:t>aswell</w:t>
+      </w:r>
+      <w:proofErr w:type="spellEnd"/>
+      <w:r>
+        <w:rPr>
+          <w:lang w:val="en-US"/>
+        </w:rPr>
+        <w:t xml:space="preserve"> as </w:t>
+      </w:r>
+      <w:proofErr w:type="gramStart"/>
+      <w:r>
+        <w:rPr>
+          <w:lang w:val="en-US"/>
+        </w:rPr>
+        <w:t>an</w:t>
+      </w:r>
+      <w:proofErr w:type="gramEnd"/>
+      <w:r>
+        <w:rPr>
+          <w:lang w:val="en-US"/>
+        </w:rPr>
+        <w:t xml:space="preserve"> password.</w:t>
       </w:r>
     </w:p>
     <w:p>
@@ -16339,7 +18576,21 @@
         <w:rPr>
           <w:lang w:val="en-US"/>
         </w:rPr>
-        <w:t xml:space="preserve"> as Projects in our Application ) as</w:t>
+        <w:t xml:space="preserve"> as Projects in our </w:t>
+      </w:r>
+      <w:proofErr w:type="gramStart"/>
+      <w:r>
+        <w:rPr>
+          <w:lang w:val="en-US"/>
+        </w:rPr>
+        <w:t>Application )</w:t>
+      </w:r>
+      <w:proofErr w:type="gramEnd"/>
+      <w:r>
+        <w:rPr>
+          <w:lang w:val="en-US"/>
+        </w:rPr>
+        <w:t xml:space="preserve"> as</w:t>
       </w:r>
       <w:r>
         <w:rPr>
@@ -16370,20 +18621,62 @@
         <w:rPr>
           <w:lang w:val="en-US"/>
         </w:rPr>
-        <w:t>ue has all of the projects available portrayed in it in a List.</w:t>
-      </w:r>
-    </w:p>
-    <w:p>
-      <w:pPr>
-        <w:rPr>
-          <w:lang w:val="en-US"/>
-        </w:rPr>
-      </w:pPr>
-      <w:r>
-        <w:rPr>
-          <w:lang w:val="en-US"/>
-        </w:rPr>
-        <w:t>Projects: Projects are Categories that summarize an Catastrophy that occurred around the world. In the project, you can read up on the catastrophy, as</w:t>
+        <w:t xml:space="preserve">ue has </w:t>
+      </w:r>
+      <w:proofErr w:type="gramStart"/>
+      <w:r>
+        <w:rPr>
+          <w:lang w:val="en-US"/>
+        </w:rPr>
+        <w:t>all of</w:t>
+      </w:r>
+      <w:proofErr w:type="gramEnd"/>
+      <w:r>
+        <w:rPr>
+          <w:lang w:val="en-US"/>
+        </w:rPr>
+        <w:t xml:space="preserve"> the projects available portrayed in it in a List.</w:t>
+      </w:r>
+    </w:p>
+    <w:p>
+      <w:pPr>
+        <w:rPr>
+          <w:lang w:val="en-US"/>
+        </w:rPr>
+      </w:pPr>
+      <w:r>
+        <w:rPr>
+          <w:lang w:val="en-US"/>
+        </w:rPr>
+        <w:t xml:space="preserve">Projects: Projects are Categories that summarize an </w:t>
+      </w:r>
+      <w:proofErr w:type="spellStart"/>
+      <w:r>
+        <w:rPr>
+          <w:lang w:val="en-US"/>
+        </w:rPr>
+        <w:t>Catastrophy</w:t>
+      </w:r>
+      <w:proofErr w:type="spellEnd"/>
+      <w:r>
+        <w:rPr>
+          <w:lang w:val="en-US"/>
+        </w:rPr>
+        <w:t xml:space="preserve"> that occurred around the world. In the project, you can read up on the </w:t>
+      </w:r>
+      <w:proofErr w:type="spellStart"/>
+      <w:r>
+        <w:rPr>
+          <w:lang w:val="en-US"/>
+        </w:rPr>
+        <w:t>catastrophy</w:t>
+      </w:r>
+      <w:proofErr w:type="spellEnd"/>
+      <w:r>
+        <w:rPr>
+          <w:lang w:val="en-US"/>
+        </w:rPr>
+        <w:t>, as</w:t>
       </w:r>
       <w:r>
         <w:rPr>
@@ -16413,20 +18706,48 @@
         <w:rPr>
           <w:lang w:val="en-US"/>
         </w:rPr>
-        <w:t xml:space="preserve"> They are listed in the Catalogue </w:t>
-      </w:r>
-    </w:p>
-    <w:p>
-      <w:pPr>
-        <w:rPr>
-          <w:lang w:val="en-US"/>
-        </w:rPr>
-      </w:pPr>
-      <w:r>
-        <w:rPr>
-          <w:lang w:val="en-US"/>
-        </w:rPr>
-        <w:t xml:space="preserve">Events: Events are datebound Activities, that have the purpose of collecting money to donate for one of the Projects. </w:t>
+        <w:t xml:space="preserve"> They are listed in the </w:t>
+      </w:r>
+      <w:proofErr w:type="gramStart"/>
+      <w:r>
+        <w:rPr>
+          <w:lang w:val="en-US"/>
+        </w:rPr>
+        <w:t>Catalogue</w:t>
+      </w:r>
+      <w:proofErr w:type="gramEnd"/>
+      <w:r>
+        <w:rPr>
+          <w:lang w:val="en-US"/>
+        </w:rPr>
+        <w:t xml:space="preserve"> </w:t>
+      </w:r>
+    </w:p>
+    <w:p>
+      <w:pPr>
+        <w:rPr>
+          <w:lang w:val="en-US"/>
+        </w:rPr>
+      </w:pPr>
+      <w:r>
+        <w:rPr>
+          <w:lang w:val="en-US"/>
+        </w:rPr>
+        <w:t xml:space="preserve">Events: Events are </w:t>
+      </w:r>
+      <w:proofErr w:type="spellStart"/>
+      <w:r>
+        <w:rPr>
+          <w:lang w:val="en-US"/>
+        </w:rPr>
+        <w:t>datebound</w:t>
+      </w:r>
+      <w:proofErr w:type="spellEnd"/>
+      <w:r>
+        <w:rPr>
+          <w:lang w:val="en-US"/>
+        </w:rPr>
+        <w:t xml:space="preserve"> Activities, that have the purpose of collecting money to donate for one of the Projects. </w:t>
       </w:r>
       <w:r>
         <w:rPr>
@@ -16458,20 +18779,48 @@
         <w:rPr>
           <w:lang w:val="en-US"/>
         </w:rPr>
-        <w:t>Customer: This refers to the person that contracted us to develop this Application (in this case Prof. Dr. Kurpjuweit)</w:t>
-      </w:r>
-    </w:p>
-    <w:p>
-      <w:pPr>
-        <w:rPr>
-          <w:lang w:val="en-US"/>
-        </w:rPr>
-      </w:pPr>
-      <w:r>
-        <w:rPr>
-          <w:lang w:val="en-US"/>
-        </w:rPr>
-        <w:t xml:space="preserve">Database: Storage medium to store all of the Data , be it Events (Activities) , Catalogue entries (Projects), or User Data ( Email, Password etc.) </w:t>
+        <w:t xml:space="preserve">Customer: This refers to the person that contracted us to develop this Application (in this case Prof. Dr. </w:t>
+      </w:r>
+      <w:proofErr w:type="spellStart"/>
+      <w:r>
+        <w:rPr>
+          <w:lang w:val="en-US"/>
+        </w:rPr>
+        <w:t>Kurpjuweit</w:t>
+      </w:r>
+      <w:proofErr w:type="spellEnd"/>
+      <w:r>
+        <w:rPr>
+          <w:lang w:val="en-US"/>
+        </w:rPr>
+        <w:t>)</w:t>
+      </w:r>
+    </w:p>
+    <w:p>
+      <w:pPr>
+        <w:rPr>
+          <w:lang w:val="en-US"/>
+        </w:rPr>
+      </w:pPr>
+      <w:r>
+        <w:rPr>
+          <w:lang w:val="en-US"/>
+        </w:rPr>
+        <w:t xml:space="preserve">Database: Storage medium to store all of the </w:t>
+      </w:r>
+      <w:proofErr w:type="gramStart"/>
+      <w:r>
+        <w:rPr>
+          <w:lang w:val="en-US"/>
+        </w:rPr>
+        <w:t>Data ,</w:t>
+      </w:r>
+      <w:proofErr w:type="gramEnd"/>
+      <w:r>
+        <w:rPr>
+          <w:lang w:val="en-US"/>
+        </w:rPr>
+        <w:t xml:space="preserve"> be it Events (Activities) , Catalogue entries (Projects), or User Data ( Email, Password etc.) </w:t>
       </w:r>
     </w:p>
     <w:p>
@@ -16519,11 +18868,19 @@
           <w:lang w:val="en-US"/>
         </w:rPr>
       </w:pPr>
-      <w:r>
-        <w:rPr>
-          <w:lang w:val="en-US"/>
-        </w:rPr>
-        <w:t>Burgermenu: a navigation menu mostly implied at the top of the screen with an icon. By clicking on it, a List of entries is shown that can be used to navigate to specific screens.</w:t>
+      <w:proofErr w:type="spellStart"/>
+      <w:r>
+        <w:rPr>
+          <w:lang w:val="en-US"/>
+        </w:rPr>
+        <w:t>Burgermenu</w:t>
+      </w:r>
+      <w:proofErr w:type="spellEnd"/>
+      <w:r>
+        <w:rPr>
+          <w:lang w:val="en-US"/>
+        </w:rPr>
+        <w:t>: a navigation menu mostly implied at the top of the screen with an icon. By clicking on it, a List of entries is shown that can be used to navigate to specific screens.</w:t>
       </w:r>
     </w:p>
     <w:sectPr>

</xml_diff>

<commit_message>
Fixed prof Kohlers critiquepoints + added Snackbar
</commit_message>
<xml_diff>
--- a/Documentation/Lions4Charity_-_Documentation.docx
+++ b/Documentation/Lions4Charity_-_Documentation.docx
@@ -3004,63 +3004,115 @@
         <w:rPr>
           <w:lang w:val="en-US"/>
         </w:rPr>
+        <w:t xml:space="preserve"> as</w:t>
+      </w:r>
+      <w:r>
+        <w:rPr>
+          <w:lang w:val="en-US"/>
+        </w:rPr>
         <w:t xml:space="preserve"> </w:t>
       </w:r>
-      <w:proofErr w:type="spellStart"/>
-      <w:r>
-        <w:rPr>
-          <w:lang w:val="en-US"/>
-        </w:rPr>
-        <w:t>aswell</w:t>
-      </w:r>
-      <w:proofErr w:type="spellEnd"/>
-      <w:r>
-        <w:rPr>
-          <w:lang w:val="en-US"/>
-        </w:rPr>
-        <w:t xml:space="preserve"> as </w:t>
+      <w:r>
+        <w:rPr>
+          <w:lang w:val="en-US"/>
+        </w:rPr>
+        <w:t xml:space="preserve">well as a Web-App. It’s supposed to enable a simplistic donation process for </w:t>
+      </w:r>
+      <w:r>
+        <w:rPr>
+          <w:lang w:val="en-US"/>
+        </w:rPr>
+        <w:t>g</w:t>
+      </w:r>
+      <w:r>
+        <w:rPr>
+          <w:lang w:val="en-US"/>
+        </w:rPr>
+        <w:t xml:space="preserve">uests and should have the option for </w:t>
+      </w:r>
+      <w:hyperlink w:anchor="_Glossary:_1" w:history="1">
+        <w:r>
+          <w:rPr>
+            <w:rStyle w:val="Hyperlink"/>
+            <w:lang w:val="en-US"/>
+          </w:rPr>
+          <w:t>u</w:t>
+        </w:r>
+        <w:r>
+          <w:rPr>
+            <w:rStyle w:val="Hyperlink"/>
+            <w:lang w:val="en-US"/>
+          </w:rPr>
+          <w:t>sers</w:t>
+        </w:r>
+      </w:hyperlink>
+      <w:r>
+        <w:rPr>
+          <w:lang w:val="en-US"/>
+        </w:rPr>
+        <w:t xml:space="preserve"> to sign up and therefore have access to more function</w:t>
+      </w:r>
+      <w:r>
+        <w:rPr>
+          <w:lang w:val="en-US"/>
+        </w:rPr>
+        <w:t>ality</w:t>
+      </w:r>
+      <w:r>
+        <w:rPr>
+          <w:lang w:val="en-US"/>
+        </w:rPr>
+        <w:t xml:space="preserve"> and benefits on the application. The </w:t>
+      </w:r>
+      <w:r>
+        <w:rPr>
+          <w:lang w:val="en-US"/>
+        </w:rPr>
+        <w:t>a</w:t>
+      </w:r>
+      <w:r>
+        <w:rPr>
+          <w:lang w:val="en-US"/>
+        </w:rPr>
+        <w:t xml:space="preserve">pp </w:t>
       </w:r>
       <w:proofErr w:type="gramStart"/>
       <w:r>
         <w:rPr>
           <w:lang w:val="en-US"/>
         </w:rPr>
-        <w:t>an</w:t>
+        <w:t>in itself includes</w:t>
       </w:r>
       <w:proofErr w:type="gramEnd"/>
       <w:r>
         <w:rPr>
           <w:lang w:val="en-US"/>
         </w:rPr>
-        <w:t xml:space="preserve"> Web-App. It’s supposed to enable a simplistic donation process for Guests and should have the option for Users to sign up and therefore have access to more functions and benefits on the application. The App in itself includes </w:t>
-      </w:r>
-      <w:proofErr w:type="gramStart"/>
-      <w:r>
-        <w:rPr>
-          <w:lang w:val="en-US"/>
-        </w:rPr>
-        <w:t>an</w:t>
-      </w:r>
-      <w:proofErr w:type="gramEnd"/>
-      <w:r>
-        <w:rPr>
-          <w:lang w:val="en-US"/>
-        </w:rPr>
-        <w:t xml:space="preserve"> calendar, a project-catalogue, </w:t>
-      </w:r>
-      <w:proofErr w:type="spellStart"/>
-      <w:r>
-        <w:rPr>
-          <w:lang w:val="en-US"/>
-        </w:rPr>
-        <w:t>aswell</w:t>
-      </w:r>
-      <w:proofErr w:type="spellEnd"/>
-      <w:r>
-        <w:rPr>
-          <w:lang w:val="en-US"/>
-        </w:rPr>
-        <w:t xml:space="preserve"> as Events, an donation screen and a chat.</w:t>
+        <w:t xml:space="preserve"> a calendar, a project-catalogue, as</w:t>
+      </w:r>
+      <w:r>
+        <w:rPr>
+          <w:lang w:val="en-US"/>
+        </w:rPr>
+        <w:t xml:space="preserve"> </w:t>
+      </w:r>
+      <w:r>
+        <w:rPr>
+          <w:lang w:val="en-US"/>
+        </w:rPr>
+        <w:t xml:space="preserve">well as </w:t>
+      </w:r>
+      <w:r>
+        <w:rPr>
+          <w:lang w:val="en-US"/>
+        </w:rPr>
+        <w:t>e</w:t>
+      </w:r>
+      <w:r>
+        <w:rPr>
+          <w:lang w:val="en-US"/>
+        </w:rPr>
+        <w:t>vents, a donation screen and a chat.</w:t>
       </w:r>
     </w:p>
     <w:p>
@@ -7032,6 +7084,12 @@
         <w:rPr>
           <w:lang w:val="en-US"/>
         </w:rPr>
+        <w:t xml:space="preserve">Graphic 1: </w:t>
+      </w:r>
+      <w:r>
+        <w:rPr>
+          <w:lang w:val="en-US"/>
+        </w:rPr>
         <w:t>Th</w:t>
       </w:r>
       <w:r>
@@ -8793,7 +8851,19 @@
               <w:rPr>
                 <w:lang w:val="en-US"/>
               </w:rPr>
-              <w:t xml:space="preserve">As a User I want to log in to </w:t>
+              <w:t>As a User I want to</w:t>
+            </w:r>
+            <w:r>
+              <w:rPr>
+                <w:lang w:val="en-US"/>
+              </w:rPr>
+              <w:t xml:space="preserve"> be able to</w:t>
+            </w:r>
+            <w:r>
+              <w:rPr>
+                <w:lang w:val="en-US"/>
+              </w:rPr>
+              <w:t xml:space="preserve"> log in to </w:t>
             </w:r>
             <w:r>
               <w:rPr>
@@ -8817,7 +8887,7 @@
               <w:rPr>
                 <w:lang w:val="en-US"/>
               </w:rPr>
-              <w:t>.</w:t>
+              <w:t xml:space="preserve"> and save time.</w:t>
             </w:r>
           </w:p>
         </w:tc>
@@ -9006,7 +9076,13 @@
               <w:rPr>
                 <w:lang w:val="en-US"/>
               </w:rPr>
-              <w:t>change my Entered Data</w:t>
+              <w:t>change my Entered Dat</w:t>
+            </w:r>
+            <w:r>
+              <w:rPr>
+                <w:lang w:val="en-US"/>
+              </w:rPr>
+              <w:t>a to keep it up to date in case something has changed.</w:t>
             </w:r>
           </w:p>
         </w:tc>
@@ -9092,6 +9168,12 @@
                 <w:lang w:val="en-US"/>
               </w:rPr>
               <w:t>As a Guest I want to be able to continue donating without having an account</w:t>
+            </w:r>
+            <w:r>
+              <w:rPr>
+                <w:lang w:val="en-US"/>
+              </w:rPr>
+              <w:t xml:space="preserve"> to have the less trouble as possible in trying to donate</w:t>
             </w:r>
           </w:p>
         </w:tc>
@@ -9268,7 +9350,7 @@
               <w:rPr>
                 <w:lang w:val="en-US"/>
               </w:rPr>
-              <w:t>.</w:t>
+              <w:t xml:space="preserve"> to no longer be considered a registered User.</w:t>
             </w:r>
           </w:p>
         </w:tc>
@@ -9334,6 +9416,7 @@
               <w:rPr>
                 <w:lang w:val="en-US"/>
               </w:rPr>
+              <w:lastRenderedPageBreak/>
               <w:t>US-7</w:t>
             </w:r>
           </w:p>
@@ -9419,7 +9502,6 @@
               <w:rPr>
                 <w:lang w:val="en-US"/>
               </w:rPr>
-              <w:lastRenderedPageBreak/>
               <w:t>US-8</w:t>
             </w:r>
           </w:p>
@@ -10770,21 +10852,7 @@
               <w:rPr>
                 <w:lang w:val="en-US"/>
               </w:rPr>
-              <w:t xml:space="preserve">As an Admin or </w:t>
-            </w:r>
-            <w:proofErr w:type="gramStart"/>
-            <w:r>
-              <w:rPr>
-                <w:lang w:val="en-US"/>
-              </w:rPr>
-              <w:t>Member</w:t>
-            </w:r>
-            <w:proofErr w:type="gramEnd"/>
-            <w:r>
-              <w:rPr>
-                <w:lang w:val="en-US"/>
-              </w:rPr>
-              <w:t xml:space="preserve"> I can edit the Chat to invite more Users or details.</w:t>
+              <w:t>As an Admin or Member I can edit the Chat to invite more Users or details.</w:t>
             </w:r>
           </w:p>
         </w:tc>
@@ -11141,21 +11209,7 @@
               <w:rPr>
                 <w:lang w:val="en-US"/>
               </w:rPr>
-              <w:t xml:space="preserve">As a </w:t>
-            </w:r>
-            <w:proofErr w:type="gramStart"/>
-            <w:r>
-              <w:rPr>
-                <w:lang w:val="en-US"/>
-              </w:rPr>
-              <w:t>Member</w:t>
-            </w:r>
-            <w:proofErr w:type="gramEnd"/>
-            <w:r>
-              <w:rPr>
-                <w:lang w:val="en-US"/>
-              </w:rPr>
-              <w:t xml:space="preserve"> or </w:t>
+              <w:t xml:space="preserve">As a Member or </w:t>
             </w:r>
             <w:r>
               <w:rPr>
@@ -11253,21 +11307,7 @@
               <w:rPr>
                 <w:lang w:val="en-US"/>
               </w:rPr>
-              <w:t xml:space="preserve">As a </w:t>
-            </w:r>
-            <w:proofErr w:type="gramStart"/>
-            <w:r>
-              <w:rPr>
-                <w:lang w:val="en-US"/>
-              </w:rPr>
-              <w:t>Member</w:t>
-            </w:r>
-            <w:proofErr w:type="gramEnd"/>
-            <w:r>
-              <w:rPr>
-                <w:lang w:val="en-US"/>
-              </w:rPr>
-              <w:t xml:space="preserve"> or </w:t>
+              <w:t xml:space="preserve">As a Member or </w:t>
             </w:r>
             <w:r>
               <w:rPr>
@@ -11436,6 +11476,7 @@
               <w:rPr>
                 <w:lang w:val="en-US"/>
               </w:rPr>
+              <w:lastRenderedPageBreak/>
               <w:t>US-29</w:t>
             </w:r>
           </w:p>
@@ -11521,7 +11562,6 @@
               <w:rPr>
                 <w:lang w:val="en-US"/>
               </w:rPr>
-              <w:lastRenderedPageBreak/>
               <w:t>US-30</w:t>
             </w:r>
           </w:p>
@@ -11542,21 +11582,7 @@
               <w:rPr>
                 <w:lang w:val="en-US"/>
               </w:rPr>
-              <w:t xml:space="preserve">As an Admin I want to be able to create Projects to start attempts in helping when </w:t>
-            </w:r>
-            <w:proofErr w:type="gramStart"/>
-            <w:r>
-              <w:rPr>
-                <w:lang w:val="en-US"/>
-              </w:rPr>
-              <w:t>an</w:t>
-            </w:r>
-            <w:proofErr w:type="gramEnd"/>
-            <w:r>
-              <w:rPr>
-                <w:lang w:val="en-US"/>
-              </w:rPr>
-              <w:t xml:space="preserve"> </w:t>
+              <w:t xml:space="preserve">As an Admin I want to be able to create Projects to start attempts in helping when an </w:t>
             </w:r>
             <w:r>
               <w:rPr>
@@ -12203,21 +12229,31 @@
         <w:rPr>
           <w:lang w:val="en-US"/>
         </w:rPr>
-        <w:t xml:space="preserve">Before we could get to work, we had to do some planning. </w:t>
-      </w:r>
-      <w:proofErr w:type="gramStart"/>
-      <w:r>
-        <w:rPr>
-          <w:lang w:val="en-US"/>
-        </w:rPr>
-        <w:t>So</w:t>
-      </w:r>
-      <w:proofErr w:type="gramEnd"/>
-      <w:r>
-        <w:rPr>
-          <w:lang w:val="en-US"/>
-        </w:rPr>
-        <w:t xml:space="preserve"> we started off by taking another look at the presented project we had presented to us and the Requirements that our customer had defined:</w:t>
+        <w:t>Before we could get to work, we had to do some planning. So</w:t>
+      </w:r>
+      <w:r>
+        <w:rPr>
+          <w:lang w:val="en-US"/>
+        </w:rPr>
+        <w:t>,</w:t>
+      </w:r>
+      <w:r>
+        <w:rPr>
+          <w:lang w:val="en-US"/>
+        </w:rPr>
+        <w:t xml:space="preserve"> we started by taking another look at the project we had presented to us and the </w:t>
+      </w:r>
+      <w:r>
+        <w:rPr>
+          <w:lang w:val="en-US"/>
+        </w:rPr>
+        <w:t>r</w:t>
+      </w:r>
+      <w:r>
+        <w:rPr>
+          <w:lang w:val="en-US"/>
+        </w:rPr>
+        <w:t>equirements that our customer had defined:</w:t>
       </w:r>
     </w:p>
     <w:p>
@@ -12279,6 +12315,12 @@
         <w:rPr>
           <w:lang w:val="en-US"/>
         </w:rPr>
+        <w:t xml:space="preserve">Graphic 2.1: </w:t>
+      </w:r>
+      <w:r>
+        <w:rPr>
+          <w:lang w:val="en-US"/>
+        </w:rPr>
         <w:t>T</w:t>
       </w:r>
       <w:r>
@@ -12293,7 +12335,21 @@
             <w:rStyle w:val="Hyperlink"/>
             <w:lang w:val="en-US"/>
           </w:rPr>
-          <w:t>Spendenapp.pdf · main · TOP / 23s / TOP 23 project proposals and teams · GitLab (rlp.net)</w:t>
+          <w:t>Spend</w:t>
+        </w:r>
+        <w:r>
+          <w:rPr>
+            <w:rStyle w:val="Hyperlink"/>
+            <w:lang w:val="en-US"/>
+          </w:rPr>
+          <w:t>e</w:t>
+        </w:r>
+        <w:r>
+          <w:rPr>
+            <w:rStyle w:val="Hyperlink"/>
+            <w:lang w:val="en-US"/>
+          </w:rPr>
+          <w:t>napp.pdf · main · TOP / 23s / TOP 23 project proposals and teams · GitLab (rlp.net)</w:t>
         </w:r>
       </w:hyperlink>
     </w:p>
@@ -12322,27 +12378,49 @@
           <w:lang w:val="en-US"/>
         </w:rPr>
         <w:lastRenderedPageBreak/>
-        <w:t xml:space="preserve">This helped us get a general </w:t>
-      </w:r>
-      <w:proofErr w:type="gramStart"/>
-      <w:r>
-        <w:rPr>
-          <w:lang w:val="en-US"/>
-        </w:rPr>
-        <w:t>idea, but</w:t>
-      </w:r>
-      <w:proofErr w:type="gramEnd"/>
-      <w:r>
-        <w:rPr>
-          <w:lang w:val="en-US"/>
-        </w:rPr>
-        <w:t xml:space="preserve"> wasn’t enough to fully understand what the final version would have to look like, so we continued our Research and </w:t>
-      </w:r>
-      <w:r>
-        <w:rPr>
-          <w:lang w:val="en-US"/>
-        </w:rPr>
-        <w:t xml:space="preserve">started Brainstorming once again. For this we used the previously designed Brainstorming board that </w:t>
+        <w:t xml:space="preserve">This helped us get a general idea but wasn’t enough to fully understand what the final version would have to look like, so we continued our </w:t>
+      </w:r>
+      <w:r>
+        <w:rPr>
+          <w:lang w:val="en-US"/>
+        </w:rPr>
+        <w:t>r</w:t>
+      </w:r>
+      <w:r>
+        <w:rPr>
+          <w:lang w:val="en-US"/>
+        </w:rPr>
+        <w:t xml:space="preserve">esearch and </w:t>
+      </w:r>
+      <w:r>
+        <w:rPr>
+          <w:lang w:val="en-US"/>
+        </w:rPr>
+        <w:t xml:space="preserve">started </w:t>
+      </w:r>
+      <w:r>
+        <w:rPr>
+          <w:lang w:val="en-US"/>
+        </w:rPr>
+        <w:t>b</w:t>
+      </w:r>
+      <w:r>
+        <w:rPr>
+          <w:lang w:val="en-US"/>
+        </w:rPr>
+        <w:t xml:space="preserve">rainstorming. For this we used the previously designed </w:t>
+      </w:r>
+      <w:r>
+        <w:rPr>
+          <w:lang w:val="en-US"/>
+        </w:rPr>
+        <w:t>b</w:t>
+      </w:r>
+      <w:r>
+        <w:rPr>
+          <w:lang w:val="en-US"/>
+        </w:rPr>
+        <w:t xml:space="preserve">rainstorming board that </w:t>
       </w:r>
       <w:proofErr w:type="gramStart"/>
       <w:r>
@@ -12409,11 +12487,45 @@
     </w:p>
     <w:p>
       <w:pPr>
-        <w:spacing w:line="259" w:lineRule="auto"/>
-        <w:rPr>
-          <w:lang w:val="en-US"/>
-        </w:rPr>
-      </w:pPr>
+        <w:pStyle w:val="berschrift4"/>
+        <w:rPr>
+          <w:lang w:val="en-US"/>
+        </w:rPr>
+      </w:pPr>
+      <w:r>
+        <w:rPr>
+          <w:lang w:val="en-US"/>
+        </w:rPr>
+        <w:t xml:space="preserve">Graphic 2.2: This depicts the brainstorming-board that </w:t>
+      </w:r>
+      <w:proofErr w:type="gramStart"/>
+      <w:r>
+        <w:rPr>
+          <w:lang w:val="en-US"/>
+        </w:rPr>
+        <w:t>all of</w:t>
+      </w:r>
+      <w:proofErr w:type="gramEnd"/>
+      <w:r>
+        <w:rPr>
+          <w:lang w:val="en-US"/>
+        </w:rPr>
+        <w:t xml:space="preserve"> the participants of the TOP-Project created regarding the “</w:t>
+      </w:r>
+      <w:proofErr w:type="spellStart"/>
+      <w:r>
+        <w:rPr>
+          <w:lang w:val="en-US"/>
+        </w:rPr>
+        <w:t>Spenden</w:t>
+      </w:r>
+      <w:proofErr w:type="spellEnd"/>
+      <w:r>
+        <w:rPr>
+          <w:lang w:val="en-US"/>
+        </w:rPr>
+        <w:t>-App”</w:t>
+      </w:r>
       <w:r>
         <w:rPr>
           <w:lang w:val="en-US"/>
@@ -12434,28 +12546,24 @@
         <w:lastRenderedPageBreak/>
         <w:t xml:space="preserve">Now that we had a bunch of input combined with the original ideas from our </w:t>
       </w:r>
-      <w:proofErr w:type="gramStart"/>
-      <w:r>
-        <w:rPr>
-          <w:lang w:val="en-US"/>
-        </w:rPr>
-        <w:t>Customer</w:t>
-      </w:r>
-      <w:proofErr w:type="gramEnd"/>
+      <w:r>
+        <w:rPr>
+          <w:lang w:val="en-US"/>
+        </w:rPr>
+        <w:t>customer</w:t>
+      </w:r>
       <w:r>
         <w:rPr>
           <w:lang w:val="en-US"/>
         </w:rPr>
         <w:t xml:space="preserve">, we started working on our understanding of the application and how it should work. In doing so we made a board ourselves, gathering our </w:t>
       </w:r>
-      <w:proofErr w:type="gramStart"/>
-      <w:r>
-        <w:rPr>
-          <w:lang w:val="en-US"/>
-        </w:rPr>
-        <w:t>Ideas</w:t>
-      </w:r>
-      <w:proofErr w:type="gramEnd"/>
+      <w:r>
+        <w:rPr>
+          <w:lang w:val="en-US"/>
+        </w:rPr>
+        <w:t>ideas</w:t>
+      </w:r>
       <w:r>
         <w:rPr>
           <w:lang w:val="en-US"/>
@@ -12501,14 +12609,12 @@
         </w:rPr>
         <w:t xml:space="preserve">In doing so, we realized quickly, that we would need a Database to store </w:t>
       </w:r>
-      <w:proofErr w:type="gramStart"/>
-      <w:r>
-        <w:rPr>
-          <w:lang w:val="en-US"/>
-        </w:rPr>
-        <w:t>all of</w:t>
-      </w:r>
-      <w:proofErr w:type="gramEnd"/>
+      <w:r>
+        <w:rPr>
+          <w:lang w:val="en-US"/>
+        </w:rPr>
+        <w:t>all</w:t>
+      </w:r>
       <w:r>
         <w:rPr>
           <w:lang w:val="en-US"/>
@@ -12521,14 +12627,12 @@
         </w:rPr>
         <w:t xml:space="preserve"> </w:t>
       </w:r>
-      <w:proofErr w:type="gramStart"/>
-      <w:r>
-        <w:rPr>
-          <w:lang w:val="en-US"/>
-        </w:rPr>
-        <w:t>Luckily</w:t>
-      </w:r>
-      <w:proofErr w:type="gramEnd"/>
+      <w:r>
+        <w:rPr>
+          <w:lang w:val="en-US"/>
+        </w:rPr>
+        <w:t>Luckily,</w:t>
+      </w:r>
       <w:r>
         <w:rPr>
           <w:lang w:val="en-US"/>
@@ -12548,14 +12652,12 @@
         </w:rPr>
         <w:t xml:space="preserve">We still wanted some sort of visualization. Afterall we were working with an </w:t>
       </w:r>
-      <w:proofErr w:type="gramStart"/>
-      <w:r>
-        <w:rPr>
-          <w:lang w:val="en-US"/>
-        </w:rPr>
-        <w:t>Application</w:t>
-      </w:r>
-      <w:proofErr w:type="gramEnd"/>
+      <w:r>
+        <w:rPr>
+          <w:lang w:val="en-US"/>
+        </w:rPr>
+        <w:t>application</w:t>
+      </w:r>
       <w:r>
         <w:rPr>
           <w:lang w:val="en-US"/>
@@ -12617,14 +12719,12 @@
         </w:rPr>
         <w:t xml:space="preserve"> defined previously. The focus of the application should be, that a guest could SCAN A QR-Code and donate to an Event (or Activity), without jumping through too many hoops. Considering that this was one of the core things our </w:t>
       </w:r>
-      <w:proofErr w:type="gramStart"/>
-      <w:r>
-        <w:rPr>
-          <w:lang w:val="en-US"/>
-        </w:rPr>
-        <w:t>Customer</w:t>
-      </w:r>
-      <w:proofErr w:type="gramEnd"/>
+      <w:r>
+        <w:rPr>
+          <w:lang w:val="en-US"/>
+        </w:rPr>
+        <w:t>customer</w:t>
+      </w:r>
       <w:r>
         <w:rPr>
           <w:lang w:val="en-US"/>
@@ -12642,21 +12742,7 @@
         <w:rPr>
           <w:lang w:val="en-US"/>
         </w:rPr>
-        <w:t xml:space="preserve">The created </w:t>
-      </w:r>
-      <w:proofErr w:type="gramStart"/>
-      <w:r>
-        <w:rPr>
-          <w:lang w:val="en-US"/>
-        </w:rPr>
-        <w:t>an</w:t>
-      </w:r>
-      <w:proofErr w:type="gramEnd"/>
-      <w:r>
-        <w:rPr>
-          <w:lang w:val="en-US"/>
-        </w:rPr>
-        <w:t xml:space="preserve"> happy path of that process in </w:t>
+        <w:t xml:space="preserve">The created a happy path of that process in </w:t>
       </w:r>
       <w:r>
         <w:rPr>
@@ -12726,6 +12812,12 @@
           <w:lang w:val="en-US"/>
         </w:rPr>
       </w:pPr>
+      <w:r>
+        <w:rPr>
+          <w:lang w:val="en-US"/>
+        </w:rPr>
+        <w:t xml:space="preserve">Graphic 2.3: </w:t>
+      </w:r>
       <w:r>
         <w:rPr>
           <w:lang w:val="en-US"/>
@@ -12906,59 +12998,88 @@
     </w:p>
     <w:p>
       <w:pPr>
-        <w:rPr>
-          <w:lang w:val="en-US"/>
-        </w:rPr>
-      </w:pPr>
-    </w:p>
-    <w:p>
-      <w:pPr>
-        <w:rPr>
-          <w:lang w:val="en-US"/>
-        </w:rPr>
-      </w:pPr>
-    </w:p>
-    <w:p>
-      <w:pPr>
-        <w:rPr>
-          <w:lang w:val="en-US"/>
-        </w:rPr>
-      </w:pPr>
-    </w:p>
-    <w:p>
-      <w:pPr>
-        <w:rPr>
-          <w:lang w:val="en-US"/>
-        </w:rPr>
-      </w:pPr>
-      <w:r>
-        <w:rPr>
-          <w:lang w:val="en-US"/>
-        </w:rPr>
-        <w:t xml:space="preserve">We continued to create wireframes for each of the required Screens in the process, including Buttons, </w:t>
+        <w:pStyle w:val="berschrift4"/>
+        <w:rPr>
+          <w:lang w:val="en-US"/>
+        </w:rPr>
+      </w:pPr>
+      <w:r>
+        <w:rPr>
+          <w:lang w:val="en-US"/>
+        </w:rPr>
+        <w:t xml:space="preserve">Graphic 2.4: This Wireframe – taken from our </w:t>
       </w:r>
       <w:proofErr w:type="spellStart"/>
       <w:r>
         <w:rPr>
           <w:lang w:val="en-US"/>
         </w:rPr>
-        <w:t>Textfields</w:t>
+        <w:t>miro</w:t>
       </w:r>
       <w:proofErr w:type="spellEnd"/>
       <w:r>
         <w:rPr>
           <w:lang w:val="en-US"/>
         </w:rPr>
+        <w:t xml:space="preserve"> board – represents our first interpretation of how the donation-page would look like.</w:t>
+      </w:r>
+    </w:p>
+    <w:p>
+      <w:pPr>
+        <w:rPr>
+          <w:lang w:val="en-US"/>
+        </w:rPr>
+      </w:pPr>
+    </w:p>
+    <w:p>
+      <w:pPr>
+        <w:rPr>
+          <w:lang w:val="en-US"/>
+        </w:rPr>
+      </w:pPr>
+    </w:p>
+    <w:p>
+      <w:pPr>
+        <w:rPr>
+          <w:lang w:val="en-US"/>
+        </w:rPr>
+      </w:pPr>
+      <w:r>
+        <w:rPr>
+          <w:lang w:val="en-US"/>
+        </w:rPr>
+        <w:t xml:space="preserve">We continued to create wireframes for each of the required Screens in the process, including </w:t>
+      </w:r>
+      <w:r>
+        <w:rPr>
+          <w:lang w:val="en-US"/>
+        </w:rPr>
+        <w:t>b</w:t>
+      </w:r>
+      <w:r>
+        <w:rPr>
+          <w:lang w:val="en-US"/>
+        </w:rPr>
+        <w:t xml:space="preserve">uttons, </w:t>
+      </w:r>
+      <w:r>
+        <w:rPr>
+          <w:lang w:val="en-US"/>
+        </w:rPr>
+        <w:t>text fields</w:t>
+      </w:r>
+      <w:r>
+        <w:rPr>
+          <w:lang w:val="en-US"/>
+        </w:rPr>
         <w:t xml:space="preserve"> and first Icons that would require functions behind it in the respective screens </w:t>
       </w:r>
-      <w:proofErr w:type="spellStart"/>
-      <w:r>
-        <w:rPr>
-          <w:lang w:val="en-US"/>
-        </w:rPr>
-        <w:t>lateron</w:t>
-      </w:r>
-      <w:proofErr w:type="spellEnd"/>
+      <w:r>
+        <w:rPr>
+          <w:lang w:val="en-US"/>
+        </w:rPr>
+        <w:t>later on</w:t>
+      </w:r>
       <w:r>
         <w:rPr>
           <w:lang w:val="en-US"/>
@@ -12978,33 +13099,17 @@
         </w:rPr>
         <w:t xml:space="preserve">In defining and using our </w:t>
       </w:r>
-      <w:proofErr w:type="spellStart"/>
-      <w:r>
-        <w:rPr>
-          <w:lang w:val="en-US"/>
-        </w:rPr>
-        <w:t>Burgermenu</w:t>
-      </w:r>
-      <w:proofErr w:type="spellEnd"/>
-      <w:r>
-        <w:rPr>
-          <w:lang w:val="en-US"/>
-        </w:rPr>
-        <w:t xml:space="preserve"> we required </w:t>
-      </w:r>
-      <w:proofErr w:type="gramStart"/>
-      <w:r>
-        <w:rPr>
-          <w:lang w:val="en-US"/>
-        </w:rPr>
-        <w:t>an</w:t>
-      </w:r>
-      <w:proofErr w:type="gramEnd"/>
-      <w:r>
-        <w:rPr>
-          <w:lang w:val="en-US"/>
-        </w:rPr>
-        <w:t xml:space="preserve"> united understanding of what the application would have as Screens. So, we started thinking about what we would want in that. </w:t>
+      <w:r>
+        <w:rPr>
+          <w:lang w:val="en-US"/>
+        </w:rPr>
+        <w:t>Burger menu,</w:t>
+      </w:r>
+      <w:r>
+        <w:rPr>
+          <w:lang w:val="en-US"/>
+        </w:rPr>
+        <w:t xml:space="preserve"> we required an united understanding of what the application would have as Screens. So, we started thinking about what we would want in that. </w:t>
       </w:r>
     </w:p>
     <w:p>
@@ -13072,27 +13177,133 @@
         <w:rPr>
           <w:lang w:val="en-US"/>
         </w:rPr>
-        <w:t xml:space="preserve">After some discussing, we ended up on the 6 most important Screens, or rather Categories at this </w:t>
+        <w:t>After some discussing, we ended up on the 6 most important Screens, or rather Categories at this point</w:t>
+      </w:r>
+      <w:r>
+        <w:rPr>
+          <w:lang w:val="en-US"/>
+        </w:rPr>
+        <w:t>,</w:t>
+      </w:r>
+      <w:r>
+        <w:rPr>
+          <w:lang w:val="en-US"/>
+        </w:rPr>
+        <w:t xml:space="preserve"> as each of these screens would have a bunch of screens following in the process. Those screens are the User tab, to customize data, change settings and administrate subscriptions </w:t>
+      </w:r>
+      <w:proofErr w:type="spellStart"/>
+      <w:r>
+        <w:rPr>
+          <w:lang w:val="en-US"/>
+        </w:rPr>
+        <w:t>etc</w:t>
+      </w:r>
+      <w:proofErr w:type="spellEnd"/>
+      <w:r>
+        <w:rPr>
+          <w:lang w:val="en-US"/>
+        </w:rPr>
+        <w:t xml:space="preserve">, the calendar to portray events, the Catalogue to show the projects that the Lions Club does their events (activities) for, the donation tab, which would be our starting page, and the </w:t>
+      </w:r>
+      <w:proofErr w:type="spellStart"/>
+      <w:r>
+        <w:rPr>
+          <w:lang w:val="en-US"/>
+        </w:rPr>
+        <w:t>impressum</w:t>
+      </w:r>
+      <w:proofErr w:type="spellEnd"/>
+      <w:r>
+        <w:rPr>
+          <w:lang w:val="en-US"/>
+        </w:rPr>
+        <w:t xml:space="preserve"> </w:t>
+      </w:r>
+      <w:r>
+        <w:rPr>
+          <w:lang w:val="en-US"/>
+        </w:rPr>
+        <w:t>(</w:t>
+      </w:r>
+      <w:r>
+        <w:rPr>
+          <w:lang w:val="en-US"/>
+        </w:rPr>
+        <w:t>for legal reasons</w:t>
+      </w:r>
+      <w:r>
+        <w:rPr>
+          <w:lang w:val="en-US"/>
+        </w:rPr>
+        <w:t>)</w:t>
+      </w:r>
+      <w:r>
+        <w:rPr>
+          <w:lang w:val="en-US"/>
+        </w:rPr>
+        <w:t xml:space="preserve">. We also noted that there would be some sort of </w:t>
       </w:r>
       <w:proofErr w:type="gramStart"/>
       <w:r>
         <w:rPr>
           <w:lang w:val="en-US"/>
         </w:rPr>
-        <w:t>point ,</w:t>
+        <w:t>an</w:t>
       </w:r>
       <w:proofErr w:type="gramEnd"/>
       <w:r>
         <w:rPr>
           <w:lang w:val="en-US"/>
         </w:rPr>
-        <w:t xml:space="preserve"> as each of these screens would have a bunch of screens following in the process. Those screens are the User tab, to customize data, change settings and administrate subscriptions </w:t>
+        <w:t xml:space="preserve"> chat, even though we weren’t quite clear on how that would look in realization.  </w:t>
+      </w:r>
+    </w:p>
+    <w:p>
+      <w:pPr>
+        <w:spacing w:line="259" w:lineRule="auto"/>
+        <w:rPr>
+          <w:lang w:val="en-US"/>
+        </w:rPr>
+      </w:pPr>
+      <w:r>
+        <w:rPr>
+          <w:lang w:val="en-US"/>
+        </w:rPr>
+        <w:t xml:space="preserve">We created Wireframes for </w:t>
+      </w:r>
+      <w:proofErr w:type="gramStart"/>
+      <w:r>
+        <w:rPr>
+          <w:lang w:val="en-US"/>
+        </w:rPr>
+        <w:t>all of</w:t>
+      </w:r>
+      <w:proofErr w:type="gramEnd"/>
+      <w:r>
+        <w:rPr>
+          <w:lang w:val="en-US"/>
+        </w:rPr>
+        <w:t xml:space="preserve"> the screens we thought necessary in those categories </w:t>
       </w:r>
       <w:proofErr w:type="spellStart"/>
       <w:r>
         <w:rPr>
           <w:lang w:val="en-US"/>
         </w:rPr>
+        <w:t>aswell</w:t>
+      </w:r>
+      <w:proofErr w:type="spellEnd"/>
+      <w:r>
+        <w:rPr>
+          <w:lang w:val="en-US"/>
+        </w:rPr>
+        <w:t xml:space="preserve"> as further categories (such as the events, the contact form, the login page </w:t>
+      </w:r>
+      <w:proofErr w:type="spellStart"/>
+      <w:r>
+        <w:rPr>
+          <w:lang w:val="en-US"/>
+        </w:rPr>
         <w:t>etc</w:t>
       </w:r>
       <w:proofErr w:type="spellEnd"/>
@@ -13100,115 +13311,85 @@
         <w:rPr>
           <w:lang w:val="en-US"/>
         </w:rPr>
-        <w:t xml:space="preserve">, the calendar to portray events, the Catalogue to show the projects that the Lions Club does their events (activities) for, the donation tab, which would be our starting page, and the </w:t>
+        <w:t xml:space="preserve">) and created the flutter repository. </w:t>
+      </w:r>
+    </w:p>
+    <w:p>
+      <w:pPr>
+        <w:pStyle w:val="berschrift4"/>
+        <w:rPr>
+          <w:lang w:val="en-US"/>
+        </w:rPr>
+      </w:pPr>
+      <w:r>
+        <w:rPr>
+          <w:lang w:val="en-US"/>
+        </w:rPr>
+        <w:t>Graphic 2.</w:t>
+      </w:r>
+      <w:r>
+        <w:rPr>
+          <w:lang w:val="en-US"/>
+        </w:rPr>
+        <w:t>5</w:t>
+      </w:r>
+      <w:r>
+        <w:rPr>
+          <w:lang w:val="en-US"/>
+        </w:rPr>
+        <w:t xml:space="preserve">: This Wireframe – taken from our </w:t>
       </w:r>
       <w:proofErr w:type="spellStart"/>
       <w:r>
         <w:rPr>
           <w:lang w:val="en-US"/>
         </w:rPr>
-        <w:t>impressum</w:t>
+        <w:t>miro</w:t>
       </w:r>
       <w:proofErr w:type="spellEnd"/>
       <w:r>
         <w:rPr>
           <w:lang w:val="en-US"/>
         </w:rPr>
+        <w:t>-</w:t>
+      </w:r>
+      <w:r>
+        <w:rPr>
+          <w:lang w:val="en-US"/>
+        </w:rPr>
+        <w:t xml:space="preserve">board – </w:t>
+      </w:r>
+      <w:proofErr w:type="gramStart"/>
+      <w:r>
+        <w:rPr>
+          <w:lang w:val="en-US"/>
+        </w:rPr>
+        <w:t xml:space="preserve">depicts </w:t>
+      </w:r>
+      <w:r>
+        <w:rPr>
+          <w:lang w:val="en-US"/>
+        </w:rPr>
+        <w:t xml:space="preserve"> our</w:t>
+      </w:r>
+      <w:proofErr w:type="gramEnd"/>
+      <w:r>
+        <w:rPr>
+          <w:lang w:val="en-US"/>
+        </w:rPr>
         <w:t xml:space="preserve"> </w:t>
       </w:r>
       <w:r>
         <w:rPr>
           <w:lang w:val="en-US"/>
         </w:rPr>
-        <w:t>(</w:t>
-      </w:r>
-      <w:r>
-        <w:rPr>
-          <w:lang w:val="en-US"/>
-        </w:rPr>
-        <w:t>for legal reasons</w:t>
-      </w:r>
-      <w:r>
-        <w:rPr>
-          <w:lang w:val="en-US"/>
-        </w:rPr>
-        <w:t>)</w:t>
-      </w:r>
-      <w:r>
-        <w:rPr>
-          <w:lang w:val="en-US"/>
-        </w:rPr>
-        <w:t xml:space="preserve">. We also noted that there would be some sort of </w:t>
-      </w:r>
-      <w:proofErr w:type="gramStart"/>
-      <w:r>
-        <w:rPr>
-          <w:lang w:val="en-US"/>
-        </w:rPr>
-        <w:t>an</w:t>
-      </w:r>
-      <w:proofErr w:type="gramEnd"/>
-      <w:r>
-        <w:rPr>
-          <w:lang w:val="en-US"/>
-        </w:rPr>
-        <w:t xml:space="preserve"> chat, even though we weren’t quite clear on how that would look in realization.  </w:t>
-      </w:r>
-    </w:p>
-    <w:p>
-      <w:pPr>
-        <w:spacing w:line="259" w:lineRule="auto"/>
-        <w:rPr>
-          <w:lang w:val="en-US"/>
-        </w:rPr>
-      </w:pPr>
-      <w:r>
-        <w:rPr>
-          <w:lang w:val="en-US"/>
-        </w:rPr>
-        <w:t xml:space="preserve">We created Wireframes for </w:t>
-      </w:r>
-      <w:proofErr w:type="gramStart"/>
-      <w:r>
-        <w:rPr>
-          <w:lang w:val="en-US"/>
-        </w:rPr>
-        <w:t>all of</w:t>
-      </w:r>
-      <w:proofErr w:type="gramEnd"/>
-      <w:r>
-        <w:rPr>
-          <w:lang w:val="en-US"/>
-        </w:rPr>
-        <w:t xml:space="preserve"> the screens we thought necessary in those categories </w:t>
-      </w:r>
-      <w:proofErr w:type="spellStart"/>
-      <w:r>
-        <w:rPr>
-          <w:lang w:val="en-US"/>
-        </w:rPr>
-        <w:t>aswell</w:t>
-      </w:r>
-      <w:proofErr w:type="spellEnd"/>
-      <w:r>
-        <w:rPr>
-          <w:lang w:val="en-US"/>
-        </w:rPr>
-        <w:t xml:space="preserve"> as further categories (such as the events, the contact form, the login page </w:t>
-      </w:r>
-      <w:proofErr w:type="spellStart"/>
-      <w:r>
-        <w:rPr>
-          <w:lang w:val="en-US"/>
-        </w:rPr>
-        <w:t>etc</w:t>
-      </w:r>
-      <w:proofErr w:type="spellEnd"/>
-      <w:r>
-        <w:rPr>
-          <w:lang w:val="en-US"/>
-        </w:rPr>
-        <w:t xml:space="preserve">) and created the flutter repository. </w:t>
+        <w:t xml:space="preserve">initial design idea of the </w:t>
+      </w:r>
+      <w:r>
+        <w:rPr>
+          <w:lang w:val="en-US"/>
+        </w:rPr>
+        <w:t xml:space="preserve">burger menu (or custom drawer) </w:t>
       </w:r>
     </w:p>
     <w:p>
@@ -13241,7 +13422,6 @@
     </w:p>
     <w:p>
       <w:pPr>
-        <w:spacing w:line="259" w:lineRule="auto"/>
         <w:rPr>
           <w:lang w:val="en-US"/>
         </w:rPr>
@@ -13267,21 +13447,20 @@
     </w:p>
     <w:p>
       <w:pPr>
-        <w:spacing w:line="259" w:lineRule="auto"/>
-        <w:rPr>
-          <w:lang w:val="en-US"/>
-        </w:rPr>
-      </w:pPr>
-      <w:r>
-        <w:rPr>
-          <w:noProof/>
+        <w:pStyle w:val="berschrift4"/>
+        <w:rPr>
+          <w:lang w:val="en-US"/>
+        </w:rPr>
+      </w:pPr>
+      <w:r>
+        <w:rPr>
           <w:lang w:val="en-US"/>
         </w:rPr>
         <w:drawing>
-          <wp:inline distT="0" distB="0" distL="0" distR="0" wp14:anchorId="0953F254" wp14:editId="5DC0229F">
-            <wp:extent cx="5760720" cy="2577465"/>
-            <wp:effectExtent l="0" t="0" r="0" b="0"/>
-            <wp:docPr id="9" name="Grafik 9"/>
+          <wp:inline distT="0" distB="0" distL="0" distR="0" wp14:anchorId="410CF12F" wp14:editId="08526DB1">
+            <wp:extent cx="5760720" cy="3045460"/>
+            <wp:effectExtent l="0" t="0" r="0" b="2540"/>
+            <wp:docPr id="31" name="Grafik 31"/>
             <wp:cNvGraphicFramePr>
               <a:graphicFrameLocks xmlns:a="http://schemas.openxmlformats.org/drawingml/2006/main" noChangeAspect="1"/>
             </wp:cNvGraphicFramePr>
@@ -13301,7 +13480,7 @@
                   <pic:spPr>
                     <a:xfrm>
                       <a:off x="0" y="0"/>
-                      <a:ext cx="5760720" cy="2577465"/>
+                      <a:ext cx="5760720" cy="3045460"/>
                     </a:xfrm>
                     <a:prstGeom prst="rect">
                       <a:avLst/>
@@ -13313,6 +13492,19 @@
           </wp:inline>
         </w:drawing>
       </w:r>
+      <w:r>
+        <w:rPr>
+          <w:lang w:val="en-US"/>
+        </w:rPr>
+        <w:t>2.6: This graphic shows our united understanding of the roles involved in the application.</w:t>
+      </w:r>
+    </w:p>
+    <w:p>
+      <w:pPr>
+        <w:rPr>
+          <w:lang w:val="en-US"/>
+        </w:rPr>
+      </w:pPr>
     </w:p>
     <w:p>
       <w:pPr>
@@ -13384,14 +13576,12 @@
         <w:lastRenderedPageBreak/>
         <w:t xml:space="preserve">Since there is a lot of changes in understanding while working on an application, we realized that it would help realizing how the projects worked with the events regarding the databases, so we started to visualize it for us </w:t>
       </w:r>
-      <w:proofErr w:type="spellStart"/>
-      <w:r>
-        <w:rPr>
-          <w:lang w:val="en-US"/>
-        </w:rPr>
-        <w:t>aswell</w:t>
-      </w:r>
-      <w:proofErr w:type="spellEnd"/>
+      <w:r>
+        <w:rPr>
+          <w:lang w:val="en-US"/>
+        </w:rPr>
+        <w:t>as well</w:t>
+      </w:r>
       <w:r>
         <w:rPr>
           <w:lang w:val="en-US"/>
@@ -13457,6 +13647,20 @@
     </w:p>
     <w:p>
       <w:pPr>
+        <w:pStyle w:val="berschrift4"/>
+        <w:rPr>
+          <w:lang w:val="en-US"/>
+        </w:rPr>
+      </w:pPr>
+      <w:r>
+        <w:rPr>
+          <w:lang w:val="en-US"/>
+        </w:rPr>
+        <w:t>Graphic 2.7: Whiteboard-Design of how we imagined the entire system to function regarding the databases.</w:t>
+      </w:r>
+    </w:p>
+    <w:p>
+      <w:pPr>
         <w:spacing w:line="259" w:lineRule="auto"/>
         <w:rPr>
           <w:lang w:val="en-US"/>
@@ -13468,28 +13672,24 @@
         </w:rPr>
         <w:t>We’d have an Admin create a project with certain attributes (</w:t>
       </w:r>
-      <w:proofErr w:type="spellStart"/>
-      <w:r>
-        <w:rPr>
-          <w:lang w:val="en-US"/>
-        </w:rPr>
-        <w:t>projectname</w:t>
-      </w:r>
-      <w:proofErr w:type="spellEnd"/>
+      <w:r>
+        <w:rPr>
+          <w:lang w:val="en-US"/>
+        </w:rPr>
+        <w:t>project name</w:t>
+      </w:r>
       <w:r>
         <w:rPr>
           <w:lang w:val="en-US"/>
         </w:rPr>
         <w:t xml:space="preserve">, description, further details, </w:t>
       </w:r>
-      <w:proofErr w:type="spellStart"/>
-      <w:r>
-        <w:rPr>
-          <w:lang w:val="en-US"/>
-        </w:rPr>
-        <w:t>aswell</w:t>
-      </w:r>
-      <w:proofErr w:type="spellEnd"/>
+      <w:r>
+        <w:rPr>
+          <w:lang w:val="en-US"/>
+        </w:rPr>
+        <w:t>as well</w:t>
+      </w:r>
       <w:r>
         <w:rPr>
           <w:lang w:val="en-US"/>
@@ -13510,42 +13710,50 @@
         </w:rPr>
         <w:t>Members can create an Event customizing the date of the event (</w:t>
       </w:r>
-      <w:proofErr w:type="spellStart"/>
-      <w:r>
-        <w:rPr>
-          <w:lang w:val="en-US"/>
-        </w:rPr>
-        <w:t>startingdate</w:t>
-      </w:r>
-      <w:proofErr w:type="spellEnd"/>
+      <w:r>
+        <w:rPr>
+          <w:lang w:val="en-US"/>
+        </w:rPr>
+        <w:t>starting date</w:t>
+      </w:r>
       <w:r>
         <w:rPr>
           <w:lang w:val="en-US"/>
         </w:rPr>
         <w:t xml:space="preserve"> </w:t>
       </w:r>
-      <w:proofErr w:type="spellStart"/>
-      <w:r>
-        <w:rPr>
-          <w:lang w:val="en-US"/>
-        </w:rPr>
-        <w:t>aswell</w:t>
-      </w:r>
-      <w:proofErr w:type="spellEnd"/>
-      <w:r>
-        <w:rPr>
-          <w:lang w:val="en-US"/>
-        </w:rPr>
-        <w:t xml:space="preserve"> as ending date), define an description, select a purpose ( linked to the created projects) and an optional goal of the donation, </w:t>
-      </w:r>
-      <w:proofErr w:type="spellStart"/>
-      <w:r>
-        <w:rPr>
-          <w:lang w:val="en-US"/>
-        </w:rPr>
-        <w:t>aswell</w:t>
-      </w:r>
-      <w:proofErr w:type="spellEnd"/>
+      <w:r>
+        <w:rPr>
+          <w:lang w:val="en-US"/>
+        </w:rPr>
+        <w:t>as well</w:t>
+      </w:r>
+      <w:r>
+        <w:rPr>
+          <w:lang w:val="en-US"/>
+        </w:rPr>
+        <w:t xml:space="preserve"> as ending date), define an description, select a purpose </w:t>
+      </w:r>
+      <w:proofErr w:type="gramStart"/>
+      <w:r>
+        <w:rPr>
+          <w:lang w:val="en-US"/>
+        </w:rPr>
+        <w:t>( linked</w:t>
+      </w:r>
+      <w:proofErr w:type="gramEnd"/>
+      <w:r>
+        <w:rPr>
+          <w:lang w:val="en-US"/>
+        </w:rPr>
+        <w:t xml:space="preserve"> to the created projects) and an optional goal of the donation, </w:t>
+      </w:r>
+      <w:r>
+        <w:rPr>
+          <w:lang w:val="en-US"/>
+        </w:rPr>
+        <w:t>as well</w:t>
+      </w:r>
       <w:r>
         <w:rPr>
           <w:lang w:val="en-US"/>
@@ -13676,6 +13884,12 @@
         <w:rPr>
           <w:lang w:val="en-US"/>
         </w:rPr>
+        <w:t xml:space="preserve">Graphic 2.8: </w:t>
+      </w:r>
+      <w:r>
+        <w:rPr>
+          <w:lang w:val="en-US"/>
+        </w:rPr>
         <w:t>The shown graphic represents parts of the routing process, as the entirety would be hard to depict in just one snapshot.</w:t>
       </w:r>
     </w:p>
@@ -13710,13 +13924,117 @@
         <w:rPr>
           <w:lang w:val="en-US"/>
         </w:rPr>
-        <w:t xml:space="preserve"> as the user page and the login / register. We mapped where each of those processes would take us and in doing so got an even better understanding of how the app we tried to implement would work out in the end.</w:t>
-      </w:r>
-      <w:r>
-        <w:rPr>
-          <w:lang w:val="en-US"/>
-        </w:rPr>
-        <w:t xml:space="preserve"> </w:t>
+        <w:t xml:space="preserve"> as the user page and the login / register. We mapped where each of those processes would take us and in doing so got an even better understanding of how the app we tried to implement would work out in the end</w:t>
+      </w:r>
+      <w:r>
+        <w:rPr>
+          <w:lang w:val="en-US"/>
+        </w:rPr>
+        <w:t>.</w:t>
+      </w:r>
+    </w:p>
+    <w:p>
+      <w:pPr>
+        <w:spacing w:line="259" w:lineRule="auto"/>
+        <w:rPr>
+          <w:lang w:val="en-US"/>
+        </w:rPr>
+      </w:pPr>
+      <w:r>
+        <w:rPr>
+          <w:lang w:val="en-US"/>
+        </w:rPr>
+        <w:t xml:space="preserve">Let’s </w:t>
+      </w:r>
+      <w:proofErr w:type="gramStart"/>
+      <w:r>
+        <w:rPr>
+          <w:lang w:val="en-US"/>
+        </w:rPr>
+        <w:t>take a look</w:t>
+      </w:r>
+      <w:proofErr w:type="gramEnd"/>
+      <w:r>
+        <w:rPr>
+          <w:lang w:val="en-US"/>
+        </w:rPr>
+        <w:t xml:space="preserve"> at how the navigation and the routes in the donation process would look like:</w:t>
+      </w:r>
+    </w:p>
+    <w:p>
+      <w:pPr>
+        <w:spacing w:line="259" w:lineRule="auto"/>
+        <w:rPr>
+          <w:lang w:val="en-US"/>
+        </w:rPr>
+      </w:pPr>
+      <w:r>
+        <w:rPr>
+          <w:lang w:val="en-US"/>
+        </w:rPr>
+        <w:drawing>
+          <wp:inline distT="0" distB="0" distL="0" distR="0" wp14:anchorId="0C9E6324" wp14:editId="206D8599">
+            <wp:extent cx="5760720" cy="1821815"/>
+            <wp:effectExtent l="0" t="0" r="0" b="6985"/>
+            <wp:docPr id="47" name="Grafik 47"/>
+            <wp:cNvGraphicFramePr>
+              <a:graphicFrameLocks xmlns:a="http://schemas.openxmlformats.org/drawingml/2006/main" noChangeAspect="1"/>
+            </wp:cNvGraphicFramePr>
+            <a:graphic xmlns:a="http://schemas.openxmlformats.org/drawingml/2006/main">
+              <a:graphicData uri="http://schemas.openxmlformats.org/drawingml/2006/picture">
+                <pic:pic xmlns:pic="http://schemas.openxmlformats.org/drawingml/2006/picture">
+                  <pic:nvPicPr>
+                    <pic:cNvPr id="1" name=""/>
+                    <pic:cNvPicPr/>
+                  </pic:nvPicPr>
+                  <pic:blipFill>
+                    <a:blip r:embed="rId23"/>
+                    <a:stretch>
+                      <a:fillRect/>
+                    </a:stretch>
+                  </pic:blipFill>
+                  <pic:spPr>
+                    <a:xfrm>
+                      <a:off x="0" y="0"/>
+                      <a:ext cx="5760720" cy="1821815"/>
+                    </a:xfrm>
+                    <a:prstGeom prst="rect">
+                      <a:avLst/>
+                    </a:prstGeom>
+                  </pic:spPr>
+                </pic:pic>
+              </a:graphicData>
+            </a:graphic>
+          </wp:inline>
+        </w:drawing>
+      </w:r>
+    </w:p>
+    <w:p>
+      <w:pPr>
+        <w:pStyle w:val="berschrift4"/>
+        <w:rPr>
+          <w:lang w:val="en-US"/>
+        </w:rPr>
+      </w:pPr>
+      <w:r>
+        <w:rPr>
+          <w:lang w:val="en-US"/>
+        </w:rPr>
+        <w:t xml:space="preserve">Graphic 2.9: This is the custom diagram we used to </w:t>
+      </w:r>
+      <w:proofErr w:type="spellStart"/>
+      <w:r>
+        <w:rPr>
+          <w:lang w:val="en-US"/>
+        </w:rPr>
+        <w:t>modelize</w:t>
+      </w:r>
+      <w:proofErr w:type="spellEnd"/>
+      <w:r>
+        <w:rPr>
+          <w:lang w:val="en-US"/>
+        </w:rPr>
+        <w:t xml:space="preserve"> the routes required focusing on the donation process.</w:t>
       </w:r>
       <w:r>
         <w:rPr>
@@ -13835,7 +14153,7 @@
                     <pic:cNvPicPr/>
                   </pic:nvPicPr>
                   <pic:blipFill>
-                    <a:blip r:embed="rId23"/>
+                    <a:blip r:embed="rId24"/>
                     <a:stretch>
                       <a:fillRect/>
                     </a:stretch>
@@ -13921,7 +14239,7 @@
                     <pic:cNvPicPr/>
                   </pic:nvPicPr>
                   <pic:blipFill>
-                    <a:blip r:embed="rId24">
+                    <a:blip r:embed="rId25">
                       <a:extLst>
                         <a:ext uri="{28A0092B-C50C-407E-A947-70E740481C1C}">
                           <a14:useLocalDpi xmlns:a14="http://schemas.microsoft.com/office/drawing/2010/main" val="0"/>
@@ -14222,7 +14540,7 @@
                     <pic:cNvPicPr/>
                   </pic:nvPicPr>
                   <pic:blipFill>
-                    <a:blip r:embed="rId25">
+                    <a:blip r:embed="rId26">
                       <a:extLst>
                         <a:ext uri="{28A0092B-C50C-407E-A947-70E740481C1C}">
                           <a14:useLocalDpi xmlns:a14="http://schemas.microsoft.com/office/drawing/2010/main" val="0"/>
@@ -14368,7 +14686,7 @@
                     <pic:cNvPicPr/>
                   </pic:nvPicPr>
                   <pic:blipFill>
-                    <a:blip r:embed="rId26">
+                    <a:blip r:embed="rId27">
                       <a:extLst>
                         <a:ext uri="{28A0092B-C50C-407E-A947-70E740481C1C}">
                           <a14:useLocalDpi xmlns:a14="http://schemas.microsoft.com/office/drawing/2010/main" val="0"/>
@@ -14603,7 +14921,7 @@
                     <pic:cNvPicPr/>
                   </pic:nvPicPr>
                   <pic:blipFill>
-                    <a:blip r:embed="rId27"/>
+                    <a:blip r:embed="rId28"/>
                     <a:stretch>
                       <a:fillRect/>
                     </a:stretch>
@@ -14715,7 +15033,7 @@
                     <pic:cNvPicPr/>
                   </pic:nvPicPr>
                   <pic:blipFill>
-                    <a:blip r:embed="rId28">
+                    <a:blip r:embed="rId29">
                       <a:extLst>
                         <a:ext uri="{28A0092B-C50C-407E-A947-70E740481C1C}">
                           <a14:useLocalDpi xmlns:a14="http://schemas.microsoft.com/office/drawing/2010/main" val="0"/>
@@ -14876,7 +15194,7 @@
                     <pic:cNvPicPr/>
                   </pic:nvPicPr>
                   <pic:blipFill>
-                    <a:blip r:embed="rId29">
+                    <a:blip r:embed="rId30">
                       <a:extLst>
                         <a:ext uri="{28A0092B-C50C-407E-A947-70E740481C1C}">
                           <a14:useLocalDpi xmlns:a14="http://schemas.microsoft.com/office/drawing/2010/main" val="0"/>
@@ -14981,7 +15299,7 @@
                     <pic:cNvPicPr/>
                   </pic:nvPicPr>
                   <pic:blipFill>
-                    <a:blip r:embed="rId30">
+                    <a:blip r:embed="rId31">
                       <a:extLst>
                         <a:ext uri="{28A0092B-C50C-407E-A947-70E740481C1C}">
                           <a14:useLocalDpi xmlns:a14="http://schemas.microsoft.com/office/drawing/2010/main" val="0"/>
@@ -15219,7 +15537,7 @@
                     <pic:cNvPicPr/>
                   </pic:nvPicPr>
                   <pic:blipFill>
-                    <a:blip r:embed="rId31"/>
+                    <a:blip r:embed="rId32"/>
                     <a:stretch>
                       <a:fillRect/>
                     </a:stretch>
@@ -15304,7 +15622,7 @@
                     <pic:cNvPicPr/>
                   </pic:nvPicPr>
                   <pic:blipFill>
-                    <a:blip r:embed="rId32"/>
+                    <a:blip r:embed="rId33"/>
                     <a:stretch>
                       <a:fillRect/>
                     </a:stretch>
@@ -15389,7 +15707,7 @@
                     <pic:cNvPicPr/>
                   </pic:nvPicPr>
                   <pic:blipFill>
-                    <a:blip r:embed="rId33">
+                    <a:blip r:embed="rId34">
                       <a:extLst>
                         <a:ext uri="{28A0092B-C50C-407E-A947-70E740481C1C}">
                           <a14:useLocalDpi xmlns:a14="http://schemas.microsoft.com/office/drawing/2010/main" val="0"/>
@@ -15520,7 +15838,7 @@
                     <pic:cNvPicPr/>
                   </pic:nvPicPr>
                   <pic:blipFill>
-                    <a:blip r:embed="rId34"/>
+                    <a:blip r:embed="rId35"/>
                     <a:stretch>
                       <a:fillRect/>
                     </a:stretch>
@@ -15640,109 +15958,6 @@
             <wp:extent cx="5760720" cy="1973580"/>
             <wp:effectExtent l="0" t="0" r="0" b="7620"/>
             <wp:docPr id="18" name="Grafik 18"/>
-            <wp:cNvGraphicFramePr>
-              <a:graphicFrameLocks xmlns:a="http://schemas.openxmlformats.org/drawingml/2006/main" noChangeAspect="1"/>
-            </wp:cNvGraphicFramePr>
-            <a:graphic xmlns:a="http://schemas.openxmlformats.org/drawingml/2006/main">
-              <a:graphicData uri="http://schemas.openxmlformats.org/drawingml/2006/picture">
-                <pic:pic xmlns:pic="http://schemas.openxmlformats.org/drawingml/2006/picture">
-                  <pic:nvPicPr>
-                    <pic:cNvPr id="1" name=""/>
-                    <pic:cNvPicPr/>
-                  </pic:nvPicPr>
-                  <pic:blipFill>
-                    <a:blip r:embed="rId35"/>
-                    <a:stretch>
-                      <a:fillRect/>
-                    </a:stretch>
-                  </pic:blipFill>
-                  <pic:spPr>
-                    <a:xfrm>
-                      <a:off x="0" y="0"/>
-                      <a:ext cx="5760720" cy="1973580"/>
-                    </a:xfrm>
-                    <a:prstGeom prst="rect">
-                      <a:avLst/>
-                    </a:prstGeom>
-                  </pic:spPr>
-                </pic:pic>
-              </a:graphicData>
-            </a:graphic>
-          </wp:inline>
-        </w:drawing>
-      </w:r>
-    </w:p>
-    <w:p>
-      <w:pPr>
-        <w:rPr>
-          <w:lang w:val="en-US"/>
-        </w:rPr>
-      </w:pPr>
-      <w:r>
-        <w:rPr>
-          <w:lang w:val="en-US"/>
-        </w:rPr>
-        <w:t xml:space="preserve">This was one of our most used buttons. It has an </w:t>
-      </w:r>
-      <w:proofErr w:type="spellStart"/>
-      <w:proofErr w:type="gramStart"/>
-      <w:r>
-        <w:rPr>
-          <w:lang w:val="en-US"/>
-        </w:rPr>
-        <w:t>onPressed</w:t>
-      </w:r>
-      <w:proofErr w:type="spellEnd"/>
-      <w:r>
-        <w:rPr>
-          <w:lang w:val="en-US"/>
-        </w:rPr>
-        <w:t>(</w:t>
-      </w:r>
-      <w:proofErr w:type="gramEnd"/>
-      <w:r>
-        <w:rPr>
-          <w:lang w:val="en-US"/>
-        </w:rPr>
-        <w:t>) function at which you can define, what actually happens if the Button is pressed, as well as an child attribute, which can be something like an Container as we used here to display a Text which will be portrayed on the Button. We use a Sized Box to wrap the Button into to keep the spacing simple.</w:t>
-      </w:r>
-      <w:r>
-        <w:rPr>
-          <w:lang w:val="en-US"/>
-        </w:rPr>
-        <w:t xml:space="preserve"> </w:t>
-      </w:r>
-    </w:p>
-    <w:p>
-      <w:pPr>
-        <w:pStyle w:val="berschrift4"/>
-        <w:rPr>
-          <w:lang w:val="en-US"/>
-        </w:rPr>
-      </w:pPr>
-      <w:r>
-        <w:rPr>
-          <w:lang w:val="en-US"/>
-        </w:rPr>
-        <w:t>Quick depiction of how such a button can look like:</w:t>
-      </w:r>
-    </w:p>
-    <w:p>
-      <w:pPr>
-        <w:rPr>
-          <w:lang w:val="en-US"/>
-        </w:rPr>
-      </w:pPr>
-      <w:r>
-        <w:rPr>
-          <w:noProof/>
-          <w:lang w:val="en-US"/>
-        </w:rPr>
-        <w:drawing>
-          <wp:inline distT="0" distB="0" distL="0" distR="0" wp14:anchorId="3A5166EF" wp14:editId="1BDCB014">
-            <wp:extent cx="5760720" cy="349250"/>
-            <wp:effectExtent l="0" t="0" r="0" b="0"/>
-            <wp:docPr id="16" name="Grafik 16"/>
             <wp:cNvGraphicFramePr>
               <a:graphicFrameLocks xmlns:a="http://schemas.openxmlformats.org/drawingml/2006/main" noChangeAspect="1"/>
             </wp:cNvGraphicFramePr>
@@ -15762,7 +15977,7 @@
                   <pic:spPr>
                     <a:xfrm>
                       <a:off x="0" y="0"/>
-                      <a:ext cx="5760720" cy="349250"/>
+                      <a:ext cx="5760720" cy="1973580"/>
                     </a:xfrm>
                     <a:prstGeom prst="rect">
                       <a:avLst/>
@@ -15777,45 +15992,38 @@
     </w:p>
     <w:p>
       <w:pPr>
-        <w:pStyle w:val="berschrift3"/>
-        <w:rPr>
-          <w:lang w:val="en-US"/>
-        </w:rPr>
-      </w:pPr>
-      <w:bookmarkStart w:id="17" w:name="_Toc128570246"/>
-      <w:r>
-        <w:rPr>
-          <w:lang w:val="en-US"/>
-        </w:rPr>
-        <w:t>3.1.</w:t>
-      </w:r>
-      <w:r>
-        <w:rPr>
-          <w:lang w:val="en-US"/>
-        </w:rPr>
-        <w:t>2</w:t>
-      </w:r>
-      <w:r>
-        <w:rPr>
-          <w:lang w:val="en-US"/>
-        </w:rPr>
-        <w:t xml:space="preserve">: </w:t>
+        <w:rPr>
+          <w:lang w:val="en-US"/>
+        </w:rPr>
+      </w:pPr>
+      <w:r>
+        <w:rPr>
+          <w:lang w:val="en-US"/>
+        </w:rPr>
+        <w:t xml:space="preserve">This was one of our most used buttons. It has an </w:t>
       </w:r>
       <w:proofErr w:type="spellStart"/>
-      <w:r>
-        <w:rPr>
-          <w:lang w:val="en-US"/>
-        </w:rPr>
-        <w:t>IconButton</w:t>
+      <w:proofErr w:type="gramStart"/>
+      <w:r>
+        <w:rPr>
+          <w:lang w:val="en-US"/>
+        </w:rPr>
+        <w:t>onPressed</w:t>
       </w:r>
       <w:proofErr w:type="spellEnd"/>
       <w:r>
         <w:rPr>
           <w:lang w:val="en-US"/>
         </w:rPr>
-        <w:t>:</w:t>
-      </w:r>
-      <w:bookmarkEnd w:id="17"/>
+        <w:t>(</w:t>
+      </w:r>
+      <w:proofErr w:type="gramEnd"/>
+      <w:r>
+        <w:rPr>
+          <w:lang w:val="en-US"/>
+        </w:rPr>
+        <w:t>) function at which you can define, what actually happens if the Button is pressed, as well as an child attribute, which can be something like an Container as we used here to display a Text which will be portrayed on the Button. We use a Sized Box to wrap the Button into to keep the spacing simple.</w:t>
+      </w:r>
       <w:r>
         <w:rPr>
           <w:lang w:val="en-US"/>
@@ -15825,6 +16033,20 @@
     </w:p>
     <w:p>
       <w:pPr>
+        <w:pStyle w:val="berschrift4"/>
+        <w:rPr>
+          <w:lang w:val="en-US"/>
+        </w:rPr>
+      </w:pPr>
+      <w:r>
+        <w:rPr>
+          <w:lang w:val="en-US"/>
+        </w:rPr>
+        <w:t>Quick depiction of how such a button can look like:</w:t>
+      </w:r>
+    </w:p>
+    <w:p>
+      <w:pPr>
         <w:rPr>
           <w:lang w:val="en-US"/>
         </w:rPr>
@@ -15835,10 +16057,10 @@
           <w:lang w:val="en-US"/>
         </w:rPr>
         <w:drawing>
-          <wp:inline distT="0" distB="0" distL="0" distR="0" wp14:anchorId="2A410541" wp14:editId="1B735F3D">
-            <wp:extent cx="4648849" cy="2124371"/>
-            <wp:effectExtent l="0" t="0" r="0" b="9525"/>
-            <wp:docPr id="19" name="Grafik 19"/>
+          <wp:inline distT="0" distB="0" distL="0" distR="0" wp14:anchorId="3A5166EF" wp14:editId="1BDCB014">
+            <wp:extent cx="5760720" cy="349250"/>
+            <wp:effectExtent l="0" t="0" r="0" b="0"/>
+            <wp:docPr id="16" name="Grafik 16"/>
             <wp:cNvGraphicFramePr>
               <a:graphicFrameLocks xmlns:a="http://schemas.openxmlformats.org/drawingml/2006/main" noChangeAspect="1"/>
             </wp:cNvGraphicFramePr>
@@ -15858,7 +16080,7 @@
                   <pic:spPr>
                     <a:xfrm>
                       <a:off x="0" y="0"/>
-                      <a:ext cx="4648849" cy="2124371"/>
+                      <a:ext cx="5760720" cy="349250"/>
                     </a:xfrm>
                     <a:prstGeom prst="rect">
                       <a:avLst/>
@@ -15873,69 +16095,50 @@
     </w:p>
     <w:p>
       <w:pPr>
-        <w:rPr>
-          <w:lang w:val="en-US"/>
-        </w:rPr>
-      </w:pPr>
-      <w:r>
-        <w:rPr>
-          <w:lang w:val="en-US"/>
-        </w:rPr>
-        <w:t xml:space="preserve">The Icon Button consists of an icon attribute, as well as an </w:t>
+        <w:pStyle w:val="berschrift3"/>
+        <w:rPr>
+          <w:lang w:val="en-US"/>
+        </w:rPr>
+      </w:pPr>
+      <w:bookmarkStart w:id="17" w:name="_Toc128570246"/>
+      <w:r>
+        <w:rPr>
+          <w:lang w:val="en-US"/>
+        </w:rPr>
+        <w:t>3.1.</w:t>
+      </w:r>
+      <w:r>
+        <w:rPr>
+          <w:lang w:val="en-US"/>
+        </w:rPr>
+        <w:t>2</w:t>
+      </w:r>
+      <w:r>
+        <w:rPr>
+          <w:lang w:val="en-US"/>
+        </w:rPr>
+        <w:t xml:space="preserve">: </w:t>
       </w:r>
       <w:proofErr w:type="spellStart"/>
       <w:r>
         <w:rPr>
           <w:lang w:val="en-US"/>
         </w:rPr>
-        <w:t>onPressed</w:t>
+        <w:t>IconButton</w:t>
       </w:r>
       <w:proofErr w:type="spellEnd"/>
       <w:r>
         <w:rPr>
           <w:lang w:val="en-US"/>
         </w:rPr>
-        <w:t xml:space="preserve">: ()-function, that defines how the button handles a press. </w:t>
-      </w:r>
-      <w:r>
-        <w:rPr>
-          <w:lang w:val="en-US"/>
-        </w:rPr>
-        <w:t>Furthermore,</w:t>
-      </w:r>
-      <w:r>
-        <w:rPr>
-          <w:lang w:val="en-US"/>
-        </w:rPr>
-        <w:t xml:space="preserve"> it can have padding as attribute, which describes the spacing to other objects.</w:t>
-      </w:r>
-    </w:p>
-    <w:p>
-      <w:pPr>
-        <w:pStyle w:val="berschrift4"/>
-        <w:rPr>
-          <w:lang w:val="en-US"/>
-        </w:rPr>
-      </w:pPr>
-      <w:r>
-        <w:rPr>
-          <w:lang w:val="en-US"/>
-        </w:rPr>
-        <w:t xml:space="preserve">App-Representation of how an </w:t>
-      </w:r>
-      <w:proofErr w:type="spellStart"/>
-      <w:r>
-        <w:rPr>
-          <w:lang w:val="en-US"/>
-        </w:rPr>
-        <w:t>IconButton</w:t>
-      </w:r>
-      <w:proofErr w:type="spellEnd"/>
-      <w:r>
-        <w:rPr>
-          <w:lang w:val="en-US"/>
-        </w:rPr>
-        <w:t xml:space="preserve"> can look like:</w:t>
+        <w:t>:</w:t>
+      </w:r>
+      <w:bookmarkEnd w:id="17"/>
+      <w:r>
+        <w:rPr>
+          <w:lang w:val="en-US"/>
+        </w:rPr>
+        <w:t xml:space="preserve"> </w:t>
       </w:r>
     </w:p>
     <w:p>
@@ -15950,10 +16153,10 @@
           <w:lang w:val="en-US"/>
         </w:rPr>
         <w:drawing>
-          <wp:inline distT="0" distB="0" distL="0" distR="0" wp14:anchorId="7E41529A" wp14:editId="76C85CC8">
-            <wp:extent cx="5760720" cy="372110"/>
-            <wp:effectExtent l="0" t="0" r="0" b="8890"/>
-            <wp:docPr id="20" name="Grafik 20"/>
+          <wp:inline distT="0" distB="0" distL="0" distR="0" wp14:anchorId="2A410541" wp14:editId="1B735F3D">
+            <wp:extent cx="4648849" cy="2124371"/>
+            <wp:effectExtent l="0" t="0" r="0" b="9525"/>
+            <wp:docPr id="19" name="Grafik 19"/>
             <wp:cNvGraphicFramePr>
               <a:graphicFrameLocks xmlns:a="http://schemas.openxmlformats.org/drawingml/2006/main" noChangeAspect="1"/>
             </wp:cNvGraphicFramePr>
@@ -15973,6 +16176,121 @@
                   <pic:spPr>
                     <a:xfrm>
                       <a:off x="0" y="0"/>
+                      <a:ext cx="4648849" cy="2124371"/>
+                    </a:xfrm>
+                    <a:prstGeom prst="rect">
+                      <a:avLst/>
+                    </a:prstGeom>
+                  </pic:spPr>
+                </pic:pic>
+              </a:graphicData>
+            </a:graphic>
+          </wp:inline>
+        </w:drawing>
+      </w:r>
+    </w:p>
+    <w:p>
+      <w:pPr>
+        <w:rPr>
+          <w:lang w:val="en-US"/>
+        </w:rPr>
+      </w:pPr>
+      <w:r>
+        <w:rPr>
+          <w:lang w:val="en-US"/>
+        </w:rPr>
+        <w:t xml:space="preserve">The Icon Button consists of an icon attribute, as well as an </w:t>
+      </w:r>
+      <w:proofErr w:type="spellStart"/>
+      <w:r>
+        <w:rPr>
+          <w:lang w:val="en-US"/>
+        </w:rPr>
+        <w:t>onPressed</w:t>
+      </w:r>
+      <w:proofErr w:type="spellEnd"/>
+      <w:r>
+        <w:rPr>
+          <w:lang w:val="en-US"/>
+        </w:rPr>
+        <w:t xml:space="preserve">: ()-function, that defines how the button handles a press. </w:t>
+      </w:r>
+      <w:r>
+        <w:rPr>
+          <w:lang w:val="en-US"/>
+        </w:rPr>
+        <w:t>Furthermore,</w:t>
+      </w:r>
+      <w:r>
+        <w:rPr>
+          <w:lang w:val="en-US"/>
+        </w:rPr>
+        <w:t xml:space="preserve"> it can have padding as attribute, which describes the spacing to other objects.</w:t>
+      </w:r>
+    </w:p>
+    <w:p>
+      <w:pPr>
+        <w:pStyle w:val="berschrift4"/>
+        <w:rPr>
+          <w:lang w:val="en-US"/>
+        </w:rPr>
+      </w:pPr>
+      <w:r>
+        <w:rPr>
+          <w:lang w:val="en-US"/>
+        </w:rPr>
+        <w:t xml:space="preserve">App-Representation of how an </w:t>
+      </w:r>
+      <w:proofErr w:type="spellStart"/>
+      <w:r>
+        <w:rPr>
+          <w:lang w:val="en-US"/>
+        </w:rPr>
+        <w:t>IconButton</w:t>
+      </w:r>
+      <w:proofErr w:type="spellEnd"/>
+      <w:r>
+        <w:rPr>
+          <w:lang w:val="en-US"/>
+        </w:rPr>
+        <w:t xml:space="preserve"> can look like:</w:t>
+      </w:r>
+    </w:p>
+    <w:p>
+      <w:pPr>
+        <w:rPr>
+          <w:lang w:val="en-US"/>
+        </w:rPr>
+      </w:pPr>
+      <w:r>
+        <w:rPr>
+          <w:noProof/>
+          <w:lang w:val="en-US"/>
+        </w:rPr>
+        <w:drawing>
+          <wp:inline distT="0" distB="0" distL="0" distR="0" wp14:anchorId="7E41529A" wp14:editId="76C85CC8">
+            <wp:extent cx="5760720" cy="372110"/>
+            <wp:effectExtent l="0" t="0" r="0" b="8890"/>
+            <wp:docPr id="20" name="Grafik 20"/>
+            <wp:cNvGraphicFramePr>
+              <a:graphicFrameLocks xmlns:a="http://schemas.openxmlformats.org/drawingml/2006/main" noChangeAspect="1"/>
+            </wp:cNvGraphicFramePr>
+            <a:graphic xmlns:a="http://schemas.openxmlformats.org/drawingml/2006/main">
+              <a:graphicData uri="http://schemas.openxmlformats.org/drawingml/2006/picture">
+                <pic:pic xmlns:pic="http://schemas.openxmlformats.org/drawingml/2006/picture">
+                  <pic:nvPicPr>
+                    <pic:cNvPr id="1" name=""/>
+                    <pic:cNvPicPr/>
+                  </pic:nvPicPr>
+                  <pic:blipFill>
+                    <a:blip r:embed="rId39"/>
+                    <a:stretch>
+                      <a:fillRect/>
+                    </a:stretch>
+                  </pic:blipFill>
+                  <pic:spPr>
+                    <a:xfrm>
+                      <a:off x="0" y="0"/>
                       <a:ext cx="5760720" cy="372110"/>
                     </a:xfrm>
                     <a:prstGeom prst="rect">
@@ -16192,7 +16510,7 @@
                     <pic:cNvPicPr/>
                   </pic:nvPicPr>
                   <pic:blipFill>
-                    <a:blip r:embed="rId39"/>
+                    <a:blip r:embed="rId40"/>
                     <a:stretch>
                       <a:fillRect/>
                     </a:stretch>
@@ -16277,7 +16595,7 @@
                     <pic:cNvPicPr/>
                   </pic:nvPicPr>
                   <pic:blipFill>
-                    <a:blip r:embed="rId40">
+                    <a:blip r:embed="rId41">
                       <a:extLst>
                         <a:ext uri="{28A0092B-C50C-407E-A947-70E740481C1C}">
                           <a14:useLocalDpi xmlns:a14="http://schemas.microsoft.com/office/drawing/2010/main" val="0"/>
@@ -16372,7 +16690,7 @@
                     <pic:cNvPicPr/>
                   </pic:nvPicPr>
                   <pic:blipFill>
-                    <a:blip r:embed="rId41">
+                    <a:blip r:embed="rId42">
                       <a:extLst>
                         <a:ext uri="{28A0092B-C50C-407E-A947-70E740481C1C}">
                           <a14:useLocalDpi xmlns:a14="http://schemas.microsoft.com/office/drawing/2010/main" val="0"/>
@@ -16510,7 +16828,7 @@
                     <pic:cNvPicPr/>
                   </pic:nvPicPr>
                   <pic:blipFill>
-                    <a:blip r:embed="rId42"/>
+                    <a:blip r:embed="rId43"/>
                     <a:stretch>
                       <a:fillRect/>
                     </a:stretch>
@@ -16594,7 +16912,7 @@
                     <pic:cNvPicPr/>
                   </pic:nvPicPr>
                   <pic:blipFill>
-                    <a:blip r:embed="rId43"/>
+                    <a:blip r:embed="rId44"/>
                     <a:stretch>
                       <a:fillRect/>
                     </a:stretch>
@@ -16720,7 +17038,7 @@
                     <pic:cNvPicPr/>
                   </pic:nvPicPr>
                   <pic:blipFill>
-                    <a:blip r:embed="rId44"/>
+                    <a:blip r:embed="rId45"/>
                     <a:stretch>
                       <a:fillRect/>
                     </a:stretch>
@@ -16965,7 +17283,7 @@
                     <pic:cNvPicPr/>
                   </pic:nvPicPr>
                   <pic:blipFill>
-                    <a:blip r:embed="rId45"/>
+                    <a:blip r:embed="rId46"/>
                     <a:stretch>
                       <a:fillRect/>
                     </a:stretch>
@@ -17049,7 +17367,7 @@
                     <pic:cNvPicPr/>
                   </pic:nvPicPr>
                   <pic:blipFill>
-                    <a:blip r:embed="rId46"/>
+                    <a:blip r:embed="rId47"/>
                     <a:stretch>
                       <a:fillRect/>
                     </a:stretch>
@@ -17090,7 +17408,7 @@
                     <pic:cNvPicPr/>
                   </pic:nvPicPr>
                   <pic:blipFill>
-                    <a:blip r:embed="rId47"/>
+                    <a:blip r:embed="rId48"/>
                     <a:stretch>
                       <a:fillRect/>
                     </a:stretch>
@@ -17209,7 +17527,7 @@
                     <pic:cNvPicPr/>
                   </pic:nvPicPr>
                   <pic:blipFill>
-                    <a:blip r:embed="rId48">
+                    <a:blip r:embed="rId49">
                       <a:extLst>
                         <a:ext uri="{28A0092B-C50C-407E-A947-70E740481C1C}">
                           <a14:useLocalDpi xmlns:a14="http://schemas.microsoft.com/office/drawing/2010/main" val="0"/>
@@ -17354,7 +17672,7 @@
                     <pic:cNvPicPr/>
                   </pic:nvPicPr>
                   <pic:blipFill>
-                    <a:blip r:embed="rId49"/>
+                    <a:blip r:embed="rId50"/>
                     <a:stretch>
                       <a:fillRect/>
                     </a:stretch>
@@ -17429,7 +17747,7 @@
                     <pic:cNvPicPr/>
                   </pic:nvPicPr>
                   <pic:blipFill>
-                    <a:blip r:embed="rId50">
+                    <a:blip r:embed="rId51">
                       <a:extLst>
                         <a:ext uri="{28A0092B-C50C-407E-A947-70E740481C1C}">
                           <a14:useLocalDpi xmlns:a14="http://schemas.microsoft.com/office/drawing/2010/main" val="0"/>
@@ -17615,7 +17933,7 @@
                     <pic:cNvPicPr/>
                   </pic:nvPicPr>
                   <pic:blipFill>
-                    <a:blip r:embed="rId51"/>
+                    <a:blip r:embed="rId52"/>
                     <a:stretch>
                       <a:fillRect/>
                     </a:stretch>
@@ -17748,7 +18066,7 @@
                     <pic:cNvPicPr/>
                   </pic:nvPicPr>
                   <pic:blipFill>
-                    <a:blip r:embed="rId52"/>
+                    <a:blip r:embed="rId53"/>
                     <a:stretch>
                       <a:fillRect/>
                     </a:stretch>
@@ -17822,7 +18140,7 @@
                     <pic:cNvPicPr/>
                   </pic:nvPicPr>
                   <pic:blipFill>
-                    <a:blip r:embed="rId53"/>
+                    <a:blip r:embed="rId54"/>
                     <a:stretch>
                       <a:fillRect/>
                     </a:stretch>
@@ -17946,7 +18264,7 @@
                     <pic:cNvPicPr/>
                   </pic:nvPicPr>
                   <pic:blipFill>
-                    <a:blip r:embed="rId54">
+                    <a:blip r:embed="rId55">
                       <a:extLst>
                         <a:ext uri="{28A0092B-C50C-407E-A947-70E740481C1C}">
                           <a14:useLocalDpi xmlns:a14="http://schemas.microsoft.com/office/drawing/2010/main" val="0"/>
@@ -18029,7 +18347,7 @@
                     <pic:cNvPicPr/>
                   </pic:nvPicPr>
                   <pic:blipFill>
-                    <a:blip r:embed="rId55">
+                    <a:blip r:embed="rId56">
                       <a:extLst>
                         <a:ext uri="{28A0092B-C50C-407E-A947-70E740481C1C}">
                           <a14:useLocalDpi xmlns:a14="http://schemas.microsoft.com/office/drawing/2010/main" val="0"/>
@@ -18242,7 +18560,7 @@
                     <pic:cNvPicPr/>
                   </pic:nvPicPr>
                   <pic:blipFill>
-                    <a:blip r:embed="rId56">
+                    <a:blip r:embed="rId57">
                       <a:extLst>
                         <a:ext uri="{28A0092B-C50C-407E-A947-70E740481C1C}">
                           <a14:useLocalDpi xmlns:a14="http://schemas.microsoft.com/office/drawing/2010/main" val="0"/>
@@ -18332,7 +18650,7 @@
                     <pic:cNvPicPr/>
                   </pic:nvPicPr>
                   <pic:blipFill>
-                    <a:blip r:embed="rId57"/>
+                    <a:blip r:embed="rId58"/>
                     <a:stretch>
                       <a:fillRect/>
                     </a:stretch>
@@ -18377,8 +18695,6 @@
       <w:pPr>
         <w:pStyle w:val="berschrift2"/>
         <w:rPr>
-          <w:sz w:val="32"/>
-          <w:szCs w:val="32"/>
           <w:lang w:val="en-US"/>
         </w:rPr>
       </w:pPr>
@@ -18390,6 +18706,275 @@
           <w:lang w:val="en-US"/>
         </w:rPr>
         <w:lastRenderedPageBreak/>
+        <w:t>3.1.10: Snackbar-Widget:</w:t>
+      </w:r>
+    </w:p>
+    <w:p>
+      <w:pPr>
+        <w:rPr>
+          <w:lang w:val="en-US"/>
+        </w:rPr>
+      </w:pPr>
+      <w:r>
+        <w:rPr>
+          <w:lang w:val="en-US"/>
+        </w:rPr>
+        <w:t xml:space="preserve">Communication is important when it comes to usability. In keeping that in mind, we added Snackbars to portray messages on the </w:t>
+      </w:r>
+      <w:proofErr w:type="gramStart"/>
+      <w:r>
+        <w:rPr>
+          <w:lang w:val="en-US"/>
+        </w:rPr>
+        <w:t>users</w:t>
+      </w:r>
+      <w:proofErr w:type="gramEnd"/>
+      <w:r>
+        <w:rPr>
+          <w:lang w:val="en-US"/>
+        </w:rPr>
+        <w:t xml:space="preserve"> screens on certain points of the app. E.g. if a User logs out, a snackbar is portrayed letting the user know he is now logged out in addition to the navigation to another screen:</w:t>
+      </w:r>
+    </w:p>
+    <w:p>
+      <w:pPr>
+        <w:rPr>
+          <w:lang w:val="en-US"/>
+        </w:rPr>
+      </w:pPr>
+      <w:r>
+        <w:rPr>
+          <w:lang w:val="en-US"/>
+        </w:rPr>
+        <w:drawing>
+          <wp:anchor distT="0" distB="0" distL="114300" distR="114300" simplePos="0" relativeHeight="251674624" behindDoc="0" locked="0" layoutInCell="1" allowOverlap="1" wp14:anchorId="5EE3003E" wp14:editId="53A0CB6D">
+            <wp:simplePos x="0" y="0"/>
+            <wp:positionH relativeFrom="column">
+              <wp:posOffset>-2648</wp:posOffset>
+            </wp:positionH>
+            <wp:positionV relativeFrom="paragraph">
+              <wp:posOffset>-2792</wp:posOffset>
+            </wp:positionV>
+            <wp:extent cx="3658111" cy="3772426"/>
+            <wp:effectExtent l="0" t="0" r="0" b="0"/>
+            <wp:wrapSquare wrapText="bothSides"/>
+            <wp:docPr id="48" name="Grafik 48" descr="Ein Bild, das Text enthält.&#10;&#10;Automatisch generierte Beschreibung"/>
+            <wp:cNvGraphicFramePr>
+              <a:graphicFrameLocks xmlns:a="http://schemas.openxmlformats.org/drawingml/2006/main" noChangeAspect="1"/>
+            </wp:cNvGraphicFramePr>
+            <a:graphic xmlns:a="http://schemas.openxmlformats.org/drawingml/2006/main">
+              <a:graphicData uri="http://schemas.openxmlformats.org/drawingml/2006/picture">
+                <pic:pic xmlns:pic="http://schemas.openxmlformats.org/drawingml/2006/picture">
+                  <pic:nvPicPr>
+                    <pic:cNvPr id="48" name="Grafik 48" descr="Ein Bild, das Text enthält.&#10;&#10;Automatisch generierte Beschreibung"/>
+                    <pic:cNvPicPr/>
+                  </pic:nvPicPr>
+                  <pic:blipFill>
+                    <a:blip r:embed="rId59">
+                      <a:extLst>
+                        <a:ext uri="{28A0092B-C50C-407E-A947-70E740481C1C}">
+                          <a14:useLocalDpi xmlns:a14="http://schemas.microsoft.com/office/drawing/2010/main" val="0"/>
+                        </a:ext>
+                      </a:extLst>
+                    </a:blip>
+                    <a:stretch>
+                      <a:fillRect/>
+                    </a:stretch>
+                  </pic:blipFill>
+                  <pic:spPr>
+                    <a:xfrm>
+                      <a:off x="0" y="0"/>
+                      <a:ext cx="3658111" cy="3772426"/>
+                    </a:xfrm>
+                    <a:prstGeom prst="rect">
+                      <a:avLst/>
+                    </a:prstGeom>
+                  </pic:spPr>
+                </pic:pic>
+              </a:graphicData>
+            </a:graphic>
+          </wp:anchor>
+        </w:drawing>
+      </w:r>
+      <w:r>
+        <w:rPr>
+          <w:lang w:val="en-US"/>
+        </w:rPr>
+        <w:t xml:space="preserve">In either an </w:t>
+      </w:r>
+      <w:proofErr w:type="spellStart"/>
+      <w:r>
+        <w:rPr>
+          <w:lang w:val="en-US"/>
+        </w:rPr>
+        <w:t>onTap</w:t>
+      </w:r>
+      <w:proofErr w:type="spellEnd"/>
+      <w:r>
+        <w:rPr>
+          <w:lang w:val="en-US"/>
+        </w:rPr>
+        <w:t xml:space="preserve"> or </w:t>
+      </w:r>
+      <w:proofErr w:type="spellStart"/>
+      <w:r>
+        <w:rPr>
+          <w:lang w:val="en-US"/>
+        </w:rPr>
+        <w:t>onPressed</w:t>
+      </w:r>
+      <w:proofErr w:type="spellEnd"/>
+      <w:r>
+        <w:rPr>
+          <w:lang w:val="en-US"/>
+        </w:rPr>
+        <w:t>-function, the user can implement a snackbar</w:t>
+      </w:r>
+      <w:r>
+        <w:rPr>
+          <w:lang w:val="en-US"/>
+        </w:rPr>
+        <w:t>. Further, you can customize it to help the user in understanding what happened. We chose a green background-Color here to let him know it was a success. Further, we added a Text, to deliver further context, and a duration defining how long the message will be displayed.</w:t>
+      </w:r>
+    </w:p>
+    <w:p>
+      <w:pPr>
+        <w:rPr>
+          <w:lang w:val="en-US"/>
+        </w:rPr>
+      </w:pPr>
+    </w:p>
+    <w:p>
+      <w:pPr>
+        <w:rPr>
+          <w:lang w:val="en-US"/>
+        </w:rPr>
+      </w:pPr>
+    </w:p>
+    <w:p>
+      <w:pPr>
+        <w:rPr>
+          <w:lang w:val="en-US"/>
+        </w:rPr>
+      </w:pPr>
+    </w:p>
+    <w:p>
+      <w:pPr>
+        <w:rPr>
+          <w:lang w:val="en-US"/>
+        </w:rPr>
+      </w:pPr>
+    </w:p>
+    <w:p>
+      <w:pPr>
+        <w:rPr>
+          <w:lang w:val="en-US"/>
+        </w:rPr>
+      </w:pPr>
+    </w:p>
+    <w:p>
+      <w:pPr>
+        <w:rPr>
+          <w:lang w:val="en-US"/>
+        </w:rPr>
+      </w:pPr>
+    </w:p>
+    <w:p>
+      <w:pPr>
+        <w:rPr>
+          <w:noProof/>
+          <w:lang w:val="en-US"/>
+        </w:rPr>
+      </w:pPr>
+      <w:r>
+        <w:rPr>
+          <w:lang w:val="en-US"/>
+        </w:rPr>
+        <w:t>This looks as follows in our application:</w:t>
+      </w:r>
+      <w:r>
+        <w:rPr>
+          <w:noProof/>
+          <w:lang w:val="en-US"/>
+        </w:rPr>
+        <w:t xml:space="preserve"> </w:t>
+      </w:r>
+      <w:r>
+        <w:rPr>
+          <w:lang w:val="en-US"/>
+        </w:rPr>
+        <w:drawing>
+          <wp:inline distT="0" distB="0" distL="0" distR="0" wp14:anchorId="1F1EA1F5" wp14:editId="34B68333">
+            <wp:extent cx="5760720" cy="297815"/>
+            <wp:effectExtent l="0" t="0" r="0" b="6985"/>
+            <wp:docPr id="49" name="Grafik 49"/>
+            <wp:cNvGraphicFramePr>
+              <a:graphicFrameLocks xmlns:a="http://schemas.openxmlformats.org/drawingml/2006/main" noChangeAspect="1"/>
+            </wp:cNvGraphicFramePr>
+            <a:graphic xmlns:a="http://schemas.openxmlformats.org/drawingml/2006/main">
+              <a:graphicData uri="http://schemas.openxmlformats.org/drawingml/2006/picture">
+                <pic:pic xmlns:pic="http://schemas.openxmlformats.org/drawingml/2006/picture">
+                  <pic:nvPicPr>
+                    <pic:cNvPr id="1" name=""/>
+                    <pic:cNvPicPr/>
+                  </pic:nvPicPr>
+                  <pic:blipFill>
+                    <a:blip r:embed="rId60"/>
+                    <a:stretch>
+                      <a:fillRect/>
+                    </a:stretch>
+                  </pic:blipFill>
+                  <pic:spPr>
+                    <a:xfrm>
+                      <a:off x="0" y="0"/>
+                      <a:ext cx="5760720" cy="297815"/>
+                    </a:xfrm>
+                    <a:prstGeom prst="rect">
+                      <a:avLst/>
+                    </a:prstGeom>
+                  </pic:spPr>
+                </pic:pic>
+              </a:graphicData>
+            </a:graphic>
+          </wp:inline>
+        </w:drawing>
+      </w:r>
+    </w:p>
+    <w:p>
+      <w:pPr>
+        <w:pStyle w:val="berschrift4"/>
+        <w:rPr>
+          <w:lang w:val="en-US"/>
+        </w:rPr>
+      </w:pPr>
+      <w:r>
+        <w:rPr>
+          <w:noProof/>
+          <w:lang w:val="en-US"/>
+        </w:rPr>
+        <w:t>The previous graphic depics the code defined in the burgermenu.dart upon pressing “ausloggen”</w:t>
+      </w:r>
+      <w:r>
+        <w:rPr>
+          <w:lang w:val="en-US"/>
+        </w:rPr>
+        <w:br w:type="page"/>
+      </w:r>
+    </w:p>
+    <w:p>
+      <w:pPr>
+        <w:pStyle w:val="berschrift2"/>
+        <w:rPr>
+          <w:sz w:val="32"/>
+          <w:szCs w:val="32"/>
+          <w:lang w:val="en-US"/>
+        </w:rPr>
+      </w:pPr>
+      <w:r>
+        <w:rPr>
+          <w:lang w:val="en-US"/>
+        </w:rPr>
+        <w:lastRenderedPageBreak/>
         <w:t>3.2: Firebase:</w:t>
       </w:r>
       <w:bookmarkEnd w:id="26"/>
@@ -18408,6 +18993,8 @@
         </w:rPr>
       </w:pPr>
       <w:bookmarkStart w:id="27" w:name="_Toc128570255"/>
+      <w:bookmarkStart w:id="28" w:name="_Glossary:_1"/>
+      <w:bookmarkEnd w:id="28"/>
       <w:r>
         <w:rPr>
           <w:lang w:val="en-US"/>

</xml_diff>

<commit_message>
Default Role Change to Friend on Register (register.dart), donation.dart has first IDEA of an Subscription design (still needs someone to figure out how it only shows on empty event) , Docu has "Deployment"
</commit_message>
<xml_diff>
--- a/Documentation/Lions4Charity_-_Documentation.docx
+++ b/Documentation/Lions4Charity_-_Documentation.docx
@@ -479,7 +479,7 @@
           <w:r>
             <w:fldChar w:fldCharType="separate"/>
           </w:r>
-          <w:hyperlink w:anchor="_Toc128570236" w:history="1">
+          <w:hyperlink w:anchor="_Toc129340932" w:history="1">
             <w:r>
               <w:rPr>
                 <w:rStyle w:val="Hyperlink"/>
@@ -507,7 +507,7 @@
                 <w:noProof/>
                 <w:webHidden/>
               </w:rPr>
-              <w:instrText xml:space="preserve"> PAGEREF _Toc128570236 \h </w:instrText>
+              <w:instrText xml:space="preserve"> PAGEREF _Toc129340932 \h </w:instrText>
             </w:r>
             <w:r>
               <w:rPr>
@@ -550,7 +550,7 @@
               <w:lang w:eastAsia="de-DE"/>
             </w:rPr>
           </w:pPr>
-          <w:hyperlink w:anchor="_Toc128570237" w:history="1">
+          <w:hyperlink w:anchor="_Toc129340933" w:history="1">
             <w:r>
               <w:rPr>
                 <w:rStyle w:val="Hyperlink"/>
@@ -578,7 +578,7 @@
                 <w:noProof/>
                 <w:webHidden/>
               </w:rPr>
-              <w:instrText xml:space="preserve"> PAGEREF _Toc128570237 \h </w:instrText>
+              <w:instrText xml:space="preserve"> PAGEREF _Toc129340933 \h </w:instrText>
             </w:r>
             <w:r>
               <w:rPr>
@@ -621,7 +621,7 @@
               <w:lang w:eastAsia="de-DE"/>
             </w:rPr>
           </w:pPr>
-          <w:hyperlink w:anchor="_Toc128570238" w:history="1">
+          <w:hyperlink w:anchor="_Toc129340934" w:history="1">
             <w:r>
               <w:rPr>
                 <w:rStyle w:val="Hyperlink"/>
@@ -649,7 +649,7 @@
                 <w:noProof/>
                 <w:webHidden/>
               </w:rPr>
-              <w:instrText xml:space="preserve"> PAGEREF _Toc128570238 \h </w:instrText>
+              <w:instrText xml:space="preserve"> PAGEREF _Toc129340934 \h </w:instrText>
             </w:r>
             <w:r>
               <w:rPr>
@@ -692,7 +692,7 @@
               <w:lang w:eastAsia="de-DE"/>
             </w:rPr>
           </w:pPr>
-          <w:hyperlink w:anchor="_Toc128570239" w:history="1">
+          <w:hyperlink w:anchor="_Toc129340935" w:history="1">
             <w:r>
               <w:rPr>
                 <w:rStyle w:val="Hyperlink"/>
@@ -720,7 +720,7 @@
                 <w:noProof/>
                 <w:webHidden/>
               </w:rPr>
-              <w:instrText xml:space="preserve"> PAGEREF _Toc128570239 \h </w:instrText>
+              <w:instrText xml:space="preserve"> PAGEREF _Toc129340935 \h </w:instrText>
             </w:r>
             <w:r>
               <w:rPr>
@@ -763,7 +763,7 @@
               <w:lang w:eastAsia="de-DE"/>
             </w:rPr>
           </w:pPr>
-          <w:hyperlink w:anchor="_Toc128570240" w:history="1">
+          <w:hyperlink w:anchor="_Toc129340936" w:history="1">
             <w:r>
               <w:rPr>
                 <w:rStyle w:val="Hyperlink"/>
@@ -791,7 +791,7 @@
                 <w:noProof/>
                 <w:webHidden/>
               </w:rPr>
-              <w:instrText xml:space="preserve"> PAGEREF _Toc128570240 \h </w:instrText>
+              <w:instrText xml:space="preserve"> PAGEREF _Toc129340936 \h </w:instrText>
             </w:r>
             <w:r>
               <w:rPr>
@@ -834,7 +834,7 @@
               <w:lang w:eastAsia="de-DE"/>
             </w:rPr>
           </w:pPr>
-          <w:hyperlink w:anchor="_Toc128570241" w:history="1">
+          <w:hyperlink w:anchor="_Toc129340937" w:history="1">
             <w:r>
               <w:rPr>
                 <w:rStyle w:val="Hyperlink"/>
@@ -862,7 +862,7 @@
                 <w:noProof/>
                 <w:webHidden/>
               </w:rPr>
-              <w:instrText xml:space="preserve"> PAGEREF _Toc128570241 \h </w:instrText>
+              <w:instrText xml:space="preserve"> PAGEREF _Toc129340937 \h </w:instrText>
             </w:r>
             <w:r>
               <w:rPr>
@@ -905,7 +905,7 @@
               <w:lang w:eastAsia="de-DE"/>
             </w:rPr>
           </w:pPr>
-          <w:hyperlink w:anchor="_Toc128570242" w:history="1">
+          <w:hyperlink w:anchor="_Toc129340938" w:history="1">
             <w:r>
               <w:rPr>
                 <w:rStyle w:val="Hyperlink"/>
@@ -933,7 +933,7 @@
                 <w:noProof/>
                 <w:webHidden/>
               </w:rPr>
-              <w:instrText xml:space="preserve"> PAGEREF _Toc128570242 \h </w:instrText>
+              <w:instrText xml:space="preserve"> PAGEREF _Toc129340938 \h </w:instrText>
             </w:r>
             <w:r>
               <w:rPr>
@@ -953,7 +953,7 @@
                 <w:noProof/>
                 <w:webHidden/>
               </w:rPr>
-              <w:t>10</w:t>
+              <w:t>11</w:t>
             </w:r>
             <w:r>
               <w:rPr>
@@ -976,7 +976,7 @@
               <w:lang w:eastAsia="de-DE"/>
             </w:rPr>
           </w:pPr>
-          <w:hyperlink w:anchor="_Toc128570243" w:history="1">
+          <w:hyperlink w:anchor="_Toc129340939" w:history="1">
             <w:r>
               <w:rPr>
                 <w:rStyle w:val="Hyperlink"/>
@@ -1004,7 +1004,7 @@
                 <w:noProof/>
                 <w:webHidden/>
               </w:rPr>
-              <w:instrText xml:space="preserve"> PAGEREF _Toc128570243 \h </w:instrText>
+              <w:instrText xml:space="preserve"> PAGEREF _Toc129340939 \h </w:instrText>
             </w:r>
             <w:r>
               <w:rPr>
@@ -1024,7 +1024,7 @@
                 <w:noProof/>
                 <w:webHidden/>
               </w:rPr>
-              <w:t>17</w:t>
+              <w:t>18</w:t>
             </w:r>
             <w:r>
               <w:rPr>
@@ -1047,7 +1047,7 @@
               <w:lang w:eastAsia="de-DE"/>
             </w:rPr>
           </w:pPr>
-          <w:hyperlink w:anchor="_Toc128570244" w:history="1">
+          <w:hyperlink w:anchor="_Toc129340940" w:history="1">
             <w:r>
               <w:rPr>
                 <w:rStyle w:val="Hyperlink"/>
@@ -1075,7 +1075,7 @@
                 <w:noProof/>
                 <w:webHidden/>
               </w:rPr>
-              <w:instrText xml:space="preserve"> PAGEREF _Toc128570244 \h </w:instrText>
+              <w:instrText xml:space="preserve"> PAGEREF _Toc129340940 \h </w:instrText>
             </w:r>
             <w:r>
               <w:rPr>
@@ -1095,7 +1095,7 @@
                 <w:noProof/>
                 <w:webHidden/>
               </w:rPr>
-              <w:t>22</w:t>
+              <w:t>23</w:t>
             </w:r>
             <w:r>
               <w:rPr>
@@ -1118,7 +1118,7 @@
               <w:lang w:eastAsia="de-DE"/>
             </w:rPr>
           </w:pPr>
-          <w:hyperlink w:anchor="_Toc128570245" w:history="1">
+          <w:hyperlink w:anchor="_Toc129340941" w:history="1">
             <w:r>
               <w:rPr>
                 <w:rStyle w:val="Hyperlink"/>
@@ -1146,7 +1146,7 @@
                 <w:noProof/>
                 <w:webHidden/>
               </w:rPr>
-              <w:instrText xml:space="preserve"> PAGEREF _Toc128570245 \h </w:instrText>
+              <w:instrText xml:space="preserve"> PAGEREF _Toc129340941 \h </w:instrText>
             </w:r>
             <w:r>
               <w:rPr>
@@ -1166,7 +1166,7 @@
                 <w:noProof/>
                 <w:webHidden/>
               </w:rPr>
-              <w:t>22</w:t>
+              <w:t>23</w:t>
             </w:r>
             <w:r>
               <w:rPr>
@@ -1189,7 +1189,7 @@
               <w:lang w:eastAsia="de-DE"/>
             </w:rPr>
           </w:pPr>
-          <w:hyperlink w:anchor="_Toc128570246" w:history="1">
+          <w:hyperlink w:anchor="_Toc129340942" w:history="1">
             <w:r>
               <w:rPr>
                 <w:rStyle w:val="Hyperlink"/>
@@ -1217,7 +1217,7 @@
                 <w:noProof/>
                 <w:webHidden/>
               </w:rPr>
-              <w:instrText xml:space="preserve"> PAGEREF _Toc128570246 \h </w:instrText>
+              <w:instrText xml:space="preserve"> PAGEREF _Toc129340942 \h </w:instrText>
             </w:r>
             <w:r>
               <w:rPr>
@@ -1237,7 +1237,7 @@
                 <w:noProof/>
                 <w:webHidden/>
               </w:rPr>
-              <w:t>22</w:t>
+              <w:t>23</w:t>
             </w:r>
             <w:r>
               <w:rPr>
@@ -1260,7 +1260,7 @@
               <w:lang w:eastAsia="de-DE"/>
             </w:rPr>
           </w:pPr>
-          <w:hyperlink w:anchor="_Toc128570247" w:history="1">
+          <w:hyperlink w:anchor="_Toc129340943" w:history="1">
             <w:r>
               <w:rPr>
                 <w:rStyle w:val="Hyperlink"/>
@@ -1288,7 +1288,7 @@
                 <w:noProof/>
                 <w:webHidden/>
               </w:rPr>
-              <w:instrText xml:space="preserve"> PAGEREF _Toc128570247 \h </w:instrText>
+              <w:instrText xml:space="preserve"> PAGEREF _Toc129340943 \h </w:instrText>
             </w:r>
             <w:r>
               <w:rPr>
@@ -1308,7 +1308,7 @@
                 <w:noProof/>
                 <w:webHidden/>
               </w:rPr>
-              <w:t>23</w:t>
+              <w:t>24</w:t>
             </w:r>
             <w:r>
               <w:rPr>
@@ -1331,7 +1331,7 @@
               <w:lang w:eastAsia="de-DE"/>
             </w:rPr>
           </w:pPr>
-          <w:hyperlink w:anchor="_Toc128570248" w:history="1">
+          <w:hyperlink w:anchor="_Toc129340944" w:history="1">
             <w:r>
               <w:rPr>
                 <w:rStyle w:val="Hyperlink"/>
@@ -1359,7 +1359,7 @@
                 <w:noProof/>
                 <w:webHidden/>
               </w:rPr>
-              <w:instrText xml:space="preserve"> PAGEREF _Toc128570248 \h </w:instrText>
+              <w:instrText xml:space="preserve"> PAGEREF _Toc129340944 \h </w:instrText>
             </w:r>
             <w:r>
               <w:rPr>
@@ -1379,7 +1379,7 @@
                 <w:noProof/>
                 <w:webHidden/>
               </w:rPr>
-              <w:t>24</w:t>
+              <w:t>25</w:t>
             </w:r>
             <w:r>
               <w:rPr>
@@ -1402,7 +1402,7 @@
               <w:lang w:eastAsia="de-DE"/>
             </w:rPr>
           </w:pPr>
-          <w:hyperlink w:anchor="_Toc128570249" w:history="1">
+          <w:hyperlink w:anchor="_Toc129340945" w:history="1">
             <w:r>
               <w:rPr>
                 <w:rStyle w:val="Hyperlink"/>
@@ -1430,7 +1430,7 @@
                 <w:noProof/>
                 <w:webHidden/>
               </w:rPr>
-              <w:instrText xml:space="preserve"> PAGEREF _Toc128570249 \h </w:instrText>
+              <w:instrText xml:space="preserve"> PAGEREF _Toc129340945 \h </w:instrText>
             </w:r>
             <w:r>
               <w:rPr>
@@ -1450,7 +1450,7 @@
                 <w:noProof/>
                 <w:webHidden/>
               </w:rPr>
-              <w:t>25</w:t>
+              <w:t>26</w:t>
             </w:r>
             <w:r>
               <w:rPr>
@@ -1473,7 +1473,7 @@
               <w:lang w:eastAsia="de-DE"/>
             </w:rPr>
           </w:pPr>
-          <w:hyperlink w:anchor="_Toc128570250" w:history="1">
+          <w:hyperlink w:anchor="_Toc129340946" w:history="1">
             <w:r>
               <w:rPr>
                 <w:rStyle w:val="Hyperlink"/>
@@ -1501,7 +1501,7 @@
                 <w:noProof/>
                 <w:webHidden/>
               </w:rPr>
-              <w:instrText xml:space="preserve"> PAGEREF _Toc128570250 \h </w:instrText>
+              <w:instrText xml:space="preserve"> PAGEREF _Toc129340946 \h </w:instrText>
             </w:r>
             <w:r>
               <w:rPr>
@@ -1521,7 +1521,7 @@
                 <w:noProof/>
                 <w:webHidden/>
               </w:rPr>
-              <w:t>26</w:t>
+              <w:t>27</w:t>
             </w:r>
             <w:r>
               <w:rPr>
@@ -1544,11 +1544,12 @@
               <w:lang w:eastAsia="de-DE"/>
             </w:rPr>
           </w:pPr>
-          <w:hyperlink w:anchor="_Toc128570251" w:history="1">
+          <w:hyperlink w:anchor="_Toc129340947" w:history="1">
             <w:r>
               <w:rPr>
                 <w:rStyle w:val="Hyperlink"/>
                 <w:noProof/>
+                <w:lang w:val="en-US"/>
               </w:rPr>
               <w:t>3.1.7: Calendar:</w:t>
             </w:r>
@@ -1571,7 +1572,7 @@
                 <w:noProof/>
                 <w:webHidden/>
               </w:rPr>
-              <w:instrText xml:space="preserve"> PAGEREF _Toc128570251 \h </w:instrText>
+              <w:instrText xml:space="preserve"> PAGEREF _Toc129340947 \h </w:instrText>
             </w:r>
             <w:r>
               <w:rPr>
@@ -1591,7 +1592,7 @@
                 <w:noProof/>
                 <w:webHidden/>
               </w:rPr>
-              <w:t>27</w:t>
+              <w:t>28</w:t>
             </w:r>
             <w:r>
               <w:rPr>
@@ -1614,11 +1615,12 @@
               <w:lang w:eastAsia="de-DE"/>
             </w:rPr>
           </w:pPr>
-          <w:hyperlink w:anchor="_Toc128570252" w:history="1">
+          <w:hyperlink w:anchor="_Toc129340948" w:history="1">
             <w:r>
               <w:rPr>
                 <w:rStyle w:val="Hyperlink"/>
                 <w:noProof/>
+                <w:lang w:val="en-US"/>
               </w:rPr>
               <w:t>3.1.8: Searchbar:</w:t>
             </w:r>
@@ -1641,7 +1643,7 @@
                 <w:noProof/>
                 <w:webHidden/>
               </w:rPr>
-              <w:instrText xml:space="preserve"> PAGEREF _Toc128570252 \h </w:instrText>
+              <w:instrText xml:space="preserve"> PAGEREF _Toc129340948 \h </w:instrText>
             </w:r>
             <w:r>
               <w:rPr>
@@ -1661,7 +1663,7 @@
                 <w:noProof/>
                 <w:webHidden/>
               </w:rPr>
-              <w:t>27</w:t>
+              <w:t>29</w:t>
             </w:r>
             <w:r>
               <w:rPr>
@@ -1684,11 +1686,12 @@
               <w:lang w:eastAsia="de-DE"/>
             </w:rPr>
           </w:pPr>
-          <w:hyperlink w:anchor="_Toc128570253" w:history="1">
+          <w:hyperlink w:anchor="_Toc129340949" w:history="1">
             <w:r>
               <w:rPr>
                 <w:rStyle w:val="Hyperlink"/>
                 <w:noProof/>
+                <w:lang w:val="en-US"/>
               </w:rPr>
               <w:t>3.1.9: DropdownMenu:</w:t>
             </w:r>
@@ -1711,7 +1714,7 @@
                 <w:noProof/>
                 <w:webHidden/>
               </w:rPr>
-              <w:instrText xml:space="preserve"> PAGEREF _Toc128570253 \h </w:instrText>
+              <w:instrText xml:space="preserve"> PAGEREF _Toc129340949 \h </w:instrText>
             </w:r>
             <w:r>
               <w:rPr>
@@ -1731,7 +1734,7 @@
                 <w:noProof/>
                 <w:webHidden/>
               </w:rPr>
-              <w:t>27</w:t>
+              <w:t>29</w:t>
             </w:r>
             <w:r>
               <w:rPr>
@@ -1754,14 +1757,14 @@
               <w:lang w:eastAsia="de-DE"/>
             </w:rPr>
           </w:pPr>
-          <w:hyperlink w:anchor="_Toc128570254" w:history="1">
+          <w:hyperlink w:anchor="_Toc129340950" w:history="1">
             <w:r>
               <w:rPr>
                 <w:rStyle w:val="Hyperlink"/>
                 <w:noProof/>
                 <w:lang w:val="en-US"/>
               </w:rPr>
-              <w:t>3.2: Firebase:</w:t>
+              <w:t>3.1.10: Snackbar-Widget:</w:t>
             </w:r>
             <w:r>
               <w:rPr>
@@ -1782,7 +1785,7 @@
                 <w:noProof/>
                 <w:webHidden/>
               </w:rPr>
-              <w:instrText xml:space="preserve"> PAGEREF _Toc128570254 \h </w:instrText>
+              <w:instrText xml:space="preserve"> PAGEREF _Toc129340950 \h </w:instrText>
             </w:r>
             <w:r>
               <w:rPr>
@@ -1802,7 +1805,77 @@
                 <w:noProof/>
                 <w:webHidden/>
               </w:rPr>
-              <w:t>28</w:t>
+              <w:t>31</w:t>
+            </w:r>
+            <w:r>
+              <w:rPr>
+                <w:noProof/>
+                <w:webHidden/>
+              </w:rPr>
+              <w:fldChar w:fldCharType="end"/>
+            </w:r>
+          </w:hyperlink>
+        </w:p>
+        <w:p>
+          <w:pPr>
+            <w:pStyle w:val="Verzeichnis2"/>
+            <w:tabs>
+              <w:tab w:val="right" w:leader="dot" w:pos="9062"/>
+            </w:tabs>
+            <w:rPr>
+              <w:rFonts w:eastAsiaTheme="minorEastAsia"/>
+              <w:noProof/>
+              <w:lang w:eastAsia="de-DE"/>
+            </w:rPr>
+          </w:pPr>
+          <w:hyperlink w:anchor="_Toc129340951" w:history="1">
+            <w:r>
+              <w:rPr>
+                <w:rStyle w:val="Hyperlink"/>
+                <w:noProof/>
+              </w:rPr>
+              <w:t>3.2: Firebase:</w:t>
+            </w:r>
+            <w:r>
+              <w:rPr>
+                <w:noProof/>
+                <w:webHidden/>
+              </w:rPr>
+              <w:tab/>
+            </w:r>
+            <w:r>
+              <w:rPr>
+                <w:noProof/>
+                <w:webHidden/>
+              </w:rPr>
+              <w:fldChar w:fldCharType="begin"/>
+            </w:r>
+            <w:r>
+              <w:rPr>
+                <w:noProof/>
+                <w:webHidden/>
+              </w:rPr>
+              <w:instrText xml:space="preserve"> PAGEREF _Toc129340951 \h </w:instrText>
+            </w:r>
+            <w:r>
+              <w:rPr>
+                <w:noProof/>
+                <w:webHidden/>
+              </w:rPr>
+            </w:r>
+            <w:r>
+              <w:rPr>
+                <w:noProof/>
+                <w:webHidden/>
+              </w:rPr>
+              <w:fldChar w:fldCharType="separate"/>
+            </w:r>
+            <w:r>
+              <w:rPr>
+                <w:noProof/>
+                <w:webHidden/>
+              </w:rPr>
+              <w:t>32</w:t>
             </w:r>
             <w:r>
               <w:rPr>
@@ -1825,7 +1898,7 @@
               <w:lang w:eastAsia="de-DE"/>
             </w:rPr>
           </w:pPr>
-          <w:hyperlink w:anchor="_Toc128570255" w:history="1">
+          <w:hyperlink w:anchor="_Toc129340952" w:history="1">
             <w:r>
               <w:rPr>
                 <w:rStyle w:val="Hyperlink"/>
@@ -1853,7 +1926,7 @@
                 <w:noProof/>
                 <w:webHidden/>
               </w:rPr>
-              <w:instrText xml:space="preserve"> PAGEREF _Toc128570255 \h </w:instrText>
+              <w:instrText xml:space="preserve"> PAGEREF _Toc129340952 \h </w:instrText>
             </w:r>
             <w:r>
               <w:rPr>
@@ -1873,7 +1946,7 @@
                 <w:noProof/>
                 <w:webHidden/>
               </w:rPr>
-              <w:t>29</w:t>
+              <w:t>34</w:t>
             </w:r>
             <w:r>
               <w:rPr>
@@ -1916,7 +1989,7 @@
           <w:lang w:eastAsia="de-DE"/>
         </w:rPr>
       </w:pPr>
-      <w:bookmarkStart w:id="0" w:name="_Toc128570236"/>
+      <w:bookmarkStart w:id="0" w:name="_Toc129340932"/>
       <w:r>
         <w:rPr>
           <w:lang w:eastAsia="de-DE"/>
@@ -2015,14 +2088,12 @@
                 <w:lang w:eastAsia="de-DE"/>
               </w:rPr>
             </w:pPr>
-            <w:proofErr w:type="gramStart"/>
             <w:r>
               <w:rPr>
                 <w:lang w:eastAsia="de-DE"/>
               </w:rPr>
               <w:t>Email</w:t>
             </w:r>
-            <w:proofErr w:type="gramEnd"/>
           </w:p>
         </w:tc>
         <w:tc>
@@ -2956,7 +3027,7 @@
         </w:rPr>
       </w:pPr>
       <w:bookmarkStart w:id="1" w:name="_Toc126695034"/>
-      <w:bookmarkStart w:id="2" w:name="_Toc128570237"/>
+      <w:bookmarkStart w:id="2" w:name="_Toc129340933"/>
       <w:r>
         <w:rPr>
           <w:lang w:val="en-US"/>
@@ -3076,14 +3147,12 @@
         </w:rPr>
         <w:t xml:space="preserve">pp </w:t>
       </w:r>
-      <w:proofErr w:type="gramStart"/>
-      <w:r>
-        <w:rPr>
-          <w:lang w:val="en-US"/>
-        </w:rPr>
-        <w:t>in itself includes</w:t>
-      </w:r>
-      <w:proofErr w:type="gramEnd"/>
+      <w:r>
+        <w:rPr>
+          <w:lang w:val="en-US"/>
+        </w:rPr>
+        <w:t>includes</w:t>
+      </w:r>
       <w:r>
         <w:rPr>
           <w:lang w:val="en-US"/>
@@ -3123,7 +3192,7 @@
         </w:rPr>
       </w:pPr>
       <w:bookmarkStart w:id="3" w:name="_Toc126695035"/>
-      <w:bookmarkStart w:id="4" w:name="_Toc128570238"/>
+      <w:bookmarkStart w:id="4" w:name="_Toc129340934"/>
       <w:r>
         <w:rPr>
           <w:lang w:val="en-US"/>
@@ -4921,21 +4990,7 @@
               <w:rPr>
                 <w:lang w:val="en-US"/>
               </w:rPr>
-              <w:t xml:space="preserve">witter seemed like a </w:t>
-            </w:r>
-            <w:proofErr w:type="gramStart"/>
-            <w:r>
-              <w:rPr>
-                <w:lang w:val="en-US"/>
-              </w:rPr>
-              <w:t>good</w:t>
-            </w:r>
-            <w:proofErr w:type="gramEnd"/>
-            <w:r>
-              <w:rPr>
-                <w:lang w:val="en-US"/>
-              </w:rPr>
-              <w:t xml:space="preserve"> second option.</w:t>
+              <w:t>witter seemed like a good second option.</w:t>
             </w:r>
           </w:p>
         </w:tc>
@@ -6899,21 +6954,7 @@
               <w:rPr>
                 <w:lang w:val="en-US"/>
               </w:rPr>
-              <w:t xml:space="preserve">The Imprint includes </w:t>
-            </w:r>
-            <w:proofErr w:type="gramStart"/>
-            <w:r>
-              <w:rPr>
-                <w:lang w:val="en-US"/>
-              </w:rPr>
-              <w:t>all of</w:t>
-            </w:r>
-            <w:proofErr w:type="gramEnd"/>
-            <w:r>
-              <w:rPr>
-                <w:lang w:val="en-US"/>
-              </w:rPr>
-              <w:t xml:space="preserve"> the necessary Information the User could look for.</w:t>
+              <w:t>The Imprint includes all of the necessary Information the User could look for.</w:t>
             </w:r>
           </w:p>
         </w:tc>
@@ -7126,7 +7167,7 @@
           <w:lang w:val="en-US"/>
         </w:rPr>
       </w:pPr>
-      <w:bookmarkStart w:id="6" w:name="_Toc128570239"/>
+      <w:bookmarkStart w:id="6" w:name="_Toc129340935"/>
       <w:r>
         <w:rPr>
           <w:lang w:val="en-US"/>
@@ -7776,21 +7817,7 @@
               <w:rPr>
                 <w:lang w:val="en-US"/>
               </w:rPr>
-              <w:t xml:space="preserve">As they are the ones who </w:t>
-            </w:r>
-            <w:proofErr w:type="gramStart"/>
-            <w:r>
-              <w:rPr>
-                <w:lang w:val="en-US"/>
-              </w:rPr>
-              <w:t>actually benefit</w:t>
-            </w:r>
-            <w:proofErr w:type="gramEnd"/>
-            <w:r>
-              <w:rPr>
-                <w:lang w:val="en-US"/>
-              </w:rPr>
-              <w:t xml:space="preserve"> from the gathering of money, we should keep them in mind.</w:t>
+              <w:t>As they are the ones who actually benefit from the gathering of money, we should keep them in mind.</w:t>
             </w:r>
           </w:p>
         </w:tc>
@@ -7825,7 +7852,7 @@
         </w:rPr>
       </w:pPr>
       <w:bookmarkStart w:id="7" w:name="_Toc126695037"/>
-      <w:bookmarkStart w:id="8" w:name="_Toc128570240"/>
+      <w:bookmarkStart w:id="8" w:name="_Toc129340936"/>
       <w:r>
         <w:rPr>
           <w:lang w:val="en-US"/>
@@ -8683,7 +8710,7 @@
         </w:rPr>
       </w:pPr>
       <w:bookmarkStart w:id="10" w:name="_Toc126695038"/>
-      <w:bookmarkStart w:id="11" w:name="_Toc128570241"/>
+      <w:bookmarkStart w:id="11" w:name="_Toc129340937"/>
       <w:r>
         <w:rPr>
           <w:lang w:val="en-US"/>
@@ -10410,21 +10437,7 @@
               <w:rPr>
                 <w:lang w:val="en-US"/>
               </w:rPr>
-              <w:t xml:space="preserve">As a Member or Admin I want to be able to Create an </w:t>
-            </w:r>
-            <w:proofErr w:type="gramStart"/>
-            <w:r>
-              <w:rPr>
-                <w:lang w:val="en-US"/>
-              </w:rPr>
-              <w:t>Event(</w:t>
-            </w:r>
-            <w:proofErr w:type="gramEnd"/>
-            <w:r>
-              <w:rPr>
-                <w:lang w:val="en-US"/>
-              </w:rPr>
-              <w:t>Activity) to collect funds for a good cause.</w:t>
+              <w:t>As a Member or Admin I want to be able to Create an Event(Activity) to collect funds for a good cause.</w:t>
             </w:r>
           </w:p>
         </w:tc>
@@ -10510,21 +10523,7 @@
               <w:rPr>
                 <w:lang w:val="en-US"/>
               </w:rPr>
-              <w:t xml:space="preserve">As a </w:t>
-            </w:r>
-            <w:proofErr w:type="gramStart"/>
-            <w:r>
-              <w:rPr>
-                <w:lang w:val="en-US"/>
-              </w:rPr>
-              <w:t>Member</w:t>
-            </w:r>
-            <w:proofErr w:type="gramEnd"/>
-            <w:r>
-              <w:rPr>
-                <w:lang w:val="en-US"/>
-              </w:rPr>
-              <w:t xml:space="preserve"> or Admin I can create a Chatroom for a specific Event when creating the Event.</w:t>
+              <w:t>As a Member or Admin I can create a Chatroom for a specific Event when creating the Event.</w:t>
             </w:r>
           </w:p>
         </w:tc>
@@ -10624,21 +10623,7 @@
               <w:rPr>
                 <w:lang w:val="en-US"/>
               </w:rPr>
-              <w:t xml:space="preserve">As a </w:t>
-            </w:r>
-            <w:proofErr w:type="gramStart"/>
-            <w:r>
-              <w:rPr>
-                <w:lang w:val="en-US"/>
-              </w:rPr>
-              <w:t>Member</w:t>
-            </w:r>
-            <w:proofErr w:type="gramEnd"/>
-            <w:r>
-              <w:rPr>
-                <w:lang w:val="en-US"/>
-              </w:rPr>
-              <w:t xml:space="preserve"> that created that specific Event or Admin I can edit the Event using </w:t>
+              <w:t xml:space="preserve">As a Member that created that specific Event or Admin I can edit the Event using </w:t>
             </w:r>
           </w:p>
         </w:tc>
@@ -10724,21 +10709,7 @@
               <w:rPr>
                 <w:lang w:val="en-US"/>
               </w:rPr>
-              <w:t xml:space="preserve">As a </w:t>
-            </w:r>
-            <w:proofErr w:type="gramStart"/>
-            <w:r>
-              <w:rPr>
-                <w:lang w:val="en-US"/>
-              </w:rPr>
-              <w:t>Members</w:t>
-            </w:r>
-            <w:proofErr w:type="gramEnd"/>
-            <w:r>
-              <w:rPr>
-                <w:lang w:val="en-US"/>
-              </w:rPr>
-              <w:t xml:space="preserve"> or Admin I can create an Chat using the Chat tab to plan and communicate with others</w:t>
+              <w:t>As a Members or Admin I can create an Chat using the Chat tab to plan and communicate with others</w:t>
             </w:r>
           </w:p>
         </w:tc>
@@ -10773,21 +10744,7 @@
               <w:rPr>
                 <w:lang w:val="en-US"/>
               </w:rPr>
-              <w:t>(</w:t>
-            </w:r>
-            <w:proofErr w:type="gramStart"/>
-            <w:r>
-              <w:rPr>
-                <w:lang w:val="en-US"/>
-              </w:rPr>
-              <w:t>chat</w:t>
-            </w:r>
-            <w:proofErr w:type="gramEnd"/>
-            <w:r>
-              <w:rPr>
-                <w:lang w:val="en-US"/>
-              </w:rPr>
-              <w:t xml:space="preserve"> tab)</w:t>
+              <w:t>(chat tab)</w:t>
             </w:r>
           </w:p>
         </w:tc>
@@ -12202,7 +12159,7 @@
           <w:lang w:val="en-US"/>
         </w:rPr>
       </w:pPr>
-      <w:bookmarkStart w:id="13" w:name="_Toc128570242"/>
+      <w:bookmarkStart w:id="13" w:name="_Toc129340938"/>
       <w:r>
         <w:rPr>
           <w:lang w:val="en-US"/>
@@ -12335,21 +12292,7 @@
             <w:rStyle w:val="Hyperlink"/>
             <w:lang w:val="en-US"/>
           </w:rPr>
-          <w:t>Spend</w:t>
-        </w:r>
-        <w:r>
-          <w:rPr>
-            <w:rStyle w:val="Hyperlink"/>
-            <w:lang w:val="en-US"/>
-          </w:rPr>
-          <w:t>e</w:t>
-        </w:r>
-        <w:r>
-          <w:rPr>
-            <w:rStyle w:val="Hyperlink"/>
-            <w:lang w:val="en-US"/>
-          </w:rPr>
-          <w:t>napp.pdf · main · TOP / 23s / TOP 23 project proposals and teams · GitLab (rlp.net)</w:t>
+          <w:t>Spendenapp.pdf · main · TOP / 23s / TOP 23 project proposals and teams · GitLab (rlp.net)</w:t>
         </w:r>
       </w:hyperlink>
     </w:p>
@@ -12420,21 +12363,7 @@
         <w:rPr>
           <w:lang w:val="en-US"/>
         </w:rPr>
-        <w:t xml:space="preserve">rainstorming board that </w:t>
-      </w:r>
-      <w:proofErr w:type="gramStart"/>
-      <w:r>
-        <w:rPr>
-          <w:lang w:val="en-US"/>
-        </w:rPr>
-        <w:t>all of</w:t>
-      </w:r>
-      <w:proofErr w:type="gramEnd"/>
-      <w:r>
-        <w:rPr>
-          <w:lang w:val="en-US"/>
-        </w:rPr>
-        <w:t xml:space="preserve"> the groups created before:</w:t>
+        <w:t>rainstorming board that all of the groups created before:</w:t>
       </w:r>
     </w:p>
     <w:p>
@@ -12496,21 +12425,7 @@
         <w:rPr>
           <w:lang w:val="en-US"/>
         </w:rPr>
-        <w:t xml:space="preserve">Graphic 2.2: This depicts the brainstorming-board that </w:t>
-      </w:r>
-      <w:proofErr w:type="gramStart"/>
-      <w:r>
-        <w:rPr>
-          <w:lang w:val="en-US"/>
-        </w:rPr>
-        <w:t>all of</w:t>
-      </w:r>
-      <w:proofErr w:type="gramEnd"/>
-      <w:r>
-        <w:rPr>
-          <w:lang w:val="en-US"/>
-        </w:rPr>
-        <w:t xml:space="preserve"> the participants of the TOP-Project created regarding the “</w:t>
+        <w:t>Graphic 2.2: This depicts the brainstorming-board that all of the participants of the TOP-Project created regarding the “</w:t>
       </w:r>
       <w:proofErr w:type="spellStart"/>
       <w:r>
@@ -12925,68 +12840,26 @@
         <w:rPr>
           <w:lang w:val="en-US"/>
         </w:rPr>
-        <w:t xml:space="preserve">Now that we had a general process portrayed, we started thinking about how each of those </w:t>
-      </w:r>
-      <w:proofErr w:type="gramStart"/>
-      <w:r>
-        <w:rPr>
-          <w:lang w:val="en-US"/>
-        </w:rPr>
-        <w:t>pages  would</w:t>
-      </w:r>
-      <w:proofErr w:type="gramEnd"/>
-      <w:r>
-        <w:rPr>
-          <w:lang w:val="en-US"/>
-        </w:rPr>
-        <w:t xml:space="preserve"> generally look like. In doing so, we created simple wireframes for each of the required Screens. </w:t>
-      </w:r>
-    </w:p>
-    <w:p>
-      <w:pPr>
-        <w:rPr>
-          <w:lang w:val="en-US"/>
-        </w:rPr>
-      </w:pPr>
-      <w:r>
-        <w:rPr>
-          <w:lang w:val="en-US"/>
-        </w:rPr>
-        <w:t xml:space="preserve"> In doing so, we quickly realized, that this would require a bunch of pages and therefore some sort of Navigation to make it useable. </w:t>
-      </w:r>
-      <w:proofErr w:type="gramStart"/>
-      <w:r>
-        <w:rPr>
-          <w:lang w:val="en-US"/>
-        </w:rPr>
-        <w:t>So</w:t>
-      </w:r>
-      <w:proofErr w:type="gramEnd"/>
-      <w:r>
-        <w:rPr>
-          <w:lang w:val="en-US"/>
-        </w:rPr>
-        <w:t xml:space="preserve"> we started working with an Burger menu. In addition of that we thought it to be a nice feature to add a Bottom Navigation Bar for the core Screens that you would want to access. By thinking about it in detail, we started realizing, that this wouldn’t apply to the </w:t>
-      </w:r>
-      <w:r>
-        <w:rPr>
-          <w:lang w:val="en-US"/>
-        </w:rPr>
-        <w:t xml:space="preserve">guest that would just want to donate without a lot of distractions. This started a discussion on which roles there </w:t>
-      </w:r>
-      <w:proofErr w:type="gramStart"/>
-      <w:r>
-        <w:rPr>
-          <w:lang w:val="en-US"/>
-        </w:rPr>
-        <w:t>actually are</w:t>
-      </w:r>
-      <w:proofErr w:type="gramEnd"/>
-      <w:r>
-        <w:rPr>
-          <w:lang w:val="en-US"/>
-        </w:rPr>
-        <w:t xml:space="preserve">, so we agreed upon a guest, a member and some sort of admin initially. </w:t>
+        <w:t xml:space="preserve">Now that we had a general process portrayed, we started thinking about how each of those pages  would generally look like. In doing so, we created simple wireframes for each of the required Screens. </w:t>
+      </w:r>
+    </w:p>
+    <w:p>
+      <w:pPr>
+        <w:rPr>
+          <w:lang w:val="en-US"/>
+        </w:rPr>
+      </w:pPr>
+      <w:r>
+        <w:rPr>
+          <w:lang w:val="en-US"/>
+        </w:rPr>
+        <w:t xml:space="preserve"> In doing so, we quickly realized, that this would require a bunch of pages and therefore some sort of Navigation to make it useable. So we started working with an Burger menu. In addition of that we thought it to be a nice feature to add a Bottom Navigation Bar for the core Screens that you would want to access. By thinking about it in detail, we started realizing, that this wouldn’t apply to the </w:t>
+      </w:r>
+      <w:r>
+        <w:rPr>
+          <w:lang w:val="en-US"/>
+        </w:rPr>
+        <w:t xml:space="preserve">guest that would just want to donate without a lot of distractions. This started a discussion on which roles there actually are, so we agreed upon a guest, a member and some sort of admin initially. </w:t>
       </w:r>
     </w:p>
     <w:p>
@@ -13241,21 +13114,7 @@
         <w:rPr>
           <w:lang w:val="en-US"/>
         </w:rPr>
-        <w:t xml:space="preserve">. We also noted that there would be some sort of </w:t>
-      </w:r>
-      <w:proofErr w:type="gramStart"/>
-      <w:r>
-        <w:rPr>
-          <w:lang w:val="en-US"/>
-        </w:rPr>
-        <w:t>an</w:t>
-      </w:r>
-      <w:proofErr w:type="gramEnd"/>
-      <w:r>
-        <w:rPr>
-          <w:lang w:val="en-US"/>
-        </w:rPr>
-        <w:t xml:space="preserve"> chat, even though we weren’t quite clear on how that would look in realization.  </w:t>
+        <w:t xml:space="preserve">. We also noted that there would be some sort of an chat, even though we weren’t quite clear on how that would look in realization.  </w:t>
       </w:r>
     </w:p>
     <w:p>
@@ -13269,21 +13128,7 @@
         <w:rPr>
           <w:lang w:val="en-US"/>
         </w:rPr>
-        <w:t xml:space="preserve">We created Wireframes for </w:t>
-      </w:r>
-      <w:proofErr w:type="gramStart"/>
-      <w:r>
-        <w:rPr>
-          <w:lang w:val="en-US"/>
-        </w:rPr>
-        <w:t>all of</w:t>
-      </w:r>
-      <w:proofErr w:type="gramEnd"/>
-      <w:r>
-        <w:rPr>
-          <w:lang w:val="en-US"/>
-        </w:rPr>
-        <w:t xml:space="preserve"> the screens we thought necessary in those categories </w:t>
+        <w:t xml:space="preserve">We created Wireframes for all of the screens we thought necessary in those categories </w:t>
       </w:r>
       <w:proofErr w:type="spellStart"/>
       <w:r>
@@ -13357,33 +13202,7 @@
         <w:rPr>
           <w:lang w:val="en-US"/>
         </w:rPr>
-        <w:t xml:space="preserve">board – </w:t>
-      </w:r>
-      <w:proofErr w:type="gramStart"/>
-      <w:r>
-        <w:rPr>
-          <w:lang w:val="en-US"/>
-        </w:rPr>
-        <w:t xml:space="preserve">depicts </w:t>
-      </w:r>
-      <w:r>
-        <w:rPr>
-          <w:lang w:val="en-US"/>
-        </w:rPr>
-        <w:t xml:space="preserve"> our</w:t>
-      </w:r>
-      <w:proofErr w:type="gramEnd"/>
-      <w:r>
-        <w:rPr>
-          <w:lang w:val="en-US"/>
-        </w:rPr>
-        <w:t xml:space="preserve"> </w:t>
-      </w:r>
-      <w:r>
-        <w:rPr>
-          <w:lang w:val="en-US"/>
-        </w:rPr>
-        <w:t xml:space="preserve">initial design idea of the </w:t>
+        <w:t xml:space="preserve">board – depicts  our initial design idea of the </w:t>
       </w:r>
       <w:r>
         <w:rPr>
@@ -13454,6 +13273,7 @@
       </w:pPr>
       <w:r>
         <w:rPr>
+          <w:noProof/>
           <w:lang w:val="en-US"/>
         </w:rPr>
         <w:drawing>
@@ -13732,21 +13552,7 @@
         <w:rPr>
           <w:lang w:val="en-US"/>
         </w:rPr>
-        <w:t xml:space="preserve"> as ending date), define an description, select a purpose </w:t>
-      </w:r>
-      <w:proofErr w:type="gramStart"/>
-      <w:r>
-        <w:rPr>
-          <w:lang w:val="en-US"/>
-        </w:rPr>
-        <w:t>( linked</w:t>
-      </w:r>
-      <w:proofErr w:type="gramEnd"/>
-      <w:r>
-        <w:rPr>
-          <w:lang w:val="en-US"/>
-        </w:rPr>
-        <w:t xml:space="preserve"> to the created projects) and an optional goal of the donation, </w:t>
+        <w:t xml:space="preserve"> as ending date), define an description, select a purpose ( linked to the created projects) and an optional goal of the donation, </w:t>
       </w:r>
       <w:r>
         <w:rPr>
@@ -13944,21 +13750,7 @@
         <w:rPr>
           <w:lang w:val="en-US"/>
         </w:rPr>
-        <w:t xml:space="preserve">Let’s </w:t>
-      </w:r>
-      <w:proofErr w:type="gramStart"/>
-      <w:r>
-        <w:rPr>
-          <w:lang w:val="en-US"/>
-        </w:rPr>
-        <w:t>take a look</w:t>
-      </w:r>
-      <w:proofErr w:type="gramEnd"/>
-      <w:r>
-        <w:rPr>
-          <w:lang w:val="en-US"/>
-        </w:rPr>
-        <w:t xml:space="preserve"> at how the navigation and the routes in the donation process would look like:</w:t>
+        <w:t>Let’s take a look at how the navigation and the routes in the donation process would look like:</w:t>
       </w:r>
     </w:p>
     <w:p>
@@ -13970,6 +13762,7 @@
       </w:pPr>
       <w:r>
         <w:rPr>
+          <w:noProof/>
           <w:lang w:val="en-US"/>
         </w:rPr>
         <w:drawing>
@@ -14050,7 +13843,7 @@
           <w:lang w:val="en-US"/>
         </w:rPr>
       </w:pPr>
-      <w:bookmarkStart w:id="14" w:name="_Toc128570243"/>
+      <w:bookmarkStart w:id="14" w:name="_Toc129340939"/>
       <w:r>
         <w:rPr>
           <w:lang w:val="en-US"/>
@@ -14353,21 +14146,7 @@
         <w:rPr>
           <w:lang w:val="en-US"/>
         </w:rPr>
-        <w:t xml:space="preserve">. </w:t>
-      </w:r>
-      <w:proofErr w:type="gramStart"/>
-      <w:r>
-        <w:rPr>
-          <w:lang w:val="en-US"/>
-        </w:rPr>
-        <w:t>All of</w:t>
-      </w:r>
-      <w:proofErr w:type="gramEnd"/>
-      <w:r>
-        <w:rPr>
-          <w:lang w:val="en-US"/>
-        </w:rPr>
-        <w:t xml:space="preserve"> the objects included are defined as children of that </w:t>
+        <w:t xml:space="preserve">. All of the objects included are defined as children of that </w:t>
       </w:r>
       <w:proofErr w:type="spellStart"/>
       <w:r>
@@ -14381,21 +14160,7 @@
         <w:rPr>
           <w:lang w:val="en-US"/>
         </w:rPr>
-        <w:t xml:space="preserve">. As the general implementation of its elements is similar, let’s </w:t>
-      </w:r>
-      <w:proofErr w:type="gramStart"/>
-      <w:r>
-        <w:rPr>
-          <w:lang w:val="en-US"/>
-        </w:rPr>
-        <w:t>take a look</w:t>
-      </w:r>
-      <w:proofErr w:type="gramEnd"/>
-      <w:r>
-        <w:rPr>
-          <w:lang w:val="en-US"/>
-        </w:rPr>
-        <w:t xml:space="preserve"> at some exemplary </w:t>
+        <w:t xml:space="preserve">. As the general implementation of its elements is similar, let’s take a look at some exemplary </w:t>
       </w:r>
       <w:proofErr w:type="spellStart"/>
       <w:r>
@@ -14451,14 +14216,7 @@
         <w:rPr>
           <w:lang w:val="en-US"/>
         </w:rPr>
-        <w:t xml:space="preserve">We customized the Header a bit, although none of these changes are final and are up to be changed in the </w:t>
-      </w:r>
-      <w:proofErr w:type="gramStart"/>
-      <w:r>
-        <w:rPr>
-          <w:lang w:val="en-US"/>
-        </w:rPr>
-        <w:t xml:space="preserve">near </w:t>
+        <w:t xml:space="preserve">We customized the Header a bit, although none of these changes are final and are up to be changed in the near </w:t>
       </w:r>
       <w:r>
         <w:rPr>
@@ -14466,7 +14224,6 @@
         </w:rPr>
         <w:t>.</w:t>
       </w:r>
-      <w:proofErr w:type="gramEnd"/>
     </w:p>
     <w:p>
       <w:pPr>
@@ -14475,19 +14232,11 @@
           <w:lang w:val="en-US"/>
         </w:rPr>
       </w:pPr>
-      <w:proofErr w:type="gramStart"/>
-      <w:r>
-        <w:rPr>
-          <w:lang w:val="en-US"/>
-        </w:rPr>
-        <w:t>Furthermore</w:t>
-      </w:r>
-      <w:proofErr w:type="gramEnd"/>
-      <w:r>
-        <w:rPr>
-          <w:lang w:val="en-US"/>
-        </w:rPr>
-        <w:t xml:space="preserve"> we created Header-</w:t>
+      <w:r>
+        <w:rPr>
+          <w:lang w:val="en-US"/>
+        </w:rPr>
+        <w:t>Furthermore we created Header-</w:t>
       </w:r>
       <w:proofErr w:type="spellStart"/>
       <w:r>
@@ -14592,21 +14341,7 @@
         <w:rPr>
           <w:lang w:val="en-US"/>
         </w:rPr>
-        <w:t xml:space="preserve"> look as follows: they have a title, which is just a Text with a certain Style </w:t>
-      </w:r>
-      <w:proofErr w:type="gramStart"/>
-      <w:r>
-        <w:rPr>
-          <w:lang w:val="en-US"/>
-        </w:rPr>
-        <w:t>( here</w:t>
-      </w:r>
-      <w:proofErr w:type="gramEnd"/>
-      <w:r>
-        <w:rPr>
-          <w:lang w:val="en-US"/>
-        </w:rPr>
-        <w:t>: bold), and a specific background Color: (here: grey).</w:t>
+        <w:t xml:space="preserve"> look as follows: they have a title, which is just a Text with a certain Style ( here: bold), and a specific background Color: (here: grey).</w:t>
       </w:r>
     </w:p>
     <w:p>
@@ -14744,35 +14479,7 @@
         <w:rPr>
           <w:lang w:val="en-US"/>
         </w:rPr>
-        <w:t xml:space="preserve">. While the header tiles were just there for organizational purposes, these ones </w:t>
-      </w:r>
-      <w:proofErr w:type="gramStart"/>
-      <w:r>
-        <w:rPr>
-          <w:lang w:val="en-US"/>
-        </w:rPr>
-        <w:t>actually have</w:t>
-      </w:r>
-      <w:proofErr w:type="gramEnd"/>
-      <w:r>
-        <w:rPr>
-          <w:lang w:val="en-US"/>
-        </w:rPr>
-        <w:t xml:space="preserve"> functionality attached to them. </w:t>
-      </w:r>
-      <w:proofErr w:type="gramStart"/>
-      <w:r>
-        <w:rPr>
-          <w:lang w:val="en-US"/>
-        </w:rPr>
-        <w:t>First</w:t>
-      </w:r>
-      <w:proofErr w:type="gramEnd"/>
-      <w:r>
-        <w:rPr>
-          <w:lang w:val="en-US"/>
-        </w:rPr>
-        <w:t xml:space="preserve"> we define, which role sees the specific </w:t>
+        <w:t xml:space="preserve">. While the header tiles were just there for organizational purposes, these ones actually have functionality attached to them. First we define, which role sees the specific </w:t>
       </w:r>
       <w:proofErr w:type="spellStart"/>
       <w:r>
@@ -14806,21 +14513,7 @@
         <w:rPr>
           <w:lang w:val="en-US"/>
         </w:rPr>
-        <w:t xml:space="preserve">at the start of it (leading) and a title </w:t>
-      </w:r>
-      <w:proofErr w:type="gramStart"/>
-      <w:r>
-        <w:rPr>
-          <w:lang w:val="en-US"/>
-        </w:rPr>
-        <w:t>( name</w:t>
-      </w:r>
-      <w:proofErr w:type="gramEnd"/>
-      <w:r>
-        <w:rPr>
-          <w:lang w:val="en-US"/>
-        </w:rPr>
-        <w:t xml:space="preserve"> of the screen). In the </w:t>
+        <w:t xml:space="preserve">at the start of it (leading) and a title ( name of the screen). In the </w:t>
       </w:r>
       <w:proofErr w:type="spellStart"/>
       <w:r>
@@ -14834,35 +14527,7 @@
         <w:rPr>
           <w:lang w:val="en-US"/>
         </w:rPr>
-        <w:t xml:space="preserve"> we define, where the Navigator sends us. </w:t>
-      </w:r>
-      <w:proofErr w:type="gramStart"/>
-      <w:r>
-        <w:rPr>
-          <w:lang w:val="en-US"/>
-        </w:rPr>
-        <w:t>First</w:t>
-      </w:r>
-      <w:proofErr w:type="gramEnd"/>
-      <w:r>
-        <w:rPr>
-          <w:lang w:val="en-US"/>
-        </w:rPr>
-        <w:t xml:space="preserve"> we pop the current State (the current Screen). This is required for performance reasons. Then we push to the Named Screen (here the ‘/Events’-Screen). The whole tile is considered </w:t>
-      </w:r>
-      <w:proofErr w:type="gramStart"/>
-      <w:r>
-        <w:rPr>
-          <w:lang w:val="en-US"/>
-        </w:rPr>
-        <w:t>an</w:t>
-      </w:r>
-      <w:proofErr w:type="gramEnd"/>
-      <w:r>
-        <w:rPr>
-          <w:lang w:val="en-US"/>
-        </w:rPr>
-        <w:t xml:space="preserve"> Container.</w:t>
+        <w:t xml:space="preserve"> we define, where the Navigator sends us. First we pop the current State (the current Screen). This is required for performance reasons. Then we push to the Named Screen (here the ‘/Events’-Screen). The whole tile is considered an Container.</w:t>
       </w:r>
     </w:p>
     <w:p>
@@ -14980,21 +14645,7 @@
         <w:rPr>
           <w:lang w:val="en-US"/>
         </w:rPr>
-        <w:t xml:space="preserve">-class, </w:t>
-      </w:r>
-      <w:proofErr w:type="gramStart"/>
-      <w:r>
-        <w:rPr>
-          <w:lang w:val="en-US"/>
-        </w:rPr>
-        <w:t>let’s  look</w:t>
-      </w:r>
-      <w:proofErr w:type="gramEnd"/>
-      <w:r>
-        <w:rPr>
-          <w:lang w:val="en-US"/>
-        </w:rPr>
-        <w:t xml:space="preserve"> at the privileges:</w:t>
+        <w:t>-class, let’s  look at the privileges:</w:t>
       </w:r>
     </w:p>
     <w:p>
@@ -15123,19 +14774,11 @@
           <w:lang w:val="en-US"/>
         </w:rPr>
       </w:pPr>
-      <w:proofErr w:type="gramStart"/>
-      <w:r>
-        <w:rPr>
-          <w:lang w:val="en-US"/>
-        </w:rPr>
-        <w:t>Similar to</w:t>
-      </w:r>
-      <w:proofErr w:type="gramEnd"/>
-      <w:r>
-        <w:rPr>
-          <w:lang w:val="en-US"/>
-        </w:rPr>
-        <w:t xml:space="preserve"> us modifying our drawer with the </w:t>
+      <w:r>
+        <w:rPr>
+          <w:lang w:val="en-US"/>
+        </w:rPr>
+        <w:t xml:space="preserve">Similar to us modifying our drawer with the </w:t>
       </w:r>
       <w:proofErr w:type="spellStart"/>
       <w:r>
@@ -15357,24 +15000,9 @@
         <w:rPr>
           <w:lang w:val="en-US"/>
         </w:rPr>
-        <w:t xml:space="preserve">, which takes the widgets used title (the parameter we need to provide). Additionally, this is only shown for registered Users </w:t>
-      </w:r>
-      <w:proofErr w:type="gramStart"/>
-      <w:r>
-        <w:rPr>
-          <w:lang w:val="en-US"/>
-        </w:rPr>
-        <w:t>( Friends</w:t>
-      </w:r>
-      <w:proofErr w:type="gramEnd"/>
-      <w:r>
-        <w:rPr>
-          <w:lang w:val="en-US"/>
-        </w:rPr>
-        <w:t xml:space="preserve">, Members and Admins). We did this because we added an </w:t>
+        <w:t xml:space="preserve">, which takes the widgets used title (the parameter we need to provide). Additionally, this is only shown for registered Users ( Friends, Members and Admins). We did this because we added an </w:t>
       </w:r>
       <w:proofErr w:type="spellStart"/>
-      <w:proofErr w:type="gramStart"/>
       <w:r>
         <w:rPr>
           <w:lang w:val="en-US"/>
@@ -15386,14 +15014,7 @@
         <w:rPr>
           <w:lang w:val="en-US"/>
         </w:rPr>
-        <w:t xml:space="preserve"> ,</w:t>
-      </w:r>
-      <w:proofErr w:type="gramEnd"/>
-      <w:r>
-        <w:rPr>
-          <w:lang w:val="en-US"/>
-        </w:rPr>
-        <w:t xml:space="preserve"> that’s supposed to lead to the User-Settings. Showing such an Icon for a User that’s not registered would be pointless.</w:t>
+        <w:t xml:space="preserve"> , that’s supposed to lead to the User-Settings. Showing such an Icon for a User that’s not registered would be pointless.</w:t>
       </w:r>
     </w:p>
     <w:p>
@@ -15572,7 +15193,6 @@
         <w:t>For this, we created our own class called “</w:t>
       </w:r>
       <w:proofErr w:type="spellStart"/>
-      <w:proofErr w:type="gramStart"/>
       <w:r>
         <w:rPr>
           <w:lang w:val="en-US"/>
@@ -15584,14 +15204,7 @@
         <w:rPr>
           <w:lang w:val="en-US"/>
         </w:rPr>
-        <w:t>(</w:t>
-      </w:r>
-      <w:proofErr w:type="gramEnd"/>
-      <w:r>
-        <w:rPr>
-          <w:lang w:val="en-US"/>
-        </w:rPr>
-        <w:t>)” which is being used on some pages.</w:t>
+        <w:t>()” which is being used on some pages.</w:t>
       </w:r>
     </w:p>
     <w:p>
@@ -15737,21 +15350,7 @@
         <w:rPr>
           <w:lang w:val="en-US"/>
         </w:rPr>
-        <w:t xml:space="preserve"> </w:t>
-      </w:r>
-      <w:proofErr w:type="gramStart"/>
-      <w:r>
-        <w:rPr>
-          <w:lang w:val="en-US"/>
-        </w:rPr>
-        <w:t>Furthermore</w:t>
-      </w:r>
-      <w:proofErr w:type="gramEnd"/>
-      <w:r>
-        <w:rPr>
-          <w:lang w:val="en-US"/>
-        </w:rPr>
-        <w:t xml:space="preserve"> we only displayed some of the Icons in the </w:t>
+        <w:t xml:space="preserve"> Furthermore we only displayed some of the Icons in the </w:t>
       </w:r>
       <w:proofErr w:type="spellStart"/>
       <w:r>
@@ -15793,21 +15392,7 @@
         <w:rPr>
           <w:lang w:val="en-US"/>
         </w:rPr>
-        <w:t xml:space="preserve"> for either an Admin or </w:t>
-      </w:r>
-      <w:proofErr w:type="gramStart"/>
-      <w:r>
-        <w:rPr>
-          <w:lang w:val="en-US"/>
-        </w:rPr>
-        <w:t>an</w:t>
-      </w:r>
-      <w:proofErr w:type="gramEnd"/>
-      <w:r>
-        <w:rPr>
-          <w:lang w:val="en-US"/>
-        </w:rPr>
-        <w:t xml:space="preserve"> Member:</w:t>
+        <w:t xml:space="preserve"> for either an Admin or an Member:</w:t>
       </w:r>
     </w:p>
     <w:p>
@@ -15884,7 +15469,7 @@
           <w:lang w:val="en-US"/>
         </w:rPr>
       </w:pPr>
-      <w:bookmarkStart w:id="15" w:name="_Toc128570244"/>
+      <w:bookmarkStart w:id="15" w:name="_Toc129340940"/>
       <w:r>
         <w:rPr>
           <w:lang w:val="en-US"/>
@@ -15915,7 +15500,7 @@
           <w:lang w:val="en-US"/>
         </w:rPr>
       </w:pPr>
-      <w:bookmarkStart w:id="16" w:name="_Toc128570245"/>
+      <w:bookmarkStart w:id="16" w:name="_Toc129340941"/>
       <w:r>
         <w:rPr>
           <w:lang w:val="en-US"/>
@@ -16003,7 +15588,6 @@
         <w:t xml:space="preserve">This was one of our most used buttons. It has an </w:t>
       </w:r>
       <w:proofErr w:type="spellStart"/>
-      <w:proofErr w:type="gramStart"/>
       <w:r>
         <w:rPr>
           <w:lang w:val="en-US"/>
@@ -16015,14 +15599,7 @@
         <w:rPr>
           <w:lang w:val="en-US"/>
         </w:rPr>
-        <w:t>(</w:t>
-      </w:r>
-      <w:proofErr w:type="gramEnd"/>
-      <w:r>
-        <w:rPr>
-          <w:lang w:val="en-US"/>
-        </w:rPr>
-        <w:t>) function at which you can define, what actually happens if the Button is pressed, as well as an child attribute, which can be something like an Container as we used here to display a Text which will be portrayed on the Button. We use a Sized Box to wrap the Button into to keep the spacing simple.</w:t>
+        <w:t>() function at which you can define, what actually happens if the Button is pressed, as well as an child attribute, which can be something like an Container as we used here to display a Text which will be portrayed on the Button. We use a Sized Box to wrap the Button into to keep the spacing simple.</w:t>
       </w:r>
       <w:r>
         <w:rPr>
@@ -16100,7 +15677,7 @@
           <w:lang w:val="en-US"/>
         </w:rPr>
       </w:pPr>
-      <w:bookmarkStart w:id="17" w:name="_Toc128570246"/>
+      <w:bookmarkStart w:id="17" w:name="_Toc129340942"/>
       <w:r>
         <w:rPr>
           <w:lang w:val="en-US"/>
@@ -16332,7 +15909,7 @@
           <w:lang w:val="en-US"/>
         </w:rPr>
       </w:pPr>
-      <w:bookmarkStart w:id="18" w:name="_Toc128570247"/>
+      <w:bookmarkStart w:id="18" w:name="_Toc129340943"/>
       <w:r>
         <w:rPr>
           <w:lang w:val="en-US"/>
@@ -16386,21 +15963,7 @@
         <w:rPr>
           <w:lang w:val="en-US"/>
         </w:rPr>
-        <w:t xml:space="preserve">. In here we have </w:t>
-      </w:r>
-      <w:proofErr w:type="gramStart"/>
-      <w:r>
-        <w:rPr>
-          <w:lang w:val="en-US"/>
-        </w:rPr>
-        <w:t>an</w:t>
-      </w:r>
-      <w:proofErr w:type="gramEnd"/>
-      <w:r>
-        <w:rPr>
-          <w:lang w:val="en-US"/>
-        </w:rPr>
-        <w:t xml:space="preserve"> controller, a </w:t>
+        <w:t xml:space="preserve">. In here we have an controller, a </w:t>
       </w:r>
       <w:proofErr w:type="spellStart"/>
       <w:r>
@@ -16645,7 +16208,7 @@
           <w:lang w:val="en-US"/>
         </w:rPr>
       </w:pPr>
-      <w:bookmarkStart w:id="19" w:name="_Toc128570248"/>
+      <w:bookmarkStart w:id="19" w:name="_Toc129340944"/>
       <w:r>
         <w:rPr>
           <w:lang w:val="en-US"/>
@@ -16720,21 +16283,7 @@
         <w:rPr>
           <w:lang w:val="en-US"/>
         </w:rPr>
-        <w:t xml:space="preserve">Floating Action Buttons (FABs) can be valuable tools when it comes to displaying Features (such as adding / removing elements). We used this coupled with the privileges previously defined, as not every user has access to the buttons. FAB’s function </w:t>
-      </w:r>
-      <w:proofErr w:type="gramStart"/>
-      <w:r>
-        <w:rPr>
-          <w:lang w:val="en-US"/>
-        </w:rPr>
-        <w:t>similar to</w:t>
-      </w:r>
-      <w:proofErr w:type="gramEnd"/>
-      <w:r>
-        <w:rPr>
-          <w:lang w:val="en-US"/>
-        </w:rPr>
-        <w:t xml:space="preserve"> an </w:t>
+        <w:t xml:space="preserve">Floating Action Buttons (FABs) can be valuable tools when it comes to displaying Features (such as adding / removing elements). We used this coupled with the privileges previously defined, as not every user has access to the buttons. FAB’s function similar to an </w:t>
       </w:r>
       <w:proofErr w:type="spellStart"/>
       <w:r>
@@ -16863,7 +16412,6 @@
         <w:t xml:space="preserve">This snippet portrays the Floating Action Button in the </w:t>
       </w:r>
       <w:proofErr w:type="spellStart"/>
-      <w:proofErr w:type="gramStart"/>
       <w:r>
         <w:rPr>
           <w:lang w:val="en-US"/>
@@ -16871,7 +16419,6 @@
         <w:t>catalogue.dart</w:t>
       </w:r>
       <w:proofErr w:type="spellEnd"/>
-      <w:proofErr w:type="gramEnd"/>
       <w:r>
         <w:rPr>
           <w:lang w:val="en-US"/>
@@ -16954,7 +16501,7 @@
           <w:lang w:val="en-US"/>
         </w:rPr>
       </w:pPr>
-      <w:bookmarkStart w:id="20" w:name="_Toc128570249"/>
+      <w:bookmarkStart w:id="20" w:name="_Toc129340945"/>
       <w:r>
         <w:rPr>
           <w:lang w:val="en-US"/>
@@ -17163,7 +16710,7 @@
           <w:lang w:val="en-US"/>
         </w:rPr>
       </w:pPr>
-      <w:bookmarkStart w:id="21" w:name="_Toc128570250"/>
+      <w:bookmarkStart w:id="21" w:name="_Toc129340946"/>
       <w:r>
         <w:rPr>
           <w:lang w:val="en-US"/>
@@ -17225,21 +16772,7 @@
         <w:rPr>
           <w:lang w:val="en-US"/>
         </w:rPr>
-        <w:t xml:space="preserve"> (which is the current Date), and then get to select the time, being presented with a starting time of 15 (being 3pm). If </w:t>
-      </w:r>
-      <w:proofErr w:type="gramStart"/>
-      <w:r>
-        <w:rPr>
-          <w:lang w:val="en-US"/>
-        </w:rPr>
-        <w:t>both of the inputs</w:t>
-      </w:r>
-      <w:proofErr w:type="gramEnd"/>
-      <w:r>
-        <w:rPr>
-          <w:lang w:val="en-US"/>
-        </w:rPr>
-        <w:t xml:space="preserve"> are valid, the Date is added as </w:t>
+        <w:t xml:space="preserve"> (which is the current Date), and then get to select the time, being presented with a starting time of 15 (being 3pm). If both of the inputs are valid, the Date is added as </w:t>
       </w:r>
       <w:proofErr w:type="spellStart"/>
       <w:r>
@@ -17322,17 +16855,9 @@
         <w:rPr>
           <w:lang w:val="en-US"/>
         </w:rPr>
-        <w:t>event_</w:t>
-      </w:r>
-      <w:proofErr w:type="gramStart"/>
-      <w:r>
-        <w:rPr>
-          <w:lang w:val="en-US"/>
-        </w:rPr>
-        <w:t>editor.dart</w:t>
+        <w:t>event_editor.dart</w:t>
       </w:r>
       <w:proofErr w:type="spellEnd"/>
-      <w:proofErr w:type="gramEnd"/>
       <w:r>
         <w:rPr>
           <w:lang w:val="en-US"/>
@@ -17450,7 +16975,7 @@
           <w:lang w:val="en-US"/>
         </w:rPr>
       </w:pPr>
-      <w:bookmarkStart w:id="22" w:name="_Toc128570251"/>
+      <w:bookmarkStart w:id="22" w:name="_Toc129340947"/>
       <w:r>
         <w:rPr>
           <w:lang w:val="en-US"/>
@@ -17560,7 +17085,6 @@
         <w:t xml:space="preserve">To fill the Calendar with actual data, we used the </w:t>
       </w:r>
       <w:proofErr w:type="spellStart"/>
-      <w:proofErr w:type="gramStart"/>
       <w:r>
         <w:rPr>
           <w:lang w:val="en-US"/>
@@ -17572,14 +17096,7 @@
         <w:rPr>
           <w:lang w:val="en-US"/>
         </w:rPr>
-        <w:t>(</w:t>
-      </w:r>
-      <w:proofErr w:type="gramEnd"/>
-      <w:r>
-        <w:rPr>
-          <w:lang w:val="en-US"/>
-        </w:rPr>
-        <w:t xml:space="preserve">)-function, which is provided in the </w:t>
+        <w:t xml:space="preserve">()-function, which is provided in the </w:t>
       </w:r>
       <w:proofErr w:type="spellStart"/>
       <w:r>
@@ -17600,17 +17117,9 @@
         <w:rPr>
           <w:lang w:val="en-US"/>
         </w:rPr>
-        <w:t>event_</w:t>
-      </w:r>
-      <w:proofErr w:type="gramStart"/>
-      <w:r>
-        <w:rPr>
-          <w:lang w:val="en-US"/>
-        </w:rPr>
-        <w:t>controller.dart</w:t>
+        <w:t>event_controller.dart</w:t>
       </w:r>
       <w:proofErr w:type="spellEnd"/>
-      <w:proofErr w:type="gramEnd"/>
       <w:r>
         <w:rPr>
           <w:lang w:val="en-US"/>
@@ -17793,7 +17302,6 @@
           <w:lang w:val="en-US"/>
         </w:rPr>
       </w:pPr>
-      <w:bookmarkStart w:id="23" w:name="_Toc128570252"/>
       <w:r>
         <w:rPr>
           <w:lang w:val="en-US"/>
@@ -17808,6 +17316,7 @@
           <w:lang w:val="en-US"/>
         </w:rPr>
       </w:pPr>
+      <w:bookmarkStart w:id="23" w:name="_Toc129340948"/>
       <w:r>
         <w:rPr>
           <w:lang w:val="en-US"/>
@@ -17890,7 +17399,6 @@
         <w:t xml:space="preserve"> and have a </w:t>
       </w:r>
       <w:proofErr w:type="spellStart"/>
-      <w:proofErr w:type="gramStart"/>
       <w:r>
         <w:rPr>
           <w:lang w:val="en-US"/>
@@ -17902,14 +17410,7 @@
         <w:rPr>
           <w:lang w:val="en-US"/>
         </w:rPr>
-        <w:t>(</w:t>
-      </w:r>
-      <w:proofErr w:type="gramEnd"/>
-      <w:r>
-        <w:rPr>
-          <w:lang w:val="en-US"/>
-        </w:rPr>
-        <w:t>)-Function that filters the input that we enter. Further, we added a hint and an Icon to help with the usability:</w:t>
+        <w:t>()-Function that filters the input that we enter. Further, we added a hint and an Icon to help with the usability:</w:t>
       </w:r>
     </w:p>
     <w:p>
@@ -18017,7 +17518,6 @@
         <w:t xml:space="preserve">’ attribute (converted to lower cases) matches the </w:t>
       </w:r>
       <w:proofErr w:type="spellStart"/>
-      <w:proofErr w:type="gramStart"/>
       <w:r>
         <w:rPr>
           <w:lang w:val="en-US"/>
@@ -18029,14 +17529,7 @@
         <w:rPr>
           <w:lang w:val="en-US"/>
         </w:rPr>
-        <w:t>(</w:t>
-      </w:r>
-      <w:proofErr w:type="gramEnd"/>
-      <w:r>
-        <w:rPr>
-          <w:lang w:val="en-US"/>
-        </w:rPr>
-        <w:t>converted to lower cases):</w:t>
+        <w:t>(converted to lower cases):</w:t>
       </w:r>
     </w:p>
     <w:p>
@@ -18165,7 +17658,6 @@
       <w:pPr>
         <w:pStyle w:val="berschrift3"/>
       </w:pPr>
-      <w:bookmarkStart w:id="24" w:name="_Toc128570253"/>
     </w:p>
     <w:p>
       <w:pPr>
@@ -18174,6 +17666,7 @@
           <w:lang w:val="en-US"/>
         </w:rPr>
       </w:pPr>
+      <w:bookmarkStart w:id="24" w:name="_Toc129340949"/>
       <w:r>
         <w:rPr>
           <w:lang w:val="en-US"/>
@@ -18605,17 +18098,9 @@
         <w:rPr>
           <w:lang w:val="en-US"/>
         </w:rPr>
-        <w:t>project_</w:t>
-      </w:r>
-      <w:proofErr w:type="gramStart"/>
-      <w:r>
-        <w:rPr>
-          <w:lang w:val="en-US"/>
-        </w:rPr>
-        <w:t>editor.dart</w:t>
+        <w:t>project_editor.dart</w:t>
       </w:r>
       <w:proofErr w:type="spellEnd"/>
-      <w:proofErr w:type="gramEnd"/>
       <w:r>
         <w:rPr>
           <w:lang w:val="en-US"/>
@@ -18699,7 +18184,7 @@
         </w:rPr>
       </w:pPr>
       <w:bookmarkStart w:id="25" w:name="_Glossary:"/>
-      <w:bookmarkStart w:id="26" w:name="_Toc128570254"/>
+      <w:bookmarkStart w:id="26" w:name="_Toc129340950"/>
       <w:bookmarkEnd w:id="25"/>
       <w:r>
         <w:rPr>
@@ -18708,42 +18193,30 @@
         <w:lastRenderedPageBreak/>
         <w:t>3.1.10: Snackbar-Widget:</w:t>
       </w:r>
-    </w:p>
-    <w:p>
-      <w:pPr>
-        <w:rPr>
-          <w:lang w:val="en-US"/>
-        </w:rPr>
-      </w:pPr>
-      <w:r>
-        <w:rPr>
-          <w:lang w:val="en-US"/>
-        </w:rPr>
-        <w:t xml:space="preserve">Communication is important when it comes to usability. In keeping that in mind, we added Snackbars to portray messages on the </w:t>
-      </w:r>
-      <w:proofErr w:type="gramStart"/>
-      <w:r>
-        <w:rPr>
-          <w:lang w:val="en-US"/>
-        </w:rPr>
-        <w:t>users</w:t>
-      </w:r>
-      <w:proofErr w:type="gramEnd"/>
-      <w:r>
-        <w:rPr>
-          <w:lang w:val="en-US"/>
-        </w:rPr>
-        <w:t xml:space="preserve"> screens on certain points of the app. E.g. if a User logs out, a snackbar is portrayed letting the user know he is now logged out in addition to the navigation to another screen:</w:t>
-      </w:r>
-    </w:p>
-    <w:p>
-      <w:pPr>
-        <w:rPr>
-          <w:lang w:val="en-US"/>
-        </w:rPr>
-      </w:pPr>
-      <w:r>
-        <w:rPr>
+      <w:bookmarkEnd w:id="26"/>
+    </w:p>
+    <w:p>
+      <w:pPr>
+        <w:rPr>
+          <w:lang w:val="en-US"/>
+        </w:rPr>
+      </w:pPr>
+      <w:r>
+        <w:rPr>
+          <w:lang w:val="en-US"/>
+        </w:rPr>
+        <w:t>Communication is important when it comes to usability. In keeping that in mind, we added Snackbars to portray messages on the users screens on certain points of the app. E.g. if a User logs out, a snackbar is portrayed letting the user know he is now logged out in addition to the navigation to another screen:</w:t>
+      </w:r>
+    </w:p>
+    <w:p>
+      <w:pPr>
+        <w:rPr>
+          <w:lang w:val="en-US"/>
+        </w:rPr>
+      </w:pPr>
+      <w:r>
+        <w:rPr>
+          <w:noProof/>
           <w:lang w:val="en-US"/>
         </w:rPr>
         <w:drawing>
@@ -18901,6 +18374,7 @@
       </w:r>
       <w:r>
         <w:rPr>
+          <w:noProof/>
           <w:lang w:val="en-US"/>
         </w:rPr>
         <w:drawing>
@@ -18963,46 +18437,104 @@
     </w:p>
     <w:p>
       <w:pPr>
-        <w:pStyle w:val="berschrift2"/>
-        <w:rPr>
+        <w:spacing w:line="259" w:lineRule="auto"/>
+        <w:rPr>
+          <w:rStyle w:val="berschrift1Zchn"/>
+        </w:rPr>
+      </w:pPr>
+      <w:bookmarkStart w:id="27" w:name="_Toc129340951"/>
+      <w:r>
+        <w:rPr>
+          <w:rStyle w:val="berschrift2Zchn"/>
+        </w:rPr>
+        <w:lastRenderedPageBreak/>
+        <w:t xml:space="preserve">3.2: </w:t>
+      </w:r>
+      <w:proofErr w:type="spellStart"/>
+      <w:r>
+        <w:rPr>
+          <w:rStyle w:val="berschrift2Zchn"/>
+        </w:rPr>
+        <w:t>Firebase</w:t>
+      </w:r>
+      <w:proofErr w:type="spellEnd"/>
+      <w:r>
+        <w:rPr>
+          <w:rStyle w:val="berschrift2Zchn"/>
+        </w:rPr>
+        <w:t>:</w:t>
+      </w:r>
+      <w:bookmarkEnd w:id="27"/>
+      <w:r>
+        <w:rPr>
+          <w:lang w:val="en-US"/>
+        </w:rPr>
+        <w:br w:type="page"/>
+      </w:r>
+      <w:r>
+        <w:rPr>
+          <w:rStyle w:val="berschrift1Zchn"/>
+        </w:rPr>
+        <w:lastRenderedPageBreak/>
+        <w:t xml:space="preserve">4.0: </w:t>
+      </w:r>
+      <w:proofErr w:type="spellStart"/>
+      <w:r>
+        <w:rPr>
+          <w:rStyle w:val="berschrift1Zchn"/>
+        </w:rPr>
+        <w:t>Deployment</w:t>
+      </w:r>
+      <w:proofErr w:type="spellEnd"/>
+    </w:p>
+    <w:p>
+      <w:pPr>
+        <w:spacing w:line="259" w:lineRule="auto"/>
+        <w:rPr>
+          <w:rFonts w:asciiTheme="majorHAnsi" w:eastAsiaTheme="majorEastAsia" w:hAnsiTheme="majorHAnsi" w:cstheme="majorBidi"/>
+          <w:color w:val="2F5496" w:themeColor="accent1" w:themeShade="BF"/>
+          <w:sz w:val="26"/>
+          <w:szCs w:val="26"/>
+          <w:lang w:val="en-US"/>
+        </w:rPr>
+      </w:pPr>
+    </w:p>
+    <w:p>
+      <w:pPr>
+        <w:spacing w:line="259" w:lineRule="auto"/>
+        <w:rPr>
+          <w:rFonts w:asciiTheme="majorHAnsi" w:eastAsiaTheme="majorEastAsia" w:hAnsiTheme="majorHAnsi" w:cstheme="majorBidi"/>
+          <w:color w:val="2F5496" w:themeColor="accent1" w:themeShade="BF"/>
           <w:sz w:val="32"/>
           <w:szCs w:val="32"/>
           <w:lang w:val="en-US"/>
         </w:rPr>
       </w:pPr>
-      <w:r>
-        <w:rPr>
-          <w:lang w:val="en-US"/>
-        </w:rPr>
-        <w:lastRenderedPageBreak/>
-        <w:t>3.2: Firebase:</w:t>
-      </w:r>
-      <w:bookmarkEnd w:id="26"/>
-      <w:r>
-        <w:rPr>
-          <w:lang w:val="en-US"/>
-        </w:rPr>
-        <w:br w:type="page"/>
-      </w:r>
-    </w:p>
-    <w:p>
-      <w:pPr>
-        <w:pStyle w:val="berschrift1"/>
-        <w:rPr>
-          <w:lang w:val="en-US"/>
-        </w:rPr>
-      </w:pPr>
-      <w:bookmarkStart w:id="27" w:name="_Toc128570255"/>
       <w:bookmarkStart w:id="28" w:name="_Glossary:_1"/>
       <w:bookmarkEnd w:id="28"/>
       <w:r>
         <w:rPr>
           <w:lang w:val="en-US"/>
         </w:rPr>
+        <w:br w:type="page"/>
+      </w:r>
+    </w:p>
+    <w:p>
+      <w:pPr>
+        <w:pStyle w:val="berschrift1"/>
+        <w:rPr>
+          <w:lang w:val="en-US"/>
+        </w:rPr>
+      </w:pPr>
+      <w:bookmarkStart w:id="29" w:name="_Toc129340952"/>
+      <w:r>
+        <w:rPr>
+          <w:lang w:val="en-US"/>
+        </w:rPr>
         <w:lastRenderedPageBreak/>
         <w:t>Glossary:</w:t>
       </w:r>
-      <w:bookmarkEnd w:id="27"/>
+      <w:bookmarkEnd w:id="29"/>
     </w:p>
     <w:p>
       <w:pPr>
@@ -19086,21 +18618,7 @@
         <w:rPr>
           <w:lang w:val="en-US"/>
         </w:rPr>
-        <w:t xml:space="preserve"> as </w:t>
-      </w:r>
-      <w:proofErr w:type="gramStart"/>
-      <w:r>
-        <w:rPr>
-          <w:lang w:val="en-US"/>
-        </w:rPr>
-        <w:t>an</w:t>
-      </w:r>
-      <w:proofErr w:type="gramEnd"/>
-      <w:r>
-        <w:rPr>
-          <w:lang w:val="en-US"/>
-        </w:rPr>
-        <w:t xml:space="preserve"> password.</w:t>
+        <w:t xml:space="preserve"> as an password.</w:t>
       </w:r>
     </w:p>
     <w:p>
@@ -19163,21 +18681,7 @@
         <w:rPr>
           <w:lang w:val="en-US"/>
         </w:rPr>
-        <w:t xml:space="preserve"> as Projects in our </w:t>
-      </w:r>
-      <w:proofErr w:type="gramStart"/>
-      <w:r>
-        <w:rPr>
-          <w:lang w:val="en-US"/>
-        </w:rPr>
-        <w:t>Application )</w:t>
-      </w:r>
-      <w:proofErr w:type="gramEnd"/>
-      <w:r>
-        <w:rPr>
-          <w:lang w:val="en-US"/>
-        </w:rPr>
-        <w:t xml:space="preserve"> as</w:t>
+        <w:t xml:space="preserve"> as Projects in our Application ) as</w:t>
       </w:r>
       <w:r>
         <w:rPr>
@@ -19208,21 +18712,7 @@
         <w:rPr>
           <w:lang w:val="en-US"/>
         </w:rPr>
-        <w:t xml:space="preserve">ue has </w:t>
-      </w:r>
-      <w:proofErr w:type="gramStart"/>
-      <w:r>
-        <w:rPr>
-          <w:lang w:val="en-US"/>
-        </w:rPr>
-        <w:t>all of</w:t>
-      </w:r>
-      <w:proofErr w:type="gramEnd"/>
-      <w:r>
-        <w:rPr>
-          <w:lang w:val="en-US"/>
-        </w:rPr>
-        <w:t xml:space="preserve"> the projects available portrayed in it in a List.</w:t>
+        <w:t>ue has all of the projects available portrayed in it in a List.</w:t>
       </w:r>
     </w:p>
     <w:p>
@@ -19293,21 +18783,7 @@
         <w:rPr>
           <w:lang w:val="en-US"/>
         </w:rPr>
-        <w:t xml:space="preserve"> They are listed in the </w:t>
-      </w:r>
-      <w:proofErr w:type="gramStart"/>
-      <w:r>
-        <w:rPr>
-          <w:lang w:val="en-US"/>
-        </w:rPr>
-        <w:t>Catalogue</w:t>
-      </w:r>
-      <w:proofErr w:type="gramEnd"/>
-      <w:r>
-        <w:rPr>
-          <w:lang w:val="en-US"/>
-        </w:rPr>
-        <w:t xml:space="preserve"> </w:t>
+        <w:t xml:space="preserve"> They are listed in the Catalogue </w:t>
       </w:r>
     </w:p>
     <w:p>
@@ -19393,21 +18869,7 @@
         <w:rPr>
           <w:lang w:val="en-US"/>
         </w:rPr>
-        <w:t xml:space="preserve">Database: Storage medium to store all of the </w:t>
-      </w:r>
-      <w:proofErr w:type="gramStart"/>
-      <w:r>
-        <w:rPr>
-          <w:lang w:val="en-US"/>
-        </w:rPr>
-        <w:t>Data ,</w:t>
-      </w:r>
-      <w:proofErr w:type="gramEnd"/>
-      <w:r>
-        <w:rPr>
-          <w:lang w:val="en-US"/>
-        </w:rPr>
-        <w:t xml:space="preserve"> be it Events (Activities) , Catalogue entries (Projects), or User Data ( Email, Password etc.) </w:t>
+        <w:t xml:space="preserve">Database: Storage medium to store all of the Data , be it Events (Activities) , Catalogue entries (Projects), or User Data ( Email, Password etc.) </w:t>
       </w:r>
     </w:p>
     <w:p>

</xml_diff>

<commit_message>
Miku fixed it PoroHappy
</commit_message>
<xml_diff>
--- a/Documentation/Lions4Charity_-_Documentation.docx
+++ b/Documentation/Lions4Charity_-_Documentation.docx
@@ -479,7 +479,7 @@
           <w:r>
             <w:fldChar w:fldCharType="separate"/>
           </w:r>
-          <w:hyperlink w:anchor="_Toc129340932" w:history="1">
+          <w:hyperlink w:anchor="_Toc129687130" w:history="1">
             <w:r>
               <w:rPr>
                 <w:rStyle w:val="Hyperlink"/>
@@ -507,7 +507,7 @@
                 <w:noProof/>
                 <w:webHidden/>
               </w:rPr>
-              <w:instrText xml:space="preserve"> PAGEREF _Toc129340932 \h </w:instrText>
+              <w:instrText xml:space="preserve"> PAGEREF _Toc129687130 \h </w:instrText>
             </w:r>
             <w:r>
               <w:rPr>
@@ -550,7 +550,7 @@
               <w:lang w:eastAsia="de-DE"/>
             </w:rPr>
           </w:pPr>
-          <w:hyperlink w:anchor="_Toc129340933" w:history="1">
+          <w:hyperlink w:anchor="_Toc129687131" w:history="1">
             <w:r>
               <w:rPr>
                 <w:rStyle w:val="Hyperlink"/>
@@ -578,7 +578,7 @@
                 <w:noProof/>
                 <w:webHidden/>
               </w:rPr>
-              <w:instrText xml:space="preserve"> PAGEREF _Toc129340933 \h </w:instrText>
+              <w:instrText xml:space="preserve"> PAGEREF _Toc129687131 \h </w:instrText>
             </w:r>
             <w:r>
               <w:rPr>
@@ -621,7 +621,7 @@
               <w:lang w:eastAsia="de-DE"/>
             </w:rPr>
           </w:pPr>
-          <w:hyperlink w:anchor="_Toc129340934" w:history="1">
+          <w:hyperlink w:anchor="_Toc129687132" w:history="1">
             <w:r>
               <w:rPr>
                 <w:rStyle w:val="Hyperlink"/>
@@ -649,7 +649,7 @@
                 <w:noProof/>
                 <w:webHidden/>
               </w:rPr>
-              <w:instrText xml:space="preserve"> PAGEREF _Toc129340934 \h </w:instrText>
+              <w:instrText xml:space="preserve"> PAGEREF _Toc129687132 \h </w:instrText>
             </w:r>
             <w:r>
               <w:rPr>
@@ -692,7 +692,7 @@
               <w:lang w:eastAsia="de-DE"/>
             </w:rPr>
           </w:pPr>
-          <w:hyperlink w:anchor="_Toc129340935" w:history="1">
+          <w:hyperlink w:anchor="_Toc129687133" w:history="1">
             <w:r>
               <w:rPr>
                 <w:rStyle w:val="Hyperlink"/>
@@ -720,7 +720,7 @@
                 <w:noProof/>
                 <w:webHidden/>
               </w:rPr>
-              <w:instrText xml:space="preserve"> PAGEREF _Toc129340935 \h </w:instrText>
+              <w:instrText xml:space="preserve"> PAGEREF _Toc129687133 \h </w:instrText>
             </w:r>
             <w:r>
               <w:rPr>
@@ -763,7 +763,7 @@
               <w:lang w:eastAsia="de-DE"/>
             </w:rPr>
           </w:pPr>
-          <w:hyperlink w:anchor="_Toc129340936" w:history="1">
+          <w:hyperlink w:anchor="_Toc129687134" w:history="1">
             <w:r>
               <w:rPr>
                 <w:rStyle w:val="Hyperlink"/>
@@ -791,7 +791,7 @@
                 <w:noProof/>
                 <w:webHidden/>
               </w:rPr>
-              <w:instrText xml:space="preserve"> PAGEREF _Toc129340936 \h </w:instrText>
+              <w:instrText xml:space="preserve"> PAGEREF _Toc129687134 \h </w:instrText>
             </w:r>
             <w:r>
               <w:rPr>
@@ -834,7 +834,7 @@
               <w:lang w:eastAsia="de-DE"/>
             </w:rPr>
           </w:pPr>
-          <w:hyperlink w:anchor="_Toc129340937" w:history="1">
+          <w:hyperlink w:anchor="_Toc129687135" w:history="1">
             <w:r>
               <w:rPr>
                 <w:rStyle w:val="Hyperlink"/>
@@ -862,7 +862,7 @@
                 <w:noProof/>
                 <w:webHidden/>
               </w:rPr>
-              <w:instrText xml:space="preserve"> PAGEREF _Toc129340937 \h </w:instrText>
+              <w:instrText xml:space="preserve"> PAGEREF _Toc129687135 \h </w:instrText>
             </w:r>
             <w:r>
               <w:rPr>
@@ -905,7 +905,7 @@
               <w:lang w:eastAsia="de-DE"/>
             </w:rPr>
           </w:pPr>
-          <w:hyperlink w:anchor="_Toc129340938" w:history="1">
+          <w:hyperlink w:anchor="_Toc129687136" w:history="1">
             <w:r>
               <w:rPr>
                 <w:rStyle w:val="Hyperlink"/>
@@ -933,7 +933,7 @@
                 <w:noProof/>
                 <w:webHidden/>
               </w:rPr>
-              <w:instrText xml:space="preserve"> PAGEREF _Toc129340938 \h </w:instrText>
+              <w:instrText xml:space="preserve"> PAGEREF _Toc129687136 \h </w:instrText>
             </w:r>
             <w:r>
               <w:rPr>
@@ -976,7 +976,7 @@
               <w:lang w:eastAsia="de-DE"/>
             </w:rPr>
           </w:pPr>
-          <w:hyperlink w:anchor="_Toc129340939" w:history="1">
+          <w:hyperlink w:anchor="_Toc129687137" w:history="1">
             <w:r>
               <w:rPr>
                 <w:rStyle w:val="Hyperlink"/>
@@ -1004,7 +1004,7 @@
                 <w:noProof/>
                 <w:webHidden/>
               </w:rPr>
-              <w:instrText xml:space="preserve"> PAGEREF _Toc129340939 \h </w:instrText>
+              <w:instrText xml:space="preserve"> PAGEREF _Toc129687137 \h </w:instrText>
             </w:r>
             <w:r>
               <w:rPr>
@@ -1047,7 +1047,7 @@
               <w:lang w:eastAsia="de-DE"/>
             </w:rPr>
           </w:pPr>
-          <w:hyperlink w:anchor="_Toc129340940" w:history="1">
+          <w:hyperlink w:anchor="_Toc129687138" w:history="1">
             <w:r>
               <w:rPr>
                 <w:rStyle w:val="Hyperlink"/>
@@ -1075,7 +1075,7 @@
                 <w:noProof/>
                 <w:webHidden/>
               </w:rPr>
-              <w:instrText xml:space="preserve"> PAGEREF _Toc129340940 \h </w:instrText>
+              <w:instrText xml:space="preserve"> PAGEREF _Toc129687138 \h </w:instrText>
             </w:r>
             <w:r>
               <w:rPr>
@@ -1118,7 +1118,7 @@
               <w:lang w:eastAsia="de-DE"/>
             </w:rPr>
           </w:pPr>
-          <w:hyperlink w:anchor="_Toc129340941" w:history="1">
+          <w:hyperlink w:anchor="_Toc129687139" w:history="1">
             <w:r>
               <w:rPr>
                 <w:rStyle w:val="Hyperlink"/>
@@ -1146,7 +1146,7 @@
                 <w:noProof/>
                 <w:webHidden/>
               </w:rPr>
-              <w:instrText xml:space="preserve"> PAGEREF _Toc129340941 \h </w:instrText>
+              <w:instrText xml:space="preserve"> PAGEREF _Toc129687139 \h </w:instrText>
             </w:r>
             <w:r>
               <w:rPr>
@@ -1189,7 +1189,7 @@
               <w:lang w:eastAsia="de-DE"/>
             </w:rPr>
           </w:pPr>
-          <w:hyperlink w:anchor="_Toc129340942" w:history="1">
+          <w:hyperlink w:anchor="_Toc129687140" w:history="1">
             <w:r>
               <w:rPr>
                 <w:rStyle w:val="Hyperlink"/>
@@ -1217,7 +1217,7 @@
                 <w:noProof/>
                 <w:webHidden/>
               </w:rPr>
-              <w:instrText xml:space="preserve"> PAGEREF _Toc129340942 \h </w:instrText>
+              <w:instrText xml:space="preserve"> PAGEREF _Toc129687140 \h </w:instrText>
             </w:r>
             <w:r>
               <w:rPr>
@@ -1260,7 +1260,7 @@
               <w:lang w:eastAsia="de-DE"/>
             </w:rPr>
           </w:pPr>
-          <w:hyperlink w:anchor="_Toc129340943" w:history="1">
+          <w:hyperlink w:anchor="_Toc129687141" w:history="1">
             <w:r>
               <w:rPr>
                 <w:rStyle w:val="Hyperlink"/>
@@ -1288,7 +1288,7 @@
                 <w:noProof/>
                 <w:webHidden/>
               </w:rPr>
-              <w:instrText xml:space="preserve"> PAGEREF _Toc129340943 \h </w:instrText>
+              <w:instrText xml:space="preserve"> PAGEREF _Toc129687141 \h </w:instrText>
             </w:r>
             <w:r>
               <w:rPr>
@@ -1331,7 +1331,7 @@
               <w:lang w:eastAsia="de-DE"/>
             </w:rPr>
           </w:pPr>
-          <w:hyperlink w:anchor="_Toc129340944" w:history="1">
+          <w:hyperlink w:anchor="_Toc129687142" w:history="1">
             <w:r>
               <w:rPr>
                 <w:rStyle w:val="Hyperlink"/>
@@ -1359,7 +1359,7 @@
                 <w:noProof/>
                 <w:webHidden/>
               </w:rPr>
-              <w:instrText xml:space="preserve"> PAGEREF _Toc129340944 \h </w:instrText>
+              <w:instrText xml:space="preserve"> PAGEREF _Toc129687142 \h </w:instrText>
             </w:r>
             <w:r>
               <w:rPr>
@@ -1402,7 +1402,7 @@
               <w:lang w:eastAsia="de-DE"/>
             </w:rPr>
           </w:pPr>
-          <w:hyperlink w:anchor="_Toc129340945" w:history="1">
+          <w:hyperlink w:anchor="_Toc129687143" w:history="1">
             <w:r>
               <w:rPr>
                 <w:rStyle w:val="Hyperlink"/>
@@ -1430,7 +1430,7 @@
                 <w:noProof/>
                 <w:webHidden/>
               </w:rPr>
-              <w:instrText xml:space="preserve"> PAGEREF _Toc129340945 \h </w:instrText>
+              <w:instrText xml:space="preserve"> PAGEREF _Toc129687143 \h </w:instrText>
             </w:r>
             <w:r>
               <w:rPr>
@@ -1473,7 +1473,7 @@
               <w:lang w:eastAsia="de-DE"/>
             </w:rPr>
           </w:pPr>
-          <w:hyperlink w:anchor="_Toc129340946" w:history="1">
+          <w:hyperlink w:anchor="_Toc129687144" w:history="1">
             <w:r>
               <w:rPr>
                 <w:rStyle w:val="Hyperlink"/>
@@ -1501,7 +1501,7 @@
                 <w:noProof/>
                 <w:webHidden/>
               </w:rPr>
-              <w:instrText xml:space="preserve"> PAGEREF _Toc129340946 \h </w:instrText>
+              <w:instrText xml:space="preserve"> PAGEREF _Toc129687144 \h </w:instrText>
             </w:r>
             <w:r>
               <w:rPr>
@@ -1544,7 +1544,7 @@
               <w:lang w:eastAsia="de-DE"/>
             </w:rPr>
           </w:pPr>
-          <w:hyperlink w:anchor="_Toc129340947" w:history="1">
+          <w:hyperlink w:anchor="_Toc129687145" w:history="1">
             <w:r>
               <w:rPr>
                 <w:rStyle w:val="Hyperlink"/>
@@ -1572,7 +1572,7 @@
                 <w:noProof/>
                 <w:webHidden/>
               </w:rPr>
-              <w:instrText xml:space="preserve"> PAGEREF _Toc129340947 \h </w:instrText>
+              <w:instrText xml:space="preserve"> PAGEREF _Toc129687145 \h </w:instrText>
             </w:r>
             <w:r>
               <w:rPr>
@@ -1615,7 +1615,7 @@
               <w:lang w:eastAsia="de-DE"/>
             </w:rPr>
           </w:pPr>
-          <w:hyperlink w:anchor="_Toc129340948" w:history="1">
+          <w:hyperlink w:anchor="_Toc129687146" w:history="1">
             <w:r>
               <w:rPr>
                 <w:rStyle w:val="Hyperlink"/>
@@ -1643,7 +1643,7 @@
                 <w:noProof/>
                 <w:webHidden/>
               </w:rPr>
-              <w:instrText xml:space="preserve"> PAGEREF _Toc129340948 \h </w:instrText>
+              <w:instrText xml:space="preserve"> PAGEREF _Toc129687146 \h </w:instrText>
             </w:r>
             <w:r>
               <w:rPr>
@@ -1686,7 +1686,7 @@
               <w:lang w:eastAsia="de-DE"/>
             </w:rPr>
           </w:pPr>
-          <w:hyperlink w:anchor="_Toc129340949" w:history="1">
+          <w:hyperlink w:anchor="_Toc129687147" w:history="1">
             <w:r>
               <w:rPr>
                 <w:rStyle w:val="Hyperlink"/>
@@ -1714,7 +1714,7 @@
                 <w:noProof/>
                 <w:webHidden/>
               </w:rPr>
-              <w:instrText xml:space="preserve"> PAGEREF _Toc129340949 \h </w:instrText>
+              <w:instrText xml:space="preserve"> PAGEREF _Toc129687147 \h </w:instrText>
             </w:r>
             <w:r>
               <w:rPr>
@@ -1757,7 +1757,7 @@
               <w:lang w:eastAsia="de-DE"/>
             </w:rPr>
           </w:pPr>
-          <w:hyperlink w:anchor="_Toc129340950" w:history="1">
+          <w:hyperlink w:anchor="_Toc129687148" w:history="1">
             <w:r>
               <w:rPr>
                 <w:rStyle w:val="Hyperlink"/>
@@ -1785,7 +1785,7 @@
                 <w:noProof/>
                 <w:webHidden/>
               </w:rPr>
-              <w:instrText xml:space="preserve"> PAGEREF _Toc129340950 \h </w:instrText>
+              <w:instrText xml:space="preserve"> PAGEREF _Toc129687148 \h </w:instrText>
             </w:r>
             <w:r>
               <w:rPr>
@@ -1828,7 +1828,7 @@
               <w:lang w:eastAsia="de-DE"/>
             </w:rPr>
           </w:pPr>
-          <w:hyperlink w:anchor="_Toc129340951" w:history="1">
+          <w:hyperlink w:anchor="_Toc129687149" w:history="1">
             <w:r>
               <w:rPr>
                 <w:rStyle w:val="Hyperlink"/>
@@ -1855,7 +1855,7 @@
                 <w:noProof/>
                 <w:webHidden/>
               </w:rPr>
-              <w:instrText xml:space="preserve"> PAGEREF _Toc129340951 \h </w:instrText>
+              <w:instrText xml:space="preserve"> PAGEREF _Toc129687149 \h </w:instrText>
             </w:r>
             <w:r>
               <w:rPr>
@@ -1898,7 +1898,7 @@
               <w:lang w:eastAsia="de-DE"/>
             </w:rPr>
           </w:pPr>
-          <w:hyperlink w:anchor="_Toc129340952" w:history="1">
+          <w:hyperlink w:anchor="_Toc129687150" w:history="1">
             <w:r>
               <w:rPr>
                 <w:rStyle w:val="Hyperlink"/>
@@ -1926,7 +1926,7 @@
                 <w:noProof/>
                 <w:webHidden/>
               </w:rPr>
-              <w:instrText xml:space="preserve"> PAGEREF _Toc129340952 \h </w:instrText>
+              <w:instrText xml:space="preserve"> PAGEREF _Toc129687150 \h </w:instrText>
             </w:r>
             <w:r>
               <w:rPr>
@@ -1989,7 +1989,7 @@
           <w:lang w:eastAsia="de-DE"/>
         </w:rPr>
       </w:pPr>
-      <w:bookmarkStart w:id="0" w:name="_Toc129340932"/>
+      <w:bookmarkStart w:id="0" w:name="_Toc129687130"/>
       <w:r>
         <w:rPr>
           <w:lang w:eastAsia="de-DE"/>
@@ -2088,12 +2088,14 @@
                 <w:lang w:eastAsia="de-DE"/>
               </w:rPr>
             </w:pPr>
+            <w:proofErr w:type="gramStart"/>
             <w:r>
               <w:rPr>
                 <w:lang w:eastAsia="de-DE"/>
               </w:rPr>
               <w:t>Email</w:t>
             </w:r>
+            <w:proofErr w:type="gramEnd"/>
           </w:p>
         </w:tc>
         <w:tc>
@@ -3027,7 +3029,7 @@
         </w:rPr>
       </w:pPr>
       <w:bookmarkStart w:id="1" w:name="_Toc126695034"/>
-      <w:bookmarkStart w:id="2" w:name="_Toc129340933"/>
+      <w:bookmarkStart w:id="2" w:name="_Toc129687131"/>
       <w:r>
         <w:rPr>
           <w:lang w:val="en-US"/>
@@ -3192,7 +3194,7 @@
         </w:rPr>
       </w:pPr>
       <w:bookmarkStart w:id="3" w:name="_Toc126695035"/>
-      <w:bookmarkStart w:id="4" w:name="_Toc129340934"/>
+      <w:bookmarkStart w:id="4" w:name="_Toc129687132"/>
       <w:r>
         <w:rPr>
           <w:lang w:val="en-US"/>
@@ -4990,7 +4992,21 @@
               <w:rPr>
                 <w:lang w:val="en-US"/>
               </w:rPr>
-              <w:t>witter seemed like a good second option.</w:t>
+              <w:t xml:space="preserve">witter seemed like a </w:t>
+            </w:r>
+            <w:proofErr w:type="gramStart"/>
+            <w:r>
+              <w:rPr>
+                <w:lang w:val="en-US"/>
+              </w:rPr>
+              <w:t>good</w:t>
+            </w:r>
+            <w:proofErr w:type="gramEnd"/>
+            <w:r>
+              <w:rPr>
+                <w:lang w:val="en-US"/>
+              </w:rPr>
+              <w:t xml:space="preserve"> second option.</w:t>
             </w:r>
           </w:p>
         </w:tc>
@@ -6954,7 +6970,21 @@
               <w:rPr>
                 <w:lang w:val="en-US"/>
               </w:rPr>
-              <w:t>The Imprint includes all of the necessary Information the User could look for.</w:t>
+              <w:t xml:space="preserve">The Imprint includes </w:t>
+            </w:r>
+            <w:proofErr w:type="gramStart"/>
+            <w:r>
+              <w:rPr>
+                <w:lang w:val="en-US"/>
+              </w:rPr>
+              <w:t>all of</w:t>
+            </w:r>
+            <w:proofErr w:type="gramEnd"/>
+            <w:r>
+              <w:rPr>
+                <w:lang w:val="en-US"/>
+              </w:rPr>
+              <w:t xml:space="preserve"> the necessary Information the User could look for.</w:t>
             </w:r>
           </w:p>
         </w:tc>
@@ -7167,7 +7197,7 @@
           <w:lang w:val="en-US"/>
         </w:rPr>
       </w:pPr>
-      <w:bookmarkStart w:id="6" w:name="_Toc129340935"/>
+      <w:bookmarkStart w:id="6" w:name="_Toc129687133"/>
       <w:r>
         <w:rPr>
           <w:lang w:val="en-US"/>
@@ -7817,7 +7847,21 @@
               <w:rPr>
                 <w:lang w:val="en-US"/>
               </w:rPr>
-              <w:t>As they are the ones who actually benefit from the gathering of money, we should keep them in mind.</w:t>
+              <w:t xml:space="preserve">As they are the ones who </w:t>
+            </w:r>
+            <w:proofErr w:type="gramStart"/>
+            <w:r>
+              <w:rPr>
+                <w:lang w:val="en-US"/>
+              </w:rPr>
+              <w:t>actually benefit</w:t>
+            </w:r>
+            <w:proofErr w:type="gramEnd"/>
+            <w:r>
+              <w:rPr>
+                <w:lang w:val="en-US"/>
+              </w:rPr>
+              <w:t xml:space="preserve"> from the gathering of money, we should keep them in mind.</w:t>
             </w:r>
           </w:p>
         </w:tc>
@@ -7852,7 +7896,7 @@
         </w:rPr>
       </w:pPr>
       <w:bookmarkStart w:id="7" w:name="_Toc126695037"/>
-      <w:bookmarkStart w:id="8" w:name="_Toc129340936"/>
+      <w:bookmarkStart w:id="8" w:name="_Toc129687134"/>
       <w:r>
         <w:rPr>
           <w:lang w:val="en-US"/>
@@ -8710,7 +8754,7 @@
         </w:rPr>
       </w:pPr>
       <w:bookmarkStart w:id="10" w:name="_Toc126695038"/>
-      <w:bookmarkStart w:id="11" w:name="_Toc129340937"/>
+      <w:bookmarkStart w:id="11" w:name="_Toc129687135"/>
       <w:r>
         <w:rPr>
           <w:lang w:val="en-US"/>
@@ -10437,7 +10481,21 @@
               <w:rPr>
                 <w:lang w:val="en-US"/>
               </w:rPr>
-              <w:t>As a Member or Admin I want to be able to Create an Event(Activity) to collect funds for a good cause.</w:t>
+              <w:t xml:space="preserve">As a Member or Admin I want to be able to Create an </w:t>
+            </w:r>
+            <w:proofErr w:type="gramStart"/>
+            <w:r>
+              <w:rPr>
+                <w:lang w:val="en-US"/>
+              </w:rPr>
+              <w:t>Event(</w:t>
+            </w:r>
+            <w:proofErr w:type="gramEnd"/>
+            <w:r>
+              <w:rPr>
+                <w:lang w:val="en-US"/>
+              </w:rPr>
+              <w:t>Activity) to collect funds for a good cause.</w:t>
             </w:r>
           </w:p>
         </w:tc>
@@ -10523,7 +10581,21 @@
               <w:rPr>
                 <w:lang w:val="en-US"/>
               </w:rPr>
-              <w:t>As a Member or Admin I can create a Chatroom for a specific Event when creating the Event.</w:t>
+              <w:t xml:space="preserve">As a </w:t>
+            </w:r>
+            <w:proofErr w:type="gramStart"/>
+            <w:r>
+              <w:rPr>
+                <w:lang w:val="en-US"/>
+              </w:rPr>
+              <w:t>Member</w:t>
+            </w:r>
+            <w:proofErr w:type="gramEnd"/>
+            <w:r>
+              <w:rPr>
+                <w:lang w:val="en-US"/>
+              </w:rPr>
+              <w:t xml:space="preserve"> or Admin I can create a Chatroom for a specific Event when creating the Event.</w:t>
             </w:r>
           </w:p>
         </w:tc>
@@ -10623,7 +10695,21 @@
               <w:rPr>
                 <w:lang w:val="en-US"/>
               </w:rPr>
-              <w:t xml:space="preserve">As a Member that created that specific Event or Admin I can edit the Event using </w:t>
+              <w:t xml:space="preserve">As a </w:t>
+            </w:r>
+            <w:proofErr w:type="gramStart"/>
+            <w:r>
+              <w:rPr>
+                <w:lang w:val="en-US"/>
+              </w:rPr>
+              <w:t>Member</w:t>
+            </w:r>
+            <w:proofErr w:type="gramEnd"/>
+            <w:r>
+              <w:rPr>
+                <w:lang w:val="en-US"/>
+              </w:rPr>
+              <w:t xml:space="preserve"> that created that specific Event or Admin I can edit the Event using </w:t>
             </w:r>
           </w:p>
         </w:tc>
@@ -10709,7 +10795,21 @@
               <w:rPr>
                 <w:lang w:val="en-US"/>
               </w:rPr>
-              <w:t>As a Members or Admin I can create an Chat using the Chat tab to plan and communicate with others</w:t>
+              <w:t xml:space="preserve">As a </w:t>
+            </w:r>
+            <w:proofErr w:type="gramStart"/>
+            <w:r>
+              <w:rPr>
+                <w:lang w:val="en-US"/>
+              </w:rPr>
+              <w:t>Members</w:t>
+            </w:r>
+            <w:proofErr w:type="gramEnd"/>
+            <w:r>
+              <w:rPr>
+                <w:lang w:val="en-US"/>
+              </w:rPr>
+              <w:t xml:space="preserve"> or Admin I can create an Chat using the Chat tab to plan and communicate with others</w:t>
             </w:r>
           </w:p>
         </w:tc>
@@ -10744,7 +10844,21 @@
               <w:rPr>
                 <w:lang w:val="en-US"/>
               </w:rPr>
-              <w:t>(chat tab)</w:t>
+              <w:t>(</w:t>
+            </w:r>
+            <w:proofErr w:type="gramStart"/>
+            <w:r>
+              <w:rPr>
+                <w:lang w:val="en-US"/>
+              </w:rPr>
+              <w:t>chat</w:t>
+            </w:r>
+            <w:proofErr w:type="gramEnd"/>
+            <w:r>
+              <w:rPr>
+                <w:lang w:val="en-US"/>
+              </w:rPr>
+              <w:t xml:space="preserve"> tab)</w:t>
             </w:r>
           </w:p>
         </w:tc>
@@ -10809,7 +10923,21 @@
               <w:rPr>
                 <w:lang w:val="en-US"/>
               </w:rPr>
-              <w:t>As an Admin or Member I can edit the Chat to invite more Users or details.</w:t>
+              <w:t xml:space="preserve">As an Admin or </w:t>
+            </w:r>
+            <w:proofErr w:type="gramStart"/>
+            <w:r>
+              <w:rPr>
+                <w:lang w:val="en-US"/>
+              </w:rPr>
+              <w:t>Member</w:t>
+            </w:r>
+            <w:proofErr w:type="gramEnd"/>
+            <w:r>
+              <w:rPr>
+                <w:lang w:val="en-US"/>
+              </w:rPr>
+              <w:t xml:space="preserve"> I can edit the Chat to invite more Users or details.</w:t>
             </w:r>
           </w:p>
         </w:tc>
@@ -11166,7 +11294,21 @@
               <w:rPr>
                 <w:lang w:val="en-US"/>
               </w:rPr>
-              <w:t xml:space="preserve">As a Member or </w:t>
+              <w:t xml:space="preserve">As a </w:t>
+            </w:r>
+            <w:proofErr w:type="gramStart"/>
+            <w:r>
+              <w:rPr>
+                <w:lang w:val="en-US"/>
+              </w:rPr>
+              <w:t>Member</w:t>
+            </w:r>
+            <w:proofErr w:type="gramEnd"/>
+            <w:r>
+              <w:rPr>
+                <w:lang w:val="en-US"/>
+              </w:rPr>
+              <w:t xml:space="preserve"> or </w:t>
             </w:r>
             <w:r>
               <w:rPr>
@@ -11264,7 +11406,21 @@
               <w:rPr>
                 <w:lang w:val="en-US"/>
               </w:rPr>
-              <w:t xml:space="preserve">As a Member or </w:t>
+              <w:t xml:space="preserve">As a </w:t>
+            </w:r>
+            <w:proofErr w:type="gramStart"/>
+            <w:r>
+              <w:rPr>
+                <w:lang w:val="en-US"/>
+              </w:rPr>
+              <w:t>Member</w:t>
+            </w:r>
+            <w:proofErr w:type="gramEnd"/>
+            <w:r>
+              <w:rPr>
+                <w:lang w:val="en-US"/>
+              </w:rPr>
+              <w:t xml:space="preserve"> or </w:t>
             </w:r>
             <w:r>
               <w:rPr>
@@ -11539,7 +11695,21 @@
               <w:rPr>
                 <w:lang w:val="en-US"/>
               </w:rPr>
-              <w:t xml:space="preserve">As an Admin I want to be able to create Projects to start attempts in helping when an </w:t>
+              <w:t xml:space="preserve">As an Admin I want to be able to create Projects to start attempts in helping when </w:t>
+            </w:r>
+            <w:proofErr w:type="gramStart"/>
+            <w:r>
+              <w:rPr>
+                <w:lang w:val="en-US"/>
+              </w:rPr>
+              <w:t>an</w:t>
+            </w:r>
+            <w:proofErr w:type="gramEnd"/>
+            <w:r>
+              <w:rPr>
+                <w:lang w:val="en-US"/>
+              </w:rPr>
+              <w:t xml:space="preserve"> </w:t>
             </w:r>
             <w:r>
               <w:rPr>
@@ -12159,7 +12329,7 @@
           <w:lang w:val="en-US"/>
         </w:rPr>
       </w:pPr>
-      <w:bookmarkStart w:id="13" w:name="_Toc129340938"/>
+      <w:bookmarkStart w:id="13" w:name="_Toc129687136"/>
       <w:r>
         <w:rPr>
           <w:lang w:val="en-US"/>
@@ -12363,7 +12533,21 @@
         <w:rPr>
           <w:lang w:val="en-US"/>
         </w:rPr>
-        <w:t>rainstorming board that all of the groups created before:</w:t>
+        <w:t xml:space="preserve">rainstorming board that </w:t>
+      </w:r>
+      <w:proofErr w:type="gramStart"/>
+      <w:r>
+        <w:rPr>
+          <w:lang w:val="en-US"/>
+        </w:rPr>
+        <w:t>all of</w:t>
+      </w:r>
+      <w:proofErr w:type="gramEnd"/>
+      <w:r>
+        <w:rPr>
+          <w:lang w:val="en-US"/>
+        </w:rPr>
+        <w:t xml:space="preserve"> the groups created before:</w:t>
       </w:r>
     </w:p>
     <w:p>
@@ -12425,7 +12609,21 @@
         <w:rPr>
           <w:lang w:val="en-US"/>
         </w:rPr>
-        <w:t>Graphic 2.2: This depicts the brainstorming-board that all of the participants of the TOP-Project created regarding the “</w:t>
+        <w:t xml:space="preserve">Graphic 2.2: This depicts the brainstorming-board that </w:t>
+      </w:r>
+      <w:proofErr w:type="gramStart"/>
+      <w:r>
+        <w:rPr>
+          <w:lang w:val="en-US"/>
+        </w:rPr>
+        <w:t>all of</w:t>
+      </w:r>
+      <w:proofErr w:type="gramEnd"/>
+      <w:r>
+        <w:rPr>
+          <w:lang w:val="en-US"/>
+        </w:rPr>
+        <w:t xml:space="preserve"> the participants of the TOP-Project created regarding the “</w:t>
       </w:r>
       <w:proofErr w:type="spellStart"/>
       <w:r>
@@ -12840,26 +13038,68 @@
         <w:rPr>
           <w:lang w:val="en-US"/>
         </w:rPr>
-        <w:t xml:space="preserve">Now that we had a general process portrayed, we started thinking about how each of those pages  would generally look like. In doing so, we created simple wireframes for each of the required Screens. </w:t>
-      </w:r>
-    </w:p>
-    <w:p>
-      <w:pPr>
-        <w:rPr>
-          <w:lang w:val="en-US"/>
-        </w:rPr>
-      </w:pPr>
-      <w:r>
-        <w:rPr>
-          <w:lang w:val="en-US"/>
-        </w:rPr>
-        <w:t xml:space="preserve"> In doing so, we quickly realized, that this would require a bunch of pages and therefore some sort of Navigation to make it useable. So we started working with an Burger menu. In addition of that we thought it to be a nice feature to add a Bottom Navigation Bar for the core Screens that you would want to access. By thinking about it in detail, we started realizing, that this wouldn’t apply to the </w:t>
-      </w:r>
-      <w:r>
-        <w:rPr>
-          <w:lang w:val="en-US"/>
-        </w:rPr>
-        <w:t xml:space="preserve">guest that would just want to donate without a lot of distractions. This started a discussion on which roles there actually are, so we agreed upon a guest, a member and some sort of admin initially. </w:t>
+        <w:t xml:space="preserve">Now that we had a general process portrayed, we started thinking about how each of those </w:t>
+      </w:r>
+      <w:proofErr w:type="gramStart"/>
+      <w:r>
+        <w:rPr>
+          <w:lang w:val="en-US"/>
+        </w:rPr>
+        <w:t>pages  would</w:t>
+      </w:r>
+      <w:proofErr w:type="gramEnd"/>
+      <w:r>
+        <w:rPr>
+          <w:lang w:val="en-US"/>
+        </w:rPr>
+        <w:t xml:space="preserve"> generally look like. In doing so, we created simple wireframes for each of the required Screens. </w:t>
+      </w:r>
+    </w:p>
+    <w:p>
+      <w:pPr>
+        <w:rPr>
+          <w:lang w:val="en-US"/>
+        </w:rPr>
+      </w:pPr>
+      <w:r>
+        <w:rPr>
+          <w:lang w:val="en-US"/>
+        </w:rPr>
+        <w:t xml:space="preserve"> In doing so, we quickly realized, that this would require a bunch of pages and therefore some sort of Navigation to make it useable. </w:t>
+      </w:r>
+      <w:proofErr w:type="gramStart"/>
+      <w:r>
+        <w:rPr>
+          <w:lang w:val="en-US"/>
+        </w:rPr>
+        <w:t>So</w:t>
+      </w:r>
+      <w:proofErr w:type="gramEnd"/>
+      <w:r>
+        <w:rPr>
+          <w:lang w:val="en-US"/>
+        </w:rPr>
+        <w:t xml:space="preserve"> we started working with an Burger menu. In addition of that we thought it to be a nice feature to add a Bottom Navigation Bar for the core Screens that you would want to access. By thinking about it in detail, we started realizing, that this wouldn’t apply to the </w:t>
+      </w:r>
+      <w:r>
+        <w:rPr>
+          <w:lang w:val="en-US"/>
+        </w:rPr>
+        <w:t xml:space="preserve">guest that would just want to donate without a lot of distractions. This started a discussion on which roles there </w:t>
+      </w:r>
+      <w:proofErr w:type="gramStart"/>
+      <w:r>
+        <w:rPr>
+          <w:lang w:val="en-US"/>
+        </w:rPr>
+        <w:t>actually are</w:t>
+      </w:r>
+      <w:proofErr w:type="gramEnd"/>
+      <w:r>
+        <w:rPr>
+          <w:lang w:val="en-US"/>
+        </w:rPr>
+        <w:t xml:space="preserve">, so we agreed upon a guest, a member and some sort of admin initially. </w:t>
       </w:r>
     </w:p>
     <w:p>
@@ -12947,12 +13187,14 @@
         </w:rPr>
         <w:t xml:space="preserve"> and first Icons that would require functions behind it in the respective screens </w:t>
       </w:r>
+      <w:proofErr w:type="gramStart"/>
       <w:r>
         <w:rPr>
           <w:lang w:val="en-US"/>
         </w:rPr>
         <w:t>later on</w:t>
       </w:r>
+      <w:proofErr w:type="gramEnd"/>
       <w:r>
         <w:rPr>
           <w:lang w:val="en-US"/>
@@ -12982,7 +13224,21 @@
         <w:rPr>
           <w:lang w:val="en-US"/>
         </w:rPr>
-        <w:t xml:space="preserve"> we required an united understanding of what the application would have as Screens. So, we started thinking about what we would want in that. </w:t>
+        <w:t xml:space="preserve"> we required </w:t>
+      </w:r>
+      <w:proofErr w:type="gramStart"/>
+      <w:r>
+        <w:rPr>
+          <w:lang w:val="en-US"/>
+        </w:rPr>
+        <w:t>an</w:t>
+      </w:r>
+      <w:proofErr w:type="gramEnd"/>
+      <w:r>
+        <w:rPr>
+          <w:lang w:val="en-US"/>
+        </w:rPr>
+        <w:t xml:space="preserve"> united understanding of what the application would have as Screens. So, we started thinking about what we would want in that. </w:t>
       </w:r>
     </w:p>
     <w:p>
@@ -13114,7 +13370,21 @@
         <w:rPr>
           <w:lang w:val="en-US"/>
         </w:rPr>
-        <w:t xml:space="preserve">. We also noted that there would be some sort of an chat, even though we weren’t quite clear on how that would look in realization.  </w:t>
+        <w:t xml:space="preserve">. We also noted that there would be some sort of </w:t>
+      </w:r>
+      <w:proofErr w:type="gramStart"/>
+      <w:r>
+        <w:rPr>
+          <w:lang w:val="en-US"/>
+        </w:rPr>
+        <w:t>an</w:t>
+      </w:r>
+      <w:proofErr w:type="gramEnd"/>
+      <w:r>
+        <w:rPr>
+          <w:lang w:val="en-US"/>
+        </w:rPr>
+        <w:t xml:space="preserve"> chat, even though we weren’t quite clear on how that would look in realization.  </w:t>
       </w:r>
     </w:p>
     <w:p>
@@ -13128,7 +13398,21 @@
         <w:rPr>
           <w:lang w:val="en-US"/>
         </w:rPr>
-        <w:t xml:space="preserve">We created Wireframes for all of the screens we thought necessary in those categories </w:t>
+        <w:t xml:space="preserve">We created Wireframes for </w:t>
+      </w:r>
+      <w:proofErr w:type="gramStart"/>
+      <w:r>
+        <w:rPr>
+          <w:lang w:val="en-US"/>
+        </w:rPr>
+        <w:t>all of</w:t>
+      </w:r>
+      <w:proofErr w:type="gramEnd"/>
+      <w:r>
+        <w:rPr>
+          <w:lang w:val="en-US"/>
+        </w:rPr>
+        <w:t xml:space="preserve"> the screens we thought necessary in those categories </w:t>
       </w:r>
       <w:proofErr w:type="spellStart"/>
       <w:r>
@@ -13202,7 +13486,21 @@
         <w:rPr>
           <w:lang w:val="en-US"/>
         </w:rPr>
-        <w:t xml:space="preserve">board – depicts  our initial design idea of the </w:t>
+        <w:t xml:space="preserve">board – </w:t>
+      </w:r>
+      <w:proofErr w:type="gramStart"/>
+      <w:r>
+        <w:rPr>
+          <w:lang w:val="en-US"/>
+        </w:rPr>
+        <w:t>depicts  our</w:t>
+      </w:r>
+      <w:proofErr w:type="gramEnd"/>
+      <w:r>
+        <w:rPr>
+          <w:lang w:val="en-US"/>
+        </w:rPr>
+        <w:t xml:space="preserve"> initial design idea of the </w:t>
       </w:r>
       <w:r>
         <w:rPr>
@@ -13552,7 +13850,21 @@
         <w:rPr>
           <w:lang w:val="en-US"/>
         </w:rPr>
-        <w:t xml:space="preserve"> as ending date), define an description, select a purpose ( linked to the created projects) and an optional goal of the donation, </w:t>
+        <w:t xml:space="preserve"> as ending date), define an description, select a purpose </w:t>
+      </w:r>
+      <w:proofErr w:type="gramStart"/>
+      <w:r>
+        <w:rPr>
+          <w:lang w:val="en-US"/>
+        </w:rPr>
+        <w:t>( linked</w:t>
+      </w:r>
+      <w:proofErr w:type="gramEnd"/>
+      <w:r>
+        <w:rPr>
+          <w:lang w:val="en-US"/>
+        </w:rPr>
+        <w:t xml:space="preserve"> to the created projects) and an optional goal of the donation, </w:t>
       </w:r>
       <w:r>
         <w:rPr>
@@ -13750,7 +14062,21 @@
         <w:rPr>
           <w:lang w:val="en-US"/>
         </w:rPr>
-        <w:t>Let’s take a look at how the navigation and the routes in the donation process would look like:</w:t>
+        <w:t xml:space="preserve">Let’s </w:t>
+      </w:r>
+      <w:proofErr w:type="gramStart"/>
+      <w:r>
+        <w:rPr>
+          <w:lang w:val="en-US"/>
+        </w:rPr>
+        <w:t>take a look</w:t>
+      </w:r>
+      <w:proofErr w:type="gramEnd"/>
+      <w:r>
+        <w:rPr>
+          <w:lang w:val="en-US"/>
+        </w:rPr>
+        <w:t xml:space="preserve"> at how the navigation and the routes in the donation process would look like:</w:t>
       </w:r>
     </w:p>
     <w:p>
@@ -13843,7 +14169,7 @@
           <w:lang w:val="en-US"/>
         </w:rPr>
       </w:pPr>
-      <w:bookmarkStart w:id="14" w:name="_Toc129340939"/>
+      <w:bookmarkStart w:id="14" w:name="_Toc129687137"/>
       <w:r>
         <w:rPr>
           <w:lang w:val="en-US"/>
@@ -13888,7 +14214,21 @@
         <w:rPr>
           <w:lang w:val="en-US"/>
         </w:rPr>
-        <w:t xml:space="preserve"> (e.g. </w:t>
+        <w:t xml:space="preserve"> (</w:t>
+      </w:r>
+      <w:proofErr w:type="gramStart"/>
+      <w:r>
+        <w:rPr>
+          <w:lang w:val="en-US"/>
+        </w:rPr>
+        <w:t>e.g.</w:t>
+      </w:r>
+      <w:proofErr w:type="gramEnd"/>
+      <w:r>
+        <w:rPr>
+          <w:lang w:val="en-US"/>
+        </w:rPr>
+        <w:t xml:space="preserve"> </w:t>
       </w:r>
       <w:proofErr w:type="spellStart"/>
       <w:r>
@@ -13905,6 +14245,7 @@
         <w:t xml:space="preserve">) and defined a State for these classes. The general structure of flutter uses a build widget that returns a Scaffold. As one can already see, we customized a drawer with a class called </w:t>
       </w:r>
       <w:proofErr w:type="spellStart"/>
+      <w:proofErr w:type="gramStart"/>
       <w:r>
         <w:rPr>
           <w:lang w:val="en-US"/>
@@ -13916,7 +14257,14 @@
         <w:rPr>
           <w:lang w:val="en-US"/>
         </w:rPr>
-        <w:t>().</w:t>
+        <w:t>(</w:t>
+      </w:r>
+      <w:proofErr w:type="gramEnd"/>
+      <w:r>
+        <w:rPr>
+          <w:lang w:val="en-US"/>
+        </w:rPr>
+        <w:t>).</w:t>
       </w:r>
     </w:p>
     <w:p>
@@ -14146,7 +14494,21 @@
         <w:rPr>
           <w:lang w:val="en-US"/>
         </w:rPr>
-        <w:t xml:space="preserve">. All of the objects included are defined as children of that </w:t>
+        <w:t xml:space="preserve">. </w:t>
+      </w:r>
+      <w:proofErr w:type="gramStart"/>
+      <w:r>
+        <w:rPr>
+          <w:lang w:val="en-US"/>
+        </w:rPr>
+        <w:t>All of</w:t>
+      </w:r>
+      <w:proofErr w:type="gramEnd"/>
+      <w:r>
+        <w:rPr>
+          <w:lang w:val="en-US"/>
+        </w:rPr>
+        <w:t xml:space="preserve"> the objects included are defined as children of that </w:t>
       </w:r>
       <w:proofErr w:type="spellStart"/>
       <w:r>
@@ -14160,7 +14522,21 @@
         <w:rPr>
           <w:lang w:val="en-US"/>
         </w:rPr>
-        <w:t xml:space="preserve">. As the general implementation of its elements is similar, let’s take a look at some exemplary </w:t>
+        <w:t xml:space="preserve">. As the general implementation of its elements is similar, let’s </w:t>
+      </w:r>
+      <w:proofErr w:type="gramStart"/>
+      <w:r>
+        <w:rPr>
+          <w:lang w:val="en-US"/>
+        </w:rPr>
+        <w:t>take a look</w:t>
+      </w:r>
+      <w:proofErr w:type="gramEnd"/>
+      <w:r>
+        <w:rPr>
+          <w:lang w:val="en-US"/>
+        </w:rPr>
+        <w:t xml:space="preserve"> at some exemplary </w:t>
       </w:r>
       <w:proofErr w:type="spellStart"/>
       <w:r>
@@ -14216,7 +14592,14 @@
         <w:rPr>
           <w:lang w:val="en-US"/>
         </w:rPr>
-        <w:t xml:space="preserve">We customized the Header a bit, although none of these changes are final and are up to be changed in the near </w:t>
+        <w:t xml:space="preserve">We customized the Header a bit, although none of these changes are final and are up to be changed in the </w:t>
+      </w:r>
+      <w:proofErr w:type="gramStart"/>
+      <w:r>
+        <w:rPr>
+          <w:lang w:val="en-US"/>
+        </w:rPr>
+        <w:t xml:space="preserve">near </w:t>
       </w:r>
       <w:r>
         <w:rPr>
@@ -14224,6 +14607,7 @@
         </w:rPr>
         <w:t>.</w:t>
       </w:r>
+      <w:proofErr w:type="gramEnd"/>
     </w:p>
     <w:p>
       <w:pPr>
@@ -14232,11 +14616,19 @@
           <w:lang w:val="en-US"/>
         </w:rPr>
       </w:pPr>
-      <w:r>
-        <w:rPr>
-          <w:lang w:val="en-US"/>
-        </w:rPr>
-        <w:t>Furthermore we created Header-</w:t>
+      <w:proofErr w:type="gramStart"/>
+      <w:r>
+        <w:rPr>
+          <w:lang w:val="en-US"/>
+        </w:rPr>
+        <w:t>Furthermore</w:t>
+      </w:r>
+      <w:proofErr w:type="gramEnd"/>
+      <w:r>
+        <w:rPr>
+          <w:lang w:val="en-US"/>
+        </w:rPr>
+        <w:t xml:space="preserve"> we created Header-</w:t>
       </w:r>
       <w:proofErr w:type="spellStart"/>
       <w:r>
@@ -14341,7 +14733,21 @@
         <w:rPr>
           <w:lang w:val="en-US"/>
         </w:rPr>
-        <w:t xml:space="preserve"> look as follows: they have a title, which is just a Text with a certain Style ( here: bold), and a specific background Color: (here: grey).</w:t>
+        <w:t xml:space="preserve"> look as follows: they have a title, which is just a Text with a certain Style </w:t>
+      </w:r>
+      <w:proofErr w:type="gramStart"/>
+      <w:r>
+        <w:rPr>
+          <w:lang w:val="en-US"/>
+        </w:rPr>
+        <w:t>( here</w:t>
+      </w:r>
+      <w:proofErr w:type="gramEnd"/>
+      <w:r>
+        <w:rPr>
+          <w:lang w:val="en-US"/>
+        </w:rPr>
+        <w:t>: bold), and a specific background Color: (here: grey).</w:t>
       </w:r>
     </w:p>
     <w:p>
@@ -14479,7 +14885,35 @@
         <w:rPr>
           <w:lang w:val="en-US"/>
         </w:rPr>
-        <w:t xml:space="preserve">. While the header tiles were just there for organizational purposes, these ones actually have functionality attached to them. First we define, which role sees the specific </w:t>
+        <w:t xml:space="preserve">. While the header tiles were just there for organizational purposes, these ones </w:t>
+      </w:r>
+      <w:proofErr w:type="gramStart"/>
+      <w:r>
+        <w:rPr>
+          <w:lang w:val="en-US"/>
+        </w:rPr>
+        <w:t>actually have</w:t>
+      </w:r>
+      <w:proofErr w:type="gramEnd"/>
+      <w:r>
+        <w:rPr>
+          <w:lang w:val="en-US"/>
+        </w:rPr>
+        <w:t xml:space="preserve"> functionality attached to them. </w:t>
+      </w:r>
+      <w:proofErr w:type="gramStart"/>
+      <w:r>
+        <w:rPr>
+          <w:lang w:val="en-US"/>
+        </w:rPr>
+        <w:t>First</w:t>
+      </w:r>
+      <w:proofErr w:type="gramEnd"/>
+      <w:r>
+        <w:rPr>
+          <w:lang w:val="en-US"/>
+        </w:rPr>
+        <w:t xml:space="preserve"> we define, which role sees the specific </w:t>
       </w:r>
       <w:proofErr w:type="spellStart"/>
       <w:r>
@@ -14513,7 +14947,21 @@
         <w:rPr>
           <w:lang w:val="en-US"/>
         </w:rPr>
-        <w:t xml:space="preserve">at the start of it (leading) and a title ( name of the screen). In the </w:t>
+        <w:t xml:space="preserve">at the start of it (leading) and a title </w:t>
+      </w:r>
+      <w:proofErr w:type="gramStart"/>
+      <w:r>
+        <w:rPr>
+          <w:lang w:val="en-US"/>
+        </w:rPr>
+        <w:t>( name</w:t>
+      </w:r>
+      <w:proofErr w:type="gramEnd"/>
+      <w:r>
+        <w:rPr>
+          <w:lang w:val="en-US"/>
+        </w:rPr>
+        <w:t xml:space="preserve"> of the screen). In the </w:t>
       </w:r>
       <w:proofErr w:type="spellStart"/>
       <w:r>
@@ -14527,7 +14975,35 @@
         <w:rPr>
           <w:lang w:val="en-US"/>
         </w:rPr>
-        <w:t xml:space="preserve"> we define, where the Navigator sends us. First we pop the current State (the current Screen). This is required for performance reasons. Then we push to the Named Screen (here the ‘/Events’-Screen). The whole tile is considered an Container.</w:t>
+        <w:t xml:space="preserve"> we define, where the Navigator sends us. </w:t>
+      </w:r>
+      <w:proofErr w:type="gramStart"/>
+      <w:r>
+        <w:rPr>
+          <w:lang w:val="en-US"/>
+        </w:rPr>
+        <w:t>First</w:t>
+      </w:r>
+      <w:proofErr w:type="gramEnd"/>
+      <w:r>
+        <w:rPr>
+          <w:lang w:val="en-US"/>
+        </w:rPr>
+        <w:t xml:space="preserve"> we pop the current State (the current Screen). This is required for performance reasons. Then we push to the Named Screen (here the ‘/Events’-Screen). The whole tile is considered </w:t>
+      </w:r>
+      <w:proofErr w:type="gramStart"/>
+      <w:r>
+        <w:rPr>
+          <w:lang w:val="en-US"/>
+        </w:rPr>
+        <w:t>an</w:t>
+      </w:r>
+      <w:proofErr w:type="gramEnd"/>
+      <w:r>
+        <w:rPr>
+          <w:lang w:val="en-US"/>
+        </w:rPr>
+        <w:t xml:space="preserve"> Container.</w:t>
       </w:r>
     </w:p>
     <w:p>
@@ -14645,7 +15121,21 @@
         <w:rPr>
           <w:lang w:val="en-US"/>
         </w:rPr>
-        <w:t>-class, let’s  look at the privileges:</w:t>
+        <w:t xml:space="preserve">-class, </w:t>
+      </w:r>
+      <w:proofErr w:type="gramStart"/>
+      <w:r>
+        <w:rPr>
+          <w:lang w:val="en-US"/>
+        </w:rPr>
+        <w:t>let’s  look</w:t>
+      </w:r>
+      <w:proofErr w:type="gramEnd"/>
+      <w:r>
+        <w:rPr>
+          <w:lang w:val="en-US"/>
+        </w:rPr>
+        <w:t xml:space="preserve"> at the privileges:</w:t>
       </w:r>
     </w:p>
     <w:p>
@@ -14774,11 +15264,19 @@
           <w:lang w:val="en-US"/>
         </w:rPr>
       </w:pPr>
-      <w:r>
-        <w:rPr>
-          <w:lang w:val="en-US"/>
-        </w:rPr>
-        <w:t xml:space="preserve">Similar to us modifying our drawer with the </w:t>
+      <w:proofErr w:type="gramStart"/>
+      <w:r>
+        <w:rPr>
+          <w:lang w:val="en-US"/>
+        </w:rPr>
+        <w:t>Similar to</w:t>
+      </w:r>
+      <w:proofErr w:type="gramEnd"/>
+      <w:r>
+        <w:rPr>
+          <w:lang w:val="en-US"/>
+        </w:rPr>
+        <w:t xml:space="preserve"> us modifying our drawer with the </w:t>
       </w:r>
       <w:proofErr w:type="spellStart"/>
       <w:r>
@@ -15000,9 +15498,24 @@
         <w:rPr>
           <w:lang w:val="en-US"/>
         </w:rPr>
-        <w:t xml:space="preserve">, which takes the widgets used title (the parameter we need to provide). Additionally, this is only shown for registered Users ( Friends, Members and Admins). We did this because we added an </w:t>
+        <w:t xml:space="preserve">, which takes the widgets used title (the parameter we need to provide). Additionally, this is only shown for registered Users </w:t>
+      </w:r>
+      <w:proofErr w:type="gramStart"/>
+      <w:r>
+        <w:rPr>
+          <w:lang w:val="en-US"/>
+        </w:rPr>
+        <w:t>( Friends</w:t>
+      </w:r>
+      <w:proofErr w:type="gramEnd"/>
+      <w:r>
+        <w:rPr>
+          <w:lang w:val="en-US"/>
+        </w:rPr>
+        <w:t xml:space="preserve">, Members and Admins). We did this because we added an </w:t>
       </w:r>
       <w:proofErr w:type="spellStart"/>
+      <w:proofErr w:type="gramStart"/>
       <w:r>
         <w:rPr>
           <w:lang w:val="en-US"/>
@@ -15014,7 +15527,14 @@
         <w:rPr>
           <w:lang w:val="en-US"/>
         </w:rPr>
-        <w:t xml:space="preserve"> , that’s supposed to lead to the User-Settings. Showing such an Icon for a User that’s not registered would be pointless.</w:t>
+        <w:t xml:space="preserve"> ,</w:t>
+      </w:r>
+      <w:proofErr w:type="gramEnd"/>
+      <w:r>
+        <w:rPr>
+          <w:lang w:val="en-US"/>
+        </w:rPr>
+        <w:t xml:space="preserve"> that’s supposed to lead to the User-Settings. Showing such an Icon for a User that’s not registered would be pointless.</w:t>
       </w:r>
     </w:p>
     <w:p>
@@ -15193,6 +15713,7 @@
         <w:t>For this, we created our own class called “</w:t>
       </w:r>
       <w:proofErr w:type="spellStart"/>
+      <w:proofErr w:type="gramStart"/>
       <w:r>
         <w:rPr>
           <w:lang w:val="en-US"/>
@@ -15204,7 +15725,14 @@
         <w:rPr>
           <w:lang w:val="en-US"/>
         </w:rPr>
-        <w:t>()” which is being used on some pages.</w:t>
+        <w:t>(</w:t>
+      </w:r>
+      <w:proofErr w:type="gramEnd"/>
+      <w:r>
+        <w:rPr>
+          <w:lang w:val="en-US"/>
+        </w:rPr>
+        <w:t>)” which is being used on some pages.</w:t>
       </w:r>
     </w:p>
     <w:p>
@@ -15350,7 +15878,21 @@
         <w:rPr>
           <w:lang w:val="en-US"/>
         </w:rPr>
-        <w:t xml:space="preserve"> Furthermore we only displayed some of the Icons in the </w:t>
+        <w:t xml:space="preserve"> </w:t>
+      </w:r>
+      <w:proofErr w:type="gramStart"/>
+      <w:r>
+        <w:rPr>
+          <w:lang w:val="en-US"/>
+        </w:rPr>
+        <w:t>Furthermore</w:t>
+      </w:r>
+      <w:proofErr w:type="gramEnd"/>
+      <w:r>
+        <w:rPr>
+          <w:lang w:val="en-US"/>
+        </w:rPr>
+        <w:t xml:space="preserve"> we only displayed some of the Icons in the </w:t>
       </w:r>
       <w:proofErr w:type="spellStart"/>
       <w:r>
@@ -15392,7 +15934,21 @@
         <w:rPr>
           <w:lang w:val="en-US"/>
         </w:rPr>
-        <w:t xml:space="preserve"> for either an Admin or an Member:</w:t>
+        <w:t xml:space="preserve"> for either an Admin or </w:t>
+      </w:r>
+      <w:proofErr w:type="gramStart"/>
+      <w:r>
+        <w:rPr>
+          <w:lang w:val="en-US"/>
+        </w:rPr>
+        <w:t>an</w:t>
+      </w:r>
+      <w:proofErr w:type="gramEnd"/>
+      <w:r>
+        <w:rPr>
+          <w:lang w:val="en-US"/>
+        </w:rPr>
+        <w:t xml:space="preserve"> Member:</w:t>
       </w:r>
     </w:p>
     <w:p>
@@ -15469,7 +16025,7 @@
           <w:lang w:val="en-US"/>
         </w:rPr>
       </w:pPr>
-      <w:bookmarkStart w:id="15" w:name="_Toc129340940"/>
+      <w:bookmarkStart w:id="15" w:name="_Toc129687138"/>
       <w:r>
         <w:rPr>
           <w:lang w:val="en-US"/>
@@ -15500,7 +16056,7 @@
           <w:lang w:val="en-US"/>
         </w:rPr>
       </w:pPr>
-      <w:bookmarkStart w:id="16" w:name="_Toc129340941"/>
+      <w:bookmarkStart w:id="16" w:name="_Toc129687139"/>
       <w:r>
         <w:rPr>
           <w:lang w:val="en-US"/>
@@ -15588,6 +16144,7 @@
         <w:t xml:space="preserve">This was one of our most used buttons. It has an </w:t>
       </w:r>
       <w:proofErr w:type="spellStart"/>
+      <w:proofErr w:type="gramStart"/>
       <w:r>
         <w:rPr>
           <w:lang w:val="en-US"/>
@@ -15599,7 +16156,14 @@
         <w:rPr>
           <w:lang w:val="en-US"/>
         </w:rPr>
-        <w:t>() function at which you can define, what actually happens if the Button is pressed, as well as an child attribute, which can be something like an Container as we used here to display a Text which will be portrayed on the Button. We use a Sized Box to wrap the Button into to keep the spacing simple.</w:t>
+        <w:t>(</w:t>
+      </w:r>
+      <w:proofErr w:type="gramEnd"/>
+      <w:r>
+        <w:rPr>
+          <w:lang w:val="en-US"/>
+        </w:rPr>
+        <w:t>) function at which you can define, what actually happens if the Button is pressed, as well as an child attribute, which can be something like an Container as we used here to display a Text which will be portrayed on the Button. We use a Sized Box to wrap the Button into to keep the spacing simple.</w:t>
       </w:r>
       <w:r>
         <w:rPr>
@@ -15677,7 +16241,7 @@
           <w:lang w:val="en-US"/>
         </w:rPr>
       </w:pPr>
-      <w:bookmarkStart w:id="17" w:name="_Toc129340942"/>
+      <w:bookmarkStart w:id="17" w:name="_Toc129687140"/>
       <w:r>
         <w:rPr>
           <w:lang w:val="en-US"/>
@@ -15909,7 +16473,7 @@
           <w:lang w:val="en-US"/>
         </w:rPr>
       </w:pPr>
-      <w:bookmarkStart w:id="18" w:name="_Toc129340943"/>
+      <w:bookmarkStart w:id="18" w:name="_Toc129687141"/>
       <w:r>
         <w:rPr>
           <w:lang w:val="en-US"/>
@@ -15963,7 +16527,21 @@
         <w:rPr>
           <w:lang w:val="en-US"/>
         </w:rPr>
-        <w:t xml:space="preserve">. In here we have an controller, a </w:t>
+        <w:t xml:space="preserve">. In here we have </w:t>
+      </w:r>
+      <w:proofErr w:type="gramStart"/>
+      <w:r>
+        <w:rPr>
+          <w:lang w:val="en-US"/>
+        </w:rPr>
+        <w:t>an</w:t>
+      </w:r>
+      <w:proofErr w:type="gramEnd"/>
+      <w:r>
+        <w:rPr>
+          <w:lang w:val="en-US"/>
+        </w:rPr>
+        <w:t xml:space="preserve"> controller, a </w:t>
       </w:r>
       <w:proofErr w:type="spellStart"/>
       <w:r>
@@ -16208,7 +16786,7 @@
           <w:lang w:val="en-US"/>
         </w:rPr>
       </w:pPr>
-      <w:bookmarkStart w:id="19" w:name="_Toc129340944"/>
+      <w:bookmarkStart w:id="19" w:name="_Toc129687142"/>
       <w:r>
         <w:rPr>
           <w:lang w:val="en-US"/>
@@ -16283,7 +16861,21 @@
         <w:rPr>
           <w:lang w:val="en-US"/>
         </w:rPr>
-        <w:t xml:space="preserve">Floating Action Buttons (FABs) can be valuable tools when it comes to displaying Features (such as adding / removing elements). We used this coupled with the privileges previously defined, as not every user has access to the buttons. FAB’s function similar to an </w:t>
+        <w:t xml:space="preserve">Floating Action Buttons (FABs) can be valuable tools when it comes to displaying Features (such as adding / removing elements). We used this coupled with the privileges previously defined, as not every user has access to the buttons. FAB’s function </w:t>
+      </w:r>
+      <w:proofErr w:type="gramStart"/>
+      <w:r>
+        <w:rPr>
+          <w:lang w:val="en-US"/>
+        </w:rPr>
+        <w:t>similar to</w:t>
+      </w:r>
+      <w:proofErr w:type="gramEnd"/>
+      <w:r>
+        <w:rPr>
+          <w:lang w:val="en-US"/>
+        </w:rPr>
+        <w:t xml:space="preserve"> an </w:t>
       </w:r>
       <w:proofErr w:type="spellStart"/>
       <w:r>
@@ -16412,6 +17004,7 @@
         <w:t xml:space="preserve">This snippet portrays the Floating Action Button in the </w:t>
       </w:r>
       <w:proofErr w:type="spellStart"/>
+      <w:proofErr w:type="gramStart"/>
       <w:r>
         <w:rPr>
           <w:lang w:val="en-US"/>
@@ -16419,6 +17012,7 @@
         <w:t>catalogue.dart</w:t>
       </w:r>
       <w:proofErr w:type="spellEnd"/>
+      <w:proofErr w:type="gramEnd"/>
       <w:r>
         <w:rPr>
           <w:lang w:val="en-US"/>
@@ -16501,7 +17095,7 @@
           <w:lang w:val="en-US"/>
         </w:rPr>
       </w:pPr>
-      <w:bookmarkStart w:id="20" w:name="_Toc129340945"/>
+      <w:bookmarkStart w:id="20" w:name="_Toc129687143"/>
       <w:r>
         <w:rPr>
           <w:lang w:val="en-US"/>
@@ -16710,7 +17304,7 @@
           <w:lang w:val="en-US"/>
         </w:rPr>
       </w:pPr>
-      <w:bookmarkStart w:id="21" w:name="_Toc129340946"/>
+      <w:bookmarkStart w:id="21" w:name="_Toc129687144"/>
       <w:r>
         <w:rPr>
           <w:lang w:val="en-US"/>
@@ -16772,7 +17366,21 @@
         <w:rPr>
           <w:lang w:val="en-US"/>
         </w:rPr>
-        <w:t xml:space="preserve"> (which is the current Date), and then get to select the time, being presented with a starting time of 15 (being 3pm). If both of the inputs are valid, the Date is added as </w:t>
+        <w:t xml:space="preserve"> (which is the current Date), and then get to select the time, being presented with a starting time of 15 (being 3pm). If </w:t>
+      </w:r>
+      <w:proofErr w:type="gramStart"/>
+      <w:r>
+        <w:rPr>
+          <w:lang w:val="en-US"/>
+        </w:rPr>
+        <w:t>both of the inputs</w:t>
+      </w:r>
+      <w:proofErr w:type="gramEnd"/>
+      <w:r>
+        <w:rPr>
+          <w:lang w:val="en-US"/>
+        </w:rPr>
+        <w:t xml:space="preserve"> are valid, the Date is added as </w:t>
       </w:r>
       <w:proofErr w:type="spellStart"/>
       <w:r>
@@ -16855,9 +17463,17 @@
         <w:rPr>
           <w:lang w:val="en-US"/>
         </w:rPr>
-        <w:t>event_editor.dart</w:t>
+        <w:t>event_</w:t>
+      </w:r>
+      <w:proofErr w:type="gramStart"/>
+      <w:r>
+        <w:rPr>
+          <w:lang w:val="en-US"/>
+        </w:rPr>
+        <w:t>editor.dart</w:t>
       </w:r>
       <w:proofErr w:type="spellEnd"/>
+      <w:proofErr w:type="gramEnd"/>
       <w:r>
         <w:rPr>
           <w:lang w:val="en-US"/>
@@ -16975,7 +17591,7 @@
           <w:lang w:val="en-US"/>
         </w:rPr>
       </w:pPr>
-      <w:bookmarkStart w:id="22" w:name="_Toc129340947"/>
+      <w:bookmarkStart w:id="22" w:name="_Toc129687145"/>
       <w:r>
         <w:rPr>
           <w:lang w:val="en-US"/>
@@ -17085,6 +17701,7 @@
         <w:t xml:space="preserve">To fill the Calendar with actual data, we used the </w:t>
       </w:r>
       <w:proofErr w:type="spellStart"/>
+      <w:proofErr w:type="gramStart"/>
       <w:r>
         <w:rPr>
           <w:lang w:val="en-US"/>
@@ -17096,7 +17713,14 @@
         <w:rPr>
           <w:lang w:val="en-US"/>
         </w:rPr>
-        <w:t xml:space="preserve">()-function, which is provided in the </w:t>
+        <w:t>(</w:t>
+      </w:r>
+      <w:proofErr w:type="gramEnd"/>
+      <w:r>
+        <w:rPr>
+          <w:lang w:val="en-US"/>
+        </w:rPr>
+        <w:t xml:space="preserve">)-function, which is provided in the </w:t>
       </w:r>
       <w:proofErr w:type="spellStart"/>
       <w:r>
@@ -17117,9 +17741,17 @@
         <w:rPr>
           <w:lang w:val="en-US"/>
         </w:rPr>
-        <w:t>event_controller.dart</w:t>
+        <w:t>event_</w:t>
+      </w:r>
+      <w:proofErr w:type="gramStart"/>
+      <w:r>
+        <w:rPr>
+          <w:lang w:val="en-US"/>
+        </w:rPr>
+        <w:t>controller.dart</w:t>
       </w:r>
       <w:proofErr w:type="spellEnd"/>
+      <w:proofErr w:type="gramEnd"/>
       <w:r>
         <w:rPr>
           <w:lang w:val="en-US"/>
@@ -17316,7 +17948,7 @@
           <w:lang w:val="en-US"/>
         </w:rPr>
       </w:pPr>
-      <w:bookmarkStart w:id="23" w:name="_Toc129340948"/>
+      <w:bookmarkStart w:id="23" w:name="_Toc129687146"/>
       <w:r>
         <w:rPr>
           <w:lang w:val="en-US"/>
@@ -17399,6 +18031,7 @@
         <w:t xml:space="preserve"> and have a </w:t>
       </w:r>
       <w:proofErr w:type="spellStart"/>
+      <w:proofErr w:type="gramStart"/>
       <w:r>
         <w:rPr>
           <w:lang w:val="en-US"/>
@@ -17410,7 +18043,14 @@
         <w:rPr>
           <w:lang w:val="en-US"/>
         </w:rPr>
-        <w:t>()-Function that filters the input that we enter. Further, we added a hint and an Icon to help with the usability:</w:t>
+        <w:t>(</w:t>
+      </w:r>
+      <w:proofErr w:type="gramEnd"/>
+      <w:r>
+        <w:rPr>
+          <w:lang w:val="en-US"/>
+        </w:rPr>
+        <w:t>)-Function that filters the input that we enter. Further, we added a hint and an Icon to help with the usability:</w:t>
       </w:r>
     </w:p>
     <w:p>
@@ -17518,6 +18158,7 @@
         <w:t xml:space="preserve">’ attribute (converted to lower cases) matches the </w:t>
       </w:r>
       <w:proofErr w:type="spellStart"/>
+      <w:proofErr w:type="gramStart"/>
       <w:r>
         <w:rPr>
           <w:lang w:val="en-US"/>
@@ -17529,7 +18170,14 @@
         <w:rPr>
           <w:lang w:val="en-US"/>
         </w:rPr>
-        <w:t>(converted to lower cases):</w:t>
+        <w:t>(</w:t>
+      </w:r>
+      <w:proofErr w:type="gramEnd"/>
+      <w:r>
+        <w:rPr>
+          <w:lang w:val="en-US"/>
+        </w:rPr>
+        <w:t>converted to lower cases):</w:t>
       </w:r>
     </w:p>
     <w:p>
@@ -17666,7 +18314,7 @@
           <w:lang w:val="en-US"/>
         </w:rPr>
       </w:pPr>
-      <w:bookmarkStart w:id="24" w:name="_Toc129340949"/>
+      <w:bookmarkStart w:id="24" w:name="_Toc129687147"/>
       <w:r>
         <w:rPr>
           <w:lang w:val="en-US"/>
@@ -18098,9 +18746,17 @@
         <w:rPr>
           <w:lang w:val="en-US"/>
         </w:rPr>
-        <w:t>project_editor.dart</w:t>
+        <w:t>project_</w:t>
+      </w:r>
+      <w:proofErr w:type="gramStart"/>
+      <w:r>
+        <w:rPr>
+          <w:lang w:val="en-US"/>
+        </w:rPr>
+        <w:t>editor.dart</w:t>
       </w:r>
       <w:proofErr w:type="spellEnd"/>
+      <w:proofErr w:type="gramEnd"/>
       <w:r>
         <w:rPr>
           <w:lang w:val="en-US"/>
@@ -18184,7 +18840,7 @@
         </w:rPr>
       </w:pPr>
       <w:bookmarkStart w:id="25" w:name="_Glossary:"/>
-      <w:bookmarkStart w:id="26" w:name="_Toc129340950"/>
+      <w:bookmarkStart w:id="26" w:name="_Toc129687148"/>
       <w:bookmarkEnd w:id="25"/>
       <w:r>
         <w:rPr>
@@ -18439,53 +19095,106 @@
       <w:pPr>
         <w:spacing w:line="259" w:lineRule="auto"/>
         <w:rPr>
+          <w:rStyle w:val="berschrift2Zchn"/>
+          <w:lang w:val="en-US"/>
+        </w:rPr>
+      </w:pPr>
+      <w:bookmarkStart w:id="27" w:name="_Toc129687149"/>
+      <w:r>
+        <w:rPr>
+          <w:rStyle w:val="berschrift2Zchn"/>
+          <w:lang w:val="en-US"/>
+        </w:rPr>
+        <w:lastRenderedPageBreak/>
+        <w:t>3.2: Firebase:</w:t>
+      </w:r>
+      <w:bookmarkEnd w:id="27"/>
+    </w:p>
+    <w:p>
+      <w:pPr>
+        <w:spacing w:line="259" w:lineRule="auto"/>
+        <w:rPr>
+          <w:rStyle w:val="berschrift2Zchn"/>
+          <w:lang w:val="en-US"/>
+        </w:rPr>
+      </w:pPr>
+    </w:p>
+    <w:p>
+      <w:pPr>
+        <w:spacing w:line="259" w:lineRule="auto"/>
+        <w:rPr>
+          <w:lang w:val="en-US"/>
+        </w:rPr>
+      </w:pPr>
+      <w:r>
+        <w:rPr>
+          <w:lang w:val="en-US"/>
+        </w:rPr>
+        <w:drawing>
+          <wp:inline distT="0" distB="0" distL="0" distR="0" wp14:anchorId="6358E5E6" wp14:editId="60573B00">
+            <wp:extent cx="5760720" cy="4511675"/>
+            <wp:effectExtent l="0" t="0" r="0" b="3175"/>
+            <wp:docPr id="9" name="Grafik 9" descr="Ein Bild, das Diagramm enthält.&#10;&#10;Automatisch generierte Beschreibung"/>
+            <wp:cNvGraphicFramePr>
+              <a:graphicFrameLocks xmlns:a="http://schemas.openxmlformats.org/drawingml/2006/main" noChangeAspect="1"/>
+            </wp:cNvGraphicFramePr>
+            <a:graphic xmlns:a="http://schemas.openxmlformats.org/drawingml/2006/main">
+              <a:graphicData uri="http://schemas.openxmlformats.org/drawingml/2006/picture">
+                <pic:pic xmlns:pic="http://schemas.openxmlformats.org/drawingml/2006/picture">
+                  <pic:nvPicPr>
+                    <pic:cNvPr id="9" name="Grafik 9" descr="Ein Bild, das Diagramm enthält.&#10;&#10;Automatisch generierte Beschreibung"/>
+                    <pic:cNvPicPr/>
+                  </pic:nvPicPr>
+                  <pic:blipFill>
+                    <a:blip r:embed="rId61"/>
+                    <a:stretch>
+                      <a:fillRect/>
+                    </a:stretch>
+                  </pic:blipFill>
+                  <pic:spPr>
+                    <a:xfrm>
+                      <a:off x="0" y="0"/>
+                      <a:ext cx="5760720" cy="4511675"/>
+                    </a:xfrm>
+                    <a:prstGeom prst="rect">
+                      <a:avLst/>
+                    </a:prstGeom>
+                  </pic:spPr>
+                </pic:pic>
+              </a:graphicData>
+            </a:graphic>
+          </wp:inline>
+        </w:drawing>
+      </w:r>
+      <w:r>
+        <w:rPr>
+          <w:rStyle w:val="berschrift4Zchn"/>
+        </w:rPr>
+        <w:t>Systemkomponentendiagramm</w:t>
+      </w:r>
+    </w:p>
+    <w:p>
+      <w:pPr>
+        <w:spacing w:line="259" w:lineRule="auto"/>
+        <w:rPr>
           <w:rStyle w:val="berschrift1Zchn"/>
-        </w:rPr>
-      </w:pPr>
-      <w:bookmarkStart w:id="27" w:name="_Toc129340951"/>
-      <w:r>
-        <w:rPr>
-          <w:rStyle w:val="berschrift2Zchn"/>
+          <w:lang w:val="en-US"/>
+        </w:rPr>
+      </w:pPr>
+      <w:r>
+        <w:rPr>
+          <w:lang w:val="en-US"/>
+        </w:rPr>
+        <w:br w:type="page"/>
+      </w:r>
+      <w:r>
+        <w:rPr>
+          <w:rStyle w:val="berschrift1Zchn"/>
+          <w:lang w:val="en-US"/>
         </w:rPr>
         <w:lastRenderedPageBreak/>
-        <w:t xml:space="preserve">3.2: </w:t>
-      </w:r>
-      <w:proofErr w:type="spellStart"/>
-      <w:r>
-        <w:rPr>
-          <w:rStyle w:val="berschrift2Zchn"/>
-        </w:rPr>
-        <w:t>Firebase</w:t>
-      </w:r>
-      <w:proofErr w:type="spellEnd"/>
-      <w:r>
-        <w:rPr>
-          <w:rStyle w:val="berschrift2Zchn"/>
-        </w:rPr>
-        <w:t>:</w:t>
-      </w:r>
-      <w:bookmarkEnd w:id="27"/>
-      <w:r>
-        <w:rPr>
-          <w:lang w:val="en-US"/>
-        </w:rPr>
-        <w:br w:type="page"/>
-      </w:r>
-      <w:r>
-        <w:rPr>
-          <w:rStyle w:val="berschrift1Zchn"/>
-        </w:rPr>
-        <w:lastRenderedPageBreak/>
-        <w:t xml:space="preserve">4.0: </w:t>
-      </w:r>
-      <w:proofErr w:type="spellStart"/>
-      <w:r>
-        <w:rPr>
-          <w:rStyle w:val="berschrift1Zchn"/>
-        </w:rPr>
-        <w:t>Deployment</w:t>
-      </w:r>
-      <w:proofErr w:type="spellEnd"/>
+        <w:t>4.0: Deployment</w:t>
+      </w:r>
     </w:p>
     <w:p>
       <w:pPr>
@@ -18526,7 +19235,7 @@
           <w:lang w:val="en-US"/>
         </w:rPr>
       </w:pPr>
-      <w:bookmarkStart w:id="29" w:name="_Toc129340952"/>
+      <w:bookmarkStart w:id="29" w:name="_Toc129687150"/>
       <w:r>
         <w:rPr>
           <w:lang w:val="en-US"/>
@@ -18618,7 +19327,21 @@
         <w:rPr>
           <w:lang w:val="en-US"/>
         </w:rPr>
-        <w:t xml:space="preserve"> as an password.</w:t>
+        <w:t xml:space="preserve"> as </w:t>
+      </w:r>
+      <w:proofErr w:type="gramStart"/>
+      <w:r>
+        <w:rPr>
+          <w:lang w:val="en-US"/>
+        </w:rPr>
+        <w:t>an</w:t>
+      </w:r>
+      <w:proofErr w:type="gramEnd"/>
+      <w:r>
+        <w:rPr>
+          <w:lang w:val="en-US"/>
+        </w:rPr>
+        <w:t xml:space="preserve"> password.</w:t>
       </w:r>
     </w:p>
     <w:p>
@@ -18681,7 +19404,21 @@
         <w:rPr>
           <w:lang w:val="en-US"/>
         </w:rPr>
-        <w:t xml:space="preserve"> as Projects in our Application ) as</w:t>
+        <w:t xml:space="preserve"> as Projects in our </w:t>
+      </w:r>
+      <w:proofErr w:type="gramStart"/>
+      <w:r>
+        <w:rPr>
+          <w:lang w:val="en-US"/>
+        </w:rPr>
+        <w:t>Application )</w:t>
+      </w:r>
+      <w:proofErr w:type="gramEnd"/>
+      <w:r>
+        <w:rPr>
+          <w:lang w:val="en-US"/>
+        </w:rPr>
+        <w:t xml:space="preserve"> as</w:t>
       </w:r>
       <w:r>
         <w:rPr>
@@ -18712,7 +19449,21 @@
         <w:rPr>
           <w:lang w:val="en-US"/>
         </w:rPr>
-        <w:t>ue has all of the projects available portrayed in it in a List.</w:t>
+        <w:t xml:space="preserve">ue has </w:t>
+      </w:r>
+      <w:proofErr w:type="gramStart"/>
+      <w:r>
+        <w:rPr>
+          <w:lang w:val="en-US"/>
+        </w:rPr>
+        <w:t>all of</w:t>
+      </w:r>
+      <w:proofErr w:type="gramEnd"/>
+      <w:r>
+        <w:rPr>
+          <w:lang w:val="en-US"/>
+        </w:rPr>
+        <w:t xml:space="preserve"> the projects available portrayed in it in a List.</w:t>
       </w:r>
     </w:p>
     <w:p>
@@ -18783,7 +19534,21 @@
         <w:rPr>
           <w:lang w:val="en-US"/>
         </w:rPr>
-        <w:t xml:space="preserve"> They are listed in the Catalogue </w:t>
+        <w:t xml:space="preserve"> They are listed in the </w:t>
+      </w:r>
+      <w:proofErr w:type="gramStart"/>
+      <w:r>
+        <w:rPr>
+          <w:lang w:val="en-US"/>
+        </w:rPr>
+        <w:t>Catalogue</w:t>
+      </w:r>
+      <w:proofErr w:type="gramEnd"/>
+      <w:r>
+        <w:rPr>
+          <w:lang w:val="en-US"/>
+        </w:rPr>
+        <w:t xml:space="preserve"> </w:t>
       </w:r>
     </w:p>
     <w:p>

</xml_diff>